<commit_message>
2 Java Code 1
</commit_message>
<xml_diff>
--- a/2 Java.docx
+++ b/2 Java.docx
@@ -2,6 +2,17 @@
 <file path=word/document.xml><?xml version="1.0" encoding="utf-8"?>
 <w:document xmlns:wpc="http://schemas.microsoft.com/office/word/2010/wordprocessingCanvas" xmlns:cx="http://schemas.microsoft.com/office/drawing/2014/chartex" xmlns:cx1="http://schemas.microsoft.com/office/drawing/2015/9/8/chartex" xmlns:cx2="http://schemas.microsoft.com/office/drawing/2015/10/21/chartex" xmlns:cx3="http://schemas.microsoft.com/office/drawing/2016/5/9/chartex" xmlns:cx4="http://schemas.microsoft.com/office/drawing/2016/5/10/chartex" xmlns:cx5="http://schemas.microsoft.com/office/drawing/2016/5/11/chartex" xmlns:cx6="http://schemas.microsoft.com/office/drawing/2016/5/12/chartex" xmlns:cx7="http://schemas.microsoft.com/office/drawing/2016/5/13/chartex" xmlns:cx8="http://schemas.microsoft.com/office/drawing/2016/5/14/chartex" xmlns:mc="http://schemas.openxmlformats.org/markup-compatibility/2006" xmlns:aink="http://schemas.microsoft.com/office/drawing/2016/ink" xmlns:am3d="http://schemas.microsoft.com/office/drawing/2017/model3d" xmlns:o="urn:schemas-microsoft-com:office:office" xmlns:r="http://schemas.openxmlformats.org/officeDocument/2006/relationships" xmlns:m="http://schemas.openxmlformats.org/officeDocument/2006/math" xmlns:v="urn:schemas-microsoft-com:vml" xmlns:wp14="http://schemas.microsoft.com/office/word/2010/wordprocessingDrawing" xmlns:wp="http://schemas.openxmlformats.org/drawingml/2006/wordprocessingDrawing" xmlns:w10="urn:schemas-microsoft-com:office:word" xmlns:w="http://schemas.openxmlformats.org/wordprocessingml/2006/main" xmlns:w14="http://schemas.microsoft.com/office/word/2010/wordml" xmlns:w15="http://schemas.microsoft.com/office/word/2012/wordml" xmlns:w16cex="http://schemas.microsoft.com/office/word/2018/wordml/cex" xmlns:w16cid="http://schemas.microsoft.com/office/word/2016/wordml/cid" xmlns:w16="http://schemas.microsoft.com/office/word/2018/wordml" xmlns:w16sdtdh="http://schemas.microsoft.com/office/word/2020/wordml/sdtdatahash" xmlns:w16se="http://schemas.microsoft.com/office/word/2015/wordml/symex" xmlns:wpg="http://schemas.microsoft.com/office/word/2010/wordprocessingGroup" xmlns:wpi="http://schemas.microsoft.com/office/word/2010/wordprocessingInk" xmlns:wne="http://schemas.microsoft.com/office/word/2006/wordml" xmlns:wps="http://schemas.microsoft.com/office/word/2010/wordprocessingShape" mc:Ignorable="w14 w15 w16se w16cid w16 w16cex w16sdtdh wp14">
   <w:body>
+    <w:p>
+      <w:pPr>
+        <w:pStyle w:val="a9"/>
+      </w:pPr>
+      <w:r>
+        <w:rPr>
+          <w:rFonts w:hint="eastAsia"/>
+        </w:rPr>
+        <w:t>Websites</w:t>
+      </w:r>
+    </w:p>
     <w:p>
       <w:r>
         <w:rPr>
@@ -144,12 +155,14 @@
       </w:r>
     </w:p>
     <w:p>
+      <w:proofErr w:type="gramStart"/>
       <w:r>
         <w:rPr>
           <w:rFonts w:hint="eastAsia"/>
         </w:rPr>
         <w:t>e.g.</w:t>
       </w:r>
+      <w:proofErr w:type="gramEnd"/>
       <w:r>
         <w:t xml:space="preserve"> </w:t>
       </w:r>
@@ -207,8 +220,18 @@
           <w:sz w:val="21"/>
           <w:szCs w:val="21"/>
         </w:rPr>
-        <w:t>stimulating learning process</w:t>
-      </w:r>
+        <w:t xml:space="preserve">stimulating learning </w:t>
+      </w:r>
+      <w:proofErr w:type="gramStart"/>
+      <w:r>
+        <w:rPr>
+          <w:rFonts w:hint="eastAsia"/>
+          <w:sz w:val="21"/>
+          <w:szCs w:val="21"/>
+        </w:rPr>
+        <w:t>process</w:t>
+      </w:r>
+      <w:proofErr w:type="gramEnd"/>
     </w:p>
     <w:p>
       <w:pPr>
@@ -423,8 +446,13 @@
         <w:t>（Do</w:t>
       </w:r>
       <w:r>
-        <w:t>n’</w:t>
-      </w:r>
+        <w:t>n</w:t>
+      </w:r>
+      <w:proofErr w:type="gramStart"/>
+      <w:r>
+        <w:t>’</w:t>
+      </w:r>
+      <w:proofErr w:type="gramEnd"/>
       <w:r>
         <w:rPr>
           <w:rFonts w:hint="eastAsia"/>
@@ -501,9 +529,6 @@
           <w:numId w:val="3"/>
         </w:numPr>
         <w:ind w:firstLineChars="0"/>
-        <w:rPr>
-          <w:rFonts w:hint="eastAsia"/>
-        </w:rPr>
       </w:pPr>
       <w:r>
         <w:t>R</w:t>
@@ -548,7 +573,21 @@
         <w:rPr>
           <w:rFonts w:hint="eastAsia"/>
         </w:rPr>
-        <w:t>（執行力）</w:t>
+        <w:t>（</w:t>
+      </w:r>
+      <w:proofErr w:type="gramStart"/>
+      <w:r>
+        <w:rPr>
+          <w:rFonts w:hint="eastAsia"/>
+        </w:rPr>
+        <w:t>執</w:t>
+      </w:r>
+      <w:proofErr w:type="gramEnd"/>
+      <w:r>
+        <w:rPr>
+          <w:rFonts w:hint="eastAsia"/>
+        </w:rPr>
+        <w:t>行力）</w:t>
       </w:r>
     </w:p>
     <w:p>
@@ -633,9 +672,6 @@
           <w:numId w:val="2"/>
         </w:numPr>
         <w:ind w:firstLineChars="0"/>
-        <w:rPr>
-          <w:rFonts w:hint="eastAsia"/>
-        </w:rPr>
       </w:pPr>
       <w:r>
         <w:rPr>
@@ -733,7 +769,14 @@
         <w:rPr>
           <w:rFonts w:hint="eastAsia"/>
         </w:rPr>
-        <w:t>to do more processing</w:t>
+        <w:t xml:space="preserve">to do more </w:t>
+      </w:r>
+      <w:proofErr w:type="gramStart"/>
+      <w:r>
+        <w:rPr>
+          <w:rFonts w:hint="eastAsia"/>
+        </w:rPr>
+        <w:t>processing</w:t>
       </w:r>
       <w:r>
         <w:t>.</w:t>
@@ -742,7 +785,14 @@
         <w:rPr>
           <w:rFonts w:hint="eastAsia"/>
         </w:rPr>
-        <w:t>（消化）</w:t>
+        <w:t>（</w:t>
+      </w:r>
+      <w:proofErr w:type="gramEnd"/>
+      <w:r>
+        <w:rPr>
+          <w:rFonts w:hint="eastAsia"/>
+        </w:rPr>
+        <w:t>消化）</w:t>
       </w:r>
     </w:p>
     <w:p>
@@ -753,9 +803,6 @@
           <w:numId w:val="4"/>
         </w:numPr>
         <w:ind w:firstLineChars="0"/>
-        <w:rPr>
-          <w:rFonts w:hint="eastAsia"/>
-        </w:rPr>
       </w:pPr>
       <w:r>
         <w:rPr>
@@ -794,12 +841,1196 @@
     <w:p/>
     <w:p/>
     <w:p>
-      <w:pPr>
-        <w:rPr>
-          <w:rFonts w:hint="eastAsia"/>
-        </w:rPr>
-      </w:pPr>
-    </w:p>
+      <w:r>
+        <w:t>Every Java application has to have at least one class, and at least one main method (not one main per class; just one main per application).</w:t>
+      </w:r>
+    </w:p>
+    <w:p/>
+    <w:p>
+      <w:pPr>
+        <w:pStyle w:val="a9"/>
+      </w:pPr>
+      <w:r>
+        <w:t xml:space="preserve"> </w:t>
+      </w:r>
+      <w:r>
+        <w:rPr>
+          <w:rFonts w:hint="eastAsia"/>
+        </w:rPr>
+        <w:t>About</w:t>
+      </w:r>
+      <w:r>
+        <w:t xml:space="preserve"> </w:t>
+      </w:r>
+      <w:r>
+        <w:rPr>
+          <w:rFonts w:hint="eastAsia"/>
+        </w:rPr>
+        <w:t>Exercise</w:t>
+      </w:r>
+    </w:p>
+    <w:p>
+      <w:proofErr w:type="spellStart"/>
+      <w:r>
+        <w:rPr>
+          <w:rFonts w:hint="eastAsia"/>
+        </w:rPr>
+        <w:t>Pxxvii</w:t>
+      </w:r>
+      <w:proofErr w:type="spellEnd"/>
+    </w:p>
+    <w:p>
+      <w:r>
+        <w:rPr>
+          <w:rFonts w:hint="eastAsia"/>
+        </w:rPr>
+        <w:lastRenderedPageBreak/>
+        <w:t>Read the</w:t>
+      </w:r>
+      <w:r>
+        <w:t xml:space="preserve"> “</w:t>
+      </w:r>
+      <w:r>
+        <w:rPr>
+          <w:rFonts w:hint="eastAsia"/>
+        </w:rPr>
+        <w:t>There are No</w:t>
+      </w:r>
+      <w:r>
+        <w:t xml:space="preserve"> </w:t>
+      </w:r>
+      <w:r>
+        <w:rPr>
+          <w:rFonts w:hint="eastAsia"/>
+        </w:rPr>
+        <w:t>Dumb Questions</w:t>
+      </w:r>
+      <w:r>
+        <w:t>”</w:t>
+      </w:r>
+      <w:r>
+        <w:rPr>
+          <w:noProof/>
+        </w:rPr>
+        <w:drawing>
+          <wp:inline distT="0" distB="0" distL="0" distR="0" wp14:anchorId="303734DB" wp14:editId="66C62455">
+            <wp:extent cx="1936750" cy="527050"/>
+            <wp:effectExtent l="0" t="0" r="6350" b="6350"/>
+            <wp:docPr id="4" name="图片 4"/>
+            <wp:cNvGraphicFramePr>
+              <a:graphicFrameLocks xmlns:a="http://schemas.openxmlformats.org/drawingml/2006/main" noChangeAspect="1"/>
+            </wp:cNvGraphicFramePr>
+            <a:graphic xmlns:a="http://schemas.openxmlformats.org/drawingml/2006/main">
+              <a:graphicData uri="http://schemas.openxmlformats.org/drawingml/2006/picture">
+                <pic:pic xmlns:pic="http://schemas.openxmlformats.org/drawingml/2006/picture">
+                  <pic:nvPicPr>
+                    <pic:cNvPr id="0" name="Picture 4"/>
+                    <pic:cNvPicPr>
+                      <a:picLocks noChangeAspect="1" noChangeArrowheads="1"/>
+                    </pic:cNvPicPr>
+                  </pic:nvPicPr>
+                  <pic:blipFill>
+                    <a:blip r:embed="rId8">
+                      <a:extLst>
+                        <a:ext uri="{28A0092B-C50C-407E-A947-70E740481C1C}">
+                          <a14:useLocalDpi xmlns:a14="http://schemas.microsoft.com/office/drawing/2010/main" val="0"/>
+                        </a:ext>
+                      </a:extLst>
+                    </a:blip>
+                    <a:srcRect/>
+                    <a:stretch>
+                      <a:fillRect/>
+                    </a:stretch>
+                  </pic:blipFill>
+                  <pic:spPr bwMode="auto">
+                    <a:xfrm>
+                      <a:off x="0" y="0"/>
+                      <a:ext cx="1936750" cy="527050"/>
+                    </a:xfrm>
+                    <a:prstGeom prst="rect">
+                      <a:avLst/>
+                    </a:prstGeom>
+                    <a:noFill/>
+                    <a:ln>
+                      <a:noFill/>
+                    </a:ln>
+                  </pic:spPr>
+                </pic:pic>
+              </a:graphicData>
+            </a:graphic>
+          </wp:inline>
+        </w:drawing>
+      </w:r>
+    </w:p>
+    <w:p>
+      <w:r>
+        <w:rPr>
+          <w:rFonts w:hint="eastAsia"/>
+        </w:rPr>
+        <w:t>That means all of them</w:t>
+      </w:r>
+      <w:r>
+        <w:t xml:space="preserve">. </w:t>
+      </w:r>
+      <w:r>
+        <w:rPr>
+          <w:rFonts w:hint="eastAsia"/>
+        </w:rPr>
+        <w:t>They</w:t>
+      </w:r>
+      <w:r>
+        <w:t xml:space="preserve"> </w:t>
+      </w:r>
+      <w:r>
+        <w:rPr>
+          <w:rFonts w:hint="eastAsia"/>
+        </w:rPr>
+        <w:t>are not optional side-bars</w:t>
+      </w:r>
+      <w:r>
+        <w:t xml:space="preserve"> – </w:t>
+      </w:r>
+      <w:r>
+        <w:rPr>
+          <w:rFonts w:hint="eastAsia"/>
+        </w:rPr>
+        <w:t>they</w:t>
+      </w:r>
+      <w:r>
+        <w:t>’</w:t>
+      </w:r>
+      <w:r>
+        <w:rPr>
+          <w:rFonts w:hint="eastAsia"/>
+        </w:rPr>
+        <w:t>re part of the core content</w:t>
+      </w:r>
+      <w:r>
+        <w:t xml:space="preserve">! </w:t>
+      </w:r>
+      <w:r>
+        <w:rPr>
+          <w:rFonts w:hint="eastAsia"/>
+        </w:rPr>
+        <w:t>Sometimes the questions are more useful than the answers</w:t>
+      </w:r>
+      <w:r>
+        <w:t>.</w:t>
+      </w:r>
+    </w:p>
+    <w:p/>
+    <w:p>
+      <w:r>
+        <w:rPr>
+          <w:rFonts w:hint="eastAsia"/>
+        </w:rPr>
+        <w:t>Type and run the code</w:t>
+      </w:r>
+      <w:r>
+        <w:t>.</w:t>
+      </w:r>
+    </w:p>
+    <w:p/>
+    <w:p>
+      <w:proofErr w:type="spellStart"/>
+      <w:r>
+        <w:rPr>
+          <w:rFonts w:hint="eastAsia"/>
+        </w:rPr>
+        <w:t>Pxxix</w:t>
+      </w:r>
+      <w:proofErr w:type="spellEnd"/>
+    </w:p>
+    <w:p>
+      <w:r>
+        <w:rPr>
+          <w:rFonts w:hint="eastAsia"/>
+        </w:rPr>
+        <w:t>The end</w:t>
+      </w:r>
+      <w:r>
+        <w:t>-</w:t>
+      </w:r>
+      <w:r>
+        <w:rPr>
+          <w:rFonts w:hint="eastAsia"/>
+        </w:rPr>
+        <w:t>of</w:t>
+      </w:r>
+      <w:r>
+        <w:t>-</w:t>
+      </w:r>
+      <w:r>
+        <w:rPr>
+          <w:rFonts w:hint="eastAsia"/>
+        </w:rPr>
+        <w:t>chapter exercises are mandatory</w:t>
+      </w:r>
+      <w:r>
+        <w:t>.</w:t>
+      </w:r>
+      <w:r>
+        <w:rPr>
+          <w:noProof/>
+        </w:rPr>
+        <w:drawing>
+          <wp:inline distT="0" distB="0" distL="0" distR="0" wp14:anchorId="709BBED1" wp14:editId="6F9AEC72">
+            <wp:extent cx="1320800" cy="1386840"/>
+            <wp:effectExtent l="0" t="0" r="0" b="3810"/>
+            <wp:docPr id="1" name="图片 1"/>
+            <wp:cNvGraphicFramePr>
+              <a:graphicFrameLocks xmlns:a="http://schemas.openxmlformats.org/drawingml/2006/main" noChangeAspect="1"/>
+            </wp:cNvGraphicFramePr>
+            <a:graphic xmlns:a="http://schemas.openxmlformats.org/drawingml/2006/main">
+              <a:graphicData uri="http://schemas.openxmlformats.org/drawingml/2006/picture">
+                <pic:pic xmlns:pic="http://schemas.openxmlformats.org/drawingml/2006/picture">
+                  <pic:nvPicPr>
+                    <pic:cNvPr id="0" name="Picture 1"/>
+                    <pic:cNvPicPr>
+                      <a:picLocks noChangeAspect="1" noChangeArrowheads="1"/>
+                    </pic:cNvPicPr>
+                  </pic:nvPicPr>
+                  <pic:blipFill>
+                    <a:blip r:embed="rId9">
+                      <a:extLst>
+                        <a:ext uri="{28A0092B-C50C-407E-A947-70E740481C1C}">
+                          <a14:useLocalDpi xmlns:a14="http://schemas.microsoft.com/office/drawing/2010/main" val="0"/>
+                        </a:ext>
+                      </a:extLst>
+                    </a:blip>
+                    <a:srcRect/>
+                    <a:stretch>
+                      <a:fillRect/>
+                    </a:stretch>
+                  </pic:blipFill>
+                  <pic:spPr bwMode="auto">
+                    <a:xfrm>
+                      <a:off x="0" y="0"/>
+                      <a:ext cx="1323926" cy="1390122"/>
+                    </a:xfrm>
+                    <a:prstGeom prst="rect">
+                      <a:avLst/>
+                    </a:prstGeom>
+                    <a:noFill/>
+                    <a:ln>
+                      <a:noFill/>
+                    </a:ln>
+                  </pic:spPr>
+                </pic:pic>
+              </a:graphicData>
+            </a:graphic>
+          </wp:inline>
+        </w:drawing>
+      </w:r>
+    </w:p>
+    <w:p>
+      <w:r>
+        <w:t>P</w:t>
+      </w:r>
+      <w:r>
+        <w:rPr>
+          <w:rFonts w:hint="eastAsia"/>
+        </w:rPr>
+        <w:t>uzzles are optional</w:t>
+      </w:r>
+      <w:r>
+        <w:t>.</w:t>
+      </w:r>
+      <w:r>
+        <w:rPr>
+          <w:noProof/>
+        </w:rPr>
+        <w:drawing>
+          <wp:inline distT="0" distB="0" distL="0" distR="0" wp14:anchorId="68E8A14B" wp14:editId="290C3865">
+            <wp:extent cx="1428750" cy="1038180"/>
+            <wp:effectExtent l="0" t="0" r="0" b="0"/>
+            <wp:docPr id="2" name="图片 2"/>
+            <wp:cNvGraphicFramePr>
+              <a:graphicFrameLocks xmlns:a="http://schemas.openxmlformats.org/drawingml/2006/main" noChangeAspect="1"/>
+            </wp:cNvGraphicFramePr>
+            <a:graphic xmlns:a="http://schemas.openxmlformats.org/drawingml/2006/main">
+              <a:graphicData uri="http://schemas.openxmlformats.org/drawingml/2006/picture">
+                <pic:pic xmlns:pic="http://schemas.openxmlformats.org/drawingml/2006/picture">
+                  <pic:nvPicPr>
+                    <pic:cNvPr id="0" name="Picture 2"/>
+                    <pic:cNvPicPr>
+                      <a:picLocks noChangeAspect="1" noChangeArrowheads="1"/>
+                    </pic:cNvPicPr>
+                  </pic:nvPicPr>
+                  <pic:blipFill>
+                    <a:blip r:embed="rId10">
+                      <a:extLst>
+                        <a:ext uri="{28A0092B-C50C-407E-A947-70E740481C1C}">
+                          <a14:useLocalDpi xmlns:a14="http://schemas.microsoft.com/office/drawing/2010/main" val="0"/>
+                        </a:ext>
+                      </a:extLst>
+                    </a:blip>
+                    <a:srcRect/>
+                    <a:stretch>
+                      <a:fillRect/>
+                    </a:stretch>
+                  </pic:blipFill>
+                  <pic:spPr bwMode="auto">
+                    <a:xfrm>
+                      <a:off x="0" y="0"/>
+                      <a:ext cx="1437830" cy="1044778"/>
+                    </a:xfrm>
+                    <a:prstGeom prst="rect">
+                      <a:avLst/>
+                    </a:prstGeom>
+                    <a:noFill/>
+                    <a:ln>
+                      <a:noFill/>
+                    </a:ln>
+                  </pic:spPr>
+                </pic:pic>
+              </a:graphicData>
+            </a:graphic>
+          </wp:inline>
+        </w:drawing>
+      </w:r>
+    </w:p>
+    <w:p>
+      <w:r>
+        <w:rPr>
+          <w:rFonts w:hint="eastAsia"/>
+        </w:rPr>
+        <w:t>Answers for both are at the end of each chapter</w:t>
+      </w:r>
+      <w:r>
+        <w:t>.</w:t>
+      </w:r>
+    </w:p>
+    <w:p/>
+    <w:p>
+      <w:r>
+        <w:rPr>
+          <w:rFonts w:hint="eastAsia"/>
+        </w:rPr>
+        <w:t xml:space="preserve">The </w:t>
+      </w:r>
+      <w:r>
+        <w:t>‘S</w:t>
+      </w:r>
+      <w:r>
+        <w:rPr>
+          <w:rFonts w:hint="eastAsia"/>
+        </w:rPr>
+        <w:t xml:space="preserve">harpen </w:t>
+      </w:r>
+      <w:r>
+        <w:t>Y</w:t>
+      </w:r>
+      <w:r>
+        <w:rPr>
+          <w:rFonts w:hint="eastAsia"/>
+        </w:rPr>
+        <w:t xml:space="preserve">our </w:t>
+      </w:r>
+      <w:r>
+        <w:t>P</w:t>
+      </w:r>
+      <w:r>
+        <w:rPr>
+          <w:rFonts w:hint="eastAsia"/>
+        </w:rPr>
+        <w:t>encil</w:t>
+      </w:r>
+      <w:r>
+        <w:t xml:space="preserve">’ </w:t>
+      </w:r>
+      <w:r>
+        <w:rPr>
+          <w:rFonts w:hint="eastAsia"/>
+        </w:rPr>
+        <w:t>exercises don</w:t>
+      </w:r>
+      <w:r>
+        <w:t>’</w:t>
+      </w:r>
+      <w:r>
+        <w:rPr>
+          <w:rFonts w:hint="eastAsia"/>
+        </w:rPr>
+        <w:t>t have answers</w:t>
+      </w:r>
+      <w:r>
+        <w:t>.</w:t>
+      </w:r>
+      <w:r>
+        <w:rPr>
+          <w:noProof/>
+        </w:rPr>
+        <w:drawing>
+          <wp:inline distT="0" distB="0" distL="0" distR="0" wp14:anchorId="11093046" wp14:editId="4F69F8E2">
+            <wp:extent cx="1238250" cy="827859"/>
+            <wp:effectExtent l="0" t="0" r="0" b="0"/>
+            <wp:docPr id="3" name="图片 3"/>
+            <wp:cNvGraphicFramePr>
+              <a:graphicFrameLocks xmlns:a="http://schemas.openxmlformats.org/drawingml/2006/main" noChangeAspect="1"/>
+            </wp:cNvGraphicFramePr>
+            <a:graphic xmlns:a="http://schemas.openxmlformats.org/drawingml/2006/main">
+              <a:graphicData uri="http://schemas.openxmlformats.org/drawingml/2006/picture">
+                <pic:pic xmlns:pic="http://schemas.openxmlformats.org/drawingml/2006/picture">
+                  <pic:nvPicPr>
+                    <pic:cNvPr id="0" name="Picture 3"/>
+                    <pic:cNvPicPr>
+                      <a:picLocks noChangeAspect="1" noChangeArrowheads="1"/>
+                    </pic:cNvPicPr>
+                  </pic:nvPicPr>
+                  <pic:blipFill>
+                    <a:blip r:embed="rId11">
+                      <a:extLst>
+                        <a:ext uri="{28A0092B-C50C-407E-A947-70E740481C1C}">
+                          <a14:useLocalDpi xmlns:a14="http://schemas.microsoft.com/office/drawing/2010/main" val="0"/>
+                        </a:ext>
+                      </a:extLst>
+                    </a:blip>
+                    <a:srcRect/>
+                    <a:stretch>
+                      <a:fillRect/>
+                    </a:stretch>
+                  </pic:blipFill>
+                  <pic:spPr bwMode="auto">
+                    <a:xfrm>
+                      <a:off x="0" y="0"/>
+                      <a:ext cx="1244476" cy="832021"/>
+                    </a:xfrm>
+                    <a:prstGeom prst="rect">
+                      <a:avLst/>
+                    </a:prstGeom>
+                    <a:noFill/>
+                    <a:ln>
+                      <a:noFill/>
+                    </a:ln>
+                  </pic:spPr>
+                </pic:pic>
+              </a:graphicData>
+            </a:graphic>
+          </wp:inline>
+        </w:drawing>
+      </w:r>
+    </w:p>
+    <w:p>
+      <w:r>
+        <w:rPr>
+          <w:rFonts w:hint="eastAsia"/>
+        </w:rPr>
+        <w:t>Not printed in the book</w:t>
+      </w:r>
+      <w:r>
+        <w:t xml:space="preserve">, </w:t>
+      </w:r>
+      <w:r>
+        <w:rPr>
+          <w:rFonts w:hint="eastAsia"/>
+        </w:rPr>
+        <w:t>anyway</w:t>
+      </w:r>
+      <w:r>
+        <w:t xml:space="preserve">. </w:t>
+      </w:r>
+      <w:r>
+        <w:rPr>
+          <w:rFonts w:hint="eastAsia"/>
+        </w:rPr>
+        <w:t>For some of them</w:t>
+      </w:r>
+      <w:r>
+        <w:t xml:space="preserve">, </w:t>
+      </w:r>
+      <w:r>
+        <w:rPr>
+          <w:rFonts w:hint="eastAsia"/>
+        </w:rPr>
+        <w:t>there is no right answer</w:t>
+      </w:r>
+      <w:r>
+        <w:t xml:space="preserve">, </w:t>
+      </w:r>
+      <w:r>
+        <w:rPr>
+          <w:rFonts w:hint="eastAsia"/>
+        </w:rPr>
+        <w:t>and for the others</w:t>
+      </w:r>
+      <w:r>
+        <w:t xml:space="preserve">, </w:t>
+      </w:r>
+      <w:r>
+        <w:rPr>
+          <w:rFonts w:hint="eastAsia"/>
+        </w:rPr>
+        <w:t>part of the learning experience for the Sharpen activities is for you to decide if and when your answers are right</w:t>
+      </w:r>
+      <w:r>
+        <w:t>. (</w:t>
+      </w:r>
+      <w:r>
+        <w:rPr>
+          <w:rFonts w:hint="eastAsia"/>
+        </w:rPr>
+        <w:t xml:space="preserve">Some of our suggested answers are </w:t>
+      </w:r>
+      <w:r>
+        <w:rPr>
+          <w:rFonts w:hint="eastAsia"/>
+        </w:rPr>
+        <w:t>a</w:t>
+      </w:r>
+      <w:r>
+        <w:rPr>
+          <w:rFonts w:hint="eastAsia"/>
+        </w:rPr>
+        <w:t>vailable on wickedlysmart</w:t>
+      </w:r>
+      <w:r>
+        <w:t>.</w:t>
+      </w:r>
+      <w:r>
+        <w:rPr>
+          <w:rFonts w:hint="eastAsia"/>
+        </w:rPr>
+        <w:t>com</w:t>
+      </w:r>
+      <w:r>
+        <w:t>)</w:t>
+      </w:r>
+    </w:p>
+    <w:p/>
+    <w:p>
+      <w:pPr>
+        <w:pStyle w:val="a9"/>
+      </w:pPr>
+      <w:r>
+        <w:rPr>
+          <w:rFonts w:hint="eastAsia"/>
+        </w:rPr>
+        <w:t>Terms</w:t>
+      </w:r>
+    </w:p>
+    <w:p>
+      <w:r>
+        <w:t>Java Virtual Machine (JVM)</w:t>
+      </w:r>
+    </w:p>
+    <w:p/>
+    <w:p>
+      <w:r>
+        <w:rPr>
+          <w:rFonts w:hint="eastAsia"/>
+        </w:rPr>
+        <w:t>a</w:t>
+      </w:r>
+      <w:r>
+        <w:t xml:space="preserve"> pair of curly braces </w:t>
+      </w:r>
+      <w:proofErr w:type="gramStart"/>
+      <w:r>
+        <w:rPr>
+          <w:rFonts w:hint="eastAsia"/>
+        </w:rPr>
+        <w:t>{</w:t>
+      </w:r>
+      <w:r>
+        <w:t xml:space="preserve"> }</w:t>
+      </w:r>
+      <w:proofErr w:type="gramEnd"/>
+    </w:p>
+    <w:p/>
+    <w:p>
+      <w:r>
+        <w:t>a comparison operator: &lt; less than, &gt; greater than, == equality</w:t>
+      </w:r>
+    </w:p>
+    <w:p>
+      <w:r>
+        <w:t>The equals operator uses two equals signs ==</w:t>
+      </w:r>
+    </w:p>
+    <w:p>
+      <w:pPr>
+        <w:rPr>
+          <w:rFonts w:ascii="Malgun Gothic" w:hAnsi="Malgun Gothic" w:cs="Malgun Gothic"/>
+        </w:rPr>
+      </w:pPr>
+      <w:r>
+        <w:lastRenderedPageBreak/>
+        <w:t xml:space="preserve">The assignment operator is one </w:t>
+      </w:r>
+      <w:proofErr w:type="gramStart"/>
+      <w:r>
+        <w:t>equals</w:t>
+      </w:r>
+      <w:proofErr w:type="gramEnd"/>
+      <w:r>
+        <w:t xml:space="preserve"> sign = </w:t>
+      </w:r>
+    </w:p>
+    <w:p/>
+    <w:p>
+      <w:pPr>
+        <w:rPr>
+          <w:rFonts w:ascii="Malgun Gothic" w:hAnsi="Malgun Gothic" w:cs="Malgun Gothic"/>
+        </w:rPr>
+      </w:pPr>
+      <w:r>
+        <w:t xml:space="preserve">Declare an int variable with a name and a type: int x; </w:t>
+      </w:r>
+    </w:p>
+    <w:p>
+      <w:r>
+        <w:rPr>
+          <w:rFonts w:hint="eastAsia"/>
+        </w:rPr>
+        <w:t>int</w:t>
+      </w:r>
+      <w:r>
+        <w:t xml:space="preserve"> </w:t>
+      </w:r>
+      <w:r>
+        <w:rPr>
+          <w:rFonts w:hint="eastAsia"/>
+        </w:rPr>
+        <w:t>x</w:t>
+      </w:r>
+      <w:r>
+        <w:t xml:space="preserve"> </w:t>
+      </w:r>
+      <w:r>
+        <w:rPr>
+          <w:rFonts w:hint="eastAsia"/>
+        </w:rPr>
+        <w:t>=</w:t>
+      </w:r>
+      <w:r>
+        <w:t xml:space="preserve"> 4; </w:t>
+      </w:r>
+      <w:r>
+        <w:rPr>
+          <w:rFonts w:hint="eastAsia"/>
+        </w:rPr>
+        <w:t>/</w:t>
+      </w:r>
+      <w:r>
+        <w:t>/ assign 4 to x</w:t>
+      </w:r>
+    </w:p>
+    <w:p/>
+    <w:p>
+      <w:r>
+        <w:t xml:space="preserve">Put a </w:t>
+      </w:r>
+      <w:proofErr w:type="spellStart"/>
+      <w:r>
+        <w:t>boolean</w:t>
+      </w:r>
+      <w:proofErr w:type="spellEnd"/>
+      <w:r>
+        <w:t xml:space="preserve"> test inside </w:t>
+      </w:r>
+      <w:r>
+        <w:rPr>
+          <w:u w:val="single"/>
+        </w:rPr>
+        <w:t>parentheses</w:t>
+      </w:r>
+      <w:r>
+        <w:rPr>
+          <w:rFonts w:hint="eastAsia"/>
+        </w:rPr>
+        <w:t>（小</w:t>
+      </w:r>
+      <w:proofErr w:type="gramStart"/>
+      <w:r>
+        <w:rPr>
+          <w:rFonts w:hint="eastAsia"/>
+        </w:rPr>
+        <w:t>括</w:t>
+      </w:r>
+      <w:proofErr w:type="gramEnd"/>
+      <w:r>
+        <w:rPr>
+          <w:rFonts w:hint="eastAsia"/>
+        </w:rPr>
+        <w:t>號）</w:t>
+      </w:r>
+      <w:r>
+        <w:t xml:space="preserve">: while (x == 4) </w:t>
+      </w:r>
+      <w:proofErr w:type="gramStart"/>
+      <w:r>
+        <w:t>{ }</w:t>
+      </w:r>
+      <w:proofErr w:type="gramEnd"/>
+    </w:p>
+    <w:p/>
+    <w:p>
+      <w:pPr>
+        <w:pStyle w:val="a9"/>
+      </w:pPr>
+      <w:r>
+        <w:rPr>
+          <w:rFonts w:hint="eastAsia"/>
+        </w:rPr>
+        <w:t>Coding</w:t>
+      </w:r>
+    </w:p>
+    <w:p>
+      <w:pPr>
+        <w:pStyle w:val="2"/>
+        <w:rPr>
+          <w:color w:val="2F5496" w:themeColor="accent1" w:themeShade="BF"/>
+          <w:sz w:val="21"/>
+          <w:szCs w:val="21"/>
+        </w:rPr>
+      </w:pPr>
+      <w:r>
+        <w:rPr>
+          <w:rFonts w:hint="eastAsia"/>
+          <w:color w:val="2F5496" w:themeColor="accent1" w:themeShade="BF"/>
+          <w:sz w:val="21"/>
+          <w:szCs w:val="21"/>
+        </w:rPr>
+        <w:t xml:space="preserve">Java code structure </w:t>
+      </w:r>
+    </w:p>
+    <w:p>
+      <w:r>
+        <w:rPr>
+          <w:noProof/>
+        </w:rPr>
+        <w:drawing>
+          <wp:inline distT="0" distB="0" distL="0" distR="0" wp14:anchorId="107F8637" wp14:editId="5977E6B5">
+            <wp:extent cx="1822450" cy="2446902"/>
+            <wp:effectExtent l="0" t="0" r="6350" b="0"/>
+            <wp:docPr id="6" name="图片 6"/>
+            <wp:cNvGraphicFramePr>
+              <a:graphicFrameLocks xmlns:a="http://schemas.openxmlformats.org/drawingml/2006/main" noChangeAspect="1"/>
+            </wp:cNvGraphicFramePr>
+            <a:graphic xmlns:a="http://schemas.openxmlformats.org/drawingml/2006/main">
+              <a:graphicData uri="http://schemas.openxmlformats.org/drawingml/2006/picture">
+                <pic:pic xmlns:pic="http://schemas.openxmlformats.org/drawingml/2006/picture">
+                  <pic:nvPicPr>
+                    <pic:cNvPr id="0" name="Picture 6"/>
+                    <pic:cNvPicPr>
+                      <a:picLocks noChangeAspect="1" noChangeArrowheads="1"/>
+                    </pic:cNvPicPr>
+                  </pic:nvPicPr>
+                  <pic:blipFill>
+                    <a:blip r:embed="rId12">
+                      <a:extLst>
+                        <a:ext uri="{28A0092B-C50C-407E-A947-70E740481C1C}">
+                          <a14:useLocalDpi xmlns:a14="http://schemas.microsoft.com/office/drawing/2010/main" val="0"/>
+                        </a:ext>
+                      </a:extLst>
+                    </a:blip>
+                    <a:srcRect/>
+                    <a:stretch>
+                      <a:fillRect/>
+                    </a:stretch>
+                  </pic:blipFill>
+                  <pic:spPr bwMode="auto">
+                    <a:xfrm>
+                      <a:off x="0" y="0"/>
+                      <a:ext cx="1823968" cy="2448940"/>
+                    </a:xfrm>
+                    <a:prstGeom prst="rect">
+                      <a:avLst/>
+                    </a:prstGeom>
+                    <a:noFill/>
+                    <a:ln>
+                      <a:noFill/>
+                    </a:ln>
+                  </pic:spPr>
+                </pic:pic>
+              </a:graphicData>
+            </a:graphic>
+          </wp:inline>
+        </w:drawing>
+      </w:r>
+    </w:p>
+    <w:p>
+      <w:r>
+        <w:rPr>
+          <w:rFonts w:hint="eastAsia"/>
+          <w:noProof/>
+        </w:rPr>
+        <w:drawing>
+          <wp:inline distT="0" distB="0" distL="0" distR="0" wp14:anchorId="143CA631" wp14:editId="461D5046">
+            <wp:extent cx="1263650" cy="1495676"/>
+            <wp:effectExtent l="0" t="0" r="0" b="9525"/>
+            <wp:docPr id="7" name="图片 7"/>
+            <wp:cNvGraphicFramePr>
+              <a:graphicFrameLocks xmlns:a="http://schemas.openxmlformats.org/drawingml/2006/main" noChangeAspect="1"/>
+            </wp:cNvGraphicFramePr>
+            <a:graphic xmlns:a="http://schemas.openxmlformats.org/drawingml/2006/main">
+              <a:graphicData uri="http://schemas.openxmlformats.org/drawingml/2006/picture">
+                <pic:pic xmlns:pic="http://schemas.openxmlformats.org/drawingml/2006/picture">
+                  <pic:nvPicPr>
+                    <pic:cNvPr id="0" name="Picture 7"/>
+                    <pic:cNvPicPr>
+                      <a:picLocks noChangeAspect="1" noChangeArrowheads="1"/>
+                    </pic:cNvPicPr>
+                  </pic:nvPicPr>
+                  <pic:blipFill>
+                    <a:blip r:embed="rId13">
+                      <a:extLst>
+                        <a:ext uri="{28A0092B-C50C-407E-A947-70E740481C1C}">
+                          <a14:useLocalDpi xmlns:a14="http://schemas.microsoft.com/office/drawing/2010/main" val="0"/>
+                        </a:ext>
+                      </a:extLst>
+                    </a:blip>
+                    <a:srcRect/>
+                    <a:stretch>
+                      <a:fillRect/>
+                    </a:stretch>
+                  </pic:blipFill>
+                  <pic:spPr bwMode="auto">
+                    <a:xfrm>
+                      <a:off x="0" y="0"/>
+                      <a:ext cx="1266564" cy="1499125"/>
+                    </a:xfrm>
+                    <a:prstGeom prst="rect">
+                      <a:avLst/>
+                    </a:prstGeom>
+                    <a:noFill/>
+                    <a:ln>
+                      <a:noFill/>
+                    </a:ln>
+                  </pic:spPr>
+                </pic:pic>
+              </a:graphicData>
+            </a:graphic>
+          </wp:inline>
+        </w:drawing>
+      </w:r>
+      <w:r>
+        <w:rPr>
+          <w:rFonts w:hint="eastAsia"/>
+          <w:noProof/>
+        </w:rPr>
+        <w:drawing>
+          <wp:inline distT="0" distB="0" distL="0" distR="0" wp14:anchorId="4C4E93CE" wp14:editId="735A27DF">
+            <wp:extent cx="1250950" cy="1498983"/>
+            <wp:effectExtent l="0" t="0" r="6350" b="6350"/>
+            <wp:docPr id="9" name="图片 9"/>
+            <wp:cNvGraphicFramePr>
+              <a:graphicFrameLocks xmlns:a="http://schemas.openxmlformats.org/drawingml/2006/main" noChangeAspect="1"/>
+            </wp:cNvGraphicFramePr>
+            <a:graphic xmlns:a="http://schemas.openxmlformats.org/drawingml/2006/main">
+              <a:graphicData uri="http://schemas.openxmlformats.org/drawingml/2006/picture">
+                <pic:pic xmlns:pic="http://schemas.openxmlformats.org/drawingml/2006/picture">
+                  <pic:nvPicPr>
+                    <pic:cNvPr id="0" name="Picture 9"/>
+                    <pic:cNvPicPr>
+                      <a:picLocks noChangeAspect="1" noChangeArrowheads="1"/>
+                    </pic:cNvPicPr>
+                  </pic:nvPicPr>
+                  <pic:blipFill>
+                    <a:blip r:embed="rId14">
+                      <a:extLst>
+                        <a:ext uri="{28A0092B-C50C-407E-A947-70E740481C1C}">
+                          <a14:useLocalDpi xmlns:a14="http://schemas.microsoft.com/office/drawing/2010/main" val="0"/>
+                        </a:ext>
+                      </a:extLst>
+                    </a:blip>
+                    <a:srcRect/>
+                    <a:stretch>
+                      <a:fillRect/>
+                    </a:stretch>
+                  </pic:blipFill>
+                  <pic:spPr bwMode="auto">
+                    <a:xfrm>
+                      <a:off x="0" y="0"/>
+                      <a:ext cx="1259657" cy="1509417"/>
+                    </a:xfrm>
+                    <a:prstGeom prst="rect">
+                      <a:avLst/>
+                    </a:prstGeom>
+                    <a:noFill/>
+                    <a:ln>
+                      <a:noFill/>
+                    </a:ln>
+                  </pic:spPr>
+                </pic:pic>
+              </a:graphicData>
+            </a:graphic>
+          </wp:inline>
+        </w:drawing>
+      </w:r>
+      <w:r>
+        <w:rPr>
+          <w:rFonts w:hint="eastAsia"/>
+          <w:noProof/>
+        </w:rPr>
+        <w:drawing>
+          <wp:inline distT="0" distB="0" distL="0" distR="0" wp14:anchorId="14B17038" wp14:editId="4A4A53A7">
+            <wp:extent cx="1257300" cy="1492376"/>
+            <wp:effectExtent l="0" t="0" r="0" b="0"/>
+            <wp:docPr id="10" name="图片 10"/>
+            <wp:cNvGraphicFramePr>
+              <a:graphicFrameLocks xmlns:a="http://schemas.openxmlformats.org/drawingml/2006/main" noChangeAspect="1"/>
+            </wp:cNvGraphicFramePr>
+            <a:graphic xmlns:a="http://schemas.openxmlformats.org/drawingml/2006/main">
+              <a:graphicData uri="http://schemas.openxmlformats.org/drawingml/2006/picture">
+                <pic:pic xmlns:pic="http://schemas.openxmlformats.org/drawingml/2006/picture">
+                  <pic:nvPicPr>
+                    <pic:cNvPr id="0" name="Picture 10"/>
+                    <pic:cNvPicPr>
+                      <a:picLocks noChangeAspect="1" noChangeArrowheads="1"/>
+                    </pic:cNvPicPr>
+                  </pic:nvPicPr>
+                  <pic:blipFill>
+                    <a:blip r:embed="rId15">
+                      <a:extLst>
+                        <a:ext uri="{28A0092B-C50C-407E-A947-70E740481C1C}">
+                          <a14:useLocalDpi xmlns:a14="http://schemas.microsoft.com/office/drawing/2010/main" val="0"/>
+                        </a:ext>
+                      </a:extLst>
+                    </a:blip>
+                    <a:srcRect/>
+                    <a:stretch>
+                      <a:fillRect/>
+                    </a:stretch>
+                  </pic:blipFill>
+                  <pic:spPr bwMode="auto">
+                    <a:xfrm>
+                      <a:off x="0" y="0"/>
+                      <a:ext cx="1263489" cy="1499723"/>
+                    </a:xfrm>
+                    <a:prstGeom prst="rect">
+                      <a:avLst/>
+                    </a:prstGeom>
+                    <a:noFill/>
+                    <a:ln>
+                      <a:noFill/>
+                    </a:ln>
+                  </pic:spPr>
+                </pic:pic>
+              </a:graphicData>
+            </a:graphic>
+          </wp:inline>
+        </w:drawing>
+      </w:r>
+    </w:p>
+    <w:p>
+      <w:pPr>
+        <w:pStyle w:val="2"/>
+        <w:rPr>
+          <w:color w:val="2F5496" w:themeColor="accent1" w:themeShade="BF"/>
+          <w:sz w:val="21"/>
+          <w:szCs w:val="21"/>
+        </w:rPr>
+      </w:pPr>
+      <w:r>
+        <w:rPr>
+          <w:color w:val="2F5496" w:themeColor="accent1" w:themeShade="BF"/>
+          <w:sz w:val="21"/>
+          <w:szCs w:val="21"/>
+        </w:rPr>
+        <w:t>W</w:t>
+      </w:r>
+      <w:r>
+        <w:rPr>
+          <w:rFonts w:hint="eastAsia"/>
+          <w:color w:val="2F5496" w:themeColor="accent1" w:themeShade="BF"/>
+          <w:sz w:val="21"/>
+          <w:szCs w:val="21"/>
+        </w:rPr>
+        <w:t>hile loops</w:t>
+      </w:r>
+    </w:p>
+    <w:p>
+      <w:r>
+        <w:t xml:space="preserve">Q: In my other language I can do a </w:t>
+      </w:r>
+      <w:proofErr w:type="spellStart"/>
+      <w:r>
+        <w:t>boolean</w:t>
+      </w:r>
+      <w:proofErr w:type="spellEnd"/>
+      <w:r>
+        <w:t xml:space="preserve"> test on an integer. In Java, can I say something like: int x = 1; while (x</w:t>
+      </w:r>
+      <w:proofErr w:type="gramStart"/>
+      <w:r>
+        <w:t>){ }</w:t>
+      </w:r>
+      <w:proofErr w:type="gramEnd"/>
+      <w:r>
+        <w:t xml:space="preserve"> </w:t>
+      </w:r>
+      <w:r>
+        <w:t xml:space="preserve">  </w:t>
+      </w:r>
+      <w:r>
+        <w:rPr>
+          <w:rFonts w:hint="eastAsia"/>
+        </w:rPr>
+        <w:t>Is this right</w:t>
+      </w:r>
+      <w:r>
+        <w:t>?</w:t>
+      </w:r>
+    </w:p>
+    <w:p>
+      <w:r>
+        <w:t xml:space="preserve">A: No. A </w:t>
+      </w:r>
+      <w:proofErr w:type="spellStart"/>
+      <w:r>
+        <w:t>boolean</w:t>
+      </w:r>
+      <w:proofErr w:type="spellEnd"/>
+      <w:r>
+        <w:t xml:space="preserve"> and an integer are not compatible types in Java. Since the result of a conditional test must be a </w:t>
+      </w:r>
+      <w:proofErr w:type="spellStart"/>
+      <w:r>
+        <w:t>boolean</w:t>
+      </w:r>
+      <w:proofErr w:type="spellEnd"/>
+      <w:r>
+        <w:t xml:space="preserve">, the only variable you can directly test (without using a comparison operator) is a </w:t>
+      </w:r>
+      <w:proofErr w:type="spellStart"/>
+      <w:r>
+        <w:t>boolean</w:t>
+      </w:r>
+      <w:proofErr w:type="spellEnd"/>
+      <w:r>
+        <w:t xml:space="preserve">. For example, you can say: </w:t>
+      </w:r>
+      <w:proofErr w:type="spellStart"/>
+      <w:r>
+        <w:t>boolean</w:t>
+      </w:r>
+      <w:proofErr w:type="spellEnd"/>
+      <w:r>
+        <w:t xml:space="preserve"> </w:t>
+      </w:r>
+      <w:proofErr w:type="spellStart"/>
+      <w:r>
+        <w:t>isHot</w:t>
+      </w:r>
+      <w:proofErr w:type="spellEnd"/>
+      <w:r>
+        <w:t xml:space="preserve"> = true; while(</w:t>
+      </w:r>
+      <w:proofErr w:type="spellStart"/>
+      <w:r>
+        <w:t>isHot</w:t>
+      </w:r>
+      <w:proofErr w:type="spellEnd"/>
+      <w:r>
+        <w:t xml:space="preserve">) </w:t>
+      </w:r>
+      <w:proofErr w:type="gramStart"/>
+      <w:r>
+        <w:t>{ }</w:t>
+      </w:r>
+      <w:proofErr w:type="gramEnd"/>
+    </w:p>
+    <w:p>
+      <w:pPr>
+        <w:pStyle w:val="2"/>
+        <w:rPr>
+          <w:color w:val="2F5496" w:themeColor="accent1" w:themeShade="BF"/>
+          <w:sz w:val="21"/>
+          <w:szCs w:val="21"/>
+        </w:rPr>
+      </w:pPr>
+      <w:proofErr w:type="spellStart"/>
+      <w:r>
+        <w:rPr>
+          <w:color w:val="2F5496" w:themeColor="accent1" w:themeShade="BF"/>
+          <w:sz w:val="21"/>
+          <w:szCs w:val="21"/>
+        </w:rPr>
+        <w:lastRenderedPageBreak/>
+        <w:t>System.out.print</w:t>
+      </w:r>
+      <w:proofErr w:type="spellEnd"/>
+      <w:r>
+        <w:rPr>
+          <w:color w:val="2F5496" w:themeColor="accent1" w:themeShade="BF"/>
+          <w:sz w:val="21"/>
+          <w:szCs w:val="21"/>
+        </w:rPr>
+        <w:t xml:space="preserve"> vs. </w:t>
+      </w:r>
+      <w:proofErr w:type="spellStart"/>
+      <w:r>
+        <w:rPr>
+          <w:color w:val="2F5496" w:themeColor="accent1" w:themeShade="BF"/>
+          <w:sz w:val="21"/>
+          <w:szCs w:val="21"/>
+        </w:rPr>
+        <w:t>System.out.println</w:t>
+      </w:r>
+      <w:proofErr w:type="spellEnd"/>
+      <w:r>
+        <w:rPr>
+          <w:color w:val="2F5496" w:themeColor="accent1" w:themeShade="BF"/>
+          <w:sz w:val="21"/>
+          <w:szCs w:val="21"/>
+        </w:rPr>
+        <w:t xml:space="preserve"> </w:t>
+      </w:r>
+    </w:p>
+    <w:p>
+      <w:proofErr w:type="spellStart"/>
+      <w:r>
+        <w:t>System.out.println</w:t>
+      </w:r>
+      <w:proofErr w:type="spellEnd"/>
+      <w:r>
+        <w:t xml:space="preserve"> inserts a newline (think of </w:t>
+      </w:r>
+      <w:proofErr w:type="spellStart"/>
+      <w:r>
+        <w:t>println</w:t>
+      </w:r>
+      <w:proofErr w:type="spellEnd"/>
+      <w:r>
+        <w:t xml:space="preserve"> as </w:t>
+      </w:r>
+      <w:proofErr w:type="spellStart"/>
+      <w:r>
+        <w:t>printnewline</w:t>
+      </w:r>
+      <w:proofErr w:type="spellEnd"/>
+      <w:r>
+        <w:t xml:space="preserve"> while </w:t>
+      </w:r>
+      <w:proofErr w:type="spellStart"/>
+      <w:r>
+        <w:t>System.out.print</w:t>
+      </w:r>
+      <w:proofErr w:type="spellEnd"/>
+      <w:r>
+        <w:t xml:space="preserve"> keeps printing to the same line. If you want each </w:t>
+      </w:r>
+      <w:proofErr w:type="gramStart"/>
+      <w:r>
+        <w:t>thing</w:t>
+      </w:r>
+      <w:proofErr w:type="gramEnd"/>
+      <w:r>
+        <w:t xml:space="preserve"> you print out to be on its own line, use </w:t>
+      </w:r>
+      <w:proofErr w:type="spellStart"/>
+      <w:r>
+        <w:t>println</w:t>
+      </w:r>
+      <w:proofErr w:type="spellEnd"/>
+      <w:r>
+        <w:t>. If you want everything to stick together on one line, use print.</w:t>
+      </w:r>
+    </w:p>
+    <w:p/>
+    <w:p/>
     <w:sectPr>
       <w:pgSz w:w="11906" w:h="16838"/>
       <w:pgMar w:top="1440" w:right="1800" w:bottom="1440" w:left="1800" w:header="851" w:footer="992" w:gutter="0"/>
@@ -1902,6 +3133,66 @@
       <w:szCs w:val="20"/>
     </w:rPr>
   </w:style>
+  <w:style w:type="character" w:customStyle="1" w:styleId="fontstyle21">
+    <w:name w:val="fontstyle21"/>
+    <w:basedOn w:val="a0"/>
+    <w:rsid w:val="00364BD0"/>
+    <w:rPr>
+      <w:rFonts w:ascii="MyriadPro-Regular" w:hAnsi="MyriadPro-Regular" w:hint="default"/>
+      <w:b w:val="0"/>
+      <w:bCs w:val="0"/>
+      <w:i w:val="0"/>
+      <w:iCs w:val="0"/>
+      <w:color w:val="000000"/>
+      <w:sz w:val="18"/>
+      <w:szCs w:val="18"/>
+    </w:rPr>
+  </w:style>
+  <w:style w:type="character" w:customStyle="1" w:styleId="fontstyle31">
+    <w:name w:val="fontstyle31"/>
+    <w:basedOn w:val="a0"/>
+    <w:rsid w:val="00364BD0"/>
+    <w:rPr>
+      <w:rFonts w:ascii="MyriadPro-Bold" w:hAnsi="MyriadPro-Bold" w:hint="default"/>
+      <w:b/>
+      <w:bCs/>
+      <w:i w:val="0"/>
+      <w:iCs w:val="0"/>
+      <w:color w:val="000000"/>
+      <w:sz w:val="18"/>
+      <w:szCs w:val="18"/>
+    </w:rPr>
+  </w:style>
+  <w:style w:type="character" w:customStyle="1" w:styleId="fontstyle41">
+    <w:name w:val="fontstyle41"/>
+    <w:basedOn w:val="a0"/>
+    <w:rsid w:val="00364BD0"/>
+    <w:rPr>
+      <w:rFonts w:ascii="MyriadPro-BoldIt" w:hAnsi="MyriadPro-BoldIt" w:hint="default"/>
+      <w:b/>
+      <w:bCs/>
+      <w:i/>
+      <w:iCs/>
+      <w:color w:val="000000"/>
+      <w:sz w:val="18"/>
+      <w:szCs w:val="18"/>
+    </w:rPr>
+  </w:style>
+  <w:style w:type="character" w:customStyle="1" w:styleId="fontstyle51">
+    <w:name w:val="fontstyle51"/>
+    <w:basedOn w:val="a0"/>
+    <w:rsid w:val="00364BD0"/>
+    <w:rPr>
+      <w:rFonts w:ascii="MyriadPro-It" w:hAnsi="MyriadPro-It" w:hint="default"/>
+      <w:b w:val="0"/>
+      <w:bCs w:val="0"/>
+      <w:i/>
+      <w:iCs/>
+      <w:color w:val="000000"/>
+      <w:sz w:val="18"/>
+      <w:szCs w:val="18"/>
+    </w:rPr>
+  </w:style>
 </w:styles>
 </file>
 

</xml_diff>

<commit_message>
Java Chapter 3 Primitives and References ‘re-reference’
</commit_message>
<xml_diff>
--- a/2 Java.docx
+++ b/2 Java.docx
@@ -155,14 +155,12 @@
       </w:r>
     </w:p>
     <w:p>
-      <w:proofErr w:type="gramStart"/>
       <w:r>
         <w:rPr>
           <w:rFonts w:hint="eastAsia"/>
         </w:rPr>
         <w:t>e.g.</w:t>
       </w:r>
-      <w:proofErr w:type="gramEnd"/>
       <w:r>
         <w:t xml:space="preserve"> </w:t>
       </w:r>
@@ -220,18 +218,8 @@
           <w:sz w:val="21"/>
           <w:szCs w:val="21"/>
         </w:rPr>
-        <w:t xml:space="preserve">stimulating learning </w:t>
-      </w:r>
-      <w:proofErr w:type="gramStart"/>
-      <w:r>
-        <w:rPr>
-          <w:rFonts w:hint="eastAsia"/>
-          <w:sz w:val="21"/>
-          <w:szCs w:val="21"/>
-        </w:rPr>
-        <w:t>process</w:t>
-      </w:r>
-      <w:proofErr w:type="gramEnd"/>
+        <w:t>stimulating learning process</w:t>
+      </w:r>
     </w:p>
     <w:p>
       <w:pPr>
@@ -446,13 +434,8 @@
         <w:t>（Do</w:t>
       </w:r>
       <w:r>
-        <w:t>n</w:t>
-      </w:r>
-      <w:proofErr w:type="gramStart"/>
-      <w:r>
-        <w:t>’</w:t>
-      </w:r>
-      <w:proofErr w:type="gramEnd"/>
+        <w:t>n’</w:t>
+      </w:r>
       <w:r>
         <w:rPr>
           <w:rFonts w:hint="eastAsia"/>
@@ -573,21 +556,7 @@
         <w:rPr>
           <w:rFonts w:hint="eastAsia"/>
         </w:rPr>
-        <w:t>（</w:t>
-      </w:r>
-      <w:proofErr w:type="gramStart"/>
-      <w:r>
-        <w:rPr>
-          <w:rFonts w:hint="eastAsia"/>
-        </w:rPr>
-        <w:t>執</w:t>
-      </w:r>
-      <w:proofErr w:type="gramEnd"/>
-      <w:r>
-        <w:rPr>
-          <w:rFonts w:hint="eastAsia"/>
-        </w:rPr>
-        <w:t>行力）</w:t>
+        <w:t>（執行力）</w:t>
       </w:r>
     </w:p>
     <w:p>
@@ -769,14 +738,7 @@
         <w:rPr>
           <w:rFonts w:hint="eastAsia"/>
         </w:rPr>
-        <w:t xml:space="preserve">to do more </w:t>
-      </w:r>
-      <w:proofErr w:type="gramStart"/>
-      <w:r>
-        <w:rPr>
-          <w:rFonts w:hint="eastAsia"/>
-        </w:rPr>
-        <w:t>processing</w:t>
+        <w:t>to do more processing</w:t>
       </w:r>
       <w:r>
         <w:t>.</w:t>
@@ -785,14 +747,7 @@
         <w:rPr>
           <w:rFonts w:hint="eastAsia"/>
         </w:rPr>
-        <w:t>（</w:t>
-      </w:r>
-      <w:proofErr w:type="gramEnd"/>
-      <w:r>
-        <w:rPr>
-          <w:rFonts w:hint="eastAsia"/>
-        </w:rPr>
-        <w:t>消化）</w:t>
+        <w:t>（消化）</w:t>
       </w:r>
     </w:p>
     <w:p>
@@ -870,14 +825,12 @@
       </w:r>
     </w:p>
     <w:p>
-      <w:proofErr w:type="spellStart"/>
       <w:r>
         <w:rPr>
           <w:rFonts w:hint="eastAsia"/>
         </w:rPr>
         <w:t>Pxxvii</w:t>
       </w:r>
-      <w:proofErr w:type="spellEnd"/>
     </w:p>
     <w:p>
       <w:r>
@@ -1032,14 +985,12 @@
     </w:p>
     <w:p/>
     <w:p>
-      <w:proofErr w:type="spellStart"/>
       <w:r>
         <w:rPr>
           <w:rFonts w:hint="eastAsia"/>
         </w:rPr>
         <w:t>Pxxix</w:t>
       </w:r>
-      <w:proofErr w:type="spellEnd"/>
     </w:p>
     <w:p>
       <w:r>
@@ -1425,7 +1376,6 @@
       <w:r>
         <w:t xml:space="preserve"> pair of curly braces </w:t>
       </w:r>
-      <w:proofErr w:type="gramStart"/>
       <w:r>
         <w:rPr>
           <w:rFonts w:hint="eastAsia"/>
@@ -1435,7 +1385,6 @@
       <w:r>
         <w:t xml:space="preserve"> }</w:t>
       </w:r>
-      <w:proofErr w:type="gramEnd"/>
     </w:p>
     <w:p/>
     <w:p>
@@ -1456,15 +1405,7 @@
       </w:pPr>
       <w:r>
         <w:lastRenderedPageBreak/>
-        <w:t xml:space="preserve">The assignment operator is one </w:t>
-      </w:r>
-      <w:proofErr w:type="gramStart"/>
-      <w:r>
-        <w:t>equals</w:t>
-      </w:r>
-      <w:proofErr w:type="gramEnd"/>
-      <w:r>
-        <w:t xml:space="preserve"> sign = </w:t>
+        <w:t xml:space="preserve">The assignment operator is one equals sign = </w:t>
       </w:r>
     </w:p>
     <w:p/>
@@ -1519,15 +1460,7 @@
     <w:p/>
     <w:p>
       <w:r>
-        <w:t xml:space="preserve">Put a </w:t>
-      </w:r>
-      <w:proofErr w:type="spellStart"/>
-      <w:r>
-        <w:t>boolean</w:t>
-      </w:r>
-      <w:proofErr w:type="spellEnd"/>
-      <w:r>
-        <w:t xml:space="preserve"> test inside </w:t>
+        <w:t xml:space="preserve">Put a boolean test inside </w:t>
       </w:r>
       <w:r>
         <w:rPr>
@@ -1539,30 +1472,11 @@
         <w:rPr>
           <w:rFonts w:hint="eastAsia"/>
         </w:rPr>
-        <w:t>（小</w:t>
-      </w:r>
-      <w:proofErr w:type="gramStart"/>
-      <w:r>
-        <w:rPr>
-          <w:rFonts w:hint="eastAsia"/>
-        </w:rPr>
-        <w:t>括</w:t>
-      </w:r>
-      <w:proofErr w:type="gramEnd"/>
-      <w:r>
-        <w:rPr>
-          <w:rFonts w:hint="eastAsia"/>
-        </w:rPr>
-        <w:t>號）</w:t>
-      </w:r>
-      <w:r>
-        <w:t xml:space="preserve">: while (x == 4) </w:t>
-      </w:r>
-      <w:proofErr w:type="gramStart"/>
-      <w:r>
-        <w:t>{ }</w:t>
-      </w:r>
-      <w:proofErr w:type="gramEnd"/>
+        <w:t>（小括號）</w:t>
+      </w:r>
+      <w:r>
+        <w:t>: while (x == 4) { }</w:t>
+      </w:r>
     </w:p>
     <w:p/>
     <w:p>
@@ -1580,6 +1494,7 @@
       <w:pPr>
         <w:pStyle w:val="2"/>
         <w:rPr>
+          <w:rFonts w:hint="eastAsia"/>
           <w:color w:val="2F5496" w:themeColor="accent1" w:themeShade="BF"/>
           <w:sz w:val="21"/>
           <w:szCs w:val="21"/>
@@ -1589,6 +1504,67 @@
         <w:rPr>
           <w:rFonts w:hint="eastAsia"/>
           <w:color w:val="2F5496" w:themeColor="accent1" w:themeShade="BF"/>
+          <w:sz w:val="21"/>
+          <w:szCs w:val="21"/>
+        </w:rPr>
+        <w:t>Chapter</w:t>
+      </w:r>
+      <w:r>
+        <w:rPr>
+          <w:rFonts w:hint="eastAsia"/>
+          <w:color w:val="2F5496" w:themeColor="accent1" w:themeShade="BF"/>
+          <w:sz w:val="21"/>
+          <w:szCs w:val="21"/>
+        </w:rPr>
+        <w:t>s</w:t>
+      </w:r>
+      <w:r>
+        <w:rPr>
+          <w:color w:val="2F5496" w:themeColor="accent1" w:themeShade="BF"/>
+          <w:sz w:val="21"/>
+          <w:szCs w:val="21"/>
+        </w:rPr>
+        <w:t xml:space="preserve"> </w:t>
+      </w:r>
+      <w:r>
+        <w:rPr>
+          <w:color w:val="2F5496" w:themeColor="accent1" w:themeShade="BF"/>
+          <w:sz w:val="21"/>
+          <w:szCs w:val="21"/>
+        </w:rPr>
+        <w:t xml:space="preserve">1 </w:t>
+      </w:r>
+      <w:r>
+        <w:rPr>
+          <w:rFonts w:hint="eastAsia"/>
+          <w:color w:val="2F5496" w:themeColor="accent1" w:themeShade="BF"/>
+          <w:sz w:val="21"/>
+          <w:szCs w:val="21"/>
+        </w:rPr>
+        <w:t>&amp;</w:t>
+      </w:r>
+      <w:r>
+        <w:rPr>
+          <w:color w:val="2F5496" w:themeColor="accent1" w:themeShade="BF"/>
+          <w:sz w:val="21"/>
+          <w:szCs w:val="21"/>
+        </w:rPr>
+        <w:t xml:space="preserve"> 2</w:t>
+      </w:r>
+    </w:p>
+    <w:p>
+      <w:pPr>
+        <w:pStyle w:val="3"/>
+        <w:rPr>
+          <w:color w:val="0070C0"/>
+          <w:sz w:val="21"/>
+          <w:szCs w:val="21"/>
+        </w:rPr>
+      </w:pPr>
+      <w:r>
+        <w:rPr>
+          <w:rFonts w:hint="eastAsia"/>
+          <w:color w:val="0070C0"/>
           <w:sz w:val="21"/>
           <w:szCs w:val="21"/>
         </w:rPr>
@@ -1816,8 +1792,187 @@
     </w:p>
     <w:p>
       <w:pPr>
+        <w:pStyle w:val="3"/>
+        <w:rPr>
+          <w:color w:val="0070C0"/>
+          <w:sz w:val="21"/>
+          <w:szCs w:val="21"/>
+        </w:rPr>
+      </w:pPr>
+      <w:r>
+        <w:rPr>
+          <w:color w:val="0070C0"/>
+          <w:sz w:val="21"/>
+          <w:szCs w:val="21"/>
+        </w:rPr>
+        <w:t>W</w:t>
+      </w:r>
+      <w:r>
+        <w:rPr>
+          <w:rFonts w:hint="eastAsia"/>
+          <w:color w:val="0070C0"/>
+          <w:sz w:val="21"/>
+          <w:szCs w:val="21"/>
+        </w:rPr>
+        <w:t>hile loops</w:t>
+      </w:r>
+    </w:p>
+    <w:p>
+      <w:r>
+        <w:t xml:space="preserve">Q: In my other language I can do a boolean test on an integer. In Java, can I say something like: int x = 1; while (x){ } </w:t>
+      </w:r>
+      <w:r>
+        <w:t xml:space="preserve">  </w:t>
+      </w:r>
+      <w:r>
+        <w:rPr>
+          <w:rFonts w:hint="eastAsia"/>
+        </w:rPr>
+        <w:t>Is this right</w:t>
+      </w:r>
+      <w:r>
+        <w:t>?</w:t>
+      </w:r>
+    </w:p>
+    <w:p>
+      <w:r>
+        <w:t xml:space="preserve">A: No. A boolean and an integer are not compatible types in Java. Since the result of a conditional test must be a boolean, the only variable you can directly test (without using a </w:t>
+      </w:r>
+      <w:r>
+        <w:lastRenderedPageBreak/>
+        <w:t>comparison operator) is a boolean. For example, you can say: boolean isHot = true; while(isHot) { }</w:t>
+      </w:r>
+    </w:p>
+    <w:p>
+      <w:pPr>
+        <w:pStyle w:val="3"/>
+        <w:rPr>
+          <w:color w:val="0070C0"/>
+          <w:sz w:val="21"/>
+          <w:szCs w:val="21"/>
+        </w:rPr>
+      </w:pPr>
+      <w:r>
+        <w:rPr>
+          <w:color w:val="0070C0"/>
+          <w:sz w:val="21"/>
+          <w:szCs w:val="21"/>
+        </w:rPr>
+        <w:t xml:space="preserve">System.out.print vs. System.out.println </w:t>
+      </w:r>
+    </w:p>
+    <w:p>
+      <w:r>
+        <w:t>System.out.println inserts a newline (think of println as printnewline while System.out.print keeps printing to the same line. If you want each thing you print out to be on its own line, use println. If you want everything to stick together on one line, use print.</w:t>
+      </w:r>
+    </w:p>
+    <w:p/>
+    <w:p>
+      <w:pPr>
+        <w:pStyle w:val="3"/>
+        <w:rPr>
+          <w:color w:val="0070C0"/>
+          <w:sz w:val="21"/>
+          <w:szCs w:val="21"/>
+        </w:rPr>
+      </w:pPr>
+      <w:r>
+        <w:rPr>
+          <w:rFonts w:hint="eastAsia"/>
+          <w:color w:val="0070C0"/>
+          <w:sz w:val="21"/>
+          <w:szCs w:val="21"/>
+        </w:rPr>
+        <w:t>To</w:t>
+      </w:r>
+      <w:r>
+        <w:rPr>
+          <w:color w:val="0070C0"/>
+          <w:sz w:val="21"/>
+          <w:szCs w:val="21"/>
+        </w:rPr>
+        <w:t xml:space="preserve"> </w:t>
+      </w:r>
+      <w:r>
+        <w:rPr>
+          <w:rFonts w:hint="eastAsia"/>
+          <w:color w:val="0070C0"/>
+          <w:sz w:val="21"/>
+          <w:szCs w:val="21"/>
+        </w:rPr>
+        <w:t xml:space="preserve">make a method or a variable </w:t>
+      </w:r>
+      <w:r>
+        <w:rPr>
+          <w:color w:val="0070C0"/>
+          <w:sz w:val="21"/>
+          <w:szCs w:val="21"/>
+        </w:rPr>
+        <w:t>‘</w:t>
+      </w:r>
+      <w:r>
+        <w:rPr>
+          <w:rFonts w:hint="eastAsia"/>
+          <w:color w:val="0070C0"/>
+          <w:sz w:val="21"/>
+          <w:szCs w:val="21"/>
+        </w:rPr>
+        <w:t>global</w:t>
+      </w:r>
+      <w:r>
+        <w:rPr>
+          <w:color w:val="0070C0"/>
+          <w:sz w:val="21"/>
+          <w:szCs w:val="21"/>
+        </w:rPr>
+        <w:t>’</w:t>
+      </w:r>
+    </w:p>
+    <w:p>
+      <w:r>
+        <w:t xml:space="preserve">marking a method as </w:t>
+      </w:r>
+      <w:r>
+        <w:rPr>
+          <w:color w:val="92D050"/>
+        </w:rPr>
+        <w:t>public</w:t>
+      </w:r>
+      <w:r>
+        <w:t xml:space="preserve"> and </w:t>
+      </w:r>
+      <w:r>
+        <w:rPr>
+          <w:color w:val="92D050"/>
+        </w:rPr>
+        <w:t>static</w:t>
+      </w:r>
+      <w:r>
+        <w:t xml:space="preserve"> makes it behave much like a ‘global’</w:t>
+      </w:r>
+    </w:p>
+    <w:p>
+      <w:r>
+        <w:t>I</w:t>
+      </w:r>
+      <w:r>
+        <w:t xml:space="preserve">f you mark a variable as </w:t>
+      </w:r>
+      <w:r>
+        <w:rPr>
+          <w:color w:val="92D050"/>
+        </w:rPr>
+        <w:t>public, static, and final</w:t>
+      </w:r>
+      <w:r>
+        <w:t xml:space="preserve"> – you have essentially made a globally-available constant.</w:t>
+      </w:r>
+    </w:p>
+    <w:p>
+      <w:pPr>
         <w:pStyle w:val="2"/>
         <w:rPr>
+          <w:rFonts w:hint="eastAsia"/>
           <w:color w:val="2F5496" w:themeColor="accent1" w:themeShade="BF"/>
           <w:sz w:val="21"/>
           <w:szCs w:val="21"/>
@@ -1825,212 +1980,1060 @@
       </w:pPr>
       <w:r>
         <w:rPr>
+          <w:rFonts w:hint="eastAsia"/>
           <w:color w:val="2F5496" w:themeColor="accent1" w:themeShade="BF"/>
           <w:sz w:val="21"/>
           <w:szCs w:val="21"/>
         </w:rPr>
-        <w:t>W</w:t>
-      </w:r>
-      <w:r>
-        <w:rPr>
-          <w:rFonts w:hint="eastAsia"/>
+        <w:t>Chapter</w:t>
+      </w:r>
+      <w:r>
+        <w:rPr>
           <w:color w:val="2F5496" w:themeColor="accent1" w:themeShade="BF"/>
           <w:sz w:val="21"/>
           <w:szCs w:val="21"/>
         </w:rPr>
-        <w:t>hile loops</w:t>
-      </w:r>
-    </w:p>
-    <w:p>
-      <w:r>
-        <w:t xml:space="preserve">Q: In my other language I can do a </w:t>
-      </w:r>
-      <w:proofErr w:type="spellStart"/>
-      <w:r>
-        <w:t>boolean</w:t>
-      </w:r>
-      <w:proofErr w:type="spellEnd"/>
-      <w:r>
-        <w:t xml:space="preserve"> test on an integer. In Java, can I say something like: int x = 1; while (x</w:t>
-      </w:r>
-      <w:proofErr w:type="gramStart"/>
-      <w:r>
-        <w:t>){ }</w:t>
-      </w:r>
-      <w:proofErr w:type="gramEnd"/>
-      <w:r>
+        <w:t xml:space="preserve"> 3 </w:t>
+      </w:r>
+      <w:r>
+        <w:rPr>
+          <w:rFonts w:hint="eastAsia"/>
+          <w:color w:val="2F5496" w:themeColor="accent1" w:themeShade="BF"/>
+          <w:sz w:val="21"/>
+          <w:szCs w:val="21"/>
+        </w:rPr>
+        <w:t>Primitives</w:t>
+      </w:r>
+      <w:r>
+        <w:rPr>
+          <w:color w:val="2F5496" w:themeColor="accent1" w:themeShade="BF"/>
+          <w:sz w:val="21"/>
+          <w:szCs w:val="21"/>
+        </w:rPr>
         <w:t xml:space="preserve"> </w:t>
       </w:r>
       <w:r>
-        <w:t xml:space="preserve">  </w:t>
-      </w:r>
-      <w:r>
-        <w:rPr>
-          <w:rFonts w:hint="eastAsia"/>
-        </w:rPr>
-        <w:t>Is this right</w:t>
-      </w:r>
-      <w:r>
-        <w:t>?</w:t>
-      </w:r>
-    </w:p>
-    <w:p>
-      <w:r>
-        <w:t xml:space="preserve">A: No. A </w:t>
-      </w:r>
-      <w:proofErr w:type="spellStart"/>
-      <w:r>
-        <w:t>boolean</w:t>
-      </w:r>
-      <w:proofErr w:type="spellEnd"/>
-      <w:r>
-        <w:t xml:space="preserve"> and an integer are not compatible types in Java. Since the result of a conditional test must be a </w:t>
-      </w:r>
-      <w:proofErr w:type="spellStart"/>
-      <w:r>
-        <w:t>boolean</w:t>
-      </w:r>
-      <w:proofErr w:type="spellEnd"/>
-      <w:r>
-        <w:t xml:space="preserve">, the only variable you can directly test (without using a comparison operator) is a </w:t>
-      </w:r>
-      <w:proofErr w:type="spellStart"/>
-      <w:r>
-        <w:t>boolean</w:t>
-      </w:r>
-      <w:proofErr w:type="spellEnd"/>
-      <w:r>
-        <w:t xml:space="preserve">. For example, you can say: </w:t>
-      </w:r>
-      <w:proofErr w:type="spellStart"/>
-      <w:r>
-        <w:t>boolean</w:t>
-      </w:r>
-      <w:proofErr w:type="spellEnd"/>
-      <w:r>
+        <w:rPr>
+          <w:rFonts w:hint="eastAsia"/>
+          <w:color w:val="2F5496" w:themeColor="accent1" w:themeShade="BF"/>
+          <w:sz w:val="21"/>
+          <w:szCs w:val="21"/>
+        </w:rPr>
+        <w:t>and</w:t>
+      </w:r>
+      <w:r>
+        <w:rPr>
+          <w:color w:val="2F5496" w:themeColor="accent1" w:themeShade="BF"/>
+          <w:sz w:val="21"/>
+          <w:szCs w:val="21"/>
+        </w:rPr>
         <w:t xml:space="preserve"> </w:t>
       </w:r>
-      <w:proofErr w:type="spellStart"/>
-      <w:r>
-        <w:t>isHot</w:t>
-      </w:r>
-      <w:proofErr w:type="spellEnd"/>
-      <w:r>
-        <w:t xml:space="preserve"> = true; while(</w:t>
-      </w:r>
-      <w:proofErr w:type="spellStart"/>
-      <w:r>
-        <w:t>isHot</w:t>
-      </w:r>
-      <w:proofErr w:type="spellEnd"/>
-      <w:r>
-        <w:t xml:space="preserve">) </w:t>
-      </w:r>
-      <w:proofErr w:type="gramStart"/>
-      <w:r>
-        <w:t>{ }</w:t>
-      </w:r>
-      <w:proofErr w:type="gramEnd"/>
-    </w:p>
-    <w:p>
-      <w:pPr>
-        <w:pStyle w:val="2"/>
-        <w:rPr>
+      <w:r>
+        <w:rPr>
+          <w:rFonts w:hint="eastAsia"/>
           <w:color w:val="2F5496" w:themeColor="accent1" w:themeShade="BF"/>
           <w:sz w:val="21"/>
           <w:szCs w:val="21"/>
         </w:rPr>
-      </w:pPr>
-      <w:proofErr w:type="spellStart"/>
-      <w:r>
-        <w:rPr>
-          <w:color w:val="2F5496" w:themeColor="accent1" w:themeShade="BF"/>
-          <w:sz w:val="21"/>
-          <w:szCs w:val="21"/>
-        </w:rPr>
+        <w:t>References</w:t>
+      </w:r>
+    </w:p>
+    <w:p>
+      <w:pPr>
+        <w:pStyle w:val="3"/>
+        <w:rPr>
+          <w:color w:val="0070C0"/>
+          <w:sz w:val="21"/>
+          <w:szCs w:val="21"/>
+        </w:rPr>
+      </w:pPr>
+      <w:r>
+        <w:rPr>
+          <w:rFonts w:hint="eastAsia"/>
+          <w:color w:val="0070C0"/>
+          <w:sz w:val="21"/>
+          <w:szCs w:val="21"/>
+        </w:rPr>
+        <w:t>Primitives</w:t>
+      </w:r>
+    </w:p>
+    <w:p>
+      <w:r>
+        <w:rPr>
+          <w:noProof/>
+        </w:rPr>
+        <w:drawing>
+          <wp:inline distT="0" distB="0" distL="0" distR="0" wp14:anchorId="40190E51" wp14:editId="02E25381">
+            <wp:extent cx="1390650" cy="2609495"/>
+            <wp:effectExtent l="0" t="0" r="0" b="635"/>
+            <wp:docPr id="8" name="图片 8"/>
+            <wp:cNvGraphicFramePr>
+              <a:graphicFrameLocks xmlns:a="http://schemas.openxmlformats.org/drawingml/2006/main" noChangeAspect="1"/>
+            </wp:cNvGraphicFramePr>
+            <a:graphic xmlns:a="http://schemas.openxmlformats.org/drawingml/2006/main">
+              <a:graphicData uri="http://schemas.openxmlformats.org/drawingml/2006/picture">
+                <pic:pic xmlns:pic="http://schemas.openxmlformats.org/drawingml/2006/picture">
+                  <pic:nvPicPr>
+                    <pic:cNvPr id="0" name="Picture 1"/>
+                    <pic:cNvPicPr>
+                      <a:picLocks noChangeAspect="1" noChangeArrowheads="1"/>
+                    </pic:cNvPicPr>
+                  </pic:nvPicPr>
+                  <pic:blipFill>
+                    <a:blip r:embed="rId16">
+                      <a:extLst>
+                        <a:ext uri="{28A0092B-C50C-407E-A947-70E740481C1C}">
+                          <a14:useLocalDpi xmlns:a14="http://schemas.microsoft.com/office/drawing/2010/main" val="0"/>
+                        </a:ext>
+                      </a:extLst>
+                    </a:blip>
+                    <a:srcRect/>
+                    <a:stretch>
+                      <a:fillRect/>
+                    </a:stretch>
+                  </pic:blipFill>
+                  <pic:spPr bwMode="auto">
+                    <a:xfrm>
+                      <a:off x="0" y="0"/>
+                      <a:ext cx="1392623" cy="2613197"/>
+                    </a:xfrm>
+                    <a:prstGeom prst="rect">
+                      <a:avLst/>
+                    </a:prstGeom>
+                    <a:noFill/>
+                    <a:ln>
+                      <a:noFill/>
+                    </a:ln>
+                  </pic:spPr>
+                </pic:pic>
+              </a:graphicData>
+            </a:graphic>
+          </wp:inline>
+        </w:drawing>
+      </w:r>
+      <w:r>
+        <w:rPr>
+          <w:noProof/>
+        </w:rPr>
+        <w:drawing>
+          <wp:inline distT="0" distB="0" distL="0" distR="0" wp14:anchorId="3CB01166" wp14:editId="7AE01D1A">
+            <wp:extent cx="1504950" cy="3117150"/>
+            <wp:effectExtent l="0" t="0" r="0" b="7620"/>
+            <wp:docPr id="11" name="图片 11"/>
+            <wp:cNvGraphicFramePr>
+              <a:graphicFrameLocks xmlns:a="http://schemas.openxmlformats.org/drawingml/2006/main" noChangeAspect="1"/>
+            </wp:cNvGraphicFramePr>
+            <a:graphic xmlns:a="http://schemas.openxmlformats.org/drawingml/2006/main">
+              <a:graphicData uri="http://schemas.openxmlformats.org/drawingml/2006/picture">
+                <pic:pic xmlns:pic="http://schemas.openxmlformats.org/drawingml/2006/picture">
+                  <pic:nvPicPr>
+                    <pic:cNvPr id="0" name="Picture 2"/>
+                    <pic:cNvPicPr>
+                      <a:picLocks noChangeAspect="1" noChangeArrowheads="1"/>
+                    </pic:cNvPicPr>
+                  </pic:nvPicPr>
+                  <pic:blipFill>
+                    <a:blip r:embed="rId17">
+                      <a:extLst>
+                        <a:ext uri="{28A0092B-C50C-407E-A947-70E740481C1C}">
+                          <a14:useLocalDpi xmlns:a14="http://schemas.microsoft.com/office/drawing/2010/main" val="0"/>
+                        </a:ext>
+                      </a:extLst>
+                    </a:blip>
+                    <a:srcRect/>
+                    <a:stretch>
+                      <a:fillRect/>
+                    </a:stretch>
+                  </pic:blipFill>
+                  <pic:spPr bwMode="auto">
+                    <a:xfrm>
+                      <a:off x="0" y="0"/>
+                      <a:ext cx="1517012" cy="3142133"/>
+                    </a:xfrm>
+                    <a:prstGeom prst="rect">
+                      <a:avLst/>
+                    </a:prstGeom>
+                    <a:noFill/>
+                    <a:ln>
+                      <a:noFill/>
+                    </a:ln>
+                  </pic:spPr>
+                </pic:pic>
+              </a:graphicData>
+            </a:graphic>
+          </wp:inline>
+        </w:drawing>
+      </w:r>
+    </w:p>
+    <w:p>
+      <w:pPr>
+        <w:pStyle w:val="3"/>
+        <w:rPr>
+          <w:rFonts w:hint="eastAsia"/>
+          <w:color w:val="0070C0"/>
+          <w:sz w:val="21"/>
+          <w:szCs w:val="21"/>
+        </w:rPr>
+      </w:pPr>
+      <w:r>
+        <w:rPr>
+          <w:color w:val="0070C0"/>
+          <w:sz w:val="21"/>
+          <w:szCs w:val="21"/>
+        </w:rPr>
+        <w:t>assign a value to a variable</w:t>
+      </w:r>
+    </w:p>
+    <w:p>
+      <w:r>
+        <w:t xml:space="preserve">You can assign a value to a variable in one of several ways including:  </w:t>
+      </w:r>
+    </w:p>
+    <w:p>
+      <w:pPr>
+        <w:pStyle w:val="ab"/>
+        <w:numPr>
+          <w:ilvl w:val="0"/>
+          <w:numId w:val="5"/>
+        </w:numPr>
+        <w:ind w:firstLineChars="0"/>
+      </w:pPr>
+      <w:r>
+        <w:t xml:space="preserve">type a literal value after the equals sign (x=12, isGood = true, etc.) </w:t>
+      </w:r>
+    </w:p>
+    <w:p>
+      <w:pPr>
+        <w:pStyle w:val="ab"/>
+        <w:numPr>
+          <w:ilvl w:val="0"/>
+          <w:numId w:val="5"/>
+        </w:numPr>
+        <w:ind w:firstLineChars="0"/>
+      </w:pPr>
+      <w:r>
+        <w:t xml:space="preserve">assign the value of one variable to another (x = y) </w:t>
+      </w:r>
+    </w:p>
+    <w:p>
+      <w:pPr>
+        <w:pStyle w:val="ab"/>
+        <w:numPr>
+          <w:ilvl w:val="0"/>
+          <w:numId w:val="5"/>
+        </w:numPr>
+        <w:ind w:firstLineChars="0"/>
+      </w:pPr>
+      <w:r>
         <w:lastRenderedPageBreak/>
-        <w:t>System.out.print</w:t>
-      </w:r>
-      <w:proofErr w:type="spellEnd"/>
-      <w:r>
-        <w:rPr>
-          <w:color w:val="2F5496" w:themeColor="accent1" w:themeShade="BF"/>
-          <w:sz w:val="21"/>
-          <w:szCs w:val="21"/>
-        </w:rPr>
-        <w:t xml:space="preserve"> vs. </w:t>
-      </w:r>
-      <w:proofErr w:type="spellStart"/>
-      <w:r>
-        <w:rPr>
-          <w:color w:val="2F5496" w:themeColor="accent1" w:themeShade="BF"/>
-          <w:sz w:val="21"/>
-          <w:szCs w:val="21"/>
-        </w:rPr>
-        <w:t>System.out.println</w:t>
-      </w:r>
-      <w:proofErr w:type="spellEnd"/>
-      <w:r>
-        <w:rPr>
-          <w:color w:val="2F5496" w:themeColor="accent1" w:themeShade="BF"/>
+        <w:t>use an expression combining the two (x = y + 43)</w:t>
+      </w:r>
+    </w:p>
+    <w:p>
+      <w:pPr>
+        <w:pStyle w:val="3"/>
+        <w:rPr>
+          <w:color w:val="0070C0"/>
+          <w:sz w:val="21"/>
+          <w:szCs w:val="21"/>
+        </w:rPr>
+      </w:pPr>
+      <w:r>
+        <w:rPr>
+          <w:rFonts w:hint="eastAsia"/>
+          <w:color w:val="0070C0"/>
+          <w:sz w:val="21"/>
+          <w:szCs w:val="21"/>
+        </w:rPr>
+        <w:t>spillage</w:t>
+      </w:r>
+    </w:p>
+    <w:p>
+      <w:r>
+        <w:t>You can’t put a large value into a small cup.</w:t>
+      </w:r>
+    </w:p>
+    <w:p>
+      <w:r>
+        <w:t xml:space="preserve">For example, you can’t pour an int-full of stuff into a byte-sized container, as follows: </w:t>
+      </w:r>
+    </w:p>
+    <w:p>
+      <w:r>
+        <w:t xml:space="preserve">int x = 24; </w:t>
+      </w:r>
+    </w:p>
+    <w:p>
+      <w:r>
+        <w:t xml:space="preserve">byte b = x; </w:t>
+      </w:r>
+    </w:p>
+    <w:p>
+      <w:r>
+        <w:t>//won’t work!!</w:t>
+      </w:r>
+    </w:p>
+    <w:p>
+      <w:pPr>
+        <w:pStyle w:val="3"/>
+        <w:rPr>
+          <w:color w:val="0070C0"/>
+          <w:sz w:val="21"/>
+          <w:szCs w:val="21"/>
+        </w:rPr>
+      </w:pPr>
+      <w:r>
+        <w:rPr>
+          <w:rFonts w:hint="eastAsia"/>
+          <w:color w:val="0070C0"/>
+          <w:sz w:val="21"/>
+          <w:szCs w:val="21"/>
+        </w:rPr>
+        <w:t>names</w:t>
+      </w:r>
+      <w:r>
+        <w:rPr>
+          <w:color w:val="0070C0"/>
           <w:sz w:val="21"/>
           <w:szCs w:val="21"/>
         </w:rPr>
         <w:t xml:space="preserve"> </w:t>
       </w:r>
-    </w:p>
-    <w:p>
-      <w:proofErr w:type="spellStart"/>
-      <w:r>
-        <w:t>System.out.println</w:t>
-      </w:r>
-      <w:proofErr w:type="spellEnd"/>
-      <w:r>
-        <w:t xml:space="preserve"> inserts a newline (think of </w:t>
-      </w:r>
-      <w:proofErr w:type="spellStart"/>
-      <w:r>
-        <w:t>println</w:t>
-      </w:r>
-      <w:proofErr w:type="spellEnd"/>
-      <w:r>
-        <w:t xml:space="preserve"> as </w:t>
-      </w:r>
-      <w:proofErr w:type="spellStart"/>
-      <w:r>
-        <w:t>printnewline</w:t>
-      </w:r>
-      <w:proofErr w:type="spellEnd"/>
-      <w:r>
-        <w:t xml:space="preserve"> while </w:t>
-      </w:r>
-      <w:proofErr w:type="spellStart"/>
-      <w:r>
-        <w:t>System.out.print</w:t>
-      </w:r>
-      <w:proofErr w:type="spellEnd"/>
-      <w:r>
-        <w:t xml:space="preserve"> keeps printing to the same line. If you want each </w:t>
-      </w:r>
-      <w:proofErr w:type="gramStart"/>
-      <w:r>
-        <w:t>thing</w:t>
-      </w:r>
-      <w:proofErr w:type="gramEnd"/>
-      <w:r>
-        <w:t xml:space="preserve"> you print out to be on its own line, use </w:t>
-      </w:r>
-      <w:proofErr w:type="spellStart"/>
-      <w:r>
-        <w:t>println</w:t>
-      </w:r>
-      <w:proofErr w:type="spellEnd"/>
-      <w:r>
-        <w:t>. If you want everything to stick together on one line, use print.</w:t>
+      <w:r>
+        <w:rPr>
+          <w:rFonts w:hint="eastAsia"/>
+          <w:color w:val="0070C0"/>
+          <w:sz w:val="21"/>
+          <w:szCs w:val="21"/>
+        </w:rPr>
+        <w:t>for</w:t>
+      </w:r>
+      <w:r>
+        <w:rPr>
+          <w:color w:val="0070C0"/>
+          <w:sz w:val="21"/>
+          <w:szCs w:val="21"/>
+        </w:rPr>
+        <w:t xml:space="preserve"> </w:t>
+      </w:r>
+      <w:r>
+        <w:rPr>
+          <w:rFonts w:hint="eastAsia"/>
+          <w:color w:val="0070C0"/>
+          <w:sz w:val="21"/>
+          <w:szCs w:val="21"/>
+        </w:rPr>
+        <w:t>variables</w:t>
+      </w:r>
+    </w:p>
+    <w:p>
+      <w:pPr>
+        <w:pStyle w:val="ab"/>
+        <w:numPr>
+          <w:ilvl w:val="0"/>
+          <w:numId w:val="6"/>
+        </w:numPr>
+        <w:ind w:firstLineChars="0"/>
+      </w:pPr>
+      <w:r>
+        <w:t xml:space="preserve">It must start with a letter, underscore (_), or dollar sign ($). You can’t start a name with a number. </w:t>
+      </w:r>
+    </w:p>
+    <w:p>
+      <w:pPr>
+        <w:pStyle w:val="ab"/>
+        <w:numPr>
+          <w:ilvl w:val="0"/>
+          <w:numId w:val="6"/>
+        </w:numPr>
+        <w:ind w:firstLineChars="0"/>
+      </w:pPr>
+      <w:r>
+        <w:t xml:space="preserve">After the first character, you can use numbers as well. Just don’t start it with a number. </w:t>
+      </w:r>
+    </w:p>
+    <w:p>
+      <w:pPr>
+        <w:pStyle w:val="ab"/>
+        <w:numPr>
+          <w:ilvl w:val="0"/>
+          <w:numId w:val="6"/>
+        </w:numPr>
+        <w:ind w:firstLineChars="0"/>
+      </w:pPr>
+      <w:r>
+        <w:t>It can be anything you like, subject to those two rules, just so long as it isn’t one of Java’s reserved words.</w:t>
+      </w:r>
+    </w:p>
+    <w:p>
+      <w:r>
+        <w:rPr>
+          <w:noProof/>
+        </w:rPr>
+        <w:drawing>
+          <wp:inline distT="0" distB="0" distL="0" distR="0" wp14:anchorId="02F53682" wp14:editId="5D6FD56D">
+            <wp:extent cx="5273040" cy="1335405"/>
+            <wp:effectExtent l="0" t="0" r="3810" b="0"/>
+            <wp:docPr id="12" name="图片 12"/>
+            <wp:cNvGraphicFramePr>
+              <a:graphicFrameLocks xmlns:a="http://schemas.openxmlformats.org/drawingml/2006/main" noChangeAspect="1"/>
+            </wp:cNvGraphicFramePr>
+            <a:graphic xmlns:a="http://schemas.openxmlformats.org/drawingml/2006/main">
+              <a:graphicData uri="http://schemas.openxmlformats.org/drawingml/2006/picture">
+                <pic:pic xmlns:pic="http://schemas.openxmlformats.org/drawingml/2006/picture">
+                  <pic:nvPicPr>
+                    <pic:cNvPr id="0" name="Picture 3"/>
+                    <pic:cNvPicPr>
+                      <a:picLocks noChangeAspect="1" noChangeArrowheads="1"/>
+                    </pic:cNvPicPr>
+                  </pic:nvPicPr>
+                  <pic:blipFill>
+                    <a:blip r:embed="rId18">
+                      <a:extLst>
+                        <a:ext uri="{28A0092B-C50C-407E-A947-70E740481C1C}">
+                          <a14:useLocalDpi xmlns:a14="http://schemas.microsoft.com/office/drawing/2010/main" val="0"/>
+                        </a:ext>
+                      </a:extLst>
+                    </a:blip>
+                    <a:srcRect/>
+                    <a:stretch>
+                      <a:fillRect/>
+                    </a:stretch>
+                  </pic:blipFill>
+                  <pic:spPr bwMode="auto">
+                    <a:xfrm>
+                      <a:off x="0" y="0"/>
+                      <a:ext cx="5273040" cy="1335405"/>
+                    </a:xfrm>
+                    <a:prstGeom prst="rect">
+                      <a:avLst/>
+                    </a:prstGeom>
+                    <a:noFill/>
+                    <a:ln>
+                      <a:noFill/>
+                    </a:ln>
+                  </pic:spPr>
+                </pic:pic>
+              </a:graphicData>
+            </a:graphic>
+          </wp:inline>
+        </w:drawing>
+      </w:r>
+    </w:p>
+    <w:p>
+      <w:pPr>
+        <w:pStyle w:val="3"/>
+        <w:rPr>
+          <w:rFonts w:hint="eastAsia"/>
+          <w:color w:val="0070C0"/>
+          <w:sz w:val="21"/>
+          <w:szCs w:val="21"/>
+        </w:rPr>
+      </w:pPr>
+      <w:r>
+        <w:rPr>
+          <w:color w:val="0070C0"/>
+          <w:sz w:val="21"/>
+          <w:szCs w:val="21"/>
+        </w:rPr>
+        <w:t>object reference variable</w:t>
+      </w:r>
+      <w:r>
+        <w:rPr>
+          <w:rFonts w:hint="eastAsia"/>
+          <w:color w:val="0070C0"/>
+          <w:sz w:val="21"/>
+          <w:szCs w:val="21"/>
+        </w:rPr>
+        <w:t>s</w:t>
+      </w:r>
+    </w:p>
+    <w:p>
+      <w:r>
+        <w:t xml:space="preserve">Although a primitive variable is full of bits representing the actual value of the variable, an object reference variable is full of bits representing </w:t>
+      </w:r>
+      <w:r>
+        <w:rPr>
+          <w:u w:val="single"/>
+        </w:rPr>
+        <w:t>a way</w:t>
+      </w:r>
+      <w:r>
+        <w:t xml:space="preserve"> to get to the object.</w:t>
+      </w:r>
+      <w:r>
+        <w:t xml:space="preserve"> </w:t>
+      </w:r>
+      <w:r>
+        <w:t xml:space="preserve">It doesn’t hold the object itself, but it holds something like </w:t>
+      </w:r>
+      <w:r>
+        <w:rPr>
+          <w:u w:val="single"/>
+        </w:rPr>
+        <w:t>a pointer</w:t>
+      </w:r>
+      <w:r>
+        <w:t xml:space="preserve">. Or </w:t>
+      </w:r>
+      <w:r>
+        <w:rPr>
+          <w:u w:val="single"/>
+        </w:rPr>
+        <w:t>an address</w:t>
+      </w:r>
+      <w:r>
+        <w:t>.</w:t>
       </w:r>
     </w:p>
     <w:p/>
+    <w:p>
+      <w:r>
+        <w:t>Objects live in one place and one place only—the garbage collectible heap!</w:t>
+      </w:r>
+    </w:p>
     <w:p/>
+    <w:p>
+      <w:r>
+        <w:rPr>
+          <w:rFonts w:hint="eastAsia"/>
+          <w:noProof/>
+        </w:rPr>
+        <w:lastRenderedPageBreak/>
+        <w:drawing>
+          <wp:inline distT="0" distB="0" distL="0" distR="0" wp14:anchorId="1ACCBFBF" wp14:editId="1767935A">
+            <wp:extent cx="2642224" cy="2060935"/>
+            <wp:effectExtent l="0" t="0" r="6350" b="0"/>
+            <wp:docPr id="13" name="图片 13"/>
+            <wp:cNvGraphicFramePr>
+              <a:graphicFrameLocks xmlns:a="http://schemas.openxmlformats.org/drawingml/2006/main" noChangeAspect="1"/>
+            </wp:cNvGraphicFramePr>
+            <a:graphic xmlns:a="http://schemas.openxmlformats.org/drawingml/2006/main">
+              <a:graphicData uri="http://schemas.openxmlformats.org/drawingml/2006/picture">
+                <pic:pic xmlns:pic="http://schemas.openxmlformats.org/drawingml/2006/picture">
+                  <pic:nvPicPr>
+                    <pic:cNvPr id="0" name="Picture 4"/>
+                    <pic:cNvPicPr>
+                      <a:picLocks noChangeAspect="1" noChangeArrowheads="1"/>
+                    </pic:cNvPicPr>
+                  </pic:nvPicPr>
+                  <pic:blipFill>
+                    <a:blip r:embed="rId19">
+                      <a:extLst>
+                        <a:ext uri="{28A0092B-C50C-407E-A947-70E740481C1C}">
+                          <a14:useLocalDpi xmlns:a14="http://schemas.microsoft.com/office/drawing/2010/main" val="0"/>
+                        </a:ext>
+                      </a:extLst>
+                    </a:blip>
+                    <a:srcRect/>
+                    <a:stretch>
+                      <a:fillRect/>
+                    </a:stretch>
+                  </pic:blipFill>
+                  <pic:spPr bwMode="auto">
+                    <a:xfrm>
+                      <a:off x="0" y="0"/>
+                      <a:ext cx="2648809" cy="2066071"/>
+                    </a:xfrm>
+                    <a:prstGeom prst="rect">
+                      <a:avLst/>
+                    </a:prstGeom>
+                    <a:noFill/>
+                    <a:ln>
+                      <a:noFill/>
+                    </a:ln>
+                  </pic:spPr>
+                </pic:pic>
+              </a:graphicData>
+            </a:graphic>
+          </wp:inline>
+        </w:drawing>
+      </w:r>
+    </w:p>
+    <w:p>
+      <w:pPr>
+        <w:pStyle w:val="3"/>
+        <w:rPr>
+          <w:color w:val="0070C0"/>
+          <w:sz w:val="21"/>
+          <w:szCs w:val="21"/>
+        </w:rPr>
+      </w:pPr>
+      <w:r>
+        <w:rPr>
+          <w:color w:val="0070C0"/>
+          <w:sz w:val="21"/>
+          <w:szCs w:val="21"/>
+        </w:rPr>
+        <w:t>The 3 steps of object declaration, creation and assignment</w:t>
+      </w:r>
+    </w:p>
+    <w:p>
+      <w:r>
+        <w:rPr>
+          <w:rFonts w:hint="eastAsia"/>
+          <w:noProof/>
+        </w:rPr>
+        <w:drawing>
+          <wp:inline distT="0" distB="0" distL="0" distR="0" wp14:anchorId="4B3ADFA3" wp14:editId="44250FA1">
+            <wp:extent cx="1890508" cy="492171"/>
+            <wp:effectExtent l="0" t="0" r="0" b="3175"/>
+            <wp:docPr id="14" name="图片 14"/>
+            <wp:cNvGraphicFramePr>
+              <a:graphicFrameLocks xmlns:a="http://schemas.openxmlformats.org/drawingml/2006/main" noChangeAspect="1"/>
+            </wp:cNvGraphicFramePr>
+            <a:graphic xmlns:a="http://schemas.openxmlformats.org/drawingml/2006/main">
+              <a:graphicData uri="http://schemas.openxmlformats.org/drawingml/2006/picture">
+                <pic:pic xmlns:pic="http://schemas.openxmlformats.org/drawingml/2006/picture">
+                  <pic:nvPicPr>
+                    <pic:cNvPr id="0" name="Picture 5"/>
+                    <pic:cNvPicPr>
+                      <a:picLocks noChangeAspect="1" noChangeArrowheads="1"/>
+                    </pic:cNvPicPr>
+                  </pic:nvPicPr>
+                  <pic:blipFill>
+                    <a:blip r:embed="rId20">
+                      <a:extLst>
+                        <a:ext uri="{28A0092B-C50C-407E-A947-70E740481C1C}">
+                          <a14:useLocalDpi xmlns:a14="http://schemas.microsoft.com/office/drawing/2010/main" val="0"/>
+                        </a:ext>
+                      </a:extLst>
+                    </a:blip>
+                    <a:srcRect/>
+                    <a:stretch>
+                      <a:fillRect/>
+                    </a:stretch>
+                  </pic:blipFill>
+                  <pic:spPr bwMode="auto">
+                    <a:xfrm>
+                      <a:off x="0" y="0"/>
+                      <a:ext cx="1910603" cy="497402"/>
+                    </a:xfrm>
+                    <a:prstGeom prst="rect">
+                      <a:avLst/>
+                    </a:prstGeom>
+                    <a:noFill/>
+                    <a:ln>
+                      <a:noFill/>
+                    </a:ln>
+                  </pic:spPr>
+                </pic:pic>
+              </a:graphicData>
+            </a:graphic>
+          </wp:inline>
+        </w:drawing>
+      </w:r>
+    </w:p>
+    <w:p>
+      <w:r>
+        <w:rPr>
+          <w:rFonts w:hint="eastAsia"/>
+          <w:noProof/>
+        </w:rPr>
+        <w:drawing>
+          <wp:inline distT="0" distB="0" distL="0" distR="0" wp14:anchorId="1D486643" wp14:editId="5EC20089">
+            <wp:extent cx="2416585" cy="1610017"/>
+            <wp:effectExtent l="0" t="0" r="3175" b="9525"/>
+            <wp:docPr id="15" name="图片 15"/>
+            <wp:cNvGraphicFramePr>
+              <a:graphicFrameLocks xmlns:a="http://schemas.openxmlformats.org/drawingml/2006/main" noChangeAspect="1"/>
+            </wp:cNvGraphicFramePr>
+            <a:graphic xmlns:a="http://schemas.openxmlformats.org/drawingml/2006/main">
+              <a:graphicData uri="http://schemas.openxmlformats.org/drawingml/2006/picture">
+                <pic:pic xmlns:pic="http://schemas.openxmlformats.org/drawingml/2006/picture">
+                  <pic:nvPicPr>
+                    <pic:cNvPr id="0" name="Picture 6"/>
+                    <pic:cNvPicPr>
+                      <a:picLocks noChangeAspect="1" noChangeArrowheads="1"/>
+                    </pic:cNvPicPr>
+                  </pic:nvPicPr>
+                  <pic:blipFill>
+                    <a:blip r:embed="rId21">
+                      <a:extLst>
+                        <a:ext uri="{28A0092B-C50C-407E-A947-70E740481C1C}">
+                          <a14:useLocalDpi xmlns:a14="http://schemas.microsoft.com/office/drawing/2010/main" val="0"/>
+                        </a:ext>
+                      </a:extLst>
+                    </a:blip>
+                    <a:srcRect/>
+                    <a:stretch>
+                      <a:fillRect/>
+                    </a:stretch>
+                  </pic:blipFill>
+                  <pic:spPr bwMode="auto">
+                    <a:xfrm>
+                      <a:off x="0" y="0"/>
+                      <a:ext cx="2432824" cy="1620836"/>
+                    </a:xfrm>
+                    <a:prstGeom prst="rect">
+                      <a:avLst/>
+                    </a:prstGeom>
+                    <a:noFill/>
+                    <a:ln>
+                      <a:noFill/>
+                    </a:ln>
+                  </pic:spPr>
+                </pic:pic>
+              </a:graphicData>
+            </a:graphic>
+          </wp:inline>
+        </w:drawing>
+      </w:r>
+      <w:r>
+        <w:rPr>
+          <w:rFonts w:hint="eastAsia"/>
+        </w:rPr>
+        <w:t xml:space="preserve"> </w:t>
+      </w:r>
+      <w:r>
+        <w:rPr>
+          <w:rFonts w:hint="eastAsia"/>
+          <w:noProof/>
+        </w:rPr>
+        <w:drawing>
+          <wp:inline distT="0" distB="0" distL="0" distR="0" wp14:anchorId="6B7DE9DD" wp14:editId="0BE9D709">
+            <wp:extent cx="2754253" cy="1279038"/>
+            <wp:effectExtent l="0" t="0" r="8255" b="0"/>
+            <wp:docPr id="16" name="图片 16"/>
+            <wp:cNvGraphicFramePr>
+              <a:graphicFrameLocks xmlns:a="http://schemas.openxmlformats.org/drawingml/2006/main" noChangeAspect="1"/>
+            </wp:cNvGraphicFramePr>
+            <a:graphic xmlns:a="http://schemas.openxmlformats.org/drawingml/2006/main">
+              <a:graphicData uri="http://schemas.openxmlformats.org/drawingml/2006/picture">
+                <pic:pic xmlns:pic="http://schemas.openxmlformats.org/drawingml/2006/picture">
+                  <pic:nvPicPr>
+                    <pic:cNvPr id="0" name="Picture 7"/>
+                    <pic:cNvPicPr>
+                      <a:picLocks noChangeAspect="1" noChangeArrowheads="1"/>
+                    </pic:cNvPicPr>
+                  </pic:nvPicPr>
+                  <pic:blipFill>
+                    <a:blip r:embed="rId22">
+                      <a:extLst>
+                        <a:ext uri="{28A0092B-C50C-407E-A947-70E740481C1C}">
+                          <a14:useLocalDpi xmlns:a14="http://schemas.microsoft.com/office/drawing/2010/main" val="0"/>
+                        </a:ext>
+                      </a:extLst>
+                    </a:blip>
+                    <a:srcRect/>
+                    <a:stretch>
+                      <a:fillRect/>
+                    </a:stretch>
+                  </pic:blipFill>
+                  <pic:spPr bwMode="auto">
+                    <a:xfrm>
+                      <a:off x="0" y="0"/>
+                      <a:ext cx="2765915" cy="1284454"/>
+                    </a:xfrm>
+                    <a:prstGeom prst="rect">
+                      <a:avLst/>
+                    </a:prstGeom>
+                    <a:noFill/>
+                    <a:ln>
+                      <a:noFill/>
+                    </a:ln>
+                  </pic:spPr>
+                </pic:pic>
+              </a:graphicData>
+            </a:graphic>
+          </wp:inline>
+        </w:drawing>
+      </w:r>
+    </w:p>
+    <w:p>
+      <w:r>
+        <w:rPr>
+          <w:rFonts w:hint="eastAsia"/>
+          <w:noProof/>
+        </w:rPr>
+        <w:drawing>
+          <wp:inline distT="0" distB="0" distL="0" distR="0" wp14:anchorId="08802F23" wp14:editId="27ED330C">
+            <wp:extent cx="2570801" cy="1890508"/>
+            <wp:effectExtent l="0" t="0" r="1270" b="0"/>
+            <wp:docPr id="17" name="图片 17"/>
+            <wp:cNvGraphicFramePr>
+              <a:graphicFrameLocks xmlns:a="http://schemas.openxmlformats.org/drawingml/2006/main" noChangeAspect="1"/>
+            </wp:cNvGraphicFramePr>
+            <a:graphic xmlns:a="http://schemas.openxmlformats.org/drawingml/2006/main">
+              <a:graphicData uri="http://schemas.openxmlformats.org/drawingml/2006/picture">
+                <pic:pic xmlns:pic="http://schemas.openxmlformats.org/drawingml/2006/picture">
+                  <pic:nvPicPr>
+                    <pic:cNvPr id="0" name="Picture 8"/>
+                    <pic:cNvPicPr>
+                      <a:picLocks noChangeAspect="1" noChangeArrowheads="1"/>
+                    </pic:cNvPicPr>
+                  </pic:nvPicPr>
+                  <pic:blipFill>
+                    <a:blip r:embed="rId23">
+                      <a:extLst>
+                        <a:ext uri="{28A0092B-C50C-407E-A947-70E740481C1C}">
+                          <a14:useLocalDpi xmlns:a14="http://schemas.microsoft.com/office/drawing/2010/main" val="0"/>
+                        </a:ext>
+                      </a:extLst>
+                    </a:blip>
+                    <a:srcRect/>
+                    <a:stretch>
+                      <a:fillRect/>
+                    </a:stretch>
+                  </pic:blipFill>
+                  <pic:spPr bwMode="auto">
+                    <a:xfrm>
+                      <a:off x="0" y="0"/>
+                      <a:ext cx="2578922" cy="1896480"/>
+                    </a:xfrm>
+                    <a:prstGeom prst="rect">
+                      <a:avLst/>
+                    </a:prstGeom>
+                    <a:noFill/>
+                    <a:ln>
+                      <a:noFill/>
+                    </a:ln>
+                  </pic:spPr>
+                </pic:pic>
+              </a:graphicData>
+            </a:graphic>
+          </wp:inline>
+        </w:drawing>
+      </w:r>
+    </w:p>
+    <w:p>
+      <w:pPr>
+        <w:pStyle w:val="3"/>
+        <w:rPr>
+          <w:color w:val="0070C0"/>
+          <w:sz w:val="21"/>
+          <w:szCs w:val="21"/>
+        </w:rPr>
+      </w:pPr>
+      <w:r>
+        <w:rPr>
+          <w:rFonts w:hint="eastAsia"/>
+          <w:color w:val="0070C0"/>
+          <w:sz w:val="21"/>
+          <w:szCs w:val="21"/>
+        </w:rPr>
+        <w:t>‘re-reference’</w:t>
+      </w:r>
+    </w:p>
+    <w:p>
+      <w:r>
+        <w:rPr>
+          <w:rFonts w:hint="eastAsia"/>
+        </w:rPr>
+        <w:t>An object reference variable can be referring to one object</w:t>
+      </w:r>
+      <w:r>
+        <w:t xml:space="preserve"> (</w:t>
+      </w:r>
+      <w:r>
+        <w:rPr>
+          <w:rFonts w:hint="eastAsia"/>
+        </w:rPr>
+        <w:t>e.g.</w:t>
+      </w:r>
+      <w:r>
+        <w:t xml:space="preserve"> </w:t>
+      </w:r>
+      <w:r>
+        <w:rPr>
+          <w:rFonts w:hint="eastAsia"/>
+        </w:rPr>
+        <w:t>Dog</w:t>
+      </w:r>
+      <w:r>
+        <w:t xml:space="preserve">), </w:t>
+      </w:r>
+      <w:r>
+        <w:rPr>
+          <w:rFonts w:hint="eastAsia"/>
+        </w:rPr>
+        <w:t>and then</w:t>
+      </w:r>
+      <w:r>
+        <w:t xml:space="preserve"> </w:t>
+      </w:r>
+      <w:r>
+        <w:rPr>
+          <w:rFonts w:hint="eastAsia"/>
+        </w:rPr>
+        <w:t xml:space="preserve">can refer to some other object </w:t>
+      </w:r>
+      <w:r>
+        <w:t>(</w:t>
+      </w:r>
+      <w:r>
+        <w:rPr>
+          <w:rFonts w:hint="eastAsia"/>
+        </w:rPr>
+        <w:t>e.g.</w:t>
+      </w:r>
+      <w:r>
+        <w:t xml:space="preserve"> </w:t>
+      </w:r>
+      <w:r>
+        <w:rPr>
+          <w:rFonts w:hint="eastAsia"/>
+        </w:rPr>
+        <w:t xml:space="preserve">another </w:t>
+      </w:r>
+      <w:r>
+        <w:t xml:space="preserve">Dog). </w:t>
+      </w:r>
+      <w:r>
+        <w:rPr>
+          <w:rFonts w:hint="eastAsia"/>
+        </w:rPr>
+        <w:t>But it cannot refer to a Cat</w:t>
+      </w:r>
+      <w:r>
+        <w:t>.</w:t>
+      </w:r>
+    </w:p>
+    <w:p/>
+    <w:p>
+      <w:r>
+        <w:rPr>
+          <w:rFonts w:hint="eastAsia"/>
+        </w:rPr>
+        <w:t>If an</w:t>
+      </w:r>
+      <w:r>
+        <w:t xml:space="preserve"> </w:t>
+      </w:r>
+      <w:r>
+        <w:rPr>
+          <w:rFonts w:hint="eastAsia"/>
+        </w:rPr>
+        <w:t>object reference variable is marked final</w:t>
+      </w:r>
+      <w:r>
+        <w:t xml:space="preserve">, </w:t>
+      </w:r>
+      <w:r>
+        <w:rPr>
+          <w:rFonts w:hint="eastAsia"/>
+        </w:rPr>
+        <w:t>then once it is assigned a Dog</w:t>
+      </w:r>
+      <w:r>
+        <w:t xml:space="preserve">, </w:t>
+      </w:r>
+      <w:r>
+        <w:rPr>
+          <w:rFonts w:hint="eastAsia"/>
+        </w:rPr>
+        <w:t xml:space="preserve">no other object </w:t>
+      </w:r>
+      <w:r>
+        <w:rPr>
+          <w:rFonts w:hint="eastAsia"/>
+        </w:rPr>
+        <w:lastRenderedPageBreak/>
+        <w:t>can be assigned to it</w:t>
+      </w:r>
+      <w:r>
+        <w:t>.</w:t>
+      </w:r>
+    </w:p>
+    <w:p/>
+    <w:p>
+      <w:pPr>
+        <w:rPr>
+          <w:rFonts w:hint="eastAsia"/>
+        </w:rPr>
+      </w:pPr>
+      <w:r>
+        <w:rPr>
+          <w:rFonts w:hint="eastAsia"/>
+        </w:rPr>
+        <w:t>An object reference variable</w:t>
+      </w:r>
+      <w:r>
+        <w:t xml:space="preserve"> </w:t>
+      </w:r>
+      <w:r>
+        <w:rPr>
+          <w:rFonts w:hint="eastAsia"/>
+        </w:rPr>
+        <w:t xml:space="preserve">can refer to </w:t>
+      </w:r>
+      <w:r>
+        <w:t xml:space="preserve">nothing, </w:t>
+      </w:r>
+      <w:r>
+        <w:rPr>
+          <w:rFonts w:hint="eastAsia"/>
+        </w:rPr>
+        <w:t>meaning the object reference variable is null</w:t>
+      </w:r>
+      <w:r>
+        <w:t>.</w:t>
+      </w:r>
+      <w:r>
+        <w:t xml:space="preserve"> </w:t>
+      </w:r>
+      <w:r>
+        <w:rPr>
+          <w:rFonts w:hint="eastAsia"/>
+        </w:rPr>
+        <w:t>Null is a value</w:t>
+      </w:r>
+      <w:r>
+        <w:t>.</w:t>
+      </w:r>
+      <w:r>
+        <w:t xml:space="preserve"> </w:t>
+      </w:r>
+      <w:r>
+        <w:rPr>
+          <w:rFonts w:hint="eastAsia"/>
+        </w:rPr>
+        <w:t>The reference is still like a remote control</w:t>
+      </w:r>
+      <w:r>
+        <w:t xml:space="preserve">, </w:t>
+      </w:r>
+      <w:r>
+        <w:rPr>
+          <w:rFonts w:hint="eastAsia"/>
+        </w:rPr>
+        <w:t>but it</w:t>
+      </w:r>
+      <w:r>
+        <w:t>’</w:t>
+      </w:r>
+      <w:r>
+        <w:rPr>
+          <w:rFonts w:hint="eastAsia"/>
+        </w:rPr>
+        <w:t>s like you brought home a new remote control and you don</w:t>
+      </w:r>
+      <w:r>
+        <w:t>’</w:t>
+      </w:r>
+      <w:r>
+        <w:rPr>
+          <w:rFonts w:hint="eastAsia"/>
+        </w:rPr>
+        <w:t xml:space="preserve">t have a </w:t>
+      </w:r>
+      <w:r>
+        <w:t>TV.</w:t>
+      </w:r>
+      <w:r>
+        <w:t xml:space="preserve"> </w:t>
+      </w:r>
+      <w:r>
+        <w:rPr>
+          <w:rFonts w:hint="eastAsia"/>
+        </w:rPr>
+        <w:t>The remote control is not programmed to control anything</w:t>
+      </w:r>
+      <w:r>
+        <w:t>.</w:t>
+      </w:r>
+    </w:p>
     <w:sectPr>
       <w:pgSz w:w="11906" w:h="16838"/>
       <w:pgMar w:top="1440" w:right="1800" w:bottom="1440" w:left="1800" w:header="851" w:footer="992" w:gutter="0"/>
@@ -2308,6 +3311,119 @@
     </w:lvl>
   </w:abstractNum>
   <w:abstractNum w:abstractNumId="2" w15:restartNumberingAfterBreak="0">
+    <w:nsid w:val="233B4BBC"/>
+    <w:multiLevelType w:val="hybridMultilevel"/>
+    <w:tmpl w:val="6BF2AAF6"/>
+    <w:lvl w:ilvl="0" w:tplc="04090001">
+      <w:start w:val="1"/>
+      <w:numFmt w:val="bullet"/>
+      <w:lvlText w:val=""/>
+      <w:lvlJc w:val="left"/>
+      <w:pPr>
+        <w:ind w:left="420" w:hanging="420"/>
+      </w:pPr>
+      <w:rPr>
+        <w:rFonts w:ascii="Wingdings" w:hAnsi="Wingdings" w:hint="default"/>
+      </w:rPr>
+    </w:lvl>
+    <w:lvl w:ilvl="1" w:tplc="04090003" w:tentative="1">
+      <w:start w:val="1"/>
+      <w:numFmt w:val="bullet"/>
+      <w:lvlText w:val=""/>
+      <w:lvlJc w:val="left"/>
+      <w:pPr>
+        <w:ind w:left="840" w:hanging="420"/>
+      </w:pPr>
+      <w:rPr>
+        <w:rFonts w:ascii="Wingdings" w:hAnsi="Wingdings" w:hint="default"/>
+      </w:rPr>
+    </w:lvl>
+    <w:lvl w:ilvl="2" w:tplc="04090005" w:tentative="1">
+      <w:start w:val="1"/>
+      <w:numFmt w:val="bullet"/>
+      <w:lvlText w:val=""/>
+      <w:lvlJc w:val="left"/>
+      <w:pPr>
+        <w:ind w:left="1260" w:hanging="420"/>
+      </w:pPr>
+      <w:rPr>
+        <w:rFonts w:ascii="Wingdings" w:hAnsi="Wingdings" w:hint="default"/>
+      </w:rPr>
+    </w:lvl>
+    <w:lvl w:ilvl="3" w:tplc="04090001" w:tentative="1">
+      <w:start w:val="1"/>
+      <w:numFmt w:val="bullet"/>
+      <w:lvlText w:val=""/>
+      <w:lvlJc w:val="left"/>
+      <w:pPr>
+        <w:ind w:left="1680" w:hanging="420"/>
+      </w:pPr>
+      <w:rPr>
+        <w:rFonts w:ascii="Wingdings" w:hAnsi="Wingdings" w:hint="default"/>
+      </w:rPr>
+    </w:lvl>
+    <w:lvl w:ilvl="4" w:tplc="04090003" w:tentative="1">
+      <w:start w:val="1"/>
+      <w:numFmt w:val="bullet"/>
+      <w:lvlText w:val=""/>
+      <w:lvlJc w:val="left"/>
+      <w:pPr>
+        <w:ind w:left="2100" w:hanging="420"/>
+      </w:pPr>
+      <w:rPr>
+        <w:rFonts w:ascii="Wingdings" w:hAnsi="Wingdings" w:hint="default"/>
+      </w:rPr>
+    </w:lvl>
+    <w:lvl w:ilvl="5" w:tplc="04090005" w:tentative="1">
+      <w:start w:val="1"/>
+      <w:numFmt w:val="bullet"/>
+      <w:lvlText w:val=""/>
+      <w:lvlJc w:val="left"/>
+      <w:pPr>
+        <w:ind w:left="2520" w:hanging="420"/>
+      </w:pPr>
+      <w:rPr>
+        <w:rFonts w:ascii="Wingdings" w:hAnsi="Wingdings" w:hint="default"/>
+      </w:rPr>
+    </w:lvl>
+    <w:lvl w:ilvl="6" w:tplc="04090001" w:tentative="1">
+      <w:start w:val="1"/>
+      <w:numFmt w:val="bullet"/>
+      <w:lvlText w:val=""/>
+      <w:lvlJc w:val="left"/>
+      <w:pPr>
+        <w:ind w:left="2940" w:hanging="420"/>
+      </w:pPr>
+      <w:rPr>
+        <w:rFonts w:ascii="Wingdings" w:hAnsi="Wingdings" w:hint="default"/>
+      </w:rPr>
+    </w:lvl>
+    <w:lvl w:ilvl="7" w:tplc="04090003" w:tentative="1">
+      <w:start w:val="1"/>
+      <w:numFmt w:val="bullet"/>
+      <w:lvlText w:val=""/>
+      <w:lvlJc w:val="left"/>
+      <w:pPr>
+        <w:ind w:left="3360" w:hanging="420"/>
+      </w:pPr>
+      <w:rPr>
+        <w:rFonts w:ascii="Wingdings" w:hAnsi="Wingdings" w:hint="default"/>
+      </w:rPr>
+    </w:lvl>
+    <w:lvl w:ilvl="8" w:tplc="04090005" w:tentative="1">
+      <w:start w:val="1"/>
+      <w:numFmt w:val="bullet"/>
+      <w:lvlText w:val=""/>
+      <w:lvlJc w:val="left"/>
+      <w:pPr>
+        <w:ind w:left="3780" w:hanging="420"/>
+      </w:pPr>
+      <w:rPr>
+        <w:rFonts w:ascii="Wingdings" w:hAnsi="Wingdings" w:hint="default"/>
+      </w:rPr>
+    </w:lvl>
+  </w:abstractNum>
+  <w:abstractNum w:abstractNumId="3" w15:restartNumberingAfterBreak="0">
     <w:nsid w:val="2B0D5506"/>
     <w:multiLevelType w:val="hybridMultilevel"/>
     <w:tmpl w:val="15A817BE"/>
@@ -2393,7 +3509,7 @@
       </w:pPr>
     </w:lvl>
   </w:abstractNum>
-  <w:abstractNum w:abstractNumId="3" w15:restartNumberingAfterBreak="0">
+  <w:abstractNum w:abstractNumId="4" w15:restartNumberingAfterBreak="0">
     <w:nsid w:val="2F9054F2"/>
     <w:multiLevelType w:val="hybridMultilevel"/>
     <w:tmpl w:val="2CAE9AFA"/>
@@ -2506,17 +3622,136 @@
       </w:rPr>
     </w:lvl>
   </w:abstractNum>
+  <w:abstractNum w:abstractNumId="5" w15:restartNumberingAfterBreak="0">
+    <w:nsid w:val="53B870E2"/>
+    <w:multiLevelType w:val="hybridMultilevel"/>
+    <w:tmpl w:val="AABC83AE"/>
+    <w:lvl w:ilvl="0" w:tplc="04090001">
+      <w:start w:val="1"/>
+      <w:numFmt w:val="bullet"/>
+      <w:lvlText w:val=""/>
+      <w:lvlJc w:val="left"/>
+      <w:pPr>
+        <w:ind w:left="420" w:hanging="420"/>
+      </w:pPr>
+      <w:rPr>
+        <w:rFonts w:ascii="Wingdings" w:hAnsi="Wingdings" w:hint="default"/>
+      </w:rPr>
+    </w:lvl>
+    <w:lvl w:ilvl="1" w:tplc="04090003" w:tentative="1">
+      <w:start w:val="1"/>
+      <w:numFmt w:val="bullet"/>
+      <w:lvlText w:val=""/>
+      <w:lvlJc w:val="left"/>
+      <w:pPr>
+        <w:ind w:left="840" w:hanging="420"/>
+      </w:pPr>
+      <w:rPr>
+        <w:rFonts w:ascii="Wingdings" w:hAnsi="Wingdings" w:hint="default"/>
+      </w:rPr>
+    </w:lvl>
+    <w:lvl w:ilvl="2" w:tplc="04090005" w:tentative="1">
+      <w:start w:val="1"/>
+      <w:numFmt w:val="bullet"/>
+      <w:lvlText w:val=""/>
+      <w:lvlJc w:val="left"/>
+      <w:pPr>
+        <w:ind w:left="1260" w:hanging="420"/>
+      </w:pPr>
+      <w:rPr>
+        <w:rFonts w:ascii="Wingdings" w:hAnsi="Wingdings" w:hint="default"/>
+      </w:rPr>
+    </w:lvl>
+    <w:lvl w:ilvl="3" w:tplc="04090001" w:tentative="1">
+      <w:start w:val="1"/>
+      <w:numFmt w:val="bullet"/>
+      <w:lvlText w:val=""/>
+      <w:lvlJc w:val="left"/>
+      <w:pPr>
+        <w:ind w:left="1680" w:hanging="420"/>
+      </w:pPr>
+      <w:rPr>
+        <w:rFonts w:ascii="Wingdings" w:hAnsi="Wingdings" w:hint="default"/>
+      </w:rPr>
+    </w:lvl>
+    <w:lvl w:ilvl="4" w:tplc="04090003" w:tentative="1">
+      <w:start w:val="1"/>
+      <w:numFmt w:val="bullet"/>
+      <w:lvlText w:val=""/>
+      <w:lvlJc w:val="left"/>
+      <w:pPr>
+        <w:ind w:left="2100" w:hanging="420"/>
+      </w:pPr>
+      <w:rPr>
+        <w:rFonts w:ascii="Wingdings" w:hAnsi="Wingdings" w:hint="default"/>
+      </w:rPr>
+    </w:lvl>
+    <w:lvl w:ilvl="5" w:tplc="04090005" w:tentative="1">
+      <w:start w:val="1"/>
+      <w:numFmt w:val="bullet"/>
+      <w:lvlText w:val=""/>
+      <w:lvlJc w:val="left"/>
+      <w:pPr>
+        <w:ind w:left="2520" w:hanging="420"/>
+      </w:pPr>
+      <w:rPr>
+        <w:rFonts w:ascii="Wingdings" w:hAnsi="Wingdings" w:hint="default"/>
+      </w:rPr>
+    </w:lvl>
+    <w:lvl w:ilvl="6" w:tplc="04090001" w:tentative="1">
+      <w:start w:val="1"/>
+      <w:numFmt w:val="bullet"/>
+      <w:lvlText w:val=""/>
+      <w:lvlJc w:val="left"/>
+      <w:pPr>
+        <w:ind w:left="2940" w:hanging="420"/>
+      </w:pPr>
+      <w:rPr>
+        <w:rFonts w:ascii="Wingdings" w:hAnsi="Wingdings" w:hint="default"/>
+      </w:rPr>
+    </w:lvl>
+    <w:lvl w:ilvl="7" w:tplc="04090003" w:tentative="1">
+      <w:start w:val="1"/>
+      <w:numFmt w:val="bullet"/>
+      <w:lvlText w:val=""/>
+      <w:lvlJc w:val="left"/>
+      <w:pPr>
+        <w:ind w:left="3360" w:hanging="420"/>
+      </w:pPr>
+      <w:rPr>
+        <w:rFonts w:ascii="Wingdings" w:hAnsi="Wingdings" w:hint="default"/>
+      </w:rPr>
+    </w:lvl>
+    <w:lvl w:ilvl="8" w:tplc="04090005" w:tentative="1">
+      <w:start w:val="1"/>
+      <w:numFmt w:val="bullet"/>
+      <w:lvlText w:val=""/>
+      <w:lvlJc w:val="left"/>
+      <w:pPr>
+        <w:ind w:left="3780" w:hanging="420"/>
+      </w:pPr>
+      <w:rPr>
+        <w:rFonts w:ascii="Wingdings" w:hAnsi="Wingdings" w:hint="default"/>
+      </w:rPr>
+    </w:lvl>
+  </w:abstractNum>
   <w:num w:numId="1">
-    <w:abstractNumId w:val="2"/>
+    <w:abstractNumId w:val="3"/>
   </w:num>
   <w:num w:numId="2">
-    <w:abstractNumId w:val="3"/>
+    <w:abstractNumId w:val="4"/>
   </w:num>
   <w:num w:numId="3">
     <w:abstractNumId w:val="1"/>
   </w:num>
   <w:num w:numId="4">
     <w:abstractNumId w:val="0"/>
+  </w:num>
+  <w:num w:numId="5">
+    <w:abstractNumId w:val="5"/>
+  </w:num>
+  <w:num w:numId="6">
+    <w:abstractNumId w:val="2"/>
   </w:num>
 </w:numbering>
 </file>
@@ -2944,6 +4179,28 @@
       <w:szCs w:val="32"/>
     </w:rPr>
   </w:style>
+  <w:style w:type="paragraph" w:styleId="3">
+    <w:name w:val="heading 3"/>
+    <w:basedOn w:val="a"/>
+    <w:next w:val="a"/>
+    <w:link w:val="30"/>
+    <w:uiPriority w:val="9"/>
+    <w:unhideWhenUsed/>
+    <w:qFormat/>
+    <w:rsid w:val="0040122E"/>
+    <w:pPr>
+      <w:keepNext/>
+      <w:keepLines/>
+      <w:spacing w:before="260" w:after="260" w:line="416" w:lineRule="auto"/>
+      <w:outlineLvl w:val="2"/>
+    </w:pPr>
+    <w:rPr>
+      <w:b/>
+      <w:bCs/>
+      <w:sz w:val="32"/>
+      <w:szCs w:val="32"/>
+    </w:rPr>
+  </w:style>
   <w:style w:type="character" w:default="1" w:styleId="a0">
     <w:name w:val="Default Paragraph Font"/>
     <w:uiPriority w:val="1"/>
@@ -3191,6 +4448,19 @@
       <w:color w:val="000000"/>
       <w:sz w:val="18"/>
       <w:szCs w:val="18"/>
+    </w:rPr>
+  </w:style>
+  <w:style w:type="character" w:customStyle="1" w:styleId="30">
+    <w:name w:val="标题 3 字符"/>
+    <w:basedOn w:val="a0"/>
+    <w:link w:val="3"/>
+    <w:uiPriority w:val="9"/>
+    <w:rsid w:val="0040122E"/>
+    <w:rPr>
+      <w:b/>
+      <w:bCs/>
+      <w:sz w:val="32"/>
+      <w:szCs w:val="32"/>
     </w:rPr>
   </w:style>
 </w:styles>

</xml_diff>

<commit_message>
Java Chapter 3 Primitives and References
</commit_message>
<xml_diff>
--- a/2 Java.docx
+++ b/2 Java.docx
@@ -1494,7 +1494,6 @@
       <w:pPr>
         <w:pStyle w:val="2"/>
         <w:rPr>
-          <w:rFonts w:hint="eastAsia"/>
           <w:color w:val="2F5496" w:themeColor="accent1" w:themeShade="BF"/>
           <w:sz w:val="21"/>
           <w:szCs w:val="21"/>
@@ -1972,7 +1971,6 @@
       <w:pPr>
         <w:pStyle w:val="2"/>
         <w:rPr>
-          <w:rFonts w:hint="eastAsia"/>
           <w:color w:val="2F5496" w:themeColor="accent1" w:themeShade="BF"/>
           <w:sz w:val="21"/>
           <w:szCs w:val="21"/>
@@ -2170,7 +2168,6 @@
       <w:pPr>
         <w:pStyle w:val="3"/>
         <w:rPr>
-          <w:rFonts w:hint="eastAsia"/>
           <w:color w:val="0070C0"/>
           <w:sz w:val="21"/>
           <w:szCs w:val="21"/>
@@ -2425,7 +2422,6 @@
       <w:pPr>
         <w:pStyle w:val="3"/>
         <w:rPr>
-          <w:rFonts w:hint="eastAsia"/>
           <w:color w:val="0070C0"/>
           <w:sz w:val="21"/>
           <w:szCs w:val="21"/>
@@ -2938,11 +2934,6 @@
     </w:p>
     <w:p/>
     <w:p>
-      <w:pPr>
-        <w:rPr>
-          <w:rFonts w:hint="eastAsia"/>
-        </w:rPr>
-      </w:pPr>
       <w:r>
         <w:rPr>
           <w:rFonts w:hint="eastAsia"/>
@@ -3032,6 +3023,236 @@
       </w:r>
       <w:r>
         <w:t>.</w:t>
+      </w:r>
+    </w:p>
+    <w:p>
+      <w:pPr>
+        <w:pStyle w:val="3"/>
+        <w:rPr>
+          <w:color w:val="0070C0"/>
+          <w:sz w:val="21"/>
+          <w:szCs w:val="21"/>
+        </w:rPr>
+      </w:pPr>
+      <w:r>
+        <w:rPr>
+          <w:rFonts w:hint="eastAsia"/>
+          <w:color w:val="0070C0"/>
+          <w:sz w:val="21"/>
+          <w:szCs w:val="21"/>
+        </w:rPr>
+        <w:t>array</w:t>
+      </w:r>
+      <w:r>
+        <w:rPr>
+          <w:color w:val="0070C0"/>
+          <w:sz w:val="21"/>
+          <w:szCs w:val="21"/>
+        </w:rPr>
+        <w:t>s</w:t>
+      </w:r>
+    </w:p>
+    <w:p>
+      <w:r>
+        <w:rPr>
+          <w:rFonts w:hint="eastAsia"/>
+        </w:rPr>
+        <w:t>Arrays</w:t>
+      </w:r>
+      <w:r>
+        <w:t xml:space="preserve"> </w:t>
+      </w:r>
+      <w:r>
+        <w:rPr>
+          <w:rFonts w:hint="eastAsia"/>
+        </w:rPr>
+        <w:t>are always objects</w:t>
+      </w:r>
+      <w:r>
+        <w:t xml:space="preserve">, </w:t>
+      </w:r>
+      <w:r>
+        <w:rPr>
+          <w:rFonts w:hint="eastAsia"/>
+        </w:rPr>
+        <w:t>whether they are declared to hold primitives or object references</w:t>
+      </w:r>
+      <w:r>
+        <w:t>.</w:t>
+      </w:r>
+    </w:p>
+    <w:p>
+      <w:r>
+        <w:rPr>
+          <w:rFonts w:hint="eastAsia"/>
+          <w:noProof/>
+        </w:rPr>
+        <w:drawing>
+          <wp:inline distT="0" distB="0" distL="0" distR="0" wp14:anchorId="306BCE70" wp14:editId="68447FB7">
+            <wp:extent cx="5274310" cy="3455670"/>
+            <wp:effectExtent l="0" t="0" r="2540" b="0"/>
+            <wp:docPr id="5" name="图片 5"/>
+            <wp:cNvGraphicFramePr>
+              <a:graphicFrameLocks xmlns:a="http://schemas.openxmlformats.org/drawingml/2006/main" noChangeAspect="1"/>
+            </wp:cNvGraphicFramePr>
+            <a:graphic xmlns:a="http://schemas.openxmlformats.org/drawingml/2006/main">
+              <a:graphicData uri="http://schemas.openxmlformats.org/drawingml/2006/picture">
+                <pic:pic xmlns:pic="http://schemas.openxmlformats.org/drawingml/2006/picture">
+                  <pic:nvPicPr>
+                    <pic:cNvPr id="0" name="Picture 1"/>
+                    <pic:cNvPicPr>
+                      <a:picLocks noChangeAspect="1" noChangeArrowheads="1"/>
+                    </pic:cNvPicPr>
+                  </pic:nvPicPr>
+                  <pic:blipFill>
+                    <a:blip r:embed="rId24">
+                      <a:extLst>
+                        <a:ext uri="{28A0092B-C50C-407E-A947-70E740481C1C}">
+                          <a14:useLocalDpi xmlns:a14="http://schemas.microsoft.com/office/drawing/2010/main" val="0"/>
+                        </a:ext>
+                      </a:extLst>
+                    </a:blip>
+                    <a:srcRect/>
+                    <a:stretch>
+                      <a:fillRect/>
+                    </a:stretch>
+                  </pic:blipFill>
+                  <pic:spPr bwMode="auto">
+                    <a:xfrm>
+                      <a:off x="0" y="0"/>
+                      <a:ext cx="5274310" cy="3455670"/>
+                    </a:xfrm>
+                    <a:prstGeom prst="rect">
+                      <a:avLst/>
+                    </a:prstGeom>
+                    <a:noFill/>
+                    <a:ln>
+                      <a:noFill/>
+                    </a:ln>
+                  </pic:spPr>
+                </pic:pic>
+              </a:graphicData>
+            </a:graphic>
+          </wp:inline>
+        </w:drawing>
+      </w:r>
+    </w:p>
+    <w:p>
+      <w:r>
+        <w:rPr>
+          <w:rFonts w:hint="eastAsia"/>
+          <w:noProof/>
+        </w:rPr>
+        <w:drawing>
+          <wp:inline distT="0" distB="0" distL="0" distR="0" wp14:anchorId="1B48577B" wp14:editId="60012CA5">
+            <wp:extent cx="5273040" cy="2950845"/>
+            <wp:effectExtent l="0" t="0" r="3810" b="1905"/>
+            <wp:docPr id="18" name="图片 18"/>
+            <wp:cNvGraphicFramePr>
+              <a:graphicFrameLocks xmlns:a="http://schemas.openxmlformats.org/drawingml/2006/main" noChangeAspect="1"/>
+            </wp:cNvGraphicFramePr>
+            <a:graphic xmlns:a="http://schemas.openxmlformats.org/drawingml/2006/main">
+              <a:graphicData uri="http://schemas.openxmlformats.org/drawingml/2006/picture">
+                <pic:pic xmlns:pic="http://schemas.openxmlformats.org/drawingml/2006/picture">
+                  <pic:nvPicPr>
+                    <pic:cNvPr id="0" name="Picture 2"/>
+                    <pic:cNvPicPr>
+                      <a:picLocks noChangeAspect="1" noChangeArrowheads="1"/>
+                    </pic:cNvPicPr>
+                  </pic:nvPicPr>
+                  <pic:blipFill>
+                    <a:blip r:embed="rId25">
+                      <a:extLst>
+                        <a:ext uri="{28A0092B-C50C-407E-A947-70E740481C1C}">
+                          <a14:useLocalDpi xmlns:a14="http://schemas.microsoft.com/office/drawing/2010/main" val="0"/>
+                        </a:ext>
+                      </a:extLst>
+                    </a:blip>
+                    <a:srcRect/>
+                    <a:stretch>
+                      <a:fillRect/>
+                    </a:stretch>
+                  </pic:blipFill>
+                  <pic:spPr bwMode="auto">
+                    <a:xfrm>
+                      <a:off x="0" y="0"/>
+                      <a:ext cx="5273040" cy="2950845"/>
+                    </a:xfrm>
+                    <a:prstGeom prst="rect">
+                      <a:avLst/>
+                    </a:prstGeom>
+                    <a:noFill/>
+                    <a:ln>
+                      <a:noFill/>
+                    </a:ln>
+                  </pic:spPr>
+                </pic:pic>
+              </a:graphicData>
+            </a:graphic>
+          </wp:inline>
+        </w:drawing>
+      </w:r>
+    </w:p>
+    <w:p>
+      <w:pPr>
+        <w:rPr>
+          <w:rFonts w:hint="eastAsia"/>
+        </w:rPr>
+      </w:pPr>
+      <w:r>
+        <w:rPr>
+          <w:rFonts w:hint="eastAsia"/>
+          <w:noProof/>
+        </w:rPr>
+        <w:lastRenderedPageBreak/>
+        <w:drawing>
+          <wp:inline distT="0" distB="0" distL="0" distR="0" wp14:anchorId="076DEF9B" wp14:editId="6CB65374">
+            <wp:extent cx="5273040" cy="3141345"/>
+            <wp:effectExtent l="0" t="0" r="3810" b="1905"/>
+            <wp:docPr id="19" name="图片 19"/>
+            <wp:cNvGraphicFramePr>
+              <a:graphicFrameLocks xmlns:a="http://schemas.openxmlformats.org/drawingml/2006/main" noChangeAspect="1"/>
+            </wp:cNvGraphicFramePr>
+            <a:graphic xmlns:a="http://schemas.openxmlformats.org/drawingml/2006/main">
+              <a:graphicData uri="http://schemas.openxmlformats.org/drawingml/2006/picture">
+                <pic:pic xmlns:pic="http://schemas.openxmlformats.org/drawingml/2006/picture">
+                  <pic:nvPicPr>
+                    <pic:cNvPr id="0" name="Picture 3"/>
+                    <pic:cNvPicPr>
+                      <a:picLocks noChangeAspect="1" noChangeArrowheads="1"/>
+                    </pic:cNvPicPr>
+                  </pic:nvPicPr>
+                  <pic:blipFill>
+                    <a:blip r:embed="rId26">
+                      <a:extLst>
+                        <a:ext uri="{28A0092B-C50C-407E-A947-70E740481C1C}">
+                          <a14:useLocalDpi xmlns:a14="http://schemas.microsoft.com/office/drawing/2010/main" val="0"/>
+                        </a:ext>
+                      </a:extLst>
+                    </a:blip>
+                    <a:srcRect/>
+                    <a:stretch>
+                      <a:fillRect/>
+                    </a:stretch>
+                  </pic:blipFill>
+                  <pic:spPr bwMode="auto">
+                    <a:xfrm>
+                      <a:off x="0" y="0"/>
+                      <a:ext cx="5273040" cy="3141345"/>
+                    </a:xfrm>
+                    <a:prstGeom prst="rect">
+                      <a:avLst/>
+                    </a:prstGeom>
+                    <a:noFill/>
+                    <a:ln>
+                      <a:noFill/>
+                    </a:ln>
+                  </pic:spPr>
+                </pic:pic>
+              </a:graphicData>
+            </a:graphic>
+          </wp:inline>
+        </w:drawing>
       </w:r>
     </w:p>
     <w:sectPr>

</xml_diff>

<commit_message>
Java Chapter 4 Methods use instance variables-arguments
</commit_message>
<xml_diff>
--- a/2 Java.docx
+++ b/2 Java.docx
@@ -3194,11 +3194,6 @@
       </w:r>
     </w:p>
     <w:p>
-      <w:pPr>
-        <w:rPr>
-          <w:rFonts w:hint="eastAsia"/>
-        </w:rPr>
-      </w:pPr>
       <w:r>
         <w:rPr>
           <w:rFonts w:hint="eastAsia"/>
@@ -3239,6 +3234,645 @@
                     <a:xfrm>
                       <a:off x="0" y="0"/>
                       <a:ext cx="5273040" cy="3141345"/>
+                    </a:xfrm>
+                    <a:prstGeom prst="rect">
+                      <a:avLst/>
+                    </a:prstGeom>
+                    <a:noFill/>
+                    <a:ln>
+                      <a:noFill/>
+                    </a:ln>
+                  </pic:spPr>
+                </pic:pic>
+              </a:graphicData>
+            </a:graphic>
+          </wp:inline>
+        </w:drawing>
+      </w:r>
+    </w:p>
+    <w:p>
+      <w:pPr>
+        <w:pStyle w:val="2"/>
+        <w:rPr>
+          <w:color w:val="2F5496" w:themeColor="accent1" w:themeShade="BF"/>
+          <w:sz w:val="21"/>
+          <w:szCs w:val="21"/>
+        </w:rPr>
+      </w:pPr>
+      <w:r>
+        <w:rPr>
+          <w:rFonts w:hint="eastAsia"/>
+          <w:color w:val="2F5496" w:themeColor="accent1" w:themeShade="BF"/>
+          <w:sz w:val="21"/>
+          <w:szCs w:val="21"/>
+        </w:rPr>
+        <w:t>Chapter</w:t>
+      </w:r>
+      <w:r>
+        <w:rPr>
+          <w:color w:val="2F5496" w:themeColor="accent1" w:themeShade="BF"/>
+          <w:sz w:val="21"/>
+          <w:szCs w:val="21"/>
+        </w:rPr>
+        <w:t xml:space="preserve"> </w:t>
+      </w:r>
+      <w:r>
+        <w:rPr>
+          <w:color w:val="2F5496" w:themeColor="accent1" w:themeShade="BF"/>
+          <w:sz w:val="21"/>
+          <w:szCs w:val="21"/>
+        </w:rPr>
+        <w:t>4</w:t>
+      </w:r>
+      <w:r>
+        <w:rPr>
+          <w:color w:val="2F5496" w:themeColor="accent1" w:themeShade="BF"/>
+          <w:sz w:val="21"/>
+          <w:szCs w:val="21"/>
+        </w:rPr>
+        <w:t xml:space="preserve"> </w:t>
+      </w:r>
+      <w:r>
+        <w:rPr>
+          <w:rFonts w:hint="eastAsia"/>
+          <w:color w:val="2F5496" w:themeColor="accent1" w:themeShade="BF"/>
+          <w:sz w:val="21"/>
+          <w:szCs w:val="21"/>
+        </w:rPr>
+        <w:t>Methods use</w:t>
+      </w:r>
+      <w:r>
+        <w:rPr>
+          <w:color w:val="2F5496" w:themeColor="accent1" w:themeShade="BF"/>
+          <w:sz w:val="21"/>
+          <w:szCs w:val="21"/>
+        </w:rPr>
+        <w:t xml:space="preserve"> </w:t>
+      </w:r>
+      <w:r>
+        <w:rPr>
+          <w:rFonts w:hint="eastAsia"/>
+          <w:color w:val="2F5496" w:themeColor="accent1" w:themeShade="BF"/>
+          <w:sz w:val="21"/>
+          <w:szCs w:val="21"/>
+        </w:rPr>
+        <w:t>instance variables</w:t>
+      </w:r>
+    </w:p>
+    <w:p>
+      <w:pPr>
+        <w:pStyle w:val="3"/>
+        <w:rPr>
+          <w:color w:val="0070C0"/>
+          <w:sz w:val="21"/>
+          <w:szCs w:val="21"/>
+        </w:rPr>
+      </w:pPr>
+      <w:r>
+        <w:rPr>
+          <w:rFonts w:hint="eastAsia"/>
+          <w:color w:val="0070C0"/>
+          <w:sz w:val="21"/>
+          <w:szCs w:val="21"/>
+        </w:rPr>
+        <w:t xml:space="preserve">parameter </w:t>
+      </w:r>
+      <w:r>
+        <w:rPr>
+          <w:color w:val="0070C0"/>
+          <w:sz w:val="21"/>
+          <w:szCs w:val="21"/>
+        </w:rPr>
+        <w:t xml:space="preserve"> VS  </w:t>
+      </w:r>
+      <w:r>
+        <w:rPr>
+          <w:rFonts w:hint="eastAsia"/>
+          <w:color w:val="0070C0"/>
+          <w:sz w:val="21"/>
+          <w:szCs w:val="21"/>
+        </w:rPr>
+        <w:t xml:space="preserve">argument </w:t>
+      </w:r>
+    </w:p>
+    <w:p>
+      <w:r>
+        <w:rPr>
+          <w:rFonts w:hint="eastAsia"/>
+        </w:rPr>
+        <w:t>A method uses parameters</w:t>
+      </w:r>
+      <w:r>
+        <w:t>.</w:t>
+      </w:r>
+    </w:p>
+    <w:p>
+      <w:r>
+        <w:rPr>
+          <w:rFonts w:hint="eastAsia"/>
+        </w:rPr>
+        <w:t>A caller passes arguments</w:t>
+      </w:r>
+      <w:r>
+        <w:t>.</w:t>
+      </w:r>
+    </w:p>
+    <w:p>
+      <w:pPr>
+        <w:pStyle w:val="3"/>
+        <w:rPr>
+          <w:color w:val="0070C0"/>
+          <w:sz w:val="21"/>
+          <w:szCs w:val="21"/>
+        </w:rPr>
+      </w:pPr>
+      <w:r>
+        <w:rPr>
+          <w:rFonts w:hint="eastAsia"/>
+          <w:color w:val="0070C0"/>
+          <w:sz w:val="21"/>
+          <w:szCs w:val="21"/>
+        </w:rPr>
+        <w:t xml:space="preserve">void method </w:t>
+      </w:r>
+    </w:p>
+    <w:p>
+      <w:r>
+        <w:rPr>
+          <w:rFonts w:hint="eastAsia"/>
+        </w:rPr>
+        <w:t>If a method is made</w:t>
+      </w:r>
+      <w:r>
+        <w:t xml:space="preserve"> </w:t>
+      </w:r>
+      <w:r>
+        <w:rPr>
+          <w:rFonts w:hint="eastAsia"/>
+        </w:rPr>
+        <w:t>with</w:t>
+      </w:r>
+      <w:r>
+        <w:rPr>
+          <w:rFonts w:hint="eastAsia"/>
+        </w:rPr>
+        <w:t xml:space="preserve"> a void return type</w:t>
+      </w:r>
+      <w:r>
+        <w:t xml:space="preserve">, </w:t>
+      </w:r>
+      <w:r>
+        <w:rPr>
+          <w:rFonts w:hint="eastAsia"/>
+        </w:rPr>
+        <w:t>it does not give anything back</w:t>
+      </w:r>
+      <w:r>
+        <w:t>.</w:t>
+      </w:r>
+    </w:p>
+    <w:p>
+      <w:pPr>
+        <w:pStyle w:val="3"/>
+        <w:rPr>
+          <w:color w:val="0070C0"/>
+          <w:sz w:val="21"/>
+          <w:szCs w:val="21"/>
+        </w:rPr>
+      </w:pPr>
+      <w:r>
+        <w:rPr>
+          <w:rFonts w:hint="eastAsia"/>
+          <w:color w:val="0070C0"/>
+          <w:sz w:val="21"/>
+          <w:szCs w:val="21"/>
+        </w:rPr>
+        <w:t>method returning</w:t>
+      </w:r>
+      <w:r>
+        <w:rPr>
+          <w:color w:val="0070C0"/>
+          <w:sz w:val="21"/>
+          <w:szCs w:val="21"/>
+        </w:rPr>
+        <w:t xml:space="preserve"> </w:t>
+      </w:r>
+      <w:r>
+        <w:rPr>
+          <w:rFonts w:hint="eastAsia"/>
+          <w:color w:val="0070C0"/>
+          <w:sz w:val="21"/>
+          <w:szCs w:val="21"/>
+        </w:rPr>
+        <w:t xml:space="preserve">a specific type </w:t>
+      </w:r>
+    </w:p>
+    <w:p>
+      <w:r>
+        <w:rPr>
+          <w:rFonts w:hint="eastAsia"/>
+        </w:rPr>
+        <w:t>If you declare a method to return a value</w:t>
+      </w:r>
+      <w:r>
+        <w:t xml:space="preserve">, </w:t>
+      </w:r>
+      <w:r>
+        <w:rPr>
+          <w:rFonts w:hint="eastAsia"/>
+        </w:rPr>
+        <w:t>you must return a value of the declared type</w:t>
+      </w:r>
+      <w:r>
+        <w:t>!</w:t>
+      </w:r>
+      <w:r>
+        <w:t xml:space="preserve"> (</w:t>
+      </w:r>
+      <w:r>
+        <w:rPr>
+          <w:rFonts w:hint="eastAsia"/>
+        </w:rPr>
+        <w:t>Or a value that is compatible with the</w:t>
+      </w:r>
+      <w:r>
+        <w:t xml:space="preserve"> </w:t>
+      </w:r>
+      <w:r>
+        <w:rPr>
+          <w:rFonts w:hint="eastAsia"/>
+        </w:rPr>
+        <w:t>declared type</w:t>
+      </w:r>
+      <w:r>
+        <w:t>.)</w:t>
+      </w:r>
+    </w:p>
+    <w:p>
+      <w:r>
+        <w:rPr>
+          <w:rFonts w:hint="eastAsia"/>
+          <w:noProof/>
+        </w:rPr>
+        <w:drawing>
+          <wp:inline distT="0" distB="0" distL="0" distR="0" wp14:anchorId="24979668" wp14:editId="5636EB4C">
+            <wp:extent cx="1509041" cy="643688"/>
+            <wp:effectExtent l="0" t="0" r="0" b="4445"/>
+            <wp:docPr id="20" name="图片 20"/>
+            <wp:cNvGraphicFramePr>
+              <a:graphicFrameLocks xmlns:a="http://schemas.openxmlformats.org/drawingml/2006/main" noChangeAspect="1"/>
+            </wp:cNvGraphicFramePr>
+            <a:graphic xmlns:a="http://schemas.openxmlformats.org/drawingml/2006/main">
+              <a:graphicData uri="http://schemas.openxmlformats.org/drawingml/2006/picture">
+                <pic:pic xmlns:pic="http://schemas.openxmlformats.org/drawingml/2006/picture">
+                  <pic:nvPicPr>
+                    <pic:cNvPr id="0" name="Picture 1"/>
+                    <pic:cNvPicPr>
+                      <a:picLocks noChangeAspect="1" noChangeArrowheads="1"/>
+                    </pic:cNvPicPr>
+                  </pic:nvPicPr>
+                  <pic:blipFill>
+                    <a:blip r:embed="rId27">
+                      <a:extLst>
+                        <a:ext uri="{28A0092B-C50C-407E-A947-70E740481C1C}">
+                          <a14:useLocalDpi xmlns:a14="http://schemas.microsoft.com/office/drawing/2010/main" val="0"/>
+                        </a:ext>
+                      </a:extLst>
+                    </a:blip>
+                    <a:srcRect/>
+                    <a:stretch>
+                      <a:fillRect/>
+                    </a:stretch>
+                  </pic:blipFill>
+                  <pic:spPr bwMode="auto">
+                    <a:xfrm>
+                      <a:off x="0" y="0"/>
+                      <a:ext cx="1517071" cy="647113"/>
+                    </a:xfrm>
+                    <a:prstGeom prst="rect">
+                      <a:avLst/>
+                    </a:prstGeom>
+                    <a:noFill/>
+                    <a:ln>
+                      <a:noFill/>
+                    </a:ln>
+                  </pic:spPr>
+                </pic:pic>
+              </a:graphicData>
+            </a:graphic>
+          </wp:inline>
+        </w:drawing>
+      </w:r>
+    </w:p>
+    <w:p>
+      <w:r>
+        <w:rPr>
+          <w:rFonts w:hint="eastAsia"/>
+          <w:noProof/>
+        </w:rPr>
+        <w:lastRenderedPageBreak/>
+        <w:drawing>
+          <wp:inline distT="0" distB="0" distL="0" distR="0" wp14:anchorId="32C30C30" wp14:editId="3CAEFDDC">
+            <wp:extent cx="5267325" cy="2254885"/>
+            <wp:effectExtent l="0" t="0" r="9525" b="0"/>
+            <wp:docPr id="21" name="图片 21"/>
+            <wp:cNvGraphicFramePr>
+              <a:graphicFrameLocks xmlns:a="http://schemas.openxmlformats.org/drawingml/2006/main" noChangeAspect="1"/>
+            </wp:cNvGraphicFramePr>
+            <a:graphic xmlns:a="http://schemas.openxmlformats.org/drawingml/2006/main">
+              <a:graphicData uri="http://schemas.openxmlformats.org/drawingml/2006/picture">
+                <pic:pic xmlns:pic="http://schemas.openxmlformats.org/drawingml/2006/picture">
+                  <pic:nvPicPr>
+                    <pic:cNvPr id="0" name="Picture 2"/>
+                    <pic:cNvPicPr>
+                      <a:picLocks noChangeAspect="1" noChangeArrowheads="1"/>
+                    </pic:cNvPicPr>
+                  </pic:nvPicPr>
+                  <pic:blipFill>
+                    <a:blip r:embed="rId28" cstate="print">
+                      <a:extLst>
+                        <a:ext uri="{28A0092B-C50C-407E-A947-70E740481C1C}">
+                          <a14:useLocalDpi xmlns:a14="http://schemas.microsoft.com/office/drawing/2010/main" val="0"/>
+                        </a:ext>
+                      </a:extLst>
+                    </a:blip>
+                    <a:srcRect/>
+                    <a:stretch>
+                      <a:fillRect/>
+                    </a:stretch>
+                  </pic:blipFill>
+                  <pic:spPr bwMode="auto">
+                    <a:xfrm>
+                      <a:off x="0" y="0"/>
+                      <a:ext cx="5267325" cy="2254885"/>
+                    </a:xfrm>
+                    <a:prstGeom prst="rect">
+                      <a:avLst/>
+                    </a:prstGeom>
+                    <a:noFill/>
+                    <a:ln>
+                      <a:noFill/>
+                    </a:ln>
+                  </pic:spPr>
+                </pic:pic>
+              </a:graphicData>
+            </a:graphic>
+          </wp:inline>
+        </w:drawing>
+      </w:r>
+    </w:p>
+    <w:p>
+      <w:pPr>
+        <w:pStyle w:val="3"/>
+        <w:rPr>
+          <w:color w:val="0070C0"/>
+          <w:sz w:val="21"/>
+          <w:szCs w:val="21"/>
+        </w:rPr>
+      </w:pPr>
+      <w:r>
+        <w:rPr>
+          <w:rFonts w:hint="eastAsia"/>
+          <w:color w:val="0070C0"/>
+          <w:sz w:val="21"/>
+          <w:szCs w:val="21"/>
+        </w:rPr>
+        <w:t xml:space="preserve">arguments </w:t>
+      </w:r>
+    </w:p>
+    <w:p>
+      <w:r>
+        <w:rPr>
+          <w:rFonts w:hint="eastAsia"/>
+        </w:rPr>
+        <w:t>If a method has parameters</w:t>
+      </w:r>
+      <w:r>
+        <w:t xml:space="preserve">, </w:t>
+      </w:r>
+      <w:r>
+        <w:rPr>
+          <w:rFonts w:hint="eastAsia"/>
+        </w:rPr>
+        <w:t>you must pass arguments of the right type and order</w:t>
+      </w:r>
+      <w:r>
+        <w:t>.</w:t>
+      </w:r>
+    </w:p>
+    <w:p>
+      <w:r>
+        <w:rPr>
+          <w:rFonts w:hint="eastAsia"/>
+          <w:noProof/>
+        </w:rPr>
+        <w:drawing>
+          <wp:inline distT="0" distB="0" distL="0" distR="0" wp14:anchorId="16F38586" wp14:editId="32C27EC6">
+            <wp:extent cx="2408308" cy="330979"/>
+            <wp:effectExtent l="0" t="0" r="0" b="0"/>
+            <wp:docPr id="22" name="图片 22"/>
+            <wp:cNvGraphicFramePr>
+              <a:graphicFrameLocks xmlns:a="http://schemas.openxmlformats.org/drawingml/2006/main" noChangeAspect="1"/>
+            </wp:cNvGraphicFramePr>
+            <a:graphic xmlns:a="http://schemas.openxmlformats.org/drawingml/2006/main">
+              <a:graphicData uri="http://schemas.openxmlformats.org/drawingml/2006/picture">
+                <pic:pic xmlns:pic="http://schemas.openxmlformats.org/drawingml/2006/picture">
+                  <pic:nvPicPr>
+                    <pic:cNvPr id="0" name="Picture 3"/>
+                    <pic:cNvPicPr>
+                      <a:picLocks noChangeAspect="1" noChangeArrowheads="1"/>
+                    </pic:cNvPicPr>
+                  </pic:nvPicPr>
+                  <pic:blipFill>
+                    <a:blip r:embed="rId29" cstate="print">
+                      <a:extLst>
+                        <a:ext uri="{28A0092B-C50C-407E-A947-70E740481C1C}">
+                          <a14:useLocalDpi xmlns:a14="http://schemas.microsoft.com/office/drawing/2010/main" val="0"/>
+                        </a:ext>
+                      </a:extLst>
+                    </a:blip>
+                    <a:srcRect/>
+                    <a:stretch>
+                      <a:fillRect/>
+                    </a:stretch>
+                  </pic:blipFill>
+                  <pic:spPr bwMode="auto">
+                    <a:xfrm>
+                      <a:off x="0" y="0"/>
+                      <a:ext cx="2421586" cy="332804"/>
+                    </a:xfrm>
+                    <a:prstGeom prst="rect">
+                      <a:avLst/>
+                    </a:prstGeom>
+                    <a:noFill/>
+                    <a:ln>
+                      <a:noFill/>
+                    </a:ln>
+                  </pic:spPr>
+                </pic:pic>
+              </a:graphicData>
+            </a:graphic>
+          </wp:inline>
+        </w:drawing>
+      </w:r>
+    </w:p>
+    <w:p>
+      <w:r>
+        <w:rPr>
+          <w:rFonts w:hint="eastAsia"/>
+          <w:noProof/>
+        </w:rPr>
+        <w:drawing>
+          <wp:inline distT="0" distB="0" distL="0" distR="0" wp14:anchorId="054D2A9C" wp14:editId="462BF323">
+            <wp:extent cx="1789532" cy="931533"/>
+            <wp:effectExtent l="0" t="0" r="1270" b="2540"/>
+            <wp:docPr id="23" name="图片 23"/>
+            <wp:cNvGraphicFramePr>
+              <a:graphicFrameLocks xmlns:a="http://schemas.openxmlformats.org/drawingml/2006/main" noChangeAspect="1"/>
+            </wp:cNvGraphicFramePr>
+            <a:graphic xmlns:a="http://schemas.openxmlformats.org/drawingml/2006/main">
+              <a:graphicData uri="http://schemas.openxmlformats.org/drawingml/2006/picture">
+                <pic:pic xmlns:pic="http://schemas.openxmlformats.org/drawingml/2006/picture">
+                  <pic:nvPicPr>
+                    <pic:cNvPr id="0" name="Picture 4"/>
+                    <pic:cNvPicPr>
+                      <a:picLocks noChangeAspect="1" noChangeArrowheads="1"/>
+                    </pic:cNvPicPr>
+                  </pic:nvPicPr>
+                  <pic:blipFill>
+                    <a:blip r:embed="rId30">
+                      <a:extLst>
+                        <a:ext uri="{28A0092B-C50C-407E-A947-70E740481C1C}">
+                          <a14:useLocalDpi xmlns:a14="http://schemas.microsoft.com/office/drawing/2010/main" val="0"/>
+                        </a:ext>
+                      </a:extLst>
+                    </a:blip>
+                    <a:srcRect/>
+                    <a:stretch>
+                      <a:fillRect/>
+                    </a:stretch>
+                  </pic:blipFill>
+                  <pic:spPr bwMode="auto">
+                    <a:xfrm>
+                      <a:off x="0" y="0"/>
+                      <a:ext cx="1801526" cy="937776"/>
+                    </a:xfrm>
+                    <a:prstGeom prst="rect">
+                      <a:avLst/>
+                    </a:prstGeom>
+                    <a:noFill/>
+                    <a:ln>
+                      <a:noFill/>
+                    </a:ln>
+                  </pic:spPr>
+                </pic:pic>
+              </a:graphicData>
+            </a:graphic>
+          </wp:inline>
+        </w:drawing>
+      </w:r>
+    </w:p>
+    <w:p>
+      <w:r>
+        <w:rPr>
+          <w:rFonts w:hint="eastAsia"/>
+          <w:noProof/>
+        </w:rPr>
+        <w:drawing>
+          <wp:inline distT="0" distB="0" distL="0" distR="0" wp14:anchorId="6BC72426" wp14:editId="2A50098A">
+            <wp:extent cx="2513198" cy="352889"/>
+            <wp:effectExtent l="0" t="0" r="1905" b="9525"/>
+            <wp:docPr id="24" name="图片 24"/>
+            <wp:cNvGraphicFramePr>
+              <a:graphicFrameLocks xmlns:a="http://schemas.openxmlformats.org/drawingml/2006/main" noChangeAspect="1"/>
+            </wp:cNvGraphicFramePr>
+            <a:graphic xmlns:a="http://schemas.openxmlformats.org/drawingml/2006/main">
+              <a:graphicData uri="http://schemas.openxmlformats.org/drawingml/2006/picture">
+                <pic:pic xmlns:pic="http://schemas.openxmlformats.org/drawingml/2006/picture">
+                  <pic:nvPicPr>
+                    <pic:cNvPr id="0" name="Picture 5"/>
+                    <pic:cNvPicPr>
+                      <a:picLocks noChangeAspect="1" noChangeArrowheads="1"/>
+                    </pic:cNvPicPr>
+                  </pic:nvPicPr>
+                  <pic:blipFill>
+                    <a:blip r:embed="rId31" cstate="print">
+                      <a:extLst>
+                        <a:ext uri="{28A0092B-C50C-407E-A947-70E740481C1C}">
+                          <a14:useLocalDpi xmlns:a14="http://schemas.microsoft.com/office/drawing/2010/main" val="0"/>
+                        </a:ext>
+                      </a:extLst>
+                    </a:blip>
+                    <a:srcRect/>
+                    <a:stretch>
+                      <a:fillRect/>
+                    </a:stretch>
+                  </pic:blipFill>
+                  <pic:spPr bwMode="auto">
+                    <a:xfrm>
+                      <a:off x="0" y="0"/>
+                      <a:ext cx="2569092" cy="360737"/>
+                    </a:xfrm>
+                    <a:prstGeom prst="rect">
+                      <a:avLst/>
+                    </a:prstGeom>
+                    <a:noFill/>
+                    <a:ln>
+                      <a:noFill/>
+                    </a:ln>
+                  </pic:spPr>
+                </pic:pic>
+              </a:graphicData>
+            </a:graphic>
+          </wp:inline>
+        </w:drawing>
+      </w:r>
+    </w:p>
+    <w:p>
+      <w:pPr>
+        <w:rPr>
+          <w:rFonts w:hint="eastAsia"/>
+        </w:rPr>
+      </w:pPr>
+      <w:r>
+        <w:rPr>
+          <w:rFonts w:hint="eastAsia"/>
+          <w:noProof/>
+        </w:rPr>
+        <w:drawing>
+          <wp:inline distT="0" distB="0" distL="0" distR="0" wp14:anchorId="2379CD72" wp14:editId="0B4666C9">
+            <wp:extent cx="1744653" cy="1124332"/>
+            <wp:effectExtent l="0" t="0" r="8255" b="0"/>
+            <wp:docPr id="26" name="图片 26"/>
+            <wp:cNvGraphicFramePr>
+              <a:graphicFrameLocks xmlns:a="http://schemas.openxmlformats.org/drawingml/2006/main" noChangeAspect="1"/>
+            </wp:cNvGraphicFramePr>
+            <a:graphic xmlns:a="http://schemas.openxmlformats.org/drawingml/2006/main">
+              <a:graphicData uri="http://schemas.openxmlformats.org/drawingml/2006/picture">
+                <pic:pic xmlns:pic="http://schemas.openxmlformats.org/drawingml/2006/picture">
+                  <pic:nvPicPr>
+                    <pic:cNvPr id="0" name="Picture 7"/>
+                    <pic:cNvPicPr>
+                      <a:picLocks noChangeAspect="1" noChangeArrowheads="1"/>
+                    </pic:cNvPicPr>
+                  </pic:nvPicPr>
+                  <pic:blipFill>
+                    <a:blip r:embed="rId32" cstate="print">
+                      <a:extLst>
+                        <a:ext uri="{28A0092B-C50C-407E-A947-70E740481C1C}">
+                          <a14:useLocalDpi xmlns:a14="http://schemas.microsoft.com/office/drawing/2010/main" val="0"/>
+                        </a:ext>
+                      </a:extLst>
+                    </a:blip>
+                    <a:srcRect/>
+                    <a:stretch>
+                      <a:fillRect/>
+                    </a:stretch>
+                  </pic:blipFill>
+                  <pic:spPr bwMode="auto">
+                    <a:xfrm>
+                      <a:off x="0" y="0"/>
+                      <a:ext cx="1757439" cy="1132572"/>
                     </a:xfrm>
                     <a:prstGeom prst="rect">
                       <a:avLst/>

</xml_diff>

<commit_message>
Java-Chapter 4 Methods use instance variables-comparing variables (primitives and references)
</commit_message>
<xml_diff>
--- a/2 Java.docx
+++ b/2 Java.docx
@@ -155,12 +155,14 @@
       </w:r>
     </w:p>
     <w:p>
+      <w:proofErr w:type="gramStart"/>
       <w:r>
         <w:rPr>
           <w:rFonts w:hint="eastAsia"/>
         </w:rPr>
         <w:t>e.g.</w:t>
       </w:r>
+      <w:proofErr w:type="gramEnd"/>
       <w:r>
         <w:t xml:space="preserve"> </w:t>
       </w:r>
@@ -218,8 +220,18 @@
           <w:sz w:val="21"/>
           <w:szCs w:val="21"/>
         </w:rPr>
-        <w:t>stimulating learning process</w:t>
-      </w:r>
+        <w:t xml:space="preserve">stimulating learning </w:t>
+      </w:r>
+      <w:proofErr w:type="gramStart"/>
+      <w:r>
+        <w:rPr>
+          <w:rFonts w:hint="eastAsia"/>
+          <w:sz w:val="21"/>
+          <w:szCs w:val="21"/>
+        </w:rPr>
+        <w:t>process</w:t>
+      </w:r>
+      <w:proofErr w:type="gramEnd"/>
     </w:p>
     <w:p>
       <w:pPr>
@@ -434,8 +446,13 @@
         <w:t>（Do</w:t>
       </w:r>
       <w:r>
-        <w:t>n’</w:t>
-      </w:r>
+        <w:t>n</w:t>
+      </w:r>
+      <w:proofErr w:type="gramStart"/>
+      <w:r>
+        <w:t>’</w:t>
+      </w:r>
+      <w:proofErr w:type="gramEnd"/>
       <w:r>
         <w:rPr>
           <w:rFonts w:hint="eastAsia"/>
@@ -556,7 +573,21 @@
         <w:rPr>
           <w:rFonts w:hint="eastAsia"/>
         </w:rPr>
-        <w:t>（執行力）</w:t>
+        <w:t>（</w:t>
+      </w:r>
+      <w:proofErr w:type="gramStart"/>
+      <w:r>
+        <w:rPr>
+          <w:rFonts w:hint="eastAsia"/>
+        </w:rPr>
+        <w:t>執</w:t>
+      </w:r>
+      <w:proofErr w:type="gramEnd"/>
+      <w:r>
+        <w:rPr>
+          <w:rFonts w:hint="eastAsia"/>
+        </w:rPr>
+        <w:t>行力）</w:t>
       </w:r>
     </w:p>
     <w:p>
@@ -738,7 +769,14 @@
         <w:rPr>
           <w:rFonts w:hint="eastAsia"/>
         </w:rPr>
-        <w:t>to do more processing</w:t>
+        <w:t xml:space="preserve">to do more </w:t>
+      </w:r>
+      <w:proofErr w:type="gramStart"/>
+      <w:r>
+        <w:rPr>
+          <w:rFonts w:hint="eastAsia"/>
+        </w:rPr>
+        <w:t>processing</w:t>
       </w:r>
       <w:r>
         <w:t>.</w:t>
@@ -747,7 +785,14 @@
         <w:rPr>
           <w:rFonts w:hint="eastAsia"/>
         </w:rPr>
-        <w:t>（消化）</w:t>
+        <w:t>（</w:t>
+      </w:r>
+      <w:proofErr w:type="gramEnd"/>
+      <w:r>
+        <w:rPr>
+          <w:rFonts w:hint="eastAsia"/>
+        </w:rPr>
+        <w:t>消化）</w:t>
       </w:r>
     </w:p>
     <w:p>
@@ -825,12 +870,14 @@
       </w:r>
     </w:p>
     <w:p>
+      <w:proofErr w:type="spellStart"/>
       <w:r>
         <w:rPr>
           <w:rFonts w:hint="eastAsia"/>
         </w:rPr>
         <w:t>Pxxvii</w:t>
       </w:r>
+      <w:proofErr w:type="spellEnd"/>
     </w:p>
     <w:p>
       <w:r>
@@ -985,12 +1032,14 @@
     </w:p>
     <w:p/>
     <w:p>
+      <w:proofErr w:type="spellStart"/>
       <w:r>
         <w:rPr>
           <w:rFonts w:hint="eastAsia"/>
         </w:rPr>
         <w:t>Pxxix</w:t>
       </w:r>
+      <w:proofErr w:type="spellEnd"/>
     </w:p>
     <w:p>
       <w:r>
@@ -1376,6 +1425,7 @@
       <w:r>
         <w:t xml:space="preserve"> pair of curly braces </w:t>
       </w:r>
+      <w:proofErr w:type="gramStart"/>
       <w:r>
         <w:rPr>
           <w:rFonts w:hint="eastAsia"/>
@@ -1385,6 +1435,7 @@
       <w:r>
         <w:t xml:space="preserve"> }</w:t>
       </w:r>
+      <w:proofErr w:type="gramEnd"/>
     </w:p>
     <w:p/>
     <w:p>
@@ -1405,7 +1456,15 @@
       </w:pPr>
       <w:r>
         <w:lastRenderedPageBreak/>
-        <w:t xml:space="preserve">The assignment operator is one equals sign = </w:t>
+        <w:t xml:space="preserve">The assignment operator is one </w:t>
+      </w:r>
+      <w:proofErr w:type="gramStart"/>
+      <w:r>
+        <w:t>equals</w:t>
+      </w:r>
+      <w:proofErr w:type="gramEnd"/>
+      <w:r>
+        <w:t xml:space="preserve"> sign = </w:t>
       </w:r>
     </w:p>
     <w:p/>
@@ -1460,7 +1519,15 @@
     <w:p/>
     <w:p>
       <w:r>
-        <w:t xml:space="preserve">Put a boolean test inside </w:t>
+        <w:t xml:space="preserve">Put a </w:t>
+      </w:r>
+      <w:proofErr w:type="spellStart"/>
+      <w:r>
+        <w:t>boolean</w:t>
+      </w:r>
+      <w:proofErr w:type="spellEnd"/>
+      <w:r>
+        <w:t xml:space="preserve"> test inside </w:t>
       </w:r>
       <w:r>
         <w:rPr>
@@ -1472,11 +1539,30 @@
         <w:rPr>
           <w:rFonts w:hint="eastAsia"/>
         </w:rPr>
-        <w:t>（小括號）</w:t>
-      </w:r>
-      <w:r>
-        <w:t>: while (x == 4) { }</w:t>
-      </w:r>
+        <w:t>（小</w:t>
+      </w:r>
+      <w:proofErr w:type="gramStart"/>
+      <w:r>
+        <w:rPr>
+          <w:rFonts w:hint="eastAsia"/>
+        </w:rPr>
+        <w:t>括</w:t>
+      </w:r>
+      <w:proofErr w:type="gramEnd"/>
+      <w:r>
+        <w:rPr>
+          <w:rFonts w:hint="eastAsia"/>
+        </w:rPr>
+        <w:t>號）</w:t>
+      </w:r>
+      <w:r>
+        <w:t xml:space="preserve">: while (x == 4) </w:t>
+      </w:r>
+      <w:proofErr w:type="gramStart"/>
+      <w:r>
+        <w:t>{ }</w:t>
+      </w:r>
+      <w:proofErr w:type="gramEnd"/>
     </w:p>
     <w:p/>
     <w:p>
@@ -1818,7 +1904,23 @@
     </w:p>
     <w:p>
       <w:r>
-        <w:t xml:space="preserve">Q: In my other language I can do a boolean test on an integer. In Java, can I say something like: int x = 1; while (x){ } </w:t>
+        <w:t xml:space="preserve">Q: In my other language I can do a </w:t>
+      </w:r>
+      <w:proofErr w:type="spellStart"/>
+      <w:r>
+        <w:t>boolean</w:t>
+      </w:r>
+      <w:proofErr w:type="spellEnd"/>
+      <w:r>
+        <w:t xml:space="preserve"> test on an integer. In Java, can I say something like: int x = 1; while (x</w:t>
+      </w:r>
+      <w:proofErr w:type="gramStart"/>
+      <w:r>
+        <w:t>){ }</w:t>
+      </w:r>
+      <w:proofErr w:type="gramEnd"/>
+      <w:r>
+        <w:t xml:space="preserve"> </w:t>
       </w:r>
       <w:r>
         <w:t xml:space="preserve">  </w:t>
@@ -1835,12 +1937,65 @@
     </w:p>
     <w:p>
       <w:r>
-        <w:t xml:space="preserve">A: No. A boolean and an integer are not compatible types in Java. Since the result of a conditional test must be a boolean, the only variable you can directly test (without using a </w:t>
+        <w:t xml:space="preserve">A: No. A </w:t>
+      </w:r>
+      <w:proofErr w:type="spellStart"/>
+      <w:r>
+        <w:t>boolean</w:t>
+      </w:r>
+      <w:proofErr w:type="spellEnd"/>
+      <w:r>
+        <w:t xml:space="preserve"> and an integer are not compatible types in Java. Since the result of a conditional test must be a </w:t>
+      </w:r>
+      <w:proofErr w:type="spellStart"/>
+      <w:r>
+        <w:t>boolean</w:t>
+      </w:r>
+      <w:proofErr w:type="spellEnd"/>
+      <w:r>
+        <w:t xml:space="preserve">, the only variable you can directly test (without using a </w:t>
       </w:r>
       <w:r>
         <w:lastRenderedPageBreak/>
-        <w:t>comparison operator) is a boolean. For example, you can say: boolean isHot = true; while(isHot) { }</w:t>
-      </w:r>
+        <w:t xml:space="preserve">comparison operator) is a </w:t>
+      </w:r>
+      <w:proofErr w:type="spellStart"/>
+      <w:r>
+        <w:t>boolean</w:t>
+      </w:r>
+      <w:proofErr w:type="spellEnd"/>
+      <w:r>
+        <w:t xml:space="preserve">. For example, you can say: </w:t>
+      </w:r>
+      <w:proofErr w:type="spellStart"/>
+      <w:r>
+        <w:t>boolean</w:t>
+      </w:r>
+      <w:proofErr w:type="spellEnd"/>
+      <w:r>
+        <w:t xml:space="preserve"> </w:t>
+      </w:r>
+      <w:proofErr w:type="spellStart"/>
+      <w:r>
+        <w:t>isHot</w:t>
+      </w:r>
+      <w:proofErr w:type="spellEnd"/>
+      <w:r>
+        <w:t xml:space="preserve"> = true; while(</w:t>
+      </w:r>
+      <w:proofErr w:type="spellStart"/>
+      <w:r>
+        <w:t>isHot</w:t>
+      </w:r>
+      <w:proofErr w:type="spellEnd"/>
+      <w:r>
+        <w:t xml:space="preserve">) </w:t>
+      </w:r>
+      <w:proofErr w:type="gramStart"/>
+      <w:r>
+        <w:t>{ }</w:t>
+      </w:r>
+      <w:proofErr w:type="gramEnd"/>
     </w:p>
     <w:p>
       <w:pPr>
@@ -1851,18 +2006,91 @@
           <w:szCs w:val="21"/>
         </w:rPr>
       </w:pPr>
-      <w:r>
-        <w:rPr>
-          <w:color w:val="0070C0"/>
-          <w:sz w:val="21"/>
-          <w:szCs w:val="21"/>
-        </w:rPr>
-        <w:t xml:space="preserve">System.out.print vs. System.out.println </w:t>
-      </w:r>
-    </w:p>
-    <w:p>
-      <w:r>
-        <w:t>System.out.println inserts a newline (think of println as printnewline while System.out.print keeps printing to the same line. If you want each thing you print out to be on its own line, use println. If you want everything to stick together on one line, use print.</w:t>
+      <w:proofErr w:type="spellStart"/>
+      <w:r>
+        <w:rPr>
+          <w:color w:val="0070C0"/>
+          <w:sz w:val="21"/>
+          <w:szCs w:val="21"/>
+        </w:rPr>
+        <w:t>System.out.print</w:t>
+      </w:r>
+      <w:proofErr w:type="spellEnd"/>
+      <w:r>
+        <w:rPr>
+          <w:color w:val="0070C0"/>
+          <w:sz w:val="21"/>
+          <w:szCs w:val="21"/>
+        </w:rPr>
+        <w:t xml:space="preserve"> vs. </w:t>
+      </w:r>
+      <w:proofErr w:type="spellStart"/>
+      <w:r>
+        <w:rPr>
+          <w:color w:val="0070C0"/>
+          <w:sz w:val="21"/>
+          <w:szCs w:val="21"/>
+        </w:rPr>
+        <w:t>System.out.println</w:t>
+      </w:r>
+      <w:proofErr w:type="spellEnd"/>
+      <w:r>
+        <w:rPr>
+          <w:color w:val="0070C0"/>
+          <w:sz w:val="21"/>
+          <w:szCs w:val="21"/>
+        </w:rPr>
+        <w:t xml:space="preserve"> </w:t>
+      </w:r>
+    </w:p>
+    <w:p>
+      <w:proofErr w:type="spellStart"/>
+      <w:r>
+        <w:t>System.out.println</w:t>
+      </w:r>
+      <w:proofErr w:type="spellEnd"/>
+      <w:r>
+        <w:t xml:space="preserve"> inserts a newline (think of </w:t>
+      </w:r>
+      <w:proofErr w:type="spellStart"/>
+      <w:r>
+        <w:t>println</w:t>
+      </w:r>
+      <w:proofErr w:type="spellEnd"/>
+      <w:r>
+        <w:t xml:space="preserve"> as </w:t>
+      </w:r>
+      <w:proofErr w:type="spellStart"/>
+      <w:r>
+        <w:t>printnewline</w:t>
+      </w:r>
+      <w:proofErr w:type="spellEnd"/>
+      <w:r>
+        <w:t xml:space="preserve"> while </w:t>
+      </w:r>
+      <w:proofErr w:type="spellStart"/>
+      <w:r>
+        <w:t>System.out.print</w:t>
+      </w:r>
+      <w:proofErr w:type="spellEnd"/>
+      <w:r>
+        <w:t xml:space="preserve"> keeps printing to the same line. If you want each </w:t>
+      </w:r>
+      <w:proofErr w:type="gramStart"/>
+      <w:r>
+        <w:t>thing</w:t>
+      </w:r>
+      <w:proofErr w:type="gramEnd"/>
+      <w:r>
+        <w:t xml:space="preserve"> you print out to be on its own line, use </w:t>
+      </w:r>
+      <w:proofErr w:type="spellStart"/>
+      <w:r>
+        <w:t>println</w:t>
+      </w:r>
+      <w:proofErr w:type="spellEnd"/>
+      <w:r>
+        <w:t>. If you want everything to stick together on one line, use print.</w:t>
       </w:r>
     </w:p>
     <w:p/>
@@ -2197,7 +2425,15 @@
         <w:ind w:firstLineChars="0"/>
       </w:pPr>
       <w:r>
-        <w:t xml:space="preserve">type a literal value after the equals sign (x=12, isGood = true, etc.) </w:t>
+        <w:t xml:space="preserve">type a literal value after the equals sign (x=12, </w:t>
+      </w:r>
+      <w:proofErr w:type="spellStart"/>
+      <w:r>
+        <w:t>isGood</w:t>
+      </w:r>
+      <w:proofErr w:type="spellEnd"/>
+      <w:r>
+        <w:t xml:space="preserve"> = true, etc.) </w:t>
       </w:r>
     </w:p>
     <w:p>
@@ -2253,7 +2489,15 @@
     </w:p>
     <w:p>
       <w:r>
-        <w:t xml:space="preserve">For example, you can’t pour an int-full of stuff into a byte-sized container, as follows: </w:t>
+        <w:t xml:space="preserve">For example, you can’t pour an int-full of stuff into a </w:t>
+      </w:r>
+      <w:proofErr w:type="spellStart"/>
+      <w:r>
+        <w:t>byte</w:t>
+      </w:r>
+      <w:proofErr w:type="spellEnd"/>
+      <w:r>
+        <w:t xml:space="preserve">-sized container, as follows: </w:t>
       </w:r>
     </w:p>
     <w:p>
@@ -2822,12 +3066,14 @@
       <w:r>
         <w:t xml:space="preserve"> (</w:t>
       </w:r>
+      <w:proofErr w:type="gramStart"/>
       <w:r>
         <w:rPr>
           <w:rFonts w:hint="eastAsia"/>
         </w:rPr>
         <w:t>e.g.</w:t>
       </w:r>
+      <w:proofErr w:type="gramEnd"/>
       <w:r>
         <w:t xml:space="preserve"> </w:t>
       </w:r>
@@ -3328,6 +3574,7 @@
           <w:szCs w:val="21"/>
         </w:rPr>
       </w:pPr>
+      <w:proofErr w:type="gramStart"/>
       <w:r>
         <w:rPr>
           <w:rFonts w:hint="eastAsia"/>
@@ -3343,7 +3590,16 @@
           <w:sz w:val="21"/>
           <w:szCs w:val="21"/>
         </w:rPr>
-        <w:t xml:space="preserve"> VS  </w:t>
+        <w:t xml:space="preserve"> VS</w:t>
+      </w:r>
+      <w:proofErr w:type="gramEnd"/>
+      <w:r>
+        <w:rPr>
+          <w:color w:val="0070C0"/>
+          <w:sz w:val="21"/>
+          <w:szCs w:val="21"/>
+        </w:rPr>
+        <w:t xml:space="preserve">  </w:t>
       </w:r>
       <w:r>
         <w:rPr>
@@ -3829,11 +4085,6 @@
       </w:r>
     </w:p>
     <w:p>
-      <w:pPr>
-        <w:rPr>
-          <w:rFonts w:hint="eastAsia"/>
-        </w:rPr>
-      </w:pPr>
       <w:r>
         <w:rPr>
           <w:rFonts w:hint="eastAsia"/>
@@ -3888,6 +4139,1635 @@
           </wp:inline>
         </w:drawing>
       </w:r>
+    </w:p>
+    <w:p>
+      <w:pPr>
+        <w:pStyle w:val="3"/>
+        <w:rPr>
+          <w:color w:val="0070C0"/>
+          <w:sz w:val="21"/>
+          <w:szCs w:val="21"/>
+        </w:rPr>
+      </w:pPr>
+      <w:r>
+        <w:rPr>
+          <w:rFonts w:hint="eastAsia"/>
+          <w:color w:val="0070C0"/>
+          <w:sz w:val="21"/>
+          <w:szCs w:val="21"/>
+        </w:rPr>
+        <w:t>Java</w:t>
+      </w:r>
+      <w:r>
+        <w:rPr>
+          <w:color w:val="0070C0"/>
+          <w:sz w:val="21"/>
+          <w:szCs w:val="21"/>
+        </w:rPr>
+        <w:t xml:space="preserve"> </w:t>
+      </w:r>
+      <w:r>
+        <w:rPr>
+          <w:rFonts w:hint="eastAsia"/>
+          <w:color w:val="0070C0"/>
+          <w:sz w:val="21"/>
+          <w:szCs w:val="21"/>
+        </w:rPr>
+        <w:t>is</w:t>
+      </w:r>
+      <w:r>
+        <w:rPr>
+          <w:color w:val="0070C0"/>
+          <w:sz w:val="21"/>
+          <w:szCs w:val="21"/>
+        </w:rPr>
+        <w:t xml:space="preserve"> </w:t>
+      </w:r>
+      <w:r>
+        <w:rPr>
+          <w:rFonts w:hint="eastAsia"/>
+          <w:color w:val="0070C0"/>
+          <w:sz w:val="21"/>
+          <w:szCs w:val="21"/>
+        </w:rPr>
+        <w:t>pass-by-value</w:t>
+      </w:r>
+    </w:p>
+    <w:p>
+      <w:r>
+        <w:rPr>
+          <w:rFonts w:hint="eastAsia"/>
+        </w:rPr>
+        <w:t>Java</w:t>
+      </w:r>
+      <w:r>
+        <w:t xml:space="preserve"> is pass-by-value.</w:t>
+      </w:r>
+      <w:r>
+        <w:rPr>
+          <w:rFonts w:hint="eastAsia"/>
+        </w:rPr>
+        <w:t xml:space="preserve"> </w:t>
+      </w:r>
+      <w:r>
+        <w:t xml:space="preserve">This means </w:t>
+      </w:r>
+      <w:r>
+        <w:rPr>
+          <w:rFonts w:hint="eastAsia"/>
+        </w:rPr>
+        <w:t>pass</w:t>
+      </w:r>
+      <w:r>
+        <w:t>-</w:t>
+      </w:r>
+      <w:r>
+        <w:rPr>
+          <w:rFonts w:hint="eastAsia"/>
+        </w:rPr>
+        <w:t>by</w:t>
+      </w:r>
+      <w:r>
+        <w:t>-</w:t>
+      </w:r>
+      <w:r>
+        <w:rPr>
+          <w:rFonts w:hint="eastAsia"/>
+        </w:rPr>
+        <w:t>copy</w:t>
+      </w:r>
+      <w:r>
+        <w:t>.</w:t>
+      </w:r>
+    </w:p>
+    <w:p>
+      <w:r>
+        <w:rPr>
+          <w:rFonts w:hint="eastAsia"/>
+          <w:noProof/>
+        </w:rPr>
+        <w:drawing>
+          <wp:inline distT="0" distB="0" distL="0" distR="0" wp14:anchorId="63524FCD" wp14:editId="450E670B">
+            <wp:extent cx="3943847" cy="731574"/>
+            <wp:effectExtent l="0" t="0" r="0" b="0"/>
+            <wp:docPr id="27" name="图片 27"/>
+            <wp:cNvGraphicFramePr>
+              <a:graphicFrameLocks xmlns:a="http://schemas.openxmlformats.org/drawingml/2006/main" noChangeAspect="1"/>
+            </wp:cNvGraphicFramePr>
+            <a:graphic xmlns:a="http://schemas.openxmlformats.org/drawingml/2006/main">
+              <a:graphicData uri="http://schemas.openxmlformats.org/drawingml/2006/picture">
+                <pic:pic xmlns:pic="http://schemas.openxmlformats.org/drawingml/2006/picture">
+                  <pic:nvPicPr>
+                    <pic:cNvPr id="0" name="Picture 2"/>
+                    <pic:cNvPicPr>
+                      <a:picLocks noChangeAspect="1" noChangeArrowheads="1"/>
+                    </pic:cNvPicPr>
+                  </pic:nvPicPr>
+                  <pic:blipFill>
+                    <a:blip r:embed="rId33">
+                      <a:extLst>
+                        <a:ext uri="{28A0092B-C50C-407E-A947-70E740481C1C}">
+                          <a14:useLocalDpi xmlns:a14="http://schemas.microsoft.com/office/drawing/2010/main" val="0"/>
+                        </a:ext>
+                      </a:extLst>
+                    </a:blip>
+                    <a:srcRect/>
+                    <a:stretch>
+                      <a:fillRect/>
+                    </a:stretch>
+                  </pic:blipFill>
+                  <pic:spPr bwMode="auto">
+                    <a:xfrm>
+                      <a:off x="0" y="0"/>
+                      <a:ext cx="4000533" cy="742089"/>
+                    </a:xfrm>
+                    <a:prstGeom prst="rect">
+                      <a:avLst/>
+                    </a:prstGeom>
+                    <a:noFill/>
+                    <a:ln>
+                      <a:noFill/>
+                    </a:ln>
+                  </pic:spPr>
+                </pic:pic>
+              </a:graphicData>
+            </a:graphic>
+          </wp:inline>
+        </w:drawing>
+      </w:r>
+    </w:p>
+    <w:p>
+      <w:r>
+        <w:rPr>
+          <w:rFonts w:hint="eastAsia"/>
+          <w:noProof/>
+        </w:rPr>
+        <w:drawing>
+          <wp:inline distT="0" distB="0" distL="0" distR="0" wp14:anchorId="1D6256DF" wp14:editId="218A8786">
+            <wp:extent cx="3562184" cy="477990"/>
+            <wp:effectExtent l="0" t="0" r="635" b="0"/>
+            <wp:docPr id="28" name="图片 28"/>
+            <wp:cNvGraphicFramePr>
+              <a:graphicFrameLocks xmlns:a="http://schemas.openxmlformats.org/drawingml/2006/main" noChangeAspect="1"/>
+            </wp:cNvGraphicFramePr>
+            <a:graphic xmlns:a="http://schemas.openxmlformats.org/drawingml/2006/main">
+              <a:graphicData uri="http://schemas.openxmlformats.org/drawingml/2006/picture">
+                <pic:pic xmlns:pic="http://schemas.openxmlformats.org/drawingml/2006/picture">
+                  <pic:nvPicPr>
+                    <pic:cNvPr id="0" name="Picture 3"/>
+                    <pic:cNvPicPr>
+                      <a:picLocks noChangeAspect="1" noChangeArrowheads="1"/>
+                    </pic:cNvPicPr>
+                  </pic:nvPicPr>
+                  <pic:blipFill>
+                    <a:blip r:embed="rId34" cstate="print">
+                      <a:extLst>
+                        <a:ext uri="{28A0092B-C50C-407E-A947-70E740481C1C}">
+                          <a14:useLocalDpi xmlns:a14="http://schemas.microsoft.com/office/drawing/2010/main" val="0"/>
+                        </a:ext>
+                      </a:extLst>
+                    </a:blip>
+                    <a:srcRect/>
+                    <a:stretch>
+                      <a:fillRect/>
+                    </a:stretch>
+                  </pic:blipFill>
+                  <pic:spPr bwMode="auto">
+                    <a:xfrm>
+                      <a:off x="0" y="0"/>
+                      <a:ext cx="3610814" cy="484515"/>
+                    </a:xfrm>
+                    <a:prstGeom prst="rect">
+                      <a:avLst/>
+                    </a:prstGeom>
+                    <a:noFill/>
+                    <a:ln>
+                      <a:noFill/>
+                    </a:ln>
+                  </pic:spPr>
+                </pic:pic>
+              </a:graphicData>
+            </a:graphic>
+          </wp:inline>
+        </w:drawing>
+      </w:r>
+    </w:p>
+    <w:p>
+      <w:r>
+        <w:rPr>
+          <w:rFonts w:hint="eastAsia"/>
+          <w:noProof/>
+        </w:rPr>
+        <w:lastRenderedPageBreak/>
+        <w:drawing>
+          <wp:inline distT="0" distB="0" distL="0" distR="0" wp14:anchorId="0C86CB83" wp14:editId="49D41172">
+            <wp:extent cx="4519739" cy="1168842"/>
+            <wp:effectExtent l="0" t="0" r="0" b="0"/>
+            <wp:docPr id="29" name="图片 29"/>
+            <wp:cNvGraphicFramePr>
+              <a:graphicFrameLocks xmlns:a="http://schemas.openxmlformats.org/drawingml/2006/main" noChangeAspect="1"/>
+            </wp:cNvGraphicFramePr>
+            <a:graphic xmlns:a="http://schemas.openxmlformats.org/drawingml/2006/main">
+              <a:graphicData uri="http://schemas.openxmlformats.org/drawingml/2006/picture">
+                <pic:pic xmlns:pic="http://schemas.openxmlformats.org/drawingml/2006/picture">
+                  <pic:nvPicPr>
+                    <pic:cNvPr id="0" name="Picture 4"/>
+                    <pic:cNvPicPr>
+                      <a:picLocks noChangeAspect="1" noChangeArrowheads="1"/>
+                    </pic:cNvPicPr>
+                  </pic:nvPicPr>
+                  <pic:blipFill>
+                    <a:blip r:embed="rId35" cstate="print">
+                      <a:extLst>
+                        <a:ext uri="{28A0092B-C50C-407E-A947-70E740481C1C}">
+                          <a14:useLocalDpi xmlns:a14="http://schemas.microsoft.com/office/drawing/2010/main" val="0"/>
+                        </a:ext>
+                      </a:extLst>
+                    </a:blip>
+                    <a:srcRect/>
+                    <a:stretch>
+                      <a:fillRect/>
+                    </a:stretch>
+                  </pic:blipFill>
+                  <pic:spPr bwMode="auto">
+                    <a:xfrm>
+                      <a:off x="0" y="0"/>
+                      <a:ext cx="4576437" cy="1183505"/>
+                    </a:xfrm>
+                    <a:prstGeom prst="rect">
+                      <a:avLst/>
+                    </a:prstGeom>
+                    <a:noFill/>
+                    <a:ln>
+                      <a:noFill/>
+                    </a:ln>
+                  </pic:spPr>
+                </pic:pic>
+              </a:graphicData>
+            </a:graphic>
+          </wp:inline>
+        </w:drawing>
+      </w:r>
+    </w:p>
+    <w:p>
+      <w:r>
+        <w:rPr>
+          <w:rFonts w:hint="eastAsia"/>
+          <w:noProof/>
+        </w:rPr>
+        <w:drawing>
+          <wp:inline distT="0" distB="0" distL="0" distR="0" wp14:anchorId="301E7D81" wp14:editId="59028971">
+            <wp:extent cx="4389120" cy="1253353"/>
+            <wp:effectExtent l="0" t="0" r="0" b="4445"/>
+            <wp:docPr id="30" name="图片 30"/>
+            <wp:cNvGraphicFramePr>
+              <a:graphicFrameLocks xmlns:a="http://schemas.openxmlformats.org/drawingml/2006/main" noChangeAspect="1"/>
+            </wp:cNvGraphicFramePr>
+            <a:graphic xmlns:a="http://schemas.openxmlformats.org/drawingml/2006/main">
+              <a:graphicData uri="http://schemas.openxmlformats.org/drawingml/2006/picture">
+                <pic:pic xmlns:pic="http://schemas.openxmlformats.org/drawingml/2006/picture">
+                  <pic:nvPicPr>
+                    <pic:cNvPr id="0" name="Picture 5"/>
+                    <pic:cNvPicPr>
+                      <a:picLocks noChangeAspect="1" noChangeArrowheads="1"/>
+                    </pic:cNvPicPr>
+                  </pic:nvPicPr>
+                  <pic:blipFill>
+                    <a:blip r:embed="rId36" cstate="print">
+                      <a:extLst>
+                        <a:ext uri="{28A0092B-C50C-407E-A947-70E740481C1C}">
+                          <a14:useLocalDpi xmlns:a14="http://schemas.microsoft.com/office/drawing/2010/main" val="0"/>
+                        </a:ext>
+                      </a:extLst>
+                    </a:blip>
+                    <a:srcRect/>
+                    <a:stretch>
+                      <a:fillRect/>
+                    </a:stretch>
+                  </pic:blipFill>
+                  <pic:spPr bwMode="auto">
+                    <a:xfrm>
+                      <a:off x="0" y="0"/>
+                      <a:ext cx="4398709" cy="1256091"/>
+                    </a:xfrm>
+                    <a:prstGeom prst="rect">
+                      <a:avLst/>
+                    </a:prstGeom>
+                    <a:noFill/>
+                    <a:ln>
+                      <a:noFill/>
+                    </a:ln>
+                  </pic:spPr>
+                </pic:pic>
+              </a:graphicData>
+            </a:graphic>
+          </wp:inline>
+        </w:drawing>
+      </w:r>
+    </w:p>
+    <w:p/>
+    <w:p>
+      <w:r>
+        <w:rPr>
+          <w:rFonts w:hint="eastAsia"/>
+        </w:rPr>
+        <w:t xml:space="preserve">It is the same if the argument you want to pass is </w:t>
+      </w:r>
+      <w:r>
+        <w:rPr>
+          <w:rFonts w:hint="eastAsia"/>
+          <w:u w:val="single"/>
+        </w:rPr>
+        <w:t>an object</w:t>
+      </w:r>
+      <w:r>
+        <w:rPr>
+          <w:rFonts w:hint="eastAsia"/>
+        </w:rPr>
+        <w:t xml:space="preserve"> </w:t>
+      </w:r>
+      <w:r>
+        <w:t>(</w:t>
+      </w:r>
+      <w:r>
+        <w:rPr>
+          <w:rFonts w:hint="eastAsia"/>
+        </w:rPr>
+        <w:t>actually</w:t>
+      </w:r>
+      <w:r>
+        <w:t xml:space="preserve">, </w:t>
+      </w:r>
+      <w:r>
+        <w:rPr>
+          <w:rFonts w:hint="eastAsia"/>
+        </w:rPr>
+        <w:t xml:space="preserve">it should be </w:t>
+      </w:r>
+      <w:r>
+        <w:rPr>
+          <w:rFonts w:hint="eastAsia"/>
+          <w:u w:val="single"/>
+        </w:rPr>
+        <w:t>a reference to an object</w:t>
+      </w:r>
+      <w:r>
+        <w:t xml:space="preserve">) </w:t>
+      </w:r>
+      <w:r>
+        <w:rPr>
+          <w:rFonts w:hint="eastAsia"/>
+        </w:rPr>
+        <w:t>instead of a primitive</w:t>
+      </w:r>
+      <w:r>
+        <w:t>.</w:t>
+      </w:r>
+      <w:r>
+        <w:t xml:space="preserve"> </w:t>
+      </w:r>
+      <w:r>
+        <w:rPr>
+          <w:rFonts w:hint="eastAsia"/>
+        </w:rPr>
+        <w:t>Java passes everything by value</w:t>
+      </w:r>
+      <w:r>
+        <w:t>.</w:t>
+      </w:r>
+      <w:r>
+        <w:t xml:space="preserve"> </w:t>
+      </w:r>
+      <w:r>
+        <w:rPr>
+          <w:rFonts w:hint="eastAsia"/>
+        </w:rPr>
+        <w:t xml:space="preserve">If you pass </w:t>
+      </w:r>
+      <w:r>
+        <w:rPr>
+          <w:rFonts w:hint="eastAsia"/>
+          <w:u w:val="single"/>
+        </w:rPr>
+        <w:t>a</w:t>
+      </w:r>
+      <w:r>
+        <w:rPr>
+          <w:u w:val="single"/>
+        </w:rPr>
+        <w:t xml:space="preserve"> </w:t>
+      </w:r>
+      <w:r>
+        <w:rPr>
+          <w:rFonts w:hint="eastAsia"/>
+          <w:u w:val="single"/>
+        </w:rPr>
+        <w:t>reference to an object</w:t>
+      </w:r>
+      <w:r>
+        <w:rPr>
+          <w:rFonts w:hint="eastAsia"/>
+        </w:rPr>
+        <w:t xml:space="preserve"> into a method</w:t>
+      </w:r>
+      <w:r>
+        <w:t xml:space="preserve">, </w:t>
+      </w:r>
+      <w:r>
+        <w:rPr>
+          <w:rFonts w:hint="eastAsia"/>
+        </w:rPr>
+        <w:t xml:space="preserve">you are passing </w:t>
+      </w:r>
+      <w:r>
+        <w:rPr>
+          <w:rFonts w:hint="eastAsia"/>
+          <w:u w:val="single"/>
+        </w:rPr>
+        <w:t>a copy of the remote control</w:t>
+      </w:r>
+      <w:r>
+        <w:t>.</w:t>
+      </w:r>
+    </w:p>
+    <w:p/>
+    <w:p>
+      <w:pPr>
+        <w:pStyle w:val="3"/>
+        <w:rPr>
+          <w:color w:val="0070C0"/>
+          <w:sz w:val="21"/>
+          <w:szCs w:val="21"/>
+        </w:rPr>
+      </w:pPr>
+      <w:r>
+        <w:rPr>
+          <w:rFonts w:hint="eastAsia"/>
+          <w:color w:val="0070C0"/>
+          <w:sz w:val="21"/>
+          <w:szCs w:val="21"/>
+        </w:rPr>
+        <w:t>a method declar</w:t>
+      </w:r>
+      <w:r>
+        <w:rPr>
+          <w:rFonts w:hint="eastAsia"/>
+          <w:color w:val="0070C0"/>
+          <w:sz w:val="21"/>
+          <w:szCs w:val="21"/>
+        </w:rPr>
+        <w:t>ing</w:t>
+      </w:r>
+      <w:r>
+        <w:rPr>
+          <w:rFonts w:hint="eastAsia"/>
+          <w:color w:val="0070C0"/>
+          <w:sz w:val="21"/>
+          <w:szCs w:val="21"/>
+        </w:rPr>
+        <w:t xml:space="preserve"> multiple return values</w:t>
+      </w:r>
+    </w:p>
+    <w:p>
+      <w:r>
+        <w:rPr>
+          <w:rFonts w:hint="eastAsia"/>
+        </w:rPr>
+        <w:t>A method can declare only one return value</w:t>
+      </w:r>
+      <w:r>
+        <w:t>.</w:t>
+      </w:r>
+      <w:r>
+        <w:t xml:space="preserve"> </w:t>
+      </w:r>
+      <w:r>
+        <w:rPr>
+          <w:rFonts w:hint="eastAsia"/>
+        </w:rPr>
+        <w:t>If you want to return</w:t>
+      </w:r>
+      <w:r>
+        <w:t xml:space="preserve">, </w:t>
+      </w:r>
+      <w:r>
+        <w:rPr>
+          <w:rFonts w:hint="eastAsia"/>
+        </w:rPr>
+        <w:t>say</w:t>
+      </w:r>
+      <w:r>
+        <w:t>,</w:t>
+      </w:r>
+      <w:r>
+        <w:rPr>
+          <w:rFonts w:hint="eastAsia"/>
+        </w:rPr>
+        <w:t xml:space="preserve"> three int values</w:t>
+      </w:r>
+      <w:r>
+        <w:t xml:space="preserve">, </w:t>
+      </w:r>
+      <w:r>
+        <w:rPr>
+          <w:rFonts w:hint="eastAsia"/>
+        </w:rPr>
+        <w:t xml:space="preserve">then </w:t>
+      </w:r>
+      <w:r>
+        <w:t>the</w:t>
+      </w:r>
+      <w:r>
+        <w:rPr>
+          <w:rFonts w:hint="eastAsia"/>
+        </w:rPr>
+        <w:t xml:space="preserve"> declared</w:t>
+      </w:r>
+      <w:r>
+        <w:t xml:space="preserve"> </w:t>
+      </w:r>
+      <w:r>
+        <w:rPr>
+          <w:rFonts w:hint="eastAsia"/>
+        </w:rPr>
+        <w:t>return type can be an int array</w:t>
+      </w:r>
+      <w:r>
+        <w:t>.</w:t>
+      </w:r>
+      <w:r>
+        <w:t xml:space="preserve"> </w:t>
+      </w:r>
+      <w:r>
+        <w:rPr>
+          <w:rFonts w:hint="eastAsia"/>
+        </w:rPr>
+        <w:t xml:space="preserve">Stuff those </w:t>
+      </w:r>
+      <w:proofErr w:type="spellStart"/>
+      <w:r>
+        <w:rPr>
+          <w:rFonts w:hint="eastAsia"/>
+        </w:rPr>
+        <w:t>ints</w:t>
+      </w:r>
+      <w:proofErr w:type="spellEnd"/>
+      <w:r>
+        <w:rPr>
+          <w:rFonts w:hint="eastAsia"/>
+        </w:rPr>
+        <w:t xml:space="preserve"> into the array</w:t>
+      </w:r>
+      <w:r>
+        <w:t xml:space="preserve">, </w:t>
+      </w:r>
+      <w:r>
+        <w:rPr>
+          <w:rFonts w:hint="eastAsia"/>
+        </w:rPr>
+        <w:t>and pass it on back</w:t>
+      </w:r>
+      <w:r>
+        <w:t>.</w:t>
+      </w:r>
+    </w:p>
+    <w:p>
+      <w:pPr>
+        <w:pStyle w:val="3"/>
+        <w:rPr>
+          <w:color w:val="0070C0"/>
+          <w:sz w:val="21"/>
+          <w:szCs w:val="21"/>
+        </w:rPr>
+      </w:pPr>
+      <w:r>
+        <w:rPr>
+          <w:rFonts w:hint="eastAsia"/>
+          <w:color w:val="0070C0"/>
+          <w:sz w:val="21"/>
+          <w:szCs w:val="21"/>
+        </w:rPr>
+        <w:t xml:space="preserve">Do I have to </w:t>
+      </w:r>
+      <w:r>
+        <w:rPr>
+          <w:rFonts w:hint="eastAsia"/>
+          <w:color w:val="0070C0"/>
+          <w:sz w:val="21"/>
+          <w:szCs w:val="21"/>
+        </w:rPr>
+        <w:t>return the exact type I declared</w:t>
+      </w:r>
+      <w:r>
+        <w:rPr>
+          <w:color w:val="0070C0"/>
+          <w:sz w:val="21"/>
+          <w:szCs w:val="21"/>
+        </w:rPr>
+        <w:t>?</w:t>
+      </w:r>
+    </w:p>
+    <w:p>
+      <w:r>
+        <w:rPr>
+          <w:rFonts w:hint="eastAsia"/>
+        </w:rPr>
+        <w:t>You can return anything that can be implicitly promoted</w:t>
+      </w:r>
+      <w:r>
+        <w:t xml:space="preserve"> </w:t>
+      </w:r>
+      <w:r>
+        <w:rPr>
+          <w:rFonts w:hint="eastAsia"/>
+        </w:rPr>
+        <w:t>to</w:t>
+      </w:r>
+      <w:r>
+        <w:t xml:space="preserve"> </w:t>
+      </w:r>
+      <w:r>
+        <w:rPr>
+          <w:rFonts w:hint="eastAsia"/>
+        </w:rPr>
+        <w:t>that type</w:t>
+      </w:r>
+      <w:r>
+        <w:t>.</w:t>
+      </w:r>
+      <w:r>
+        <w:t xml:space="preserve"> </w:t>
+      </w:r>
+      <w:r>
+        <w:rPr>
+          <w:rFonts w:hint="eastAsia"/>
+        </w:rPr>
+        <w:t>So</w:t>
+      </w:r>
+      <w:r>
+        <w:t xml:space="preserve">, </w:t>
+      </w:r>
+      <w:r>
+        <w:rPr>
+          <w:rFonts w:hint="eastAsia"/>
+        </w:rPr>
+        <w:t>you can pass a byte where an int is expected</w:t>
+      </w:r>
+      <w:r>
+        <w:t>.</w:t>
+      </w:r>
+    </w:p>
+    <w:p/>
+    <w:p>
+      <w:r>
+        <w:t>W</w:t>
+      </w:r>
+      <w:r>
+        <w:t xml:space="preserve">hen the declared type is smaller than what you’re trying to return </w:t>
+      </w:r>
+      <w:r>
+        <w:rPr>
+          <w:rFonts w:hint="eastAsia"/>
+        </w:rPr>
+        <w:t>y</w:t>
+      </w:r>
+      <w:r>
+        <w:t>ou must use an explicit cast.</w:t>
+      </w:r>
+    </w:p>
+    <w:p/>
+    <w:p>
+      <w:r>
+        <w:rPr>
+          <w:rFonts w:hint="eastAsia"/>
+        </w:rPr>
+        <w:t>Same thing with parameters</w:t>
+      </w:r>
+      <w:r>
+        <w:t>.</w:t>
+      </w:r>
+    </w:p>
+    <w:p>
+      <w:pPr>
+        <w:pStyle w:val="3"/>
+        <w:rPr>
+          <w:color w:val="0070C0"/>
+          <w:sz w:val="21"/>
+          <w:szCs w:val="21"/>
+        </w:rPr>
+      </w:pPr>
+      <w:r>
+        <w:rPr>
+          <w:rFonts w:hint="eastAsia"/>
+          <w:color w:val="0070C0"/>
+          <w:sz w:val="21"/>
+          <w:szCs w:val="21"/>
+        </w:rPr>
+        <w:t xml:space="preserve">Do </w:t>
+      </w:r>
+      <w:r>
+        <w:rPr>
+          <w:rFonts w:hint="eastAsia"/>
+          <w:color w:val="0070C0"/>
+          <w:sz w:val="21"/>
+          <w:szCs w:val="21"/>
+        </w:rPr>
+        <w:t>I have to do something with the return value of a method</w:t>
+      </w:r>
+      <w:r>
+        <w:rPr>
+          <w:color w:val="0070C0"/>
+          <w:sz w:val="21"/>
+          <w:szCs w:val="21"/>
+        </w:rPr>
+        <w:t>?</w:t>
+      </w:r>
+    </w:p>
+    <w:p>
+      <w:r>
+        <w:rPr>
+          <w:rFonts w:hint="eastAsia"/>
+        </w:rPr>
+        <w:t>You can ignore</w:t>
+      </w:r>
+      <w:r>
+        <w:t xml:space="preserve"> </w:t>
+      </w:r>
+      <w:r>
+        <w:rPr>
+          <w:rFonts w:hint="eastAsia"/>
+        </w:rPr>
+        <w:t>the return value of a method</w:t>
+      </w:r>
+      <w:r>
+        <w:t>.</w:t>
+      </w:r>
+    </w:p>
+    <w:p>
+      <w:pPr>
+        <w:pStyle w:val="3"/>
+        <w:rPr>
+          <w:color w:val="0070C0"/>
+          <w:sz w:val="21"/>
+          <w:szCs w:val="21"/>
+        </w:rPr>
+      </w:pPr>
+      <w:r>
+        <w:rPr>
+          <w:rFonts w:hint="eastAsia"/>
+          <w:color w:val="0070C0"/>
+          <w:sz w:val="21"/>
+          <w:szCs w:val="21"/>
+        </w:rPr>
+        <w:t>g</w:t>
+      </w:r>
+      <w:r>
+        <w:rPr>
+          <w:color w:val="0070C0"/>
+          <w:sz w:val="21"/>
+          <w:szCs w:val="21"/>
+        </w:rPr>
+        <w:t xml:space="preserve">etters and </w:t>
+      </w:r>
+      <w:r>
+        <w:rPr>
+          <w:rFonts w:hint="eastAsia"/>
+          <w:color w:val="0070C0"/>
+          <w:sz w:val="21"/>
+          <w:szCs w:val="21"/>
+        </w:rPr>
+        <w:t>s</w:t>
+      </w:r>
+      <w:r>
+        <w:rPr>
+          <w:color w:val="0070C0"/>
+          <w:sz w:val="21"/>
+          <w:szCs w:val="21"/>
+        </w:rPr>
+        <w:t>etters</w:t>
+      </w:r>
+    </w:p>
+    <w:p>
+      <w:r>
+        <w:t>Getters and Setters</w:t>
+      </w:r>
+      <w:r>
+        <w:t xml:space="preserve"> (</w:t>
+      </w:r>
+      <w:r>
+        <w:t>Accessors and Mutators</w:t>
+      </w:r>
+      <w:r>
+        <w:t>)</w:t>
+      </w:r>
+      <w:r>
+        <w:t xml:space="preserve"> let you, well, get and set things</w:t>
+      </w:r>
+      <w:r>
+        <w:t>.</w:t>
+      </w:r>
+      <w:r>
+        <w:t xml:space="preserve"> Instance variable values, usually.</w:t>
+      </w:r>
+    </w:p>
+    <w:p>
+      <w:pPr>
+        <w:pStyle w:val="3"/>
+        <w:rPr>
+          <w:color w:val="0070C0"/>
+          <w:sz w:val="21"/>
+          <w:szCs w:val="21"/>
+        </w:rPr>
+      </w:pPr>
+      <w:r>
+        <w:rPr>
+          <w:rFonts w:hint="eastAsia"/>
+          <w:color w:val="0070C0"/>
+          <w:sz w:val="21"/>
+          <w:szCs w:val="21"/>
+        </w:rPr>
+        <w:lastRenderedPageBreak/>
+        <w:t>hide</w:t>
+      </w:r>
+      <w:r>
+        <w:rPr>
+          <w:color w:val="0070C0"/>
+          <w:sz w:val="21"/>
+          <w:szCs w:val="21"/>
+        </w:rPr>
+        <w:t xml:space="preserve"> </w:t>
+      </w:r>
+      <w:r>
+        <w:rPr>
+          <w:rFonts w:hint="eastAsia"/>
+          <w:color w:val="0070C0"/>
+          <w:sz w:val="21"/>
+          <w:szCs w:val="21"/>
+        </w:rPr>
+        <w:t>the data</w:t>
+      </w:r>
+    </w:p>
+    <w:p>
+      <w:r>
+        <w:t xml:space="preserve">Mark instance variables private. </w:t>
+      </w:r>
+    </w:p>
+    <w:p>
+      <w:r>
+        <w:t xml:space="preserve">Mark getters and </w:t>
+      </w:r>
+      <w:proofErr w:type="gramStart"/>
+      <w:r>
+        <w:t>setters</w:t>
+      </w:r>
+      <w:proofErr w:type="gramEnd"/>
+      <w:r>
+        <w:t xml:space="preserve"> public.</w:t>
+      </w:r>
+    </w:p>
+    <w:p>
+      <w:r>
+        <w:rPr>
+          <w:rFonts w:hint="eastAsia"/>
+          <w:noProof/>
+        </w:rPr>
+        <w:drawing>
+          <wp:inline distT="0" distB="0" distL="0" distR="0" wp14:anchorId="2BCA36FB" wp14:editId="79FE6DC6">
+            <wp:extent cx="5260975" cy="3562350"/>
+            <wp:effectExtent l="0" t="0" r="0" b="0"/>
+            <wp:docPr id="31" name="图片 31"/>
+            <wp:cNvGraphicFramePr>
+              <a:graphicFrameLocks xmlns:a="http://schemas.openxmlformats.org/drawingml/2006/main" noChangeAspect="1"/>
+            </wp:cNvGraphicFramePr>
+            <a:graphic xmlns:a="http://schemas.openxmlformats.org/drawingml/2006/main">
+              <a:graphicData uri="http://schemas.openxmlformats.org/drawingml/2006/picture">
+                <pic:pic xmlns:pic="http://schemas.openxmlformats.org/drawingml/2006/picture">
+                  <pic:nvPicPr>
+                    <pic:cNvPr id="0" name="Picture 6"/>
+                    <pic:cNvPicPr>
+                      <a:picLocks noChangeAspect="1" noChangeArrowheads="1"/>
+                    </pic:cNvPicPr>
+                  </pic:nvPicPr>
+                  <pic:blipFill>
+                    <a:blip r:embed="rId37">
+                      <a:extLst>
+                        <a:ext uri="{28A0092B-C50C-407E-A947-70E740481C1C}">
+                          <a14:useLocalDpi xmlns:a14="http://schemas.microsoft.com/office/drawing/2010/main" val="0"/>
+                        </a:ext>
+                      </a:extLst>
+                    </a:blip>
+                    <a:srcRect/>
+                    <a:stretch>
+                      <a:fillRect/>
+                    </a:stretch>
+                  </pic:blipFill>
+                  <pic:spPr bwMode="auto">
+                    <a:xfrm>
+                      <a:off x="0" y="0"/>
+                      <a:ext cx="5260975" cy="3562350"/>
+                    </a:xfrm>
+                    <a:prstGeom prst="rect">
+                      <a:avLst/>
+                    </a:prstGeom>
+                    <a:noFill/>
+                    <a:ln>
+                      <a:noFill/>
+                    </a:ln>
+                  </pic:spPr>
+                </pic:pic>
+              </a:graphicData>
+            </a:graphic>
+          </wp:inline>
+        </w:drawing>
+      </w:r>
+    </w:p>
+    <w:p/>
+    <w:p>
+      <w:pPr>
+        <w:pStyle w:val="3"/>
+        <w:rPr>
+          <w:color w:val="0070C0"/>
+          <w:sz w:val="21"/>
+          <w:szCs w:val="21"/>
+        </w:rPr>
+      </w:pPr>
+      <w:r>
+        <w:rPr>
+          <w:rFonts w:hint="eastAsia"/>
+          <w:color w:val="0070C0"/>
+          <w:sz w:val="21"/>
+          <w:szCs w:val="21"/>
+        </w:rPr>
+        <w:t>Instance</w:t>
+      </w:r>
+      <w:r>
+        <w:rPr>
+          <w:color w:val="0070C0"/>
+          <w:sz w:val="21"/>
+          <w:szCs w:val="21"/>
+        </w:rPr>
+        <w:t xml:space="preserve"> </w:t>
+      </w:r>
+      <w:r>
+        <w:rPr>
+          <w:rFonts w:hint="eastAsia"/>
+          <w:color w:val="0070C0"/>
+          <w:sz w:val="21"/>
+          <w:szCs w:val="21"/>
+        </w:rPr>
+        <w:t>variables get a default value</w:t>
+      </w:r>
+      <w:r>
+        <w:rPr>
+          <w:color w:val="0070C0"/>
+          <w:sz w:val="21"/>
+          <w:szCs w:val="21"/>
+        </w:rPr>
+        <w:t>.</w:t>
+      </w:r>
+    </w:p>
+    <w:p>
+      <w:r>
+        <w:t>Instance variables always get a default value. If you don’t explicitly assign a value to an instance variable, or you don’t call a setter method, the instance variable still has a value!</w:t>
+      </w:r>
+    </w:p>
+    <w:p>
+      <w:r>
+        <w:rPr>
+          <w:rFonts w:hint="eastAsia"/>
+          <w:noProof/>
+        </w:rPr>
+        <w:drawing>
+          <wp:inline distT="0" distB="0" distL="0" distR="0" wp14:anchorId="5A99ED0F" wp14:editId="6490829A">
+            <wp:extent cx="2250831" cy="1081484"/>
+            <wp:effectExtent l="0" t="0" r="0" b="4445"/>
+            <wp:docPr id="32" name="图片 32"/>
+            <wp:cNvGraphicFramePr>
+              <a:graphicFrameLocks xmlns:a="http://schemas.openxmlformats.org/drawingml/2006/main" noChangeAspect="1"/>
+            </wp:cNvGraphicFramePr>
+            <a:graphic xmlns:a="http://schemas.openxmlformats.org/drawingml/2006/main">
+              <a:graphicData uri="http://schemas.openxmlformats.org/drawingml/2006/picture">
+                <pic:pic xmlns:pic="http://schemas.openxmlformats.org/drawingml/2006/picture">
+                  <pic:nvPicPr>
+                    <pic:cNvPr id="0" name="Picture 2"/>
+                    <pic:cNvPicPr>
+                      <a:picLocks noChangeAspect="1" noChangeArrowheads="1"/>
+                    </pic:cNvPicPr>
+                  </pic:nvPicPr>
+                  <pic:blipFill>
+                    <a:blip r:embed="rId38" cstate="print">
+                      <a:extLst>
+                        <a:ext uri="{28A0092B-C50C-407E-A947-70E740481C1C}">
+                          <a14:useLocalDpi xmlns:a14="http://schemas.microsoft.com/office/drawing/2010/main" val="0"/>
+                        </a:ext>
+                      </a:extLst>
+                    </a:blip>
+                    <a:srcRect/>
+                    <a:stretch>
+                      <a:fillRect/>
+                    </a:stretch>
+                  </pic:blipFill>
+                  <pic:spPr bwMode="auto">
+                    <a:xfrm>
+                      <a:off x="0" y="0"/>
+                      <a:ext cx="2260334" cy="1086050"/>
+                    </a:xfrm>
+                    <a:prstGeom prst="rect">
+                      <a:avLst/>
+                    </a:prstGeom>
+                    <a:noFill/>
+                    <a:ln>
+                      <a:noFill/>
+                    </a:ln>
+                  </pic:spPr>
+                </pic:pic>
+              </a:graphicData>
+            </a:graphic>
+          </wp:inline>
+        </w:drawing>
+      </w:r>
+      <w:r>
+        <w:rPr>
+          <w:rFonts w:hint="eastAsia"/>
+          <w:noProof/>
+        </w:rPr>
+        <w:drawing>
+          <wp:inline distT="0" distB="0" distL="0" distR="0" wp14:anchorId="725FBE76" wp14:editId="5E1AA9FB">
+            <wp:extent cx="1663002" cy="981378"/>
+            <wp:effectExtent l="0" t="0" r="0" b="0"/>
+            <wp:docPr id="25" name="图片 25"/>
+            <wp:cNvGraphicFramePr>
+              <a:graphicFrameLocks xmlns:a="http://schemas.openxmlformats.org/drawingml/2006/main" noChangeAspect="1"/>
+            </wp:cNvGraphicFramePr>
+            <a:graphic xmlns:a="http://schemas.openxmlformats.org/drawingml/2006/main">
+              <a:graphicData uri="http://schemas.openxmlformats.org/drawingml/2006/picture">
+                <pic:pic xmlns:pic="http://schemas.openxmlformats.org/drawingml/2006/picture">
+                  <pic:nvPicPr>
+                    <pic:cNvPr id="0" name="Picture 1"/>
+                    <pic:cNvPicPr>
+                      <a:picLocks noChangeAspect="1" noChangeArrowheads="1"/>
+                    </pic:cNvPicPr>
+                  </pic:nvPicPr>
+                  <pic:blipFill>
+                    <a:blip r:embed="rId39">
+                      <a:extLst>
+                        <a:ext uri="{28A0092B-C50C-407E-A947-70E740481C1C}">
+                          <a14:useLocalDpi xmlns:a14="http://schemas.microsoft.com/office/drawing/2010/main" val="0"/>
+                        </a:ext>
+                      </a:extLst>
+                    </a:blip>
+                    <a:srcRect/>
+                    <a:stretch>
+                      <a:fillRect/>
+                    </a:stretch>
+                  </pic:blipFill>
+                  <pic:spPr bwMode="auto">
+                    <a:xfrm>
+                      <a:off x="0" y="0"/>
+                      <a:ext cx="1676535" cy="989364"/>
+                    </a:xfrm>
+                    <a:prstGeom prst="rect">
+                      <a:avLst/>
+                    </a:prstGeom>
+                    <a:noFill/>
+                    <a:ln>
+                      <a:noFill/>
+                    </a:ln>
+                  </pic:spPr>
+                </pic:pic>
+              </a:graphicData>
+            </a:graphic>
+          </wp:inline>
+        </w:drawing>
+      </w:r>
+    </w:p>
+    <w:p>
+      <w:pPr>
+        <w:pStyle w:val="3"/>
+        <w:rPr>
+          <w:color w:val="0070C0"/>
+          <w:sz w:val="21"/>
+          <w:szCs w:val="21"/>
+        </w:rPr>
+      </w:pPr>
+      <w:r>
+        <w:rPr>
+          <w:rFonts w:hint="eastAsia"/>
+          <w:color w:val="0070C0"/>
+          <w:sz w:val="21"/>
+          <w:szCs w:val="21"/>
+        </w:rPr>
+        <w:t>Local variables do not get a default value</w:t>
+      </w:r>
+      <w:r>
+        <w:rPr>
+          <w:color w:val="0070C0"/>
+          <w:sz w:val="21"/>
+          <w:szCs w:val="21"/>
+        </w:rPr>
+        <w:t>.</w:t>
+      </w:r>
+    </w:p>
+    <w:p>
+      <w:r>
+        <w:rPr>
+          <w:rFonts w:hint="eastAsia"/>
+          <w:noProof/>
+        </w:rPr>
+        <w:drawing>
+          <wp:inline distT="0" distB="0" distL="0" distR="0" wp14:anchorId="55FAA08C" wp14:editId="54F7AEB0">
+            <wp:extent cx="2155372" cy="914345"/>
+            <wp:effectExtent l="0" t="0" r="0" b="635"/>
+            <wp:docPr id="33" name="图片 33"/>
+            <wp:cNvGraphicFramePr>
+              <a:graphicFrameLocks xmlns:a="http://schemas.openxmlformats.org/drawingml/2006/main" noChangeAspect="1"/>
+            </wp:cNvGraphicFramePr>
+            <a:graphic xmlns:a="http://schemas.openxmlformats.org/drawingml/2006/main">
+              <a:graphicData uri="http://schemas.openxmlformats.org/drawingml/2006/picture">
+                <pic:pic xmlns:pic="http://schemas.openxmlformats.org/drawingml/2006/picture">
+                  <pic:nvPicPr>
+                    <pic:cNvPr id="0" name="Picture 3"/>
+                    <pic:cNvPicPr>
+                      <a:picLocks noChangeAspect="1" noChangeArrowheads="1"/>
+                    </pic:cNvPicPr>
+                  </pic:nvPicPr>
+                  <pic:blipFill>
+                    <a:blip r:embed="rId40" cstate="print">
+                      <a:extLst>
+                        <a:ext uri="{28A0092B-C50C-407E-A947-70E740481C1C}">
+                          <a14:useLocalDpi xmlns:a14="http://schemas.microsoft.com/office/drawing/2010/main" val="0"/>
+                        </a:ext>
+                      </a:extLst>
+                    </a:blip>
+                    <a:srcRect/>
+                    <a:stretch>
+                      <a:fillRect/>
+                    </a:stretch>
+                  </pic:blipFill>
+                  <pic:spPr bwMode="auto">
+                    <a:xfrm>
+                      <a:off x="0" y="0"/>
+                      <a:ext cx="2170383" cy="920713"/>
+                    </a:xfrm>
+                    <a:prstGeom prst="rect">
+                      <a:avLst/>
+                    </a:prstGeom>
+                    <a:noFill/>
+                    <a:ln>
+                      <a:noFill/>
+                    </a:ln>
+                  </pic:spPr>
+                </pic:pic>
+              </a:graphicData>
+            </a:graphic>
+          </wp:inline>
+        </w:drawing>
+      </w:r>
+      <w:r>
+        <w:rPr>
+          <w:rFonts w:hint="eastAsia"/>
+          <w:noProof/>
+        </w:rPr>
+        <w:drawing>
+          <wp:inline distT="0" distB="0" distL="0" distR="0" wp14:anchorId="1D16D111" wp14:editId="198EFA25">
+            <wp:extent cx="1899139" cy="1118890"/>
+            <wp:effectExtent l="0" t="0" r="6350" b="5080"/>
+            <wp:docPr id="34" name="图片 34"/>
+            <wp:cNvGraphicFramePr>
+              <a:graphicFrameLocks xmlns:a="http://schemas.openxmlformats.org/drawingml/2006/main" noChangeAspect="1"/>
+            </wp:cNvGraphicFramePr>
+            <a:graphic xmlns:a="http://schemas.openxmlformats.org/drawingml/2006/main">
+              <a:graphicData uri="http://schemas.openxmlformats.org/drawingml/2006/picture">
+                <pic:pic xmlns:pic="http://schemas.openxmlformats.org/drawingml/2006/picture">
+                  <pic:nvPicPr>
+                    <pic:cNvPr id="0" name="Picture 4"/>
+                    <pic:cNvPicPr>
+                      <a:picLocks noChangeAspect="1" noChangeArrowheads="1"/>
+                    </pic:cNvPicPr>
+                  </pic:nvPicPr>
+                  <pic:blipFill>
+                    <a:blip r:embed="rId41" cstate="print">
+                      <a:extLst>
+                        <a:ext uri="{28A0092B-C50C-407E-A947-70E740481C1C}">
+                          <a14:useLocalDpi xmlns:a14="http://schemas.microsoft.com/office/drawing/2010/main" val="0"/>
+                        </a:ext>
+                      </a:extLst>
+                    </a:blip>
+                    <a:srcRect/>
+                    <a:stretch>
+                      <a:fillRect/>
+                    </a:stretch>
+                  </pic:blipFill>
+                  <pic:spPr bwMode="auto">
+                    <a:xfrm>
+                      <a:off x="0" y="0"/>
+                      <a:ext cx="1905218" cy="1122471"/>
+                    </a:xfrm>
+                    <a:prstGeom prst="rect">
+                      <a:avLst/>
+                    </a:prstGeom>
+                    <a:noFill/>
+                    <a:ln>
+                      <a:noFill/>
+                    </a:ln>
+                  </pic:spPr>
+                </pic:pic>
+              </a:graphicData>
+            </a:graphic>
+          </wp:inline>
+        </w:drawing>
+      </w:r>
+    </w:p>
+    <w:p>
+      <w:r>
+        <w:rPr>
+          <w:rFonts w:hint="eastAsia"/>
+          <w:noProof/>
+        </w:rPr>
+        <w:lastRenderedPageBreak/>
+        <w:drawing>
+          <wp:inline distT="0" distB="0" distL="0" distR="0" wp14:anchorId="0B5A31A8" wp14:editId="0E1379E6">
+            <wp:extent cx="2682910" cy="938695"/>
+            <wp:effectExtent l="0" t="0" r="3175" b="0"/>
+            <wp:docPr id="35" name="图片 35"/>
+            <wp:cNvGraphicFramePr>
+              <a:graphicFrameLocks xmlns:a="http://schemas.openxmlformats.org/drawingml/2006/main" noChangeAspect="1"/>
+            </wp:cNvGraphicFramePr>
+            <a:graphic xmlns:a="http://schemas.openxmlformats.org/drawingml/2006/main">
+              <a:graphicData uri="http://schemas.openxmlformats.org/drawingml/2006/picture">
+                <pic:pic xmlns:pic="http://schemas.openxmlformats.org/drawingml/2006/picture">
+                  <pic:nvPicPr>
+                    <pic:cNvPr id="0" name="Picture 5"/>
+                    <pic:cNvPicPr>
+                      <a:picLocks noChangeAspect="1" noChangeArrowheads="1"/>
+                    </pic:cNvPicPr>
+                  </pic:nvPicPr>
+                  <pic:blipFill>
+                    <a:blip r:embed="rId42" cstate="print">
+                      <a:extLst>
+                        <a:ext uri="{28A0092B-C50C-407E-A947-70E740481C1C}">
+                          <a14:useLocalDpi xmlns:a14="http://schemas.microsoft.com/office/drawing/2010/main" val="0"/>
+                        </a:ext>
+                      </a:extLst>
+                    </a:blip>
+                    <a:srcRect/>
+                    <a:stretch>
+                      <a:fillRect/>
+                    </a:stretch>
+                  </pic:blipFill>
+                  <pic:spPr bwMode="auto">
+                    <a:xfrm>
+                      <a:off x="0" y="0"/>
+                      <a:ext cx="2696048" cy="943292"/>
+                    </a:xfrm>
+                    <a:prstGeom prst="rect">
+                      <a:avLst/>
+                    </a:prstGeom>
+                    <a:noFill/>
+                    <a:ln>
+                      <a:noFill/>
+                    </a:ln>
+                  </pic:spPr>
+                </pic:pic>
+              </a:graphicData>
+            </a:graphic>
+          </wp:inline>
+        </w:drawing>
+      </w:r>
+      <w:r>
+        <w:rPr>
+          <w:rFonts w:hint="eastAsia"/>
+          <w:noProof/>
+        </w:rPr>
+        <w:drawing>
+          <wp:inline distT="0" distB="0" distL="0" distR="0" wp14:anchorId="1C36994A" wp14:editId="11E5430E">
+            <wp:extent cx="2115178" cy="980937"/>
+            <wp:effectExtent l="0" t="0" r="0" b="0"/>
+            <wp:docPr id="36" name="图片 36"/>
+            <wp:cNvGraphicFramePr>
+              <a:graphicFrameLocks xmlns:a="http://schemas.openxmlformats.org/drawingml/2006/main" noChangeAspect="1"/>
+            </wp:cNvGraphicFramePr>
+            <a:graphic xmlns:a="http://schemas.openxmlformats.org/drawingml/2006/main">
+              <a:graphicData uri="http://schemas.openxmlformats.org/drawingml/2006/picture">
+                <pic:pic xmlns:pic="http://schemas.openxmlformats.org/drawingml/2006/picture">
+                  <pic:nvPicPr>
+                    <pic:cNvPr id="0" name="Picture 6"/>
+                    <pic:cNvPicPr>
+                      <a:picLocks noChangeAspect="1" noChangeArrowheads="1"/>
+                    </pic:cNvPicPr>
+                  </pic:nvPicPr>
+                  <pic:blipFill>
+                    <a:blip r:embed="rId43" cstate="print">
+                      <a:extLst>
+                        <a:ext uri="{28A0092B-C50C-407E-A947-70E740481C1C}">
+                          <a14:useLocalDpi xmlns:a14="http://schemas.microsoft.com/office/drawing/2010/main" val="0"/>
+                        </a:ext>
+                      </a:extLst>
+                    </a:blip>
+                    <a:srcRect/>
+                    <a:stretch>
+                      <a:fillRect/>
+                    </a:stretch>
+                  </pic:blipFill>
+                  <pic:spPr bwMode="auto">
+                    <a:xfrm>
+                      <a:off x="0" y="0"/>
+                      <a:ext cx="2129177" cy="987429"/>
+                    </a:xfrm>
+                    <a:prstGeom prst="rect">
+                      <a:avLst/>
+                    </a:prstGeom>
+                    <a:noFill/>
+                    <a:ln>
+                      <a:noFill/>
+                    </a:ln>
+                  </pic:spPr>
+                </pic:pic>
+              </a:graphicData>
+            </a:graphic>
+          </wp:inline>
+        </w:drawing>
+      </w:r>
+    </w:p>
+    <w:p>
+      <w:pPr>
+        <w:pStyle w:val="3"/>
+        <w:rPr>
+          <w:color w:val="0070C0"/>
+          <w:sz w:val="21"/>
+          <w:szCs w:val="21"/>
+        </w:rPr>
+      </w:pPr>
+      <w:r>
+        <w:rPr>
+          <w:rFonts w:hint="eastAsia"/>
+          <w:color w:val="0070C0"/>
+          <w:sz w:val="21"/>
+          <w:szCs w:val="21"/>
+        </w:rPr>
+        <w:t>method parameters</w:t>
+      </w:r>
+      <w:r>
+        <w:rPr>
+          <w:color w:val="0070C0"/>
+          <w:sz w:val="21"/>
+          <w:szCs w:val="21"/>
+        </w:rPr>
+        <w:t xml:space="preserve"> – </w:t>
+      </w:r>
+      <w:r>
+        <w:rPr>
+          <w:rFonts w:hint="eastAsia"/>
+          <w:color w:val="0070C0"/>
+          <w:sz w:val="21"/>
+          <w:szCs w:val="21"/>
+        </w:rPr>
+        <w:t>initialized</w:t>
+      </w:r>
+      <w:r>
+        <w:rPr>
+          <w:color w:val="0070C0"/>
+          <w:sz w:val="21"/>
+          <w:szCs w:val="21"/>
+        </w:rPr>
+        <w:t>?</w:t>
+      </w:r>
+    </w:p>
+    <w:p>
+      <w:r>
+        <w:t xml:space="preserve">Method parameters are virtually the same as local variables—they’re declared inside the method (well, technically they’re declared in the argument list of the method rather than within the body of the method, but they’re still local variables as opposed to instance variables). </w:t>
+      </w:r>
+    </w:p>
+    <w:p/>
+    <w:p>
+      <w:r>
+        <w:t xml:space="preserve">But method parameters will never be uninitialized, so you’ll never get a compiler error telling you that a parameter variable might not have been initialized. But that’s because the compiler will give you an error if you try to invoke a method without sending arguments that the method needs. </w:t>
+      </w:r>
+    </w:p>
+    <w:p/>
+    <w:p>
+      <w:proofErr w:type="gramStart"/>
+      <w:r>
+        <w:rPr>
+          <w:color w:val="00B050"/>
+        </w:rPr>
+        <w:t>So</w:t>
+      </w:r>
+      <w:proofErr w:type="gramEnd"/>
+      <w:r>
+        <w:rPr>
+          <w:color w:val="00B050"/>
+        </w:rPr>
+        <w:t xml:space="preserve"> parameters are ALWAYS initialized</w:t>
+      </w:r>
+      <w:r>
+        <w:t>, because the compiler guarantees that methods are always called with arguments that match the parameters declared for the method, and the arguments are assigned (automatically) to the parameters.</w:t>
+      </w:r>
+    </w:p>
+    <w:p>
+      <w:pPr>
+        <w:pStyle w:val="3"/>
+        <w:rPr>
+          <w:color w:val="0070C0"/>
+          <w:sz w:val="21"/>
+          <w:szCs w:val="21"/>
+        </w:rPr>
+      </w:pPr>
+      <w:r>
+        <w:rPr>
+          <w:rFonts w:hint="eastAsia"/>
+          <w:color w:val="0070C0"/>
+          <w:sz w:val="21"/>
+          <w:szCs w:val="21"/>
+        </w:rPr>
+        <w:t>comparing</w:t>
+      </w:r>
+      <w:r>
+        <w:rPr>
+          <w:color w:val="0070C0"/>
+          <w:sz w:val="21"/>
+          <w:szCs w:val="21"/>
+        </w:rPr>
+        <w:t xml:space="preserve"> </w:t>
+      </w:r>
+      <w:r>
+        <w:rPr>
+          <w:rFonts w:hint="eastAsia"/>
+          <w:color w:val="0070C0"/>
+          <w:sz w:val="21"/>
+          <w:szCs w:val="21"/>
+        </w:rPr>
+        <w:t>variables</w:t>
+      </w:r>
+      <w:r>
+        <w:rPr>
+          <w:color w:val="0070C0"/>
+          <w:sz w:val="21"/>
+          <w:szCs w:val="21"/>
+        </w:rPr>
+        <w:t xml:space="preserve"> (</w:t>
+      </w:r>
+      <w:r>
+        <w:rPr>
+          <w:rFonts w:hint="eastAsia"/>
+          <w:color w:val="0070C0"/>
+          <w:sz w:val="21"/>
+          <w:szCs w:val="21"/>
+        </w:rPr>
+        <w:t>primitives and references</w:t>
+      </w:r>
+      <w:r>
+        <w:rPr>
+          <w:color w:val="0070C0"/>
+          <w:sz w:val="21"/>
+          <w:szCs w:val="21"/>
+        </w:rPr>
+        <w:t>)</w:t>
+      </w:r>
+    </w:p>
+    <w:p>
+      <w:r>
+        <w:t xml:space="preserve">Use == to compare two primitives, or to see if two references refer to the same object. </w:t>
+      </w:r>
+    </w:p>
+    <w:p>
+      <w:r>
+        <w:t xml:space="preserve">Use the </w:t>
+      </w:r>
+      <w:proofErr w:type="gramStart"/>
+      <w:r>
+        <w:t>equals(</w:t>
+      </w:r>
+      <w:proofErr w:type="gramEnd"/>
+      <w:r>
+        <w:t>) method to see if two different objects are equal.</w:t>
+      </w:r>
+    </w:p>
+    <w:p/>
+    <w:p>
+      <w:r>
+        <w:t>T</w:t>
+      </w:r>
+      <w:r>
+        <w:t>he == operator is used only to compare the bits in two variables. What those bits represent doesn’t matter. The bits are either the same, or they’re not.</w:t>
+      </w:r>
+    </w:p>
+    <w:p>
+      <w:r>
+        <w:rPr>
+          <w:rFonts w:hint="eastAsia"/>
+          <w:noProof/>
+        </w:rPr>
+        <w:drawing>
+          <wp:inline distT="0" distB="0" distL="0" distR="0" wp14:anchorId="149766B4" wp14:editId="2578A405">
+            <wp:extent cx="1552596" cy="570839"/>
+            <wp:effectExtent l="0" t="0" r="0" b="1270"/>
+            <wp:docPr id="37" name="图片 37"/>
+            <wp:cNvGraphicFramePr>
+              <a:graphicFrameLocks xmlns:a="http://schemas.openxmlformats.org/drawingml/2006/main" noChangeAspect="1"/>
+            </wp:cNvGraphicFramePr>
+            <a:graphic xmlns:a="http://schemas.openxmlformats.org/drawingml/2006/main">
+              <a:graphicData uri="http://schemas.openxmlformats.org/drawingml/2006/picture">
+                <pic:pic xmlns:pic="http://schemas.openxmlformats.org/drawingml/2006/picture">
+                  <pic:nvPicPr>
+                    <pic:cNvPr id="0" name="Picture 7"/>
+                    <pic:cNvPicPr>
+                      <a:picLocks noChangeAspect="1" noChangeArrowheads="1"/>
+                    </pic:cNvPicPr>
+                  </pic:nvPicPr>
+                  <pic:blipFill>
+                    <a:blip r:embed="rId44">
+                      <a:extLst>
+                        <a:ext uri="{28A0092B-C50C-407E-A947-70E740481C1C}">
+                          <a14:useLocalDpi xmlns:a14="http://schemas.microsoft.com/office/drawing/2010/main" val="0"/>
+                        </a:ext>
+                      </a:extLst>
+                    </a:blip>
+                    <a:srcRect/>
+                    <a:stretch>
+                      <a:fillRect/>
+                    </a:stretch>
+                  </pic:blipFill>
+                  <pic:spPr bwMode="auto">
+                    <a:xfrm>
+                      <a:off x="0" y="0"/>
+                      <a:ext cx="1581838" cy="581590"/>
+                    </a:xfrm>
+                    <a:prstGeom prst="rect">
+                      <a:avLst/>
+                    </a:prstGeom>
+                    <a:noFill/>
+                    <a:ln>
+                      <a:noFill/>
+                    </a:ln>
+                  </pic:spPr>
+                </pic:pic>
+              </a:graphicData>
+            </a:graphic>
+          </wp:inline>
+        </w:drawing>
+      </w:r>
+      <w:r>
+        <w:rPr>
+          <w:rFonts w:hint="eastAsia"/>
+          <w:noProof/>
+        </w:rPr>
+        <w:drawing>
+          <wp:inline distT="0" distB="0" distL="0" distR="0" wp14:anchorId="258FE3AC" wp14:editId="713D9E16">
+            <wp:extent cx="2684032" cy="1294959"/>
+            <wp:effectExtent l="0" t="0" r="2540" b="635"/>
+            <wp:docPr id="38" name="图片 38"/>
+            <wp:cNvGraphicFramePr>
+              <a:graphicFrameLocks xmlns:a="http://schemas.openxmlformats.org/drawingml/2006/main" noChangeAspect="1"/>
+            </wp:cNvGraphicFramePr>
+            <a:graphic xmlns:a="http://schemas.openxmlformats.org/drawingml/2006/main">
+              <a:graphicData uri="http://schemas.openxmlformats.org/drawingml/2006/picture">
+                <pic:pic xmlns:pic="http://schemas.openxmlformats.org/drawingml/2006/picture">
+                  <pic:nvPicPr>
+                    <pic:cNvPr id="0" name="Picture 8"/>
+                    <pic:cNvPicPr>
+                      <a:picLocks noChangeAspect="1" noChangeArrowheads="1"/>
+                    </pic:cNvPicPr>
+                  </pic:nvPicPr>
+                  <pic:blipFill>
+                    <a:blip r:embed="rId45" cstate="print">
+                      <a:extLst>
+                        <a:ext uri="{28A0092B-C50C-407E-A947-70E740481C1C}">
+                          <a14:useLocalDpi xmlns:a14="http://schemas.microsoft.com/office/drawing/2010/main" val="0"/>
+                        </a:ext>
+                      </a:extLst>
+                    </a:blip>
+                    <a:srcRect/>
+                    <a:stretch>
+                      <a:fillRect/>
+                    </a:stretch>
+                  </pic:blipFill>
+                  <pic:spPr bwMode="auto">
+                    <a:xfrm>
+                      <a:off x="0" y="0"/>
+                      <a:ext cx="2699702" cy="1302519"/>
+                    </a:xfrm>
+                    <a:prstGeom prst="rect">
+                      <a:avLst/>
+                    </a:prstGeom>
+                    <a:noFill/>
+                    <a:ln>
+                      <a:noFill/>
+                    </a:ln>
+                  </pic:spPr>
+                </pic:pic>
+              </a:graphicData>
+            </a:graphic>
+          </wp:inline>
+        </w:drawing>
+      </w:r>
+    </w:p>
+    <w:p>
+      <w:pPr>
+        <w:rPr>
+          <w:rFonts w:hint="eastAsia"/>
+        </w:rPr>
+      </w:pPr>
     </w:p>
     <w:sectPr>
       <w:pgSz w:w="11906" w:h="16838"/>

</xml_diff>

<commit_message>
Chapter 5 Writing a Programme-Extreme Programming (XP)
</commit_message>
<xml_diff>
--- a/2 Java.docx
+++ b/2 Java.docx
@@ -5281,6 +5281,830 @@
     </w:p>
     <w:p>
       <w:pPr>
+        <w:pStyle w:val="3"/>
+        <w:rPr>
+          <w:color w:val="0070C0"/>
+          <w:sz w:val="21"/>
+          <w:szCs w:val="21"/>
+          <w:lang w:val="en-GB"/>
+        </w:rPr>
+      </w:pPr>
+      <w:r>
+        <w:rPr>
+          <w:rFonts w:hint="eastAsia"/>
+          <w:color w:val="0070C0"/>
+          <w:sz w:val="21"/>
+          <w:szCs w:val="21"/>
+          <w:lang w:val="en-GB"/>
+        </w:rPr>
+        <w:t>developing</w:t>
+      </w:r>
+      <w:r>
+        <w:rPr>
+          <w:color w:val="0070C0"/>
+          <w:sz w:val="21"/>
+          <w:szCs w:val="21"/>
+          <w:lang w:val="en-GB"/>
+        </w:rPr>
+        <w:t xml:space="preserve"> </w:t>
+      </w:r>
+      <w:r>
+        <w:rPr>
+          <w:rFonts w:hint="eastAsia"/>
+          <w:color w:val="0070C0"/>
+          <w:sz w:val="21"/>
+          <w:szCs w:val="21"/>
+          <w:lang w:val="en-GB"/>
+        </w:rPr>
+        <w:t>a</w:t>
+      </w:r>
+      <w:r>
+        <w:rPr>
+          <w:color w:val="0070C0"/>
+          <w:sz w:val="21"/>
+          <w:szCs w:val="21"/>
+          <w:lang w:val="en-GB"/>
+        </w:rPr>
+        <w:t xml:space="preserve"> </w:t>
+      </w:r>
+      <w:r>
+        <w:rPr>
+          <w:rFonts w:hint="eastAsia"/>
+          <w:color w:val="0070C0"/>
+          <w:sz w:val="21"/>
+          <w:szCs w:val="21"/>
+          <w:lang w:val="en-GB"/>
+        </w:rPr>
+        <w:t>class</w:t>
+      </w:r>
+    </w:p>
+    <w:p>
+      <w:pPr>
+        <w:pStyle w:val="ab"/>
+        <w:numPr>
+          <w:ilvl w:val="0"/>
+          <w:numId w:val="7"/>
+        </w:numPr>
+        <w:ind w:firstLineChars="0"/>
+        <w:rPr>
+          <w:lang w:val="en-GB"/>
+        </w:rPr>
+      </w:pPr>
+      <w:r>
+        <w:rPr>
+          <w:lang w:val="en-GB"/>
+        </w:rPr>
+        <w:t xml:space="preserve">Figure out what the class is supposed to do. </w:t>
+      </w:r>
+    </w:p>
+    <w:p>
+      <w:pPr>
+        <w:pStyle w:val="ab"/>
+        <w:numPr>
+          <w:ilvl w:val="0"/>
+          <w:numId w:val="7"/>
+        </w:numPr>
+        <w:ind w:firstLineChars="0"/>
+        <w:rPr>
+          <w:lang w:val="en-GB"/>
+        </w:rPr>
+      </w:pPr>
+      <w:r>
+        <w:rPr>
+          <w:lang w:val="en-GB"/>
+        </w:rPr>
+        <w:t xml:space="preserve">List the instance variables and methods. </w:t>
+      </w:r>
+    </w:p>
+    <w:p>
+      <w:pPr>
+        <w:pStyle w:val="ab"/>
+        <w:numPr>
+          <w:ilvl w:val="0"/>
+          <w:numId w:val="7"/>
+        </w:numPr>
+        <w:ind w:firstLineChars="0"/>
+        <w:rPr>
+          <w:lang w:val="en-GB"/>
+        </w:rPr>
+      </w:pPr>
+      <w:r>
+        <w:rPr>
+          <w:lang w:val="en-GB"/>
+        </w:rPr>
+        <w:lastRenderedPageBreak/>
+        <w:t xml:space="preserve">Write </w:t>
+      </w:r>
+      <w:proofErr w:type="spellStart"/>
+      <w:r>
+        <w:rPr>
+          <w:lang w:val="en-GB"/>
+        </w:rPr>
+        <w:t>prepcode</w:t>
+      </w:r>
+      <w:proofErr w:type="spellEnd"/>
+      <w:r>
+        <w:rPr>
+          <w:lang w:val="en-GB"/>
+        </w:rPr>
+        <w:t xml:space="preserve"> for the methods.</w:t>
+      </w:r>
+    </w:p>
+    <w:p>
+      <w:pPr>
+        <w:pStyle w:val="ab"/>
+        <w:numPr>
+          <w:ilvl w:val="0"/>
+          <w:numId w:val="7"/>
+        </w:numPr>
+        <w:ind w:firstLineChars="0"/>
+        <w:rPr>
+          <w:lang w:val="en-GB"/>
+        </w:rPr>
+      </w:pPr>
+      <w:r>
+        <w:rPr>
+          <w:lang w:val="en-GB"/>
+        </w:rPr>
+        <w:t xml:space="preserve">Write test code for the methods. </w:t>
+      </w:r>
+    </w:p>
+    <w:p>
+      <w:pPr>
+        <w:pStyle w:val="ab"/>
+        <w:numPr>
+          <w:ilvl w:val="0"/>
+          <w:numId w:val="7"/>
+        </w:numPr>
+        <w:ind w:firstLineChars="0"/>
+        <w:rPr>
+          <w:lang w:val="en-GB"/>
+        </w:rPr>
+      </w:pPr>
+      <w:r>
+        <w:rPr>
+          <w:lang w:val="en-GB"/>
+        </w:rPr>
+        <w:t xml:space="preserve">Implement the class. </w:t>
+      </w:r>
+    </w:p>
+    <w:p>
+      <w:pPr>
+        <w:pStyle w:val="ab"/>
+        <w:numPr>
+          <w:ilvl w:val="0"/>
+          <w:numId w:val="7"/>
+        </w:numPr>
+        <w:ind w:firstLineChars="0"/>
+        <w:rPr>
+          <w:lang w:val="en-GB"/>
+        </w:rPr>
+      </w:pPr>
+      <w:r>
+        <w:rPr>
+          <w:lang w:val="en-GB"/>
+        </w:rPr>
+        <w:t xml:space="preserve">Test the methods. </w:t>
+      </w:r>
+    </w:p>
+    <w:p>
+      <w:pPr>
+        <w:pStyle w:val="ab"/>
+        <w:numPr>
+          <w:ilvl w:val="0"/>
+          <w:numId w:val="7"/>
+        </w:numPr>
+        <w:ind w:firstLineChars="0"/>
+        <w:rPr>
+          <w:lang w:val="en-GB"/>
+        </w:rPr>
+      </w:pPr>
+      <w:r>
+        <w:rPr>
+          <w:lang w:val="en-GB"/>
+        </w:rPr>
+        <w:t xml:space="preserve">Debug and reimplement as needed. </w:t>
+      </w:r>
+    </w:p>
+    <w:p>
+      <w:pPr>
+        <w:pStyle w:val="ab"/>
+        <w:numPr>
+          <w:ilvl w:val="0"/>
+          <w:numId w:val="7"/>
+        </w:numPr>
+        <w:ind w:firstLineChars="0"/>
+        <w:rPr>
+          <w:lang w:val="en-GB"/>
+        </w:rPr>
+      </w:pPr>
+      <w:r>
+        <w:rPr>
+          <w:lang w:val="en-GB"/>
+        </w:rPr>
+        <w:t>Express gratitude that we don’t have to test our so-called learning experience app on actual live users.</w:t>
+      </w:r>
+    </w:p>
+    <w:p>
+      <w:pPr>
+        <w:rPr>
+          <w:lang w:val="en-GB"/>
+        </w:rPr>
+      </w:pPr>
+    </w:p>
+    <w:p>
+      <w:pPr>
+        <w:rPr>
+          <w:lang w:val="en-GB"/>
+        </w:rPr>
+      </w:pPr>
+      <w:r>
+        <w:rPr>
+          <w:rFonts w:hint="eastAsia"/>
+          <w:noProof/>
+          <w:lang w:val="en-GB"/>
+        </w:rPr>
+        <w:drawing>
+          <wp:inline distT="0" distB="0" distL="0" distR="0" wp14:anchorId="152FE954" wp14:editId="6F003025">
+            <wp:extent cx="2185060" cy="895642"/>
+            <wp:effectExtent l="0" t="0" r="5715" b="0"/>
+            <wp:docPr id="39" name="图片 39"/>
+            <wp:cNvGraphicFramePr>
+              <a:graphicFrameLocks xmlns:a="http://schemas.openxmlformats.org/drawingml/2006/main" noChangeAspect="1"/>
+            </wp:cNvGraphicFramePr>
+            <a:graphic xmlns:a="http://schemas.openxmlformats.org/drawingml/2006/main">
+              <a:graphicData uri="http://schemas.openxmlformats.org/drawingml/2006/picture">
+                <pic:pic xmlns:pic="http://schemas.openxmlformats.org/drawingml/2006/picture">
+                  <pic:nvPicPr>
+                    <pic:cNvPr id="0" name="Picture 1"/>
+                    <pic:cNvPicPr>
+                      <a:picLocks noChangeAspect="1" noChangeArrowheads="1"/>
+                    </pic:cNvPicPr>
+                  </pic:nvPicPr>
+                  <pic:blipFill>
+                    <a:blip r:embed="rId46" cstate="print">
+                      <a:extLst>
+                        <a:ext uri="{28A0092B-C50C-407E-A947-70E740481C1C}">
+                          <a14:useLocalDpi xmlns:a14="http://schemas.microsoft.com/office/drawing/2010/main" val="0"/>
+                        </a:ext>
+                      </a:extLst>
+                    </a:blip>
+                    <a:srcRect/>
+                    <a:stretch>
+                      <a:fillRect/>
+                    </a:stretch>
+                  </pic:blipFill>
+                  <pic:spPr bwMode="auto">
+                    <a:xfrm>
+                      <a:off x="0" y="0"/>
+                      <a:ext cx="2197926" cy="900916"/>
+                    </a:xfrm>
+                    <a:prstGeom prst="rect">
+                      <a:avLst/>
+                    </a:prstGeom>
+                    <a:noFill/>
+                    <a:ln>
+                      <a:noFill/>
+                    </a:ln>
+                  </pic:spPr>
+                </pic:pic>
+              </a:graphicData>
+            </a:graphic>
+          </wp:inline>
+        </w:drawing>
+      </w:r>
+    </w:p>
+    <w:p>
+      <w:pPr>
+        <w:rPr>
+          <w:lang w:val="en-GB"/>
+        </w:rPr>
+      </w:pPr>
+      <w:r>
+        <w:rPr>
+          <w:rFonts w:hint="eastAsia"/>
+          <w:noProof/>
+          <w:lang w:val="en-GB"/>
+        </w:rPr>
+        <w:drawing>
+          <wp:inline distT="0" distB="0" distL="0" distR="0" wp14:anchorId="051B686A" wp14:editId="4AEF5316">
+            <wp:extent cx="2214748" cy="477938"/>
+            <wp:effectExtent l="0" t="0" r="0" b="0"/>
+            <wp:docPr id="41" name="图片 41"/>
+            <wp:cNvGraphicFramePr>
+              <a:graphicFrameLocks xmlns:a="http://schemas.openxmlformats.org/drawingml/2006/main" noChangeAspect="1"/>
+            </wp:cNvGraphicFramePr>
+            <a:graphic xmlns:a="http://schemas.openxmlformats.org/drawingml/2006/main">
+              <a:graphicData uri="http://schemas.openxmlformats.org/drawingml/2006/picture">
+                <pic:pic xmlns:pic="http://schemas.openxmlformats.org/drawingml/2006/picture">
+                  <pic:nvPicPr>
+                    <pic:cNvPr id="0" name="Picture 3"/>
+                    <pic:cNvPicPr>
+                      <a:picLocks noChangeAspect="1" noChangeArrowheads="1"/>
+                    </pic:cNvPicPr>
+                  </pic:nvPicPr>
+                  <pic:blipFill>
+                    <a:blip r:embed="rId47">
+                      <a:extLst>
+                        <a:ext uri="{28A0092B-C50C-407E-A947-70E740481C1C}">
+                          <a14:useLocalDpi xmlns:a14="http://schemas.microsoft.com/office/drawing/2010/main" val="0"/>
+                        </a:ext>
+                      </a:extLst>
+                    </a:blip>
+                    <a:srcRect/>
+                    <a:stretch>
+                      <a:fillRect/>
+                    </a:stretch>
+                  </pic:blipFill>
+                  <pic:spPr bwMode="auto">
+                    <a:xfrm>
+                      <a:off x="0" y="0"/>
+                      <a:ext cx="2268127" cy="489457"/>
+                    </a:xfrm>
+                    <a:prstGeom prst="rect">
+                      <a:avLst/>
+                    </a:prstGeom>
+                    <a:noFill/>
+                    <a:ln>
+                      <a:noFill/>
+                    </a:ln>
+                  </pic:spPr>
+                </pic:pic>
+              </a:graphicData>
+            </a:graphic>
+          </wp:inline>
+        </w:drawing>
+      </w:r>
+    </w:p>
+    <w:p>
+      <w:pPr>
+        <w:rPr>
+          <w:rFonts w:hint="eastAsia"/>
+          <w:lang w:val="en-GB"/>
+        </w:rPr>
+      </w:pPr>
+      <w:r>
+        <w:rPr>
+          <w:rFonts w:ascii="NewBaskerville-Roman" w:hAnsi="NewBaskerville-Roman"/>
+          <w:color w:val="000000"/>
+          <w:sz w:val="20"/>
+          <w:szCs w:val="20"/>
+        </w:rPr>
+        <w:t xml:space="preserve">Most </w:t>
+      </w:r>
+      <w:proofErr w:type="spellStart"/>
+      <w:r>
+        <w:rPr>
+          <w:rFonts w:ascii="NewBaskerville-Roman" w:hAnsi="NewBaskerville-Roman"/>
+          <w:color w:val="000000"/>
+          <w:sz w:val="20"/>
+          <w:szCs w:val="20"/>
+        </w:rPr>
+        <w:t>prepcode</w:t>
+      </w:r>
+      <w:proofErr w:type="spellEnd"/>
+      <w:r>
+        <w:rPr>
+          <w:rFonts w:ascii="NewBaskerville-Roman" w:hAnsi="NewBaskerville-Roman"/>
+          <w:color w:val="000000"/>
+          <w:sz w:val="20"/>
+          <w:szCs w:val="20"/>
+        </w:rPr>
+        <w:t xml:space="preserve"> includes three parts: instance</w:t>
+      </w:r>
+      <w:r>
+        <w:rPr>
+          <w:rFonts w:ascii="NewBaskerville-Roman" w:hAnsi="NewBaskerville-Roman"/>
+          <w:color w:val="000000"/>
+          <w:sz w:val="20"/>
+          <w:szCs w:val="20"/>
+        </w:rPr>
+        <w:t xml:space="preserve"> </w:t>
+      </w:r>
+      <w:r>
+        <w:rPr>
+          <w:rFonts w:ascii="NewBaskerville-Roman" w:hAnsi="NewBaskerville-Roman"/>
+          <w:color w:val="000000"/>
+          <w:sz w:val="20"/>
+          <w:szCs w:val="20"/>
+        </w:rPr>
+        <w:t>variable declarations, method declarations, method logic.</w:t>
+      </w:r>
+    </w:p>
+    <w:p>
+      <w:pPr>
+        <w:rPr>
+          <w:lang w:val="en-GB"/>
+        </w:rPr>
+      </w:pPr>
+      <w:r>
+        <w:rPr>
+          <w:rFonts w:hint="eastAsia"/>
+          <w:noProof/>
+          <w:lang w:val="en-GB"/>
+        </w:rPr>
+        <w:drawing>
+          <wp:inline distT="0" distB="0" distL="0" distR="0" wp14:anchorId="5F7D3755" wp14:editId="55C64152">
+            <wp:extent cx="2491690" cy="522514"/>
+            <wp:effectExtent l="0" t="0" r="4445" b="0"/>
+            <wp:docPr id="42" name="图片 42"/>
+            <wp:cNvGraphicFramePr>
+              <a:graphicFrameLocks xmlns:a="http://schemas.openxmlformats.org/drawingml/2006/main" noChangeAspect="1"/>
+            </wp:cNvGraphicFramePr>
+            <a:graphic xmlns:a="http://schemas.openxmlformats.org/drawingml/2006/main">
+              <a:graphicData uri="http://schemas.openxmlformats.org/drawingml/2006/picture">
+                <pic:pic xmlns:pic="http://schemas.openxmlformats.org/drawingml/2006/picture">
+                  <pic:nvPicPr>
+                    <pic:cNvPr id="0" name="Picture 4"/>
+                    <pic:cNvPicPr>
+                      <a:picLocks noChangeAspect="1" noChangeArrowheads="1"/>
+                    </pic:cNvPicPr>
+                  </pic:nvPicPr>
+                  <pic:blipFill>
+                    <a:blip r:embed="rId48">
+                      <a:extLst>
+                        <a:ext uri="{28A0092B-C50C-407E-A947-70E740481C1C}">
+                          <a14:useLocalDpi xmlns:a14="http://schemas.microsoft.com/office/drawing/2010/main" val="0"/>
+                        </a:ext>
+                      </a:extLst>
+                    </a:blip>
+                    <a:srcRect/>
+                    <a:stretch>
+                      <a:fillRect/>
+                    </a:stretch>
+                  </pic:blipFill>
+                  <pic:spPr bwMode="auto">
+                    <a:xfrm>
+                      <a:off x="0" y="0"/>
+                      <a:ext cx="2551995" cy="535160"/>
+                    </a:xfrm>
+                    <a:prstGeom prst="rect">
+                      <a:avLst/>
+                    </a:prstGeom>
+                    <a:noFill/>
+                    <a:ln>
+                      <a:noFill/>
+                    </a:ln>
+                  </pic:spPr>
+                </pic:pic>
+              </a:graphicData>
+            </a:graphic>
+          </wp:inline>
+        </w:drawing>
+      </w:r>
+    </w:p>
+    <w:p>
+      <w:pPr>
+        <w:rPr>
+          <w:lang w:val="en-GB"/>
+        </w:rPr>
+      </w:pPr>
+      <w:r>
+        <w:rPr>
+          <w:rFonts w:hint="eastAsia"/>
+          <w:noProof/>
+          <w:lang w:val="en-GB"/>
+        </w:rPr>
+        <w:drawing>
+          <wp:inline distT="0" distB="0" distL="0" distR="0" wp14:anchorId="444CC352" wp14:editId="76B8268A">
+            <wp:extent cx="2491105" cy="497202"/>
+            <wp:effectExtent l="0" t="0" r="4445" b="0"/>
+            <wp:docPr id="43" name="图片 43"/>
+            <wp:cNvGraphicFramePr>
+              <a:graphicFrameLocks xmlns:a="http://schemas.openxmlformats.org/drawingml/2006/main" noChangeAspect="1"/>
+            </wp:cNvGraphicFramePr>
+            <a:graphic xmlns:a="http://schemas.openxmlformats.org/drawingml/2006/main">
+              <a:graphicData uri="http://schemas.openxmlformats.org/drawingml/2006/picture">
+                <pic:pic xmlns:pic="http://schemas.openxmlformats.org/drawingml/2006/picture">
+                  <pic:nvPicPr>
+                    <pic:cNvPr id="0" name="Picture 5"/>
+                    <pic:cNvPicPr>
+                      <a:picLocks noChangeAspect="1" noChangeArrowheads="1"/>
+                    </pic:cNvPicPr>
+                  </pic:nvPicPr>
+                  <pic:blipFill>
+                    <a:blip r:embed="rId49">
+                      <a:extLst>
+                        <a:ext uri="{28A0092B-C50C-407E-A947-70E740481C1C}">
+                          <a14:useLocalDpi xmlns:a14="http://schemas.microsoft.com/office/drawing/2010/main" val="0"/>
+                        </a:ext>
+                      </a:extLst>
+                    </a:blip>
+                    <a:srcRect/>
+                    <a:stretch>
+                      <a:fillRect/>
+                    </a:stretch>
+                  </pic:blipFill>
+                  <pic:spPr bwMode="auto">
+                    <a:xfrm>
+                      <a:off x="0" y="0"/>
+                      <a:ext cx="2577436" cy="514433"/>
+                    </a:xfrm>
+                    <a:prstGeom prst="rect">
+                      <a:avLst/>
+                    </a:prstGeom>
+                    <a:noFill/>
+                    <a:ln>
+                      <a:noFill/>
+                    </a:ln>
+                  </pic:spPr>
+                </pic:pic>
+              </a:graphicData>
+            </a:graphic>
+          </wp:inline>
+        </w:drawing>
+      </w:r>
+    </w:p>
+    <w:p>
+      <w:pPr>
+        <w:rPr>
+          <w:lang w:val="en-GB"/>
+        </w:rPr>
+      </w:pPr>
+    </w:p>
+    <w:p>
+      <w:pPr>
+        <w:pStyle w:val="3"/>
+        <w:rPr>
+          <w:rFonts w:hint="eastAsia"/>
+          <w:color w:val="0070C0"/>
+          <w:sz w:val="21"/>
+          <w:szCs w:val="21"/>
+          <w:lang w:val="en-GB"/>
+        </w:rPr>
+      </w:pPr>
+      <w:r>
+        <w:rPr>
+          <w:color w:val="0070C0"/>
+          <w:sz w:val="21"/>
+          <w:szCs w:val="21"/>
+          <w:lang w:val="en-GB"/>
+        </w:rPr>
+        <w:t>Extreme Programming (XP)</w:t>
+      </w:r>
+    </w:p>
+    <w:p>
+      <w:pPr>
+        <w:rPr>
+          <w:lang w:val="en-GB"/>
+        </w:rPr>
+      </w:pPr>
+      <w:r>
+        <w:rPr>
+          <w:lang w:val="en-GB"/>
+        </w:rPr>
+        <w:t>Considered by many to be “the way programmers really want to work”,</w:t>
+      </w:r>
+      <w:r>
+        <w:rPr>
+          <w:lang w:val="en-GB"/>
+        </w:rPr>
+        <w:t xml:space="preserve"> </w:t>
+      </w:r>
+      <w:r>
+        <w:rPr>
+          <w:lang w:val="en-GB"/>
+        </w:rPr>
+        <w:t xml:space="preserve">XP emerged in the late 90’s and has been adopted by </w:t>
+      </w:r>
+      <w:r>
+        <w:rPr>
+          <w:rFonts w:hint="eastAsia"/>
+          <w:lang w:val="en-GB"/>
+        </w:rPr>
+        <w:t xml:space="preserve">many </w:t>
+      </w:r>
+      <w:r>
+        <w:rPr>
+          <w:lang w:val="en-GB"/>
+        </w:rPr>
+        <w:t>companies</w:t>
+      </w:r>
+      <w:r>
+        <w:rPr>
+          <w:lang w:val="en-GB"/>
+        </w:rPr>
+        <w:t>.</w:t>
+      </w:r>
+      <w:r>
+        <w:rPr>
+          <w:lang w:val="en-GB"/>
+        </w:rPr>
+        <w:t xml:space="preserve"> </w:t>
+      </w:r>
+      <w:r>
+        <w:rPr>
+          <w:lang w:val="en-GB"/>
+        </w:rPr>
+        <w:t>The thrust of XP is that the customer gets what he wants, when he wants it, even when the spec changes late in the game.</w:t>
+      </w:r>
+    </w:p>
+    <w:p>
+      <w:pPr>
+        <w:rPr>
+          <w:lang w:val="en-GB"/>
+        </w:rPr>
+      </w:pPr>
+    </w:p>
+    <w:p>
+      <w:pPr>
+        <w:pStyle w:val="ab"/>
+        <w:numPr>
+          <w:ilvl w:val="0"/>
+          <w:numId w:val="8"/>
+        </w:numPr>
+        <w:ind w:firstLineChars="0"/>
+        <w:rPr>
+          <w:lang w:val="en-GB"/>
+        </w:rPr>
+      </w:pPr>
+      <w:r>
+        <w:rPr>
+          <w:lang w:val="en-GB"/>
+        </w:rPr>
+        <w:t xml:space="preserve">Keep it simple. </w:t>
+      </w:r>
+    </w:p>
+    <w:p>
+      <w:pPr>
+        <w:pStyle w:val="ab"/>
+        <w:numPr>
+          <w:ilvl w:val="0"/>
+          <w:numId w:val="8"/>
+        </w:numPr>
+        <w:ind w:firstLineChars="0"/>
+        <w:rPr>
+          <w:lang w:val="en-GB"/>
+        </w:rPr>
+      </w:pPr>
+      <w:r>
+        <w:rPr>
+          <w:lang w:val="en-GB"/>
+        </w:rPr>
+        <w:t xml:space="preserve">Don’t put in anything that’s not in the spec (no matter how tempted you are to put in functionality “for the future”). </w:t>
+      </w:r>
+    </w:p>
+    <w:p>
+      <w:pPr>
+        <w:pStyle w:val="ab"/>
+        <w:numPr>
+          <w:ilvl w:val="0"/>
+          <w:numId w:val="8"/>
+        </w:numPr>
+        <w:ind w:firstLineChars="0"/>
+        <w:rPr>
+          <w:lang w:val="en-GB"/>
+        </w:rPr>
+      </w:pPr>
+      <w:r>
+        <w:rPr>
+          <w:lang w:val="en-GB"/>
+        </w:rPr>
+        <w:t xml:space="preserve">Develop in iteration cycles. </w:t>
+      </w:r>
+    </w:p>
+    <w:p>
+      <w:pPr>
+        <w:pStyle w:val="ab"/>
+        <w:numPr>
+          <w:ilvl w:val="0"/>
+          <w:numId w:val="8"/>
+        </w:numPr>
+        <w:ind w:firstLineChars="0"/>
+        <w:rPr>
+          <w:lang w:val="en-GB"/>
+        </w:rPr>
+      </w:pPr>
+      <w:r>
+        <w:rPr>
+          <w:lang w:val="en-GB"/>
+        </w:rPr>
+        <w:t xml:space="preserve">Make small, but frequent, releases. </w:t>
+      </w:r>
+    </w:p>
+    <w:p>
+      <w:pPr>
+        <w:pStyle w:val="ab"/>
+        <w:numPr>
+          <w:ilvl w:val="0"/>
+          <w:numId w:val="8"/>
+        </w:numPr>
+        <w:ind w:firstLineChars="0"/>
+        <w:rPr>
+          <w:lang w:val="en-GB"/>
+        </w:rPr>
+      </w:pPr>
+      <w:r>
+        <w:rPr>
+          <w:lang w:val="en-GB"/>
+        </w:rPr>
+        <w:t xml:space="preserve">Set realistic schedules, based around small releases. </w:t>
+      </w:r>
+    </w:p>
+    <w:p>
+      <w:pPr>
+        <w:pStyle w:val="ab"/>
+        <w:numPr>
+          <w:ilvl w:val="0"/>
+          <w:numId w:val="8"/>
+        </w:numPr>
+        <w:ind w:firstLineChars="0"/>
+        <w:rPr>
+          <w:lang w:val="en-GB"/>
+        </w:rPr>
+      </w:pPr>
+      <w:r>
+        <w:rPr>
+          <w:lang w:val="en-GB"/>
+        </w:rPr>
+        <w:t xml:space="preserve">No killer schedules; work regular hours. </w:t>
+      </w:r>
+    </w:p>
+    <w:p>
+      <w:pPr>
+        <w:pStyle w:val="ab"/>
+        <w:numPr>
+          <w:ilvl w:val="0"/>
+          <w:numId w:val="8"/>
+        </w:numPr>
+        <w:ind w:firstLineChars="0"/>
+        <w:rPr>
+          <w:lang w:val="en-GB"/>
+        </w:rPr>
+      </w:pPr>
+      <w:r>
+        <w:rPr>
+          <w:lang w:val="en-GB"/>
+        </w:rPr>
+        <w:t xml:space="preserve">Write the test code first. </w:t>
+      </w:r>
+    </w:p>
+    <w:p>
+      <w:pPr>
+        <w:pStyle w:val="ab"/>
+        <w:numPr>
+          <w:ilvl w:val="0"/>
+          <w:numId w:val="8"/>
+        </w:numPr>
+        <w:ind w:firstLineChars="0"/>
+        <w:rPr>
+          <w:lang w:val="en-GB"/>
+        </w:rPr>
+      </w:pPr>
+      <w:r>
+        <w:rPr>
+          <w:lang w:val="en-GB"/>
+        </w:rPr>
+        <w:t xml:space="preserve">Don’t release anything until it passes all the tests. </w:t>
+      </w:r>
+    </w:p>
+    <w:p>
+      <w:pPr>
+        <w:pStyle w:val="ab"/>
+        <w:numPr>
+          <w:ilvl w:val="0"/>
+          <w:numId w:val="8"/>
+        </w:numPr>
+        <w:ind w:firstLineChars="0"/>
+        <w:rPr>
+          <w:lang w:val="en-GB"/>
+        </w:rPr>
+      </w:pPr>
+      <w:r>
+        <w:rPr>
+          <w:lang w:val="en-GB"/>
+        </w:rPr>
+        <w:t xml:space="preserve">Refactor (improve the code) whenever and wherever you notice the opportunity. </w:t>
+      </w:r>
+    </w:p>
+    <w:p>
+      <w:pPr>
+        <w:pStyle w:val="ab"/>
+        <w:numPr>
+          <w:ilvl w:val="0"/>
+          <w:numId w:val="8"/>
+        </w:numPr>
+        <w:ind w:firstLineChars="0"/>
+        <w:rPr>
+          <w:lang w:val="en-GB"/>
+        </w:rPr>
+      </w:pPr>
+      <w:r>
+        <w:rPr>
+          <w:lang w:val="en-GB"/>
+        </w:rPr>
+        <w:t>Program in pairs, and move people around so that everybody knows pretty much everything about the code.</w:t>
+      </w:r>
+    </w:p>
+    <w:p>
+      <w:pPr>
+        <w:rPr>
+          <w:lang w:val="en-GB"/>
+        </w:rPr>
+      </w:pPr>
+    </w:p>
+    <w:p>
+      <w:pPr>
         <w:rPr>
           <w:rFonts w:hint="eastAsia"/>
           <w:lang w:val="en-GB"/>
@@ -5451,16 +6275,16 @@
     </w:lvl>
   </w:abstractNum>
   <w:abstractNum w:abstractNumId="1" w15:restartNumberingAfterBreak="0">
-    <w:nsid w:val="1B1F31CD"/>
+    <w:nsid w:val="1AB1302B"/>
     <w:multiLevelType w:val="hybridMultilevel"/>
-    <w:tmpl w:val="746817C2"/>
-    <w:lvl w:ilvl="0" w:tplc="04090001">
+    <w:tmpl w:val="460001C4"/>
+    <w:lvl w:ilvl="0" w:tplc="0409000D">
       <w:start w:val="1"/>
       <w:numFmt w:val="bullet"/>
-      <w:lvlText w:val=""/>
+      <w:lvlText w:val=""/>
       <w:lvlJc w:val="left"/>
       <w:pPr>
-        <w:ind w:left="840" w:hanging="420"/>
+        <w:ind w:left="420" w:hanging="420"/>
       </w:pPr>
       <w:rPr>
         <w:rFonts w:ascii="Wingdings" w:hAnsi="Wingdings" w:hint="default"/>
@@ -5472,7 +6296,7 @@
       <w:lvlText w:val=""/>
       <w:lvlJc w:val="left"/>
       <w:pPr>
-        <w:ind w:left="1260" w:hanging="420"/>
+        <w:ind w:left="840" w:hanging="420"/>
       </w:pPr>
       <w:rPr>
         <w:rFonts w:ascii="Wingdings" w:hAnsi="Wingdings" w:hint="default"/>
@@ -5484,7 +6308,7 @@
       <w:lvlText w:val=""/>
       <w:lvlJc w:val="left"/>
       <w:pPr>
-        <w:ind w:left="1680" w:hanging="420"/>
+        <w:ind w:left="1260" w:hanging="420"/>
       </w:pPr>
       <w:rPr>
         <w:rFonts w:ascii="Wingdings" w:hAnsi="Wingdings" w:hint="default"/>
@@ -5496,7 +6320,7 @@
       <w:lvlText w:val=""/>
       <w:lvlJc w:val="left"/>
       <w:pPr>
-        <w:ind w:left="2100" w:hanging="420"/>
+        <w:ind w:left="1680" w:hanging="420"/>
       </w:pPr>
       <w:rPr>
         <w:rFonts w:ascii="Wingdings" w:hAnsi="Wingdings" w:hint="default"/>
@@ -5508,7 +6332,7 @@
       <w:lvlText w:val=""/>
       <w:lvlJc w:val="left"/>
       <w:pPr>
-        <w:ind w:left="2520" w:hanging="420"/>
+        <w:ind w:left="2100" w:hanging="420"/>
       </w:pPr>
       <w:rPr>
         <w:rFonts w:ascii="Wingdings" w:hAnsi="Wingdings" w:hint="default"/>
@@ -5520,7 +6344,7 @@
       <w:lvlText w:val=""/>
       <w:lvlJc w:val="left"/>
       <w:pPr>
-        <w:ind w:left="2940" w:hanging="420"/>
+        <w:ind w:left="2520" w:hanging="420"/>
       </w:pPr>
       <w:rPr>
         <w:rFonts w:ascii="Wingdings" w:hAnsi="Wingdings" w:hint="default"/>
@@ -5532,7 +6356,7 @@
       <w:lvlText w:val=""/>
       <w:lvlJc w:val="left"/>
       <w:pPr>
-        <w:ind w:left="3360" w:hanging="420"/>
+        <w:ind w:left="2940" w:hanging="420"/>
       </w:pPr>
       <w:rPr>
         <w:rFonts w:ascii="Wingdings" w:hAnsi="Wingdings" w:hint="default"/>
@@ -5544,7 +6368,7 @@
       <w:lvlText w:val=""/>
       <w:lvlJc w:val="left"/>
       <w:pPr>
-        <w:ind w:left="3780" w:hanging="420"/>
+        <w:ind w:left="3360" w:hanging="420"/>
       </w:pPr>
       <w:rPr>
         <w:rFonts w:ascii="Wingdings" w:hAnsi="Wingdings" w:hint="default"/>
@@ -5556,7 +6380,7 @@
       <w:lvlText w:val=""/>
       <w:lvlJc w:val="left"/>
       <w:pPr>
-        <w:ind w:left="4200" w:hanging="420"/>
+        <w:ind w:left="3780" w:hanging="420"/>
       </w:pPr>
       <w:rPr>
         <w:rFonts w:ascii="Wingdings" w:hAnsi="Wingdings" w:hint="default"/>
@@ -5564,16 +6388,16 @@
     </w:lvl>
   </w:abstractNum>
   <w:abstractNum w:abstractNumId="2" w15:restartNumberingAfterBreak="0">
-    <w:nsid w:val="233B4BBC"/>
+    <w:nsid w:val="1B1F31CD"/>
     <w:multiLevelType w:val="hybridMultilevel"/>
-    <w:tmpl w:val="6BF2AAF6"/>
+    <w:tmpl w:val="746817C2"/>
     <w:lvl w:ilvl="0" w:tplc="04090001">
       <w:start w:val="1"/>
       <w:numFmt w:val="bullet"/>
       <w:lvlText w:val=""/>
       <w:lvlJc w:val="left"/>
       <w:pPr>
-        <w:ind w:left="420" w:hanging="420"/>
+        <w:ind w:left="840" w:hanging="420"/>
       </w:pPr>
       <w:rPr>
         <w:rFonts w:ascii="Wingdings" w:hAnsi="Wingdings" w:hint="default"/>
@@ -5585,7 +6409,7 @@
       <w:lvlText w:val=""/>
       <w:lvlJc w:val="left"/>
       <w:pPr>
-        <w:ind w:left="840" w:hanging="420"/>
+        <w:ind w:left="1260" w:hanging="420"/>
       </w:pPr>
       <w:rPr>
         <w:rFonts w:ascii="Wingdings" w:hAnsi="Wingdings" w:hint="default"/>
@@ -5597,7 +6421,7 @@
       <w:lvlText w:val=""/>
       <w:lvlJc w:val="left"/>
       <w:pPr>
-        <w:ind w:left="1260" w:hanging="420"/>
+        <w:ind w:left="1680" w:hanging="420"/>
       </w:pPr>
       <w:rPr>
         <w:rFonts w:ascii="Wingdings" w:hAnsi="Wingdings" w:hint="default"/>
@@ -5609,7 +6433,7 @@
       <w:lvlText w:val=""/>
       <w:lvlJc w:val="left"/>
       <w:pPr>
-        <w:ind w:left="1680" w:hanging="420"/>
+        <w:ind w:left="2100" w:hanging="420"/>
       </w:pPr>
       <w:rPr>
         <w:rFonts w:ascii="Wingdings" w:hAnsi="Wingdings" w:hint="default"/>
@@ -5621,7 +6445,7 @@
       <w:lvlText w:val=""/>
       <w:lvlJc w:val="left"/>
       <w:pPr>
-        <w:ind w:left="2100" w:hanging="420"/>
+        <w:ind w:left="2520" w:hanging="420"/>
       </w:pPr>
       <w:rPr>
         <w:rFonts w:ascii="Wingdings" w:hAnsi="Wingdings" w:hint="default"/>
@@ -5633,7 +6457,7 @@
       <w:lvlText w:val=""/>
       <w:lvlJc w:val="left"/>
       <w:pPr>
-        <w:ind w:left="2520" w:hanging="420"/>
+        <w:ind w:left="2940" w:hanging="420"/>
       </w:pPr>
       <w:rPr>
         <w:rFonts w:ascii="Wingdings" w:hAnsi="Wingdings" w:hint="default"/>
@@ -5645,7 +6469,7 @@
       <w:lvlText w:val=""/>
       <w:lvlJc w:val="left"/>
       <w:pPr>
-        <w:ind w:left="2940" w:hanging="420"/>
+        <w:ind w:left="3360" w:hanging="420"/>
       </w:pPr>
       <w:rPr>
         <w:rFonts w:ascii="Wingdings" w:hAnsi="Wingdings" w:hint="default"/>
@@ -5657,7 +6481,7 @@
       <w:lvlText w:val=""/>
       <w:lvlJc w:val="left"/>
       <w:pPr>
-        <w:ind w:left="3360" w:hanging="420"/>
+        <w:ind w:left="3780" w:hanging="420"/>
       </w:pPr>
       <w:rPr>
         <w:rFonts w:ascii="Wingdings" w:hAnsi="Wingdings" w:hint="default"/>
@@ -5669,7 +6493,7 @@
       <w:lvlText w:val=""/>
       <w:lvlJc w:val="left"/>
       <w:pPr>
-        <w:ind w:left="3780" w:hanging="420"/>
+        <w:ind w:left="4200" w:hanging="420"/>
       </w:pPr>
       <w:rPr>
         <w:rFonts w:ascii="Wingdings" w:hAnsi="Wingdings" w:hint="default"/>
@@ -5677,102 +6501,16 @@
     </w:lvl>
   </w:abstractNum>
   <w:abstractNum w:abstractNumId="3" w15:restartNumberingAfterBreak="0">
-    <w:nsid w:val="2B0D5506"/>
+    <w:nsid w:val="233B4BBC"/>
     <w:multiLevelType w:val="hybridMultilevel"/>
-    <w:tmpl w:val="15A817BE"/>
-    <w:lvl w:ilvl="0" w:tplc="0409000F">
-      <w:start w:val="1"/>
-      <w:numFmt w:val="decimal"/>
-      <w:lvlText w:val="%1."/>
-      <w:lvlJc w:val="left"/>
-      <w:pPr>
-        <w:ind w:left="420" w:hanging="420"/>
-      </w:pPr>
-    </w:lvl>
-    <w:lvl w:ilvl="1" w:tplc="04090019" w:tentative="1">
-      <w:start w:val="1"/>
-      <w:numFmt w:val="lowerLetter"/>
-      <w:lvlText w:val="%2)"/>
-      <w:lvlJc w:val="left"/>
-      <w:pPr>
-        <w:ind w:left="840" w:hanging="420"/>
-      </w:pPr>
-    </w:lvl>
-    <w:lvl w:ilvl="2" w:tplc="0409001B" w:tentative="1">
-      <w:start w:val="1"/>
-      <w:numFmt w:val="lowerRoman"/>
-      <w:lvlText w:val="%3."/>
-      <w:lvlJc w:val="right"/>
-      <w:pPr>
-        <w:ind w:left="1260" w:hanging="420"/>
-      </w:pPr>
-    </w:lvl>
-    <w:lvl w:ilvl="3" w:tplc="0409000F" w:tentative="1">
-      <w:start w:val="1"/>
-      <w:numFmt w:val="decimal"/>
-      <w:lvlText w:val="%4."/>
-      <w:lvlJc w:val="left"/>
-      <w:pPr>
-        <w:ind w:left="1680" w:hanging="420"/>
-      </w:pPr>
-    </w:lvl>
-    <w:lvl w:ilvl="4" w:tplc="04090019" w:tentative="1">
-      <w:start w:val="1"/>
-      <w:numFmt w:val="lowerLetter"/>
-      <w:lvlText w:val="%5)"/>
-      <w:lvlJc w:val="left"/>
-      <w:pPr>
-        <w:ind w:left="2100" w:hanging="420"/>
-      </w:pPr>
-    </w:lvl>
-    <w:lvl w:ilvl="5" w:tplc="0409001B" w:tentative="1">
-      <w:start w:val="1"/>
-      <w:numFmt w:val="lowerRoman"/>
-      <w:lvlText w:val="%6."/>
-      <w:lvlJc w:val="right"/>
-      <w:pPr>
-        <w:ind w:left="2520" w:hanging="420"/>
-      </w:pPr>
-    </w:lvl>
-    <w:lvl w:ilvl="6" w:tplc="0409000F" w:tentative="1">
-      <w:start w:val="1"/>
-      <w:numFmt w:val="decimal"/>
-      <w:lvlText w:val="%7."/>
-      <w:lvlJc w:val="left"/>
-      <w:pPr>
-        <w:ind w:left="2940" w:hanging="420"/>
-      </w:pPr>
-    </w:lvl>
-    <w:lvl w:ilvl="7" w:tplc="04090019" w:tentative="1">
-      <w:start w:val="1"/>
-      <w:numFmt w:val="lowerLetter"/>
-      <w:lvlText w:val="%8)"/>
-      <w:lvlJc w:val="left"/>
-      <w:pPr>
-        <w:ind w:left="3360" w:hanging="420"/>
-      </w:pPr>
-    </w:lvl>
-    <w:lvl w:ilvl="8" w:tplc="0409001B" w:tentative="1">
-      <w:start w:val="1"/>
-      <w:numFmt w:val="lowerRoman"/>
-      <w:lvlText w:val="%9."/>
-      <w:lvlJc w:val="right"/>
-      <w:pPr>
-        <w:ind w:left="3780" w:hanging="420"/>
-      </w:pPr>
-    </w:lvl>
-  </w:abstractNum>
-  <w:abstractNum w:abstractNumId="4" w15:restartNumberingAfterBreak="0">
-    <w:nsid w:val="2F9054F2"/>
-    <w:multiLevelType w:val="hybridMultilevel"/>
-    <w:tmpl w:val="2CAE9AFA"/>
+    <w:tmpl w:val="6BF2AAF6"/>
     <w:lvl w:ilvl="0" w:tplc="04090001">
       <w:start w:val="1"/>
       <w:numFmt w:val="bullet"/>
       <w:lvlText w:val=""/>
       <w:lvlJc w:val="left"/>
       <w:pPr>
-        <w:ind w:left="840" w:hanging="420"/>
+        <w:ind w:left="420" w:hanging="420"/>
       </w:pPr>
       <w:rPr>
         <w:rFonts w:ascii="Wingdings" w:hAnsi="Wingdings" w:hint="default"/>
@@ -5784,7 +6522,7 @@
       <w:lvlText w:val=""/>
       <w:lvlJc w:val="left"/>
       <w:pPr>
-        <w:ind w:left="1260" w:hanging="420"/>
+        <w:ind w:left="840" w:hanging="420"/>
       </w:pPr>
       <w:rPr>
         <w:rFonts w:ascii="Wingdings" w:hAnsi="Wingdings" w:hint="default"/>
@@ -5796,7 +6534,7 @@
       <w:lvlText w:val=""/>
       <w:lvlJc w:val="left"/>
       <w:pPr>
-        <w:ind w:left="1680" w:hanging="420"/>
+        <w:ind w:left="1260" w:hanging="420"/>
       </w:pPr>
       <w:rPr>
         <w:rFonts w:ascii="Wingdings" w:hAnsi="Wingdings" w:hint="default"/>
@@ -5808,7 +6546,7 @@
       <w:lvlText w:val=""/>
       <w:lvlJc w:val="left"/>
       <w:pPr>
-        <w:ind w:left="2100" w:hanging="420"/>
+        <w:ind w:left="1680" w:hanging="420"/>
       </w:pPr>
       <w:rPr>
         <w:rFonts w:ascii="Wingdings" w:hAnsi="Wingdings" w:hint="default"/>
@@ -5820,7 +6558,7 @@
       <w:lvlText w:val=""/>
       <w:lvlJc w:val="left"/>
       <w:pPr>
-        <w:ind w:left="2520" w:hanging="420"/>
+        <w:ind w:left="2100" w:hanging="420"/>
       </w:pPr>
       <w:rPr>
         <w:rFonts w:ascii="Wingdings" w:hAnsi="Wingdings" w:hint="default"/>
@@ -5832,7 +6570,7 @@
       <w:lvlText w:val=""/>
       <w:lvlJc w:val="left"/>
       <w:pPr>
-        <w:ind w:left="2940" w:hanging="420"/>
+        <w:ind w:left="2520" w:hanging="420"/>
       </w:pPr>
       <w:rPr>
         <w:rFonts w:ascii="Wingdings" w:hAnsi="Wingdings" w:hint="default"/>
@@ -5844,7 +6582,7 @@
       <w:lvlText w:val=""/>
       <w:lvlJc w:val="left"/>
       <w:pPr>
-        <w:ind w:left="3360" w:hanging="420"/>
+        <w:ind w:left="2940" w:hanging="420"/>
       </w:pPr>
       <w:rPr>
         <w:rFonts w:ascii="Wingdings" w:hAnsi="Wingdings" w:hint="default"/>
@@ -5856,7 +6594,7 @@
       <w:lvlText w:val=""/>
       <w:lvlJc w:val="left"/>
       <w:pPr>
-        <w:ind w:left="3780" w:hanging="420"/>
+        <w:ind w:left="3360" w:hanging="420"/>
       </w:pPr>
       <w:rPr>
         <w:rFonts w:ascii="Wingdings" w:hAnsi="Wingdings" w:hint="default"/>
@@ -5868,24 +6606,196 @@
       <w:lvlText w:val=""/>
       <w:lvlJc w:val="left"/>
       <w:pPr>
-        <w:ind w:left="4200" w:hanging="420"/>
+        <w:ind w:left="3780" w:hanging="420"/>
       </w:pPr>
       <w:rPr>
         <w:rFonts w:ascii="Wingdings" w:hAnsi="Wingdings" w:hint="default"/>
       </w:rPr>
     </w:lvl>
   </w:abstractNum>
+  <w:abstractNum w:abstractNumId="4" w15:restartNumberingAfterBreak="0">
+    <w:nsid w:val="237A496F"/>
+    <w:multiLevelType w:val="hybridMultilevel"/>
+    <w:tmpl w:val="C97AC87A"/>
+    <w:lvl w:ilvl="0" w:tplc="04090011">
+      <w:start w:val="1"/>
+      <w:numFmt w:val="decimal"/>
+      <w:lvlText w:val="%1)"/>
+      <w:lvlJc w:val="left"/>
+      <w:pPr>
+        <w:ind w:left="420" w:hanging="420"/>
+      </w:pPr>
+    </w:lvl>
+    <w:lvl w:ilvl="1" w:tplc="04090019" w:tentative="1">
+      <w:start w:val="1"/>
+      <w:numFmt w:val="lowerLetter"/>
+      <w:lvlText w:val="%2)"/>
+      <w:lvlJc w:val="left"/>
+      <w:pPr>
+        <w:ind w:left="840" w:hanging="420"/>
+      </w:pPr>
+    </w:lvl>
+    <w:lvl w:ilvl="2" w:tplc="0409001B" w:tentative="1">
+      <w:start w:val="1"/>
+      <w:numFmt w:val="lowerRoman"/>
+      <w:lvlText w:val="%3."/>
+      <w:lvlJc w:val="right"/>
+      <w:pPr>
+        <w:ind w:left="1260" w:hanging="420"/>
+      </w:pPr>
+    </w:lvl>
+    <w:lvl w:ilvl="3" w:tplc="0409000F" w:tentative="1">
+      <w:start w:val="1"/>
+      <w:numFmt w:val="decimal"/>
+      <w:lvlText w:val="%4."/>
+      <w:lvlJc w:val="left"/>
+      <w:pPr>
+        <w:ind w:left="1680" w:hanging="420"/>
+      </w:pPr>
+    </w:lvl>
+    <w:lvl w:ilvl="4" w:tplc="04090019" w:tentative="1">
+      <w:start w:val="1"/>
+      <w:numFmt w:val="lowerLetter"/>
+      <w:lvlText w:val="%5)"/>
+      <w:lvlJc w:val="left"/>
+      <w:pPr>
+        <w:ind w:left="2100" w:hanging="420"/>
+      </w:pPr>
+    </w:lvl>
+    <w:lvl w:ilvl="5" w:tplc="0409001B" w:tentative="1">
+      <w:start w:val="1"/>
+      <w:numFmt w:val="lowerRoman"/>
+      <w:lvlText w:val="%6."/>
+      <w:lvlJc w:val="right"/>
+      <w:pPr>
+        <w:ind w:left="2520" w:hanging="420"/>
+      </w:pPr>
+    </w:lvl>
+    <w:lvl w:ilvl="6" w:tplc="0409000F" w:tentative="1">
+      <w:start w:val="1"/>
+      <w:numFmt w:val="decimal"/>
+      <w:lvlText w:val="%7."/>
+      <w:lvlJc w:val="left"/>
+      <w:pPr>
+        <w:ind w:left="2940" w:hanging="420"/>
+      </w:pPr>
+    </w:lvl>
+    <w:lvl w:ilvl="7" w:tplc="04090019" w:tentative="1">
+      <w:start w:val="1"/>
+      <w:numFmt w:val="lowerLetter"/>
+      <w:lvlText w:val="%8)"/>
+      <w:lvlJc w:val="left"/>
+      <w:pPr>
+        <w:ind w:left="3360" w:hanging="420"/>
+      </w:pPr>
+    </w:lvl>
+    <w:lvl w:ilvl="8" w:tplc="0409001B" w:tentative="1">
+      <w:start w:val="1"/>
+      <w:numFmt w:val="lowerRoman"/>
+      <w:lvlText w:val="%9."/>
+      <w:lvlJc w:val="right"/>
+      <w:pPr>
+        <w:ind w:left="3780" w:hanging="420"/>
+      </w:pPr>
+    </w:lvl>
+  </w:abstractNum>
   <w:abstractNum w:abstractNumId="5" w15:restartNumberingAfterBreak="0">
-    <w:nsid w:val="53B870E2"/>
+    <w:nsid w:val="2B0D5506"/>
     <w:multiLevelType w:val="hybridMultilevel"/>
-    <w:tmpl w:val="AABC83AE"/>
+    <w:tmpl w:val="15A817BE"/>
+    <w:lvl w:ilvl="0" w:tplc="0409000F">
+      <w:start w:val="1"/>
+      <w:numFmt w:val="decimal"/>
+      <w:lvlText w:val="%1."/>
+      <w:lvlJc w:val="left"/>
+      <w:pPr>
+        <w:ind w:left="420" w:hanging="420"/>
+      </w:pPr>
+    </w:lvl>
+    <w:lvl w:ilvl="1" w:tplc="04090019" w:tentative="1">
+      <w:start w:val="1"/>
+      <w:numFmt w:val="lowerLetter"/>
+      <w:lvlText w:val="%2)"/>
+      <w:lvlJc w:val="left"/>
+      <w:pPr>
+        <w:ind w:left="840" w:hanging="420"/>
+      </w:pPr>
+    </w:lvl>
+    <w:lvl w:ilvl="2" w:tplc="0409001B" w:tentative="1">
+      <w:start w:val="1"/>
+      <w:numFmt w:val="lowerRoman"/>
+      <w:lvlText w:val="%3."/>
+      <w:lvlJc w:val="right"/>
+      <w:pPr>
+        <w:ind w:left="1260" w:hanging="420"/>
+      </w:pPr>
+    </w:lvl>
+    <w:lvl w:ilvl="3" w:tplc="0409000F" w:tentative="1">
+      <w:start w:val="1"/>
+      <w:numFmt w:val="decimal"/>
+      <w:lvlText w:val="%4."/>
+      <w:lvlJc w:val="left"/>
+      <w:pPr>
+        <w:ind w:left="1680" w:hanging="420"/>
+      </w:pPr>
+    </w:lvl>
+    <w:lvl w:ilvl="4" w:tplc="04090019" w:tentative="1">
+      <w:start w:val="1"/>
+      <w:numFmt w:val="lowerLetter"/>
+      <w:lvlText w:val="%5)"/>
+      <w:lvlJc w:val="left"/>
+      <w:pPr>
+        <w:ind w:left="2100" w:hanging="420"/>
+      </w:pPr>
+    </w:lvl>
+    <w:lvl w:ilvl="5" w:tplc="0409001B" w:tentative="1">
+      <w:start w:val="1"/>
+      <w:numFmt w:val="lowerRoman"/>
+      <w:lvlText w:val="%6."/>
+      <w:lvlJc w:val="right"/>
+      <w:pPr>
+        <w:ind w:left="2520" w:hanging="420"/>
+      </w:pPr>
+    </w:lvl>
+    <w:lvl w:ilvl="6" w:tplc="0409000F" w:tentative="1">
+      <w:start w:val="1"/>
+      <w:numFmt w:val="decimal"/>
+      <w:lvlText w:val="%7."/>
+      <w:lvlJc w:val="left"/>
+      <w:pPr>
+        <w:ind w:left="2940" w:hanging="420"/>
+      </w:pPr>
+    </w:lvl>
+    <w:lvl w:ilvl="7" w:tplc="04090019" w:tentative="1">
+      <w:start w:val="1"/>
+      <w:numFmt w:val="lowerLetter"/>
+      <w:lvlText w:val="%8)"/>
+      <w:lvlJc w:val="left"/>
+      <w:pPr>
+        <w:ind w:left="3360" w:hanging="420"/>
+      </w:pPr>
+    </w:lvl>
+    <w:lvl w:ilvl="8" w:tplc="0409001B" w:tentative="1">
+      <w:start w:val="1"/>
+      <w:numFmt w:val="lowerRoman"/>
+      <w:lvlText w:val="%9."/>
+      <w:lvlJc w:val="right"/>
+      <w:pPr>
+        <w:ind w:left="3780" w:hanging="420"/>
+      </w:pPr>
+    </w:lvl>
+  </w:abstractNum>
+  <w:abstractNum w:abstractNumId="6" w15:restartNumberingAfterBreak="0">
+    <w:nsid w:val="2F9054F2"/>
+    <w:multiLevelType w:val="hybridMultilevel"/>
+    <w:tmpl w:val="2CAE9AFA"/>
     <w:lvl w:ilvl="0" w:tplc="04090001">
       <w:start w:val="1"/>
       <w:numFmt w:val="bullet"/>
       <w:lvlText w:val=""/>
       <w:lvlJc w:val="left"/>
       <w:pPr>
-        <w:ind w:left="420" w:hanging="420"/>
+        <w:ind w:left="840" w:hanging="420"/>
       </w:pPr>
       <w:rPr>
         <w:rFonts w:ascii="Wingdings" w:hAnsi="Wingdings" w:hint="default"/>
@@ -5897,7 +6807,7 @@
       <w:lvlText w:val=""/>
       <w:lvlJc w:val="left"/>
       <w:pPr>
-        <w:ind w:left="840" w:hanging="420"/>
+        <w:ind w:left="1260" w:hanging="420"/>
       </w:pPr>
       <w:rPr>
         <w:rFonts w:ascii="Wingdings" w:hAnsi="Wingdings" w:hint="default"/>
@@ -5909,7 +6819,7 @@
       <w:lvlText w:val=""/>
       <w:lvlJc w:val="left"/>
       <w:pPr>
-        <w:ind w:left="1260" w:hanging="420"/>
+        <w:ind w:left="1680" w:hanging="420"/>
       </w:pPr>
       <w:rPr>
         <w:rFonts w:ascii="Wingdings" w:hAnsi="Wingdings" w:hint="default"/>
@@ -5921,7 +6831,7 @@
       <w:lvlText w:val=""/>
       <w:lvlJc w:val="left"/>
       <w:pPr>
-        <w:ind w:left="1680" w:hanging="420"/>
+        <w:ind w:left="2100" w:hanging="420"/>
       </w:pPr>
       <w:rPr>
         <w:rFonts w:ascii="Wingdings" w:hAnsi="Wingdings" w:hint="default"/>
@@ -5933,7 +6843,7 @@
       <w:lvlText w:val=""/>
       <w:lvlJc w:val="left"/>
       <w:pPr>
-        <w:ind w:left="2100" w:hanging="420"/>
+        <w:ind w:left="2520" w:hanging="420"/>
       </w:pPr>
       <w:rPr>
         <w:rFonts w:ascii="Wingdings" w:hAnsi="Wingdings" w:hint="default"/>
@@ -5945,7 +6855,7 @@
       <w:lvlText w:val=""/>
       <w:lvlJc w:val="left"/>
       <w:pPr>
-        <w:ind w:left="2520" w:hanging="420"/>
+        <w:ind w:left="2940" w:hanging="420"/>
       </w:pPr>
       <w:rPr>
         <w:rFonts w:ascii="Wingdings" w:hAnsi="Wingdings" w:hint="default"/>
@@ -5957,7 +6867,7 @@
       <w:lvlText w:val=""/>
       <w:lvlJc w:val="left"/>
       <w:pPr>
-        <w:ind w:left="2940" w:hanging="420"/>
+        <w:ind w:left="3360" w:hanging="420"/>
       </w:pPr>
       <w:rPr>
         <w:rFonts w:ascii="Wingdings" w:hAnsi="Wingdings" w:hint="default"/>
@@ -5969,7 +6879,7 @@
       <w:lvlText w:val=""/>
       <w:lvlJc w:val="left"/>
       <w:pPr>
-        <w:ind w:left="3360" w:hanging="420"/>
+        <w:ind w:left="3780" w:hanging="420"/>
       </w:pPr>
       <w:rPr>
         <w:rFonts w:ascii="Wingdings" w:hAnsi="Wingdings" w:hint="default"/>
@@ -5981,6 +6891,119 @@
       <w:lvlText w:val=""/>
       <w:lvlJc w:val="left"/>
       <w:pPr>
+        <w:ind w:left="4200" w:hanging="420"/>
+      </w:pPr>
+      <w:rPr>
+        <w:rFonts w:ascii="Wingdings" w:hAnsi="Wingdings" w:hint="default"/>
+      </w:rPr>
+    </w:lvl>
+  </w:abstractNum>
+  <w:abstractNum w:abstractNumId="7" w15:restartNumberingAfterBreak="0">
+    <w:nsid w:val="53B870E2"/>
+    <w:multiLevelType w:val="hybridMultilevel"/>
+    <w:tmpl w:val="AABC83AE"/>
+    <w:lvl w:ilvl="0" w:tplc="04090001">
+      <w:start w:val="1"/>
+      <w:numFmt w:val="bullet"/>
+      <w:lvlText w:val=""/>
+      <w:lvlJc w:val="left"/>
+      <w:pPr>
+        <w:ind w:left="420" w:hanging="420"/>
+      </w:pPr>
+      <w:rPr>
+        <w:rFonts w:ascii="Wingdings" w:hAnsi="Wingdings" w:hint="default"/>
+      </w:rPr>
+    </w:lvl>
+    <w:lvl w:ilvl="1" w:tplc="04090003" w:tentative="1">
+      <w:start w:val="1"/>
+      <w:numFmt w:val="bullet"/>
+      <w:lvlText w:val=""/>
+      <w:lvlJc w:val="left"/>
+      <w:pPr>
+        <w:ind w:left="840" w:hanging="420"/>
+      </w:pPr>
+      <w:rPr>
+        <w:rFonts w:ascii="Wingdings" w:hAnsi="Wingdings" w:hint="default"/>
+      </w:rPr>
+    </w:lvl>
+    <w:lvl w:ilvl="2" w:tplc="04090005" w:tentative="1">
+      <w:start w:val="1"/>
+      <w:numFmt w:val="bullet"/>
+      <w:lvlText w:val=""/>
+      <w:lvlJc w:val="left"/>
+      <w:pPr>
+        <w:ind w:left="1260" w:hanging="420"/>
+      </w:pPr>
+      <w:rPr>
+        <w:rFonts w:ascii="Wingdings" w:hAnsi="Wingdings" w:hint="default"/>
+      </w:rPr>
+    </w:lvl>
+    <w:lvl w:ilvl="3" w:tplc="04090001" w:tentative="1">
+      <w:start w:val="1"/>
+      <w:numFmt w:val="bullet"/>
+      <w:lvlText w:val=""/>
+      <w:lvlJc w:val="left"/>
+      <w:pPr>
+        <w:ind w:left="1680" w:hanging="420"/>
+      </w:pPr>
+      <w:rPr>
+        <w:rFonts w:ascii="Wingdings" w:hAnsi="Wingdings" w:hint="default"/>
+      </w:rPr>
+    </w:lvl>
+    <w:lvl w:ilvl="4" w:tplc="04090003" w:tentative="1">
+      <w:start w:val="1"/>
+      <w:numFmt w:val="bullet"/>
+      <w:lvlText w:val=""/>
+      <w:lvlJc w:val="left"/>
+      <w:pPr>
+        <w:ind w:left="2100" w:hanging="420"/>
+      </w:pPr>
+      <w:rPr>
+        <w:rFonts w:ascii="Wingdings" w:hAnsi="Wingdings" w:hint="default"/>
+      </w:rPr>
+    </w:lvl>
+    <w:lvl w:ilvl="5" w:tplc="04090005" w:tentative="1">
+      <w:start w:val="1"/>
+      <w:numFmt w:val="bullet"/>
+      <w:lvlText w:val=""/>
+      <w:lvlJc w:val="left"/>
+      <w:pPr>
+        <w:ind w:left="2520" w:hanging="420"/>
+      </w:pPr>
+      <w:rPr>
+        <w:rFonts w:ascii="Wingdings" w:hAnsi="Wingdings" w:hint="default"/>
+      </w:rPr>
+    </w:lvl>
+    <w:lvl w:ilvl="6" w:tplc="04090001" w:tentative="1">
+      <w:start w:val="1"/>
+      <w:numFmt w:val="bullet"/>
+      <w:lvlText w:val=""/>
+      <w:lvlJc w:val="left"/>
+      <w:pPr>
+        <w:ind w:left="2940" w:hanging="420"/>
+      </w:pPr>
+      <w:rPr>
+        <w:rFonts w:ascii="Wingdings" w:hAnsi="Wingdings" w:hint="default"/>
+      </w:rPr>
+    </w:lvl>
+    <w:lvl w:ilvl="7" w:tplc="04090003" w:tentative="1">
+      <w:start w:val="1"/>
+      <w:numFmt w:val="bullet"/>
+      <w:lvlText w:val=""/>
+      <w:lvlJc w:val="left"/>
+      <w:pPr>
+        <w:ind w:left="3360" w:hanging="420"/>
+      </w:pPr>
+      <w:rPr>
+        <w:rFonts w:ascii="Wingdings" w:hAnsi="Wingdings" w:hint="default"/>
+      </w:rPr>
+    </w:lvl>
+    <w:lvl w:ilvl="8" w:tplc="04090005" w:tentative="1">
+      <w:start w:val="1"/>
+      <w:numFmt w:val="bullet"/>
+      <w:lvlText w:val=""/>
+      <w:lvlJc w:val="left"/>
+      <w:pPr>
         <w:ind w:left="3780" w:hanging="420"/>
       </w:pPr>
       <w:rPr>
@@ -5989,22 +7012,28 @@
     </w:lvl>
   </w:abstractNum>
   <w:num w:numId="1">
-    <w:abstractNumId w:val="3"/>
+    <w:abstractNumId w:val="5"/>
   </w:num>
   <w:num w:numId="2">
-    <w:abstractNumId w:val="4"/>
+    <w:abstractNumId w:val="6"/>
   </w:num>
   <w:num w:numId="3">
-    <w:abstractNumId w:val="1"/>
+    <w:abstractNumId w:val="2"/>
   </w:num>
   <w:num w:numId="4">
     <w:abstractNumId w:val="0"/>
   </w:num>
   <w:num w:numId="5">
-    <w:abstractNumId w:val="5"/>
+    <w:abstractNumId w:val="7"/>
   </w:num>
   <w:num w:numId="6">
-    <w:abstractNumId w:val="2"/>
+    <w:abstractNumId w:val="3"/>
+  </w:num>
+  <w:num w:numId="7">
+    <w:abstractNumId w:val="4"/>
+  </w:num>
+  <w:num w:numId="8">
+    <w:abstractNumId w:val="1"/>
   </w:num>
 </w:numbering>
 </file>

</xml_diff>

<commit_message>
Chapter 5 Writing a Programme-two different styles of for loops
</commit_message>
<xml_diff>
--- a/2 Java.docx
+++ b/2 Java.docx
@@ -5639,7 +5639,6 @@
     <w:p>
       <w:pPr>
         <w:rPr>
-          <w:rFonts w:hint="eastAsia"/>
           <w:lang w:val="en-GB"/>
         </w:rPr>
       </w:pPr>
@@ -5826,7 +5825,6 @@
       <w:pPr>
         <w:pStyle w:val="3"/>
         <w:rPr>
-          <w:rFonts w:hint="eastAsia"/>
           <w:color w:val="0070C0"/>
           <w:sz w:val="21"/>
           <w:szCs w:val="21"/>
@@ -6098,18 +6096,324 @@
     </w:p>
     <w:p>
       <w:pPr>
-        <w:rPr>
-          <w:lang w:val="en-GB"/>
-        </w:rPr>
-      </w:pPr>
-    </w:p>
-    <w:p>
-      <w:pPr>
+        <w:pStyle w:val="3"/>
+        <w:rPr>
+          <w:color w:val="0070C0"/>
+          <w:sz w:val="21"/>
+          <w:szCs w:val="21"/>
+          <w:lang w:val="en-GB"/>
+        </w:rPr>
+      </w:pPr>
+      <w:proofErr w:type="spellStart"/>
+      <w:r>
         <w:rPr>
           <w:rFonts w:hint="eastAsia"/>
-          <w:lang w:val="en-GB"/>
-        </w:rPr>
-      </w:pPr>
+          <w:color w:val="0070C0"/>
+          <w:sz w:val="21"/>
+          <w:szCs w:val="21"/>
+          <w:lang w:val="en-GB"/>
+        </w:rPr>
+        <w:lastRenderedPageBreak/>
+        <w:t>Integer</w:t>
+      </w:r>
+      <w:r>
+        <w:rPr>
+          <w:color w:val="0070C0"/>
+          <w:sz w:val="21"/>
+          <w:szCs w:val="21"/>
+          <w:lang w:val="en-GB"/>
+        </w:rPr>
+        <w:t>.</w:t>
+      </w:r>
+      <w:r>
+        <w:rPr>
+          <w:rFonts w:hint="eastAsia"/>
+          <w:color w:val="0070C0"/>
+          <w:sz w:val="21"/>
+          <w:szCs w:val="21"/>
+          <w:lang w:val="en-GB"/>
+        </w:rPr>
+        <w:t>parseInt</w:t>
+      </w:r>
+      <w:proofErr w:type="spellEnd"/>
+      <w:r>
+        <w:rPr>
+          <w:color w:val="0070C0"/>
+          <w:sz w:val="21"/>
+          <w:szCs w:val="21"/>
+          <w:lang w:val="en-GB"/>
+        </w:rPr>
+        <w:t>()</w:t>
+      </w:r>
+    </w:p>
+    <w:p>
+      <w:pPr>
+        <w:rPr>
+          <w:lang w:val="en-GB"/>
+        </w:rPr>
+      </w:pPr>
+      <w:proofErr w:type="spellStart"/>
+      <w:r>
+        <w:rPr>
+          <w:lang w:val="en-GB"/>
+        </w:rPr>
+        <w:t>Integer.parseInt</w:t>
+      </w:r>
+      <w:proofErr w:type="spellEnd"/>
+      <w:r>
+        <w:rPr>
+          <w:lang w:val="en-GB"/>
+        </w:rPr>
+        <w:t>() works only on Strings that represent the ascii values for digits (0,1,2,3,4,5,6,7,8,9). If you try to parse something like “two” or “</w:t>
+      </w:r>
+      <w:proofErr w:type="spellStart"/>
+      <w:r>
+        <w:rPr>
+          <w:lang w:val="en-GB"/>
+        </w:rPr>
+        <w:t>blurp</w:t>
+      </w:r>
+      <w:proofErr w:type="spellEnd"/>
+      <w:r>
+        <w:rPr>
+          <w:lang w:val="en-GB"/>
+        </w:rPr>
+        <w:t xml:space="preserve">”, the code will blow up at runtime. (By blow up, we actually mean throw an exception, but we don’t talk about exceptions until the Exceptions chapter. </w:t>
+      </w:r>
+      <w:proofErr w:type="gramStart"/>
+      <w:r>
+        <w:rPr>
+          <w:lang w:val="en-GB"/>
+        </w:rPr>
+        <w:t>So</w:t>
+      </w:r>
+      <w:proofErr w:type="gramEnd"/>
+      <w:r>
+        <w:rPr>
+          <w:lang w:val="en-GB"/>
+        </w:rPr>
+        <w:t xml:space="preserve"> for now, blow up is close enough.</w:t>
+      </w:r>
+      <w:r>
+        <w:rPr>
+          <w:lang w:val="en-GB"/>
+        </w:rPr>
+        <w:t>)</w:t>
+      </w:r>
+    </w:p>
+    <w:p>
+      <w:pPr>
+        <w:rPr>
+          <w:lang w:val="en-GB"/>
+        </w:rPr>
+      </w:pPr>
+    </w:p>
+    <w:p>
+      <w:pPr>
+        <w:pStyle w:val="3"/>
+        <w:rPr>
+          <w:color w:val="0070C0"/>
+          <w:sz w:val="21"/>
+          <w:szCs w:val="21"/>
+          <w:lang w:val="en-GB"/>
+        </w:rPr>
+      </w:pPr>
+      <w:r>
+        <w:rPr>
+          <w:color w:val="0070C0"/>
+          <w:sz w:val="21"/>
+          <w:szCs w:val="21"/>
+          <w:lang w:val="en-GB"/>
+        </w:rPr>
+        <w:t>two</w:t>
+      </w:r>
+      <w:r>
+        <w:rPr>
+          <w:color w:val="0070C0"/>
+          <w:sz w:val="21"/>
+          <w:szCs w:val="21"/>
+          <w:lang w:val="en-GB"/>
+        </w:rPr>
+        <w:t xml:space="preserve"> </w:t>
+      </w:r>
+      <w:r>
+        <w:rPr>
+          <w:rFonts w:hint="eastAsia"/>
+          <w:color w:val="0070C0"/>
+          <w:sz w:val="21"/>
+          <w:szCs w:val="21"/>
+          <w:lang w:val="en-GB"/>
+        </w:rPr>
+        <w:t>different styles of for</w:t>
+      </w:r>
+      <w:r>
+        <w:rPr>
+          <w:color w:val="0070C0"/>
+          <w:sz w:val="21"/>
+          <w:szCs w:val="21"/>
+          <w:lang w:val="en-GB"/>
+        </w:rPr>
+        <w:t xml:space="preserve"> </w:t>
+      </w:r>
+      <w:r>
+        <w:rPr>
+          <w:rFonts w:hint="eastAsia"/>
+          <w:color w:val="0070C0"/>
+          <w:sz w:val="21"/>
+          <w:szCs w:val="21"/>
+          <w:lang w:val="en-GB"/>
+        </w:rPr>
+        <w:t>loops</w:t>
+      </w:r>
+    </w:p>
+    <w:p>
+      <w:pPr>
+        <w:rPr>
+          <w:lang w:val="en-GB"/>
+        </w:rPr>
+      </w:pPr>
+      <w:r>
+        <w:rPr>
+          <w:lang w:val="en-GB"/>
+        </w:rPr>
+        <w:t xml:space="preserve">From the first version of Java there has been a single kind of for loop that looks like this: </w:t>
+      </w:r>
+    </w:p>
+    <w:p>
+      <w:pPr>
+        <w:rPr>
+          <w:lang w:val="en-GB"/>
+        </w:rPr>
+      </w:pPr>
+      <w:r>
+        <w:rPr>
+          <w:lang w:val="en-GB"/>
+        </w:rPr>
+        <w:t xml:space="preserve">for (int </w:t>
+      </w:r>
+      <w:proofErr w:type="spellStart"/>
+      <w:r>
+        <w:rPr>
+          <w:lang w:val="en-GB"/>
+        </w:rPr>
+        <w:t>i</w:t>
+      </w:r>
+      <w:proofErr w:type="spellEnd"/>
+      <w:r>
+        <w:rPr>
+          <w:lang w:val="en-GB"/>
+        </w:rPr>
+        <w:t xml:space="preserve"> = 0; </w:t>
+      </w:r>
+      <w:proofErr w:type="spellStart"/>
+      <w:r>
+        <w:rPr>
+          <w:lang w:val="en-GB"/>
+        </w:rPr>
+        <w:t>i</w:t>
+      </w:r>
+      <w:proofErr w:type="spellEnd"/>
+      <w:r>
+        <w:rPr>
+          <w:lang w:val="en-GB"/>
+        </w:rPr>
+        <w:t xml:space="preserve"> &lt; 10; </w:t>
+      </w:r>
+      <w:proofErr w:type="spellStart"/>
+      <w:r>
+        <w:rPr>
+          <w:lang w:val="en-GB"/>
+        </w:rPr>
+        <w:t>i</w:t>
+      </w:r>
+      <w:proofErr w:type="spellEnd"/>
+      <w:r>
+        <w:rPr>
+          <w:lang w:val="en-GB"/>
+        </w:rPr>
+        <w:t xml:space="preserve">++) { </w:t>
+      </w:r>
+    </w:p>
+    <w:p>
+      <w:pPr>
+        <w:ind w:firstLine="420"/>
+        <w:rPr>
+          <w:lang w:val="en-GB"/>
+        </w:rPr>
+      </w:pPr>
+      <w:r>
+        <w:rPr>
+          <w:lang w:val="en-GB"/>
+        </w:rPr>
+        <w:t xml:space="preserve">// do something 10 times </w:t>
+      </w:r>
+    </w:p>
+    <w:p>
+      <w:pPr>
+        <w:rPr>
+          <w:lang w:val="en-GB"/>
+        </w:rPr>
+      </w:pPr>
+      <w:r>
+        <w:rPr>
+          <w:lang w:val="en-GB"/>
+        </w:rPr>
+        <w:t xml:space="preserve">} </w:t>
+      </w:r>
+    </w:p>
+    <w:p>
+      <w:pPr>
+        <w:rPr>
+          <w:lang w:val="en-GB"/>
+        </w:rPr>
+      </w:pPr>
+      <w:r>
+        <w:rPr>
+          <w:lang w:val="en-GB"/>
+        </w:rPr>
+        <w:t xml:space="preserve">You can use this format for any kind of loop you need. </w:t>
+      </w:r>
+    </w:p>
+    <w:p>
+      <w:pPr>
+        <w:rPr>
+          <w:lang w:val="en-GB"/>
+        </w:rPr>
+      </w:pPr>
+    </w:p>
+    <w:p>
+      <w:pPr>
+        <w:rPr>
+          <w:lang w:val="en-GB"/>
+        </w:rPr>
+      </w:pPr>
+      <w:r>
+        <w:rPr>
+          <w:lang w:val="en-GB"/>
+        </w:rPr>
+        <w:t xml:space="preserve">But... beginning with Java 5.0 (Tiger), you can also use the enhanced for loop when your loop needs to iterate over the elements in an array (or another kind of collection). </w:t>
+      </w:r>
+    </w:p>
+    <w:p>
+      <w:pPr>
+        <w:rPr>
+          <w:lang w:val="en-GB"/>
+        </w:rPr>
+      </w:pPr>
+    </w:p>
+    <w:p>
+      <w:pPr>
+        <w:rPr>
+          <w:rFonts w:hint="eastAsia"/>
+          <w:lang w:val="en-GB"/>
+        </w:rPr>
+      </w:pPr>
+      <w:r>
+        <w:rPr>
+          <w:lang w:val="en-GB"/>
+        </w:rPr>
+        <w:t>You can always use the plain old for loop to iterate over an array, but the enhanced for loop makes it easier.</w:t>
+      </w:r>
     </w:p>
     <w:sectPr>
       <w:pgSz w:w="11906" w:h="16838"/>

</xml_diff>

<commit_message>
Chapter 5 Writing a Programme - casting primitives
</commit_message>
<xml_diff>
--- a/2 Java.docx
+++ b/2 Java.docx
@@ -115,19 +115,11 @@
           <w:lang w:val="en-GB"/>
         </w:rPr>
       </w:pPr>
-      <w:proofErr w:type="gramStart"/>
-      <w:r>
-        <w:rPr>
-          <w:lang w:val="en-GB"/>
-        </w:rPr>
-        <w:t>e.g.</w:t>
-      </w:r>
-      <w:proofErr w:type="gramEnd"/>
-      <w:r>
-        <w:rPr>
-          <w:lang w:val="en-GB"/>
-        </w:rPr>
-        <w:t xml:space="preserve"> </w:t>
+      <w:r>
+        <w:rPr>
+          <w:lang w:val="en-GB"/>
+        </w:rPr>
+        <w:t xml:space="preserve">e.g. </w:t>
       </w:r>
       <w:r>
         <w:rPr>
@@ -169,18 +161,8 @@
           <w:szCs w:val="21"/>
           <w:lang w:val="en-GB"/>
         </w:rPr>
-        <w:t xml:space="preserve">A stimulating learning </w:t>
-      </w:r>
-      <w:proofErr w:type="gramStart"/>
-      <w:r>
-        <w:rPr>
-          <w:sz w:val="21"/>
-          <w:szCs w:val="21"/>
-          <w:lang w:val="en-GB"/>
-        </w:rPr>
-        <w:t>process</w:t>
-      </w:r>
-      <w:proofErr w:type="gramEnd"/>
+        <w:t>A stimulating learning process</w:t>
+      </w:r>
     </w:p>
     <w:p>
       <w:pPr>
@@ -341,21 +323,7 @@
         <w:rPr>
           <w:lang w:val="en-GB"/>
         </w:rPr>
-        <w:t>（Don</w:t>
-      </w:r>
-      <w:proofErr w:type="gramStart"/>
-      <w:r>
-        <w:rPr>
-          <w:lang w:val="en-GB"/>
-        </w:rPr>
-        <w:t>’</w:t>
-      </w:r>
-      <w:proofErr w:type="gramEnd"/>
-      <w:r>
-        <w:rPr>
-          <w:lang w:val="en-GB"/>
-        </w:rPr>
-        <w:t>t just read. Stop and think.）</w:t>
+        <w:t>（Don’t just read. Stop and think.）</w:t>
       </w:r>
     </w:p>
     <w:p>
@@ -447,21 +415,7 @@
         <w:rPr>
           <w:lang w:val="en-GB"/>
         </w:rPr>
-        <w:t xml:space="preserve"> （</w:t>
-      </w:r>
-      <w:proofErr w:type="gramStart"/>
-      <w:r>
-        <w:rPr>
-          <w:lang w:val="en-GB"/>
-        </w:rPr>
-        <w:t>執</w:t>
-      </w:r>
-      <w:proofErr w:type="gramEnd"/>
-      <w:r>
-        <w:rPr>
-          <w:lang w:val="en-GB"/>
-        </w:rPr>
-        <w:t>行力）</w:t>
+        <w:t xml:space="preserve"> （執行力）</w:t>
       </w:r>
     </w:p>
     <w:p>
@@ -592,27 +546,13 @@
         <w:rPr>
           <w:lang w:val="en-GB"/>
         </w:rPr>
-        <w:t xml:space="preserve"> Your brain needs time on its own, to do more </w:t>
-      </w:r>
-      <w:proofErr w:type="gramStart"/>
-      <w:r>
-        <w:rPr>
-          <w:lang w:val="en-GB"/>
-        </w:rPr>
-        <w:t>processing.</w:t>
-      </w:r>
-      <w:r>
-        <w:rPr>
-          <w:lang w:val="en-GB"/>
-        </w:rPr>
-        <w:t>（</w:t>
-      </w:r>
-      <w:proofErr w:type="gramEnd"/>
-      <w:r>
-        <w:rPr>
-          <w:lang w:val="en-GB"/>
-        </w:rPr>
-        <w:t>消化）</w:t>
+        <w:t xml:space="preserve"> Your brain needs time on its own, to do more processing.</w:t>
+      </w:r>
+      <w:r>
+        <w:rPr>
+          <w:lang w:val="en-GB"/>
+        </w:rPr>
+        <w:t>（消化）</w:t>
       </w:r>
     </w:p>
     <w:p>
@@ -694,14 +634,12 @@
           <w:lang w:val="en-GB"/>
         </w:rPr>
       </w:pPr>
-      <w:proofErr w:type="spellStart"/>
       <w:r>
         <w:rPr>
           <w:lang w:val="en-GB"/>
         </w:rPr>
         <w:t>Pxxvii</w:t>
       </w:r>
-      <w:proofErr w:type="spellEnd"/>
     </w:p>
     <w:p>
       <w:pPr>
@@ -817,14 +755,12 @@
           <w:lang w:val="en-GB"/>
         </w:rPr>
       </w:pPr>
-      <w:proofErr w:type="spellStart"/>
       <w:r>
         <w:rPr>
           <w:lang w:val="en-GB"/>
         </w:rPr>
         <w:t>Pxxix</w:t>
       </w:r>
-      <w:proofErr w:type="spellEnd"/>
     </w:p>
     <w:p>
       <w:pPr>
@@ -1129,16 +1065,8 @@
         <w:rPr>
           <w:lang w:val="en-GB"/>
         </w:rPr>
-        <w:t xml:space="preserve">a pair of curly braces </w:t>
-      </w:r>
-      <w:proofErr w:type="gramStart"/>
-      <w:r>
-        <w:rPr>
-          <w:lang w:val="en-GB"/>
-        </w:rPr>
-        <w:t>{ }</w:t>
-      </w:r>
-      <w:proofErr w:type="gramEnd"/>
+        <w:t>a pair of curly braces { }</w:t>
+      </w:r>
     </w:p>
     <w:p>
       <w:pPr>
@@ -1185,21 +1113,7 @@
           <w:lang w:val="en-GB"/>
         </w:rPr>
         <w:lastRenderedPageBreak/>
-        <w:t xml:space="preserve">The assignment operator is one </w:t>
-      </w:r>
-      <w:proofErr w:type="gramStart"/>
-      <w:r>
-        <w:rPr>
-          <w:lang w:val="en-GB"/>
-        </w:rPr>
-        <w:t>equals</w:t>
-      </w:r>
-      <w:proofErr w:type="gramEnd"/>
-      <w:r>
-        <w:rPr>
-          <w:lang w:val="en-GB"/>
-        </w:rPr>
-        <w:t xml:space="preserve"> sign = </w:t>
+        <w:t xml:space="preserve">The assignment operator is one equals sign = </w:t>
       </w:r>
     </w:p>
     <w:p>
@@ -1253,21 +1167,7 @@
         <w:rPr>
           <w:lang w:val="en-GB"/>
         </w:rPr>
-        <w:t xml:space="preserve">Put a </w:t>
-      </w:r>
-      <w:proofErr w:type="spellStart"/>
-      <w:r>
-        <w:rPr>
-          <w:lang w:val="en-GB"/>
-        </w:rPr>
-        <w:t>boolean</w:t>
-      </w:r>
-      <w:proofErr w:type="spellEnd"/>
-      <w:r>
-        <w:rPr>
-          <w:lang w:val="en-GB"/>
-        </w:rPr>
-        <w:t xml:space="preserve"> test inside </w:t>
+        <w:t xml:space="preserve">Put a boolean test inside </w:t>
       </w:r>
       <w:r>
         <w:rPr>
@@ -1280,36 +1180,14 @@
         <w:rPr>
           <w:lang w:val="en-GB"/>
         </w:rPr>
-        <w:t>（小</w:t>
-      </w:r>
-      <w:proofErr w:type="gramStart"/>
-      <w:r>
-        <w:rPr>
-          <w:lang w:val="en-GB"/>
-        </w:rPr>
-        <w:t>括</w:t>
-      </w:r>
-      <w:proofErr w:type="gramEnd"/>
-      <w:r>
-        <w:rPr>
-          <w:lang w:val="en-GB"/>
-        </w:rPr>
-        <w:t>號）</w:t>
-      </w:r>
-      <w:r>
-        <w:rPr>
-          <w:lang w:val="en-GB"/>
-        </w:rPr>
-        <w:t xml:space="preserve">: while (x == 4) </w:t>
-      </w:r>
-      <w:proofErr w:type="gramStart"/>
-      <w:r>
-        <w:rPr>
-          <w:lang w:val="en-GB"/>
-        </w:rPr>
-        <w:t>{ }</w:t>
-      </w:r>
-      <w:proofErr w:type="gramEnd"/>
+        <w:t>（小括號）</w:t>
+      </w:r>
+      <w:r>
+        <w:rPr>
+          <w:lang w:val="en-GB"/>
+        </w:rPr>
+        <w:t>: while (x == 4) { }</w:t>
+      </w:r>
     </w:p>
     <w:p>
       <w:pPr>
@@ -1632,35 +1510,7 @@
         <w:rPr>
           <w:lang w:val="en-GB"/>
         </w:rPr>
-        <w:t xml:space="preserve">Q: In my other language I can do a </w:t>
-      </w:r>
-      <w:proofErr w:type="spellStart"/>
-      <w:r>
-        <w:rPr>
-          <w:lang w:val="en-GB"/>
-        </w:rPr>
-        <w:t>boolean</w:t>
-      </w:r>
-      <w:proofErr w:type="spellEnd"/>
-      <w:r>
-        <w:rPr>
-          <w:lang w:val="en-GB"/>
-        </w:rPr>
-        <w:t xml:space="preserve"> test on an integer. In Java, can I say something like: int x = 1; while (x</w:t>
-      </w:r>
-      <w:proofErr w:type="gramStart"/>
-      <w:r>
-        <w:rPr>
-          <w:lang w:val="en-GB"/>
-        </w:rPr>
-        <w:t>){ }</w:t>
-      </w:r>
-      <w:proofErr w:type="gramEnd"/>
-      <w:r>
-        <w:rPr>
-          <w:lang w:val="en-GB"/>
-        </w:rPr>
-        <w:t xml:space="preserve"> </w:t>
+        <w:t xml:space="preserve">Q: In my other language I can do a boolean test on an integer. In Java, can I say something like: int x = 1; while (x){ } </w:t>
       </w:r>
       <w:r>
         <w:rPr>
@@ -1679,107 +1529,15 @@
         <w:rPr>
           <w:lang w:val="en-GB"/>
         </w:rPr>
-        <w:t xml:space="preserve">A: No. A </w:t>
-      </w:r>
-      <w:proofErr w:type="spellStart"/>
-      <w:r>
-        <w:rPr>
-          <w:lang w:val="en-GB"/>
-        </w:rPr>
-        <w:t>boolean</w:t>
-      </w:r>
-      <w:proofErr w:type="spellEnd"/>
-      <w:r>
-        <w:rPr>
-          <w:lang w:val="en-GB"/>
-        </w:rPr>
-        <w:t xml:space="preserve"> and an integer are not compatible types in Java. Since the result of a conditional test must be a </w:t>
-      </w:r>
-      <w:proofErr w:type="spellStart"/>
-      <w:r>
-        <w:rPr>
-          <w:lang w:val="en-GB"/>
-        </w:rPr>
-        <w:t>boolean</w:t>
-      </w:r>
-      <w:proofErr w:type="spellEnd"/>
-      <w:r>
-        <w:rPr>
-          <w:lang w:val="en-GB"/>
-        </w:rPr>
-        <w:t xml:space="preserve">, the only variable you can directly test (without using a </w:t>
+        <w:t xml:space="preserve">A: No. A boolean and an integer are not compatible types in Java. Since the result of a conditional test must be a boolean, the only variable you can directly test (without using a </w:t>
       </w:r>
       <w:r>
         <w:rPr>
           <w:lang w:val="en-GB"/>
         </w:rPr>
         <w:lastRenderedPageBreak/>
-        <w:t xml:space="preserve">comparison operator) is a </w:t>
-      </w:r>
-      <w:proofErr w:type="spellStart"/>
-      <w:r>
-        <w:rPr>
-          <w:lang w:val="en-GB"/>
-        </w:rPr>
-        <w:t>boolean</w:t>
-      </w:r>
-      <w:proofErr w:type="spellEnd"/>
-      <w:r>
-        <w:rPr>
-          <w:lang w:val="en-GB"/>
-        </w:rPr>
-        <w:t xml:space="preserve">. For example, you can say: </w:t>
-      </w:r>
-      <w:proofErr w:type="spellStart"/>
-      <w:r>
-        <w:rPr>
-          <w:lang w:val="en-GB"/>
-        </w:rPr>
-        <w:t>boolean</w:t>
-      </w:r>
-      <w:proofErr w:type="spellEnd"/>
-      <w:r>
-        <w:rPr>
-          <w:lang w:val="en-GB"/>
-        </w:rPr>
-        <w:t xml:space="preserve"> </w:t>
-      </w:r>
-      <w:proofErr w:type="spellStart"/>
-      <w:r>
-        <w:rPr>
-          <w:lang w:val="en-GB"/>
-        </w:rPr>
-        <w:t>isHot</w:t>
-      </w:r>
-      <w:proofErr w:type="spellEnd"/>
-      <w:r>
-        <w:rPr>
-          <w:lang w:val="en-GB"/>
-        </w:rPr>
-        <w:t xml:space="preserve"> = true; while(</w:t>
-      </w:r>
-      <w:proofErr w:type="spellStart"/>
-      <w:r>
-        <w:rPr>
-          <w:lang w:val="en-GB"/>
-        </w:rPr>
-        <w:t>isHot</w:t>
-      </w:r>
-      <w:proofErr w:type="spellEnd"/>
-      <w:r>
-        <w:rPr>
-          <w:lang w:val="en-GB"/>
-        </w:rPr>
-        <w:t xml:space="preserve">) </w:t>
-      </w:r>
-      <w:proofErr w:type="gramStart"/>
-      <w:r>
-        <w:rPr>
-          <w:lang w:val="en-GB"/>
-        </w:rPr>
-        <w:t>{ }</w:t>
-      </w:r>
-      <w:proofErr w:type="gramEnd"/>
+        <w:t>comparison operator) is a boolean. For example, you can say: boolean isHot = true; while(isHot) { }</w:t>
+      </w:r>
     </w:p>
     <w:p>
       <w:pPr>
@@ -1791,136 +1549,27 @@
           <w:lang w:val="en-GB"/>
         </w:rPr>
       </w:pPr>
-      <w:proofErr w:type="spellStart"/>
-      <w:r>
-        <w:rPr>
-          <w:color w:val="0070C0"/>
-          <w:sz w:val="21"/>
-          <w:szCs w:val="21"/>
-          <w:lang w:val="en-GB"/>
-        </w:rPr>
-        <w:t>System.out.print</w:t>
-      </w:r>
-      <w:proofErr w:type="spellEnd"/>
-      <w:r>
-        <w:rPr>
-          <w:color w:val="0070C0"/>
-          <w:sz w:val="21"/>
-          <w:szCs w:val="21"/>
-          <w:lang w:val="en-GB"/>
-        </w:rPr>
-        <w:t xml:space="preserve"> vs. </w:t>
-      </w:r>
-      <w:proofErr w:type="spellStart"/>
-      <w:r>
-        <w:rPr>
-          <w:color w:val="0070C0"/>
-          <w:sz w:val="21"/>
-          <w:szCs w:val="21"/>
-          <w:lang w:val="en-GB"/>
-        </w:rPr>
-        <w:t>System.out.println</w:t>
-      </w:r>
-      <w:proofErr w:type="spellEnd"/>
-      <w:r>
-        <w:rPr>
-          <w:color w:val="0070C0"/>
-          <w:sz w:val="21"/>
-          <w:szCs w:val="21"/>
-          <w:lang w:val="en-GB"/>
-        </w:rPr>
-        <w:t xml:space="preserve"> </w:t>
-      </w:r>
-    </w:p>
-    <w:p>
-      <w:pPr>
-        <w:rPr>
-          <w:lang w:val="en-GB"/>
-        </w:rPr>
-      </w:pPr>
-      <w:proofErr w:type="spellStart"/>
-      <w:r>
-        <w:rPr>
-          <w:lang w:val="en-GB"/>
-        </w:rPr>
-        <w:t>System.out.println</w:t>
-      </w:r>
-      <w:proofErr w:type="spellEnd"/>
-      <w:r>
-        <w:rPr>
-          <w:lang w:val="en-GB"/>
-        </w:rPr>
-        <w:t xml:space="preserve"> inserts a newline (think of </w:t>
-      </w:r>
-      <w:proofErr w:type="spellStart"/>
-      <w:r>
-        <w:rPr>
-          <w:lang w:val="en-GB"/>
-        </w:rPr>
-        <w:t>println</w:t>
-      </w:r>
-      <w:proofErr w:type="spellEnd"/>
-      <w:r>
-        <w:rPr>
-          <w:lang w:val="en-GB"/>
-        </w:rPr>
-        <w:t xml:space="preserve"> as </w:t>
-      </w:r>
-      <w:proofErr w:type="spellStart"/>
-      <w:r>
-        <w:rPr>
-          <w:lang w:val="en-GB"/>
-        </w:rPr>
-        <w:t>printnewline</w:t>
-      </w:r>
-      <w:proofErr w:type="spellEnd"/>
-      <w:r>
-        <w:rPr>
-          <w:lang w:val="en-GB"/>
-        </w:rPr>
-        <w:t xml:space="preserve"> while </w:t>
-      </w:r>
-      <w:proofErr w:type="spellStart"/>
-      <w:r>
-        <w:rPr>
-          <w:lang w:val="en-GB"/>
-        </w:rPr>
-        <w:t>System.out.print</w:t>
-      </w:r>
-      <w:proofErr w:type="spellEnd"/>
-      <w:r>
-        <w:rPr>
-          <w:lang w:val="en-GB"/>
-        </w:rPr>
-        <w:t xml:space="preserve"> keeps printing to the same line. If you want each </w:t>
-      </w:r>
-      <w:proofErr w:type="gramStart"/>
-      <w:r>
-        <w:rPr>
-          <w:lang w:val="en-GB"/>
-        </w:rPr>
-        <w:t>thing</w:t>
-      </w:r>
-      <w:proofErr w:type="gramEnd"/>
-      <w:r>
-        <w:rPr>
-          <w:lang w:val="en-GB"/>
-        </w:rPr>
-        <w:t xml:space="preserve"> you print out to be on its own line, use </w:t>
-      </w:r>
-      <w:proofErr w:type="spellStart"/>
-      <w:r>
-        <w:rPr>
-          <w:lang w:val="en-GB"/>
-        </w:rPr>
-        <w:t>println</w:t>
-      </w:r>
-      <w:proofErr w:type="spellEnd"/>
-      <w:r>
-        <w:rPr>
-          <w:lang w:val="en-GB"/>
-        </w:rPr>
-        <w:t>. If you want everything to stick together on one line, use print.</w:t>
+      <w:r>
+        <w:rPr>
+          <w:color w:val="0070C0"/>
+          <w:sz w:val="21"/>
+          <w:szCs w:val="21"/>
+          <w:lang w:val="en-GB"/>
+        </w:rPr>
+        <w:t xml:space="preserve">System.out.print vs. System.out.println </w:t>
+      </w:r>
+    </w:p>
+    <w:p>
+      <w:pPr>
+        <w:rPr>
+          <w:lang w:val="en-GB"/>
+        </w:rPr>
+      </w:pPr>
+      <w:r>
+        <w:rPr>
+          <w:lang w:val="en-GB"/>
+        </w:rPr>
+        <w:t>System.out.println inserts a newline (think of println as printnewline while System.out.print keeps printing to the same line. If you want each thing you print out to be on its own line, use println. If you want everything to stick together on one line, use print.</w:t>
       </w:r>
     </w:p>
     <w:p>
@@ -2047,12 +1696,22 @@
       </w:pPr>
       <w:r>
         <w:rPr>
-          <w:color w:val="0070C0"/>
-          <w:sz w:val="21"/>
-          <w:szCs w:val="21"/>
-          <w:lang w:val="en-GB"/>
-        </w:rPr>
-        <w:t>Primitives</w:t>
+          <w:rFonts w:hint="eastAsia"/>
+          <w:color w:val="0070C0"/>
+          <w:sz w:val="21"/>
+          <w:szCs w:val="21"/>
+          <w:lang w:val="en-GB"/>
+        </w:rPr>
+        <w:t>p</w:t>
+      </w:r>
+      <w:r>
+        <w:rPr>
+          <w:color w:val="0070C0"/>
+          <w:sz w:val="21"/>
+          <w:szCs w:val="21"/>
+          <w:lang w:val="en-GB"/>
+        </w:rPr>
+        <w:t>rimitives</w:t>
       </w:r>
     </w:p>
     <w:p>
@@ -2219,21 +1878,7 @@
         <w:rPr>
           <w:lang w:val="en-GB"/>
         </w:rPr>
-        <w:t xml:space="preserve">type a literal value after the equals sign (x=12, </w:t>
-      </w:r>
-      <w:proofErr w:type="spellStart"/>
-      <w:r>
-        <w:rPr>
-          <w:lang w:val="en-GB"/>
-        </w:rPr>
-        <w:t>isGood</w:t>
-      </w:r>
-      <w:proofErr w:type="spellEnd"/>
-      <w:r>
-        <w:rPr>
-          <w:lang w:val="en-GB"/>
-        </w:rPr>
-        <w:t xml:space="preserve"> = true, etc.) </w:t>
+        <w:t xml:space="preserve">type a literal value after the equals sign (x=12, isGood = true, etc.) </w:t>
       </w:r>
     </w:p>
     <w:p>
@@ -2318,21 +1963,7 @@
         <w:rPr>
           <w:lang w:val="en-GB"/>
         </w:rPr>
-        <w:t xml:space="preserve">For example, you can’t pour an int-full of stuff into a </w:t>
-      </w:r>
-      <w:proofErr w:type="spellStart"/>
-      <w:r>
-        <w:rPr>
-          <w:lang w:val="en-GB"/>
-        </w:rPr>
-        <w:t>byte</w:t>
-      </w:r>
-      <w:proofErr w:type="spellEnd"/>
-      <w:r>
-        <w:rPr>
-          <w:lang w:val="en-GB"/>
-        </w:rPr>
-        <w:t xml:space="preserve">-sized container, as follows: </w:t>
+        <w:t xml:space="preserve">For example, you can’t pour an int-full of stuff into a byte-sized container, as follows: </w:t>
       </w:r>
     </w:p>
     <w:p>
@@ -2972,21 +2603,7 @@
         <w:rPr>
           <w:lang w:val="en-GB"/>
         </w:rPr>
-        <w:t>An object reference variable can be referring to one object (</w:t>
-      </w:r>
-      <w:proofErr w:type="gramStart"/>
-      <w:r>
-        <w:rPr>
-          <w:lang w:val="en-GB"/>
-        </w:rPr>
-        <w:t>e.g.</w:t>
-      </w:r>
-      <w:proofErr w:type="gramEnd"/>
-      <w:r>
-        <w:rPr>
-          <w:lang w:val="en-GB"/>
-        </w:rPr>
-        <w:t xml:space="preserve"> Dog), and then can refer to some other object (e.g. another Dog). But it cannot refer to a Cat.</w:t>
+        <w:t>An object reference variable can be referring to one object (e.g. Dog), and then can refer to some other object (e.g. another Dog). But it cannot refer to a Cat.</w:t>
       </w:r>
     </w:p>
     <w:p>
@@ -3301,25 +2918,14 @@
           <w:lang w:val="en-GB"/>
         </w:rPr>
       </w:pPr>
-      <w:proofErr w:type="gramStart"/>
-      <w:r>
-        <w:rPr>
-          <w:color w:val="0070C0"/>
-          <w:sz w:val="21"/>
-          <w:szCs w:val="21"/>
-          <w:lang w:val="en-GB"/>
-        </w:rPr>
-        <w:t>parameter  VS</w:t>
-      </w:r>
-      <w:proofErr w:type="gramEnd"/>
-      <w:r>
-        <w:rPr>
-          <w:color w:val="0070C0"/>
-          <w:sz w:val="21"/>
-          <w:szCs w:val="21"/>
-          <w:lang w:val="en-GB"/>
-        </w:rPr>
-        <w:t xml:space="preserve">  argument </w:t>
+      <w:r>
+        <w:rPr>
+          <w:color w:val="0070C0"/>
+          <w:sz w:val="21"/>
+          <w:szCs w:val="21"/>
+          <w:lang w:val="en-GB"/>
+        </w:rPr>
+        <w:t xml:space="preserve">parameter  VS  argument </w:t>
       </w:r>
     </w:p>
     <w:p>
@@ -4261,21 +3867,7 @@
         <w:rPr>
           <w:lang w:val="en-GB"/>
         </w:rPr>
-        <w:t xml:space="preserve"> Stuff those </w:t>
-      </w:r>
-      <w:proofErr w:type="spellStart"/>
-      <w:r>
-        <w:rPr>
-          <w:lang w:val="en-GB"/>
-        </w:rPr>
-        <w:t>ints</w:t>
-      </w:r>
-      <w:proofErr w:type="spellEnd"/>
-      <w:r>
-        <w:rPr>
-          <w:lang w:val="en-GB"/>
-        </w:rPr>
-        <w:t xml:space="preserve"> into the array, and pass it on back.</w:t>
+        <w:t xml:space="preserve"> Stuff those ints into the array, and pass it on back.</w:t>
       </w:r>
     </w:p>
     <w:p>
@@ -4491,21 +4083,7 @@
         <w:rPr>
           <w:lang w:val="en-GB"/>
         </w:rPr>
-        <w:t xml:space="preserve">Mark getters and </w:t>
-      </w:r>
-      <w:proofErr w:type="gramStart"/>
-      <w:r>
-        <w:rPr>
-          <w:lang w:val="en-GB"/>
-        </w:rPr>
-        <w:t>setters</w:t>
-      </w:r>
-      <w:proofErr w:type="gramEnd"/>
-      <w:r>
-        <w:rPr>
-          <w:lang w:val="en-GB"/>
-        </w:rPr>
-        <w:t xml:space="preserve"> public.</w:t>
+        <w:t>Mark getters and setters public.</w:t>
       </w:r>
     </w:p>
     <w:p>
@@ -5041,21 +4619,12 @@
           <w:lang w:val="en-GB"/>
         </w:rPr>
       </w:pPr>
-      <w:proofErr w:type="gramStart"/>
       <w:r>
         <w:rPr>
           <w:color w:val="00B050"/>
           <w:lang w:val="en-GB"/>
         </w:rPr>
-        <w:t>So</w:t>
-      </w:r>
-      <w:proofErr w:type="gramEnd"/>
-      <w:r>
-        <w:rPr>
-          <w:color w:val="00B050"/>
-          <w:lang w:val="en-GB"/>
-        </w:rPr>
-        <w:t xml:space="preserve"> parameters are ALWAYS initialized</w:t>
+        <w:t>So parameters are ALWAYS initialized</w:t>
       </w:r>
       <w:r>
         <w:rPr>
@@ -5107,21 +4676,7 @@
         <w:rPr>
           <w:lang w:val="en-GB"/>
         </w:rPr>
-        <w:t xml:space="preserve">Use the </w:t>
-      </w:r>
-      <w:proofErr w:type="gramStart"/>
-      <w:r>
-        <w:rPr>
-          <w:lang w:val="en-GB"/>
-        </w:rPr>
-        <w:t>equals(</w:t>
-      </w:r>
-      <w:proofErr w:type="gramEnd"/>
-      <w:r>
-        <w:rPr>
-          <w:lang w:val="en-GB"/>
-        </w:rPr>
-        <w:t>) method to see if two different objects are equal.</w:t>
+        <w:t>Use the equals() method to see if two different objects are equal.</w:t>
       </w:r>
     </w:p>
     <w:p>
@@ -5393,21 +4948,7 @@
           <w:lang w:val="en-GB"/>
         </w:rPr>
         <w:lastRenderedPageBreak/>
-        <w:t xml:space="preserve">Write </w:t>
-      </w:r>
-      <w:proofErr w:type="spellStart"/>
-      <w:r>
-        <w:rPr>
-          <w:lang w:val="en-GB"/>
-        </w:rPr>
-        <w:t>prepcode</w:t>
-      </w:r>
-      <w:proofErr w:type="spellEnd"/>
-      <w:r>
-        <w:rPr>
-          <w:lang w:val="en-GB"/>
-        </w:rPr>
-        <w:t xml:space="preserve"> for the methods.</w:t>
+        <w:t>Write prepcode for the methods.</w:t>
       </w:r>
     </w:p>
     <w:p>
@@ -5649,27 +5190,7 @@
           <w:sz w:val="20"/>
           <w:szCs w:val="20"/>
         </w:rPr>
-        <w:t xml:space="preserve">Most </w:t>
-      </w:r>
-      <w:proofErr w:type="spellStart"/>
-      <w:r>
-        <w:rPr>
-          <w:rFonts w:ascii="NewBaskerville-Roman" w:hAnsi="NewBaskerville-Roman"/>
-          <w:color w:val="000000"/>
-          <w:sz w:val="20"/>
-          <w:szCs w:val="20"/>
-        </w:rPr>
-        <w:t>prepcode</w:t>
-      </w:r>
-      <w:proofErr w:type="spellEnd"/>
-      <w:r>
-        <w:rPr>
-          <w:rFonts w:ascii="NewBaskerville-Roman" w:hAnsi="NewBaskerville-Roman"/>
-          <w:color w:val="000000"/>
-          <w:sz w:val="20"/>
-          <w:szCs w:val="20"/>
-        </w:rPr>
-        <w:t xml:space="preserve"> includes three parts: instance</w:t>
+        <w:t>Most prepcode includes three parts: instance</w:t>
       </w:r>
       <w:r>
         <w:rPr>
@@ -6104,7 +5625,6 @@
           <w:lang w:val="en-GB"/>
         </w:rPr>
       </w:pPr>
-      <w:proofErr w:type="spellStart"/>
       <w:r>
         <w:rPr>
           <w:rFonts w:hint="eastAsia"/>
@@ -6135,7 +5655,6 @@
         </w:rPr>
         <w:t>parseInt</w:t>
       </w:r>
-      <w:proofErr w:type="spellEnd"/>
       <w:r>
         <w:rPr>
           <w:color w:val="0070C0"/>
@@ -6152,47 +5671,11 @@
           <w:lang w:val="en-GB"/>
         </w:rPr>
       </w:pPr>
-      <w:proofErr w:type="spellStart"/>
-      <w:r>
-        <w:rPr>
-          <w:lang w:val="en-GB"/>
-        </w:rPr>
-        <w:t>Integer.parseInt</w:t>
-      </w:r>
-      <w:proofErr w:type="spellEnd"/>
-      <w:r>
-        <w:rPr>
-          <w:lang w:val="en-GB"/>
-        </w:rPr>
-        <w:t>() works only on Strings that represent the ascii values for digits (0,1,2,3,4,5,6,7,8,9). If you try to parse something like “two” or “</w:t>
-      </w:r>
-      <w:proofErr w:type="spellStart"/>
-      <w:r>
-        <w:rPr>
-          <w:lang w:val="en-GB"/>
-        </w:rPr>
-        <w:t>blurp</w:t>
-      </w:r>
-      <w:proofErr w:type="spellEnd"/>
-      <w:r>
-        <w:rPr>
-          <w:lang w:val="en-GB"/>
-        </w:rPr>
-        <w:t xml:space="preserve">”, the code will blow up at runtime. (By blow up, we actually mean throw an exception, but we don’t talk about exceptions until the Exceptions chapter. </w:t>
-      </w:r>
-      <w:proofErr w:type="gramStart"/>
-      <w:r>
-        <w:rPr>
-          <w:lang w:val="en-GB"/>
-        </w:rPr>
-        <w:t>So</w:t>
-      </w:r>
-      <w:proofErr w:type="gramEnd"/>
-      <w:r>
-        <w:rPr>
-          <w:lang w:val="en-GB"/>
-        </w:rPr>
-        <w:t xml:space="preserve"> for now, blow up is close enough.</w:t>
+      <w:r>
+        <w:rPr>
+          <w:lang w:val="en-GB"/>
+        </w:rPr>
+        <w:t>Integer.parseInt() works only on Strings that represent the ascii values for digits (0,1,2,3,4,5,6,7,8,9). If you try to parse something like “two” or “blurp”, the code will blow up at runtime. (By blow up, we actually mean throw an exception, but we don’t talk about exceptions until the Exceptions chapter. So for now, blow up is close enough.</w:t>
       </w:r>
       <w:r>
         <w:rPr>
@@ -6289,49 +5772,7 @@
         <w:rPr>
           <w:lang w:val="en-GB"/>
         </w:rPr>
-        <w:t xml:space="preserve">for (int </w:t>
-      </w:r>
-      <w:proofErr w:type="spellStart"/>
-      <w:r>
-        <w:rPr>
-          <w:lang w:val="en-GB"/>
-        </w:rPr>
-        <w:t>i</w:t>
-      </w:r>
-      <w:proofErr w:type="spellEnd"/>
-      <w:r>
-        <w:rPr>
-          <w:lang w:val="en-GB"/>
-        </w:rPr>
-        <w:t xml:space="preserve"> = 0; </w:t>
-      </w:r>
-      <w:proofErr w:type="spellStart"/>
-      <w:r>
-        <w:rPr>
-          <w:lang w:val="en-GB"/>
-        </w:rPr>
-        <w:t>i</w:t>
-      </w:r>
-      <w:proofErr w:type="spellEnd"/>
-      <w:r>
-        <w:rPr>
-          <w:lang w:val="en-GB"/>
-        </w:rPr>
-        <w:t xml:space="preserve"> &lt; 10; </w:t>
-      </w:r>
-      <w:proofErr w:type="spellStart"/>
-      <w:r>
-        <w:rPr>
-          <w:lang w:val="en-GB"/>
-        </w:rPr>
-        <w:t>i</w:t>
-      </w:r>
-      <w:proofErr w:type="spellEnd"/>
-      <w:r>
-        <w:rPr>
-          <w:lang w:val="en-GB"/>
-        </w:rPr>
-        <w:t xml:space="preserve">++) { </w:t>
+        <w:t xml:space="preserve">for (int i = 0; i &lt; 10; i++) { </w:t>
       </w:r>
     </w:p>
     <w:p>
@@ -6404,15 +5845,691 @@
     <w:p>
       <w:pPr>
         <w:rPr>
+          <w:lang w:val="en-GB"/>
+        </w:rPr>
+      </w:pPr>
+      <w:r>
+        <w:rPr>
+          <w:lang w:val="en-GB"/>
+        </w:rPr>
+        <w:t xml:space="preserve">You can always use the plain old for loop to </w:t>
+      </w:r>
+      <w:r>
+        <w:rPr>
+          <w:u w:val="single"/>
+          <w:lang w:val="en-GB"/>
+        </w:rPr>
+        <w:t>iterate over an array</w:t>
+      </w:r>
+      <w:r>
+        <w:rPr>
+          <w:lang w:val="en-GB"/>
+        </w:rPr>
+        <w:t xml:space="preserve">, but </w:t>
+      </w:r>
+      <w:r>
+        <w:rPr>
+          <w:color w:val="FF0000"/>
+          <w:lang w:val="en-GB"/>
+        </w:rPr>
+        <w:t>the enhanced for loop makes it easier</w:t>
+      </w:r>
+      <w:r>
+        <w:rPr>
+          <w:lang w:val="en-GB"/>
+        </w:rPr>
+        <w:t>.</w:t>
+      </w:r>
+    </w:p>
+    <w:p>
+      <w:pPr>
+        <w:rPr>
+          <w:lang w:val="en-GB"/>
+        </w:rPr>
+      </w:pPr>
+    </w:p>
+    <w:p>
+      <w:pPr>
+        <w:rPr>
+          <w:lang w:val="en-GB"/>
+        </w:rPr>
+      </w:pPr>
+      <w:r>
+        <w:rPr>
           <w:rFonts w:hint="eastAsia"/>
-          <w:lang w:val="en-GB"/>
-        </w:rPr>
-      </w:pPr>
-      <w:r>
-        <w:rPr>
-          <w:lang w:val="en-GB"/>
-        </w:rPr>
-        <w:t>You can always use the plain old for loop to iterate over an array, but the enhanced for loop makes it easier.</w:t>
+          <w:noProof/>
+          <w:lang w:val="en-GB"/>
+        </w:rPr>
+        <w:drawing>
+          <wp:inline distT="0" distB="0" distL="0" distR="0" wp14:anchorId="35A985CB" wp14:editId="7681401D">
+            <wp:extent cx="5266690" cy="1888490"/>
+            <wp:effectExtent l="0" t="0" r="0" b="0"/>
+            <wp:docPr id="40" name="图片 40"/>
+            <wp:cNvGraphicFramePr>
+              <a:graphicFrameLocks xmlns:a="http://schemas.openxmlformats.org/drawingml/2006/main" noChangeAspect="1"/>
+            </wp:cNvGraphicFramePr>
+            <a:graphic xmlns:a="http://schemas.openxmlformats.org/drawingml/2006/main">
+              <a:graphicData uri="http://schemas.openxmlformats.org/drawingml/2006/picture">
+                <pic:pic xmlns:pic="http://schemas.openxmlformats.org/drawingml/2006/picture">
+                  <pic:nvPicPr>
+                    <pic:cNvPr id="0" name="Picture 1"/>
+                    <pic:cNvPicPr>
+                      <a:picLocks noChangeAspect="1" noChangeArrowheads="1"/>
+                    </pic:cNvPicPr>
+                  </pic:nvPicPr>
+                  <pic:blipFill>
+                    <a:blip r:embed="rId50">
+                      <a:extLst>
+                        <a:ext uri="{28A0092B-C50C-407E-A947-70E740481C1C}">
+                          <a14:useLocalDpi xmlns:a14="http://schemas.microsoft.com/office/drawing/2010/main" val="0"/>
+                        </a:ext>
+                      </a:extLst>
+                    </a:blip>
+                    <a:srcRect/>
+                    <a:stretch>
+                      <a:fillRect/>
+                    </a:stretch>
+                  </pic:blipFill>
+                  <pic:spPr bwMode="auto">
+                    <a:xfrm>
+                      <a:off x="0" y="0"/>
+                      <a:ext cx="5266690" cy="1888490"/>
+                    </a:xfrm>
+                    <a:prstGeom prst="rect">
+                      <a:avLst/>
+                    </a:prstGeom>
+                    <a:noFill/>
+                    <a:ln>
+                      <a:noFill/>
+                    </a:ln>
+                  </pic:spPr>
+                </pic:pic>
+              </a:graphicData>
+            </a:graphic>
+          </wp:inline>
+        </w:drawing>
+      </w:r>
+    </w:p>
+    <w:p>
+      <w:pPr>
+        <w:rPr>
+          <w:rFonts w:hint="eastAsia"/>
+          <w:lang w:val="en-GB"/>
+        </w:rPr>
+      </w:pPr>
+      <w:r>
+        <w:rPr>
+          <w:rFonts w:hint="eastAsia"/>
+          <w:noProof/>
+          <w:lang w:val="en-GB"/>
+        </w:rPr>
+        <w:drawing>
+          <wp:inline distT="0" distB="0" distL="0" distR="0" wp14:anchorId="6E29A266" wp14:editId="6C323C92">
+            <wp:extent cx="1650670" cy="1192151"/>
+            <wp:effectExtent l="0" t="0" r="6985" b="8255"/>
+            <wp:docPr id="44" name="图片 44"/>
+            <wp:cNvGraphicFramePr>
+              <a:graphicFrameLocks xmlns:a="http://schemas.openxmlformats.org/drawingml/2006/main" noChangeAspect="1"/>
+            </wp:cNvGraphicFramePr>
+            <a:graphic xmlns:a="http://schemas.openxmlformats.org/drawingml/2006/main">
+              <a:graphicData uri="http://schemas.openxmlformats.org/drawingml/2006/picture">
+                <pic:pic xmlns:pic="http://schemas.openxmlformats.org/drawingml/2006/picture">
+                  <pic:nvPicPr>
+                    <pic:cNvPr id="0" name="Picture 2"/>
+                    <pic:cNvPicPr>
+                      <a:picLocks noChangeAspect="1" noChangeArrowheads="1"/>
+                    </pic:cNvPicPr>
+                  </pic:nvPicPr>
+                  <pic:blipFill>
+                    <a:blip r:embed="rId51">
+                      <a:extLst>
+                        <a:ext uri="{28A0092B-C50C-407E-A947-70E740481C1C}">
+                          <a14:useLocalDpi xmlns:a14="http://schemas.microsoft.com/office/drawing/2010/main" val="0"/>
+                        </a:ext>
+                      </a:extLst>
+                    </a:blip>
+                    <a:srcRect/>
+                    <a:stretch>
+                      <a:fillRect/>
+                    </a:stretch>
+                  </pic:blipFill>
+                  <pic:spPr bwMode="auto">
+                    <a:xfrm>
+                      <a:off x="0" y="0"/>
+                      <a:ext cx="1657564" cy="1197130"/>
+                    </a:xfrm>
+                    <a:prstGeom prst="rect">
+                      <a:avLst/>
+                    </a:prstGeom>
+                    <a:noFill/>
+                    <a:ln>
+                      <a:noFill/>
+                    </a:ln>
+                  </pic:spPr>
+                </pic:pic>
+              </a:graphicData>
+            </a:graphic>
+          </wp:inline>
+        </w:drawing>
+      </w:r>
+    </w:p>
+    <w:p>
+      <w:pPr>
+        <w:pStyle w:val="3"/>
+        <w:rPr>
+          <w:color w:val="0070C0"/>
+          <w:sz w:val="21"/>
+          <w:szCs w:val="21"/>
+          <w:lang w:val="en-GB"/>
+        </w:rPr>
+      </w:pPr>
+      <w:r>
+        <w:rPr>
+          <w:rFonts w:hint="eastAsia"/>
+          <w:color w:val="0070C0"/>
+          <w:sz w:val="21"/>
+          <w:szCs w:val="21"/>
+          <w:lang w:val="en-GB"/>
+        </w:rPr>
+        <w:t>for</w:t>
+      </w:r>
+      <w:r>
+        <w:rPr>
+          <w:color w:val="0070C0"/>
+          <w:sz w:val="21"/>
+          <w:szCs w:val="21"/>
+          <w:lang w:val="en-GB"/>
+        </w:rPr>
+        <w:t xml:space="preserve"> </w:t>
+      </w:r>
+      <w:r>
+        <w:rPr>
+          <w:rFonts w:hint="eastAsia"/>
+          <w:color w:val="0070C0"/>
+          <w:sz w:val="21"/>
+          <w:szCs w:val="21"/>
+          <w:lang w:val="en-GB"/>
+        </w:rPr>
+        <w:t>loops</w:t>
+      </w:r>
+      <w:r>
+        <w:rPr>
+          <w:color w:val="0070C0"/>
+          <w:sz w:val="21"/>
+          <w:szCs w:val="21"/>
+          <w:lang w:val="en-GB"/>
+        </w:rPr>
+        <w:t xml:space="preserve"> VS </w:t>
+      </w:r>
+      <w:r>
+        <w:rPr>
+          <w:rFonts w:hint="eastAsia"/>
+          <w:color w:val="0070C0"/>
+          <w:sz w:val="21"/>
+          <w:szCs w:val="21"/>
+          <w:lang w:val="en-GB"/>
+        </w:rPr>
+        <w:t>while</w:t>
+      </w:r>
+      <w:r>
+        <w:rPr>
+          <w:color w:val="0070C0"/>
+          <w:sz w:val="21"/>
+          <w:szCs w:val="21"/>
+          <w:lang w:val="en-GB"/>
+        </w:rPr>
+        <w:t xml:space="preserve"> </w:t>
+      </w:r>
+      <w:r>
+        <w:rPr>
+          <w:rFonts w:hint="eastAsia"/>
+          <w:color w:val="0070C0"/>
+          <w:sz w:val="21"/>
+          <w:szCs w:val="21"/>
+          <w:lang w:val="en-GB"/>
+        </w:rPr>
+        <w:t>loops</w:t>
+      </w:r>
+    </w:p>
+    <w:p>
+      <w:pPr>
+        <w:rPr>
+          <w:lang w:val="en-GB"/>
+        </w:rPr>
+      </w:pPr>
+      <w:r>
+        <w:rPr>
+          <w:lang w:val="en-GB"/>
+        </w:rPr>
+        <w:t>Choose for loops over while loops when you</w:t>
+      </w:r>
+      <w:r>
+        <w:rPr>
+          <w:lang w:val="en-GB"/>
+        </w:rPr>
+        <w:t xml:space="preserve"> </w:t>
+      </w:r>
+      <w:r>
+        <w:rPr>
+          <w:lang w:val="en-GB"/>
+        </w:rPr>
+        <w:t>know how many times you want to repeat the</w:t>
+      </w:r>
+      <w:r>
+        <w:rPr>
+          <w:lang w:val="en-GB"/>
+        </w:rPr>
+        <w:t xml:space="preserve"> </w:t>
+      </w:r>
+      <w:r>
+        <w:rPr>
+          <w:lang w:val="en-GB"/>
+        </w:rPr>
+        <w:lastRenderedPageBreak/>
+        <w:t>loop code.</w:t>
+      </w:r>
+    </w:p>
+    <w:p>
+      <w:pPr>
+        <w:pStyle w:val="3"/>
+        <w:rPr>
+          <w:color w:val="0070C0"/>
+          <w:sz w:val="21"/>
+          <w:szCs w:val="21"/>
+          <w:lang w:val="en-GB"/>
+        </w:rPr>
+      </w:pPr>
+      <w:r>
+        <w:rPr>
+          <w:rFonts w:hint="eastAsia"/>
+          <w:color w:val="0070C0"/>
+          <w:sz w:val="21"/>
+          <w:szCs w:val="21"/>
+          <w:lang w:val="en-GB"/>
+        </w:rPr>
+        <w:t>++x</w:t>
+      </w:r>
+      <w:r>
+        <w:rPr>
+          <w:color w:val="0070C0"/>
+          <w:sz w:val="21"/>
+          <w:szCs w:val="21"/>
+          <w:lang w:val="en-GB"/>
+        </w:rPr>
+        <w:t xml:space="preserve">  VS  </w:t>
+      </w:r>
+      <w:r>
+        <w:rPr>
+          <w:rFonts w:hint="eastAsia"/>
+          <w:color w:val="0070C0"/>
+          <w:sz w:val="21"/>
+          <w:szCs w:val="21"/>
+          <w:lang w:val="en-GB"/>
+        </w:rPr>
+        <w:t>x++</w:t>
+      </w:r>
+    </w:p>
+    <w:p>
+      <w:pPr>
+        <w:rPr>
+          <w:lang w:val="en-GB"/>
+        </w:rPr>
+      </w:pPr>
+      <w:r>
+        <w:rPr>
+          <w:lang w:val="en-GB"/>
+        </w:rPr>
+        <w:t xml:space="preserve">Putting the operator before the variable (for example, ++x), means, “first, increment x by 1, and then use this new value of x.” This only matters when the ++x is part of some larger expression rather than just in a single statement. </w:t>
+      </w:r>
+    </w:p>
+    <w:p>
+      <w:pPr>
+        <w:rPr>
+          <w:lang w:val="en-GB"/>
+        </w:rPr>
+      </w:pPr>
+    </w:p>
+    <w:p>
+      <w:pPr>
+        <w:rPr>
+          <w:lang w:val="en-GB"/>
+        </w:rPr>
+      </w:pPr>
+      <w:r>
+        <w:rPr>
+          <w:lang w:val="en-GB"/>
+        </w:rPr>
+        <w:t xml:space="preserve">int x = 0; int z = ++x; </w:t>
+      </w:r>
+    </w:p>
+    <w:p>
+      <w:pPr>
+        <w:rPr>
+          <w:lang w:val="en-GB"/>
+        </w:rPr>
+      </w:pPr>
+      <w:r>
+        <w:rPr>
+          <w:lang w:val="en-GB"/>
+        </w:rPr>
+        <w:t xml:space="preserve">produces: x is 1, z is 1 </w:t>
+      </w:r>
+    </w:p>
+    <w:p>
+      <w:pPr>
+        <w:rPr>
+          <w:lang w:val="en-GB"/>
+        </w:rPr>
+      </w:pPr>
+    </w:p>
+    <w:p>
+      <w:pPr>
+        <w:rPr>
+          <w:lang w:val="en-GB"/>
+        </w:rPr>
+      </w:pPr>
+      <w:r>
+        <w:rPr>
+          <w:lang w:val="en-GB"/>
+        </w:rPr>
+        <w:t xml:space="preserve">But putting the ++ after the x give you a different result: </w:t>
+      </w:r>
+    </w:p>
+    <w:p>
+      <w:pPr>
+        <w:rPr>
+          <w:lang w:val="en-GB"/>
+        </w:rPr>
+      </w:pPr>
+      <w:r>
+        <w:rPr>
+          <w:lang w:val="en-GB"/>
+        </w:rPr>
+        <w:t xml:space="preserve">int x = 0; int z = x++; </w:t>
+      </w:r>
+    </w:p>
+    <w:p>
+      <w:pPr>
+        <w:rPr>
+          <w:lang w:val="en-GB"/>
+        </w:rPr>
+      </w:pPr>
+      <w:r>
+        <w:rPr>
+          <w:lang w:val="en-GB"/>
+        </w:rPr>
+        <w:t xml:space="preserve">produces: x is 1, but z is 0! </w:t>
+      </w:r>
+    </w:p>
+    <w:p>
+      <w:pPr>
+        <w:rPr>
+          <w:lang w:val="en-GB"/>
+        </w:rPr>
+      </w:pPr>
+      <w:r>
+        <w:rPr>
+          <w:lang w:val="en-GB"/>
+        </w:rPr>
+        <w:t>z gets the value of x and then x is incremented.</w:t>
+      </w:r>
+    </w:p>
+    <w:p>
+      <w:pPr>
+        <w:pStyle w:val="3"/>
+        <w:rPr>
+          <w:color w:val="0070C0"/>
+          <w:sz w:val="21"/>
+          <w:szCs w:val="21"/>
+          <w:lang w:val="en-GB"/>
+        </w:rPr>
+      </w:pPr>
+      <w:r>
+        <w:rPr>
+          <w:color w:val="0070C0"/>
+          <w:sz w:val="21"/>
+          <w:szCs w:val="21"/>
+          <w:lang w:val="en-GB"/>
+        </w:rPr>
+        <w:t>casting primitives</w:t>
+      </w:r>
+    </w:p>
+    <w:p>
+      <w:pPr>
+        <w:rPr>
+          <w:lang w:val="en-GB"/>
+        </w:rPr>
+      </w:pPr>
+      <w:r>
+        <w:rPr>
+          <w:lang w:val="en-GB"/>
+        </w:rPr>
+        <w:t>Y</w:t>
+      </w:r>
+      <w:r>
+        <w:rPr>
+          <w:lang w:val="en-GB"/>
+        </w:rPr>
+        <w:t>ou can’t shove a big thing directly into a small thing</w:t>
+      </w:r>
+      <w:r>
+        <w:rPr>
+          <w:lang w:val="en-GB"/>
+        </w:rPr>
+        <w:t>.</w:t>
+      </w:r>
+    </w:p>
+    <w:p>
+      <w:pPr>
+        <w:rPr>
+          <w:lang w:val="en-GB"/>
+        </w:rPr>
+      </w:pPr>
+      <w:r>
+        <w:rPr>
+          <w:rFonts w:hint="eastAsia"/>
+          <w:noProof/>
+          <w:lang w:val="en-GB"/>
+        </w:rPr>
+        <w:drawing>
+          <wp:inline distT="0" distB="0" distL="0" distR="0" wp14:anchorId="747F1438" wp14:editId="7046F7F1">
+            <wp:extent cx="1769423" cy="290398"/>
+            <wp:effectExtent l="0" t="0" r="2540" b="0"/>
+            <wp:docPr id="45" name="图片 45"/>
+            <wp:cNvGraphicFramePr>
+              <a:graphicFrameLocks xmlns:a="http://schemas.openxmlformats.org/drawingml/2006/main" noChangeAspect="1"/>
+            </wp:cNvGraphicFramePr>
+            <a:graphic xmlns:a="http://schemas.openxmlformats.org/drawingml/2006/main">
+              <a:graphicData uri="http://schemas.openxmlformats.org/drawingml/2006/picture">
+                <pic:pic xmlns:pic="http://schemas.openxmlformats.org/drawingml/2006/picture">
+                  <pic:nvPicPr>
+                    <pic:cNvPr id="0" name="Picture 3"/>
+                    <pic:cNvPicPr>
+                      <a:picLocks noChangeAspect="1" noChangeArrowheads="1"/>
+                    </pic:cNvPicPr>
+                  </pic:nvPicPr>
+                  <pic:blipFill>
+                    <a:blip r:embed="rId52" cstate="print">
+                      <a:extLst>
+                        <a:ext uri="{28A0092B-C50C-407E-A947-70E740481C1C}">
+                          <a14:useLocalDpi xmlns:a14="http://schemas.microsoft.com/office/drawing/2010/main" val="0"/>
+                        </a:ext>
+                      </a:extLst>
+                    </a:blip>
+                    <a:srcRect/>
+                    <a:stretch>
+                      <a:fillRect/>
+                    </a:stretch>
+                  </pic:blipFill>
+                  <pic:spPr bwMode="auto">
+                    <a:xfrm>
+                      <a:off x="0" y="0"/>
+                      <a:ext cx="1808513" cy="296813"/>
+                    </a:xfrm>
+                    <a:prstGeom prst="rect">
+                      <a:avLst/>
+                    </a:prstGeom>
+                    <a:noFill/>
+                    <a:ln>
+                      <a:noFill/>
+                    </a:ln>
+                  </pic:spPr>
+                </pic:pic>
+              </a:graphicData>
+            </a:graphic>
+          </wp:inline>
+        </w:drawing>
+      </w:r>
+    </w:p>
+    <w:p>
+      <w:pPr>
+        <w:rPr>
+          <w:lang w:val="en-GB"/>
+        </w:rPr>
+      </w:pPr>
+      <w:r>
+        <w:rPr>
+          <w:lang w:val="en-GB"/>
+        </w:rPr>
+        <w:t>To force the compiler to jam the value of a bigger primitive variable into a smaller one, you can use the cast operator. It looks like this:</w:t>
+      </w:r>
+    </w:p>
+    <w:p>
+      <w:pPr>
+        <w:rPr>
+          <w:lang w:val="en-GB"/>
+        </w:rPr>
+      </w:pPr>
+      <w:r>
+        <w:rPr>
+          <w:rFonts w:hint="eastAsia"/>
+          <w:noProof/>
+          <w:lang w:val="en-GB"/>
+        </w:rPr>
+        <w:drawing>
+          <wp:inline distT="0" distB="0" distL="0" distR="0" wp14:anchorId="51E2E40C" wp14:editId="108DAEEB">
+            <wp:extent cx="3568535" cy="1535205"/>
+            <wp:effectExtent l="0" t="0" r="0" b="8255"/>
+            <wp:docPr id="46" name="图片 46"/>
+            <wp:cNvGraphicFramePr>
+              <a:graphicFrameLocks xmlns:a="http://schemas.openxmlformats.org/drawingml/2006/main" noChangeAspect="1"/>
+            </wp:cNvGraphicFramePr>
+            <a:graphic xmlns:a="http://schemas.openxmlformats.org/drawingml/2006/main">
+              <a:graphicData uri="http://schemas.openxmlformats.org/drawingml/2006/picture">
+                <pic:pic xmlns:pic="http://schemas.openxmlformats.org/drawingml/2006/picture">
+                  <pic:nvPicPr>
+                    <pic:cNvPr id="0" name="Picture 4"/>
+                    <pic:cNvPicPr>
+                      <a:picLocks noChangeAspect="1" noChangeArrowheads="1"/>
+                    </pic:cNvPicPr>
+                  </pic:nvPicPr>
+                  <pic:blipFill>
+                    <a:blip r:embed="rId53">
+                      <a:extLst>
+                        <a:ext uri="{28A0092B-C50C-407E-A947-70E740481C1C}">
+                          <a14:useLocalDpi xmlns:a14="http://schemas.microsoft.com/office/drawing/2010/main" val="0"/>
+                        </a:ext>
+                      </a:extLst>
+                    </a:blip>
+                    <a:srcRect/>
+                    <a:stretch>
+                      <a:fillRect/>
+                    </a:stretch>
+                  </pic:blipFill>
+                  <pic:spPr bwMode="auto">
+                    <a:xfrm>
+                      <a:off x="0" y="0"/>
+                      <a:ext cx="3597157" cy="1547518"/>
+                    </a:xfrm>
+                    <a:prstGeom prst="rect">
+                      <a:avLst/>
+                    </a:prstGeom>
+                    <a:noFill/>
+                    <a:ln>
+                      <a:noFill/>
+                    </a:ln>
+                  </pic:spPr>
+                </pic:pic>
+              </a:graphicData>
+            </a:graphic>
+          </wp:inline>
+        </w:drawing>
+      </w:r>
+    </w:p>
+    <w:p>
+      <w:pPr>
+        <w:rPr>
+          <w:lang w:val="en-GB"/>
+        </w:rPr>
+      </w:pPr>
+      <w:r>
+        <w:rPr>
+          <w:lang w:val="en-GB"/>
+        </w:rPr>
+        <w:t>And let’s say you have a floating point number, and you just want to get at the whole number (int) part of it:</w:t>
+      </w:r>
+    </w:p>
+    <w:p>
+      <w:pPr>
+        <w:rPr>
+          <w:rFonts w:hint="eastAsia"/>
+          <w:lang w:val="en-GB"/>
+        </w:rPr>
+      </w:pPr>
+      <w:r>
+        <w:rPr>
+          <w:rFonts w:hint="eastAsia"/>
+          <w:noProof/>
+          <w:lang w:val="en-GB"/>
+        </w:rPr>
+        <w:drawing>
+          <wp:inline distT="0" distB="0" distL="0" distR="0" wp14:anchorId="47612E7E" wp14:editId="261F454C">
+            <wp:extent cx="2179122" cy="320568"/>
+            <wp:effectExtent l="0" t="0" r="0" b="3810"/>
+            <wp:docPr id="48" name="图片 48"/>
+            <wp:cNvGraphicFramePr>
+              <a:graphicFrameLocks xmlns:a="http://schemas.openxmlformats.org/drawingml/2006/main" noChangeAspect="1"/>
+            </wp:cNvGraphicFramePr>
+            <a:graphic xmlns:a="http://schemas.openxmlformats.org/drawingml/2006/main">
+              <a:graphicData uri="http://schemas.openxmlformats.org/drawingml/2006/picture">
+                <pic:pic xmlns:pic="http://schemas.openxmlformats.org/drawingml/2006/picture">
+                  <pic:nvPicPr>
+                    <pic:cNvPr id="0" name="Picture 6"/>
+                    <pic:cNvPicPr>
+                      <a:picLocks noChangeAspect="1" noChangeArrowheads="1"/>
+                    </pic:cNvPicPr>
+                  </pic:nvPicPr>
+                  <pic:blipFill>
+                    <a:blip r:embed="rId54" cstate="print">
+                      <a:extLst>
+                        <a:ext uri="{28A0092B-C50C-407E-A947-70E740481C1C}">
+                          <a14:useLocalDpi xmlns:a14="http://schemas.microsoft.com/office/drawing/2010/main" val="0"/>
+                        </a:ext>
+                      </a:extLst>
+                    </a:blip>
+                    <a:srcRect/>
+                    <a:stretch>
+                      <a:fillRect/>
+                    </a:stretch>
+                  </pic:blipFill>
+                  <pic:spPr bwMode="auto">
+                    <a:xfrm>
+                      <a:off x="0" y="0"/>
+                      <a:ext cx="2208816" cy="324936"/>
+                    </a:xfrm>
+                    <a:prstGeom prst="rect">
+                      <a:avLst/>
+                    </a:prstGeom>
+                    <a:noFill/>
+                    <a:ln>
+                      <a:noFill/>
+                    </a:ln>
+                  </pic:spPr>
+                </pic:pic>
+              </a:graphicData>
+            </a:graphic>
+          </wp:inline>
+        </w:drawing>
       </w:r>
     </w:p>
     <w:sectPr>

</xml_diff>

<commit_message>
Chapter 6 Get to Know The Java API
</commit_message>
<xml_diff>
--- a/2 Java.docx
+++ b/2 Java.docx
@@ -5953,7 +5953,6 @@
     <w:p>
       <w:pPr>
         <w:rPr>
-          <w:rFonts w:hint="eastAsia"/>
           <w:lang w:val="en-GB"/>
         </w:rPr>
       </w:pPr>
@@ -6472,7 +6471,6 @@
     <w:p>
       <w:pPr>
         <w:rPr>
-          <w:rFonts w:hint="eastAsia"/>
           <w:lang w:val="en-GB"/>
         </w:rPr>
       </w:pPr>
@@ -6530,6 +6528,109 @@
             </a:graphic>
           </wp:inline>
         </w:drawing>
+      </w:r>
+    </w:p>
+    <w:p>
+      <w:pPr>
+        <w:pStyle w:val="2"/>
+        <w:rPr>
+          <w:color w:val="2F5496" w:themeColor="accent1" w:themeShade="BF"/>
+          <w:sz w:val="21"/>
+          <w:szCs w:val="21"/>
+          <w:lang w:val="en-GB"/>
+        </w:rPr>
+      </w:pPr>
+      <w:r>
+        <w:rPr>
+          <w:rFonts w:hint="eastAsia"/>
+          <w:color w:val="2F5496" w:themeColor="accent1" w:themeShade="BF"/>
+          <w:sz w:val="21"/>
+          <w:szCs w:val="21"/>
+          <w:lang w:val="en-GB"/>
+        </w:rPr>
+        <w:t>Chapter</w:t>
+      </w:r>
+      <w:r>
+        <w:rPr>
+          <w:color w:val="2F5496" w:themeColor="accent1" w:themeShade="BF"/>
+          <w:sz w:val="21"/>
+          <w:szCs w:val="21"/>
+          <w:lang w:val="en-GB"/>
+        </w:rPr>
+        <w:t xml:space="preserve"> 6 </w:t>
+      </w:r>
+      <w:r>
+        <w:rPr>
+          <w:rFonts w:hint="eastAsia"/>
+          <w:color w:val="2F5496" w:themeColor="accent1" w:themeShade="BF"/>
+          <w:sz w:val="21"/>
+          <w:szCs w:val="21"/>
+          <w:lang w:val="en-GB"/>
+        </w:rPr>
+        <w:t>Get</w:t>
+      </w:r>
+      <w:r>
+        <w:rPr>
+          <w:color w:val="2F5496" w:themeColor="accent1" w:themeShade="BF"/>
+          <w:sz w:val="21"/>
+          <w:szCs w:val="21"/>
+          <w:lang w:val="en-GB"/>
+        </w:rPr>
+        <w:t xml:space="preserve"> to Know The Java API</w:t>
+      </w:r>
+    </w:p>
+    <w:p>
+      <w:pPr>
+        <w:rPr>
+          <w:lang w:val="en-GB"/>
+        </w:rPr>
+      </w:pPr>
+      <w:r>
+        <w:rPr>
+          <w:rFonts w:hint="eastAsia"/>
+          <w:lang w:val="en-GB"/>
+        </w:rPr>
+        <w:t>T</w:t>
+      </w:r>
+      <w:r>
+        <w:rPr>
+          <w:lang w:val="en-GB"/>
+        </w:rPr>
+        <w:t xml:space="preserve">he Java </w:t>
+      </w:r>
+      <w:r>
+        <w:rPr>
+          <w:rFonts w:hint="eastAsia"/>
+          <w:lang w:val="en-GB"/>
+        </w:rPr>
+        <w:t>library is known as the Java</w:t>
+      </w:r>
+      <w:r>
+        <w:rPr>
+          <w:lang w:val="en-GB"/>
+        </w:rPr>
+        <w:t xml:space="preserve"> API.</w:t>
+      </w:r>
+    </w:p>
+    <w:p>
+      <w:pPr>
+        <w:rPr>
+          <w:rFonts w:hint="eastAsia"/>
+          <w:lang w:val="en-GB"/>
+        </w:rPr>
+      </w:pPr>
+      <w:r>
+        <w:rPr>
+          <w:rFonts w:hint="eastAsia"/>
+          <w:lang w:val="en-GB"/>
+        </w:rPr>
+        <w:t>The core Java library is a giant pile of classes just waiting for you to use like building blocks</w:t>
+      </w:r>
+      <w:r>
+        <w:rPr>
+          <w:lang w:val="en-GB"/>
+        </w:rPr>
+        <w:t>.</w:t>
       </w:r>
     </w:p>
     <w:sectPr>

</xml_diff>

<commit_message>
Chapter 6 Get to Know The Java API - Non Short Circuit Operators ( & , | )
</commit_message>
<xml_diff>
--- a/2 Java.docx
+++ b/2 Java.docx
@@ -115,11 +115,19 @@
           <w:lang w:val="en-GB"/>
         </w:rPr>
       </w:pPr>
-      <w:r>
-        <w:rPr>
-          <w:lang w:val="en-GB"/>
-        </w:rPr>
-        <w:t xml:space="preserve">e.g. </w:t>
+      <w:proofErr w:type="gramStart"/>
+      <w:r>
+        <w:rPr>
+          <w:lang w:val="en-GB"/>
+        </w:rPr>
+        <w:t>e.g.</w:t>
+      </w:r>
+      <w:proofErr w:type="gramEnd"/>
+      <w:r>
+        <w:rPr>
+          <w:lang w:val="en-GB"/>
+        </w:rPr>
+        <w:t xml:space="preserve"> </w:t>
       </w:r>
       <w:r>
         <w:rPr>
@@ -161,8 +169,18 @@
           <w:szCs w:val="21"/>
           <w:lang w:val="en-GB"/>
         </w:rPr>
-        <w:t>A stimulating learning process</w:t>
-      </w:r>
+        <w:t xml:space="preserve">A stimulating learning </w:t>
+      </w:r>
+      <w:proofErr w:type="gramStart"/>
+      <w:r>
+        <w:rPr>
+          <w:sz w:val="21"/>
+          <w:szCs w:val="21"/>
+          <w:lang w:val="en-GB"/>
+        </w:rPr>
+        <w:t>process</w:t>
+      </w:r>
+      <w:proofErr w:type="gramEnd"/>
     </w:p>
     <w:p>
       <w:pPr>
@@ -323,7 +341,21 @@
         <w:rPr>
           <w:lang w:val="en-GB"/>
         </w:rPr>
-        <w:t>（Don’t just read. Stop and think.）</w:t>
+        <w:t>（Don</w:t>
+      </w:r>
+      <w:proofErr w:type="gramStart"/>
+      <w:r>
+        <w:rPr>
+          <w:lang w:val="en-GB"/>
+        </w:rPr>
+        <w:t>’</w:t>
+      </w:r>
+      <w:proofErr w:type="gramEnd"/>
+      <w:r>
+        <w:rPr>
+          <w:lang w:val="en-GB"/>
+        </w:rPr>
+        <w:t>t just read. Stop and think.）</w:t>
       </w:r>
     </w:p>
     <w:p>
@@ -415,7 +447,21 @@
         <w:rPr>
           <w:lang w:val="en-GB"/>
         </w:rPr>
-        <w:t xml:space="preserve"> （執行力）</w:t>
+        <w:t xml:space="preserve"> （</w:t>
+      </w:r>
+      <w:proofErr w:type="gramStart"/>
+      <w:r>
+        <w:rPr>
+          <w:lang w:val="en-GB"/>
+        </w:rPr>
+        <w:t>執</w:t>
+      </w:r>
+      <w:proofErr w:type="gramEnd"/>
+      <w:r>
+        <w:rPr>
+          <w:lang w:val="en-GB"/>
+        </w:rPr>
+        <w:t>行力）</w:t>
       </w:r>
     </w:p>
     <w:p>
@@ -546,13 +592,27 @@
         <w:rPr>
           <w:lang w:val="en-GB"/>
         </w:rPr>
-        <w:t xml:space="preserve"> Your brain needs time on its own, to do more processing.</w:t>
-      </w:r>
-      <w:r>
-        <w:rPr>
-          <w:lang w:val="en-GB"/>
-        </w:rPr>
-        <w:t>（消化）</w:t>
+        <w:t xml:space="preserve"> Your brain needs time on its own, to do more </w:t>
+      </w:r>
+      <w:proofErr w:type="gramStart"/>
+      <w:r>
+        <w:rPr>
+          <w:lang w:val="en-GB"/>
+        </w:rPr>
+        <w:t>processing.</w:t>
+      </w:r>
+      <w:r>
+        <w:rPr>
+          <w:lang w:val="en-GB"/>
+        </w:rPr>
+        <w:t>（</w:t>
+      </w:r>
+      <w:proofErr w:type="gramEnd"/>
+      <w:r>
+        <w:rPr>
+          <w:lang w:val="en-GB"/>
+        </w:rPr>
+        <w:t>消化）</w:t>
       </w:r>
     </w:p>
     <w:p>
@@ -634,12 +694,14 @@
           <w:lang w:val="en-GB"/>
         </w:rPr>
       </w:pPr>
+      <w:proofErr w:type="spellStart"/>
       <w:r>
         <w:rPr>
           <w:lang w:val="en-GB"/>
         </w:rPr>
         <w:t>Pxxvii</w:t>
       </w:r>
+      <w:proofErr w:type="spellEnd"/>
     </w:p>
     <w:p>
       <w:pPr>
@@ -755,12 +817,14 @@
           <w:lang w:val="en-GB"/>
         </w:rPr>
       </w:pPr>
+      <w:proofErr w:type="spellStart"/>
       <w:r>
         <w:rPr>
           <w:lang w:val="en-GB"/>
         </w:rPr>
         <w:t>Pxxix</w:t>
       </w:r>
+      <w:proofErr w:type="spellEnd"/>
     </w:p>
     <w:p>
       <w:pPr>
@@ -1065,8 +1129,16 @@
         <w:rPr>
           <w:lang w:val="en-GB"/>
         </w:rPr>
-        <w:t>a pair of curly braces { }</w:t>
-      </w:r>
+        <w:t xml:space="preserve">a pair of curly braces </w:t>
+      </w:r>
+      <w:proofErr w:type="gramStart"/>
+      <w:r>
+        <w:rPr>
+          <w:lang w:val="en-GB"/>
+        </w:rPr>
+        <w:t>{ }</w:t>
+      </w:r>
+      <w:proofErr w:type="gramEnd"/>
     </w:p>
     <w:p>
       <w:pPr>
@@ -1113,7 +1185,21 @@
           <w:lang w:val="en-GB"/>
         </w:rPr>
         <w:lastRenderedPageBreak/>
-        <w:t xml:space="preserve">The assignment operator is one equals sign = </w:t>
+        <w:t xml:space="preserve">The assignment operator is one </w:t>
+      </w:r>
+      <w:proofErr w:type="gramStart"/>
+      <w:r>
+        <w:rPr>
+          <w:lang w:val="en-GB"/>
+        </w:rPr>
+        <w:t>equals</w:t>
+      </w:r>
+      <w:proofErr w:type="gramEnd"/>
+      <w:r>
+        <w:rPr>
+          <w:lang w:val="en-GB"/>
+        </w:rPr>
+        <w:t xml:space="preserve"> sign = </w:t>
       </w:r>
     </w:p>
     <w:p>
@@ -1167,7 +1253,21 @@
         <w:rPr>
           <w:lang w:val="en-GB"/>
         </w:rPr>
-        <w:t xml:space="preserve">Put a boolean test inside </w:t>
+        <w:t xml:space="preserve">Put a </w:t>
+      </w:r>
+      <w:proofErr w:type="spellStart"/>
+      <w:r>
+        <w:rPr>
+          <w:lang w:val="en-GB"/>
+        </w:rPr>
+        <w:t>boolean</w:t>
+      </w:r>
+      <w:proofErr w:type="spellEnd"/>
+      <w:r>
+        <w:rPr>
+          <w:lang w:val="en-GB"/>
+        </w:rPr>
+        <w:t xml:space="preserve"> test inside </w:t>
       </w:r>
       <w:r>
         <w:rPr>
@@ -1180,14 +1280,36 @@
         <w:rPr>
           <w:lang w:val="en-GB"/>
         </w:rPr>
-        <w:t>（小括號）</w:t>
-      </w:r>
-      <w:r>
-        <w:rPr>
-          <w:lang w:val="en-GB"/>
-        </w:rPr>
-        <w:t>: while (x == 4) { }</w:t>
-      </w:r>
+        <w:t>（小</w:t>
+      </w:r>
+      <w:proofErr w:type="gramStart"/>
+      <w:r>
+        <w:rPr>
+          <w:lang w:val="en-GB"/>
+        </w:rPr>
+        <w:t>括</w:t>
+      </w:r>
+      <w:proofErr w:type="gramEnd"/>
+      <w:r>
+        <w:rPr>
+          <w:lang w:val="en-GB"/>
+        </w:rPr>
+        <w:t>號）</w:t>
+      </w:r>
+      <w:r>
+        <w:rPr>
+          <w:lang w:val="en-GB"/>
+        </w:rPr>
+        <w:t xml:space="preserve">: while (x == 4) </w:t>
+      </w:r>
+      <w:proofErr w:type="gramStart"/>
+      <w:r>
+        <w:rPr>
+          <w:lang w:val="en-GB"/>
+        </w:rPr>
+        <w:t>{ }</w:t>
+      </w:r>
+      <w:proofErr w:type="gramEnd"/>
     </w:p>
     <w:p>
       <w:pPr>
@@ -1510,7 +1632,35 @@
         <w:rPr>
           <w:lang w:val="en-GB"/>
         </w:rPr>
-        <w:t xml:space="preserve">Q: In my other language I can do a boolean test on an integer. In Java, can I say something like: int x = 1; while (x){ } </w:t>
+        <w:t xml:space="preserve">Q: In my other language I can do a </w:t>
+      </w:r>
+      <w:proofErr w:type="spellStart"/>
+      <w:r>
+        <w:rPr>
+          <w:lang w:val="en-GB"/>
+        </w:rPr>
+        <w:t>boolean</w:t>
+      </w:r>
+      <w:proofErr w:type="spellEnd"/>
+      <w:r>
+        <w:rPr>
+          <w:lang w:val="en-GB"/>
+        </w:rPr>
+        <w:t xml:space="preserve"> test on an integer. In Java, can I say something like: int x = 1; while (x</w:t>
+      </w:r>
+      <w:proofErr w:type="gramStart"/>
+      <w:r>
+        <w:rPr>
+          <w:lang w:val="en-GB"/>
+        </w:rPr>
+        <w:t>){ }</w:t>
+      </w:r>
+      <w:proofErr w:type="gramEnd"/>
+      <w:r>
+        <w:rPr>
+          <w:lang w:val="en-GB"/>
+        </w:rPr>
+        <w:t xml:space="preserve"> </w:t>
       </w:r>
       <w:r>
         <w:rPr>
@@ -1529,15 +1679,107 @@
         <w:rPr>
           <w:lang w:val="en-GB"/>
         </w:rPr>
-        <w:t xml:space="preserve">A: No. A boolean and an integer are not compatible types in Java. Since the result of a conditional test must be a boolean, the only variable you can directly test (without using a </w:t>
+        <w:t xml:space="preserve">A: No. A </w:t>
+      </w:r>
+      <w:proofErr w:type="spellStart"/>
+      <w:r>
+        <w:rPr>
+          <w:lang w:val="en-GB"/>
+        </w:rPr>
+        <w:t>boolean</w:t>
+      </w:r>
+      <w:proofErr w:type="spellEnd"/>
+      <w:r>
+        <w:rPr>
+          <w:lang w:val="en-GB"/>
+        </w:rPr>
+        <w:t xml:space="preserve"> and an integer are not compatible types in Java. Since the result of a conditional test must be a </w:t>
+      </w:r>
+      <w:proofErr w:type="spellStart"/>
+      <w:r>
+        <w:rPr>
+          <w:lang w:val="en-GB"/>
+        </w:rPr>
+        <w:t>boolean</w:t>
+      </w:r>
+      <w:proofErr w:type="spellEnd"/>
+      <w:r>
+        <w:rPr>
+          <w:lang w:val="en-GB"/>
+        </w:rPr>
+        <w:t xml:space="preserve">, the only variable you can directly test (without using a </w:t>
       </w:r>
       <w:r>
         <w:rPr>
           <w:lang w:val="en-GB"/>
         </w:rPr>
         <w:lastRenderedPageBreak/>
-        <w:t>comparison operator) is a boolean. For example, you can say: boolean isHot = true; while(isHot) { }</w:t>
-      </w:r>
+        <w:t xml:space="preserve">comparison operator) is a </w:t>
+      </w:r>
+      <w:proofErr w:type="spellStart"/>
+      <w:r>
+        <w:rPr>
+          <w:lang w:val="en-GB"/>
+        </w:rPr>
+        <w:t>boolean</w:t>
+      </w:r>
+      <w:proofErr w:type="spellEnd"/>
+      <w:r>
+        <w:rPr>
+          <w:lang w:val="en-GB"/>
+        </w:rPr>
+        <w:t xml:space="preserve">. For example, you can say: </w:t>
+      </w:r>
+      <w:proofErr w:type="spellStart"/>
+      <w:r>
+        <w:rPr>
+          <w:lang w:val="en-GB"/>
+        </w:rPr>
+        <w:t>boolean</w:t>
+      </w:r>
+      <w:proofErr w:type="spellEnd"/>
+      <w:r>
+        <w:rPr>
+          <w:lang w:val="en-GB"/>
+        </w:rPr>
+        <w:t xml:space="preserve"> </w:t>
+      </w:r>
+      <w:proofErr w:type="spellStart"/>
+      <w:r>
+        <w:rPr>
+          <w:lang w:val="en-GB"/>
+        </w:rPr>
+        <w:t>isHot</w:t>
+      </w:r>
+      <w:proofErr w:type="spellEnd"/>
+      <w:r>
+        <w:rPr>
+          <w:lang w:val="en-GB"/>
+        </w:rPr>
+        <w:t xml:space="preserve"> = true; while(</w:t>
+      </w:r>
+      <w:proofErr w:type="spellStart"/>
+      <w:r>
+        <w:rPr>
+          <w:lang w:val="en-GB"/>
+        </w:rPr>
+        <w:t>isHot</w:t>
+      </w:r>
+      <w:proofErr w:type="spellEnd"/>
+      <w:r>
+        <w:rPr>
+          <w:lang w:val="en-GB"/>
+        </w:rPr>
+        <w:t xml:space="preserve">) </w:t>
+      </w:r>
+      <w:proofErr w:type="gramStart"/>
+      <w:r>
+        <w:rPr>
+          <w:lang w:val="en-GB"/>
+        </w:rPr>
+        <w:t>{ }</w:t>
+      </w:r>
+      <w:proofErr w:type="gramEnd"/>
     </w:p>
     <w:p>
       <w:pPr>
@@ -1549,27 +1791,136 @@
           <w:lang w:val="en-GB"/>
         </w:rPr>
       </w:pPr>
-      <w:r>
-        <w:rPr>
-          <w:color w:val="0070C0"/>
-          <w:sz w:val="21"/>
-          <w:szCs w:val="21"/>
-          <w:lang w:val="en-GB"/>
-        </w:rPr>
-        <w:t xml:space="preserve">System.out.print vs. System.out.println </w:t>
-      </w:r>
-    </w:p>
-    <w:p>
-      <w:pPr>
-        <w:rPr>
-          <w:lang w:val="en-GB"/>
-        </w:rPr>
-      </w:pPr>
-      <w:r>
-        <w:rPr>
-          <w:lang w:val="en-GB"/>
-        </w:rPr>
-        <w:t>System.out.println inserts a newline (think of println as printnewline while System.out.print keeps printing to the same line. If you want each thing you print out to be on its own line, use println. If you want everything to stick together on one line, use print.</w:t>
+      <w:proofErr w:type="spellStart"/>
+      <w:r>
+        <w:rPr>
+          <w:color w:val="0070C0"/>
+          <w:sz w:val="21"/>
+          <w:szCs w:val="21"/>
+          <w:lang w:val="en-GB"/>
+        </w:rPr>
+        <w:t>System.out.print</w:t>
+      </w:r>
+      <w:proofErr w:type="spellEnd"/>
+      <w:r>
+        <w:rPr>
+          <w:color w:val="0070C0"/>
+          <w:sz w:val="21"/>
+          <w:szCs w:val="21"/>
+          <w:lang w:val="en-GB"/>
+        </w:rPr>
+        <w:t xml:space="preserve"> vs. </w:t>
+      </w:r>
+      <w:proofErr w:type="spellStart"/>
+      <w:r>
+        <w:rPr>
+          <w:color w:val="0070C0"/>
+          <w:sz w:val="21"/>
+          <w:szCs w:val="21"/>
+          <w:lang w:val="en-GB"/>
+        </w:rPr>
+        <w:t>System.out.println</w:t>
+      </w:r>
+      <w:proofErr w:type="spellEnd"/>
+      <w:r>
+        <w:rPr>
+          <w:color w:val="0070C0"/>
+          <w:sz w:val="21"/>
+          <w:szCs w:val="21"/>
+          <w:lang w:val="en-GB"/>
+        </w:rPr>
+        <w:t xml:space="preserve"> </w:t>
+      </w:r>
+    </w:p>
+    <w:p>
+      <w:pPr>
+        <w:rPr>
+          <w:lang w:val="en-GB"/>
+        </w:rPr>
+      </w:pPr>
+      <w:proofErr w:type="spellStart"/>
+      <w:r>
+        <w:rPr>
+          <w:lang w:val="en-GB"/>
+        </w:rPr>
+        <w:t>System.out.println</w:t>
+      </w:r>
+      <w:proofErr w:type="spellEnd"/>
+      <w:r>
+        <w:rPr>
+          <w:lang w:val="en-GB"/>
+        </w:rPr>
+        <w:t xml:space="preserve"> inserts a newline (think of </w:t>
+      </w:r>
+      <w:proofErr w:type="spellStart"/>
+      <w:r>
+        <w:rPr>
+          <w:lang w:val="en-GB"/>
+        </w:rPr>
+        <w:t>println</w:t>
+      </w:r>
+      <w:proofErr w:type="spellEnd"/>
+      <w:r>
+        <w:rPr>
+          <w:lang w:val="en-GB"/>
+        </w:rPr>
+        <w:t xml:space="preserve"> as </w:t>
+      </w:r>
+      <w:proofErr w:type="spellStart"/>
+      <w:r>
+        <w:rPr>
+          <w:lang w:val="en-GB"/>
+        </w:rPr>
+        <w:t>printnewline</w:t>
+      </w:r>
+      <w:proofErr w:type="spellEnd"/>
+      <w:r>
+        <w:rPr>
+          <w:lang w:val="en-GB"/>
+        </w:rPr>
+        <w:t xml:space="preserve"> while </w:t>
+      </w:r>
+      <w:proofErr w:type="spellStart"/>
+      <w:r>
+        <w:rPr>
+          <w:lang w:val="en-GB"/>
+        </w:rPr>
+        <w:t>System.out.print</w:t>
+      </w:r>
+      <w:proofErr w:type="spellEnd"/>
+      <w:r>
+        <w:rPr>
+          <w:lang w:val="en-GB"/>
+        </w:rPr>
+        <w:t xml:space="preserve"> keeps printing to the same line. If you want each </w:t>
+      </w:r>
+      <w:proofErr w:type="gramStart"/>
+      <w:r>
+        <w:rPr>
+          <w:lang w:val="en-GB"/>
+        </w:rPr>
+        <w:t>thing</w:t>
+      </w:r>
+      <w:proofErr w:type="gramEnd"/>
+      <w:r>
+        <w:rPr>
+          <w:lang w:val="en-GB"/>
+        </w:rPr>
+        <w:t xml:space="preserve"> you print out to be on its own line, use </w:t>
+      </w:r>
+      <w:proofErr w:type="spellStart"/>
+      <w:r>
+        <w:rPr>
+          <w:lang w:val="en-GB"/>
+        </w:rPr>
+        <w:t>println</w:t>
+      </w:r>
+      <w:proofErr w:type="spellEnd"/>
+      <w:r>
+        <w:rPr>
+          <w:lang w:val="en-GB"/>
+        </w:rPr>
+        <w:t>. If you want everything to stick together on one line, use print.</w:t>
       </w:r>
     </w:p>
     <w:p>
@@ -1878,7 +2229,21 @@
         <w:rPr>
           <w:lang w:val="en-GB"/>
         </w:rPr>
-        <w:t xml:space="preserve">type a literal value after the equals sign (x=12, isGood = true, etc.) </w:t>
+        <w:t xml:space="preserve">type a literal value after the equals sign (x=12, </w:t>
+      </w:r>
+      <w:proofErr w:type="spellStart"/>
+      <w:r>
+        <w:rPr>
+          <w:lang w:val="en-GB"/>
+        </w:rPr>
+        <w:t>isGood</w:t>
+      </w:r>
+      <w:proofErr w:type="spellEnd"/>
+      <w:r>
+        <w:rPr>
+          <w:lang w:val="en-GB"/>
+        </w:rPr>
+        <w:t xml:space="preserve"> = true, etc.) </w:t>
       </w:r>
     </w:p>
     <w:p>
@@ -1963,7 +2328,21 @@
         <w:rPr>
           <w:lang w:val="en-GB"/>
         </w:rPr>
-        <w:t xml:space="preserve">For example, you can’t pour an int-full of stuff into a byte-sized container, as follows: </w:t>
+        <w:t xml:space="preserve">For example, you can’t pour an int-full of stuff into a </w:t>
+      </w:r>
+      <w:proofErr w:type="spellStart"/>
+      <w:r>
+        <w:rPr>
+          <w:lang w:val="en-GB"/>
+        </w:rPr>
+        <w:t>byte</w:t>
+      </w:r>
+      <w:proofErr w:type="spellEnd"/>
+      <w:r>
+        <w:rPr>
+          <w:lang w:val="en-GB"/>
+        </w:rPr>
+        <w:t xml:space="preserve">-sized container, as follows: </w:t>
       </w:r>
     </w:p>
     <w:p>
@@ -2603,7 +2982,21 @@
         <w:rPr>
           <w:lang w:val="en-GB"/>
         </w:rPr>
-        <w:t>An object reference variable can be referring to one object (e.g. Dog), and then can refer to some other object (e.g. another Dog). But it cannot refer to a Cat.</w:t>
+        <w:t>An object reference variable can be referring to one object (</w:t>
+      </w:r>
+      <w:proofErr w:type="gramStart"/>
+      <w:r>
+        <w:rPr>
+          <w:lang w:val="en-GB"/>
+        </w:rPr>
+        <w:t>e.g.</w:t>
+      </w:r>
+      <w:proofErr w:type="gramEnd"/>
+      <w:r>
+        <w:rPr>
+          <w:lang w:val="en-GB"/>
+        </w:rPr>
+        <w:t xml:space="preserve"> Dog), and then can refer to some other object (e.g. another Dog). But it cannot refer to a Cat.</w:t>
       </w:r>
     </w:p>
     <w:p>
@@ -2918,14 +3311,25 @@
           <w:lang w:val="en-GB"/>
         </w:rPr>
       </w:pPr>
-      <w:r>
-        <w:rPr>
-          <w:color w:val="0070C0"/>
-          <w:sz w:val="21"/>
-          <w:szCs w:val="21"/>
-          <w:lang w:val="en-GB"/>
-        </w:rPr>
-        <w:t xml:space="preserve">parameter  VS  argument </w:t>
+      <w:proofErr w:type="gramStart"/>
+      <w:r>
+        <w:rPr>
+          <w:color w:val="0070C0"/>
+          <w:sz w:val="21"/>
+          <w:szCs w:val="21"/>
+          <w:lang w:val="en-GB"/>
+        </w:rPr>
+        <w:t>parameter  VS</w:t>
+      </w:r>
+      <w:proofErr w:type="gramEnd"/>
+      <w:r>
+        <w:rPr>
+          <w:color w:val="0070C0"/>
+          <w:sz w:val="21"/>
+          <w:szCs w:val="21"/>
+          <w:lang w:val="en-GB"/>
+        </w:rPr>
+        <w:t xml:space="preserve">  argument </w:t>
       </w:r>
     </w:p>
     <w:p>
@@ -3867,7 +4271,21 @@
         <w:rPr>
           <w:lang w:val="en-GB"/>
         </w:rPr>
-        <w:t xml:space="preserve"> Stuff those ints into the array, and pass it on back.</w:t>
+        <w:t xml:space="preserve"> Stuff those </w:t>
+      </w:r>
+      <w:proofErr w:type="spellStart"/>
+      <w:r>
+        <w:rPr>
+          <w:lang w:val="en-GB"/>
+        </w:rPr>
+        <w:t>ints</w:t>
+      </w:r>
+      <w:proofErr w:type="spellEnd"/>
+      <w:r>
+        <w:rPr>
+          <w:lang w:val="en-GB"/>
+        </w:rPr>
+        <w:t xml:space="preserve"> into the array, and pass it on back.</w:t>
       </w:r>
     </w:p>
     <w:p>
@@ -4083,7 +4501,21 @@
         <w:rPr>
           <w:lang w:val="en-GB"/>
         </w:rPr>
-        <w:t>Mark getters and setters public.</w:t>
+        <w:t xml:space="preserve">Mark getters and </w:t>
+      </w:r>
+      <w:proofErr w:type="gramStart"/>
+      <w:r>
+        <w:rPr>
+          <w:lang w:val="en-GB"/>
+        </w:rPr>
+        <w:t>setters</w:t>
+      </w:r>
+      <w:proofErr w:type="gramEnd"/>
+      <w:r>
+        <w:rPr>
+          <w:lang w:val="en-GB"/>
+        </w:rPr>
+        <w:t xml:space="preserve"> public.</w:t>
       </w:r>
     </w:p>
     <w:p>
@@ -4619,12 +5051,21 @@
           <w:lang w:val="en-GB"/>
         </w:rPr>
       </w:pPr>
+      <w:proofErr w:type="gramStart"/>
       <w:r>
         <w:rPr>
           <w:color w:val="00B050"/>
           <w:lang w:val="en-GB"/>
         </w:rPr>
-        <w:t>So parameters are ALWAYS initialized</w:t>
+        <w:t>So</w:t>
+      </w:r>
+      <w:proofErr w:type="gramEnd"/>
+      <w:r>
+        <w:rPr>
+          <w:color w:val="00B050"/>
+          <w:lang w:val="en-GB"/>
+        </w:rPr>
+        <w:t xml:space="preserve"> parameters are ALWAYS initialized</w:t>
       </w:r>
       <w:r>
         <w:rPr>
@@ -4676,7 +5117,21 @@
         <w:rPr>
           <w:lang w:val="en-GB"/>
         </w:rPr>
-        <w:t>Use the equals() method to see if two different objects are equal.</w:t>
+        <w:t xml:space="preserve">Use the </w:t>
+      </w:r>
+      <w:proofErr w:type="gramStart"/>
+      <w:r>
+        <w:rPr>
+          <w:lang w:val="en-GB"/>
+        </w:rPr>
+        <w:t>equals(</w:t>
+      </w:r>
+      <w:proofErr w:type="gramEnd"/>
+      <w:r>
+        <w:rPr>
+          <w:lang w:val="en-GB"/>
+        </w:rPr>
+        <w:t>) method to see if two different objects are equal.</w:t>
       </w:r>
     </w:p>
     <w:p>
@@ -4948,7 +5403,21 @@
           <w:lang w:val="en-GB"/>
         </w:rPr>
         <w:lastRenderedPageBreak/>
-        <w:t>Write prepcode for the methods.</w:t>
+        <w:t xml:space="preserve">Write </w:t>
+      </w:r>
+      <w:proofErr w:type="spellStart"/>
+      <w:r>
+        <w:rPr>
+          <w:lang w:val="en-GB"/>
+        </w:rPr>
+        <w:t>prepcode</w:t>
+      </w:r>
+      <w:proofErr w:type="spellEnd"/>
+      <w:r>
+        <w:rPr>
+          <w:lang w:val="en-GB"/>
+        </w:rPr>
+        <w:t xml:space="preserve"> for the methods.</w:t>
       </w:r>
     </w:p>
     <w:p>
@@ -5190,7 +5659,27 @@
           <w:sz w:val="20"/>
           <w:szCs w:val="20"/>
         </w:rPr>
-        <w:t>Most prepcode includes three parts: instance</w:t>
+        <w:t xml:space="preserve">Most </w:t>
+      </w:r>
+      <w:proofErr w:type="spellStart"/>
+      <w:r>
+        <w:rPr>
+          <w:rFonts w:ascii="NewBaskerville-Roman" w:hAnsi="NewBaskerville-Roman"/>
+          <w:color w:val="000000"/>
+          <w:sz w:val="20"/>
+          <w:szCs w:val="20"/>
+        </w:rPr>
+        <w:t>prepcode</w:t>
+      </w:r>
+      <w:proofErr w:type="spellEnd"/>
+      <w:r>
+        <w:rPr>
+          <w:rFonts w:ascii="NewBaskerville-Roman" w:hAnsi="NewBaskerville-Roman"/>
+          <w:color w:val="000000"/>
+          <w:sz w:val="20"/>
+          <w:szCs w:val="20"/>
+        </w:rPr>
+        <w:t xml:space="preserve"> includes three parts: instance</w:t>
       </w:r>
       <w:r>
         <w:rPr>
@@ -5625,6 +6114,7 @@
           <w:lang w:val="en-GB"/>
         </w:rPr>
       </w:pPr>
+      <w:proofErr w:type="spellStart"/>
       <w:r>
         <w:rPr>
           <w:rFonts w:hint="eastAsia"/>
@@ -5655,6 +6145,7 @@
         </w:rPr>
         <w:t>parseInt</w:t>
       </w:r>
+      <w:proofErr w:type="spellEnd"/>
       <w:r>
         <w:rPr>
           <w:color w:val="0070C0"/>
@@ -5671,11 +6162,47 @@
           <w:lang w:val="en-GB"/>
         </w:rPr>
       </w:pPr>
-      <w:r>
-        <w:rPr>
-          <w:lang w:val="en-GB"/>
-        </w:rPr>
-        <w:t>Integer.parseInt() works only on Strings that represent the ascii values for digits (0,1,2,3,4,5,6,7,8,9). If you try to parse something like “two” or “blurp”, the code will blow up at runtime. (By blow up, we actually mean throw an exception, but we don’t talk about exceptions until the Exceptions chapter. So for now, blow up is close enough.</w:t>
+      <w:proofErr w:type="spellStart"/>
+      <w:r>
+        <w:rPr>
+          <w:lang w:val="en-GB"/>
+        </w:rPr>
+        <w:t>Integer.parseInt</w:t>
+      </w:r>
+      <w:proofErr w:type="spellEnd"/>
+      <w:r>
+        <w:rPr>
+          <w:lang w:val="en-GB"/>
+        </w:rPr>
+        <w:t>() works only on Strings that represent the ascii values for digits (0,1,2,3,4,5,6,7,8,9). If you try to parse something like “two” or “</w:t>
+      </w:r>
+      <w:proofErr w:type="spellStart"/>
+      <w:r>
+        <w:rPr>
+          <w:lang w:val="en-GB"/>
+        </w:rPr>
+        <w:t>blurp</w:t>
+      </w:r>
+      <w:proofErr w:type="spellEnd"/>
+      <w:r>
+        <w:rPr>
+          <w:lang w:val="en-GB"/>
+        </w:rPr>
+        <w:t xml:space="preserve">”, the code will blow up at runtime. (By blow up, we actually mean throw an exception, but we don’t talk about exceptions until the Exceptions chapter. </w:t>
+      </w:r>
+      <w:proofErr w:type="gramStart"/>
+      <w:r>
+        <w:rPr>
+          <w:lang w:val="en-GB"/>
+        </w:rPr>
+        <w:t>So</w:t>
+      </w:r>
+      <w:proofErr w:type="gramEnd"/>
+      <w:r>
+        <w:rPr>
+          <w:lang w:val="en-GB"/>
+        </w:rPr>
+        <w:t xml:space="preserve"> for now, blow up is close enough.</w:t>
       </w:r>
       <w:r>
         <w:rPr>
@@ -5772,7 +6299,49 @@
         <w:rPr>
           <w:lang w:val="en-GB"/>
         </w:rPr>
-        <w:t xml:space="preserve">for (int i = 0; i &lt; 10; i++) { </w:t>
+        <w:t xml:space="preserve">for (int </w:t>
+      </w:r>
+      <w:proofErr w:type="spellStart"/>
+      <w:r>
+        <w:rPr>
+          <w:lang w:val="en-GB"/>
+        </w:rPr>
+        <w:t>i</w:t>
+      </w:r>
+      <w:proofErr w:type="spellEnd"/>
+      <w:r>
+        <w:rPr>
+          <w:lang w:val="en-GB"/>
+        </w:rPr>
+        <w:t xml:space="preserve"> = 0; </w:t>
+      </w:r>
+      <w:proofErr w:type="spellStart"/>
+      <w:r>
+        <w:rPr>
+          <w:lang w:val="en-GB"/>
+        </w:rPr>
+        <w:t>i</w:t>
+      </w:r>
+      <w:proofErr w:type="spellEnd"/>
+      <w:r>
+        <w:rPr>
+          <w:lang w:val="en-GB"/>
+        </w:rPr>
+        <w:t xml:space="preserve"> &lt; 10; </w:t>
+      </w:r>
+      <w:proofErr w:type="spellStart"/>
+      <w:r>
+        <w:rPr>
+          <w:lang w:val="en-GB"/>
+        </w:rPr>
+        <w:t>i</w:t>
+      </w:r>
+      <w:proofErr w:type="spellEnd"/>
+      <w:r>
+        <w:rPr>
+          <w:lang w:val="en-GB"/>
+        </w:rPr>
+        <w:t xml:space="preserve">++) { </w:t>
       </w:r>
     </w:p>
     <w:p>
@@ -6146,16 +6715,37 @@
           <w:szCs w:val="21"/>
           <w:lang w:val="en-GB"/>
         </w:rPr>
-        <w:t>++x</w:t>
-      </w:r>
-      <w:r>
-        <w:rPr>
-          <w:color w:val="0070C0"/>
-          <w:sz w:val="21"/>
-          <w:szCs w:val="21"/>
-          <w:lang w:val="en-GB"/>
-        </w:rPr>
-        <w:t xml:space="preserve">  VS  </w:t>
+        <w:t>++</w:t>
+      </w:r>
+      <w:proofErr w:type="gramStart"/>
+      <w:r>
+        <w:rPr>
+          <w:rFonts w:hint="eastAsia"/>
+          <w:color w:val="0070C0"/>
+          <w:sz w:val="21"/>
+          <w:szCs w:val="21"/>
+          <w:lang w:val="en-GB"/>
+        </w:rPr>
+        <w:t>x</w:t>
+      </w:r>
+      <w:r>
+        <w:rPr>
+          <w:color w:val="0070C0"/>
+          <w:sz w:val="21"/>
+          <w:szCs w:val="21"/>
+          <w:lang w:val="en-GB"/>
+        </w:rPr>
+        <w:t xml:space="preserve">  VS</w:t>
+      </w:r>
+      <w:proofErr w:type="gramEnd"/>
+      <w:r>
+        <w:rPr>
+          <w:color w:val="0070C0"/>
+          <w:sz w:val="21"/>
+          <w:szCs w:val="21"/>
+          <w:lang w:val="en-GB"/>
+        </w:rPr>
+        <w:t xml:space="preserve">  </w:t>
       </w:r>
       <w:r>
         <w:rPr>
@@ -6465,7 +7055,21 @@
         <w:rPr>
           <w:lang w:val="en-GB"/>
         </w:rPr>
-        <w:t>And let’s say you have a floating point number, and you just want to get at the whole number (int) part of it:</w:t>
+        <w:t xml:space="preserve">And let’s say you have a </w:t>
+      </w:r>
+      <w:proofErr w:type="gramStart"/>
+      <w:r>
+        <w:rPr>
+          <w:lang w:val="en-GB"/>
+        </w:rPr>
+        <w:t>floating point</w:t>
+      </w:r>
+      <w:proofErr w:type="gramEnd"/>
+      <w:r>
+        <w:rPr>
+          <w:lang w:val="en-GB"/>
+        </w:rPr>
+        <w:t xml:space="preserve"> number, and you just want to get at the whole number (int) part of it:</w:t>
       </w:r>
     </w:p>
     <w:p>
@@ -6576,7 +7180,27 @@
           <w:szCs w:val="21"/>
           <w:lang w:val="en-GB"/>
         </w:rPr>
-        <w:t xml:space="preserve"> to Know The Java API</w:t>
+        <w:t xml:space="preserve"> to Know </w:t>
+      </w:r>
+      <w:proofErr w:type="gramStart"/>
+      <w:r>
+        <w:rPr>
+          <w:color w:val="2F5496" w:themeColor="accent1" w:themeShade="BF"/>
+          <w:sz w:val="21"/>
+          <w:szCs w:val="21"/>
+          <w:lang w:val="en-GB"/>
+        </w:rPr>
+        <w:t>The</w:t>
+      </w:r>
+      <w:proofErr w:type="gramEnd"/>
+      <w:r>
+        <w:rPr>
+          <w:color w:val="2F5496" w:themeColor="accent1" w:themeShade="BF"/>
+          <w:sz w:val="21"/>
+          <w:szCs w:val="21"/>
+          <w:lang w:val="en-GB"/>
+        </w:rPr>
+        <w:t xml:space="preserve"> Java API</w:t>
       </w:r>
     </w:p>
     <w:p>
@@ -6615,23 +7239,247 @@
     <w:p>
       <w:pPr>
         <w:rPr>
+          <w:lang w:val="en-GB"/>
+        </w:rPr>
+      </w:pPr>
+      <w:r>
+        <w:rPr>
           <w:rFonts w:hint="eastAsia"/>
           <w:lang w:val="en-GB"/>
         </w:rPr>
-      </w:pPr>
-      <w:r>
+        <w:t>The core Java library is a giant pile of classes just waiting for you to use like building blocks</w:t>
+      </w:r>
+      <w:r>
+        <w:rPr>
+          <w:lang w:val="en-GB"/>
+        </w:rPr>
+        <w:t>.</w:t>
+      </w:r>
+    </w:p>
+    <w:p>
+      <w:pPr>
+        <w:rPr>
+          <w:lang w:val="en-GB"/>
+        </w:rPr>
+      </w:pPr>
+    </w:p>
+    <w:p>
+      <w:pPr>
+        <w:pStyle w:val="3"/>
+        <w:rPr>
+          <w:color w:val="0070C0"/>
+          <w:sz w:val="21"/>
+          <w:szCs w:val="21"/>
+          <w:lang w:val="en-GB"/>
+        </w:rPr>
+      </w:pPr>
+      <w:r>
+        <w:rPr>
+          <w:color w:val="0070C0"/>
+          <w:sz w:val="21"/>
+          <w:szCs w:val="21"/>
+          <w:lang w:val="en-GB"/>
+        </w:rPr>
+        <w:lastRenderedPageBreak/>
+        <w:t xml:space="preserve">Short Circuit Operators </w:t>
+      </w:r>
+      <w:proofErr w:type="gramStart"/>
+      <w:r>
+        <w:rPr>
+          <w:color w:val="0070C0"/>
+          <w:sz w:val="21"/>
+          <w:szCs w:val="21"/>
+          <w:lang w:val="en-GB"/>
+        </w:rPr>
+        <w:t>( &amp;</w:t>
+      </w:r>
+      <w:proofErr w:type="gramEnd"/>
+      <w:r>
+        <w:rPr>
+          <w:color w:val="0070C0"/>
+          <w:sz w:val="21"/>
+          <w:szCs w:val="21"/>
+          <w:lang w:val="en-GB"/>
+        </w:rPr>
+        <w:t xml:space="preserve">&amp; , || ) </w:t>
+      </w:r>
+    </w:p>
+    <w:p>
+      <w:pPr>
+        <w:rPr>
+          <w:lang w:val="en-GB"/>
+        </w:rPr>
+      </w:pPr>
+      <w:r>
+        <w:rPr>
+          <w:lang w:val="en-GB"/>
+        </w:rPr>
+        <w:t xml:space="preserve">The operators we’ve looked at so far, &amp;&amp; and ||, are known as short circuit operators. </w:t>
+      </w:r>
+    </w:p>
+    <w:p>
+      <w:pPr>
+        <w:rPr>
+          <w:lang w:val="en-GB"/>
+        </w:rPr>
+      </w:pPr>
+    </w:p>
+    <w:p>
+      <w:pPr>
+        <w:rPr>
+          <w:lang w:val="en-GB"/>
+        </w:rPr>
+      </w:pPr>
+      <w:r>
+        <w:rPr>
+          <w:lang w:val="en-GB"/>
+        </w:rPr>
+        <w:t xml:space="preserve">In the case of &amp;&amp;, the expression will be true only if both sides of the &amp;&amp; are true. </w:t>
+      </w:r>
+      <w:proofErr w:type="gramStart"/>
+      <w:r>
+        <w:rPr>
+          <w:lang w:val="en-GB"/>
+        </w:rPr>
+        <w:t>So</w:t>
+      </w:r>
+      <w:proofErr w:type="gramEnd"/>
+      <w:r>
+        <w:rPr>
+          <w:lang w:val="en-GB"/>
+        </w:rPr>
+        <w:t xml:space="preserve"> if the JVM sees that the left side of a &amp;&amp; expression is false, it stops right there! Doesn’t even bother to look at the right side. </w:t>
+      </w:r>
+    </w:p>
+    <w:p>
+      <w:pPr>
+        <w:rPr>
+          <w:lang w:val="en-GB"/>
+        </w:rPr>
+      </w:pPr>
+    </w:p>
+    <w:p>
+      <w:pPr>
+        <w:rPr>
+          <w:lang w:val="en-GB"/>
+        </w:rPr>
+      </w:pPr>
+      <w:r>
+        <w:rPr>
+          <w:lang w:val="en-GB"/>
+        </w:rPr>
+        <w:t>Similarly, with ||, the expression will be true if either side is true, so if the JVM sees that the left side is true, it declares the entire statement to be true and doesn’t bother to check the right side</w:t>
+      </w:r>
+      <w:r>
+        <w:rPr>
+          <w:lang w:val="en-GB"/>
+        </w:rPr>
+        <w:t>.</w:t>
+      </w:r>
+    </w:p>
+    <w:p>
+      <w:pPr>
+        <w:rPr>
+          <w:lang w:val="en-GB"/>
+        </w:rPr>
+      </w:pPr>
+    </w:p>
+    <w:p>
+      <w:pPr>
+        <w:pStyle w:val="3"/>
+        <w:rPr>
+          <w:color w:val="0070C0"/>
+          <w:sz w:val="21"/>
+          <w:szCs w:val="21"/>
+          <w:lang w:val="en-GB"/>
+        </w:rPr>
+      </w:pPr>
+      <w:r>
+        <w:rPr>
+          <w:color w:val="0070C0"/>
+          <w:sz w:val="21"/>
+          <w:szCs w:val="21"/>
+          <w:lang w:val="en-GB"/>
+        </w:rPr>
+        <w:t xml:space="preserve">Non Short Circuit Operators </w:t>
+      </w:r>
+      <w:proofErr w:type="gramStart"/>
+      <w:r>
+        <w:rPr>
+          <w:color w:val="0070C0"/>
+          <w:sz w:val="21"/>
+          <w:szCs w:val="21"/>
+          <w:lang w:val="en-GB"/>
+        </w:rPr>
+        <w:t>( &amp;</w:t>
+      </w:r>
+      <w:proofErr w:type="gramEnd"/>
+      <w:r>
+        <w:rPr>
+          <w:color w:val="0070C0"/>
+          <w:sz w:val="21"/>
+          <w:szCs w:val="21"/>
+          <w:lang w:val="en-GB"/>
+        </w:rPr>
+        <w:t xml:space="preserve"> , | ) </w:t>
+      </w:r>
+    </w:p>
+    <w:p>
+      <w:pPr>
+        <w:rPr>
+          <w:lang w:val="en-GB"/>
+        </w:rPr>
+      </w:pPr>
+      <w:r>
+        <w:rPr>
+          <w:lang w:val="en-GB"/>
+        </w:rPr>
+        <w:t xml:space="preserve">When used in </w:t>
+      </w:r>
+      <w:proofErr w:type="spellStart"/>
+      <w:r>
+        <w:rPr>
+          <w:lang w:val="en-GB"/>
+        </w:rPr>
+        <w:t>boolean</w:t>
+      </w:r>
+      <w:proofErr w:type="spellEnd"/>
+      <w:r>
+        <w:rPr>
+          <w:lang w:val="en-GB"/>
+        </w:rPr>
+        <w:t xml:space="preserve"> expressions, the &amp; and | operators act like their &amp;&amp; and || counterparts, except that they </w:t>
+      </w:r>
+      <w:r>
+        <w:rPr>
+          <w:b/>
+          <w:bCs/>
+          <w:u w:val="single"/>
+          <w:lang w:val="en-GB"/>
+        </w:rPr>
+        <w:t>force the JVM to always check both sides of the expression</w:t>
+      </w:r>
+      <w:r>
+        <w:rPr>
+          <w:lang w:val="en-GB"/>
+        </w:rPr>
+        <w:t>. Typically, &amp; and | are used in another context, for manipulating bits.</w:t>
+      </w:r>
+    </w:p>
+    <w:p>
+      <w:pPr>
+        <w:rPr>
+          <w:lang w:val="en-GB"/>
+        </w:rPr>
+      </w:pPr>
+    </w:p>
+    <w:p>
+      <w:pPr>
         <w:rPr>
           <w:rFonts w:hint="eastAsia"/>
           <w:lang w:val="en-GB"/>
         </w:rPr>
-        <w:t>The core Java library is a giant pile of classes just waiting for you to use like building blocks</w:t>
-      </w:r>
-      <w:r>
-        <w:rPr>
-          <w:lang w:val="en-GB"/>
-        </w:rPr>
-        <w:t>.</w:t>
-      </w:r>
+      </w:pPr>
     </w:p>
     <w:sectPr>
       <w:pgSz w:w="11906" w:h="16838"/>

</xml_diff>

<commit_message>
Chapter 6 Get to Know The Java API - an ArrayList wrapping and unwrapping primitives
</commit_message>
<xml_diff>
--- a/2 Java.docx
+++ b/2 Java.docx
@@ -115,19 +115,11 @@
           <w:lang w:val="en-GB"/>
         </w:rPr>
       </w:pPr>
-      <w:proofErr w:type="gramStart"/>
-      <w:r>
-        <w:rPr>
-          <w:lang w:val="en-GB"/>
-        </w:rPr>
-        <w:t>e.g.</w:t>
-      </w:r>
-      <w:proofErr w:type="gramEnd"/>
-      <w:r>
-        <w:rPr>
-          <w:lang w:val="en-GB"/>
-        </w:rPr>
-        <w:t xml:space="preserve"> </w:t>
+      <w:r>
+        <w:rPr>
+          <w:lang w:val="en-GB"/>
+        </w:rPr>
+        <w:t xml:space="preserve">e.g. </w:t>
       </w:r>
       <w:r>
         <w:rPr>
@@ -169,18 +161,8 @@
           <w:szCs w:val="21"/>
           <w:lang w:val="en-GB"/>
         </w:rPr>
-        <w:t xml:space="preserve">A stimulating learning </w:t>
-      </w:r>
-      <w:proofErr w:type="gramStart"/>
-      <w:r>
-        <w:rPr>
-          <w:sz w:val="21"/>
-          <w:szCs w:val="21"/>
-          <w:lang w:val="en-GB"/>
-        </w:rPr>
-        <w:t>process</w:t>
-      </w:r>
-      <w:proofErr w:type="gramEnd"/>
+        <w:t>A stimulating learning process</w:t>
+      </w:r>
     </w:p>
     <w:p>
       <w:pPr>
@@ -341,21 +323,7 @@
         <w:rPr>
           <w:lang w:val="en-GB"/>
         </w:rPr>
-        <w:t>（Don</w:t>
-      </w:r>
-      <w:proofErr w:type="gramStart"/>
-      <w:r>
-        <w:rPr>
-          <w:lang w:val="en-GB"/>
-        </w:rPr>
-        <w:t>’</w:t>
-      </w:r>
-      <w:proofErr w:type="gramEnd"/>
-      <w:r>
-        <w:rPr>
-          <w:lang w:val="en-GB"/>
-        </w:rPr>
-        <w:t>t just read. Stop and think.）</w:t>
+        <w:t>（Don’t just read. Stop and think.）</w:t>
       </w:r>
     </w:p>
     <w:p>
@@ -447,21 +415,7 @@
         <w:rPr>
           <w:lang w:val="en-GB"/>
         </w:rPr>
-        <w:t xml:space="preserve"> （</w:t>
-      </w:r>
-      <w:proofErr w:type="gramStart"/>
-      <w:r>
-        <w:rPr>
-          <w:lang w:val="en-GB"/>
-        </w:rPr>
-        <w:t>執</w:t>
-      </w:r>
-      <w:proofErr w:type="gramEnd"/>
-      <w:r>
-        <w:rPr>
-          <w:lang w:val="en-GB"/>
-        </w:rPr>
-        <w:t>行力）</w:t>
+        <w:t xml:space="preserve"> （執行力）</w:t>
       </w:r>
     </w:p>
     <w:p>
@@ -592,27 +546,13 @@
         <w:rPr>
           <w:lang w:val="en-GB"/>
         </w:rPr>
-        <w:t xml:space="preserve"> Your brain needs time on its own, to do more </w:t>
-      </w:r>
-      <w:proofErr w:type="gramStart"/>
-      <w:r>
-        <w:rPr>
-          <w:lang w:val="en-GB"/>
-        </w:rPr>
-        <w:t>processing.</w:t>
-      </w:r>
-      <w:r>
-        <w:rPr>
-          <w:lang w:val="en-GB"/>
-        </w:rPr>
-        <w:t>（</w:t>
-      </w:r>
-      <w:proofErr w:type="gramEnd"/>
-      <w:r>
-        <w:rPr>
-          <w:lang w:val="en-GB"/>
-        </w:rPr>
-        <w:t>消化）</w:t>
+        <w:t xml:space="preserve"> Your brain needs time on its own, to do more processing.</w:t>
+      </w:r>
+      <w:r>
+        <w:rPr>
+          <w:lang w:val="en-GB"/>
+        </w:rPr>
+        <w:t>（消化）</w:t>
       </w:r>
     </w:p>
     <w:p>
@@ -694,14 +634,12 @@
           <w:lang w:val="en-GB"/>
         </w:rPr>
       </w:pPr>
-      <w:proofErr w:type="spellStart"/>
       <w:r>
         <w:rPr>
           <w:lang w:val="en-GB"/>
         </w:rPr>
         <w:t>Pxxvii</w:t>
       </w:r>
-      <w:proofErr w:type="spellEnd"/>
     </w:p>
     <w:p>
       <w:pPr>
@@ -817,14 +755,12 @@
           <w:lang w:val="en-GB"/>
         </w:rPr>
       </w:pPr>
-      <w:proofErr w:type="spellStart"/>
       <w:r>
         <w:rPr>
           <w:lang w:val="en-GB"/>
         </w:rPr>
         <w:t>Pxxix</w:t>
       </w:r>
-      <w:proofErr w:type="spellEnd"/>
     </w:p>
     <w:p>
       <w:pPr>
@@ -1129,16 +1065,8 @@
         <w:rPr>
           <w:lang w:val="en-GB"/>
         </w:rPr>
-        <w:t xml:space="preserve">a pair of curly braces </w:t>
-      </w:r>
-      <w:proofErr w:type="gramStart"/>
-      <w:r>
-        <w:rPr>
-          <w:lang w:val="en-GB"/>
-        </w:rPr>
-        <w:t>{ }</w:t>
-      </w:r>
-      <w:proofErr w:type="gramEnd"/>
+        <w:t>a pair of curly braces { }</w:t>
+      </w:r>
     </w:p>
     <w:p>
       <w:pPr>
@@ -1185,21 +1113,7 @@
           <w:lang w:val="en-GB"/>
         </w:rPr>
         <w:lastRenderedPageBreak/>
-        <w:t xml:space="preserve">The assignment operator is one </w:t>
-      </w:r>
-      <w:proofErr w:type="gramStart"/>
-      <w:r>
-        <w:rPr>
-          <w:lang w:val="en-GB"/>
-        </w:rPr>
-        <w:t>equals</w:t>
-      </w:r>
-      <w:proofErr w:type="gramEnd"/>
-      <w:r>
-        <w:rPr>
-          <w:lang w:val="en-GB"/>
-        </w:rPr>
-        <w:t xml:space="preserve"> sign = </w:t>
+        <w:t xml:space="preserve">The assignment operator is one equals sign = </w:t>
       </w:r>
     </w:p>
     <w:p>
@@ -1253,21 +1167,7 @@
         <w:rPr>
           <w:lang w:val="en-GB"/>
         </w:rPr>
-        <w:t xml:space="preserve">Put a </w:t>
-      </w:r>
-      <w:proofErr w:type="spellStart"/>
-      <w:r>
-        <w:rPr>
-          <w:lang w:val="en-GB"/>
-        </w:rPr>
-        <w:t>boolean</w:t>
-      </w:r>
-      <w:proofErr w:type="spellEnd"/>
-      <w:r>
-        <w:rPr>
-          <w:lang w:val="en-GB"/>
-        </w:rPr>
-        <w:t xml:space="preserve"> test inside </w:t>
+        <w:t xml:space="preserve">Put a boolean test inside </w:t>
       </w:r>
       <w:r>
         <w:rPr>
@@ -1280,36 +1180,14 @@
         <w:rPr>
           <w:lang w:val="en-GB"/>
         </w:rPr>
-        <w:t>（小</w:t>
-      </w:r>
-      <w:proofErr w:type="gramStart"/>
-      <w:r>
-        <w:rPr>
-          <w:lang w:val="en-GB"/>
-        </w:rPr>
-        <w:t>括</w:t>
-      </w:r>
-      <w:proofErr w:type="gramEnd"/>
-      <w:r>
-        <w:rPr>
-          <w:lang w:val="en-GB"/>
-        </w:rPr>
-        <w:t>號）</w:t>
-      </w:r>
-      <w:r>
-        <w:rPr>
-          <w:lang w:val="en-GB"/>
-        </w:rPr>
-        <w:t xml:space="preserve">: while (x == 4) </w:t>
-      </w:r>
-      <w:proofErr w:type="gramStart"/>
-      <w:r>
-        <w:rPr>
-          <w:lang w:val="en-GB"/>
-        </w:rPr>
-        <w:t>{ }</w:t>
-      </w:r>
-      <w:proofErr w:type="gramEnd"/>
+        <w:t>（小括號）</w:t>
+      </w:r>
+      <w:r>
+        <w:rPr>
+          <w:lang w:val="en-GB"/>
+        </w:rPr>
+        <w:t>: while (x == 4) { }</w:t>
+      </w:r>
     </w:p>
     <w:p>
       <w:pPr>
@@ -1632,35 +1510,7 @@
         <w:rPr>
           <w:lang w:val="en-GB"/>
         </w:rPr>
-        <w:t xml:space="preserve">Q: In my other language I can do a </w:t>
-      </w:r>
-      <w:proofErr w:type="spellStart"/>
-      <w:r>
-        <w:rPr>
-          <w:lang w:val="en-GB"/>
-        </w:rPr>
-        <w:t>boolean</w:t>
-      </w:r>
-      <w:proofErr w:type="spellEnd"/>
-      <w:r>
-        <w:rPr>
-          <w:lang w:val="en-GB"/>
-        </w:rPr>
-        <w:t xml:space="preserve"> test on an integer. In Java, can I say something like: int x = 1; while (x</w:t>
-      </w:r>
-      <w:proofErr w:type="gramStart"/>
-      <w:r>
-        <w:rPr>
-          <w:lang w:val="en-GB"/>
-        </w:rPr>
-        <w:t>){ }</w:t>
-      </w:r>
-      <w:proofErr w:type="gramEnd"/>
-      <w:r>
-        <w:rPr>
-          <w:lang w:val="en-GB"/>
-        </w:rPr>
-        <w:t xml:space="preserve"> </w:t>
+        <w:t xml:space="preserve">Q: In my other language I can do a boolean test on an integer. In Java, can I say something like: int x = 1; while (x){ } </w:t>
       </w:r>
       <w:r>
         <w:rPr>
@@ -1679,107 +1529,15 @@
         <w:rPr>
           <w:lang w:val="en-GB"/>
         </w:rPr>
-        <w:t xml:space="preserve">A: No. A </w:t>
-      </w:r>
-      <w:proofErr w:type="spellStart"/>
-      <w:r>
-        <w:rPr>
-          <w:lang w:val="en-GB"/>
-        </w:rPr>
-        <w:t>boolean</w:t>
-      </w:r>
-      <w:proofErr w:type="spellEnd"/>
-      <w:r>
-        <w:rPr>
-          <w:lang w:val="en-GB"/>
-        </w:rPr>
-        <w:t xml:space="preserve"> and an integer are not compatible types in Java. Since the result of a conditional test must be a </w:t>
-      </w:r>
-      <w:proofErr w:type="spellStart"/>
-      <w:r>
-        <w:rPr>
-          <w:lang w:val="en-GB"/>
-        </w:rPr>
-        <w:t>boolean</w:t>
-      </w:r>
-      <w:proofErr w:type="spellEnd"/>
-      <w:r>
-        <w:rPr>
-          <w:lang w:val="en-GB"/>
-        </w:rPr>
-        <w:t xml:space="preserve">, the only variable you can directly test (without using a </w:t>
+        <w:t xml:space="preserve">A: No. A boolean and an integer are not compatible types in Java. Since the result of a conditional test must be a boolean, the only variable you can directly test (without using a </w:t>
       </w:r>
       <w:r>
         <w:rPr>
           <w:lang w:val="en-GB"/>
         </w:rPr>
         <w:lastRenderedPageBreak/>
-        <w:t xml:space="preserve">comparison operator) is a </w:t>
-      </w:r>
-      <w:proofErr w:type="spellStart"/>
-      <w:r>
-        <w:rPr>
-          <w:lang w:val="en-GB"/>
-        </w:rPr>
-        <w:t>boolean</w:t>
-      </w:r>
-      <w:proofErr w:type="spellEnd"/>
-      <w:r>
-        <w:rPr>
-          <w:lang w:val="en-GB"/>
-        </w:rPr>
-        <w:t xml:space="preserve">. For example, you can say: </w:t>
-      </w:r>
-      <w:proofErr w:type="spellStart"/>
-      <w:r>
-        <w:rPr>
-          <w:lang w:val="en-GB"/>
-        </w:rPr>
-        <w:t>boolean</w:t>
-      </w:r>
-      <w:proofErr w:type="spellEnd"/>
-      <w:r>
-        <w:rPr>
-          <w:lang w:val="en-GB"/>
-        </w:rPr>
-        <w:t xml:space="preserve"> </w:t>
-      </w:r>
-      <w:proofErr w:type="spellStart"/>
-      <w:r>
-        <w:rPr>
-          <w:lang w:val="en-GB"/>
-        </w:rPr>
-        <w:t>isHot</w:t>
-      </w:r>
-      <w:proofErr w:type="spellEnd"/>
-      <w:r>
-        <w:rPr>
-          <w:lang w:val="en-GB"/>
-        </w:rPr>
-        <w:t xml:space="preserve"> = true; while(</w:t>
-      </w:r>
-      <w:proofErr w:type="spellStart"/>
-      <w:r>
-        <w:rPr>
-          <w:lang w:val="en-GB"/>
-        </w:rPr>
-        <w:t>isHot</w:t>
-      </w:r>
-      <w:proofErr w:type="spellEnd"/>
-      <w:r>
-        <w:rPr>
-          <w:lang w:val="en-GB"/>
-        </w:rPr>
-        <w:t xml:space="preserve">) </w:t>
-      </w:r>
-      <w:proofErr w:type="gramStart"/>
-      <w:r>
-        <w:rPr>
-          <w:lang w:val="en-GB"/>
-        </w:rPr>
-        <w:t>{ }</w:t>
-      </w:r>
-      <w:proofErr w:type="gramEnd"/>
+        <w:t>comparison operator) is a boolean. For example, you can say: boolean isHot = true; while(isHot) { }</w:t>
+      </w:r>
     </w:p>
     <w:p>
       <w:pPr>
@@ -1791,136 +1549,27 @@
           <w:lang w:val="en-GB"/>
         </w:rPr>
       </w:pPr>
-      <w:proofErr w:type="spellStart"/>
-      <w:r>
-        <w:rPr>
-          <w:color w:val="0070C0"/>
-          <w:sz w:val="21"/>
-          <w:szCs w:val="21"/>
-          <w:lang w:val="en-GB"/>
-        </w:rPr>
-        <w:t>System.out.print</w:t>
-      </w:r>
-      <w:proofErr w:type="spellEnd"/>
-      <w:r>
-        <w:rPr>
-          <w:color w:val="0070C0"/>
-          <w:sz w:val="21"/>
-          <w:szCs w:val="21"/>
-          <w:lang w:val="en-GB"/>
-        </w:rPr>
-        <w:t xml:space="preserve"> vs. </w:t>
-      </w:r>
-      <w:proofErr w:type="spellStart"/>
-      <w:r>
-        <w:rPr>
-          <w:color w:val="0070C0"/>
-          <w:sz w:val="21"/>
-          <w:szCs w:val="21"/>
-          <w:lang w:val="en-GB"/>
-        </w:rPr>
-        <w:t>System.out.println</w:t>
-      </w:r>
-      <w:proofErr w:type="spellEnd"/>
-      <w:r>
-        <w:rPr>
-          <w:color w:val="0070C0"/>
-          <w:sz w:val="21"/>
-          <w:szCs w:val="21"/>
-          <w:lang w:val="en-GB"/>
-        </w:rPr>
-        <w:t xml:space="preserve"> </w:t>
-      </w:r>
-    </w:p>
-    <w:p>
-      <w:pPr>
-        <w:rPr>
-          <w:lang w:val="en-GB"/>
-        </w:rPr>
-      </w:pPr>
-      <w:proofErr w:type="spellStart"/>
-      <w:r>
-        <w:rPr>
-          <w:lang w:val="en-GB"/>
-        </w:rPr>
-        <w:t>System.out.println</w:t>
-      </w:r>
-      <w:proofErr w:type="spellEnd"/>
-      <w:r>
-        <w:rPr>
-          <w:lang w:val="en-GB"/>
-        </w:rPr>
-        <w:t xml:space="preserve"> inserts a newline (think of </w:t>
-      </w:r>
-      <w:proofErr w:type="spellStart"/>
-      <w:r>
-        <w:rPr>
-          <w:lang w:val="en-GB"/>
-        </w:rPr>
-        <w:t>println</w:t>
-      </w:r>
-      <w:proofErr w:type="spellEnd"/>
-      <w:r>
-        <w:rPr>
-          <w:lang w:val="en-GB"/>
-        </w:rPr>
-        <w:t xml:space="preserve"> as </w:t>
-      </w:r>
-      <w:proofErr w:type="spellStart"/>
-      <w:r>
-        <w:rPr>
-          <w:lang w:val="en-GB"/>
-        </w:rPr>
-        <w:t>printnewline</w:t>
-      </w:r>
-      <w:proofErr w:type="spellEnd"/>
-      <w:r>
-        <w:rPr>
-          <w:lang w:val="en-GB"/>
-        </w:rPr>
-        <w:t xml:space="preserve"> while </w:t>
-      </w:r>
-      <w:proofErr w:type="spellStart"/>
-      <w:r>
-        <w:rPr>
-          <w:lang w:val="en-GB"/>
-        </w:rPr>
-        <w:t>System.out.print</w:t>
-      </w:r>
-      <w:proofErr w:type="spellEnd"/>
-      <w:r>
-        <w:rPr>
-          <w:lang w:val="en-GB"/>
-        </w:rPr>
-        <w:t xml:space="preserve"> keeps printing to the same line. If you want each </w:t>
-      </w:r>
-      <w:proofErr w:type="gramStart"/>
-      <w:r>
-        <w:rPr>
-          <w:lang w:val="en-GB"/>
-        </w:rPr>
-        <w:t>thing</w:t>
-      </w:r>
-      <w:proofErr w:type="gramEnd"/>
-      <w:r>
-        <w:rPr>
-          <w:lang w:val="en-GB"/>
-        </w:rPr>
-        <w:t xml:space="preserve"> you print out to be on its own line, use </w:t>
-      </w:r>
-      <w:proofErr w:type="spellStart"/>
-      <w:r>
-        <w:rPr>
-          <w:lang w:val="en-GB"/>
-        </w:rPr>
-        <w:t>println</w:t>
-      </w:r>
-      <w:proofErr w:type="spellEnd"/>
-      <w:r>
-        <w:rPr>
-          <w:lang w:val="en-GB"/>
-        </w:rPr>
-        <w:t>. If you want everything to stick together on one line, use print.</w:t>
+      <w:r>
+        <w:rPr>
+          <w:color w:val="0070C0"/>
+          <w:sz w:val="21"/>
+          <w:szCs w:val="21"/>
+          <w:lang w:val="en-GB"/>
+        </w:rPr>
+        <w:t xml:space="preserve">System.out.print vs. System.out.println </w:t>
+      </w:r>
+    </w:p>
+    <w:p>
+      <w:pPr>
+        <w:rPr>
+          <w:lang w:val="en-GB"/>
+        </w:rPr>
+      </w:pPr>
+      <w:r>
+        <w:rPr>
+          <w:lang w:val="en-GB"/>
+        </w:rPr>
+        <w:t>System.out.println inserts a newline (think of println as printnewline while System.out.print keeps printing to the same line. If you want each thing you print out to be on its own line, use println. If you want everything to stick together on one line, use print.</w:t>
       </w:r>
     </w:p>
     <w:p>
@@ -2229,21 +1878,7 @@
         <w:rPr>
           <w:lang w:val="en-GB"/>
         </w:rPr>
-        <w:t xml:space="preserve">type a literal value after the equals sign (x=12, </w:t>
-      </w:r>
-      <w:proofErr w:type="spellStart"/>
-      <w:r>
-        <w:rPr>
-          <w:lang w:val="en-GB"/>
-        </w:rPr>
-        <w:t>isGood</w:t>
-      </w:r>
-      <w:proofErr w:type="spellEnd"/>
-      <w:r>
-        <w:rPr>
-          <w:lang w:val="en-GB"/>
-        </w:rPr>
-        <w:t xml:space="preserve"> = true, etc.) </w:t>
+        <w:t xml:space="preserve">type a literal value after the equals sign (x=12, isGood = true, etc.) </w:t>
       </w:r>
     </w:p>
     <w:p>
@@ -2328,21 +1963,7 @@
         <w:rPr>
           <w:lang w:val="en-GB"/>
         </w:rPr>
-        <w:t xml:space="preserve">For example, you can’t pour an int-full of stuff into a </w:t>
-      </w:r>
-      <w:proofErr w:type="spellStart"/>
-      <w:r>
-        <w:rPr>
-          <w:lang w:val="en-GB"/>
-        </w:rPr>
-        <w:t>byte</w:t>
-      </w:r>
-      <w:proofErr w:type="spellEnd"/>
-      <w:r>
-        <w:rPr>
-          <w:lang w:val="en-GB"/>
-        </w:rPr>
-        <w:t xml:space="preserve">-sized container, as follows: </w:t>
+        <w:t xml:space="preserve">For example, you can’t pour an int-full of stuff into a byte-sized container, as follows: </w:t>
       </w:r>
     </w:p>
     <w:p>
@@ -2982,21 +2603,7 @@
         <w:rPr>
           <w:lang w:val="en-GB"/>
         </w:rPr>
-        <w:t>An object reference variable can be referring to one object (</w:t>
-      </w:r>
-      <w:proofErr w:type="gramStart"/>
-      <w:r>
-        <w:rPr>
-          <w:lang w:val="en-GB"/>
-        </w:rPr>
-        <w:t>e.g.</w:t>
-      </w:r>
-      <w:proofErr w:type="gramEnd"/>
-      <w:r>
-        <w:rPr>
-          <w:lang w:val="en-GB"/>
-        </w:rPr>
-        <w:t xml:space="preserve"> Dog), and then can refer to some other object (e.g. another Dog). But it cannot refer to a Cat.</w:t>
+        <w:t>An object reference variable can be referring to one object (e.g. Dog), and then can refer to some other object (e.g. another Dog). But it cannot refer to a Cat.</w:t>
       </w:r>
     </w:p>
     <w:p>
@@ -3311,25 +2918,14 @@
           <w:lang w:val="en-GB"/>
         </w:rPr>
       </w:pPr>
-      <w:proofErr w:type="gramStart"/>
-      <w:r>
-        <w:rPr>
-          <w:color w:val="0070C0"/>
-          <w:sz w:val="21"/>
-          <w:szCs w:val="21"/>
-          <w:lang w:val="en-GB"/>
-        </w:rPr>
-        <w:t>parameter  VS</w:t>
-      </w:r>
-      <w:proofErr w:type="gramEnd"/>
-      <w:r>
-        <w:rPr>
-          <w:color w:val="0070C0"/>
-          <w:sz w:val="21"/>
-          <w:szCs w:val="21"/>
-          <w:lang w:val="en-GB"/>
-        </w:rPr>
-        <w:t xml:space="preserve">  argument </w:t>
+      <w:r>
+        <w:rPr>
+          <w:color w:val="0070C0"/>
+          <w:sz w:val="21"/>
+          <w:szCs w:val="21"/>
+          <w:lang w:val="en-GB"/>
+        </w:rPr>
+        <w:t xml:space="preserve">parameter  VS  argument </w:t>
       </w:r>
     </w:p>
     <w:p>
@@ -4271,21 +3867,7 @@
         <w:rPr>
           <w:lang w:val="en-GB"/>
         </w:rPr>
-        <w:t xml:space="preserve"> Stuff those </w:t>
-      </w:r>
-      <w:proofErr w:type="spellStart"/>
-      <w:r>
-        <w:rPr>
-          <w:lang w:val="en-GB"/>
-        </w:rPr>
-        <w:t>ints</w:t>
-      </w:r>
-      <w:proofErr w:type="spellEnd"/>
-      <w:r>
-        <w:rPr>
-          <w:lang w:val="en-GB"/>
-        </w:rPr>
-        <w:t xml:space="preserve"> into the array, and pass it on back.</w:t>
+        <w:t xml:space="preserve"> Stuff those ints into the array, and pass it on back.</w:t>
       </w:r>
     </w:p>
     <w:p>
@@ -4501,21 +4083,7 @@
         <w:rPr>
           <w:lang w:val="en-GB"/>
         </w:rPr>
-        <w:t xml:space="preserve">Mark getters and </w:t>
-      </w:r>
-      <w:proofErr w:type="gramStart"/>
-      <w:r>
-        <w:rPr>
-          <w:lang w:val="en-GB"/>
-        </w:rPr>
-        <w:t>setters</w:t>
-      </w:r>
-      <w:proofErr w:type="gramEnd"/>
-      <w:r>
-        <w:rPr>
-          <w:lang w:val="en-GB"/>
-        </w:rPr>
-        <w:t xml:space="preserve"> public.</w:t>
+        <w:t>Mark getters and setters public.</w:t>
       </w:r>
     </w:p>
     <w:p>
@@ -5051,21 +4619,12 @@
           <w:lang w:val="en-GB"/>
         </w:rPr>
       </w:pPr>
-      <w:proofErr w:type="gramStart"/>
       <w:r>
         <w:rPr>
           <w:color w:val="00B050"/>
           <w:lang w:val="en-GB"/>
         </w:rPr>
-        <w:t>So</w:t>
-      </w:r>
-      <w:proofErr w:type="gramEnd"/>
-      <w:r>
-        <w:rPr>
-          <w:color w:val="00B050"/>
-          <w:lang w:val="en-GB"/>
-        </w:rPr>
-        <w:t xml:space="preserve"> parameters are ALWAYS initialized</w:t>
+        <w:t>So parameters are ALWAYS initialized</w:t>
       </w:r>
       <w:r>
         <w:rPr>
@@ -5117,21 +4676,7 @@
         <w:rPr>
           <w:lang w:val="en-GB"/>
         </w:rPr>
-        <w:t xml:space="preserve">Use the </w:t>
-      </w:r>
-      <w:proofErr w:type="gramStart"/>
-      <w:r>
-        <w:rPr>
-          <w:lang w:val="en-GB"/>
-        </w:rPr>
-        <w:t>equals(</w:t>
-      </w:r>
-      <w:proofErr w:type="gramEnd"/>
-      <w:r>
-        <w:rPr>
-          <w:lang w:val="en-GB"/>
-        </w:rPr>
-        <w:t>) method to see if two different objects are equal.</w:t>
+        <w:t>Use the equals() method to see if two different objects are equal.</w:t>
       </w:r>
     </w:p>
     <w:p>
@@ -5403,21 +4948,7 @@
           <w:lang w:val="en-GB"/>
         </w:rPr>
         <w:lastRenderedPageBreak/>
-        <w:t xml:space="preserve">Write </w:t>
-      </w:r>
-      <w:proofErr w:type="spellStart"/>
-      <w:r>
-        <w:rPr>
-          <w:lang w:val="en-GB"/>
-        </w:rPr>
-        <w:t>prepcode</w:t>
-      </w:r>
-      <w:proofErr w:type="spellEnd"/>
-      <w:r>
-        <w:rPr>
-          <w:lang w:val="en-GB"/>
-        </w:rPr>
-        <w:t xml:space="preserve"> for the methods.</w:t>
+        <w:t>Write prepcode for the methods.</w:t>
       </w:r>
     </w:p>
     <w:p>
@@ -5659,27 +5190,7 @@
           <w:sz w:val="20"/>
           <w:szCs w:val="20"/>
         </w:rPr>
-        <w:t xml:space="preserve">Most </w:t>
-      </w:r>
-      <w:proofErr w:type="spellStart"/>
-      <w:r>
-        <w:rPr>
-          <w:rFonts w:ascii="NewBaskerville-Roman" w:hAnsi="NewBaskerville-Roman"/>
-          <w:color w:val="000000"/>
-          <w:sz w:val="20"/>
-          <w:szCs w:val="20"/>
-        </w:rPr>
-        <w:t>prepcode</w:t>
-      </w:r>
-      <w:proofErr w:type="spellEnd"/>
-      <w:r>
-        <w:rPr>
-          <w:rFonts w:ascii="NewBaskerville-Roman" w:hAnsi="NewBaskerville-Roman"/>
-          <w:color w:val="000000"/>
-          <w:sz w:val="20"/>
-          <w:szCs w:val="20"/>
-        </w:rPr>
-        <w:t xml:space="preserve"> includes three parts: instance</w:t>
+        <w:t>Most prepcode includes three parts: instance</w:t>
       </w:r>
       <w:r>
         <w:rPr>
@@ -6114,7 +5625,6 @@
           <w:lang w:val="en-GB"/>
         </w:rPr>
       </w:pPr>
-      <w:proofErr w:type="spellStart"/>
       <w:r>
         <w:rPr>
           <w:rFonts w:hint="eastAsia"/>
@@ -6145,7 +5655,6 @@
         </w:rPr>
         <w:t>parseInt</w:t>
       </w:r>
-      <w:proofErr w:type="spellEnd"/>
       <w:r>
         <w:rPr>
           <w:color w:val="0070C0"/>
@@ -6162,47 +5671,11 @@
           <w:lang w:val="en-GB"/>
         </w:rPr>
       </w:pPr>
-      <w:proofErr w:type="spellStart"/>
-      <w:r>
-        <w:rPr>
-          <w:lang w:val="en-GB"/>
-        </w:rPr>
-        <w:t>Integer.parseInt</w:t>
-      </w:r>
-      <w:proofErr w:type="spellEnd"/>
-      <w:r>
-        <w:rPr>
-          <w:lang w:val="en-GB"/>
-        </w:rPr>
-        <w:t>() works only on Strings that represent the ascii values for digits (0,1,2,3,4,5,6,7,8,9). If you try to parse something like “two” or “</w:t>
-      </w:r>
-      <w:proofErr w:type="spellStart"/>
-      <w:r>
-        <w:rPr>
-          <w:lang w:val="en-GB"/>
-        </w:rPr>
-        <w:t>blurp</w:t>
-      </w:r>
-      <w:proofErr w:type="spellEnd"/>
-      <w:r>
-        <w:rPr>
-          <w:lang w:val="en-GB"/>
-        </w:rPr>
-        <w:t xml:space="preserve">”, the code will blow up at runtime. (By blow up, we actually mean throw an exception, but we don’t talk about exceptions until the Exceptions chapter. </w:t>
-      </w:r>
-      <w:proofErr w:type="gramStart"/>
-      <w:r>
-        <w:rPr>
-          <w:lang w:val="en-GB"/>
-        </w:rPr>
-        <w:t>So</w:t>
-      </w:r>
-      <w:proofErr w:type="gramEnd"/>
-      <w:r>
-        <w:rPr>
-          <w:lang w:val="en-GB"/>
-        </w:rPr>
-        <w:t xml:space="preserve"> for now, blow up is close enough.</w:t>
+      <w:r>
+        <w:rPr>
+          <w:lang w:val="en-GB"/>
+        </w:rPr>
+        <w:t>Integer.parseInt() works only on Strings that represent the ascii values for digits (0,1,2,3,4,5,6,7,8,9). If you try to parse something like “two” or “blurp”, the code will blow up at runtime. (By blow up, we actually mean throw an exception, but we don’t talk about exceptions until the Exceptions chapter. So for now, blow up is close enough.</w:t>
       </w:r>
       <w:r>
         <w:rPr>
@@ -6299,49 +5772,7 @@
         <w:rPr>
           <w:lang w:val="en-GB"/>
         </w:rPr>
-        <w:t xml:space="preserve">for (int </w:t>
-      </w:r>
-      <w:proofErr w:type="spellStart"/>
-      <w:r>
-        <w:rPr>
-          <w:lang w:val="en-GB"/>
-        </w:rPr>
-        <w:t>i</w:t>
-      </w:r>
-      <w:proofErr w:type="spellEnd"/>
-      <w:r>
-        <w:rPr>
-          <w:lang w:val="en-GB"/>
-        </w:rPr>
-        <w:t xml:space="preserve"> = 0; </w:t>
-      </w:r>
-      <w:proofErr w:type="spellStart"/>
-      <w:r>
-        <w:rPr>
-          <w:lang w:val="en-GB"/>
-        </w:rPr>
-        <w:t>i</w:t>
-      </w:r>
-      <w:proofErr w:type="spellEnd"/>
-      <w:r>
-        <w:rPr>
-          <w:lang w:val="en-GB"/>
-        </w:rPr>
-        <w:t xml:space="preserve"> &lt; 10; </w:t>
-      </w:r>
-      <w:proofErr w:type="spellStart"/>
-      <w:r>
-        <w:rPr>
-          <w:lang w:val="en-GB"/>
-        </w:rPr>
-        <w:t>i</w:t>
-      </w:r>
-      <w:proofErr w:type="spellEnd"/>
-      <w:r>
-        <w:rPr>
-          <w:lang w:val="en-GB"/>
-        </w:rPr>
-        <w:t xml:space="preserve">++) { </w:t>
+        <w:t xml:space="preserve">for (int i = 0; i &lt; 10; i++) { </w:t>
       </w:r>
     </w:p>
     <w:p>
@@ -6715,37 +6146,16 @@
           <w:szCs w:val="21"/>
           <w:lang w:val="en-GB"/>
         </w:rPr>
-        <w:t>++</w:t>
-      </w:r>
-      <w:proofErr w:type="gramStart"/>
-      <w:r>
-        <w:rPr>
-          <w:rFonts w:hint="eastAsia"/>
-          <w:color w:val="0070C0"/>
-          <w:sz w:val="21"/>
-          <w:szCs w:val="21"/>
-          <w:lang w:val="en-GB"/>
-        </w:rPr>
-        <w:t>x</w:t>
-      </w:r>
-      <w:r>
-        <w:rPr>
-          <w:color w:val="0070C0"/>
-          <w:sz w:val="21"/>
-          <w:szCs w:val="21"/>
-          <w:lang w:val="en-GB"/>
-        </w:rPr>
-        <w:t xml:space="preserve">  VS</w:t>
-      </w:r>
-      <w:proofErr w:type="gramEnd"/>
-      <w:r>
-        <w:rPr>
-          <w:color w:val="0070C0"/>
-          <w:sz w:val="21"/>
-          <w:szCs w:val="21"/>
-          <w:lang w:val="en-GB"/>
-        </w:rPr>
-        <w:t xml:space="preserve">  </w:t>
+        <w:t>++x</w:t>
+      </w:r>
+      <w:r>
+        <w:rPr>
+          <w:color w:val="0070C0"/>
+          <w:sz w:val="21"/>
+          <w:szCs w:val="21"/>
+          <w:lang w:val="en-GB"/>
+        </w:rPr>
+        <w:t xml:space="preserve">  VS  </w:t>
       </w:r>
       <w:r>
         <w:rPr>
@@ -7055,21 +6465,7 @@
         <w:rPr>
           <w:lang w:val="en-GB"/>
         </w:rPr>
-        <w:t xml:space="preserve">And let’s say you have a </w:t>
-      </w:r>
-      <w:proofErr w:type="gramStart"/>
-      <w:r>
-        <w:rPr>
-          <w:lang w:val="en-GB"/>
-        </w:rPr>
-        <w:t>floating point</w:t>
-      </w:r>
-      <w:proofErr w:type="gramEnd"/>
-      <w:r>
-        <w:rPr>
-          <w:lang w:val="en-GB"/>
-        </w:rPr>
-        <w:t xml:space="preserve"> number, and you just want to get at the whole number (int) part of it:</w:t>
+        <w:t>And let’s say you have a floating point number, and you just want to get at the whole number (int) part of it:</w:t>
       </w:r>
     </w:p>
     <w:p>
@@ -7180,27 +6576,7 @@
           <w:szCs w:val="21"/>
           <w:lang w:val="en-GB"/>
         </w:rPr>
-        <w:t xml:space="preserve"> to Know </w:t>
-      </w:r>
-      <w:proofErr w:type="gramStart"/>
-      <w:r>
-        <w:rPr>
-          <w:color w:val="2F5496" w:themeColor="accent1" w:themeShade="BF"/>
-          <w:sz w:val="21"/>
-          <w:szCs w:val="21"/>
-          <w:lang w:val="en-GB"/>
-        </w:rPr>
-        <w:t>The</w:t>
-      </w:r>
-      <w:proofErr w:type="gramEnd"/>
-      <w:r>
-        <w:rPr>
-          <w:color w:val="2F5496" w:themeColor="accent1" w:themeShade="BF"/>
-          <w:sz w:val="21"/>
-          <w:szCs w:val="21"/>
-          <w:lang w:val="en-GB"/>
-        </w:rPr>
-        <w:t xml:space="preserve"> Java API</w:t>
+        <w:t xml:space="preserve"> to Know The Java API</w:t>
       </w:r>
     </w:p>
     <w:p>
@@ -7265,6 +6641,114 @@
     </w:p>
     <w:p>
       <w:pPr>
+        <w:rPr>
+          <w:lang w:val="en-GB"/>
+        </w:rPr>
+      </w:pPr>
+      <w:r>
+        <w:rPr>
+          <w:rFonts w:hint="eastAsia"/>
+          <w:lang w:val="en-GB"/>
+        </w:rPr>
+        <w:t>A</w:t>
+      </w:r>
+      <w:r>
+        <w:rPr>
+          <w:lang w:val="en-GB"/>
+        </w:rPr>
+        <w:t xml:space="preserve"> Java API/ library includes packages. A package includes classes</w:t>
+      </w:r>
+      <w:r>
+        <w:rPr>
+          <w:lang w:val="en-GB"/>
+        </w:rPr>
+        <w:t>(</w:t>
+      </w:r>
+      <w:r>
+        <w:rPr>
+          <w:lang w:val="en-GB"/>
+        </w:rPr>
+        <w:t>Classes are grouped into packages.</w:t>
+      </w:r>
+      <w:r>
+        <w:rPr>
+          <w:lang w:val="en-GB"/>
+        </w:rPr>
+        <w:t>)</w:t>
+      </w:r>
+      <w:r>
+        <w:rPr>
+          <w:lang w:val="en-GB"/>
+        </w:rPr>
+        <w:t>.</w:t>
+      </w:r>
+    </w:p>
+    <w:p>
+      <w:pPr>
+        <w:rPr>
+          <w:rFonts w:hint="eastAsia"/>
+          <w:lang w:val="en-GB"/>
+        </w:rPr>
+      </w:pPr>
+      <w:r>
+        <w:rPr>
+          <w:rFonts w:hint="eastAsia"/>
+          <w:noProof/>
+          <w:lang w:val="en-GB"/>
+        </w:rPr>
+        <w:lastRenderedPageBreak/>
+        <w:drawing>
+          <wp:inline distT="0" distB="0" distL="0" distR="0" wp14:anchorId="2ECDA4EF" wp14:editId="14587441">
+            <wp:extent cx="3942608" cy="2502277"/>
+            <wp:effectExtent l="0" t="0" r="1270" b="0"/>
+            <wp:docPr id="51" name="图片 51"/>
+            <wp:cNvGraphicFramePr>
+              <a:graphicFrameLocks xmlns:a="http://schemas.openxmlformats.org/drawingml/2006/main" noChangeAspect="1"/>
+            </wp:cNvGraphicFramePr>
+            <a:graphic xmlns:a="http://schemas.openxmlformats.org/drawingml/2006/main">
+              <a:graphicData uri="http://schemas.openxmlformats.org/drawingml/2006/picture">
+                <pic:pic xmlns:pic="http://schemas.openxmlformats.org/drawingml/2006/picture">
+                  <pic:nvPicPr>
+                    <pic:cNvPr id="0" name="Picture 4"/>
+                    <pic:cNvPicPr>
+                      <a:picLocks noChangeAspect="1" noChangeArrowheads="1"/>
+                    </pic:cNvPicPr>
+                  </pic:nvPicPr>
+                  <pic:blipFill>
+                    <a:blip r:embed="rId55" cstate="print">
+                      <a:extLst>
+                        <a:ext uri="{28A0092B-C50C-407E-A947-70E740481C1C}">
+                          <a14:useLocalDpi xmlns:a14="http://schemas.microsoft.com/office/drawing/2010/main" val="0"/>
+                        </a:ext>
+                      </a:extLst>
+                    </a:blip>
+                    <a:srcRect/>
+                    <a:stretch>
+                      <a:fillRect/>
+                    </a:stretch>
+                  </pic:blipFill>
+                  <pic:spPr bwMode="auto">
+                    <a:xfrm>
+                      <a:off x="0" y="0"/>
+                      <a:ext cx="3953330" cy="2509082"/>
+                    </a:xfrm>
+                    <a:prstGeom prst="rect">
+                      <a:avLst/>
+                    </a:prstGeom>
+                    <a:noFill/>
+                    <a:ln>
+                      <a:noFill/>
+                    </a:ln>
+                  </pic:spPr>
+                </pic:pic>
+              </a:graphicData>
+            </a:graphic>
+          </wp:inline>
+        </w:drawing>
+      </w:r>
+    </w:p>
+    <w:p>
+      <w:pPr>
         <w:pStyle w:val="3"/>
         <w:rPr>
           <w:color w:val="0070C0"/>
@@ -7280,28 +6764,7 @@
           <w:szCs w:val="21"/>
           <w:lang w:val="en-GB"/>
         </w:rPr>
-        <w:lastRenderedPageBreak/>
-        <w:t xml:space="preserve">Short Circuit Operators </w:t>
-      </w:r>
-      <w:proofErr w:type="gramStart"/>
-      <w:r>
-        <w:rPr>
-          <w:color w:val="0070C0"/>
-          <w:sz w:val="21"/>
-          <w:szCs w:val="21"/>
-          <w:lang w:val="en-GB"/>
-        </w:rPr>
-        <w:t>( &amp;</w:t>
-      </w:r>
-      <w:proofErr w:type="gramEnd"/>
-      <w:r>
-        <w:rPr>
-          <w:color w:val="0070C0"/>
-          <w:sz w:val="21"/>
-          <w:szCs w:val="21"/>
-          <w:lang w:val="en-GB"/>
-        </w:rPr>
-        <w:t xml:space="preserve">&amp; , || ) </w:t>
+        <w:t xml:space="preserve">Short Circuit Operators ( &amp;&amp; , || ) </w:t>
       </w:r>
     </w:p>
     <w:p>
@@ -7334,21 +6797,7 @@
         <w:rPr>
           <w:lang w:val="en-GB"/>
         </w:rPr>
-        <w:t xml:space="preserve">In the case of &amp;&amp;, the expression will be true only if both sides of the &amp;&amp; are true. </w:t>
-      </w:r>
-      <w:proofErr w:type="gramStart"/>
-      <w:r>
-        <w:rPr>
-          <w:lang w:val="en-GB"/>
-        </w:rPr>
-        <w:t>So</w:t>
-      </w:r>
-      <w:proofErr w:type="gramEnd"/>
-      <w:r>
-        <w:rPr>
-          <w:lang w:val="en-GB"/>
-        </w:rPr>
-        <w:t xml:space="preserve"> if the JVM sees that the left side of a &amp;&amp; expression is false, it stops right there! Doesn’t even bother to look at the right side. </w:t>
+        <w:t xml:space="preserve">In the case of &amp;&amp;, the expression will be true only if both sides of the &amp;&amp; are true. So if the JVM sees that the left side of a &amp;&amp; expression is false, it stops right there! Doesn’t even bother to look at the right side. </w:t>
       </w:r>
     </w:p>
     <w:p>
@@ -7401,54 +6850,20 @@
           <w:szCs w:val="21"/>
           <w:lang w:val="en-GB"/>
         </w:rPr>
-        <w:t xml:space="preserve">Non Short Circuit Operators </w:t>
-      </w:r>
-      <w:proofErr w:type="gramStart"/>
-      <w:r>
-        <w:rPr>
-          <w:color w:val="0070C0"/>
-          <w:sz w:val="21"/>
-          <w:szCs w:val="21"/>
-          <w:lang w:val="en-GB"/>
-        </w:rPr>
-        <w:t>( &amp;</w:t>
-      </w:r>
-      <w:proofErr w:type="gramEnd"/>
-      <w:r>
-        <w:rPr>
-          <w:color w:val="0070C0"/>
-          <w:sz w:val="21"/>
-          <w:szCs w:val="21"/>
-          <w:lang w:val="en-GB"/>
-        </w:rPr>
-        <w:t xml:space="preserve"> , | ) </w:t>
-      </w:r>
-    </w:p>
-    <w:p>
-      <w:pPr>
-        <w:rPr>
-          <w:lang w:val="en-GB"/>
-        </w:rPr>
-      </w:pPr>
-      <w:r>
-        <w:rPr>
-          <w:lang w:val="en-GB"/>
-        </w:rPr>
-        <w:t xml:space="preserve">When used in </w:t>
-      </w:r>
-      <w:proofErr w:type="spellStart"/>
-      <w:r>
-        <w:rPr>
-          <w:lang w:val="en-GB"/>
-        </w:rPr>
-        <w:t>boolean</w:t>
-      </w:r>
-      <w:proofErr w:type="spellEnd"/>
-      <w:r>
-        <w:rPr>
-          <w:lang w:val="en-GB"/>
-        </w:rPr>
-        <w:t xml:space="preserve"> expressions, the &amp; and | operators act like their &amp;&amp; and || counterparts, except that they </w:t>
+        <w:t xml:space="preserve">Non Short Circuit Operators ( &amp; , | ) </w:t>
+      </w:r>
+    </w:p>
+    <w:p>
+      <w:pPr>
+        <w:rPr>
+          <w:lang w:val="en-GB"/>
+        </w:rPr>
+      </w:pPr>
+      <w:r>
+        <w:rPr>
+          <w:lang w:val="en-GB"/>
+        </w:rPr>
+        <w:t xml:space="preserve">When used in boolean expressions, the &amp; and | operators act like their &amp;&amp; and || counterparts, except that they </w:t>
       </w:r>
       <w:r>
         <w:rPr>
@@ -7468,10 +6883,1025 @@
     </w:p>
     <w:p>
       <w:pPr>
-        <w:rPr>
-          <w:lang w:val="en-GB"/>
-        </w:rPr>
-      </w:pPr>
+        <w:pStyle w:val="3"/>
+        <w:rPr>
+          <w:color w:val="0070C0"/>
+          <w:sz w:val="21"/>
+          <w:szCs w:val="21"/>
+          <w:lang w:val="en-GB"/>
+        </w:rPr>
+      </w:pPr>
+      <w:r>
+        <w:rPr>
+          <w:rFonts w:hint="eastAsia"/>
+          <w:color w:val="0070C0"/>
+          <w:sz w:val="21"/>
+          <w:szCs w:val="21"/>
+          <w:lang w:val="en-GB"/>
+        </w:rPr>
+        <w:t>full</w:t>
+      </w:r>
+      <w:r>
+        <w:rPr>
+          <w:color w:val="0070C0"/>
+          <w:sz w:val="21"/>
+          <w:szCs w:val="21"/>
+          <w:lang w:val="en-GB"/>
+        </w:rPr>
+        <w:t xml:space="preserve"> </w:t>
+      </w:r>
+      <w:r>
+        <w:rPr>
+          <w:rFonts w:hint="eastAsia"/>
+          <w:color w:val="0070C0"/>
+          <w:sz w:val="21"/>
+          <w:szCs w:val="21"/>
+          <w:lang w:val="en-GB"/>
+        </w:rPr>
+        <w:t>name</w:t>
+      </w:r>
+      <w:r>
+        <w:rPr>
+          <w:color w:val="0070C0"/>
+          <w:sz w:val="21"/>
+          <w:szCs w:val="21"/>
+          <w:lang w:val="en-GB"/>
+        </w:rPr>
+        <w:t xml:space="preserve"> </w:t>
+      </w:r>
+      <w:r>
+        <w:rPr>
+          <w:rFonts w:hint="eastAsia"/>
+          <w:color w:val="0070C0"/>
+          <w:sz w:val="21"/>
+          <w:szCs w:val="21"/>
+          <w:lang w:val="en-GB"/>
+        </w:rPr>
+        <w:t>of</w:t>
+      </w:r>
+      <w:r>
+        <w:rPr>
+          <w:color w:val="0070C0"/>
+          <w:sz w:val="21"/>
+          <w:szCs w:val="21"/>
+          <w:lang w:val="en-GB"/>
+        </w:rPr>
+        <w:t xml:space="preserve"> </w:t>
+      </w:r>
+      <w:r>
+        <w:rPr>
+          <w:rFonts w:hint="eastAsia"/>
+          <w:color w:val="0070C0"/>
+          <w:sz w:val="21"/>
+          <w:szCs w:val="21"/>
+          <w:lang w:val="en-GB"/>
+        </w:rPr>
+        <w:t>the</w:t>
+      </w:r>
+      <w:r>
+        <w:rPr>
+          <w:color w:val="0070C0"/>
+          <w:sz w:val="21"/>
+          <w:szCs w:val="21"/>
+          <w:lang w:val="en-GB"/>
+        </w:rPr>
+        <w:t xml:space="preserve"> </w:t>
+      </w:r>
+      <w:r>
+        <w:rPr>
+          <w:rFonts w:hint="eastAsia"/>
+          <w:color w:val="0070C0"/>
+          <w:sz w:val="21"/>
+          <w:szCs w:val="21"/>
+          <w:lang w:val="en-GB"/>
+        </w:rPr>
+        <w:t>class</w:t>
+      </w:r>
+    </w:p>
+    <w:p>
+      <w:pPr>
+        <w:rPr>
+          <w:rFonts w:hint="eastAsia"/>
+          <w:lang w:val="en-GB"/>
+        </w:rPr>
+      </w:pPr>
+      <w:r>
+        <w:rPr>
+          <w:lang w:val="en-GB"/>
+        </w:rPr>
+        <w:t>Y</w:t>
+      </w:r>
+      <w:r>
+        <w:rPr>
+          <w:lang w:val="en-GB"/>
+        </w:rPr>
+        <w:t>ou have to indicate the full name of the library class you want to use, and that means package name + class name.</w:t>
+      </w:r>
+    </w:p>
+    <w:p>
+      <w:pPr>
+        <w:rPr>
+          <w:lang w:val="en-GB"/>
+        </w:rPr>
+      </w:pPr>
+      <w:r>
+        <w:rPr>
+          <w:noProof/>
+          <w:lang w:val="en-GB"/>
+        </w:rPr>
+        <w:drawing>
+          <wp:inline distT="0" distB="0" distL="0" distR="0" wp14:anchorId="583B2449" wp14:editId="51C7B41A">
+            <wp:extent cx="2856015" cy="829903"/>
+            <wp:effectExtent l="0" t="0" r="1905" b="8890"/>
+            <wp:docPr id="47" name="图片 47"/>
+            <wp:cNvGraphicFramePr>
+              <a:graphicFrameLocks xmlns:a="http://schemas.openxmlformats.org/drawingml/2006/main" noChangeAspect="1"/>
+            </wp:cNvGraphicFramePr>
+            <a:graphic xmlns:a="http://schemas.openxmlformats.org/drawingml/2006/main">
+              <a:graphicData uri="http://schemas.openxmlformats.org/drawingml/2006/picture">
+                <pic:pic xmlns:pic="http://schemas.openxmlformats.org/drawingml/2006/picture">
+                  <pic:nvPicPr>
+                    <pic:cNvPr id="0" name="Picture 1"/>
+                    <pic:cNvPicPr>
+                      <a:picLocks noChangeAspect="1" noChangeArrowheads="1"/>
+                    </pic:cNvPicPr>
+                  </pic:nvPicPr>
+                  <pic:blipFill>
+                    <a:blip r:embed="rId56">
+                      <a:extLst>
+                        <a:ext uri="{28A0092B-C50C-407E-A947-70E740481C1C}">
+                          <a14:useLocalDpi xmlns:a14="http://schemas.microsoft.com/office/drawing/2010/main" val="0"/>
+                        </a:ext>
+                      </a:extLst>
+                    </a:blip>
+                    <a:srcRect/>
+                    <a:stretch>
+                      <a:fillRect/>
+                    </a:stretch>
+                  </pic:blipFill>
+                  <pic:spPr bwMode="auto">
+                    <a:xfrm>
+                      <a:off x="0" y="0"/>
+                      <a:ext cx="2880490" cy="837015"/>
+                    </a:xfrm>
+                    <a:prstGeom prst="rect">
+                      <a:avLst/>
+                    </a:prstGeom>
+                    <a:noFill/>
+                    <a:ln>
+                      <a:noFill/>
+                    </a:ln>
+                  </pic:spPr>
+                </pic:pic>
+              </a:graphicData>
+            </a:graphic>
+          </wp:inline>
+        </w:drawing>
+      </w:r>
+    </w:p>
+    <w:p>
+      <w:pPr>
+        <w:rPr>
+          <w:lang w:val="en-GB"/>
+        </w:rPr>
+      </w:pPr>
+    </w:p>
+    <w:p>
+      <w:pPr>
+        <w:rPr>
+          <w:lang w:val="en-GB"/>
+        </w:rPr>
+      </w:pPr>
+      <w:r>
+        <w:rPr>
+          <w:lang w:val="en-GB"/>
+        </w:rPr>
+        <w:lastRenderedPageBreak/>
+        <w:t>You have to know the full name* of the class you want to use in your code.</w:t>
+      </w:r>
+      <w:r>
+        <w:rPr>
+          <w:lang w:val="en-GB"/>
+        </w:rPr>
+        <w:t xml:space="preserve"> </w:t>
+      </w:r>
+      <w:r>
+        <w:rPr>
+          <w:lang w:val="en-GB"/>
+        </w:rPr>
+        <w:t>Unless the class is in the java.lang package</w:t>
+      </w:r>
+      <w:r>
+        <w:rPr>
+          <w:rFonts w:hint="eastAsia"/>
+          <w:lang w:val="en-GB"/>
+        </w:rPr>
+        <w:t>.</w:t>
+      </w:r>
+    </w:p>
+    <w:p>
+      <w:pPr>
+        <w:rPr>
+          <w:lang w:val="en-GB"/>
+        </w:rPr>
+      </w:pPr>
+    </w:p>
+    <w:p>
+      <w:pPr>
+        <w:rPr>
+          <w:rFonts w:hint="eastAsia"/>
+          <w:lang w:val="en-GB"/>
+        </w:rPr>
+      </w:pPr>
+      <w:r>
+        <w:rPr>
+          <w:lang w:val="en-GB"/>
+        </w:rPr>
+        <w:t xml:space="preserve">The class </w:t>
+      </w:r>
+      <w:r>
+        <w:rPr>
+          <w:lang w:val="en-GB"/>
+        </w:rPr>
+        <w:t>java.lang</w:t>
+      </w:r>
+      <w:r>
+        <w:rPr>
+          <w:lang w:val="en-GB"/>
+        </w:rPr>
+        <w:t xml:space="preserve"> is</w:t>
+      </w:r>
+      <w:r>
+        <w:rPr>
+          <w:lang w:val="en-GB"/>
+        </w:rPr>
+        <w:t xml:space="preserve"> the one you don’t have to import.</w:t>
+      </w:r>
+    </w:p>
+    <w:p>
+      <w:pPr>
+        <w:rPr>
+          <w:lang w:val="en-GB"/>
+        </w:rPr>
+      </w:pPr>
+    </w:p>
+    <w:p>
+      <w:pPr>
+        <w:rPr>
+          <w:lang w:val="en-GB"/>
+        </w:rPr>
+      </w:pPr>
+      <w:r>
+        <w:rPr>
+          <w:rFonts w:hint="eastAsia"/>
+          <w:noProof/>
+          <w:lang w:val="en-GB"/>
+        </w:rPr>
+        <w:drawing>
+          <wp:inline distT="0" distB="0" distL="0" distR="0" wp14:anchorId="0B76E8F2" wp14:editId="26DF77D1">
+            <wp:extent cx="2855001" cy="1395351"/>
+            <wp:effectExtent l="0" t="0" r="2540" b="0"/>
+            <wp:docPr id="49" name="图片 49"/>
+            <wp:cNvGraphicFramePr>
+              <a:graphicFrameLocks xmlns:a="http://schemas.openxmlformats.org/drawingml/2006/main" noChangeAspect="1"/>
+            </wp:cNvGraphicFramePr>
+            <a:graphic xmlns:a="http://schemas.openxmlformats.org/drawingml/2006/main">
+              <a:graphicData uri="http://schemas.openxmlformats.org/drawingml/2006/picture">
+                <pic:pic xmlns:pic="http://schemas.openxmlformats.org/drawingml/2006/picture">
+                  <pic:nvPicPr>
+                    <pic:cNvPr id="0" name="Picture 2"/>
+                    <pic:cNvPicPr>
+                      <a:picLocks noChangeAspect="1" noChangeArrowheads="1"/>
+                    </pic:cNvPicPr>
+                  </pic:nvPicPr>
+                  <pic:blipFill>
+                    <a:blip r:embed="rId57" cstate="print">
+                      <a:extLst>
+                        <a:ext uri="{28A0092B-C50C-407E-A947-70E740481C1C}">
+                          <a14:useLocalDpi xmlns:a14="http://schemas.microsoft.com/office/drawing/2010/main" val="0"/>
+                        </a:ext>
+                      </a:extLst>
+                    </a:blip>
+                    <a:srcRect/>
+                    <a:stretch>
+                      <a:fillRect/>
+                    </a:stretch>
+                  </pic:blipFill>
+                  <pic:spPr bwMode="auto">
+                    <a:xfrm>
+                      <a:off x="0" y="0"/>
+                      <a:ext cx="2865661" cy="1400561"/>
+                    </a:xfrm>
+                    <a:prstGeom prst="rect">
+                      <a:avLst/>
+                    </a:prstGeom>
+                    <a:noFill/>
+                    <a:ln>
+                      <a:noFill/>
+                    </a:ln>
+                  </pic:spPr>
+                </pic:pic>
+              </a:graphicData>
+            </a:graphic>
+          </wp:inline>
+        </w:drawing>
+      </w:r>
+    </w:p>
+    <w:p>
+      <w:pPr>
+        <w:rPr>
+          <w:lang w:val="en-GB"/>
+        </w:rPr>
+      </w:pPr>
+      <w:r>
+        <w:rPr>
+          <w:rFonts w:hint="eastAsia"/>
+          <w:noProof/>
+          <w:lang w:val="en-GB"/>
+        </w:rPr>
+        <w:drawing>
+          <wp:inline distT="0" distB="0" distL="0" distR="0" wp14:anchorId="0D5D9336" wp14:editId="5BE0440E">
+            <wp:extent cx="3788228" cy="2242152"/>
+            <wp:effectExtent l="0" t="0" r="3175" b="6350"/>
+            <wp:docPr id="50" name="图片 50"/>
+            <wp:cNvGraphicFramePr>
+              <a:graphicFrameLocks xmlns:a="http://schemas.openxmlformats.org/drawingml/2006/main" noChangeAspect="1"/>
+            </wp:cNvGraphicFramePr>
+            <a:graphic xmlns:a="http://schemas.openxmlformats.org/drawingml/2006/main">
+              <a:graphicData uri="http://schemas.openxmlformats.org/drawingml/2006/picture">
+                <pic:pic xmlns:pic="http://schemas.openxmlformats.org/drawingml/2006/picture">
+                  <pic:nvPicPr>
+                    <pic:cNvPr id="0" name="Picture 3"/>
+                    <pic:cNvPicPr>
+                      <a:picLocks noChangeAspect="1" noChangeArrowheads="1"/>
+                    </pic:cNvPicPr>
+                  </pic:nvPicPr>
+                  <pic:blipFill>
+                    <a:blip r:embed="rId58">
+                      <a:extLst>
+                        <a:ext uri="{28A0092B-C50C-407E-A947-70E740481C1C}">
+                          <a14:useLocalDpi xmlns:a14="http://schemas.microsoft.com/office/drawing/2010/main" val="0"/>
+                        </a:ext>
+                      </a:extLst>
+                    </a:blip>
+                    <a:srcRect/>
+                    <a:stretch>
+                      <a:fillRect/>
+                    </a:stretch>
+                  </pic:blipFill>
+                  <pic:spPr bwMode="auto">
+                    <a:xfrm>
+                      <a:off x="0" y="0"/>
+                      <a:ext cx="3791583" cy="2244138"/>
+                    </a:xfrm>
+                    <a:prstGeom prst="rect">
+                      <a:avLst/>
+                    </a:prstGeom>
+                    <a:noFill/>
+                    <a:ln>
+                      <a:noFill/>
+                    </a:ln>
+                  </pic:spPr>
+                </pic:pic>
+              </a:graphicData>
+            </a:graphic>
+          </wp:inline>
+        </w:drawing>
+      </w:r>
+    </w:p>
+    <w:p>
+      <w:pPr>
+        <w:pStyle w:val="3"/>
+        <w:rPr>
+          <w:color w:val="0070C0"/>
+          <w:sz w:val="21"/>
+          <w:szCs w:val="21"/>
+          <w:lang w:val="en-GB"/>
+        </w:rPr>
+      </w:pPr>
+      <w:r>
+        <w:rPr>
+          <w:rFonts w:hint="eastAsia"/>
+          <w:color w:val="0070C0"/>
+          <w:sz w:val="21"/>
+          <w:szCs w:val="21"/>
+          <w:lang w:val="en-GB"/>
+        </w:rPr>
+        <w:t>purposes</w:t>
+      </w:r>
+      <w:r>
+        <w:rPr>
+          <w:color w:val="0070C0"/>
+          <w:sz w:val="21"/>
+          <w:szCs w:val="21"/>
+          <w:lang w:val="en-GB"/>
+        </w:rPr>
+        <w:t xml:space="preserve"> of a package</w:t>
+      </w:r>
+    </w:p>
+    <w:p>
+      <w:pPr>
+        <w:rPr>
+          <w:lang w:val="en-GB"/>
+        </w:rPr>
+      </w:pPr>
+      <w:r>
+        <w:rPr>
+          <w:lang w:val="en-GB"/>
+        </w:rPr>
+        <w:t xml:space="preserve">First, they help the </w:t>
+      </w:r>
+      <w:r>
+        <w:rPr>
+          <w:b/>
+          <w:bCs/>
+          <w:u w:val="single"/>
+          <w:lang w:val="en-GB"/>
+        </w:rPr>
+        <w:t>overall organization</w:t>
+      </w:r>
+      <w:r>
+        <w:rPr>
+          <w:lang w:val="en-GB"/>
+        </w:rPr>
+        <w:t xml:space="preserve"> of a project or library. Rather than just having one horrendously large pile of classes, they’re all grouped into packages for specific kinds of functionality (like GUI, or data structures, or database stuff, etc.)</w:t>
+      </w:r>
+    </w:p>
+    <w:p>
+      <w:pPr>
+        <w:rPr>
+          <w:lang w:val="en-GB"/>
+        </w:rPr>
+      </w:pPr>
+    </w:p>
+    <w:p>
+      <w:pPr>
+        <w:rPr>
+          <w:lang w:val="en-GB"/>
+        </w:rPr>
+      </w:pPr>
+      <w:r>
+        <w:rPr>
+          <w:lang w:val="en-GB"/>
+        </w:rPr>
+        <w:t xml:space="preserve">Second, packages give you </w:t>
+      </w:r>
+      <w:r>
+        <w:rPr>
+          <w:b/>
+          <w:bCs/>
+          <w:u w:val="single"/>
+          <w:lang w:val="en-GB"/>
+        </w:rPr>
+        <w:t>a name</w:t>
+      </w:r>
+      <w:r>
+        <w:rPr>
+          <w:b/>
+          <w:bCs/>
+          <w:u w:val="single"/>
+          <w:lang w:val="en-GB"/>
+        </w:rPr>
+        <w:t>-</w:t>
+      </w:r>
+      <w:r>
+        <w:rPr>
+          <w:b/>
+          <w:bCs/>
+          <w:u w:val="single"/>
+          <w:lang w:val="en-GB"/>
+        </w:rPr>
+        <w:t>scoping</w:t>
+      </w:r>
+      <w:r>
+        <w:rPr>
+          <w:lang w:val="en-GB"/>
+        </w:rPr>
+        <w:t>, to help prevent collisions if you and 12 other programmers in your company all decide to make a class with the same name.</w:t>
+      </w:r>
+    </w:p>
+    <w:p>
+      <w:pPr>
+        <w:rPr>
+          <w:lang w:val="en-GB"/>
+        </w:rPr>
+      </w:pPr>
+    </w:p>
+    <w:p>
+      <w:pPr>
+        <w:rPr>
+          <w:rFonts w:hint="eastAsia"/>
+          <w:lang w:val="en-GB"/>
+        </w:rPr>
+      </w:pPr>
+      <w:r>
+        <w:rPr>
+          <w:lang w:val="en-GB"/>
+        </w:rPr>
+        <w:t xml:space="preserve">Third, packages provide a level of </w:t>
+      </w:r>
+      <w:r>
+        <w:rPr>
+          <w:b/>
+          <w:bCs/>
+          <w:u w:val="single"/>
+          <w:lang w:val="en-GB"/>
+        </w:rPr>
+        <w:t>security</w:t>
+      </w:r>
+      <w:r>
+        <w:rPr>
+          <w:lang w:val="en-GB"/>
+        </w:rPr>
+        <w:t>, because you can restrict the code you write so that only other classes in the same package can access it.</w:t>
+      </w:r>
+    </w:p>
+    <w:p>
+      <w:pPr>
+        <w:pStyle w:val="3"/>
+        <w:rPr>
+          <w:color w:val="0070C0"/>
+          <w:sz w:val="21"/>
+          <w:szCs w:val="21"/>
+          <w:lang w:val="en-GB"/>
+        </w:rPr>
+      </w:pPr>
+      <w:r>
+        <w:rPr>
+          <w:color w:val="0070C0"/>
+          <w:sz w:val="21"/>
+          <w:szCs w:val="21"/>
+          <w:lang w:val="en-GB"/>
+        </w:rPr>
+        <w:t>when a package starts with javax</w:t>
+      </w:r>
+    </w:p>
+    <w:p>
+      <w:pPr>
+        <w:rPr>
+          <w:lang w:val="en-GB"/>
+        </w:rPr>
+      </w:pPr>
+      <w:r>
+        <w:rPr>
+          <w:lang w:val="en-GB"/>
+        </w:rPr>
+        <w:t>P</w:t>
+      </w:r>
+      <w:r>
+        <w:rPr>
+          <w:lang w:val="en-GB"/>
+        </w:rPr>
+        <w:t xml:space="preserve">ackages in the </w:t>
+      </w:r>
+      <w:r>
+        <w:rPr>
+          <w:u w:val="single"/>
+          <w:lang w:val="en-GB"/>
+        </w:rPr>
+        <w:t>standard library</w:t>
+      </w:r>
+      <w:r>
+        <w:rPr>
+          <w:lang w:val="en-GB"/>
+        </w:rPr>
+        <w:t xml:space="preserve"> don’t have that “x”, and only </w:t>
+      </w:r>
+      <w:r>
+        <w:rPr>
+          <w:u w:val="single"/>
+          <w:lang w:val="en-GB"/>
+        </w:rPr>
+        <w:t>extensions</w:t>
+      </w:r>
+      <w:r>
+        <w:rPr>
+          <w:lang w:val="en-GB"/>
+        </w:rPr>
+        <w:t xml:space="preserve"> have the “x”.</w:t>
+      </w:r>
+      <w:r>
+        <w:rPr>
+          <w:lang w:val="en-GB"/>
+        </w:rPr>
+        <w:t xml:space="preserve"> </w:t>
+      </w:r>
+      <w:r>
+        <w:rPr>
+          <w:lang w:val="en-GB"/>
+        </w:rPr>
+        <w:t xml:space="preserve">These classes </w:t>
+      </w:r>
+      <w:r>
+        <w:rPr>
+          <w:lang w:val="en-GB"/>
+        </w:rPr>
+        <w:t xml:space="preserve">which </w:t>
+      </w:r>
+      <w:r>
+        <w:rPr>
+          <w:lang w:val="en-GB"/>
+        </w:rPr>
+        <w:t>were known as extensions</w:t>
+      </w:r>
+      <w:r>
+        <w:rPr>
+          <w:lang w:val="en-GB"/>
+        </w:rPr>
+        <w:t xml:space="preserve"> </w:t>
+      </w:r>
+      <w:r>
+        <w:rPr>
+          <w:lang w:val="en-GB"/>
+        </w:rPr>
+        <w:t>were other packages not included in the standard library.</w:t>
+      </w:r>
+    </w:p>
+    <w:p>
+      <w:pPr>
+        <w:rPr>
+          <w:rFonts w:hint="eastAsia"/>
+          <w:lang w:val="en-GB"/>
+        </w:rPr>
+      </w:pPr>
+      <w:r>
+        <w:rPr>
+          <w:lang w:val="en-GB"/>
+        </w:rPr>
+        <w:lastRenderedPageBreak/>
+        <w:t>The mother of all standard extensions was the Swing library. It included several packages, all of which began with javax.swing</w:t>
+      </w:r>
+      <w:r>
+        <w:rPr>
+          <w:lang w:val="en-GB"/>
+        </w:rPr>
+        <w:t>.</w:t>
+      </w:r>
+    </w:p>
+    <w:p>
+      <w:pPr>
+        <w:rPr>
+          <w:lang w:val="en-GB"/>
+        </w:rPr>
+      </w:pPr>
+    </w:p>
+    <w:p>
+      <w:pPr>
+        <w:rPr>
+          <w:lang w:val="en-GB"/>
+        </w:rPr>
+      </w:pPr>
+      <w:r>
+        <w:rPr>
+          <w:lang w:val="en-GB"/>
+        </w:rPr>
+        <w:t>W</w:t>
+      </w:r>
+      <w:r>
+        <w:rPr>
+          <w:lang w:val="en-GB"/>
+        </w:rPr>
+        <w:t>hen you see a package in the library that begins with javax, you know it started life as an extension, and then got a promotion</w:t>
+      </w:r>
+      <w:r>
+        <w:rPr>
+          <w:lang w:val="en-GB"/>
+        </w:rPr>
+        <w:t xml:space="preserve"> (to become a</w:t>
+      </w:r>
+      <w:r>
+        <w:rPr>
+          <w:lang w:val="en-GB"/>
+        </w:rPr>
+        <w:t xml:space="preserve"> part of a</w:t>
+      </w:r>
+      <w:r>
+        <w:rPr>
+          <w:lang w:val="en-GB"/>
+        </w:rPr>
+        <w:t xml:space="preserve"> standard library)</w:t>
+      </w:r>
+      <w:r>
+        <w:rPr>
+          <w:lang w:val="en-GB"/>
+        </w:rPr>
+        <w:t>.</w:t>
+      </w:r>
+    </w:p>
+    <w:p>
+      <w:pPr>
+        <w:rPr>
+          <w:lang w:val="en-GB"/>
+        </w:rPr>
+      </w:pPr>
+    </w:p>
+    <w:p>
+      <w:pPr>
+        <w:rPr>
+          <w:lang w:val="en-GB"/>
+        </w:rPr>
+      </w:pPr>
+      <w:r>
+        <w:rPr>
+          <w:rFonts w:hint="eastAsia"/>
+          <w:lang w:val="en-GB"/>
+        </w:rPr>
+        <w:t>(同一級別：</w:t>
+      </w:r>
+      <w:r>
+        <w:rPr>
+          <w:rFonts w:hint="eastAsia"/>
+          <w:lang w:val="en-GB"/>
+        </w:rPr>
+        <w:t>T</w:t>
+      </w:r>
+      <w:r>
+        <w:rPr>
+          <w:lang w:val="en-GB"/>
+        </w:rPr>
+        <w:t xml:space="preserve">he </w:t>
+      </w:r>
+      <w:r>
+        <w:rPr>
+          <w:u w:val="single"/>
+          <w:lang w:val="en-GB"/>
+        </w:rPr>
+        <w:t xml:space="preserve">Java </w:t>
+      </w:r>
+      <w:r>
+        <w:rPr>
+          <w:rFonts w:hint="eastAsia"/>
+          <w:u w:val="single"/>
+          <w:lang w:val="en-GB"/>
+        </w:rPr>
+        <w:t>library</w:t>
+      </w:r>
+      <w:r>
+        <w:rPr>
+          <w:rFonts w:hint="eastAsia"/>
+          <w:lang w:val="en-GB"/>
+        </w:rPr>
+        <w:t xml:space="preserve"> is known as the </w:t>
+      </w:r>
+      <w:r>
+        <w:rPr>
+          <w:rFonts w:hint="eastAsia"/>
+          <w:u w:val="single"/>
+          <w:lang w:val="en-GB"/>
+        </w:rPr>
+        <w:t>Java</w:t>
+      </w:r>
+      <w:r>
+        <w:rPr>
+          <w:u w:val="single"/>
+          <w:lang w:val="en-GB"/>
+        </w:rPr>
+        <w:t xml:space="preserve"> API</w:t>
+      </w:r>
+      <w:r>
+        <w:rPr>
+          <w:lang w:val="en-GB"/>
+        </w:rPr>
+        <w:t>.</w:t>
+      </w:r>
+      <w:r>
+        <w:rPr>
+          <w:lang w:val="en-GB"/>
+        </w:rPr>
+        <w:t xml:space="preserve">  </w:t>
+      </w:r>
+      <w:r>
+        <w:rPr>
+          <w:lang w:val="en-GB"/>
+        </w:rPr>
+        <w:t xml:space="preserve">  an </w:t>
+      </w:r>
+      <w:r>
+        <w:rPr>
+          <w:u w:val="single"/>
+          <w:lang w:val="en-GB"/>
+        </w:rPr>
+        <w:t>extension</w:t>
+      </w:r>
+      <w:r>
+        <w:rPr>
+          <w:lang w:val="en-GB"/>
+        </w:rPr>
+        <w:t>)</w:t>
+      </w:r>
+    </w:p>
+    <w:p>
+      <w:pPr>
+        <w:rPr>
+          <w:lang w:val="en-GB"/>
+        </w:rPr>
+      </w:pPr>
+    </w:p>
+    <w:p>
+      <w:pPr>
+        <w:pStyle w:val="3"/>
+        <w:rPr>
+          <w:rFonts w:hint="eastAsia"/>
+          <w:color w:val="0070C0"/>
+          <w:sz w:val="21"/>
+          <w:szCs w:val="21"/>
+          <w:lang w:val="en-GB"/>
+        </w:rPr>
+      </w:pPr>
+      <w:r>
+        <w:rPr>
+          <w:rFonts w:hint="eastAsia"/>
+          <w:color w:val="0070C0"/>
+          <w:sz w:val="21"/>
+          <w:szCs w:val="21"/>
+          <w:lang w:val="en-GB"/>
+        </w:rPr>
+        <w:t>declare</w:t>
+      </w:r>
+      <w:r>
+        <w:rPr>
+          <w:color w:val="0070C0"/>
+          <w:sz w:val="21"/>
+          <w:szCs w:val="21"/>
+          <w:lang w:val="en-GB"/>
+        </w:rPr>
+        <w:t xml:space="preserve"> the type of the array</w:t>
+      </w:r>
+    </w:p>
+    <w:p>
+      <w:pPr>
+        <w:rPr>
+          <w:lang w:val="en-GB"/>
+        </w:rPr>
+      </w:pPr>
+      <w:r>
+        <w:rPr>
+          <w:lang w:val="en-GB"/>
+        </w:rPr>
+        <w:t xml:space="preserve">You declare the type of the array using a type parameter, which is </w:t>
+      </w:r>
+      <w:r>
+        <w:rPr>
+          <w:b/>
+          <w:bCs/>
+          <w:u w:val="single"/>
+          <w:lang w:val="en-GB"/>
+        </w:rPr>
+        <w:t>a type name in angle brackets</w:t>
+      </w:r>
+      <w:r>
+        <w:rPr>
+          <w:lang w:val="en-GB"/>
+        </w:rPr>
+        <w:t xml:space="preserve">. </w:t>
+      </w:r>
+    </w:p>
+    <w:p>
+      <w:pPr>
+        <w:rPr>
+          <w:lang w:val="en-GB"/>
+        </w:rPr>
+      </w:pPr>
+    </w:p>
+    <w:p>
+      <w:pPr>
+        <w:rPr>
+          <w:lang w:val="en-GB"/>
+        </w:rPr>
+      </w:pPr>
+      <w:r>
+        <w:rPr>
+          <w:lang w:val="en-GB"/>
+        </w:rPr>
+        <w:t>Example: ArrayList&lt;Button&gt; means the ArrayList will be able to hold only objects of type Button (or subclasses of Button as you’ll learn in the next couple of chapters)</w:t>
+      </w:r>
+    </w:p>
+    <w:p>
+      <w:pPr>
+        <w:rPr>
+          <w:lang w:val="en-GB"/>
+        </w:rPr>
+      </w:pPr>
+    </w:p>
+    <w:p>
+      <w:pPr>
+        <w:pStyle w:val="3"/>
+        <w:rPr>
+          <w:rFonts w:hint="eastAsia"/>
+          <w:color w:val="0070C0"/>
+          <w:sz w:val="21"/>
+          <w:szCs w:val="21"/>
+          <w:lang w:val="en-GB"/>
+        </w:rPr>
+      </w:pPr>
+      <w:r>
+        <w:rPr>
+          <w:rFonts w:hint="eastAsia"/>
+          <w:color w:val="0070C0"/>
+          <w:sz w:val="21"/>
+          <w:szCs w:val="21"/>
+          <w:lang w:val="en-GB"/>
+        </w:rPr>
+        <w:t>a</w:t>
+      </w:r>
+      <w:r>
+        <w:rPr>
+          <w:color w:val="0070C0"/>
+          <w:sz w:val="21"/>
+          <w:szCs w:val="21"/>
+          <w:lang w:val="en-GB"/>
+        </w:rPr>
+        <w:t xml:space="preserve">n </w:t>
+      </w:r>
+      <w:r>
+        <w:rPr>
+          <w:rFonts w:hint="eastAsia"/>
+          <w:color w:val="0070C0"/>
+          <w:sz w:val="21"/>
+          <w:szCs w:val="21"/>
+          <w:lang w:val="en-GB"/>
+        </w:rPr>
+        <w:t>ArrayList</w:t>
+      </w:r>
+      <w:r>
+        <w:rPr>
+          <w:color w:val="0070C0"/>
+          <w:sz w:val="21"/>
+          <w:szCs w:val="21"/>
+          <w:lang w:val="en-GB"/>
+        </w:rPr>
+        <w:t xml:space="preserve"> </w:t>
+      </w:r>
+      <w:r>
+        <w:rPr>
+          <w:rFonts w:hint="eastAsia"/>
+          <w:color w:val="0070C0"/>
+          <w:sz w:val="21"/>
+          <w:szCs w:val="21"/>
+          <w:lang w:val="en-GB"/>
+        </w:rPr>
+        <w:t>wrap</w:t>
+      </w:r>
+      <w:r>
+        <w:rPr>
+          <w:color w:val="0070C0"/>
+          <w:sz w:val="21"/>
+          <w:szCs w:val="21"/>
+          <w:lang w:val="en-GB"/>
+        </w:rPr>
+        <w:t xml:space="preserve">ping </w:t>
+      </w:r>
+      <w:r>
+        <w:rPr>
+          <w:rFonts w:hint="eastAsia"/>
+          <w:color w:val="0070C0"/>
+          <w:sz w:val="21"/>
+          <w:szCs w:val="21"/>
+          <w:lang w:val="en-GB"/>
+        </w:rPr>
+        <w:t>and</w:t>
+      </w:r>
+      <w:r>
+        <w:rPr>
+          <w:color w:val="0070C0"/>
+          <w:sz w:val="21"/>
+          <w:szCs w:val="21"/>
+          <w:lang w:val="en-GB"/>
+        </w:rPr>
+        <w:t xml:space="preserve"> </w:t>
+      </w:r>
+      <w:r>
+        <w:rPr>
+          <w:rFonts w:hint="eastAsia"/>
+          <w:color w:val="0070C0"/>
+          <w:sz w:val="21"/>
+          <w:szCs w:val="21"/>
+          <w:lang w:val="en-GB"/>
+        </w:rPr>
+        <w:t>unwrap</w:t>
+      </w:r>
+      <w:r>
+        <w:rPr>
+          <w:color w:val="0070C0"/>
+          <w:sz w:val="21"/>
+          <w:szCs w:val="21"/>
+          <w:lang w:val="en-GB"/>
+        </w:rPr>
+        <w:t>ping primitives</w:t>
+      </w:r>
+    </w:p>
+    <w:p>
+      <w:pPr>
+        <w:rPr>
+          <w:lang w:val="en-GB"/>
+        </w:rPr>
+      </w:pPr>
+      <w:r>
+        <w:rPr>
+          <w:lang w:val="en-GB"/>
+        </w:rPr>
+        <w:t>Although an ArrayList holds objects and not primitives, the compiler will automatically “wrap” (and “unwrap” when you take it out) a primitive into an Object, and place that object in the ArrayList instead of the primitive.</w:t>
+      </w:r>
     </w:p>
     <w:p>
       <w:pPr>

</xml_diff>

<commit_message>
Chapter 7 Inheritance and Polymorphism-calling the most specific version of the method
</commit_message>
<xml_diff>
--- a/2 Java.docx
+++ b/2 Java.docx
@@ -115,11 +115,19 @@
           <w:lang w:val="en-GB"/>
         </w:rPr>
       </w:pPr>
-      <w:r>
-        <w:rPr>
-          <w:lang w:val="en-GB"/>
-        </w:rPr>
-        <w:t xml:space="preserve">e.g. </w:t>
+      <w:proofErr w:type="gramStart"/>
+      <w:r>
+        <w:rPr>
+          <w:lang w:val="en-GB"/>
+        </w:rPr>
+        <w:t>e.g.</w:t>
+      </w:r>
+      <w:proofErr w:type="gramEnd"/>
+      <w:r>
+        <w:rPr>
+          <w:lang w:val="en-GB"/>
+        </w:rPr>
+        <w:t xml:space="preserve"> </w:t>
       </w:r>
       <w:r>
         <w:rPr>
@@ -161,8 +169,18 @@
           <w:szCs w:val="21"/>
           <w:lang w:val="en-GB"/>
         </w:rPr>
-        <w:t>A stimulating learning process</w:t>
-      </w:r>
+        <w:t xml:space="preserve">A stimulating learning </w:t>
+      </w:r>
+      <w:proofErr w:type="gramStart"/>
+      <w:r>
+        <w:rPr>
+          <w:sz w:val="21"/>
+          <w:szCs w:val="21"/>
+          <w:lang w:val="en-GB"/>
+        </w:rPr>
+        <w:t>process</w:t>
+      </w:r>
+      <w:proofErr w:type="gramEnd"/>
     </w:p>
     <w:p>
       <w:pPr>
@@ -323,7 +341,21 @@
         <w:rPr>
           <w:lang w:val="en-GB"/>
         </w:rPr>
-        <w:t>（Don’t just read. Stop and think.）</w:t>
+        <w:t>（Don</w:t>
+      </w:r>
+      <w:proofErr w:type="gramStart"/>
+      <w:r>
+        <w:rPr>
+          <w:lang w:val="en-GB"/>
+        </w:rPr>
+        <w:t>’</w:t>
+      </w:r>
+      <w:proofErr w:type="gramEnd"/>
+      <w:r>
+        <w:rPr>
+          <w:lang w:val="en-GB"/>
+        </w:rPr>
+        <w:t>t just read. Stop and think.）</w:t>
       </w:r>
     </w:p>
     <w:p>
@@ -415,7 +447,21 @@
         <w:rPr>
           <w:lang w:val="en-GB"/>
         </w:rPr>
-        <w:t xml:space="preserve"> （執行力）</w:t>
+        <w:t xml:space="preserve"> （</w:t>
+      </w:r>
+      <w:proofErr w:type="gramStart"/>
+      <w:r>
+        <w:rPr>
+          <w:lang w:val="en-GB"/>
+        </w:rPr>
+        <w:t>執</w:t>
+      </w:r>
+      <w:proofErr w:type="gramEnd"/>
+      <w:r>
+        <w:rPr>
+          <w:lang w:val="en-GB"/>
+        </w:rPr>
+        <w:t>行力）</w:t>
       </w:r>
     </w:p>
     <w:p>
@@ -546,13 +592,27 @@
         <w:rPr>
           <w:lang w:val="en-GB"/>
         </w:rPr>
-        <w:t xml:space="preserve"> Your brain needs time on its own, to do more processing.</w:t>
-      </w:r>
-      <w:r>
-        <w:rPr>
-          <w:lang w:val="en-GB"/>
-        </w:rPr>
-        <w:t>（消化）</w:t>
+        <w:t xml:space="preserve"> Your brain needs time on its own, to do more </w:t>
+      </w:r>
+      <w:proofErr w:type="gramStart"/>
+      <w:r>
+        <w:rPr>
+          <w:lang w:val="en-GB"/>
+        </w:rPr>
+        <w:t>processing.</w:t>
+      </w:r>
+      <w:r>
+        <w:rPr>
+          <w:lang w:val="en-GB"/>
+        </w:rPr>
+        <w:t>（</w:t>
+      </w:r>
+      <w:proofErr w:type="gramEnd"/>
+      <w:r>
+        <w:rPr>
+          <w:lang w:val="en-GB"/>
+        </w:rPr>
+        <w:t>消化）</w:t>
       </w:r>
     </w:p>
     <w:p>
@@ -634,12 +694,14 @@
           <w:lang w:val="en-GB"/>
         </w:rPr>
       </w:pPr>
+      <w:proofErr w:type="spellStart"/>
       <w:r>
         <w:rPr>
           <w:lang w:val="en-GB"/>
         </w:rPr>
         <w:t>Pxxvii</w:t>
       </w:r>
+      <w:proofErr w:type="spellEnd"/>
     </w:p>
     <w:p>
       <w:pPr>
@@ -755,12 +817,14 @@
           <w:lang w:val="en-GB"/>
         </w:rPr>
       </w:pPr>
+      <w:proofErr w:type="spellStart"/>
       <w:r>
         <w:rPr>
           <w:lang w:val="en-GB"/>
         </w:rPr>
         <w:t>Pxxix</w:t>
       </w:r>
+      <w:proofErr w:type="spellEnd"/>
     </w:p>
     <w:p>
       <w:pPr>
@@ -1065,8 +1129,16 @@
         <w:rPr>
           <w:lang w:val="en-GB"/>
         </w:rPr>
-        <w:t>a pair of curly braces { }</w:t>
-      </w:r>
+        <w:t xml:space="preserve">a pair of curly braces </w:t>
+      </w:r>
+      <w:proofErr w:type="gramStart"/>
+      <w:r>
+        <w:rPr>
+          <w:lang w:val="en-GB"/>
+        </w:rPr>
+        <w:t>{ }</w:t>
+      </w:r>
+      <w:proofErr w:type="gramEnd"/>
     </w:p>
     <w:p>
       <w:pPr>
@@ -1113,7 +1185,21 @@
           <w:lang w:val="en-GB"/>
         </w:rPr>
         <w:lastRenderedPageBreak/>
-        <w:t xml:space="preserve">The assignment operator is one equals sign = </w:t>
+        <w:t xml:space="preserve">The assignment operator is one </w:t>
+      </w:r>
+      <w:proofErr w:type="gramStart"/>
+      <w:r>
+        <w:rPr>
+          <w:lang w:val="en-GB"/>
+        </w:rPr>
+        <w:t>equals</w:t>
+      </w:r>
+      <w:proofErr w:type="gramEnd"/>
+      <w:r>
+        <w:rPr>
+          <w:lang w:val="en-GB"/>
+        </w:rPr>
+        <w:t xml:space="preserve"> sign = </w:t>
       </w:r>
     </w:p>
     <w:p>
@@ -1167,7 +1253,21 @@
         <w:rPr>
           <w:lang w:val="en-GB"/>
         </w:rPr>
-        <w:t xml:space="preserve">Put a boolean test inside </w:t>
+        <w:t xml:space="preserve">Put a </w:t>
+      </w:r>
+      <w:proofErr w:type="spellStart"/>
+      <w:r>
+        <w:rPr>
+          <w:lang w:val="en-GB"/>
+        </w:rPr>
+        <w:t>boolean</w:t>
+      </w:r>
+      <w:proofErr w:type="spellEnd"/>
+      <w:r>
+        <w:rPr>
+          <w:lang w:val="en-GB"/>
+        </w:rPr>
+        <w:t xml:space="preserve"> test inside </w:t>
       </w:r>
       <w:r>
         <w:rPr>
@@ -1180,14 +1280,36 @@
         <w:rPr>
           <w:lang w:val="en-GB"/>
         </w:rPr>
-        <w:t>（小括號）</w:t>
-      </w:r>
-      <w:r>
-        <w:rPr>
-          <w:lang w:val="en-GB"/>
-        </w:rPr>
-        <w:t>: while (x == 4) { }</w:t>
-      </w:r>
+        <w:t>（小</w:t>
+      </w:r>
+      <w:proofErr w:type="gramStart"/>
+      <w:r>
+        <w:rPr>
+          <w:lang w:val="en-GB"/>
+        </w:rPr>
+        <w:t>括</w:t>
+      </w:r>
+      <w:proofErr w:type="gramEnd"/>
+      <w:r>
+        <w:rPr>
+          <w:lang w:val="en-GB"/>
+        </w:rPr>
+        <w:t>號）</w:t>
+      </w:r>
+      <w:r>
+        <w:rPr>
+          <w:lang w:val="en-GB"/>
+        </w:rPr>
+        <w:t xml:space="preserve">: while (x == 4) </w:t>
+      </w:r>
+      <w:proofErr w:type="gramStart"/>
+      <w:r>
+        <w:rPr>
+          <w:lang w:val="en-GB"/>
+        </w:rPr>
+        <w:t>{ }</w:t>
+      </w:r>
+      <w:proofErr w:type="gramEnd"/>
     </w:p>
     <w:p>
       <w:pPr>
@@ -1510,7 +1632,35 @@
         <w:rPr>
           <w:lang w:val="en-GB"/>
         </w:rPr>
-        <w:t xml:space="preserve">Q: In my other language I can do a boolean test on an integer. In Java, can I say something like: int x = 1; while (x){ } </w:t>
+        <w:t xml:space="preserve">Q: In my other language I can do a </w:t>
+      </w:r>
+      <w:proofErr w:type="spellStart"/>
+      <w:r>
+        <w:rPr>
+          <w:lang w:val="en-GB"/>
+        </w:rPr>
+        <w:t>boolean</w:t>
+      </w:r>
+      <w:proofErr w:type="spellEnd"/>
+      <w:r>
+        <w:rPr>
+          <w:lang w:val="en-GB"/>
+        </w:rPr>
+        <w:t xml:space="preserve"> test on an integer. In Java, can I say something like: int x = 1; while (x</w:t>
+      </w:r>
+      <w:proofErr w:type="gramStart"/>
+      <w:r>
+        <w:rPr>
+          <w:lang w:val="en-GB"/>
+        </w:rPr>
+        <w:t>){ }</w:t>
+      </w:r>
+      <w:proofErr w:type="gramEnd"/>
+      <w:r>
+        <w:rPr>
+          <w:lang w:val="en-GB"/>
+        </w:rPr>
+        <w:t xml:space="preserve"> </w:t>
       </w:r>
       <w:r>
         <w:rPr>
@@ -1529,15 +1679,107 @@
         <w:rPr>
           <w:lang w:val="en-GB"/>
         </w:rPr>
-        <w:t xml:space="preserve">A: No. A boolean and an integer are not compatible types in Java. Since the result of a conditional test must be a boolean, the only variable you can directly test (without using a </w:t>
+        <w:t xml:space="preserve">A: No. A </w:t>
+      </w:r>
+      <w:proofErr w:type="spellStart"/>
+      <w:r>
+        <w:rPr>
+          <w:lang w:val="en-GB"/>
+        </w:rPr>
+        <w:t>boolean</w:t>
+      </w:r>
+      <w:proofErr w:type="spellEnd"/>
+      <w:r>
+        <w:rPr>
+          <w:lang w:val="en-GB"/>
+        </w:rPr>
+        <w:t xml:space="preserve"> and an integer are not compatible types in Java. Since the result of a conditional test must be a </w:t>
+      </w:r>
+      <w:proofErr w:type="spellStart"/>
+      <w:r>
+        <w:rPr>
+          <w:lang w:val="en-GB"/>
+        </w:rPr>
+        <w:t>boolean</w:t>
+      </w:r>
+      <w:proofErr w:type="spellEnd"/>
+      <w:r>
+        <w:rPr>
+          <w:lang w:val="en-GB"/>
+        </w:rPr>
+        <w:t xml:space="preserve">, the only variable you can directly test (without using a </w:t>
       </w:r>
       <w:r>
         <w:rPr>
           <w:lang w:val="en-GB"/>
         </w:rPr>
         <w:lastRenderedPageBreak/>
-        <w:t>comparison operator) is a boolean. For example, you can say: boolean isHot = true; while(isHot) { }</w:t>
-      </w:r>
+        <w:t xml:space="preserve">comparison operator) is a </w:t>
+      </w:r>
+      <w:proofErr w:type="spellStart"/>
+      <w:r>
+        <w:rPr>
+          <w:lang w:val="en-GB"/>
+        </w:rPr>
+        <w:t>boolean</w:t>
+      </w:r>
+      <w:proofErr w:type="spellEnd"/>
+      <w:r>
+        <w:rPr>
+          <w:lang w:val="en-GB"/>
+        </w:rPr>
+        <w:t xml:space="preserve">. For example, you can say: </w:t>
+      </w:r>
+      <w:proofErr w:type="spellStart"/>
+      <w:r>
+        <w:rPr>
+          <w:lang w:val="en-GB"/>
+        </w:rPr>
+        <w:t>boolean</w:t>
+      </w:r>
+      <w:proofErr w:type="spellEnd"/>
+      <w:r>
+        <w:rPr>
+          <w:lang w:val="en-GB"/>
+        </w:rPr>
+        <w:t xml:space="preserve"> </w:t>
+      </w:r>
+      <w:proofErr w:type="spellStart"/>
+      <w:r>
+        <w:rPr>
+          <w:lang w:val="en-GB"/>
+        </w:rPr>
+        <w:t>isHot</w:t>
+      </w:r>
+      <w:proofErr w:type="spellEnd"/>
+      <w:r>
+        <w:rPr>
+          <w:lang w:val="en-GB"/>
+        </w:rPr>
+        <w:t xml:space="preserve"> = true; while(</w:t>
+      </w:r>
+      <w:proofErr w:type="spellStart"/>
+      <w:r>
+        <w:rPr>
+          <w:lang w:val="en-GB"/>
+        </w:rPr>
+        <w:t>isHot</w:t>
+      </w:r>
+      <w:proofErr w:type="spellEnd"/>
+      <w:r>
+        <w:rPr>
+          <w:lang w:val="en-GB"/>
+        </w:rPr>
+        <w:t xml:space="preserve">) </w:t>
+      </w:r>
+      <w:proofErr w:type="gramStart"/>
+      <w:r>
+        <w:rPr>
+          <w:lang w:val="en-GB"/>
+        </w:rPr>
+        <w:t>{ }</w:t>
+      </w:r>
+      <w:proofErr w:type="gramEnd"/>
     </w:p>
     <w:p>
       <w:pPr>
@@ -1549,27 +1791,136 @@
           <w:lang w:val="en-GB"/>
         </w:rPr>
       </w:pPr>
-      <w:r>
-        <w:rPr>
-          <w:color w:val="0070C0"/>
-          <w:sz w:val="21"/>
-          <w:szCs w:val="21"/>
-          <w:lang w:val="en-GB"/>
-        </w:rPr>
-        <w:t xml:space="preserve">System.out.print vs. System.out.println </w:t>
-      </w:r>
-    </w:p>
-    <w:p>
-      <w:pPr>
-        <w:rPr>
-          <w:lang w:val="en-GB"/>
-        </w:rPr>
-      </w:pPr>
-      <w:r>
-        <w:rPr>
-          <w:lang w:val="en-GB"/>
-        </w:rPr>
-        <w:t>System.out.println inserts a newline (think of println as printnewline while System.out.print keeps printing to the same line. If you want each thing you print out to be on its own line, use println. If you want everything to stick together on one line, use print.</w:t>
+      <w:proofErr w:type="spellStart"/>
+      <w:r>
+        <w:rPr>
+          <w:color w:val="0070C0"/>
+          <w:sz w:val="21"/>
+          <w:szCs w:val="21"/>
+          <w:lang w:val="en-GB"/>
+        </w:rPr>
+        <w:t>System.out.print</w:t>
+      </w:r>
+      <w:proofErr w:type="spellEnd"/>
+      <w:r>
+        <w:rPr>
+          <w:color w:val="0070C0"/>
+          <w:sz w:val="21"/>
+          <w:szCs w:val="21"/>
+          <w:lang w:val="en-GB"/>
+        </w:rPr>
+        <w:t xml:space="preserve"> vs. </w:t>
+      </w:r>
+      <w:proofErr w:type="spellStart"/>
+      <w:r>
+        <w:rPr>
+          <w:color w:val="0070C0"/>
+          <w:sz w:val="21"/>
+          <w:szCs w:val="21"/>
+          <w:lang w:val="en-GB"/>
+        </w:rPr>
+        <w:t>System.out.println</w:t>
+      </w:r>
+      <w:proofErr w:type="spellEnd"/>
+      <w:r>
+        <w:rPr>
+          <w:color w:val="0070C0"/>
+          <w:sz w:val="21"/>
+          <w:szCs w:val="21"/>
+          <w:lang w:val="en-GB"/>
+        </w:rPr>
+        <w:t xml:space="preserve"> </w:t>
+      </w:r>
+    </w:p>
+    <w:p>
+      <w:pPr>
+        <w:rPr>
+          <w:lang w:val="en-GB"/>
+        </w:rPr>
+      </w:pPr>
+      <w:proofErr w:type="spellStart"/>
+      <w:r>
+        <w:rPr>
+          <w:lang w:val="en-GB"/>
+        </w:rPr>
+        <w:t>System.out.println</w:t>
+      </w:r>
+      <w:proofErr w:type="spellEnd"/>
+      <w:r>
+        <w:rPr>
+          <w:lang w:val="en-GB"/>
+        </w:rPr>
+        <w:t xml:space="preserve"> inserts a newline (think of </w:t>
+      </w:r>
+      <w:proofErr w:type="spellStart"/>
+      <w:r>
+        <w:rPr>
+          <w:lang w:val="en-GB"/>
+        </w:rPr>
+        <w:t>println</w:t>
+      </w:r>
+      <w:proofErr w:type="spellEnd"/>
+      <w:r>
+        <w:rPr>
+          <w:lang w:val="en-GB"/>
+        </w:rPr>
+        <w:t xml:space="preserve"> as </w:t>
+      </w:r>
+      <w:proofErr w:type="spellStart"/>
+      <w:r>
+        <w:rPr>
+          <w:lang w:val="en-GB"/>
+        </w:rPr>
+        <w:t>printnewline</w:t>
+      </w:r>
+      <w:proofErr w:type="spellEnd"/>
+      <w:r>
+        <w:rPr>
+          <w:lang w:val="en-GB"/>
+        </w:rPr>
+        <w:t xml:space="preserve"> while </w:t>
+      </w:r>
+      <w:proofErr w:type="spellStart"/>
+      <w:r>
+        <w:rPr>
+          <w:lang w:val="en-GB"/>
+        </w:rPr>
+        <w:t>System.out.print</w:t>
+      </w:r>
+      <w:proofErr w:type="spellEnd"/>
+      <w:r>
+        <w:rPr>
+          <w:lang w:val="en-GB"/>
+        </w:rPr>
+        <w:t xml:space="preserve"> keeps printing to the same line. If you want each </w:t>
+      </w:r>
+      <w:proofErr w:type="gramStart"/>
+      <w:r>
+        <w:rPr>
+          <w:lang w:val="en-GB"/>
+        </w:rPr>
+        <w:t>thing</w:t>
+      </w:r>
+      <w:proofErr w:type="gramEnd"/>
+      <w:r>
+        <w:rPr>
+          <w:lang w:val="en-GB"/>
+        </w:rPr>
+        <w:t xml:space="preserve"> you print out to be on its own line, use </w:t>
+      </w:r>
+      <w:proofErr w:type="spellStart"/>
+      <w:r>
+        <w:rPr>
+          <w:lang w:val="en-GB"/>
+        </w:rPr>
+        <w:t>println</w:t>
+      </w:r>
+      <w:proofErr w:type="spellEnd"/>
+      <w:r>
+        <w:rPr>
+          <w:lang w:val="en-GB"/>
+        </w:rPr>
+        <w:t>. If you want everything to stick together on one line, use print.</w:t>
       </w:r>
     </w:p>
     <w:p>
@@ -1878,7 +2229,21 @@
         <w:rPr>
           <w:lang w:val="en-GB"/>
         </w:rPr>
-        <w:t xml:space="preserve">type a literal value after the equals sign (x=12, isGood = true, etc.) </w:t>
+        <w:t xml:space="preserve">type a literal value after the equals sign (x=12, </w:t>
+      </w:r>
+      <w:proofErr w:type="spellStart"/>
+      <w:r>
+        <w:rPr>
+          <w:lang w:val="en-GB"/>
+        </w:rPr>
+        <w:t>isGood</w:t>
+      </w:r>
+      <w:proofErr w:type="spellEnd"/>
+      <w:r>
+        <w:rPr>
+          <w:lang w:val="en-GB"/>
+        </w:rPr>
+        <w:t xml:space="preserve"> = true, etc.) </w:t>
       </w:r>
     </w:p>
     <w:p>
@@ -1963,7 +2328,21 @@
         <w:rPr>
           <w:lang w:val="en-GB"/>
         </w:rPr>
-        <w:t xml:space="preserve">For example, you can’t pour an int-full of stuff into a byte-sized container, as follows: </w:t>
+        <w:t xml:space="preserve">For example, you can’t pour an int-full of stuff into a </w:t>
+      </w:r>
+      <w:proofErr w:type="spellStart"/>
+      <w:r>
+        <w:rPr>
+          <w:lang w:val="en-GB"/>
+        </w:rPr>
+        <w:t>byte</w:t>
+      </w:r>
+      <w:proofErr w:type="spellEnd"/>
+      <w:r>
+        <w:rPr>
+          <w:lang w:val="en-GB"/>
+        </w:rPr>
+        <w:t xml:space="preserve">-sized container, as follows: </w:t>
       </w:r>
     </w:p>
     <w:p>
@@ -2603,7 +2982,21 @@
         <w:rPr>
           <w:lang w:val="en-GB"/>
         </w:rPr>
-        <w:t>An object reference variable can be referring to one object (e.g. Dog), and then can refer to some other object (e.g. another Dog). But it cannot refer to a Cat.</w:t>
+        <w:t>An object reference variable can be referring to one object (</w:t>
+      </w:r>
+      <w:proofErr w:type="gramStart"/>
+      <w:r>
+        <w:rPr>
+          <w:lang w:val="en-GB"/>
+        </w:rPr>
+        <w:t>e.g.</w:t>
+      </w:r>
+      <w:proofErr w:type="gramEnd"/>
+      <w:r>
+        <w:rPr>
+          <w:lang w:val="en-GB"/>
+        </w:rPr>
+        <w:t xml:space="preserve"> Dog), and then can refer to some other object (e.g. another Dog). But it cannot refer to a Cat.</w:t>
       </w:r>
     </w:p>
     <w:p>
@@ -2918,14 +3311,25 @@
           <w:lang w:val="en-GB"/>
         </w:rPr>
       </w:pPr>
-      <w:r>
-        <w:rPr>
-          <w:color w:val="0070C0"/>
-          <w:sz w:val="21"/>
-          <w:szCs w:val="21"/>
-          <w:lang w:val="en-GB"/>
-        </w:rPr>
-        <w:t xml:space="preserve">parameter  VS  argument </w:t>
+      <w:proofErr w:type="gramStart"/>
+      <w:r>
+        <w:rPr>
+          <w:color w:val="0070C0"/>
+          <w:sz w:val="21"/>
+          <w:szCs w:val="21"/>
+          <w:lang w:val="en-GB"/>
+        </w:rPr>
+        <w:t>parameter  VS</w:t>
+      </w:r>
+      <w:proofErr w:type="gramEnd"/>
+      <w:r>
+        <w:rPr>
+          <w:color w:val="0070C0"/>
+          <w:sz w:val="21"/>
+          <w:szCs w:val="21"/>
+          <w:lang w:val="en-GB"/>
+        </w:rPr>
+        <w:t xml:space="preserve">  argument </w:t>
       </w:r>
     </w:p>
     <w:p>
@@ -3867,7 +4271,21 @@
         <w:rPr>
           <w:lang w:val="en-GB"/>
         </w:rPr>
-        <w:t xml:space="preserve"> Stuff those ints into the array, and pass it on back.</w:t>
+        <w:t xml:space="preserve"> Stuff those </w:t>
+      </w:r>
+      <w:proofErr w:type="spellStart"/>
+      <w:r>
+        <w:rPr>
+          <w:lang w:val="en-GB"/>
+        </w:rPr>
+        <w:t>ints</w:t>
+      </w:r>
+      <w:proofErr w:type="spellEnd"/>
+      <w:r>
+        <w:rPr>
+          <w:lang w:val="en-GB"/>
+        </w:rPr>
+        <w:t xml:space="preserve"> into the array, and pass it on back.</w:t>
       </w:r>
     </w:p>
     <w:p>
@@ -4083,7 +4501,21 @@
         <w:rPr>
           <w:lang w:val="en-GB"/>
         </w:rPr>
-        <w:t>Mark getters and setters public.</w:t>
+        <w:t xml:space="preserve">Mark getters and </w:t>
+      </w:r>
+      <w:proofErr w:type="gramStart"/>
+      <w:r>
+        <w:rPr>
+          <w:lang w:val="en-GB"/>
+        </w:rPr>
+        <w:t>setters</w:t>
+      </w:r>
+      <w:proofErr w:type="gramEnd"/>
+      <w:r>
+        <w:rPr>
+          <w:lang w:val="en-GB"/>
+        </w:rPr>
+        <w:t xml:space="preserve"> public.</w:t>
       </w:r>
     </w:p>
     <w:p>
@@ -4619,12 +5051,21 @@
           <w:lang w:val="en-GB"/>
         </w:rPr>
       </w:pPr>
+      <w:proofErr w:type="gramStart"/>
       <w:r>
         <w:rPr>
           <w:color w:val="00B050"/>
           <w:lang w:val="en-GB"/>
         </w:rPr>
-        <w:t>So parameters are ALWAYS initialized</w:t>
+        <w:t>So</w:t>
+      </w:r>
+      <w:proofErr w:type="gramEnd"/>
+      <w:r>
+        <w:rPr>
+          <w:color w:val="00B050"/>
+          <w:lang w:val="en-GB"/>
+        </w:rPr>
+        <w:t xml:space="preserve"> parameters are ALWAYS initialized</w:t>
       </w:r>
       <w:r>
         <w:rPr>
@@ -4676,7 +5117,21 @@
         <w:rPr>
           <w:lang w:val="en-GB"/>
         </w:rPr>
-        <w:t>Use the equals() method to see if two different objects are equal.</w:t>
+        <w:t xml:space="preserve">Use the </w:t>
+      </w:r>
+      <w:proofErr w:type="gramStart"/>
+      <w:r>
+        <w:rPr>
+          <w:lang w:val="en-GB"/>
+        </w:rPr>
+        <w:t>equals(</w:t>
+      </w:r>
+      <w:proofErr w:type="gramEnd"/>
+      <w:r>
+        <w:rPr>
+          <w:lang w:val="en-GB"/>
+        </w:rPr>
+        <w:t>) method to see if two different objects are equal.</w:t>
       </w:r>
     </w:p>
     <w:p>
@@ -4948,7 +5403,21 @@
           <w:lang w:val="en-GB"/>
         </w:rPr>
         <w:lastRenderedPageBreak/>
-        <w:t>Write prepcode for the methods.</w:t>
+        <w:t xml:space="preserve">Write </w:t>
+      </w:r>
+      <w:proofErr w:type="spellStart"/>
+      <w:r>
+        <w:rPr>
+          <w:lang w:val="en-GB"/>
+        </w:rPr>
+        <w:t>prepcode</w:t>
+      </w:r>
+      <w:proofErr w:type="spellEnd"/>
+      <w:r>
+        <w:rPr>
+          <w:lang w:val="en-GB"/>
+        </w:rPr>
+        <w:t xml:space="preserve"> for the methods.</w:t>
       </w:r>
     </w:p>
     <w:p>
@@ -5190,7 +5659,27 @@
           <w:sz w:val="20"/>
           <w:szCs w:val="20"/>
         </w:rPr>
-        <w:t>Most prepcode includes three parts: instance</w:t>
+        <w:t xml:space="preserve">Most </w:t>
+      </w:r>
+      <w:proofErr w:type="spellStart"/>
+      <w:r>
+        <w:rPr>
+          <w:rFonts w:ascii="NewBaskerville-Roman" w:hAnsi="NewBaskerville-Roman"/>
+          <w:color w:val="000000"/>
+          <w:sz w:val="20"/>
+          <w:szCs w:val="20"/>
+        </w:rPr>
+        <w:t>prepcode</w:t>
+      </w:r>
+      <w:proofErr w:type="spellEnd"/>
+      <w:r>
+        <w:rPr>
+          <w:rFonts w:ascii="NewBaskerville-Roman" w:hAnsi="NewBaskerville-Roman"/>
+          <w:color w:val="000000"/>
+          <w:sz w:val="20"/>
+          <w:szCs w:val="20"/>
+        </w:rPr>
+        <w:t xml:space="preserve"> includes three parts: instance</w:t>
       </w:r>
       <w:r>
         <w:rPr>
@@ -5625,6 +6114,7 @@
           <w:lang w:val="en-GB"/>
         </w:rPr>
       </w:pPr>
+      <w:proofErr w:type="spellStart"/>
       <w:r>
         <w:rPr>
           <w:rFonts w:hint="eastAsia"/>
@@ -5655,6 +6145,7 @@
         </w:rPr>
         <w:t>parseInt</w:t>
       </w:r>
+      <w:proofErr w:type="spellEnd"/>
       <w:r>
         <w:rPr>
           <w:color w:val="0070C0"/>
@@ -5671,11 +6162,47 @@
           <w:lang w:val="en-GB"/>
         </w:rPr>
       </w:pPr>
-      <w:r>
-        <w:rPr>
-          <w:lang w:val="en-GB"/>
-        </w:rPr>
-        <w:t>Integer.parseInt() works only on Strings that represent the ascii values for digits (0,1,2,3,4,5,6,7,8,9). If you try to parse something like “two” or “blurp”, the code will blow up at runtime. (By blow up, we actually mean throw an exception, but we don’t talk about exceptions until the Exceptions chapter. So for now, blow up is close enough.</w:t>
+      <w:proofErr w:type="spellStart"/>
+      <w:r>
+        <w:rPr>
+          <w:lang w:val="en-GB"/>
+        </w:rPr>
+        <w:t>Integer.parseInt</w:t>
+      </w:r>
+      <w:proofErr w:type="spellEnd"/>
+      <w:r>
+        <w:rPr>
+          <w:lang w:val="en-GB"/>
+        </w:rPr>
+        <w:t>() works only on Strings that represent the ascii values for digits (0,1,2,3,4,5,6,7,8,9). If you try to parse something like “two” or “</w:t>
+      </w:r>
+      <w:proofErr w:type="spellStart"/>
+      <w:r>
+        <w:rPr>
+          <w:lang w:val="en-GB"/>
+        </w:rPr>
+        <w:t>blurp</w:t>
+      </w:r>
+      <w:proofErr w:type="spellEnd"/>
+      <w:r>
+        <w:rPr>
+          <w:lang w:val="en-GB"/>
+        </w:rPr>
+        <w:t xml:space="preserve">”, the code will blow up at runtime. (By blow up, we actually mean throw an exception, but we don’t talk about exceptions until the Exceptions chapter. </w:t>
+      </w:r>
+      <w:proofErr w:type="gramStart"/>
+      <w:r>
+        <w:rPr>
+          <w:lang w:val="en-GB"/>
+        </w:rPr>
+        <w:t>So</w:t>
+      </w:r>
+      <w:proofErr w:type="gramEnd"/>
+      <w:r>
+        <w:rPr>
+          <w:lang w:val="en-GB"/>
+        </w:rPr>
+        <w:t xml:space="preserve"> for now, blow up is close enough.</w:t>
       </w:r>
       <w:r>
         <w:rPr>
@@ -5772,7 +6299,49 @@
         <w:rPr>
           <w:lang w:val="en-GB"/>
         </w:rPr>
-        <w:t xml:space="preserve">for (int i = 0; i &lt; 10; i++) { </w:t>
+        <w:t xml:space="preserve">for (int </w:t>
+      </w:r>
+      <w:proofErr w:type="spellStart"/>
+      <w:r>
+        <w:rPr>
+          <w:lang w:val="en-GB"/>
+        </w:rPr>
+        <w:t>i</w:t>
+      </w:r>
+      <w:proofErr w:type="spellEnd"/>
+      <w:r>
+        <w:rPr>
+          <w:lang w:val="en-GB"/>
+        </w:rPr>
+        <w:t xml:space="preserve"> = 0; </w:t>
+      </w:r>
+      <w:proofErr w:type="spellStart"/>
+      <w:r>
+        <w:rPr>
+          <w:lang w:val="en-GB"/>
+        </w:rPr>
+        <w:t>i</w:t>
+      </w:r>
+      <w:proofErr w:type="spellEnd"/>
+      <w:r>
+        <w:rPr>
+          <w:lang w:val="en-GB"/>
+        </w:rPr>
+        <w:t xml:space="preserve"> &lt; 10; </w:t>
+      </w:r>
+      <w:proofErr w:type="spellStart"/>
+      <w:r>
+        <w:rPr>
+          <w:lang w:val="en-GB"/>
+        </w:rPr>
+        <w:t>i</w:t>
+      </w:r>
+      <w:proofErr w:type="spellEnd"/>
+      <w:r>
+        <w:rPr>
+          <w:lang w:val="en-GB"/>
+        </w:rPr>
+        <w:t xml:space="preserve">++) { </w:t>
       </w:r>
     </w:p>
     <w:p>
@@ -6146,16 +6715,37 @@
           <w:szCs w:val="21"/>
           <w:lang w:val="en-GB"/>
         </w:rPr>
-        <w:t>++x</w:t>
-      </w:r>
-      <w:r>
-        <w:rPr>
-          <w:color w:val="0070C0"/>
-          <w:sz w:val="21"/>
-          <w:szCs w:val="21"/>
-          <w:lang w:val="en-GB"/>
-        </w:rPr>
-        <w:t xml:space="preserve">  VS  </w:t>
+        <w:t>++</w:t>
+      </w:r>
+      <w:proofErr w:type="gramStart"/>
+      <w:r>
+        <w:rPr>
+          <w:rFonts w:hint="eastAsia"/>
+          <w:color w:val="0070C0"/>
+          <w:sz w:val="21"/>
+          <w:szCs w:val="21"/>
+          <w:lang w:val="en-GB"/>
+        </w:rPr>
+        <w:t>x</w:t>
+      </w:r>
+      <w:r>
+        <w:rPr>
+          <w:color w:val="0070C0"/>
+          <w:sz w:val="21"/>
+          <w:szCs w:val="21"/>
+          <w:lang w:val="en-GB"/>
+        </w:rPr>
+        <w:t xml:space="preserve">  VS</w:t>
+      </w:r>
+      <w:proofErr w:type="gramEnd"/>
+      <w:r>
+        <w:rPr>
+          <w:color w:val="0070C0"/>
+          <w:sz w:val="21"/>
+          <w:szCs w:val="21"/>
+          <w:lang w:val="en-GB"/>
+        </w:rPr>
+        <w:t xml:space="preserve">  </w:t>
       </w:r>
       <w:r>
         <w:rPr>
@@ -6465,7 +7055,21 @@
         <w:rPr>
           <w:lang w:val="en-GB"/>
         </w:rPr>
-        <w:t>And let’s say you have a floating point number, and you just want to get at the whole number (int) part of it:</w:t>
+        <w:t xml:space="preserve">And let’s say you have a </w:t>
+      </w:r>
+      <w:proofErr w:type="gramStart"/>
+      <w:r>
+        <w:rPr>
+          <w:lang w:val="en-GB"/>
+        </w:rPr>
+        <w:t>floating point</w:t>
+      </w:r>
+      <w:proofErr w:type="gramEnd"/>
+      <w:r>
+        <w:rPr>
+          <w:lang w:val="en-GB"/>
+        </w:rPr>
+        <w:t xml:space="preserve"> number, and you just want to get at the whole number (int) part of it:</w:t>
       </w:r>
     </w:p>
     <w:p>
@@ -6576,7 +7180,27 @@
           <w:szCs w:val="21"/>
           <w:lang w:val="en-GB"/>
         </w:rPr>
-        <w:t xml:space="preserve"> to Know The Java API</w:t>
+        <w:t xml:space="preserve"> to Know </w:t>
+      </w:r>
+      <w:proofErr w:type="gramStart"/>
+      <w:r>
+        <w:rPr>
+          <w:color w:val="2F5496" w:themeColor="accent1" w:themeShade="BF"/>
+          <w:sz w:val="21"/>
+          <w:szCs w:val="21"/>
+          <w:lang w:val="en-GB"/>
+        </w:rPr>
+        <w:t>The</w:t>
+      </w:r>
+      <w:proofErr w:type="gramEnd"/>
+      <w:r>
+        <w:rPr>
+          <w:color w:val="2F5496" w:themeColor="accent1" w:themeShade="BF"/>
+          <w:sz w:val="21"/>
+          <w:szCs w:val="21"/>
+          <w:lang w:val="en-GB"/>
+        </w:rPr>
+        <w:t xml:space="preserve"> Java API</w:t>
       </w:r>
     </w:p>
     <w:p>
@@ -6656,7 +7280,14 @@
         <w:rPr>
           <w:lang w:val="en-GB"/>
         </w:rPr>
-        <w:t xml:space="preserve"> Java API/ library includes packages. A package includes classes</w:t>
+        <w:t xml:space="preserve"> Java API/ library includes packages. A package includes </w:t>
+      </w:r>
+      <w:proofErr w:type="gramStart"/>
+      <w:r>
+        <w:rPr>
+          <w:lang w:val="en-GB"/>
+        </w:rPr>
+        <w:t>classes</w:t>
       </w:r>
       <w:r>
         <w:rPr>
@@ -6664,6 +7295,7 @@
         </w:rPr>
         <w:t>(</w:t>
       </w:r>
+      <w:proofErr w:type="gramEnd"/>
       <w:r>
         <w:rPr>
           <w:lang w:val="en-GB"/>
@@ -6686,7 +7318,6 @@
     <w:p>
       <w:pPr>
         <w:rPr>
-          <w:rFonts w:hint="eastAsia"/>
           <w:lang w:val="en-GB"/>
         </w:rPr>
       </w:pPr>
@@ -6764,7 +7395,27 @@
           <w:szCs w:val="21"/>
           <w:lang w:val="en-GB"/>
         </w:rPr>
-        <w:t xml:space="preserve">Short Circuit Operators ( &amp;&amp; , || ) </w:t>
+        <w:t xml:space="preserve">Short Circuit Operators </w:t>
+      </w:r>
+      <w:proofErr w:type="gramStart"/>
+      <w:r>
+        <w:rPr>
+          <w:color w:val="0070C0"/>
+          <w:sz w:val="21"/>
+          <w:szCs w:val="21"/>
+          <w:lang w:val="en-GB"/>
+        </w:rPr>
+        <w:t>( &amp;</w:t>
+      </w:r>
+      <w:proofErr w:type="gramEnd"/>
+      <w:r>
+        <w:rPr>
+          <w:color w:val="0070C0"/>
+          <w:sz w:val="21"/>
+          <w:szCs w:val="21"/>
+          <w:lang w:val="en-GB"/>
+        </w:rPr>
+        <w:t xml:space="preserve">&amp; , || ) </w:t>
       </w:r>
     </w:p>
     <w:p>
@@ -6797,7 +7448,21 @@
         <w:rPr>
           <w:lang w:val="en-GB"/>
         </w:rPr>
-        <w:t xml:space="preserve">In the case of &amp;&amp;, the expression will be true only if both sides of the &amp;&amp; are true. So if the JVM sees that the left side of a &amp;&amp; expression is false, it stops right there! Doesn’t even bother to look at the right side. </w:t>
+        <w:t xml:space="preserve">In the case of &amp;&amp;, the expression will be true only if both sides of the &amp;&amp; are true. </w:t>
+      </w:r>
+      <w:proofErr w:type="gramStart"/>
+      <w:r>
+        <w:rPr>
+          <w:lang w:val="en-GB"/>
+        </w:rPr>
+        <w:t>So</w:t>
+      </w:r>
+      <w:proofErr w:type="gramEnd"/>
+      <w:r>
+        <w:rPr>
+          <w:lang w:val="en-GB"/>
+        </w:rPr>
+        <w:t xml:space="preserve"> if the JVM sees that the left side of a &amp;&amp; expression is false, it stops right there! Doesn’t even bother to look at the right side. </w:t>
       </w:r>
     </w:p>
     <w:p>
@@ -6850,20 +7515,54 @@
           <w:szCs w:val="21"/>
           <w:lang w:val="en-GB"/>
         </w:rPr>
-        <w:t xml:space="preserve">Non Short Circuit Operators ( &amp; , | ) </w:t>
-      </w:r>
-    </w:p>
-    <w:p>
-      <w:pPr>
-        <w:rPr>
-          <w:lang w:val="en-GB"/>
-        </w:rPr>
-      </w:pPr>
-      <w:r>
-        <w:rPr>
-          <w:lang w:val="en-GB"/>
-        </w:rPr>
-        <w:t xml:space="preserve">When used in boolean expressions, the &amp; and | operators act like their &amp;&amp; and || counterparts, except that they </w:t>
+        <w:t xml:space="preserve">Non Short Circuit Operators </w:t>
+      </w:r>
+      <w:proofErr w:type="gramStart"/>
+      <w:r>
+        <w:rPr>
+          <w:color w:val="0070C0"/>
+          <w:sz w:val="21"/>
+          <w:szCs w:val="21"/>
+          <w:lang w:val="en-GB"/>
+        </w:rPr>
+        <w:t>( &amp;</w:t>
+      </w:r>
+      <w:proofErr w:type="gramEnd"/>
+      <w:r>
+        <w:rPr>
+          <w:color w:val="0070C0"/>
+          <w:sz w:val="21"/>
+          <w:szCs w:val="21"/>
+          <w:lang w:val="en-GB"/>
+        </w:rPr>
+        <w:t xml:space="preserve"> , | ) </w:t>
+      </w:r>
+    </w:p>
+    <w:p>
+      <w:pPr>
+        <w:rPr>
+          <w:lang w:val="en-GB"/>
+        </w:rPr>
+      </w:pPr>
+      <w:r>
+        <w:rPr>
+          <w:lang w:val="en-GB"/>
+        </w:rPr>
+        <w:t xml:space="preserve">When used in </w:t>
+      </w:r>
+      <w:proofErr w:type="spellStart"/>
+      <w:r>
+        <w:rPr>
+          <w:lang w:val="en-GB"/>
+        </w:rPr>
+        <w:t>boolean</w:t>
+      </w:r>
+      <w:proofErr w:type="spellEnd"/>
+      <w:r>
+        <w:rPr>
+          <w:lang w:val="en-GB"/>
+        </w:rPr>
+        <w:t xml:space="preserve"> expressions, the &amp; and | operators act like their &amp;&amp; and || counterparts, except that they </w:t>
       </w:r>
       <w:r>
         <w:rPr>
@@ -6981,7 +7680,6 @@
     <w:p>
       <w:pPr>
         <w:rPr>
-          <w:rFonts w:hint="eastAsia"/>
           <w:lang w:val="en-GB"/>
         </w:rPr>
       </w:pPr>
@@ -7089,7 +7787,23 @@
         <w:rPr>
           <w:lang w:val="en-GB"/>
         </w:rPr>
-        <w:t>Unless the class is in the java.lang package</w:t>
+        <w:t xml:space="preserve">Unless the class is in the </w:t>
+      </w:r>
+      <w:proofErr w:type="spellStart"/>
+      <w:proofErr w:type="gramStart"/>
+      <w:r>
+        <w:rPr>
+          <w:lang w:val="en-GB"/>
+        </w:rPr>
+        <w:t>java.lang</w:t>
+      </w:r>
+      <w:proofErr w:type="spellEnd"/>
+      <w:proofErr w:type="gramEnd"/>
+      <w:r>
+        <w:rPr>
+          <w:lang w:val="en-GB"/>
+        </w:rPr>
+        <w:t xml:space="preserve"> package</w:t>
       </w:r>
       <w:r>
         <w:rPr>
@@ -7109,7 +7823,6 @@
     <w:p>
       <w:pPr>
         <w:rPr>
-          <w:rFonts w:hint="eastAsia"/>
           <w:lang w:val="en-GB"/>
         </w:rPr>
       </w:pPr>
@@ -7119,12 +7832,16 @@
         </w:rPr>
         <w:t xml:space="preserve">The class </w:t>
       </w:r>
+      <w:proofErr w:type="spellStart"/>
+      <w:proofErr w:type="gramStart"/>
       <w:r>
         <w:rPr>
           <w:lang w:val="en-GB"/>
         </w:rPr>
         <w:t>java.lang</w:t>
       </w:r>
+      <w:proofErr w:type="spellEnd"/>
+      <w:proofErr w:type="gramEnd"/>
       <w:r>
         <w:rPr>
           <w:lang w:val="en-GB"/>
@@ -7353,7 +8070,33 @@
           <w:u w:val="single"/>
           <w:lang w:val="en-GB"/>
         </w:rPr>
-        <w:t>a name</w:t>
+        <w:t>a name-scoping</w:t>
+      </w:r>
+      <w:r>
+        <w:rPr>
+          <w:lang w:val="en-GB"/>
+        </w:rPr>
+        <w:t>, to help prevent collisions if you and 12 other programmers in your company all decide to make a class with the same name.</w:t>
+      </w:r>
+    </w:p>
+    <w:p>
+      <w:pPr>
+        <w:rPr>
+          <w:lang w:val="en-GB"/>
+        </w:rPr>
+      </w:pPr>
+    </w:p>
+    <w:p>
+      <w:pPr>
+        <w:rPr>
+          <w:lang w:val="en-GB"/>
+        </w:rPr>
+      </w:pPr>
+      <w:r>
+        <w:rPr>
+          <w:lang w:val="en-GB"/>
+        </w:rPr>
+        <w:t xml:space="preserve">Third, packages provide a level of </w:t>
       </w:r>
       <w:r>
         <w:rPr>
@@ -7362,7 +8105,358 @@
           <w:u w:val="single"/>
           <w:lang w:val="en-GB"/>
         </w:rPr>
-        <w:t>-</w:t>
+        <w:t>security</w:t>
+      </w:r>
+      <w:r>
+        <w:rPr>
+          <w:lang w:val="en-GB"/>
+        </w:rPr>
+        <w:t>, because you can restrict the code you write so that only other classes in the same package can access it.</w:t>
+      </w:r>
+    </w:p>
+    <w:p>
+      <w:pPr>
+        <w:pStyle w:val="3"/>
+        <w:rPr>
+          <w:color w:val="0070C0"/>
+          <w:sz w:val="21"/>
+          <w:szCs w:val="21"/>
+          <w:lang w:val="en-GB"/>
+        </w:rPr>
+      </w:pPr>
+      <w:r>
+        <w:rPr>
+          <w:color w:val="0070C0"/>
+          <w:sz w:val="21"/>
+          <w:szCs w:val="21"/>
+          <w:lang w:val="en-GB"/>
+        </w:rPr>
+        <w:t xml:space="preserve">when a package starts with </w:t>
+      </w:r>
+      <w:proofErr w:type="spellStart"/>
+      <w:r>
+        <w:rPr>
+          <w:color w:val="0070C0"/>
+          <w:sz w:val="21"/>
+          <w:szCs w:val="21"/>
+          <w:lang w:val="en-GB"/>
+        </w:rPr>
+        <w:t>javax</w:t>
+      </w:r>
+      <w:proofErr w:type="spellEnd"/>
+    </w:p>
+    <w:p>
+      <w:pPr>
+        <w:rPr>
+          <w:lang w:val="en-GB"/>
+        </w:rPr>
+      </w:pPr>
+      <w:r>
+        <w:rPr>
+          <w:lang w:val="en-GB"/>
+        </w:rPr>
+        <w:t>P</w:t>
+      </w:r>
+      <w:r>
+        <w:rPr>
+          <w:lang w:val="en-GB"/>
+        </w:rPr>
+        <w:t xml:space="preserve">ackages in the </w:t>
+      </w:r>
+      <w:r>
+        <w:rPr>
+          <w:u w:val="single"/>
+          <w:lang w:val="en-GB"/>
+        </w:rPr>
+        <w:t>standard library</w:t>
+      </w:r>
+      <w:r>
+        <w:rPr>
+          <w:lang w:val="en-GB"/>
+        </w:rPr>
+        <w:t xml:space="preserve"> don’t have that “x”, and only </w:t>
+      </w:r>
+      <w:r>
+        <w:rPr>
+          <w:u w:val="single"/>
+          <w:lang w:val="en-GB"/>
+        </w:rPr>
+        <w:t>extensions</w:t>
+      </w:r>
+      <w:r>
+        <w:rPr>
+          <w:lang w:val="en-GB"/>
+        </w:rPr>
+        <w:t xml:space="preserve"> have the “x”.</w:t>
+      </w:r>
+      <w:r>
+        <w:rPr>
+          <w:lang w:val="en-GB"/>
+        </w:rPr>
+        <w:t xml:space="preserve"> </w:t>
+      </w:r>
+      <w:r>
+        <w:rPr>
+          <w:lang w:val="en-GB"/>
+        </w:rPr>
+        <w:t xml:space="preserve">These classes </w:t>
+      </w:r>
+      <w:r>
+        <w:rPr>
+          <w:lang w:val="en-GB"/>
+        </w:rPr>
+        <w:t xml:space="preserve">which </w:t>
+      </w:r>
+      <w:r>
+        <w:rPr>
+          <w:lang w:val="en-GB"/>
+        </w:rPr>
+        <w:t>were known as extensions</w:t>
+      </w:r>
+      <w:r>
+        <w:rPr>
+          <w:lang w:val="en-GB"/>
+        </w:rPr>
+        <w:t xml:space="preserve"> </w:t>
+      </w:r>
+      <w:r>
+        <w:rPr>
+          <w:lang w:val="en-GB"/>
+        </w:rPr>
+        <w:t>were other packages not included in the standard library.</w:t>
+      </w:r>
+    </w:p>
+    <w:p>
+      <w:pPr>
+        <w:rPr>
+          <w:lang w:val="en-GB"/>
+        </w:rPr>
+      </w:pPr>
+      <w:r>
+        <w:rPr>
+          <w:lang w:val="en-GB"/>
+        </w:rPr>
+        <w:lastRenderedPageBreak/>
+        <w:t xml:space="preserve">The mother of all standard extensions was the Swing library. It included several packages, all of which began with </w:t>
+      </w:r>
+      <w:proofErr w:type="spellStart"/>
+      <w:proofErr w:type="gramStart"/>
+      <w:r>
+        <w:rPr>
+          <w:lang w:val="en-GB"/>
+        </w:rPr>
+        <w:t>javax.swing</w:t>
+      </w:r>
+      <w:proofErr w:type="spellEnd"/>
+      <w:proofErr w:type="gramEnd"/>
+      <w:r>
+        <w:rPr>
+          <w:lang w:val="en-GB"/>
+        </w:rPr>
+        <w:t>.</w:t>
+      </w:r>
+    </w:p>
+    <w:p>
+      <w:pPr>
+        <w:rPr>
+          <w:lang w:val="en-GB"/>
+        </w:rPr>
+      </w:pPr>
+    </w:p>
+    <w:p>
+      <w:pPr>
+        <w:rPr>
+          <w:lang w:val="en-GB"/>
+        </w:rPr>
+      </w:pPr>
+      <w:r>
+        <w:rPr>
+          <w:lang w:val="en-GB"/>
+        </w:rPr>
+        <w:t>W</w:t>
+      </w:r>
+      <w:r>
+        <w:rPr>
+          <w:lang w:val="en-GB"/>
+        </w:rPr>
+        <w:t xml:space="preserve">hen you see a package in the library that begins with </w:t>
+      </w:r>
+      <w:proofErr w:type="spellStart"/>
+      <w:r>
+        <w:rPr>
+          <w:lang w:val="en-GB"/>
+        </w:rPr>
+        <w:t>javax</w:t>
+      </w:r>
+      <w:proofErr w:type="spellEnd"/>
+      <w:r>
+        <w:rPr>
+          <w:lang w:val="en-GB"/>
+        </w:rPr>
+        <w:t>, you know it started life as an extension, and then got a promotion</w:t>
+      </w:r>
+      <w:r>
+        <w:rPr>
+          <w:lang w:val="en-GB"/>
+        </w:rPr>
+        <w:t xml:space="preserve"> (to become a</w:t>
+      </w:r>
+      <w:r>
+        <w:rPr>
+          <w:lang w:val="en-GB"/>
+        </w:rPr>
+        <w:t xml:space="preserve"> part of a</w:t>
+      </w:r>
+      <w:r>
+        <w:rPr>
+          <w:lang w:val="en-GB"/>
+        </w:rPr>
+        <w:t xml:space="preserve"> standard library)</w:t>
+      </w:r>
+      <w:r>
+        <w:rPr>
+          <w:lang w:val="en-GB"/>
+        </w:rPr>
+        <w:t>.</w:t>
+      </w:r>
+    </w:p>
+    <w:p>
+      <w:pPr>
+        <w:rPr>
+          <w:lang w:val="en-GB"/>
+        </w:rPr>
+      </w:pPr>
+    </w:p>
+    <w:p>
+      <w:pPr>
+        <w:rPr>
+          <w:lang w:val="en-GB"/>
+        </w:rPr>
+      </w:pPr>
+      <w:r>
+        <w:rPr>
+          <w:rFonts w:hint="eastAsia"/>
+          <w:lang w:val="en-GB"/>
+        </w:rPr>
+        <w:t>(同一級別：T</w:t>
+      </w:r>
+      <w:r>
+        <w:rPr>
+          <w:lang w:val="en-GB"/>
+        </w:rPr>
+        <w:t xml:space="preserve">he </w:t>
+      </w:r>
+      <w:r>
+        <w:rPr>
+          <w:u w:val="single"/>
+          <w:lang w:val="en-GB"/>
+        </w:rPr>
+        <w:t xml:space="preserve">Java </w:t>
+      </w:r>
+      <w:r>
+        <w:rPr>
+          <w:rFonts w:hint="eastAsia"/>
+          <w:u w:val="single"/>
+          <w:lang w:val="en-GB"/>
+        </w:rPr>
+        <w:t>library</w:t>
+      </w:r>
+      <w:r>
+        <w:rPr>
+          <w:rFonts w:hint="eastAsia"/>
+          <w:lang w:val="en-GB"/>
+        </w:rPr>
+        <w:t xml:space="preserve"> is known as the </w:t>
+      </w:r>
+      <w:r>
+        <w:rPr>
+          <w:rFonts w:hint="eastAsia"/>
+          <w:u w:val="single"/>
+          <w:lang w:val="en-GB"/>
+        </w:rPr>
+        <w:t>Java</w:t>
+      </w:r>
+      <w:r>
+        <w:rPr>
+          <w:u w:val="single"/>
+          <w:lang w:val="en-GB"/>
+        </w:rPr>
+        <w:t xml:space="preserve"> API</w:t>
+      </w:r>
+      <w:r>
+        <w:rPr>
+          <w:lang w:val="en-GB"/>
+        </w:rPr>
+        <w:t xml:space="preserve">.  </w:t>
+      </w:r>
+      <w:r>
+        <w:rPr>
+          <w:lang w:val="en-GB"/>
+        </w:rPr>
+        <w:t xml:space="preserve">  an </w:t>
+      </w:r>
+      <w:r>
+        <w:rPr>
+          <w:u w:val="single"/>
+          <w:lang w:val="en-GB"/>
+        </w:rPr>
+        <w:t>extension</w:t>
+      </w:r>
+      <w:r>
+        <w:rPr>
+          <w:lang w:val="en-GB"/>
+        </w:rPr>
+        <w:t>)</w:t>
+      </w:r>
+    </w:p>
+    <w:p>
+      <w:pPr>
+        <w:rPr>
+          <w:lang w:val="en-GB"/>
+        </w:rPr>
+      </w:pPr>
+    </w:p>
+    <w:p>
+      <w:pPr>
+        <w:pStyle w:val="3"/>
+        <w:rPr>
+          <w:color w:val="0070C0"/>
+          <w:sz w:val="21"/>
+          <w:szCs w:val="21"/>
+          <w:lang w:val="en-GB"/>
+        </w:rPr>
+      </w:pPr>
+      <w:r>
+        <w:rPr>
+          <w:rFonts w:hint="eastAsia"/>
+          <w:color w:val="0070C0"/>
+          <w:sz w:val="21"/>
+          <w:szCs w:val="21"/>
+          <w:lang w:val="en-GB"/>
+        </w:rPr>
+        <w:t>declare</w:t>
+      </w:r>
+      <w:r>
+        <w:rPr>
+          <w:color w:val="0070C0"/>
+          <w:sz w:val="21"/>
+          <w:szCs w:val="21"/>
+          <w:lang w:val="en-GB"/>
+        </w:rPr>
+        <w:t xml:space="preserve"> the type of the array</w:t>
+      </w:r>
+    </w:p>
+    <w:p>
+      <w:pPr>
+        <w:rPr>
+          <w:lang w:val="en-GB"/>
+        </w:rPr>
+      </w:pPr>
+      <w:r>
+        <w:rPr>
+          <w:lang w:val="en-GB"/>
+        </w:rPr>
+        <w:t xml:space="preserve">You declare the type of the array using a type parameter, which is </w:t>
       </w:r>
       <w:r>
         <w:rPr>
@@ -7371,34 +8465,342 @@
           <w:u w:val="single"/>
           <w:lang w:val="en-GB"/>
         </w:rPr>
-        <w:t>scoping</w:t>
-      </w:r>
-      <w:r>
-        <w:rPr>
-          <w:lang w:val="en-GB"/>
-        </w:rPr>
-        <w:t>, to help prevent collisions if you and 12 other programmers in your company all decide to make a class with the same name.</w:t>
-      </w:r>
-    </w:p>
-    <w:p>
-      <w:pPr>
-        <w:rPr>
-          <w:lang w:val="en-GB"/>
-        </w:rPr>
-      </w:pPr>
-    </w:p>
-    <w:p>
-      <w:pPr>
+        <w:t>a type name in angle brackets</w:t>
+      </w:r>
+      <w:r>
+        <w:rPr>
+          <w:lang w:val="en-GB"/>
+        </w:rPr>
+        <w:t xml:space="preserve">. </w:t>
+      </w:r>
+    </w:p>
+    <w:p>
+      <w:pPr>
+        <w:rPr>
+          <w:lang w:val="en-GB"/>
+        </w:rPr>
+      </w:pPr>
+    </w:p>
+    <w:p>
+      <w:pPr>
+        <w:rPr>
+          <w:lang w:val="en-GB"/>
+        </w:rPr>
+      </w:pPr>
+      <w:r>
+        <w:rPr>
+          <w:lang w:val="en-GB"/>
+        </w:rPr>
+        <w:t xml:space="preserve">Example: </w:t>
+      </w:r>
+      <w:proofErr w:type="spellStart"/>
+      <w:r>
+        <w:rPr>
+          <w:lang w:val="en-GB"/>
+        </w:rPr>
+        <w:t>ArrayList</w:t>
+      </w:r>
+      <w:proofErr w:type="spellEnd"/>
+      <w:r>
+        <w:rPr>
+          <w:lang w:val="en-GB"/>
+        </w:rPr>
+        <w:t xml:space="preserve">&lt;Button&gt; means the </w:t>
+      </w:r>
+      <w:proofErr w:type="spellStart"/>
+      <w:r>
+        <w:rPr>
+          <w:lang w:val="en-GB"/>
+        </w:rPr>
+        <w:t>ArrayList</w:t>
+      </w:r>
+      <w:proofErr w:type="spellEnd"/>
+      <w:r>
+        <w:rPr>
+          <w:lang w:val="en-GB"/>
+        </w:rPr>
+        <w:t xml:space="preserve"> will be able to hold only objects of type Button (or subclasses of Button as you’ll learn in the next couple of chapters)</w:t>
+      </w:r>
+    </w:p>
+    <w:p>
+      <w:pPr>
+        <w:rPr>
+          <w:lang w:val="en-GB"/>
+        </w:rPr>
+      </w:pPr>
+    </w:p>
+    <w:p>
+      <w:pPr>
+        <w:pStyle w:val="3"/>
+        <w:rPr>
+          <w:color w:val="0070C0"/>
+          <w:sz w:val="21"/>
+          <w:szCs w:val="21"/>
+          <w:lang w:val="en-GB"/>
+        </w:rPr>
+      </w:pPr>
+      <w:r>
         <w:rPr>
           <w:rFonts w:hint="eastAsia"/>
-          <w:lang w:val="en-GB"/>
-        </w:rPr>
-      </w:pPr>
-      <w:r>
-        <w:rPr>
-          <w:lang w:val="en-GB"/>
-        </w:rPr>
-        <w:t xml:space="preserve">Third, packages provide a level of </w:t>
+          <w:color w:val="0070C0"/>
+          <w:sz w:val="21"/>
+          <w:szCs w:val="21"/>
+          <w:lang w:val="en-GB"/>
+        </w:rPr>
+        <w:t>a</w:t>
+      </w:r>
+      <w:r>
+        <w:rPr>
+          <w:color w:val="0070C0"/>
+          <w:sz w:val="21"/>
+          <w:szCs w:val="21"/>
+          <w:lang w:val="en-GB"/>
+        </w:rPr>
+        <w:t xml:space="preserve">n </w:t>
+      </w:r>
+      <w:proofErr w:type="spellStart"/>
+      <w:r>
+        <w:rPr>
+          <w:rFonts w:hint="eastAsia"/>
+          <w:color w:val="0070C0"/>
+          <w:sz w:val="21"/>
+          <w:szCs w:val="21"/>
+          <w:lang w:val="en-GB"/>
+        </w:rPr>
+        <w:t>ArrayList</w:t>
+      </w:r>
+      <w:proofErr w:type="spellEnd"/>
+      <w:r>
+        <w:rPr>
+          <w:color w:val="0070C0"/>
+          <w:sz w:val="21"/>
+          <w:szCs w:val="21"/>
+          <w:lang w:val="en-GB"/>
+        </w:rPr>
+        <w:t xml:space="preserve"> </w:t>
+      </w:r>
+      <w:r>
+        <w:rPr>
+          <w:rFonts w:hint="eastAsia"/>
+          <w:color w:val="0070C0"/>
+          <w:sz w:val="21"/>
+          <w:szCs w:val="21"/>
+          <w:lang w:val="en-GB"/>
+        </w:rPr>
+        <w:t>wrap</w:t>
+      </w:r>
+      <w:r>
+        <w:rPr>
+          <w:color w:val="0070C0"/>
+          <w:sz w:val="21"/>
+          <w:szCs w:val="21"/>
+          <w:lang w:val="en-GB"/>
+        </w:rPr>
+        <w:t xml:space="preserve">ping </w:t>
+      </w:r>
+      <w:r>
+        <w:rPr>
+          <w:rFonts w:hint="eastAsia"/>
+          <w:color w:val="0070C0"/>
+          <w:sz w:val="21"/>
+          <w:szCs w:val="21"/>
+          <w:lang w:val="en-GB"/>
+        </w:rPr>
+        <w:t>and</w:t>
+      </w:r>
+      <w:r>
+        <w:rPr>
+          <w:color w:val="0070C0"/>
+          <w:sz w:val="21"/>
+          <w:szCs w:val="21"/>
+          <w:lang w:val="en-GB"/>
+        </w:rPr>
+        <w:t xml:space="preserve"> </w:t>
+      </w:r>
+      <w:r>
+        <w:rPr>
+          <w:rFonts w:hint="eastAsia"/>
+          <w:color w:val="0070C0"/>
+          <w:sz w:val="21"/>
+          <w:szCs w:val="21"/>
+          <w:lang w:val="en-GB"/>
+        </w:rPr>
+        <w:t>unwrap</w:t>
+      </w:r>
+      <w:r>
+        <w:rPr>
+          <w:color w:val="0070C0"/>
+          <w:sz w:val="21"/>
+          <w:szCs w:val="21"/>
+          <w:lang w:val="en-GB"/>
+        </w:rPr>
+        <w:t>ping primitives</w:t>
+      </w:r>
+    </w:p>
+    <w:p>
+      <w:pPr>
+        <w:rPr>
+          <w:lang w:val="en-GB"/>
+        </w:rPr>
+      </w:pPr>
+      <w:r>
+        <w:rPr>
+          <w:lang w:val="en-GB"/>
+        </w:rPr>
+        <w:t xml:space="preserve">Although an </w:t>
+      </w:r>
+      <w:proofErr w:type="spellStart"/>
+      <w:r>
+        <w:rPr>
+          <w:lang w:val="en-GB"/>
+        </w:rPr>
+        <w:t>ArrayList</w:t>
+      </w:r>
+      <w:proofErr w:type="spellEnd"/>
+      <w:r>
+        <w:rPr>
+          <w:lang w:val="en-GB"/>
+        </w:rPr>
+        <w:t xml:space="preserve"> holds objects and not primitives, the compiler will automatically “wrap” (and “unwrap” when you take it out) a primitive into an Object, and place that object in the </w:t>
+      </w:r>
+      <w:proofErr w:type="spellStart"/>
+      <w:r>
+        <w:rPr>
+          <w:lang w:val="en-GB"/>
+        </w:rPr>
+        <w:t>ArrayList</w:t>
+      </w:r>
+      <w:proofErr w:type="spellEnd"/>
+      <w:r>
+        <w:rPr>
+          <w:lang w:val="en-GB"/>
+        </w:rPr>
+        <w:t xml:space="preserve"> instead of the primitive.</w:t>
+      </w:r>
+    </w:p>
+    <w:p>
+      <w:pPr>
+        <w:pStyle w:val="2"/>
+        <w:rPr>
+          <w:color w:val="2F5496" w:themeColor="accent1" w:themeShade="BF"/>
+          <w:sz w:val="21"/>
+          <w:szCs w:val="21"/>
+          <w:lang w:val="en-GB"/>
+        </w:rPr>
+      </w:pPr>
+      <w:r>
+        <w:rPr>
+          <w:rFonts w:hint="eastAsia"/>
+          <w:color w:val="2F5496" w:themeColor="accent1" w:themeShade="BF"/>
+          <w:sz w:val="21"/>
+          <w:szCs w:val="21"/>
+          <w:lang w:val="en-GB"/>
+        </w:rPr>
+        <w:t>Chapter</w:t>
+      </w:r>
+      <w:r>
+        <w:rPr>
+          <w:color w:val="2F5496" w:themeColor="accent1" w:themeShade="BF"/>
+          <w:sz w:val="21"/>
+          <w:szCs w:val="21"/>
+          <w:lang w:val="en-GB"/>
+        </w:rPr>
+        <w:t xml:space="preserve"> 7 </w:t>
+      </w:r>
+      <w:r>
+        <w:rPr>
+          <w:rFonts w:hint="eastAsia"/>
+          <w:color w:val="2F5496" w:themeColor="accent1" w:themeShade="BF"/>
+          <w:sz w:val="21"/>
+          <w:szCs w:val="21"/>
+          <w:lang w:val="en-GB"/>
+        </w:rPr>
+        <w:t>Inheritance and Polymorphism</w:t>
+      </w:r>
+    </w:p>
+    <w:p>
+      <w:pPr>
+        <w:pStyle w:val="3"/>
+        <w:rPr>
+          <w:color w:val="0070C0"/>
+          <w:sz w:val="21"/>
+          <w:szCs w:val="21"/>
+          <w:lang w:val="en-GB"/>
+        </w:rPr>
+      </w:pPr>
+      <w:r>
+        <w:rPr>
+          <w:rFonts w:hint="eastAsia"/>
+          <w:color w:val="0070C0"/>
+          <w:sz w:val="21"/>
+          <w:szCs w:val="21"/>
+          <w:lang w:val="en-GB"/>
+        </w:rPr>
+        <w:t>add</w:t>
+      </w:r>
+      <w:r>
+        <w:rPr>
+          <w:color w:val="0070C0"/>
+          <w:sz w:val="21"/>
+          <w:szCs w:val="21"/>
+          <w:lang w:val="en-GB"/>
+        </w:rPr>
+        <w:t xml:space="preserve"> </w:t>
+      </w:r>
+      <w:r>
+        <w:rPr>
+          <w:rFonts w:hint="eastAsia"/>
+          <w:color w:val="0070C0"/>
+          <w:sz w:val="21"/>
+          <w:szCs w:val="21"/>
+          <w:lang w:val="en-GB"/>
+        </w:rPr>
+        <w:t>and</w:t>
+      </w:r>
+      <w:r>
+        <w:rPr>
+          <w:color w:val="0070C0"/>
+          <w:sz w:val="21"/>
+          <w:szCs w:val="21"/>
+          <w:lang w:val="en-GB"/>
+        </w:rPr>
+        <w:t xml:space="preserve"> </w:t>
+      </w:r>
+      <w:r>
+        <w:rPr>
+          <w:rFonts w:hint="eastAsia"/>
+          <w:color w:val="0070C0"/>
+          <w:sz w:val="21"/>
+          <w:szCs w:val="21"/>
+          <w:lang w:val="en-GB"/>
+        </w:rPr>
+        <w:t>override</w:t>
+      </w:r>
+    </w:p>
+    <w:p>
+      <w:pPr>
+        <w:rPr>
+          <w:lang w:val="en-GB"/>
+        </w:rPr>
+      </w:pPr>
+      <w:r>
+        <w:rPr>
+          <w:rFonts w:hint="eastAsia"/>
+          <w:lang w:val="en-GB"/>
+        </w:rPr>
+        <w:t>A</w:t>
+      </w:r>
+      <w:r>
+        <w:rPr>
+          <w:lang w:val="en-GB"/>
+        </w:rPr>
+        <w:t xml:space="preserve"> </w:t>
+      </w:r>
+      <w:r>
+        <w:rPr>
+          <w:lang w:val="en-GB"/>
+        </w:rPr>
+        <w:t xml:space="preserve">subclass can </w:t>
       </w:r>
       <w:r>
         <w:rPr>
@@ -7407,338 +8809,7 @@
           <w:u w:val="single"/>
           <w:lang w:val="en-GB"/>
         </w:rPr>
-        <w:t>security</w:t>
-      </w:r>
-      <w:r>
-        <w:rPr>
-          <w:lang w:val="en-GB"/>
-        </w:rPr>
-        <w:t>, because you can restrict the code you write so that only other classes in the same package can access it.</w:t>
-      </w:r>
-    </w:p>
-    <w:p>
-      <w:pPr>
-        <w:pStyle w:val="3"/>
-        <w:rPr>
-          <w:color w:val="0070C0"/>
-          <w:sz w:val="21"/>
-          <w:szCs w:val="21"/>
-          <w:lang w:val="en-GB"/>
-        </w:rPr>
-      </w:pPr>
-      <w:r>
-        <w:rPr>
-          <w:color w:val="0070C0"/>
-          <w:sz w:val="21"/>
-          <w:szCs w:val="21"/>
-          <w:lang w:val="en-GB"/>
-        </w:rPr>
-        <w:t>when a package starts with javax</w:t>
-      </w:r>
-    </w:p>
-    <w:p>
-      <w:pPr>
-        <w:rPr>
-          <w:lang w:val="en-GB"/>
-        </w:rPr>
-      </w:pPr>
-      <w:r>
-        <w:rPr>
-          <w:lang w:val="en-GB"/>
-        </w:rPr>
-        <w:t>P</w:t>
-      </w:r>
-      <w:r>
-        <w:rPr>
-          <w:lang w:val="en-GB"/>
-        </w:rPr>
-        <w:t xml:space="preserve">ackages in the </w:t>
-      </w:r>
-      <w:r>
-        <w:rPr>
-          <w:u w:val="single"/>
-          <w:lang w:val="en-GB"/>
-        </w:rPr>
-        <w:t>standard library</w:t>
-      </w:r>
-      <w:r>
-        <w:rPr>
-          <w:lang w:val="en-GB"/>
-        </w:rPr>
-        <w:t xml:space="preserve"> don’t have that “x”, and only </w:t>
-      </w:r>
-      <w:r>
-        <w:rPr>
-          <w:u w:val="single"/>
-          <w:lang w:val="en-GB"/>
-        </w:rPr>
-        <w:t>extensions</w:t>
-      </w:r>
-      <w:r>
-        <w:rPr>
-          <w:lang w:val="en-GB"/>
-        </w:rPr>
-        <w:t xml:space="preserve"> have the “x”.</w:t>
-      </w:r>
-      <w:r>
-        <w:rPr>
-          <w:lang w:val="en-GB"/>
-        </w:rPr>
-        <w:t xml:space="preserve"> </w:t>
-      </w:r>
-      <w:r>
-        <w:rPr>
-          <w:lang w:val="en-GB"/>
-        </w:rPr>
-        <w:t xml:space="preserve">These classes </w:t>
-      </w:r>
-      <w:r>
-        <w:rPr>
-          <w:lang w:val="en-GB"/>
-        </w:rPr>
-        <w:t xml:space="preserve">which </w:t>
-      </w:r>
-      <w:r>
-        <w:rPr>
-          <w:lang w:val="en-GB"/>
-        </w:rPr>
-        <w:t>were known as extensions</w:t>
-      </w:r>
-      <w:r>
-        <w:rPr>
-          <w:lang w:val="en-GB"/>
-        </w:rPr>
-        <w:t xml:space="preserve"> </w:t>
-      </w:r>
-      <w:r>
-        <w:rPr>
-          <w:lang w:val="en-GB"/>
-        </w:rPr>
-        <w:t>were other packages not included in the standard library.</w:t>
-      </w:r>
-    </w:p>
-    <w:p>
-      <w:pPr>
-        <w:rPr>
-          <w:rFonts w:hint="eastAsia"/>
-          <w:lang w:val="en-GB"/>
-        </w:rPr>
-      </w:pPr>
-      <w:r>
-        <w:rPr>
-          <w:lang w:val="en-GB"/>
-        </w:rPr>
-        <w:lastRenderedPageBreak/>
-        <w:t>The mother of all standard extensions was the Swing library. It included several packages, all of which began with javax.swing</w:t>
-      </w:r>
-      <w:r>
-        <w:rPr>
-          <w:lang w:val="en-GB"/>
-        </w:rPr>
-        <w:t>.</w:t>
-      </w:r>
-    </w:p>
-    <w:p>
-      <w:pPr>
-        <w:rPr>
-          <w:lang w:val="en-GB"/>
-        </w:rPr>
-      </w:pPr>
-    </w:p>
-    <w:p>
-      <w:pPr>
-        <w:rPr>
-          <w:lang w:val="en-GB"/>
-        </w:rPr>
-      </w:pPr>
-      <w:r>
-        <w:rPr>
-          <w:lang w:val="en-GB"/>
-        </w:rPr>
-        <w:t>W</w:t>
-      </w:r>
-      <w:r>
-        <w:rPr>
-          <w:lang w:val="en-GB"/>
-        </w:rPr>
-        <w:t>hen you see a package in the library that begins with javax, you know it started life as an extension, and then got a promotion</w:t>
-      </w:r>
-      <w:r>
-        <w:rPr>
-          <w:lang w:val="en-GB"/>
-        </w:rPr>
-        <w:t xml:space="preserve"> (to become a</w:t>
-      </w:r>
-      <w:r>
-        <w:rPr>
-          <w:lang w:val="en-GB"/>
-        </w:rPr>
-        <w:t xml:space="preserve"> part of a</w:t>
-      </w:r>
-      <w:r>
-        <w:rPr>
-          <w:lang w:val="en-GB"/>
-        </w:rPr>
-        <w:t xml:space="preserve"> standard library)</w:t>
-      </w:r>
-      <w:r>
-        <w:rPr>
-          <w:lang w:val="en-GB"/>
-        </w:rPr>
-        <w:t>.</w:t>
-      </w:r>
-    </w:p>
-    <w:p>
-      <w:pPr>
-        <w:rPr>
-          <w:lang w:val="en-GB"/>
-        </w:rPr>
-      </w:pPr>
-    </w:p>
-    <w:p>
-      <w:pPr>
-        <w:rPr>
-          <w:lang w:val="en-GB"/>
-        </w:rPr>
-      </w:pPr>
-      <w:r>
-        <w:rPr>
-          <w:rFonts w:hint="eastAsia"/>
-          <w:lang w:val="en-GB"/>
-        </w:rPr>
-        <w:t>(同一級別：</w:t>
-      </w:r>
-      <w:r>
-        <w:rPr>
-          <w:rFonts w:hint="eastAsia"/>
-          <w:lang w:val="en-GB"/>
-        </w:rPr>
-        <w:t>T</w:t>
-      </w:r>
-      <w:r>
-        <w:rPr>
-          <w:lang w:val="en-GB"/>
-        </w:rPr>
-        <w:t xml:space="preserve">he </w:t>
-      </w:r>
-      <w:r>
-        <w:rPr>
-          <w:u w:val="single"/>
-          <w:lang w:val="en-GB"/>
-        </w:rPr>
-        <w:t xml:space="preserve">Java </w:t>
-      </w:r>
-      <w:r>
-        <w:rPr>
-          <w:rFonts w:hint="eastAsia"/>
-          <w:u w:val="single"/>
-          <w:lang w:val="en-GB"/>
-        </w:rPr>
-        <w:t>library</w:t>
-      </w:r>
-      <w:r>
-        <w:rPr>
-          <w:rFonts w:hint="eastAsia"/>
-          <w:lang w:val="en-GB"/>
-        </w:rPr>
-        <w:t xml:space="preserve"> is known as the </w:t>
-      </w:r>
-      <w:r>
-        <w:rPr>
-          <w:rFonts w:hint="eastAsia"/>
-          <w:u w:val="single"/>
-          <w:lang w:val="en-GB"/>
-        </w:rPr>
-        <w:t>Java</w:t>
-      </w:r>
-      <w:r>
-        <w:rPr>
-          <w:u w:val="single"/>
-          <w:lang w:val="en-GB"/>
-        </w:rPr>
-        <w:t xml:space="preserve"> API</w:t>
-      </w:r>
-      <w:r>
-        <w:rPr>
-          <w:lang w:val="en-GB"/>
-        </w:rPr>
-        <w:t>.</w:t>
-      </w:r>
-      <w:r>
-        <w:rPr>
-          <w:lang w:val="en-GB"/>
-        </w:rPr>
-        <w:t xml:space="preserve">  </w:t>
-      </w:r>
-      <w:r>
-        <w:rPr>
-          <w:lang w:val="en-GB"/>
-        </w:rPr>
-        <w:t xml:space="preserve">  an </w:t>
-      </w:r>
-      <w:r>
-        <w:rPr>
-          <w:u w:val="single"/>
-          <w:lang w:val="en-GB"/>
-        </w:rPr>
-        <w:t>extension</w:t>
-      </w:r>
-      <w:r>
-        <w:rPr>
-          <w:lang w:val="en-GB"/>
-        </w:rPr>
-        <w:t>)</w:t>
-      </w:r>
-    </w:p>
-    <w:p>
-      <w:pPr>
-        <w:rPr>
-          <w:lang w:val="en-GB"/>
-        </w:rPr>
-      </w:pPr>
-    </w:p>
-    <w:p>
-      <w:pPr>
-        <w:pStyle w:val="3"/>
-        <w:rPr>
-          <w:rFonts w:hint="eastAsia"/>
-          <w:color w:val="0070C0"/>
-          <w:sz w:val="21"/>
-          <w:szCs w:val="21"/>
-          <w:lang w:val="en-GB"/>
-        </w:rPr>
-      </w:pPr>
-      <w:r>
-        <w:rPr>
-          <w:rFonts w:hint="eastAsia"/>
-          <w:color w:val="0070C0"/>
-          <w:sz w:val="21"/>
-          <w:szCs w:val="21"/>
-          <w:lang w:val="en-GB"/>
-        </w:rPr>
-        <w:t>declare</w:t>
-      </w:r>
-      <w:r>
-        <w:rPr>
-          <w:color w:val="0070C0"/>
-          <w:sz w:val="21"/>
-          <w:szCs w:val="21"/>
-          <w:lang w:val="en-GB"/>
-        </w:rPr>
-        <w:t xml:space="preserve"> the type of the array</w:t>
-      </w:r>
-    </w:p>
-    <w:p>
-      <w:pPr>
-        <w:rPr>
-          <w:lang w:val="en-GB"/>
-        </w:rPr>
-      </w:pPr>
-      <w:r>
-        <w:rPr>
-          <w:lang w:val="en-GB"/>
-        </w:rPr>
-        <w:t xml:space="preserve">You declare the type of the array using a type parameter, which is </w:t>
+        <w:t>add</w:t>
       </w:r>
       <w:r>
         <w:rPr>
@@ -7747,33 +8818,83 @@
           <w:u w:val="single"/>
           <w:lang w:val="en-GB"/>
         </w:rPr>
-        <w:t>a type name in angle brackets</w:t>
-      </w:r>
-      <w:r>
-        <w:rPr>
-          <w:lang w:val="en-GB"/>
-        </w:rPr>
-        <w:t xml:space="preserve">. </w:t>
-      </w:r>
-    </w:p>
-    <w:p>
-      <w:pPr>
-        <w:rPr>
-          <w:lang w:val="en-GB"/>
-        </w:rPr>
-      </w:pPr>
-    </w:p>
-    <w:p>
-      <w:pPr>
-        <w:rPr>
-          <w:lang w:val="en-GB"/>
-        </w:rPr>
-      </w:pPr>
-      <w:r>
-        <w:rPr>
-          <w:lang w:val="en-GB"/>
-        </w:rPr>
-        <w:t>Example: ArrayList&lt;Button&gt; means the ArrayList will be able to hold only objects of type Button (or subclasses of Button as you’ll learn in the next couple of chapters)</w:t>
+        <w:t xml:space="preserve"> new methods and instance variables</w:t>
+      </w:r>
+      <w:r>
+        <w:rPr>
+          <w:lang w:val="en-GB"/>
+        </w:rPr>
+        <w:t xml:space="preserve"> of its own, and it can </w:t>
+      </w:r>
+      <w:r>
+        <w:rPr>
+          <w:b/>
+          <w:bCs/>
+          <w:u w:val="single"/>
+          <w:lang w:val="en-GB"/>
+        </w:rPr>
+        <w:t>override</w:t>
+      </w:r>
+      <w:r>
+        <w:rPr>
+          <w:lang w:val="en-GB"/>
+        </w:rPr>
+        <w:t xml:space="preserve"> the </w:t>
+      </w:r>
+      <w:r>
+        <w:rPr>
+          <w:b/>
+          <w:bCs/>
+          <w:u w:val="single"/>
+          <w:lang w:val="en-GB"/>
+        </w:rPr>
+        <w:t>methods</w:t>
+      </w:r>
+      <w:r>
+        <w:rPr>
+          <w:lang w:val="en-GB"/>
+        </w:rPr>
+        <w:t xml:space="preserve"> it inherits from the superclass</w:t>
+      </w:r>
+      <w:r>
+        <w:rPr>
+          <w:lang w:val="en-GB"/>
+        </w:rPr>
+        <w:t>.</w:t>
+      </w:r>
+    </w:p>
+    <w:p>
+      <w:pPr>
+        <w:rPr>
+          <w:lang w:val="en-GB"/>
+        </w:rPr>
+      </w:pPr>
+    </w:p>
+    <w:p>
+      <w:pPr>
+        <w:rPr>
+          <w:lang w:val="en-GB"/>
+        </w:rPr>
+      </w:pPr>
+      <w:r>
+        <w:rPr>
+          <w:lang w:val="en-GB"/>
+        </w:rPr>
+        <w:t xml:space="preserve">Instance variables are not overridden because they don’t need to be. They don’t define any special </w:t>
+      </w:r>
+      <w:proofErr w:type="spellStart"/>
+      <w:r>
+        <w:rPr>
+          <w:lang w:val="en-GB"/>
+        </w:rPr>
+        <w:t>behavior</w:t>
+      </w:r>
+      <w:proofErr w:type="spellEnd"/>
+      <w:r>
+        <w:rPr>
+          <w:lang w:val="en-GB"/>
+        </w:rPr>
+        <w:t>, so a subclass can give an inherited instance variable any value it chooses.</w:t>
       </w:r>
     </w:p>
     <w:p>
@@ -7802,16 +8923,16 @@
           <w:szCs w:val="21"/>
           <w:lang w:val="en-GB"/>
         </w:rPr>
-        <w:t>a</w:t>
-      </w:r>
-      <w:r>
-        <w:rPr>
-          <w:color w:val="0070C0"/>
-          <w:sz w:val="21"/>
-          <w:szCs w:val="21"/>
-          <w:lang w:val="en-GB"/>
-        </w:rPr>
-        <w:t xml:space="preserve">n </w:t>
+        <w:t>calling</w:t>
+      </w:r>
+      <w:r>
+        <w:rPr>
+          <w:color w:val="0070C0"/>
+          <w:sz w:val="21"/>
+          <w:szCs w:val="21"/>
+          <w:lang w:val="en-GB"/>
+        </w:rPr>
+        <w:t xml:space="preserve"> </w:t>
       </w:r>
       <w:r>
         <w:rPr>
@@ -7821,86 +8942,95 @@
           <w:szCs w:val="21"/>
           <w:lang w:val="en-GB"/>
         </w:rPr>
-        <w:t>ArrayList</w:t>
-      </w:r>
-      <w:r>
-        <w:rPr>
-          <w:color w:val="0070C0"/>
-          <w:sz w:val="21"/>
-          <w:szCs w:val="21"/>
-          <w:lang w:val="en-GB"/>
-        </w:rPr>
-        <w:t xml:space="preserve"> </w:t>
-      </w:r>
+        <w:t xml:space="preserve">the most specific version of the method </w:t>
+      </w:r>
+    </w:p>
+    <w:p>
+      <w:pPr>
+        <w:rPr>
+          <w:lang w:val="en-GB"/>
+        </w:rPr>
+      </w:pPr>
+      <w:r>
+        <w:rPr>
+          <w:lang w:val="en-GB"/>
+        </w:rPr>
+        <w:t xml:space="preserve">When you call a method on an object reference, you’re calling the most specific version of the method for that object type. In other words, the lowest one wins! “Lowest” meaning lowest on the inheritance tree. Canine is lower than Animal, and Wolf is lower than Canine, so invoking a method on a reference to a Wolf object means the JVM starts looking first in the Wolf class. If the JVM doesn’t find a version of the method in the Wolf class, it starts walking </w:t>
+      </w:r>
+      <w:r>
+        <w:rPr>
+          <w:lang w:val="en-GB"/>
+        </w:rPr>
+        <w:lastRenderedPageBreak/>
+        <w:t>back up the inheritance hierarchy until it finds a match</w:t>
+      </w:r>
+      <w:r>
+        <w:rPr>
+          <w:lang w:val="en-GB"/>
+        </w:rPr>
+        <w:t>.</w:t>
+      </w:r>
+    </w:p>
+    <w:p>
+      <w:pPr>
+        <w:rPr>
+          <w:lang w:val="en-GB"/>
+        </w:rPr>
+      </w:pPr>
       <w:r>
         <w:rPr>
           <w:rFonts w:hint="eastAsia"/>
-          <w:color w:val="0070C0"/>
-          <w:sz w:val="21"/>
-          <w:szCs w:val="21"/>
-          <w:lang w:val="en-GB"/>
-        </w:rPr>
-        <w:t>wrap</w:t>
-      </w:r>
-      <w:r>
-        <w:rPr>
-          <w:color w:val="0070C0"/>
-          <w:sz w:val="21"/>
-          <w:szCs w:val="21"/>
-          <w:lang w:val="en-GB"/>
-        </w:rPr>
-        <w:t xml:space="preserve">ping </w:t>
-      </w:r>
-      <w:r>
-        <w:rPr>
-          <w:rFonts w:hint="eastAsia"/>
-          <w:color w:val="0070C0"/>
-          <w:sz w:val="21"/>
-          <w:szCs w:val="21"/>
-          <w:lang w:val="en-GB"/>
-        </w:rPr>
-        <w:t>and</w:t>
-      </w:r>
-      <w:r>
-        <w:rPr>
-          <w:color w:val="0070C0"/>
-          <w:sz w:val="21"/>
-          <w:szCs w:val="21"/>
-          <w:lang w:val="en-GB"/>
-        </w:rPr>
-        <w:t xml:space="preserve"> </w:t>
-      </w:r>
-      <w:r>
-        <w:rPr>
-          <w:rFonts w:hint="eastAsia"/>
-          <w:color w:val="0070C0"/>
-          <w:sz w:val="21"/>
-          <w:szCs w:val="21"/>
-          <w:lang w:val="en-GB"/>
-        </w:rPr>
-        <w:t>unwrap</w:t>
-      </w:r>
-      <w:r>
-        <w:rPr>
-          <w:color w:val="0070C0"/>
-          <w:sz w:val="21"/>
-          <w:szCs w:val="21"/>
-          <w:lang w:val="en-GB"/>
-        </w:rPr>
-        <w:t>ping primitives</w:t>
-      </w:r>
-    </w:p>
-    <w:p>
-      <w:pPr>
-        <w:rPr>
-          <w:lang w:val="en-GB"/>
-        </w:rPr>
-      </w:pPr>
-      <w:r>
-        <w:rPr>
-          <w:lang w:val="en-GB"/>
-        </w:rPr>
-        <w:t>Although an ArrayList holds objects and not primitives, the compiler will automatically “wrap” (and “unwrap” when you take it out) a primitive into an Object, and place that object in the ArrayList instead of the primitive.</w:t>
+          <w:noProof/>
+          <w:lang w:val="en-GB"/>
+        </w:rPr>
+        <w:drawing>
+          <wp:inline distT="0" distB="0" distL="0" distR="0" wp14:anchorId="5DBD14C9" wp14:editId="56AB733F">
+            <wp:extent cx="5270500" cy="4286250"/>
+            <wp:effectExtent l="0" t="0" r="6350" b="0"/>
+            <wp:docPr id="52" name="图片 52"/>
+            <wp:cNvGraphicFramePr>
+              <a:graphicFrameLocks xmlns:a="http://schemas.openxmlformats.org/drawingml/2006/main" noChangeAspect="1"/>
+            </wp:cNvGraphicFramePr>
+            <a:graphic xmlns:a="http://schemas.openxmlformats.org/drawingml/2006/main">
+              <a:graphicData uri="http://schemas.openxmlformats.org/drawingml/2006/picture">
+                <pic:pic xmlns:pic="http://schemas.openxmlformats.org/drawingml/2006/picture">
+                  <pic:nvPicPr>
+                    <pic:cNvPr id="0" name="Picture 1"/>
+                    <pic:cNvPicPr>
+                      <a:picLocks noChangeAspect="1" noChangeArrowheads="1"/>
+                    </pic:cNvPicPr>
+                  </pic:nvPicPr>
+                  <pic:blipFill>
+                    <a:blip r:embed="rId59">
+                      <a:extLst>
+                        <a:ext uri="{28A0092B-C50C-407E-A947-70E740481C1C}">
+                          <a14:useLocalDpi xmlns:a14="http://schemas.microsoft.com/office/drawing/2010/main" val="0"/>
+                        </a:ext>
+                      </a:extLst>
+                    </a:blip>
+                    <a:srcRect/>
+                    <a:stretch>
+                      <a:fillRect/>
+                    </a:stretch>
+                  </pic:blipFill>
+                  <pic:spPr bwMode="auto">
+                    <a:xfrm>
+                      <a:off x="0" y="0"/>
+                      <a:ext cx="5270500" cy="4286250"/>
+                    </a:xfrm>
+                    <a:prstGeom prst="rect">
+                      <a:avLst/>
+                    </a:prstGeom>
+                    <a:noFill/>
+                    <a:ln>
+                      <a:noFill/>
+                    </a:ln>
+                  </pic:spPr>
+                </pic:pic>
+              </a:graphicData>
+            </a:graphic>
+          </wp:inline>
+        </w:drawing>
       </w:r>
     </w:p>
     <w:p>

</xml_diff>

<commit_message>
Chapter 7 Inheritance and Polymorphism-when a subclass inherits a member
</commit_message>
<xml_diff>
--- a/2 Java.docx
+++ b/2 Java.docx
@@ -8908,7 +8908,6 @@
       <w:pPr>
         <w:pStyle w:val="3"/>
         <w:rPr>
-          <w:rFonts w:hint="eastAsia"/>
           <w:color w:val="0070C0"/>
           <w:sz w:val="21"/>
           <w:szCs w:val="21"/>
@@ -9032,6 +9031,787 @@
           </wp:inline>
         </w:drawing>
       </w:r>
+    </w:p>
+    <w:p>
+      <w:pPr>
+        <w:pStyle w:val="3"/>
+        <w:rPr>
+          <w:color w:val="0070C0"/>
+          <w:sz w:val="21"/>
+          <w:szCs w:val="21"/>
+          <w:lang w:val="en-GB"/>
+        </w:rPr>
+      </w:pPr>
+      <w:r>
+        <w:rPr>
+          <w:rFonts w:hint="eastAsia"/>
+          <w:color w:val="0070C0"/>
+          <w:sz w:val="21"/>
+          <w:szCs w:val="21"/>
+          <w:lang w:val="en-GB"/>
+        </w:rPr>
+        <w:t>u</w:t>
+      </w:r>
+      <w:r>
+        <w:rPr>
+          <w:color w:val="0070C0"/>
+          <w:sz w:val="21"/>
+          <w:szCs w:val="21"/>
+          <w:lang w:val="en-GB"/>
+        </w:rPr>
+        <w:t>sing is-a</w:t>
+      </w:r>
+    </w:p>
+    <w:p>
+      <w:pPr>
+        <w:rPr>
+          <w:lang w:val="en-GB"/>
+        </w:rPr>
+      </w:pPr>
+      <w:r>
+        <w:rPr>
+          <w:lang w:val="en-GB"/>
+        </w:rPr>
+        <w:t>W</w:t>
+      </w:r>
+      <w:r>
+        <w:rPr>
+          <w:lang w:val="en-GB"/>
+        </w:rPr>
+        <w:t xml:space="preserve">hen one class </w:t>
+      </w:r>
+      <w:r>
+        <w:rPr>
+          <w:b/>
+          <w:bCs/>
+          <w:u w:val="single"/>
+          <w:lang w:val="en-GB"/>
+        </w:rPr>
+        <w:t>inherits from</w:t>
+      </w:r>
+      <w:r>
+        <w:rPr>
+          <w:lang w:val="en-GB"/>
+        </w:rPr>
+        <w:t xml:space="preserve"> another, we say that the subclass </w:t>
+      </w:r>
+      <w:r>
+        <w:rPr>
+          <w:b/>
+          <w:bCs/>
+          <w:u w:val="single"/>
+          <w:lang w:val="en-GB"/>
+        </w:rPr>
+        <w:t>extends</w:t>
+      </w:r>
+      <w:r>
+        <w:rPr>
+          <w:lang w:val="en-GB"/>
+        </w:rPr>
+        <w:t xml:space="preserve"> the superclass. When you want to know if one thing should extend another, apply the </w:t>
+      </w:r>
+      <w:r>
+        <w:rPr>
+          <w:b/>
+          <w:bCs/>
+          <w:u w:val="single"/>
+          <w:lang w:val="en-GB"/>
+        </w:rPr>
+        <w:t>IS-A</w:t>
+      </w:r>
+      <w:r>
+        <w:rPr>
+          <w:lang w:val="en-GB"/>
+        </w:rPr>
+        <w:t xml:space="preserve"> test. Triangle IS-A Shape, yeah, that works. Cat IS-A Feline, that works too. Surgeon IS-A Doctor, still good.</w:t>
+      </w:r>
+    </w:p>
+    <w:p>
+      <w:pPr>
+        <w:rPr>
+          <w:lang w:val="en-GB"/>
+        </w:rPr>
+      </w:pPr>
+    </w:p>
+    <w:p>
+      <w:pPr>
+        <w:rPr>
+          <w:lang w:val="en-GB"/>
+        </w:rPr>
+      </w:pPr>
+      <w:r>
+        <w:rPr>
+          <w:lang w:val="en-GB"/>
+        </w:rPr>
+        <w:t>This is true anywhere in the inheritance tree. If class C extends class B, class C passes the IS-A test for both B and A.</w:t>
+      </w:r>
+    </w:p>
+    <w:p>
+      <w:pPr>
+        <w:rPr>
+          <w:lang w:val="en-GB"/>
+        </w:rPr>
+      </w:pPr>
+      <w:r>
+        <w:rPr>
+          <w:noProof/>
+          <w:lang w:val="en-GB"/>
+        </w:rPr>
+        <w:lastRenderedPageBreak/>
+        <w:drawing>
+          <wp:inline distT="0" distB="0" distL="0" distR="0" wp14:anchorId="04459DF4" wp14:editId="539719A1">
+            <wp:extent cx="1867592" cy="3068082"/>
+            <wp:effectExtent l="0" t="0" r="0" b="0"/>
+            <wp:docPr id="54" name="图片 54"/>
+            <wp:cNvGraphicFramePr>
+              <a:graphicFrameLocks xmlns:a="http://schemas.openxmlformats.org/drawingml/2006/main" noChangeAspect="1"/>
+            </wp:cNvGraphicFramePr>
+            <a:graphic xmlns:a="http://schemas.openxmlformats.org/drawingml/2006/main">
+              <a:graphicData uri="http://schemas.openxmlformats.org/drawingml/2006/picture">
+                <pic:pic xmlns:pic="http://schemas.openxmlformats.org/drawingml/2006/picture">
+                  <pic:nvPicPr>
+                    <pic:cNvPr id="0" name="Picture 2"/>
+                    <pic:cNvPicPr>
+                      <a:picLocks noChangeAspect="1" noChangeArrowheads="1"/>
+                    </pic:cNvPicPr>
+                  </pic:nvPicPr>
+                  <pic:blipFill>
+                    <a:blip r:embed="rId60" cstate="print">
+                      <a:extLst>
+                        <a:ext uri="{28A0092B-C50C-407E-A947-70E740481C1C}">
+                          <a14:useLocalDpi xmlns:a14="http://schemas.microsoft.com/office/drawing/2010/main" val="0"/>
+                        </a:ext>
+                      </a:extLst>
+                    </a:blip>
+                    <a:srcRect/>
+                    <a:stretch>
+                      <a:fillRect/>
+                    </a:stretch>
+                  </pic:blipFill>
+                  <pic:spPr bwMode="auto">
+                    <a:xfrm>
+                      <a:off x="0" y="0"/>
+                      <a:ext cx="1885303" cy="3097178"/>
+                    </a:xfrm>
+                    <a:prstGeom prst="rect">
+                      <a:avLst/>
+                    </a:prstGeom>
+                    <a:noFill/>
+                    <a:ln>
+                      <a:noFill/>
+                    </a:ln>
+                  </pic:spPr>
+                </pic:pic>
+              </a:graphicData>
+            </a:graphic>
+          </wp:inline>
+        </w:drawing>
+      </w:r>
+    </w:p>
+    <w:p>
+      <w:pPr>
+        <w:rPr>
+          <w:lang w:val="en-GB"/>
+        </w:rPr>
+      </w:pPr>
+    </w:p>
+    <w:p>
+      <w:pPr>
+        <w:rPr>
+          <w:lang w:val="en-GB"/>
+        </w:rPr>
+      </w:pPr>
+      <w:r>
+        <w:rPr>
+          <w:lang w:val="en-GB"/>
+        </w:rPr>
+        <w:t>I</w:t>
+      </w:r>
+      <w:r>
+        <w:rPr>
+          <w:lang w:val="en-GB"/>
+        </w:rPr>
+        <w:t>nheritance IS-A relationship works in only one direction! Triangle IS-A Shape makes sense, so you can have Triangle extend Shape. But the reverse—Shape IS-A Triangle—does not make sense</w:t>
+      </w:r>
+      <w:r>
+        <w:rPr>
+          <w:lang w:val="en-GB"/>
+        </w:rPr>
+        <w:t>.</w:t>
+      </w:r>
+    </w:p>
+    <w:p>
+      <w:pPr>
+        <w:rPr>
+          <w:rFonts w:hint="eastAsia"/>
+          <w:lang w:val="en-GB"/>
+        </w:rPr>
+      </w:pPr>
+    </w:p>
+    <w:p>
+      <w:pPr>
+        <w:pStyle w:val="3"/>
+        <w:rPr>
+          <w:rFonts w:hint="eastAsia"/>
+          <w:color w:val="0070C0"/>
+          <w:sz w:val="21"/>
+          <w:szCs w:val="21"/>
+          <w:lang w:val="en-GB"/>
+        </w:rPr>
+      </w:pPr>
+      <w:r>
+        <w:rPr>
+          <w:rFonts w:hint="eastAsia"/>
+          <w:color w:val="0070C0"/>
+          <w:sz w:val="21"/>
+          <w:szCs w:val="21"/>
+          <w:lang w:val="en-GB"/>
+        </w:rPr>
+        <w:t>u</w:t>
+      </w:r>
+      <w:r>
+        <w:rPr>
+          <w:color w:val="0070C0"/>
+          <w:sz w:val="21"/>
+          <w:szCs w:val="21"/>
+          <w:lang w:val="en-GB"/>
+        </w:rPr>
+        <w:t>sing has-a</w:t>
+      </w:r>
+    </w:p>
+    <w:p>
+      <w:pPr>
+        <w:rPr>
+          <w:lang w:val="en-GB"/>
+        </w:rPr>
+      </w:pPr>
+      <w:r>
+        <w:rPr>
+          <w:lang w:val="en-GB"/>
+        </w:rPr>
+        <w:t>Tub IS-A Bathroom is definitely false. Bathroom IS-A Tub doesn’t work</w:t>
+      </w:r>
+      <w:r>
+        <w:rPr>
+          <w:lang w:val="en-GB"/>
+        </w:rPr>
+        <w:t xml:space="preserve"> either</w:t>
+      </w:r>
+      <w:r>
+        <w:rPr>
+          <w:lang w:val="en-GB"/>
+        </w:rPr>
+        <w:t>.</w:t>
+      </w:r>
+      <w:r>
+        <w:rPr>
+          <w:lang w:val="en-GB"/>
+        </w:rPr>
+        <w:t xml:space="preserve"> </w:t>
+      </w:r>
+      <w:r>
+        <w:rPr>
+          <w:lang w:val="en-GB"/>
+        </w:rPr>
+        <w:t>Tub and Bathroom are related, but not through inheritance. Tub and Bathroom are joined by a HAS-A relationship.</w:t>
+      </w:r>
+    </w:p>
+    <w:p>
+      <w:pPr>
+        <w:rPr>
+          <w:lang w:val="en-GB"/>
+        </w:rPr>
+      </w:pPr>
+      <w:r>
+        <w:rPr>
+          <w:rFonts w:hint="eastAsia"/>
+          <w:noProof/>
+          <w:lang w:val="en-GB"/>
+        </w:rPr>
+        <w:drawing>
+          <wp:inline distT="0" distB="0" distL="0" distR="0" wp14:anchorId="4BCBE5FC" wp14:editId="6228E305">
+            <wp:extent cx="2837410" cy="1603975"/>
+            <wp:effectExtent l="0" t="0" r="1270" b="0"/>
+            <wp:docPr id="53" name="图片 53"/>
+            <wp:cNvGraphicFramePr>
+              <a:graphicFrameLocks xmlns:a="http://schemas.openxmlformats.org/drawingml/2006/main" noChangeAspect="1"/>
+            </wp:cNvGraphicFramePr>
+            <a:graphic xmlns:a="http://schemas.openxmlformats.org/drawingml/2006/main">
+              <a:graphicData uri="http://schemas.openxmlformats.org/drawingml/2006/picture">
+                <pic:pic xmlns:pic="http://schemas.openxmlformats.org/drawingml/2006/picture">
+                  <pic:nvPicPr>
+                    <pic:cNvPr id="0" name="Picture 1"/>
+                    <pic:cNvPicPr>
+                      <a:picLocks noChangeAspect="1" noChangeArrowheads="1"/>
+                    </pic:cNvPicPr>
+                  </pic:nvPicPr>
+                  <pic:blipFill>
+                    <a:blip r:embed="rId61">
+                      <a:extLst>
+                        <a:ext uri="{28A0092B-C50C-407E-A947-70E740481C1C}">
+                          <a14:useLocalDpi xmlns:a14="http://schemas.microsoft.com/office/drawing/2010/main" val="0"/>
+                        </a:ext>
+                      </a:extLst>
+                    </a:blip>
+                    <a:srcRect/>
+                    <a:stretch>
+                      <a:fillRect/>
+                    </a:stretch>
+                  </pic:blipFill>
+                  <pic:spPr bwMode="auto">
+                    <a:xfrm>
+                      <a:off x="0" y="0"/>
+                      <a:ext cx="2841347" cy="1606201"/>
+                    </a:xfrm>
+                    <a:prstGeom prst="rect">
+                      <a:avLst/>
+                    </a:prstGeom>
+                    <a:noFill/>
+                    <a:ln>
+                      <a:noFill/>
+                    </a:ln>
+                  </pic:spPr>
+                </pic:pic>
+              </a:graphicData>
+            </a:graphic>
+          </wp:inline>
+        </w:drawing>
+      </w:r>
+    </w:p>
+    <w:p>
+      <w:pPr>
+        <w:pStyle w:val="3"/>
+        <w:rPr>
+          <w:color w:val="0070C0"/>
+          <w:sz w:val="21"/>
+          <w:szCs w:val="21"/>
+          <w:lang w:val="en-GB"/>
+        </w:rPr>
+      </w:pPr>
+      <w:r>
+        <w:rPr>
+          <w:color w:val="0070C0"/>
+          <w:sz w:val="21"/>
+          <w:szCs w:val="21"/>
+          <w:lang w:val="en-GB"/>
+        </w:rPr>
+        <w:t>use BOTH the superclass version and my overriding subclass version of a method</w:t>
+      </w:r>
+    </w:p>
+    <w:p>
+      <w:pPr>
+        <w:rPr>
+          <w:lang w:val="en-GB"/>
+        </w:rPr>
+      </w:pPr>
+      <w:r>
+        <w:rPr>
+          <w:rFonts w:hint="eastAsia"/>
+          <w:noProof/>
+          <w:lang w:val="en-GB"/>
+        </w:rPr>
+        <w:drawing>
+          <wp:inline distT="0" distB="0" distL="0" distR="0" wp14:anchorId="0D6FE5B9" wp14:editId="082C4628">
+            <wp:extent cx="3402676" cy="930201"/>
+            <wp:effectExtent l="0" t="0" r="7620" b="3810"/>
+            <wp:docPr id="55" name="图片 55"/>
+            <wp:cNvGraphicFramePr>
+              <a:graphicFrameLocks xmlns:a="http://schemas.openxmlformats.org/drawingml/2006/main" noChangeAspect="1"/>
+            </wp:cNvGraphicFramePr>
+            <a:graphic xmlns:a="http://schemas.openxmlformats.org/drawingml/2006/main">
+              <a:graphicData uri="http://schemas.openxmlformats.org/drawingml/2006/picture">
+                <pic:pic xmlns:pic="http://schemas.openxmlformats.org/drawingml/2006/picture">
+                  <pic:nvPicPr>
+                    <pic:cNvPr id="0" name="Picture 3"/>
+                    <pic:cNvPicPr>
+                      <a:picLocks noChangeAspect="1" noChangeArrowheads="1"/>
+                    </pic:cNvPicPr>
+                  </pic:nvPicPr>
+                  <pic:blipFill>
+                    <a:blip r:embed="rId62">
+                      <a:extLst>
+                        <a:ext uri="{28A0092B-C50C-407E-A947-70E740481C1C}">
+                          <a14:useLocalDpi xmlns:a14="http://schemas.microsoft.com/office/drawing/2010/main" val="0"/>
+                        </a:ext>
+                      </a:extLst>
+                    </a:blip>
+                    <a:srcRect/>
+                    <a:stretch>
+                      <a:fillRect/>
+                    </a:stretch>
+                  </pic:blipFill>
+                  <pic:spPr bwMode="auto">
+                    <a:xfrm>
+                      <a:off x="0" y="0"/>
+                      <a:ext cx="3423678" cy="935942"/>
+                    </a:xfrm>
+                    <a:prstGeom prst="rect">
+                      <a:avLst/>
+                    </a:prstGeom>
+                    <a:noFill/>
+                    <a:ln>
+                      <a:noFill/>
+                    </a:ln>
+                  </pic:spPr>
+                </pic:pic>
+              </a:graphicData>
+            </a:graphic>
+          </wp:inline>
+        </w:drawing>
+      </w:r>
+    </w:p>
+    <w:p>
+      <w:pPr>
+        <w:pStyle w:val="3"/>
+        <w:rPr>
+          <w:color w:val="0070C0"/>
+          <w:sz w:val="21"/>
+          <w:szCs w:val="21"/>
+          <w:lang w:val="en-GB"/>
+        </w:rPr>
+      </w:pPr>
+      <w:r>
+        <w:rPr>
+          <w:color w:val="0070C0"/>
+          <w:sz w:val="21"/>
+          <w:szCs w:val="21"/>
+          <w:lang w:val="en-GB"/>
+        </w:rPr>
+        <w:lastRenderedPageBreak/>
+        <w:t>the level of access</w:t>
+      </w:r>
+    </w:p>
+    <w:p>
+      <w:pPr>
+        <w:rPr>
+          <w:lang w:val="en-GB"/>
+        </w:rPr>
+      </w:pPr>
+      <w:r>
+        <w:rPr>
+          <w:lang w:val="en-GB"/>
+        </w:rPr>
+        <w:t>A superclass can choose whether or not it wants a subclass to inherit a particular member by the level of access the particular member is given. There are four access levels that we’ll cover in this book. Moving from most restrictive to least, the four access levels are:</w:t>
+      </w:r>
+    </w:p>
+    <w:p>
+      <w:pPr>
+        <w:rPr>
+          <w:lang w:val="en-GB"/>
+        </w:rPr>
+      </w:pPr>
+      <w:r>
+        <w:rPr>
+          <w:rFonts w:hint="eastAsia"/>
+          <w:noProof/>
+          <w:lang w:val="en-GB"/>
+        </w:rPr>
+        <w:drawing>
+          <wp:inline distT="0" distB="0" distL="0" distR="0" wp14:anchorId="1C24A36F" wp14:editId="7F8F12DA">
+            <wp:extent cx="2122516" cy="230708"/>
+            <wp:effectExtent l="0" t="0" r="0" b="0"/>
+            <wp:docPr id="56" name="图片 56"/>
+            <wp:cNvGraphicFramePr>
+              <a:graphicFrameLocks xmlns:a="http://schemas.openxmlformats.org/drawingml/2006/main" noChangeAspect="1"/>
+            </wp:cNvGraphicFramePr>
+            <a:graphic xmlns:a="http://schemas.openxmlformats.org/drawingml/2006/main">
+              <a:graphicData uri="http://schemas.openxmlformats.org/drawingml/2006/picture">
+                <pic:pic xmlns:pic="http://schemas.openxmlformats.org/drawingml/2006/picture">
+                  <pic:nvPicPr>
+                    <pic:cNvPr id="0" name="Picture 4"/>
+                    <pic:cNvPicPr>
+                      <a:picLocks noChangeAspect="1" noChangeArrowheads="1"/>
+                    </pic:cNvPicPr>
+                  </pic:nvPicPr>
+                  <pic:blipFill>
+                    <a:blip r:embed="rId63">
+                      <a:extLst>
+                        <a:ext uri="{28A0092B-C50C-407E-A947-70E740481C1C}">
+                          <a14:useLocalDpi xmlns:a14="http://schemas.microsoft.com/office/drawing/2010/main" val="0"/>
+                        </a:ext>
+                      </a:extLst>
+                    </a:blip>
+                    <a:srcRect/>
+                    <a:stretch>
+                      <a:fillRect/>
+                    </a:stretch>
+                  </pic:blipFill>
+                  <pic:spPr bwMode="auto">
+                    <a:xfrm>
+                      <a:off x="0" y="0"/>
+                      <a:ext cx="2166982" cy="235541"/>
+                    </a:xfrm>
+                    <a:prstGeom prst="rect">
+                      <a:avLst/>
+                    </a:prstGeom>
+                    <a:noFill/>
+                    <a:ln>
+                      <a:noFill/>
+                    </a:ln>
+                  </pic:spPr>
+                </pic:pic>
+              </a:graphicData>
+            </a:graphic>
+          </wp:inline>
+        </w:drawing>
+      </w:r>
+    </w:p>
+    <w:p>
+      <w:pPr>
+        <w:rPr>
+          <w:lang w:val="en-GB"/>
+        </w:rPr>
+      </w:pPr>
+      <w:r>
+        <w:rPr>
+          <w:lang w:val="en-GB"/>
+        </w:rPr>
+        <w:t>Access levels control who sees what</w:t>
+      </w:r>
+      <w:r>
+        <w:rPr>
+          <w:lang w:val="en-GB"/>
+        </w:rPr>
+        <w:t>.</w:t>
+      </w:r>
+    </w:p>
+    <w:p>
+      <w:pPr>
+        <w:rPr>
+          <w:lang w:val="en-GB"/>
+        </w:rPr>
+      </w:pPr>
+      <w:r>
+        <w:rPr>
+          <w:rFonts w:hint="eastAsia"/>
+          <w:noProof/>
+          <w:lang w:val="en-GB"/>
+        </w:rPr>
+        <w:drawing>
+          <wp:inline distT="0" distB="0" distL="0" distR="0" wp14:anchorId="7C55A9D6" wp14:editId="702FAE47">
+            <wp:extent cx="1806632" cy="327746"/>
+            <wp:effectExtent l="0" t="0" r="3175" b="0"/>
+            <wp:docPr id="57" name="图片 57"/>
+            <wp:cNvGraphicFramePr>
+              <a:graphicFrameLocks xmlns:a="http://schemas.openxmlformats.org/drawingml/2006/main" noChangeAspect="1"/>
+            </wp:cNvGraphicFramePr>
+            <a:graphic xmlns:a="http://schemas.openxmlformats.org/drawingml/2006/main">
+              <a:graphicData uri="http://schemas.openxmlformats.org/drawingml/2006/picture">
+                <pic:pic xmlns:pic="http://schemas.openxmlformats.org/drawingml/2006/picture">
+                  <pic:nvPicPr>
+                    <pic:cNvPr id="0" name="Picture 5"/>
+                    <pic:cNvPicPr>
+                      <a:picLocks noChangeAspect="1" noChangeArrowheads="1"/>
+                    </pic:cNvPicPr>
+                  </pic:nvPicPr>
+                  <pic:blipFill>
+                    <a:blip r:embed="rId64">
+                      <a:extLst>
+                        <a:ext uri="{28A0092B-C50C-407E-A947-70E740481C1C}">
+                          <a14:useLocalDpi xmlns:a14="http://schemas.microsoft.com/office/drawing/2010/main" val="0"/>
+                        </a:ext>
+                      </a:extLst>
+                    </a:blip>
+                    <a:srcRect/>
+                    <a:stretch>
+                      <a:fillRect/>
+                    </a:stretch>
+                  </pic:blipFill>
+                  <pic:spPr bwMode="auto">
+                    <a:xfrm>
+                      <a:off x="0" y="0"/>
+                      <a:ext cx="1843988" cy="334523"/>
+                    </a:xfrm>
+                    <a:prstGeom prst="rect">
+                      <a:avLst/>
+                    </a:prstGeom>
+                    <a:noFill/>
+                    <a:ln>
+                      <a:noFill/>
+                    </a:ln>
+                  </pic:spPr>
+                </pic:pic>
+              </a:graphicData>
+            </a:graphic>
+          </wp:inline>
+        </w:drawing>
+      </w:r>
+    </w:p>
+    <w:p>
+      <w:pPr>
+        <w:pStyle w:val="3"/>
+        <w:rPr>
+          <w:color w:val="0070C0"/>
+          <w:sz w:val="21"/>
+          <w:szCs w:val="21"/>
+          <w:lang w:val="en-GB"/>
+        </w:rPr>
+      </w:pPr>
+      <w:r>
+        <w:rPr>
+          <w:color w:val="0070C0"/>
+          <w:sz w:val="21"/>
+          <w:szCs w:val="21"/>
+          <w:lang w:val="en-GB"/>
+        </w:rPr>
+        <w:t>w</w:t>
+      </w:r>
+      <w:r>
+        <w:rPr>
+          <w:color w:val="0070C0"/>
+          <w:sz w:val="21"/>
+          <w:szCs w:val="21"/>
+          <w:lang w:val="en-GB"/>
+        </w:rPr>
+        <w:t>hen a subclass inherits a member</w:t>
+      </w:r>
+    </w:p>
+    <w:p>
+      <w:pPr>
+        <w:rPr>
+          <w:lang w:val="en-GB"/>
+        </w:rPr>
+      </w:pPr>
+      <w:r>
+        <w:rPr>
+          <w:lang w:val="en-GB"/>
+        </w:rPr>
+        <w:t xml:space="preserve">When a subclass inherits a member, it is </w:t>
+      </w:r>
+      <w:r>
+        <w:rPr>
+          <w:b/>
+          <w:bCs/>
+          <w:u w:val="single"/>
+          <w:lang w:val="en-GB"/>
+        </w:rPr>
+        <w:t>as if the subclass defined the member itself</w:t>
+      </w:r>
+      <w:r>
+        <w:rPr>
+          <w:lang w:val="en-GB"/>
+        </w:rPr>
+        <w:t xml:space="preserve">. </w:t>
+      </w:r>
+    </w:p>
+    <w:p>
+      <w:pPr>
+        <w:rPr>
+          <w:lang w:val="en-GB"/>
+        </w:rPr>
+      </w:pPr>
+    </w:p>
+    <w:p>
+      <w:pPr>
+        <w:rPr>
+          <w:lang w:val="en-GB"/>
+        </w:rPr>
+      </w:pPr>
+      <w:r>
+        <w:rPr>
+          <w:lang w:val="en-GB"/>
+        </w:rPr>
+        <w:t xml:space="preserve">In the Shape example, Square inherited the </w:t>
+      </w:r>
+      <w:proofErr w:type="gramStart"/>
+      <w:r>
+        <w:rPr>
+          <w:lang w:val="en-GB"/>
+        </w:rPr>
+        <w:t>rotate(</w:t>
+      </w:r>
+      <w:proofErr w:type="gramEnd"/>
+      <w:r>
+        <w:rPr>
+          <w:lang w:val="en-GB"/>
+        </w:rPr>
+        <w:t xml:space="preserve">) and </w:t>
+      </w:r>
+      <w:proofErr w:type="spellStart"/>
+      <w:r>
+        <w:rPr>
+          <w:lang w:val="en-GB"/>
+        </w:rPr>
+        <w:t>playSound</w:t>
+      </w:r>
+      <w:proofErr w:type="spellEnd"/>
+      <w:r>
+        <w:rPr>
+          <w:lang w:val="en-GB"/>
+        </w:rPr>
+        <w:t xml:space="preserve">() methods and to the outside world (other code) the Square class simply has a rotate() and </w:t>
+      </w:r>
+      <w:proofErr w:type="spellStart"/>
+      <w:r>
+        <w:rPr>
+          <w:lang w:val="en-GB"/>
+        </w:rPr>
+        <w:t>playSound</w:t>
+      </w:r>
+      <w:proofErr w:type="spellEnd"/>
+      <w:r>
+        <w:rPr>
+          <w:lang w:val="en-GB"/>
+        </w:rPr>
+        <w:t xml:space="preserve">() method. </w:t>
+      </w:r>
+    </w:p>
+    <w:p>
+      <w:pPr>
+        <w:rPr>
+          <w:lang w:val="en-GB"/>
+        </w:rPr>
+      </w:pPr>
+    </w:p>
+    <w:p>
+      <w:pPr>
+        <w:rPr>
+          <w:lang w:val="en-GB"/>
+        </w:rPr>
+      </w:pPr>
+      <w:r>
+        <w:rPr>
+          <w:lang w:val="en-GB"/>
+        </w:rPr>
+        <w:t xml:space="preserve">The members of a class include the variables and methods </w:t>
+      </w:r>
+      <w:r>
+        <w:rPr>
+          <w:b/>
+          <w:bCs/>
+          <w:u w:val="single"/>
+          <w:lang w:val="en-GB"/>
+        </w:rPr>
+        <w:t>defined</w:t>
+      </w:r>
+      <w:r>
+        <w:rPr>
+          <w:lang w:val="en-GB"/>
+        </w:rPr>
+        <w:t xml:space="preserve"> in the class plus anything </w:t>
+      </w:r>
+      <w:r>
+        <w:rPr>
+          <w:b/>
+          <w:bCs/>
+          <w:u w:val="single"/>
+          <w:lang w:val="en-GB"/>
+        </w:rPr>
+        <w:t>inherited</w:t>
+      </w:r>
+      <w:r>
+        <w:rPr>
+          <w:lang w:val="en-GB"/>
+        </w:rPr>
+        <w:t xml:space="preserve"> from a superclass.</w:t>
+      </w:r>
+    </w:p>
+    <w:p>
+      <w:pPr>
+        <w:rPr>
+          <w:lang w:val="en-GB"/>
+        </w:rPr>
+      </w:pPr>
     </w:p>
     <w:p>
       <w:pPr>

</xml_diff>

<commit_message>
Chapter 7 Inheritance and Polymorphism-Overloading a method
</commit_message>
<xml_diff>
--- a/2 Java.docx
+++ b/2 Java.docx
@@ -115,19 +115,11 @@
           <w:lang w:val="en-GB"/>
         </w:rPr>
       </w:pPr>
-      <w:proofErr w:type="gramStart"/>
-      <w:r>
-        <w:rPr>
-          <w:lang w:val="en-GB"/>
-        </w:rPr>
-        <w:t>e.g.</w:t>
-      </w:r>
-      <w:proofErr w:type="gramEnd"/>
-      <w:r>
-        <w:rPr>
-          <w:lang w:val="en-GB"/>
-        </w:rPr>
-        <w:t xml:space="preserve"> </w:t>
+      <w:r>
+        <w:rPr>
+          <w:lang w:val="en-GB"/>
+        </w:rPr>
+        <w:t xml:space="preserve">e.g. </w:t>
       </w:r>
       <w:r>
         <w:rPr>
@@ -169,18 +161,8 @@
           <w:szCs w:val="21"/>
           <w:lang w:val="en-GB"/>
         </w:rPr>
-        <w:t xml:space="preserve">A stimulating learning </w:t>
-      </w:r>
-      <w:proofErr w:type="gramStart"/>
-      <w:r>
-        <w:rPr>
-          <w:sz w:val="21"/>
-          <w:szCs w:val="21"/>
-          <w:lang w:val="en-GB"/>
-        </w:rPr>
-        <w:t>process</w:t>
-      </w:r>
-      <w:proofErr w:type="gramEnd"/>
+        <w:t>A stimulating learning process</w:t>
+      </w:r>
     </w:p>
     <w:p>
       <w:pPr>
@@ -341,21 +323,7 @@
         <w:rPr>
           <w:lang w:val="en-GB"/>
         </w:rPr>
-        <w:t>（Don</w:t>
-      </w:r>
-      <w:proofErr w:type="gramStart"/>
-      <w:r>
-        <w:rPr>
-          <w:lang w:val="en-GB"/>
-        </w:rPr>
-        <w:t>’</w:t>
-      </w:r>
-      <w:proofErr w:type="gramEnd"/>
-      <w:r>
-        <w:rPr>
-          <w:lang w:val="en-GB"/>
-        </w:rPr>
-        <w:t>t just read. Stop and think.）</w:t>
+        <w:t>（Don’t just read. Stop and think.）</w:t>
       </w:r>
     </w:p>
     <w:p>
@@ -447,21 +415,7 @@
         <w:rPr>
           <w:lang w:val="en-GB"/>
         </w:rPr>
-        <w:t xml:space="preserve"> （</w:t>
-      </w:r>
-      <w:proofErr w:type="gramStart"/>
-      <w:r>
-        <w:rPr>
-          <w:lang w:val="en-GB"/>
-        </w:rPr>
-        <w:t>執</w:t>
-      </w:r>
-      <w:proofErr w:type="gramEnd"/>
-      <w:r>
-        <w:rPr>
-          <w:lang w:val="en-GB"/>
-        </w:rPr>
-        <w:t>行力）</w:t>
+        <w:t xml:space="preserve"> （執行力）</w:t>
       </w:r>
     </w:p>
     <w:p>
@@ -592,27 +546,13 @@
         <w:rPr>
           <w:lang w:val="en-GB"/>
         </w:rPr>
-        <w:t xml:space="preserve"> Your brain needs time on its own, to do more </w:t>
-      </w:r>
-      <w:proofErr w:type="gramStart"/>
-      <w:r>
-        <w:rPr>
-          <w:lang w:val="en-GB"/>
-        </w:rPr>
-        <w:t>processing.</w:t>
-      </w:r>
-      <w:r>
-        <w:rPr>
-          <w:lang w:val="en-GB"/>
-        </w:rPr>
-        <w:t>（</w:t>
-      </w:r>
-      <w:proofErr w:type="gramEnd"/>
-      <w:r>
-        <w:rPr>
-          <w:lang w:val="en-GB"/>
-        </w:rPr>
-        <w:t>消化）</w:t>
+        <w:t xml:space="preserve"> Your brain needs time on its own, to do more processing.</w:t>
+      </w:r>
+      <w:r>
+        <w:rPr>
+          <w:lang w:val="en-GB"/>
+        </w:rPr>
+        <w:t>（消化）</w:t>
       </w:r>
     </w:p>
     <w:p>
@@ -1129,16 +1069,8 @@
         <w:rPr>
           <w:lang w:val="en-GB"/>
         </w:rPr>
-        <w:t xml:space="preserve">a pair of curly braces </w:t>
-      </w:r>
-      <w:proofErr w:type="gramStart"/>
-      <w:r>
-        <w:rPr>
-          <w:lang w:val="en-GB"/>
-        </w:rPr>
-        <w:t>{ }</w:t>
-      </w:r>
-      <w:proofErr w:type="gramEnd"/>
+        <w:t>a pair of curly braces { }</w:t>
+      </w:r>
     </w:p>
     <w:p>
       <w:pPr>
@@ -1185,21 +1117,7 @@
           <w:lang w:val="en-GB"/>
         </w:rPr>
         <w:lastRenderedPageBreak/>
-        <w:t xml:space="preserve">The assignment operator is one </w:t>
-      </w:r>
-      <w:proofErr w:type="gramStart"/>
-      <w:r>
-        <w:rPr>
-          <w:lang w:val="en-GB"/>
-        </w:rPr>
-        <w:t>equals</w:t>
-      </w:r>
-      <w:proofErr w:type="gramEnd"/>
-      <w:r>
-        <w:rPr>
-          <w:lang w:val="en-GB"/>
-        </w:rPr>
-        <w:t xml:space="preserve"> sign = </w:t>
+        <w:t xml:space="preserve">The assignment operator is one equals sign = </w:t>
       </w:r>
     </w:p>
     <w:p>
@@ -1280,36 +1198,14 @@
         <w:rPr>
           <w:lang w:val="en-GB"/>
         </w:rPr>
-        <w:t>（小</w:t>
-      </w:r>
-      <w:proofErr w:type="gramStart"/>
-      <w:r>
-        <w:rPr>
-          <w:lang w:val="en-GB"/>
-        </w:rPr>
-        <w:t>括</w:t>
-      </w:r>
-      <w:proofErr w:type="gramEnd"/>
-      <w:r>
-        <w:rPr>
-          <w:lang w:val="en-GB"/>
-        </w:rPr>
-        <w:t>號）</w:t>
-      </w:r>
-      <w:r>
-        <w:rPr>
-          <w:lang w:val="en-GB"/>
-        </w:rPr>
-        <w:t xml:space="preserve">: while (x == 4) </w:t>
-      </w:r>
-      <w:proofErr w:type="gramStart"/>
-      <w:r>
-        <w:rPr>
-          <w:lang w:val="en-GB"/>
-        </w:rPr>
-        <w:t>{ }</w:t>
-      </w:r>
-      <w:proofErr w:type="gramEnd"/>
+        <w:t>（小括號）</w:t>
+      </w:r>
+      <w:r>
+        <w:rPr>
+          <w:lang w:val="en-GB"/>
+        </w:rPr>
+        <w:t>: while (x == 4) { }</w:t>
+      </w:r>
     </w:p>
     <w:p>
       <w:pPr>
@@ -1646,21 +1542,7 @@
         <w:rPr>
           <w:lang w:val="en-GB"/>
         </w:rPr>
-        <w:t xml:space="preserve"> test on an integer. In Java, can I say something like: int x = 1; while (x</w:t>
-      </w:r>
-      <w:proofErr w:type="gramStart"/>
-      <w:r>
-        <w:rPr>
-          <w:lang w:val="en-GB"/>
-        </w:rPr>
-        <w:t>){ }</w:t>
-      </w:r>
-      <w:proofErr w:type="gramEnd"/>
-      <w:r>
-        <w:rPr>
-          <w:lang w:val="en-GB"/>
-        </w:rPr>
-        <w:t xml:space="preserve"> </w:t>
+        <w:t xml:space="preserve"> test on an integer. In Java, can I say something like: int x = 1; while (x){ } </w:t>
       </w:r>
       <w:r>
         <w:rPr>
@@ -1770,16 +1652,8 @@
         <w:rPr>
           <w:lang w:val="en-GB"/>
         </w:rPr>
-        <w:t xml:space="preserve">) </w:t>
-      </w:r>
-      <w:proofErr w:type="gramStart"/>
-      <w:r>
-        <w:rPr>
-          <w:lang w:val="en-GB"/>
-        </w:rPr>
-        <w:t>{ }</w:t>
-      </w:r>
-      <w:proofErr w:type="gramEnd"/>
+        <w:t>) { }</w:t>
+      </w:r>
     </w:p>
     <w:p>
       <w:pPr>
@@ -1892,21 +1766,7 @@
         <w:rPr>
           <w:lang w:val="en-GB"/>
         </w:rPr>
-        <w:t xml:space="preserve"> keeps printing to the same line. If you want each </w:t>
-      </w:r>
-      <w:proofErr w:type="gramStart"/>
-      <w:r>
-        <w:rPr>
-          <w:lang w:val="en-GB"/>
-        </w:rPr>
-        <w:t>thing</w:t>
-      </w:r>
-      <w:proofErr w:type="gramEnd"/>
-      <w:r>
-        <w:rPr>
-          <w:lang w:val="en-GB"/>
-        </w:rPr>
-        <w:t xml:space="preserve"> you print out to be on its own line, use </w:t>
+        <w:t xml:space="preserve"> keeps printing to the same line. If you want each thing you print out to be on its own line, use </w:t>
       </w:r>
       <w:proofErr w:type="spellStart"/>
       <w:r>
@@ -2982,21 +2842,7 @@
         <w:rPr>
           <w:lang w:val="en-GB"/>
         </w:rPr>
-        <w:t>An object reference variable can be referring to one object (</w:t>
-      </w:r>
-      <w:proofErr w:type="gramStart"/>
-      <w:r>
-        <w:rPr>
-          <w:lang w:val="en-GB"/>
-        </w:rPr>
-        <w:t>e.g.</w:t>
-      </w:r>
-      <w:proofErr w:type="gramEnd"/>
-      <w:r>
-        <w:rPr>
-          <w:lang w:val="en-GB"/>
-        </w:rPr>
-        <w:t xml:space="preserve"> Dog), and then can refer to some other object (e.g. another Dog). But it cannot refer to a Cat.</w:t>
+        <w:t>An object reference variable can be referring to one object (e.g. Dog), and then can refer to some other object (e.g. another Dog). But it cannot refer to a Cat.</w:t>
       </w:r>
     </w:p>
     <w:p>
@@ -3311,25 +3157,14 @@
           <w:lang w:val="en-GB"/>
         </w:rPr>
       </w:pPr>
-      <w:proofErr w:type="gramStart"/>
-      <w:r>
-        <w:rPr>
-          <w:color w:val="0070C0"/>
-          <w:sz w:val="21"/>
-          <w:szCs w:val="21"/>
-          <w:lang w:val="en-GB"/>
-        </w:rPr>
-        <w:t>parameter  VS</w:t>
-      </w:r>
-      <w:proofErr w:type="gramEnd"/>
-      <w:r>
-        <w:rPr>
-          <w:color w:val="0070C0"/>
-          <w:sz w:val="21"/>
-          <w:szCs w:val="21"/>
-          <w:lang w:val="en-GB"/>
-        </w:rPr>
-        <w:t xml:space="preserve">  argument </w:t>
+      <w:r>
+        <w:rPr>
+          <w:color w:val="0070C0"/>
+          <w:sz w:val="21"/>
+          <w:szCs w:val="21"/>
+          <w:lang w:val="en-GB"/>
+        </w:rPr>
+        <w:t xml:space="preserve">parameter  VS  argument </w:t>
       </w:r>
     </w:p>
     <w:p>
@@ -4501,21 +4336,7 @@
         <w:rPr>
           <w:lang w:val="en-GB"/>
         </w:rPr>
-        <w:t xml:space="preserve">Mark getters and </w:t>
-      </w:r>
-      <w:proofErr w:type="gramStart"/>
-      <w:r>
-        <w:rPr>
-          <w:lang w:val="en-GB"/>
-        </w:rPr>
-        <w:t>setters</w:t>
-      </w:r>
-      <w:proofErr w:type="gramEnd"/>
-      <w:r>
-        <w:rPr>
-          <w:lang w:val="en-GB"/>
-        </w:rPr>
-        <w:t xml:space="preserve"> public.</w:t>
+        <w:t>Mark getters and setters public.</w:t>
       </w:r>
     </w:p>
     <w:p>
@@ -5051,21 +4872,12 @@
           <w:lang w:val="en-GB"/>
         </w:rPr>
       </w:pPr>
-      <w:proofErr w:type="gramStart"/>
       <w:r>
         <w:rPr>
           <w:color w:val="00B050"/>
           <w:lang w:val="en-GB"/>
         </w:rPr>
-        <w:t>So</w:t>
-      </w:r>
-      <w:proofErr w:type="gramEnd"/>
-      <w:r>
-        <w:rPr>
-          <w:color w:val="00B050"/>
-          <w:lang w:val="en-GB"/>
-        </w:rPr>
-        <w:t xml:space="preserve"> parameters are ALWAYS initialized</w:t>
+        <w:t>So parameters are ALWAYS initialized</w:t>
       </w:r>
       <w:r>
         <w:rPr>
@@ -5117,21 +4929,7 @@
         <w:rPr>
           <w:lang w:val="en-GB"/>
         </w:rPr>
-        <w:t xml:space="preserve">Use the </w:t>
-      </w:r>
-      <w:proofErr w:type="gramStart"/>
-      <w:r>
-        <w:rPr>
-          <w:lang w:val="en-GB"/>
-        </w:rPr>
-        <w:t>equals(</w:t>
-      </w:r>
-      <w:proofErr w:type="gramEnd"/>
-      <w:r>
-        <w:rPr>
-          <w:lang w:val="en-GB"/>
-        </w:rPr>
-        <w:t>) method to see if two different objects are equal.</w:t>
+        <w:t>Use the equals() method to see if two different objects are equal.</w:t>
       </w:r>
     </w:p>
     <w:p>
@@ -6188,21 +5986,7 @@
         <w:rPr>
           <w:lang w:val="en-GB"/>
         </w:rPr>
-        <w:t xml:space="preserve">”, the code will blow up at runtime. (By blow up, we actually mean throw an exception, but we don’t talk about exceptions until the Exceptions chapter. </w:t>
-      </w:r>
-      <w:proofErr w:type="gramStart"/>
-      <w:r>
-        <w:rPr>
-          <w:lang w:val="en-GB"/>
-        </w:rPr>
-        <w:t>So</w:t>
-      </w:r>
-      <w:proofErr w:type="gramEnd"/>
-      <w:r>
-        <w:rPr>
-          <w:lang w:val="en-GB"/>
-        </w:rPr>
-        <w:t xml:space="preserve"> for now, blow up is close enough.</w:t>
+        <w:t>”, the code will blow up at runtime. (By blow up, we actually mean throw an exception, but we don’t talk about exceptions until the Exceptions chapter. So for now, blow up is close enough.</w:t>
       </w:r>
       <w:r>
         <w:rPr>
@@ -6715,37 +6499,16 @@
           <w:szCs w:val="21"/>
           <w:lang w:val="en-GB"/>
         </w:rPr>
-        <w:t>++</w:t>
-      </w:r>
-      <w:proofErr w:type="gramStart"/>
-      <w:r>
-        <w:rPr>
-          <w:rFonts w:hint="eastAsia"/>
-          <w:color w:val="0070C0"/>
-          <w:sz w:val="21"/>
-          <w:szCs w:val="21"/>
-          <w:lang w:val="en-GB"/>
-        </w:rPr>
-        <w:t>x</w:t>
-      </w:r>
-      <w:r>
-        <w:rPr>
-          <w:color w:val="0070C0"/>
-          <w:sz w:val="21"/>
-          <w:szCs w:val="21"/>
-          <w:lang w:val="en-GB"/>
-        </w:rPr>
-        <w:t xml:space="preserve">  VS</w:t>
-      </w:r>
-      <w:proofErr w:type="gramEnd"/>
-      <w:r>
-        <w:rPr>
-          <w:color w:val="0070C0"/>
-          <w:sz w:val="21"/>
-          <w:szCs w:val="21"/>
-          <w:lang w:val="en-GB"/>
-        </w:rPr>
-        <w:t xml:space="preserve">  </w:t>
+        <w:t>++x</w:t>
+      </w:r>
+      <w:r>
+        <w:rPr>
+          <w:color w:val="0070C0"/>
+          <w:sz w:val="21"/>
+          <w:szCs w:val="21"/>
+          <w:lang w:val="en-GB"/>
+        </w:rPr>
+        <w:t xml:space="preserve">  VS  </w:t>
       </w:r>
       <w:r>
         <w:rPr>
@@ -7055,21 +6818,7 @@
         <w:rPr>
           <w:lang w:val="en-GB"/>
         </w:rPr>
-        <w:t xml:space="preserve">And let’s say you have a </w:t>
-      </w:r>
-      <w:proofErr w:type="gramStart"/>
-      <w:r>
-        <w:rPr>
-          <w:lang w:val="en-GB"/>
-        </w:rPr>
-        <w:t>floating point</w:t>
-      </w:r>
-      <w:proofErr w:type="gramEnd"/>
-      <w:r>
-        <w:rPr>
-          <w:lang w:val="en-GB"/>
-        </w:rPr>
-        <w:t xml:space="preserve"> number, and you just want to get at the whole number (int) part of it:</w:t>
+        <w:t>And let’s say you have a floating point number, and you just want to get at the whole number (int) part of it:</w:t>
       </w:r>
     </w:p>
     <w:p>
@@ -7180,27 +6929,7 @@
           <w:szCs w:val="21"/>
           <w:lang w:val="en-GB"/>
         </w:rPr>
-        <w:t xml:space="preserve"> to Know </w:t>
-      </w:r>
-      <w:proofErr w:type="gramStart"/>
-      <w:r>
-        <w:rPr>
-          <w:color w:val="2F5496" w:themeColor="accent1" w:themeShade="BF"/>
-          <w:sz w:val="21"/>
-          <w:szCs w:val="21"/>
-          <w:lang w:val="en-GB"/>
-        </w:rPr>
-        <w:t>The</w:t>
-      </w:r>
-      <w:proofErr w:type="gramEnd"/>
-      <w:r>
-        <w:rPr>
-          <w:color w:val="2F5496" w:themeColor="accent1" w:themeShade="BF"/>
-          <w:sz w:val="21"/>
-          <w:szCs w:val="21"/>
-          <w:lang w:val="en-GB"/>
-        </w:rPr>
-        <w:t xml:space="preserve"> Java API</w:t>
+        <w:t xml:space="preserve"> to Know The Java API</w:t>
       </w:r>
     </w:p>
     <w:p>
@@ -7280,14 +7009,7 @@
         <w:rPr>
           <w:lang w:val="en-GB"/>
         </w:rPr>
-        <w:t xml:space="preserve"> Java API/ library includes packages. A package includes </w:t>
-      </w:r>
-      <w:proofErr w:type="gramStart"/>
-      <w:r>
-        <w:rPr>
-          <w:lang w:val="en-GB"/>
-        </w:rPr>
-        <w:t>classes</w:t>
+        <w:t xml:space="preserve"> Java API/ library includes packages. A package includes classes</w:t>
       </w:r>
       <w:r>
         <w:rPr>
@@ -7295,7 +7017,6 @@
         </w:rPr>
         <w:t>(</w:t>
       </w:r>
-      <w:proofErr w:type="gramEnd"/>
       <w:r>
         <w:rPr>
           <w:lang w:val="en-GB"/>
@@ -7395,27 +7116,7 @@
           <w:szCs w:val="21"/>
           <w:lang w:val="en-GB"/>
         </w:rPr>
-        <w:t xml:space="preserve">Short Circuit Operators </w:t>
-      </w:r>
-      <w:proofErr w:type="gramStart"/>
-      <w:r>
-        <w:rPr>
-          <w:color w:val="0070C0"/>
-          <w:sz w:val="21"/>
-          <w:szCs w:val="21"/>
-          <w:lang w:val="en-GB"/>
-        </w:rPr>
-        <w:t>( &amp;</w:t>
-      </w:r>
-      <w:proofErr w:type="gramEnd"/>
-      <w:r>
-        <w:rPr>
-          <w:color w:val="0070C0"/>
-          <w:sz w:val="21"/>
-          <w:szCs w:val="21"/>
-          <w:lang w:val="en-GB"/>
-        </w:rPr>
-        <w:t xml:space="preserve">&amp; , || ) </w:t>
+        <w:t xml:space="preserve">Short Circuit Operators ( &amp;&amp; , || ) </w:t>
       </w:r>
     </w:p>
     <w:p>
@@ -7448,21 +7149,7 @@
         <w:rPr>
           <w:lang w:val="en-GB"/>
         </w:rPr>
-        <w:t xml:space="preserve">In the case of &amp;&amp;, the expression will be true only if both sides of the &amp;&amp; are true. </w:t>
-      </w:r>
-      <w:proofErr w:type="gramStart"/>
-      <w:r>
-        <w:rPr>
-          <w:lang w:val="en-GB"/>
-        </w:rPr>
-        <w:t>So</w:t>
-      </w:r>
-      <w:proofErr w:type="gramEnd"/>
-      <w:r>
-        <w:rPr>
-          <w:lang w:val="en-GB"/>
-        </w:rPr>
-        <w:t xml:space="preserve"> if the JVM sees that the left side of a &amp;&amp; expression is false, it stops right there! Doesn’t even bother to look at the right side. </w:t>
+        <w:t xml:space="preserve">In the case of &amp;&amp;, the expression will be true only if both sides of the &amp;&amp; are true. So if the JVM sees that the left side of a &amp;&amp; expression is false, it stops right there! Doesn’t even bother to look at the right side. </w:t>
       </w:r>
     </w:p>
     <w:p>
@@ -7515,27 +7202,7 @@
           <w:szCs w:val="21"/>
           <w:lang w:val="en-GB"/>
         </w:rPr>
-        <w:t xml:space="preserve">Non Short Circuit Operators </w:t>
-      </w:r>
-      <w:proofErr w:type="gramStart"/>
-      <w:r>
-        <w:rPr>
-          <w:color w:val="0070C0"/>
-          <w:sz w:val="21"/>
-          <w:szCs w:val="21"/>
-          <w:lang w:val="en-GB"/>
-        </w:rPr>
-        <w:t>( &amp;</w:t>
-      </w:r>
-      <w:proofErr w:type="gramEnd"/>
-      <w:r>
-        <w:rPr>
-          <w:color w:val="0070C0"/>
-          <w:sz w:val="21"/>
-          <w:szCs w:val="21"/>
-          <w:lang w:val="en-GB"/>
-        </w:rPr>
-        <w:t xml:space="preserve"> , | ) </w:t>
+        <w:t xml:space="preserve">Non Short Circuit Operators ( &amp; , | ) </w:t>
       </w:r>
     </w:p>
     <w:p>
@@ -7790,7 +7457,6 @@
         <w:t xml:space="preserve">Unless the class is in the </w:t>
       </w:r>
       <w:proofErr w:type="spellStart"/>
-      <w:proofErr w:type="gramStart"/>
       <w:r>
         <w:rPr>
           <w:lang w:val="en-GB"/>
@@ -7798,7 +7464,6 @@
         <w:t>java.lang</w:t>
       </w:r>
       <w:proofErr w:type="spellEnd"/>
-      <w:proofErr w:type="gramEnd"/>
       <w:r>
         <w:rPr>
           <w:lang w:val="en-GB"/>
@@ -7833,7 +7498,6 @@
         <w:t xml:space="preserve">The class </w:t>
       </w:r>
       <w:proofErr w:type="spellStart"/>
-      <w:proofErr w:type="gramStart"/>
       <w:r>
         <w:rPr>
           <w:lang w:val="en-GB"/>
@@ -7841,7 +7505,6 @@
         <w:t>java.lang</w:t>
       </w:r>
       <w:proofErr w:type="spellEnd"/>
-      <w:proofErr w:type="gramEnd"/>
       <w:r>
         <w:rPr>
           <w:lang w:val="en-GB"/>
@@ -8240,7 +7903,6 @@
         <w:t xml:space="preserve">The mother of all standard extensions was the Swing library. It included several packages, all of which began with </w:t>
       </w:r>
       <w:proofErr w:type="spellStart"/>
-      <w:proofErr w:type="gramStart"/>
       <w:r>
         <w:rPr>
           <w:lang w:val="en-GB"/>
@@ -8248,7 +7910,6 @@
         <w:t>javax.swing</w:t>
       </w:r>
       <w:proofErr w:type="spellEnd"/>
-      <w:proofErr w:type="gramEnd"/>
       <w:r>
         <w:rPr>
           <w:lang w:val="en-GB"/>
@@ -9243,7 +8904,6 @@
     <w:p>
       <w:pPr>
         <w:rPr>
-          <w:rFonts w:hint="eastAsia"/>
           <w:lang w:val="en-GB"/>
         </w:rPr>
       </w:pPr>
@@ -9252,7 +8912,6 @@
       <w:pPr>
         <w:pStyle w:val="3"/>
         <w:rPr>
-          <w:rFonts w:hint="eastAsia"/>
           <w:color w:val="0070C0"/>
           <w:sz w:val="21"/>
           <w:szCs w:val="21"/>
@@ -9654,16 +9313,7 @@
           <w:szCs w:val="21"/>
           <w:lang w:val="en-GB"/>
         </w:rPr>
-        <w:t>w</w:t>
-      </w:r>
-      <w:r>
-        <w:rPr>
-          <w:color w:val="0070C0"/>
-          <w:sz w:val="21"/>
-          <w:szCs w:val="21"/>
-          <w:lang w:val="en-GB"/>
-        </w:rPr>
-        <w:t>hen a subclass inherits a member</w:t>
+        <w:t>when a subclass inherits a member</w:t>
       </w:r>
     </w:p>
     <w:p>
@@ -9711,21 +9361,7 @@
         <w:rPr>
           <w:lang w:val="en-GB"/>
         </w:rPr>
-        <w:t xml:space="preserve">In the Shape example, Square inherited the </w:t>
-      </w:r>
-      <w:proofErr w:type="gramStart"/>
-      <w:r>
-        <w:rPr>
-          <w:lang w:val="en-GB"/>
-        </w:rPr>
-        <w:t>rotate(</w:t>
-      </w:r>
-      <w:proofErr w:type="gramEnd"/>
-      <w:r>
-        <w:rPr>
-          <w:lang w:val="en-GB"/>
-        </w:rPr>
-        <w:t xml:space="preserve">) and </w:t>
+        <w:t xml:space="preserve">In the Shape example, Square inherited the rotate() and </w:t>
       </w:r>
       <w:proofErr w:type="spellStart"/>
       <w:r>
@@ -9812,6 +9448,1645 @@
           <w:lang w:val="en-GB"/>
         </w:rPr>
       </w:pPr>
+    </w:p>
+    <w:p>
+      <w:pPr>
+        <w:pStyle w:val="3"/>
+        <w:rPr>
+          <w:color w:val="0070C0"/>
+          <w:sz w:val="21"/>
+          <w:szCs w:val="21"/>
+          <w:lang w:val="en-GB"/>
+        </w:rPr>
+      </w:pPr>
+      <w:r>
+        <w:rPr>
+          <w:rFonts w:hint="eastAsia"/>
+          <w:color w:val="0070C0"/>
+          <w:sz w:val="21"/>
+          <w:szCs w:val="21"/>
+          <w:lang w:val="en-GB"/>
+        </w:rPr>
+        <w:t>p</w:t>
+      </w:r>
+      <w:r>
+        <w:rPr>
+          <w:color w:val="0070C0"/>
+          <w:sz w:val="21"/>
+          <w:szCs w:val="21"/>
+          <w:lang w:val="en-GB"/>
+        </w:rPr>
+        <w:t>olymorphism</w:t>
+      </w:r>
+    </w:p>
+    <w:p>
+      <w:pPr>
+        <w:rPr>
+          <w:lang w:val="en-GB"/>
+        </w:rPr>
+      </w:pPr>
+      <w:r>
+        <w:rPr>
+          <w:rFonts w:hint="eastAsia"/>
+          <w:lang w:val="en-GB"/>
+        </w:rPr>
+        <w:t>Before we learn polymorphism</w:t>
+      </w:r>
+      <w:r>
+        <w:rPr>
+          <w:lang w:val="en-GB"/>
+        </w:rPr>
+        <w:t xml:space="preserve">, </w:t>
+      </w:r>
+      <w:r>
+        <w:rPr>
+          <w:rFonts w:hint="eastAsia"/>
+          <w:lang w:val="en-GB"/>
+        </w:rPr>
+        <w:t>we know that</w:t>
+      </w:r>
+      <w:r>
+        <w:rPr>
+          <w:lang w:val="en-GB"/>
+        </w:rPr>
+        <w:t>:</w:t>
+      </w:r>
+    </w:p>
+    <w:p>
+      <w:pPr>
+        <w:rPr>
+          <w:lang w:val="en-GB"/>
+        </w:rPr>
+      </w:pPr>
+      <w:r>
+        <w:rPr>
+          <w:lang w:val="en-GB"/>
+        </w:rPr>
+        <w:t xml:space="preserve">Dog </w:t>
+      </w:r>
+      <w:proofErr w:type="spellStart"/>
+      <w:r>
+        <w:rPr>
+          <w:lang w:val="en-GB"/>
+        </w:rPr>
+        <w:t>myDog</w:t>
+      </w:r>
+      <w:proofErr w:type="spellEnd"/>
+      <w:r>
+        <w:rPr>
+          <w:lang w:val="en-GB"/>
+        </w:rPr>
+        <w:t xml:space="preserve"> = new Dog();</w:t>
+      </w:r>
+    </w:p>
+    <w:p>
+      <w:pPr>
+        <w:rPr>
+          <w:lang w:val="en-GB"/>
+        </w:rPr>
+      </w:pPr>
+      <w:r>
+        <w:rPr>
+          <w:rFonts w:hint="eastAsia"/>
+          <w:noProof/>
+          <w:lang w:val="en-GB"/>
+        </w:rPr>
+        <w:drawing>
+          <wp:inline distT="0" distB="0" distL="0" distR="0" wp14:anchorId="305333F1" wp14:editId="76E6DAF7">
+            <wp:extent cx="3355041" cy="2298128"/>
+            <wp:effectExtent l="0" t="0" r="0" b="6985"/>
+            <wp:docPr id="59" name="图片 59"/>
+            <wp:cNvGraphicFramePr>
+              <a:graphicFrameLocks xmlns:a="http://schemas.openxmlformats.org/drawingml/2006/main" noChangeAspect="1"/>
+            </wp:cNvGraphicFramePr>
+            <a:graphic xmlns:a="http://schemas.openxmlformats.org/drawingml/2006/main">
+              <a:graphicData uri="http://schemas.openxmlformats.org/drawingml/2006/picture">
+                <pic:pic xmlns:pic="http://schemas.openxmlformats.org/drawingml/2006/picture">
+                  <pic:nvPicPr>
+                    <pic:cNvPr id="0" name="Picture 2"/>
+                    <pic:cNvPicPr>
+                      <a:picLocks noChangeAspect="1" noChangeArrowheads="1"/>
+                    </pic:cNvPicPr>
+                  </pic:nvPicPr>
+                  <pic:blipFill>
+                    <a:blip r:embed="rId65">
+                      <a:extLst>
+                        <a:ext uri="{28A0092B-C50C-407E-A947-70E740481C1C}">
+                          <a14:useLocalDpi xmlns:a14="http://schemas.microsoft.com/office/drawing/2010/main" val="0"/>
+                        </a:ext>
+                      </a:extLst>
+                    </a:blip>
+                    <a:srcRect/>
+                    <a:stretch>
+                      <a:fillRect/>
+                    </a:stretch>
+                  </pic:blipFill>
+                  <pic:spPr bwMode="auto">
+                    <a:xfrm>
+                      <a:off x="0" y="0"/>
+                      <a:ext cx="3360117" cy="2301605"/>
+                    </a:xfrm>
+                    <a:prstGeom prst="rect">
+                      <a:avLst/>
+                    </a:prstGeom>
+                    <a:noFill/>
+                    <a:ln>
+                      <a:noFill/>
+                    </a:ln>
+                  </pic:spPr>
+                </pic:pic>
+              </a:graphicData>
+            </a:graphic>
+          </wp:inline>
+        </w:drawing>
+      </w:r>
+    </w:p>
+    <w:p>
+      <w:pPr>
+        <w:rPr>
+          <w:lang w:val="en-GB"/>
+        </w:rPr>
+      </w:pPr>
+    </w:p>
+    <w:p>
+      <w:pPr>
+        <w:rPr>
+          <w:lang w:val="en-GB"/>
+        </w:rPr>
+      </w:pPr>
+      <w:r>
+        <w:rPr>
+          <w:lang w:val="en-GB"/>
+        </w:rPr>
+        <w:t>With polymorphism, the reference type can be a superclass of the actual object type.</w:t>
+      </w:r>
+    </w:p>
+    <w:p>
+      <w:pPr>
+        <w:rPr>
+          <w:lang w:val="en-GB"/>
+        </w:rPr>
+      </w:pPr>
+    </w:p>
+    <w:p>
+      <w:pPr>
+        <w:rPr>
+          <w:lang w:val="en-GB"/>
+        </w:rPr>
+      </w:pPr>
+      <w:r>
+        <w:rPr>
+          <w:rFonts w:hint="eastAsia"/>
+          <w:noProof/>
+          <w:lang w:val="en-GB"/>
+        </w:rPr>
+        <w:lastRenderedPageBreak/>
+        <w:drawing>
+          <wp:inline distT="0" distB="0" distL="0" distR="0" wp14:anchorId="56C53A0E" wp14:editId="349ED317">
+            <wp:extent cx="5271135" cy="2326640"/>
+            <wp:effectExtent l="0" t="0" r="5715" b="0"/>
+            <wp:docPr id="58" name="图片 58"/>
+            <wp:cNvGraphicFramePr>
+              <a:graphicFrameLocks xmlns:a="http://schemas.openxmlformats.org/drawingml/2006/main" noChangeAspect="1"/>
+            </wp:cNvGraphicFramePr>
+            <a:graphic xmlns:a="http://schemas.openxmlformats.org/drawingml/2006/main">
+              <a:graphicData uri="http://schemas.openxmlformats.org/drawingml/2006/picture">
+                <pic:pic xmlns:pic="http://schemas.openxmlformats.org/drawingml/2006/picture">
+                  <pic:nvPicPr>
+                    <pic:cNvPr id="0" name="Picture 1"/>
+                    <pic:cNvPicPr>
+                      <a:picLocks noChangeAspect="1" noChangeArrowheads="1"/>
+                    </pic:cNvPicPr>
+                  </pic:nvPicPr>
+                  <pic:blipFill>
+                    <a:blip r:embed="rId66">
+                      <a:extLst>
+                        <a:ext uri="{28A0092B-C50C-407E-A947-70E740481C1C}">
+                          <a14:useLocalDpi xmlns:a14="http://schemas.microsoft.com/office/drawing/2010/main" val="0"/>
+                        </a:ext>
+                      </a:extLst>
+                    </a:blip>
+                    <a:srcRect/>
+                    <a:stretch>
+                      <a:fillRect/>
+                    </a:stretch>
+                  </pic:blipFill>
+                  <pic:spPr bwMode="auto">
+                    <a:xfrm>
+                      <a:off x="0" y="0"/>
+                      <a:ext cx="5271135" cy="2326640"/>
+                    </a:xfrm>
+                    <a:prstGeom prst="rect">
+                      <a:avLst/>
+                    </a:prstGeom>
+                    <a:noFill/>
+                    <a:ln>
+                      <a:noFill/>
+                    </a:ln>
+                  </pic:spPr>
+                </pic:pic>
+              </a:graphicData>
+            </a:graphic>
+          </wp:inline>
+        </w:drawing>
+      </w:r>
+    </w:p>
+    <w:p>
+      <w:pPr>
+        <w:rPr>
+          <w:lang w:val="en-GB"/>
+        </w:rPr>
+      </w:pPr>
+      <w:r>
+        <w:rPr>
+          <w:rFonts w:hint="eastAsia"/>
+          <w:lang w:val="en-GB"/>
+        </w:rPr>
+        <w:t>A</w:t>
+      </w:r>
+      <w:r>
+        <w:rPr>
+          <w:lang w:val="en-GB"/>
+        </w:rPr>
+        <w:t>nother example</w:t>
+      </w:r>
+      <w:r>
+        <w:rPr>
+          <w:lang w:val="en-GB"/>
+        </w:rPr>
+        <w:t xml:space="preserve"> of polymorphism:</w:t>
+      </w:r>
+    </w:p>
+    <w:p>
+      <w:pPr>
+        <w:rPr>
+          <w:lang w:val="en-GB"/>
+        </w:rPr>
+      </w:pPr>
+      <w:r>
+        <w:rPr>
+          <w:rFonts w:hint="eastAsia"/>
+          <w:noProof/>
+          <w:lang w:val="en-GB"/>
+        </w:rPr>
+        <w:drawing>
+          <wp:inline distT="0" distB="0" distL="0" distR="0" wp14:anchorId="6030284C" wp14:editId="0BDF65D3">
+            <wp:extent cx="5271135" cy="3919855"/>
+            <wp:effectExtent l="0" t="0" r="5715" b="4445"/>
+            <wp:docPr id="60" name="图片 60"/>
+            <wp:cNvGraphicFramePr>
+              <a:graphicFrameLocks xmlns:a="http://schemas.openxmlformats.org/drawingml/2006/main" noChangeAspect="1"/>
+            </wp:cNvGraphicFramePr>
+            <a:graphic xmlns:a="http://schemas.openxmlformats.org/drawingml/2006/main">
+              <a:graphicData uri="http://schemas.openxmlformats.org/drawingml/2006/picture">
+                <pic:pic xmlns:pic="http://schemas.openxmlformats.org/drawingml/2006/picture">
+                  <pic:nvPicPr>
+                    <pic:cNvPr id="0" name="Picture 3"/>
+                    <pic:cNvPicPr>
+                      <a:picLocks noChangeAspect="1" noChangeArrowheads="1"/>
+                    </pic:cNvPicPr>
+                  </pic:nvPicPr>
+                  <pic:blipFill>
+                    <a:blip r:embed="rId67">
+                      <a:extLst>
+                        <a:ext uri="{28A0092B-C50C-407E-A947-70E740481C1C}">
+                          <a14:useLocalDpi xmlns:a14="http://schemas.microsoft.com/office/drawing/2010/main" val="0"/>
+                        </a:ext>
+                      </a:extLst>
+                    </a:blip>
+                    <a:srcRect/>
+                    <a:stretch>
+                      <a:fillRect/>
+                    </a:stretch>
+                  </pic:blipFill>
+                  <pic:spPr bwMode="auto">
+                    <a:xfrm>
+                      <a:off x="0" y="0"/>
+                      <a:ext cx="5271135" cy="3919855"/>
+                    </a:xfrm>
+                    <a:prstGeom prst="rect">
+                      <a:avLst/>
+                    </a:prstGeom>
+                    <a:noFill/>
+                    <a:ln>
+                      <a:noFill/>
+                    </a:ln>
+                  </pic:spPr>
+                </pic:pic>
+              </a:graphicData>
+            </a:graphic>
+          </wp:inline>
+        </w:drawing>
+      </w:r>
+    </w:p>
+    <w:p>
+      <w:pPr>
+        <w:rPr>
+          <w:lang w:val="en-GB"/>
+        </w:rPr>
+      </w:pPr>
+      <w:r>
+        <w:rPr>
+          <w:rFonts w:hint="eastAsia"/>
+          <w:lang w:val="en-GB"/>
+        </w:rPr>
+        <w:t>————————————</w:t>
+      </w:r>
+    </w:p>
+    <w:p>
+      <w:pPr>
+        <w:rPr>
+          <w:lang w:val="en-GB"/>
+        </w:rPr>
+      </w:pPr>
+      <w:r>
+        <w:rPr>
+          <w:rFonts w:hint="eastAsia"/>
+          <w:noProof/>
+          <w:lang w:val="en-GB"/>
+        </w:rPr>
+        <w:lastRenderedPageBreak/>
+        <w:drawing>
+          <wp:inline distT="0" distB="0" distL="0" distR="0" wp14:anchorId="5E5C932D" wp14:editId="21DB8154">
+            <wp:extent cx="5270500" cy="2671445"/>
+            <wp:effectExtent l="0" t="0" r="6350" b="0"/>
+            <wp:docPr id="61" name="图片 61"/>
+            <wp:cNvGraphicFramePr>
+              <a:graphicFrameLocks xmlns:a="http://schemas.openxmlformats.org/drawingml/2006/main" noChangeAspect="1"/>
+            </wp:cNvGraphicFramePr>
+            <a:graphic xmlns:a="http://schemas.openxmlformats.org/drawingml/2006/main">
+              <a:graphicData uri="http://schemas.openxmlformats.org/drawingml/2006/picture">
+                <pic:pic xmlns:pic="http://schemas.openxmlformats.org/drawingml/2006/picture">
+                  <pic:nvPicPr>
+                    <pic:cNvPr id="0" name="Picture 1"/>
+                    <pic:cNvPicPr>
+                      <a:picLocks noChangeAspect="1" noChangeArrowheads="1"/>
+                    </pic:cNvPicPr>
+                  </pic:nvPicPr>
+                  <pic:blipFill>
+                    <a:blip r:embed="rId68">
+                      <a:extLst>
+                        <a:ext uri="{28A0092B-C50C-407E-A947-70E740481C1C}">
+                          <a14:useLocalDpi xmlns:a14="http://schemas.microsoft.com/office/drawing/2010/main" val="0"/>
+                        </a:ext>
+                      </a:extLst>
+                    </a:blip>
+                    <a:srcRect/>
+                    <a:stretch>
+                      <a:fillRect/>
+                    </a:stretch>
+                  </pic:blipFill>
+                  <pic:spPr bwMode="auto">
+                    <a:xfrm>
+                      <a:off x="0" y="0"/>
+                      <a:ext cx="5270500" cy="2671445"/>
+                    </a:xfrm>
+                    <a:prstGeom prst="rect">
+                      <a:avLst/>
+                    </a:prstGeom>
+                    <a:noFill/>
+                    <a:ln>
+                      <a:noFill/>
+                    </a:ln>
+                  </pic:spPr>
+                </pic:pic>
+              </a:graphicData>
+            </a:graphic>
+          </wp:inline>
+        </w:drawing>
+      </w:r>
+    </w:p>
+    <w:p>
+      <w:pPr>
+        <w:rPr>
+          <w:lang w:val="en-GB"/>
+        </w:rPr>
+      </w:pPr>
+      <w:r>
+        <w:rPr>
+          <w:rFonts w:hint="eastAsia"/>
+          <w:noProof/>
+          <w:lang w:val="en-GB"/>
+        </w:rPr>
+        <w:drawing>
+          <wp:inline distT="0" distB="0" distL="0" distR="0" wp14:anchorId="029C8B06" wp14:editId="7E2373F6">
+            <wp:extent cx="5270500" cy="2239010"/>
+            <wp:effectExtent l="0" t="0" r="6350" b="8890"/>
+            <wp:docPr id="62" name="图片 62"/>
+            <wp:cNvGraphicFramePr>
+              <a:graphicFrameLocks xmlns:a="http://schemas.openxmlformats.org/drawingml/2006/main" noChangeAspect="1"/>
+            </wp:cNvGraphicFramePr>
+            <a:graphic xmlns:a="http://schemas.openxmlformats.org/drawingml/2006/main">
+              <a:graphicData uri="http://schemas.openxmlformats.org/drawingml/2006/picture">
+                <pic:pic xmlns:pic="http://schemas.openxmlformats.org/drawingml/2006/picture">
+                  <pic:nvPicPr>
+                    <pic:cNvPr id="0" name="Picture 2"/>
+                    <pic:cNvPicPr>
+                      <a:picLocks noChangeAspect="1" noChangeArrowheads="1"/>
+                    </pic:cNvPicPr>
+                  </pic:nvPicPr>
+                  <pic:blipFill>
+                    <a:blip r:embed="rId69">
+                      <a:extLst>
+                        <a:ext uri="{28A0092B-C50C-407E-A947-70E740481C1C}">
+                          <a14:useLocalDpi xmlns:a14="http://schemas.microsoft.com/office/drawing/2010/main" val="0"/>
+                        </a:ext>
+                      </a:extLst>
+                    </a:blip>
+                    <a:srcRect/>
+                    <a:stretch>
+                      <a:fillRect/>
+                    </a:stretch>
+                  </pic:blipFill>
+                  <pic:spPr bwMode="auto">
+                    <a:xfrm>
+                      <a:off x="0" y="0"/>
+                      <a:ext cx="5270500" cy="2239010"/>
+                    </a:xfrm>
+                    <a:prstGeom prst="rect">
+                      <a:avLst/>
+                    </a:prstGeom>
+                    <a:noFill/>
+                    <a:ln>
+                      <a:noFill/>
+                    </a:ln>
+                  </pic:spPr>
+                </pic:pic>
+              </a:graphicData>
+            </a:graphic>
+          </wp:inline>
+        </w:drawing>
+      </w:r>
+    </w:p>
+    <w:p>
+      <w:pPr>
+        <w:pStyle w:val="3"/>
+        <w:rPr>
+          <w:color w:val="0070C0"/>
+          <w:sz w:val="21"/>
+          <w:szCs w:val="21"/>
+          <w:lang w:val="en-GB"/>
+        </w:rPr>
+      </w:pPr>
+      <w:r>
+        <w:rPr>
+          <w:color w:val="0070C0"/>
+          <w:sz w:val="21"/>
+          <w:szCs w:val="21"/>
+          <w:lang w:val="en-GB"/>
+        </w:rPr>
+        <w:t xml:space="preserve">Are there any practical limits on the levels of subclassing? How deep can you go? </w:t>
+      </w:r>
+    </w:p>
+    <w:p>
+      <w:pPr>
+        <w:rPr>
+          <w:lang w:val="en-GB"/>
+        </w:rPr>
+      </w:pPr>
+      <w:r>
+        <w:rPr>
+          <w:lang w:val="en-GB"/>
+        </w:rPr>
+        <w:t xml:space="preserve">If you look in the Java API, you’ll see that </w:t>
+      </w:r>
+      <w:r>
+        <w:rPr>
+          <w:u w:val="single"/>
+          <w:lang w:val="en-GB"/>
+        </w:rPr>
+        <w:t>most inheritance</w:t>
+      </w:r>
+      <w:r>
+        <w:rPr>
+          <w:lang w:val="en-GB"/>
+        </w:rPr>
+        <w:t xml:space="preserve"> hierarchies are </w:t>
+      </w:r>
+      <w:r>
+        <w:rPr>
+          <w:u w:val="single"/>
+          <w:lang w:val="en-GB"/>
+        </w:rPr>
+        <w:t>wide but not deep</w:t>
+      </w:r>
+      <w:r>
+        <w:rPr>
+          <w:lang w:val="en-GB"/>
+        </w:rPr>
+        <w:t xml:space="preserve">. Most are </w:t>
+      </w:r>
+      <w:r>
+        <w:rPr>
+          <w:u w:val="single"/>
+          <w:lang w:val="en-GB"/>
+        </w:rPr>
+        <w:t>no more than one or two levels deep</w:t>
+      </w:r>
+      <w:r>
+        <w:rPr>
+          <w:lang w:val="en-GB"/>
+        </w:rPr>
+        <w:t xml:space="preserve">, although there are </w:t>
+      </w:r>
+      <w:r>
+        <w:rPr>
+          <w:u w:val="single"/>
+          <w:lang w:val="en-GB"/>
+        </w:rPr>
+        <w:t>exceptions</w:t>
+      </w:r>
+      <w:r>
+        <w:rPr>
+          <w:lang w:val="en-GB"/>
+        </w:rPr>
+        <w:t xml:space="preserve"> (especially in the </w:t>
+      </w:r>
+      <w:r>
+        <w:rPr>
+          <w:u w:val="single"/>
+          <w:lang w:val="en-GB"/>
+        </w:rPr>
+        <w:t>GUI classes</w:t>
+      </w:r>
+      <w:r>
+        <w:rPr>
+          <w:lang w:val="en-GB"/>
+        </w:rPr>
+        <w:t xml:space="preserve">). You’ll come to realize that it usually </w:t>
+      </w:r>
+      <w:r>
+        <w:rPr>
+          <w:u w:val="single"/>
+          <w:lang w:val="en-GB"/>
+        </w:rPr>
+        <w:t>makes more sense to keep your inheritance trees shallow</w:t>
+      </w:r>
+      <w:r>
+        <w:rPr>
+          <w:lang w:val="en-GB"/>
+        </w:rPr>
+        <w:t xml:space="preserve">, but there </w:t>
+      </w:r>
+      <w:r>
+        <w:rPr>
+          <w:u w:val="single"/>
+          <w:lang w:val="en-GB"/>
+        </w:rPr>
+        <w:t>isn’t a hard limit</w:t>
+      </w:r>
+      <w:r>
+        <w:rPr>
+          <w:lang w:val="en-GB"/>
+        </w:rPr>
+        <w:t xml:space="preserve"> (well, not one that you’d ever run into)</w:t>
+      </w:r>
+      <w:r>
+        <w:rPr>
+          <w:lang w:val="en-GB"/>
+        </w:rPr>
+        <w:t>.</w:t>
+      </w:r>
+    </w:p>
+    <w:p>
+      <w:pPr>
+        <w:rPr>
+          <w:rFonts w:hint="eastAsia"/>
+          <w:lang w:val="en-GB"/>
+        </w:rPr>
+      </w:pPr>
+    </w:p>
+    <w:p>
+      <w:pPr>
+        <w:pStyle w:val="3"/>
+        <w:rPr>
+          <w:color w:val="0070C0"/>
+          <w:sz w:val="21"/>
+          <w:szCs w:val="21"/>
+          <w:lang w:val="en-GB"/>
+        </w:rPr>
+      </w:pPr>
+      <w:r>
+        <w:rPr>
+          <w:color w:val="0070C0"/>
+          <w:sz w:val="21"/>
+          <w:szCs w:val="21"/>
+          <w:lang w:val="en-GB"/>
+        </w:rPr>
+        <w:t>I</w:t>
+      </w:r>
+      <w:r>
+        <w:rPr>
+          <w:color w:val="0070C0"/>
+          <w:sz w:val="21"/>
+          <w:szCs w:val="21"/>
+          <w:lang w:val="en-GB"/>
+        </w:rPr>
+        <w:t xml:space="preserve">f you don’t have access to the source code for a class, but you want to change the way a method of that class works, could you use subclassing to do that? </w:t>
+      </w:r>
+      <w:r>
+        <w:rPr>
+          <w:color w:val="0070C0"/>
+          <w:sz w:val="21"/>
+          <w:szCs w:val="21"/>
+          <w:highlight w:val="yellow"/>
+          <w:lang w:val="en-GB"/>
+        </w:rPr>
+        <w:t>To extend the “bad” class and override the method with your own better code</w:t>
+      </w:r>
+      <w:r>
+        <w:rPr>
+          <w:color w:val="0070C0"/>
+          <w:sz w:val="21"/>
+          <w:szCs w:val="21"/>
+          <w:lang w:val="en-GB"/>
+        </w:rPr>
+        <w:t xml:space="preserve">? </w:t>
+      </w:r>
+    </w:p>
+    <w:p>
+      <w:pPr>
+        <w:rPr>
+          <w:lang w:val="en-GB"/>
+        </w:rPr>
+      </w:pPr>
+      <w:r>
+        <w:rPr>
+          <w:lang w:val="en-GB"/>
+        </w:rPr>
+        <w:t>Yep. That’s one cool feature of OO, and sometimes it saves you from having to rewrite the class from scratch, or track down the programmer who hid the source code</w:t>
+      </w:r>
+      <w:r>
+        <w:rPr>
+          <w:lang w:val="en-GB"/>
+        </w:rPr>
+        <w:t>.</w:t>
+      </w:r>
+    </w:p>
+    <w:p>
+      <w:pPr>
+        <w:rPr>
+          <w:lang w:val="en-GB"/>
+        </w:rPr>
+      </w:pPr>
+    </w:p>
+    <w:p>
+      <w:pPr>
+        <w:pStyle w:val="3"/>
+        <w:rPr>
+          <w:rFonts w:hint="eastAsia"/>
+          <w:color w:val="0070C0"/>
+          <w:sz w:val="21"/>
+          <w:szCs w:val="21"/>
+          <w:lang w:val="en-GB"/>
+        </w:rPr>
+      </w:pPr>
+      <w:r>
+        <w:rPr>
+          <w:color w:val="0070C0"/>
+          <w:sz w:val="21"/>
+          <w:szCs w:val="21"/>
+          <w:lang w:val="en-GB"/>
+        </w:rPr>
+        <w:lastRenderedPageBreak/>
+        <w:t xml:space="preserve">a class </w:t>
+      </w:r>
+      <w:r>
+        <w:rPr>
+          <w:rFonts w:hint="eastAsia"/>
+          <w:color w:val="0070C0"/>
+          <w:sz w:val="21"/>
+          <w:szCs w:val="21"/>
+          <w:lang w:val="en-GB"/>
+        </w:rPr>
+        <w:t>c</w:t>
+      </w:r>
+      <w:r>
+        <w:rPr>
+          <w:color w:val="0070C0"/>
+          <w:sz w:val="21"/>
+          <w:szCs w:val="21"/>
+          <w:lang w:val="en-GB"/>
+        </w:rPr>
+        <w:t xml:space="preserve">annot </w:t>
+      </w:r>
+      <w:r>
+        <w:rPr>
+          <w:color w:val="0070C0"/>
+          <w:sz w:val="21"/>
+          <w:szCs w:val="21"/>
+          <w:lang w:val="en-GB"/>
+        </w:rPr>
+        <w:t>be subclassed</w:t>
+      </w:r>
+    </w:p>
+    <w:p>
+      <w:pPr>
+        <w:rPr>
+          <w:lang w:val="en-GB"/>
+        </w:rPr>
+      </w:pPr>
+      <w:r>
+        <w:rPr>
+          <w:lang w:val="en-GB"/>
+        </w:rPr>
+        <w:t xml:space="preserve">There’s </w:t>
+      </w:r>
+      <w:r>
+        <w:rPr>
+          <w:u w:val="single"/>
+          <w:lang w:val="en-GB"/>
+        </w:rPr>
+        <w:t>no such thing as a private class</w:t>
+      </w:r>
+      <w:r>
+        <w:rPr>
+          <w:lang w:val="en-GB"/>
+        </w:rPr>
+        <w:t xml:space="preserve">, except in a very special case called </w:t>
+      </w:r>
+      <w:r>
+        <w:rPr>
+          <w:u w:val="single"/>
+          <w:lang w:val="en-GB"/>
+        </w:rPr>
+        <w:t>an inner class</w:t>
+      </w:r>
+      <w:r>
+        <w:rPr>
+          <w:lang w:val="en-GB"/>
+        </w:rPr>
+        <w:t xml:space="preserve">, that we haven’t looked at yet. </w:t>
+      </w:r>
+    </w:p>
+    <w:p>
+      <w:pPr>
+        <w:rPr>
+          <w:lang w:val="en-GB"/>
+        </w:rPr>
+      </w:pPr>
+    </w:p>
+    <w:p>
+      <w:pPr>
+        <w:rPr>
+          <w:lang w:val="en-GB"/>
+        </w:rPr>
+      </w:pPr>
+      <w:r>
+        <w:rPr>
+          <w:lang w:val="en-GB"/>
+        </w:rPr>
+        <w:t xml:space="preserve">But there are three things that can prevent a class from being subclassed. </w:t>
+      </w:r>
+    </w:p>
+    <w:p>
+      <w:pPr>
+        <w:rPr>
+          <w:lang w:val="en-GB"/>
+        </w:rPr>
+      </w:pPr>
+    </w:p>
+    <w:p>
+      <w:pPr>
+        <w:rPr>
+          <w:lang w:val="en-GB"/>
+        </w:rPr>
+      </w:pPr>
+      <w:r>
+        <w:rPr>
+          <w:lang w:val="en-GB"/>
+        </w:rPr>
+        <w:t xml:space="preserve">The first is </w:t>
+      </w:r>
+      <w:r>
+        <w:rPr>
+          <w:u w:val="single"/>
+          <w:lang w:val="en-GB"/>
+        </w:rPr>
+        <w:t>access control</w:t>
+      </w:r>
+      <w:r>
+        <w:rPr>
+          <w:lang w:val="en-GB"/>
+        </w:rPr>
+        <w:t xml:space="preserve">. Even though a class can’t be marked private, a class can be </w:t>
+      </w:r>
+      <w:r>
+        <w:rPr>
+          <w:u w:val="single"/>
+          <w:lang w:val="en-GB"/>
+        </w:rPr>
+        <w:t>non-public</w:t>
+      </w:r>
+      <w:r>
+        <w:rPr>
+          <w:lang w:val="en-GB"/>
+        </w:rPr>
+        <w:t xml:space="preserve"> (what you get if you don’t declare the class as public). A non-public class can be </w:t>
+      </w:r>
+      <w:r>
+        <w:rPr>
+          <w:u w:val="single"/>
+          <w:lang w:val="en-GB"/>
+        </w:rPr>
+        <w:t>subclassed only by classes in the same package as the class</w:t>
+      </w:r>
+      <w:r>
+        <w:rPr>
+          <w:lang w:val="en-GB"/>
+        </w:rPr>
+        <w:t xml:space="preserve">. Classes in a different package won’t be able to subclass (or even use, for that matter) the non-public class. </w:t>
+      </w:r>
+    </w:p>
+    <w:p>
+      <w:pPr>
+        <w:rPr>
+          <w:lang w:val="en-GB"/>
+        </w:rPr>
+      </w:pPr>
+    </w:p>
+    <w:p>
+      <w:pPr>
+        <w:rPr>
+          <w:lang w:val="en-GB"/>
+        </w:rPr>
+      </w:pPr>
+      <w:r>
+        <w:rPr>
+          <w:lang w:val="en-GB"/>
+        </w:rPr>
+        <w:t xml:space="preserve">The second thing that stops a class from being subclassed is the keyword modifier </w:t>
+      </w:r>
+      <w:r>
+        <w:rPr>
+          <w:u w:val="single"/>
+          <w:lang w:val="en-GB"/>
+        </w:rPr>
+        <w:t>final</w:t>
+      </w:r>
+      <w:r>
+        <w:rPr>
+          <w:lang w:val="en-GB"/>
+        </w:rPr>
+        <w:t xml:space="preserve">. A final class means that it’s </w:t>
+      </w:r>
+      <w:r>
+        <w:rPr>
+          <w:u w:val="single"/>
+          <w:lang w:val="en-GB"/>
+        </w:rPr>
+        <w:t>the end of the inheritance line</w:t>
+      </w:r>
+      <w:r>
+        <w:rPr>
+          <w:lang w:val="en-GB"/>
+        </w:rPr>
+        <w:t xml:space="preserve">. Nobody, ever, can extend a final class. </w:t>
+      </w:r>
+    </w:p>
+    <w:p>
+      <w:pPr>
+        <w:rPr>
+          <w:lang w:val="en-GB"/>
+        </w:rPr>
+      </w:pPr>
+    </w:p>
+    <w:p>
+      <w:pPr>
+        <w:rPr>
+          <w:lang w:val="en-GB"/>
+        </w:rPr>
+      </w:pPr>
+      <w:r>
+        <w:rPr>
+          <w:lang w:val="en-GB"/>
+        </w:rPr>
+        <w:t xml:space="preserve">The third issue is that if a class has </w:t>
+      </w:r>
+      <w:r>
+        <w:rPr>
+          <w:u w:val="single"/>
+          <w:lang w:val="en-GB"/>
+        </w:rPr>
+        <w:t>only private constructors</w:t>
+      </w:r>
+      <w:r>
+        <w:rPr>
+          <w:lang w:val="en-GB"/>
+        </w:rPr>
+        <w:t xml:space="preserve"> (we’ll look at constructors in chapter 9), it can’t be subclassed</w:t>
+      </w:r>
+      <w:r>
+        <w:rPr>
+          <w:lang w:val="en-GB"/>
+        </w:rPr>
+        <w:t>.</w:t>
+      </w:r>
+    </w:p>
+    <w:p>
+      <w:pPr>
+        <w:rPr>
+          <w:lang w:val="en-GB"/>
+        </w:rPr>
+      </w:pPr>
+    </w:p>
+    <w:p>
+      <w:pPr>
+        <w:pStyle w:val="3"/>
+        <w:rPr>
+          <w:color w:val="0070C0"/>
+          <w:sz w:val="21"/>
+          <w:szCs w:val="21"/>
+          <w:lang w:val="en-GB"/>
+        </w:rPr>
+      </w:pPr>
+      <w:r>
+        <w:rPr>
+          <w:rFonts w:hint="eastAsia"/>
+          <w:color w:val="0070C0"/>
+          <w:sz w:val="21"/>
+          <w:szCs w:val="21"/>
+          <w:lang w:val="en-GB"/>
+        </w:rPr>
+        <w:t>w</w:t>
+      </w:r>
+      <w:r>
+        <w:rPr>
+          <w:color w:val="0070C0"/>
+          <w:sz w:val="21"/>
+          <w:szCs w:val="21"/>
+          <w:lang w:val="en-GB"/>
+        </w:rPr>
+        <w:t>hy making a final class?</w:t>
+      </w:r>
+    </w:p>
+    <w:p>
+      <w:pPr>
+        <w:rPr>
+          <w:lang w:val="en-GB"/>
+        </w:rPr>
+      </w:pPr>
+      <w:r>
+        <w:rPr>
+          <w:lang w:val="en-GB"/>
+        </w:rPr>
+        <w:t>Typically, you won’t make your classes final. But if you need security — the security of knowing that the methods will always work the way that you wrote them (because they can’t be overridden), a final class will give you that. A lot of classes in the Java API are final for that reason. The String class, for example, is final because, well, imagine the havoc if somebody came along and changed the way Strings behave!</w:t>
+      </w:r>
+    </w:p>
+    <w:p>
+      <w:pPr>
+        <w:rPr>
+          <w:lang w:val="en-GB"/>
+        </w:rPr>
+      </w:pPr>
+    </w:p>
+    <w:p>
+      <w:pPr>
+        <w:pStyle w:val="3"/>
+        <w:rPr>
+          <w:color w:val="0070C0"/>
+          <w:sz w:val="21"/>
+          <w:szCs w:val="21"/>
+          <w:lang w:val="en-GB"/>
+        </w:rPr>
+      </w:pPr>
+      <w:r>
+        <w:rPr>
+          <w:color w:val="0070C0"/>
+          <w:sz w:val="21"/>
+          <w:szCs w:val="21"/>
+          <w:lang w:val="en-GB"/>
+        </w:rPr>
+        <w:t xml:space="preserve">Can you make a method final, without making the whole class final? </w:t>
+      </w:r>
+    </w:p>
+    <w:p>
+      <w:pPr>
+        <w:rPr>
+          <w:lang w:val="en-GB"/>
+        </w:rPr>
+      </w:pPr>
+      <w:r>
+        <w:rPr>
+          <w:lang w:val="en-GB"/>
+        </w:rPr>
+        <w:t xml:space="preserve">If you want to protect a specific method from being overridden, </w:t>
+      </w:r>
+      <w:r>
+        <w:rPr>
+          <w:u w:val="single"/>
+          <w:lang w:val="en-GB"/>
+        </w:rPr>
+        <w:t>mark the method with the final</w:t>
+      </w:r>
+      <w:r>
+        <w:rPr>
+          <w:u w:val="single"/>
+          <w:lang w:val="en-GB"/>
+        </w:rPr>
+        <w:t xml:space="preserve"> </w:t>
+      </w:r>
+      <w:r>
+        <w:rPr>
+          <w:u w:val="single"/>
+          <w:lang w:val="en-GB"/>
+        </w:rPr>
+        <w:t>modifier</w:t>
+      </w:r>
+      <w:r>
+        <w:rPr>
+          <w:lang w:val="en-GB"/>
+        </w:rPr>
+        <w:t xml:space="preserve">. </w:t>
+      </w:r>
+      <w:r>
+        <w:rPr>
+          <w:u w:val="single"/>
+          <w:lang w:val="en-GB"/>
+        </w:rPr>
+        <w:t>Mark the whole class as final</w:t>
+      </w:r>
+      <w:r>
+        <w:rPr>
+          <w:lang w:val="en-GB"/>
+        </w:rPr>
+        <w:t xml:space="preserve"> if you want to guarantee that none of the methods in that class will ever be overridden</w:t>
+      </w:r>
+      <w:r>
+        <w:rPr>
+          <w:lang w:val="en-GB"/>
+        </w:rPr>
+        <w:t>.</w:t>
+      </w:r>
+    </w:p>
+    <w:p>
+      <w:pPr>
+        <w:rPr>
+          <w:lang w:val="en-GB"/>
+        </w:rPr>
+      </w:pPr>
+    </w:p>
+    <w:p>
+      <w:pPr>
+        <w:pStyle w:val="3"/>
+        <w:rPr>
+          <w:color w:val="0070C0"/>
+          <w:sz w:val="21"/>
+          <w:szCs w:val="21"/>
+          <w:lang w:val="en-GB"/>
+        </w:rPr>
+      </w:pPr>
+      <w:r>
+        <w:rPr>
+          <w:color w:val="0070C0"/>
+          <w:sz w:val="21"/>
+          <w:szCs w:val="21"/>
+          <w:lang w:val="en-GB"/>
+        </w:rPr>
+        <w:t>rules for overriding</w:t>
+      </w:r>
+    </w:p>
+    <w:p>
+      <w:pPr>
+        <w:rPr>
+          <w:rFonts w:ascii="NewBaskerville-Bold" w:hAnsi="NewBaskerville-Bold"/>
+          <w:b/>
+          <w:bCs/>
+          <w:color w:val="000000"/>
+          <w:sz w:val="20"/>
+          <w:szCs w:val="20"/>
+        </w:rPr>
+      </w:pPr>
+      <w:r>
+        <w:rPr>
+          <w:rFonts w:ascii="NewBaskerville-Bold" w:hAnsi="NewBaskerville-Bold"/>
+          <w:b/>
+          <w:bCs/>
+          <w:color w:val="000000"/>
+          <w:sz w:val="20"/>
+          <w:szCs w:val="20"/>
+        </w:rPr>
+        <w:t xml:space="preserve">The methods </w:t>
+      </w:r>
+      <w:r>
+        <w:rPr>
+          <w:rFonts w:ascii="NewBaskerville-BoldItalic" w:hAnsi="NewBaskerville-BoldItalic"/>
+          <w:b/>
+          <w:bCs/>
+          <w:i/>
+          <w:iCs/>
+          <w:color w:val="000000"/>
+          <w:sz w:val="20"/>
+          <w:szCs w:val="20"/>
+        </w:rPr>
+        <w:t xml:space="preserve">are </w:t>
+      </w:r>
+      <w:r>
+        <w:rPr>
+          <w:rFonts w:ascii="NewBaskerville-Bold" w:hAnsi="NewBaskerville-Bold"/>
+          <w:b/>
+          <w:bCs/>
+          <w:color w:val="000000"/>
+          <w:sz w:val="20"/>
+          <w:szCs w:val="20"/>
+        </w:rPr>
+        <w:t>the contract</w:t>
+      </w:r>
+      <w:r>
+        <w:rPr>
+          <w:rFonts w:ascii="NewBaskerville-Bold" w:hAnsi="NewBaskerville-Bold"/>
+          <w:b/>
+          <w:bCs/>
+          <w:color w:val="000000"/>
+          <w:sz w:val="20"/>
+          <w:szCs w:val="20"/>
+        </w:rPr>
+        <w:t>.</w:t>
+      </w:r>
+    </w:p>
+    <w:p>
+      <w:pPr>
+        <w:rPr>
+          <w:lang w:val="en-GB"/>
+        </w:rPr>
+      </w:pPr>
+    </w:p>
+    <w:p>
+      <w:pPr>
+        <w:rPr>
+          <w:lang w:val="en-GB"/>
+        </w:rPr>
+      </w:pPr>
+      <w:r>
+        <w:rPr>
+          <w:rFonts w:hint="eastAsia"/>
+          <w:lang w:val="en-GB"/>
+        </w:rPr>
+        <w:t>①</w:t>
+      </w:r>
+      <w:r>
+        <w:rPr>
+          <w:lang w:val="en-GB"/>
+        </w:rPr>
+        <w:t xml:space="preserve"> </w:t>
+      </w:r>
+      <w:r>
+        <w:rPr>
+          <w:u w:val="single"/>
+          <w:lang w:val="en-GB"/>
+        </w:rPr>
+        <w:t>T</w:t>
+      </w:r>
+      <w:r>
+        <w:rPr>
+          <w:u w:val="single"/>
+          <w:lang w:val="en-GB"/>
+        </w:rPr>
+        <w:t>he arguments and return types</w:t>
+      </w:r>
+      <w:r>
+        <w:rPr>
+          <w:lang w:val="en-GB"/>
+        </w:rPr>
+        <w:t xml:space="preserve"> of your </w:t>
+      </w:r>
+      <w:r>
+        <w:rPr>
+          <w:u w:val="single"/>
+          <w:lang w:val="en-GB"/>
+        </w:rPr>
+        <w:t>overriding method</w:t>
+      </w:r>
+      <w:r>
+        <w:rPr>
+          <w:lang w:val="en-GB"/>
+        </w:rPr>
+        <w:t xml:space="preserve"> must look to the outside world </w:t>
+      </w:r>
+      <w:r>
+        <w:rPr>
+          <w:u w:val="single"/>
+          <w:lang w:val="en-GB"/>
+        </w:rPr>
+        <w:t>exactly like the overridden method</w:t>
+      </w:r>
+      <w:r>
+        <w:rPr>
+          <w:lang w:val="en-GB"/>
+        </w:rPr>
+        <w:t xml:space="preserve"> in the superclass.</w:t>
+      </w:r>
+    </w:p>
+    <w:p>
+      <w:pPr>
+        <w:rPr>
+          <w:lang w:val="en-GB"/>
+        </w:rPr>
+      </w:pPr>
+      <w:r>
+        <w:rPr>
+          <w:lang w:val="en-GB"/>
+        </w:rPr>
+        <w:t>Arguments must be the same, and return types must be compatible.</w:t>
+      </w:r>
+    </w:p>
+    <w:p>
+      <w:pPr>
+        <w:rPr>
+          <w:lang w:val="en-GB"/>
+        </w:rPr>
+      </w:pPr>
+      <w:r>
+        <w:rPr>
+          <w:lang w:val="en-GB"/>
+        </w:rPr>
+        <w:lastRenderedPageBreak/>
+        <w:t>W</w:t>
+      </w:r>
+      <w:r>
+        <w:rPr>
+          <w:lang w:val="en-GB"/>
+        </w:rPr>
+        <w:t>hatever the superclass declares as a return type, the overriding method must declare either the same type, or a subclass type.</w:t>
+      </w:r>
+    </w:p>
+    <w:p>
+      <w:pPr>
+        <w:rPr>
+          <w:lang w:val="en-GB"/>
+        </w:rPr>
+      </w:pPr>
+    </w:p>
+    <w:p>
+      <w:pPr>
+        <w:rPr>
+          <w:lang w:val="en-GB"/>
+        </w:rPr>
+      </w:pPr>
+      <w:r>
+        <w:rPr>
+          <w:rFonts w:hint="eastAsia"/>
+          <w:lang w:val="en-GB"/>
+        </w:rPr>
+        <w:t xml:space="preserve">② </w:t>
+      </w:r>
+      <w:r>
+        <w:rPr>
+          <w:lang w:val="en-GB"/>
+        </w:rPr>
+        <w:t>T</w:t>
+      </w:r>
+      <w:r>
+        <w:rPr>
+          <w:lang w:val="en-GB"/>
+        </w:rPr>
+        <w:t>he method can’t be less accessible. That means the access level must be the same, or friendlier. That means you can’t, for example, override a public method and make it private.</w:t>
+      </w:r>
+    </w:p>
+    <w:p>
+      <w:pPr>
+        <w:rPr>
+          <w:lang w:val="en-GB"/>
+        </w:rPr>
+      </w:pPr>
+      <w:r>
+        <w:rPr>
+          <w:noProof/>
+          <w:lang w:val="en-GB"/>
+        </w:rPr>
+        <w:drawing>
+          <wp:inline distT="0" distB="0" distL="0" distR="0" wp14:anchorId="13A8760F" wp14:editId="792C9380">
+            <wp:extent cx="1852246" cy="2607693"/>
+            <wp:effectExtent l="0" t="0" r="0" b="2540"/>
+            <wp:docPr id="63" name="图片 63"/>
+            <wp:cNvGraphicFramePr>
+              <a:graphicFrameLocks xmlns:a="http://schemas.openxmlformats.org/drawingml/2006/main" noChangeAspect="1"/>
+            </wp:cNvGraphicFramePr>
+            <a:graphic xmlns:a="http://schemas.openxmlformats.org/drawingml/2006/main">
+              <a:graphicData uri="http://schemas.openxmlformats.org/drawingml/2006/picture">
+                <pic:pic xmlns:pic="http://schemas.openxmlformats.org/drawingml/2006/picture">
+                  <pic:nvPicPr>
+                    <pic:cNvPr id="0" name="Picture 1"/>
+                    <pic:cNvPicPr>
+                      <a:picLocks noChangeAspect="1" noChangeArrowheads="1"/>
+                    </pic:cNvPicPr>
+                  </pic:nvPicPr>
+                  <pic:blipFill>
+                    <a:blip r:embed="rId70">
+                      <a:extLst>
+                        <a:ext uri="{28A0092B-C50C-407E-A947-70E740481C1C}">
+                          <a14:useLocalDpi xmlns:a14="http://schemas.microsoft.com/office/drawing/2010/main" val="0"/>
+                        </a:ext>
+                      </a:extLst>
+                    </a:blip>
+                    <a:srcRect/>
+                    <a:stretch>
+                      <a:fillRect/>
+                    </a:stretch>
+                  </pic:blipFill>
+                  <pic:spPr bwMode="auto">
+                    <a:xfrm>
+                      <a:off x="0" y="0"/>
+                      <a:ext cx="1859401" cy="2617767"/>
+                    </a:xfrm>
+                    <a:prstGeom prst="rect">
+                      <a:avLst/>
+                    </a:prstGeom>
+                    <a:noFill/>
+                    <a:ln>
+                      <a:noFill/>
+                    </a:ln>
+                  </pic:spPr>
+                </pic:pic>
+              </a:graphicData>
+            </a:graphic>
+          </wp:inline>
+        </w:drawing>
+      </w:r>
+      <w:r>
+        <w:rPr>
+          <w:noProof/>
+          <w:lang w:val="en-GB"/>
+        </w:rPr>
+        <w:drawing>
+          <wp:inline distT="0" distB="0" distL="0" distR="0" wp14:anchorId="0C14A96A" wp14:editId="6543CD58">
+            <wp:extent cx="2250831" cy="2505900"/>
+            <wp:effectExtent l="0" t="0" r="0" b="8890"/>
+            <wp:docPr id="64" name="图片 64"/>
+            <wp:cNvGraphicFramePr>
+              <a:graphicFrameLocks xmlns:a="http://schemas.openxmlformats.org/drawingml/2006/main" noChangeAspect="1"/>
+            </wp:cNvGraphicFramePr>
+            <a:graphic xmlns:a="http://schemas.openxmlformats.org/drawingml/2006/main">
+              <a:graphicData uri="http://schemas.openxmlformats.org/drawingml/2006/picture">
+                <pic:pic xmlns:pic="http://schemas.openxmlformats.org/drawingml/2006/picture">
+                  <pic:nvPicPr>
+                    <pic:cNvPr id="0" name="Picture 2"/>
+                    <pic:cNvPicPr>
+                      <a:picLocks noChangeAspect="1" noChangeArrowheads="1"/>
+                    </pic:cNvPicPr>
+                  </pic:nvPicPr>
+                  <pic:blipFill>
+                    <a:blip r:embed="rId71">
+                      <a:extLst>
+                        <a:ext uri="{28A0092B-C50C-407E-A947-70E740481C1C}">
+                          <a14:useLocalDpi xmlns:a14="http://schemas.microsoft.com/office/drawing/2010/main" val="0"/>
+                        </a:ext>
+                      </a:extLst>
+                    </a:blip>
+                    <a:srcRect/>
+                    <a:stretch>
+                      <a:fillRect/>
+                    </a:stretch>
+                  </pic:blipFill>
+                  <pic:spPr bwMode="auto">
+                    <a:xfrm>
+                      <a:off x="0" y="0"/>
+                      <a:ext cx="2259926" cy="2516025"/>
+                    </a:xfrm>
+                    <a:prstGeom prst="rect">
+                      <a:avLst/>
+                    </a:prstGeom>
+                    <a:noFill/>
+                    <a:ln>
+                      <a:noFill/>
+                    </a:ln>
+                  </pic:spPr>
+                </pic:pic>
+              </a:graphicData>
+            </a:graphic>
+          </wp:inline>
+        </w:drawing>
+      </w:r>
+    </w:p>
+    <w:p>
+      <w:pPr>
+        <w:pStyle w:val="3"/>
+        <w:rPr>
+          <w:color w:val="0070C0"/>
+          <w:sz w:val="21"/>
+          <w:szCs w:val="21"/>
+          <w:lang w:val="en-GB"/>
+        </w:rPr>
+      </w:pPr>
+      <w:r>
+        <w:rPr>
+          <w:color w:val="0070C0"/>
+          <w:sz w:val="21"/>
+          <w:szCs w:val="21"/>
+          <w:lang w:val="en-GB"/>
+        </w:rPr>
+        <w:t>Overloading a method</w:t>
+      </w:r>
+    </w:p>
+    <w:p>
+      <w:pPr>
+        <w:rPr>
+          <w:lang w:val="en-GB"/>
+        </w:rPr>
+      </w:pPr>
+      <w:r>
+        <w:rPr>
+          <w:lang w:val="en-GB"/>
+        </w:rPr>
+        <w:t xml:space="preserve">Method overloading is nothing more than having </w:t>
+      </w:r>
+      <w:r>
+        <w:rPr>
+          <w:u w:val="single"/>
+          <w:lang w:val="en-GB"/>
+        </w:rPr>
+        <w:t xml:space="preserve">two methods with the </w:t>
+      </w:r>
+      <w:r>
+        <w:rPr>
+          <w:b/>
+          <w:bCs/>
+          <w:u w:val="single"/>
+          <w:lang w:val="en-GB"/>
+        </w:rPr>
+        <w:t>same name</w:t>
+      </w:r>
+      <w:r>
+        <w:rPr>
+          <w:u w:val="single"/>
+          <w:lang w:val="en-GB"/>
+        </w:rPr>
+        <w:t xml:space="preserve"> but </w:t>
+      </w:r>
+      <w:r>
+        <w:rPr>
+          <w:b/>
+          <w:bCs/>
+          <w:u w:val="single"/>
+          <w:lang w:val="en-GB"/>
+        </w:rPr>
+        <w:t>different argument lists</w:t>
+      </w:r>
+      <w:r>
+        <w:rPr>
+          <w:lang w:val="en-GB"/>
+        </w:rPr>
+        <w:t>.</w:t>
+      </w:r>
+    </w:p>
+    <w:p>
+      <w:pPr>
+        <w:rPr>
+          <w:lang w:val="en-GB"/>
+        </w:rPr>
+      </w:pPr>
+      <w:r>
+        <w:rPr>
+          <w:rFonts w:hint="eastAsia"/>
+          <w:noProof/>
+          <w:lang w:val="en-GB"/>
+        </w:rPr>
+        <w:drawing>
+          <wp:inline distT="0" distB="0" distL="0" distR="0" wp14:anchorId="6F78B1F4" wp14:editId="3A952889">
+            <wp:extent cx="2358983" cy="1985108"/>
+            <wp:effectExtent l="0" t="0" r="3810" b="0"/>
+            <wp:docPr id="65" name="图片 65"/>
+            <wp:cNvGraphicFramePr>
+              <a:graphicFrameLocks xmlns:a="http://schemas.openxmlformats.org/drawingml/2006/main" noChangeAspect="1"/>
+            </wp:cNvGraphicFramePr>
+            <a:graphic xmlns:a="http://schemas.openxmlformats.org/drawingml/2006/main">
+              <a:graphicData uri="http://schemas.openxmlformats.org/drawingml/2006/picture">
+                <pic:pic xmlns:pic="http://schemas.openxmlformats.org/drawingml/2006/picture">
+                  <pic:nvPicPr>
+                    <pic:cNvPr id="0" name="Picture 3"/>
+                    <pic:cNvPicPr>
+                      <a:picLocks noChangeAspect="1" noChangeArrowheads="1"/>
+                    </pic:cNvPicPr>
+                  </pic:nvPicPr>
+                  <pic:blipFill>
+                    <a:blip r:embed="rId72">
+                      <a:extLst>
+                        <a:ext uri="{28A0092B-C50C-407E-A947-70E740481C1C}">
+                          <a14:useLocalDpi xmlns:a14="http://schemas.microsoft.com/office/drawing/2010/main" val="0"/>
+                        </a:ext>
+                      </a:extLst>
+                    </a:blip>
+                    <a:srcRect/>
+                    <a:stretch>
+                      <a:fillRect/>
+                    </a:stretch>
+                  </pic:blipFill>
+                  <pic:spPr bwMode="auto">
+                    <a:xfrm>
+                      <a:off x="0" y="0"/>
+                      <a:ext cx="2362113" cy="1987742"/>
+                    </a:xfrm>
+                    <a:prstGeom prst="rect">
+                      <a:avLst/>
+                    </a:prstGeom>
+                    <a:noFill/>
+                    <a:ln>
+                      <a:noFill/>
+                    </a:ln>
+                  </pic:spPr>
+                </pic:pic>
+              </a:graphicData>
+            </a:graphic>
+          </wp:inline>
+        </w:drawing>
+      </w:r>
+    </w:p>
+    <w:p>
+      <w:pPr>
+        <w:rPr>
+          <w:lang w:val="en-GB"/>
+        </w:rPr>
+      </w:pPr>
+    </w:p>
+    <w:p>
+      <w:pPr>
+        <w:rPr>
+          <w:lang w:val="en-GB"/>
+        </w:rPr>
+      </w:pPr>
+      <w:r>
+        <w:rPr>
+          <w:lang w:val="en-GB"/>
+        </w:rPr>
+        <w:t>The return types can be different.</w:t>
+      </w:r>
+    </w:p>
+    <w:p>
+      <w:pPr>
+        <w:rPr>
+          <w:lang w:val="en-GB"/>
+        </w:rPr>
+      </w:pPr>
+      <w:r>
+        <w:rPr>
+          <w:lang w:val="en-GB"/>
+        </w:rPr>
+        <w:t>You can’t change ONLY the return type</w:t>
+      </w:r>
+      <w:r>
+        <w:rPr>
+          <w:rFonts w:hint="eastAsia"/>
+          <w:lang w:val="en-GB"/>
+        </w:rPr>
+        <w:t>.</w:t>
+      </w:r>
+    </w:p>
+    <w:p>
+      <w:pPr>
+        <w:rPr>
+          <w:lang w:val="en-GB"/>
+        </w:rPr>
+      </w:pPr>
+    </w:p>
+    <w:p>
+      <w:pPr>
+        <w:rPr>
+          <w:lang w:val="en-GB"/>
+        </w:rPr>
+      </w:pPr>
+      <w:r>
+        <w:rPr>
+          <w:lang w:val="en-GB"/>
+        </w:rPr>
+        <w:t>You can vary the access levels in any direction.</w:t>
+      </w:r>
+    </w:p>
+    <w:p>
+      <w:pPr>
+        <w:rPr>
+          <w:lang w:val="en-GB"/>
+        </w:rPr>
+      </w:pPr>
+    </w:p>
+    <w:p>
+      <w:pPr>
+        <w:pStyle w:val="2"/>
+        <w:rPr>
+          <w:color w:val="2F5496" w:themeColor="accent1" w:themeShade="BF"/>
+          <w:sz w:val="21"/>
+          <w:szCs w:val="21"/>
+          <w:lang w:val="en-GB"/>
+        </w:rPr>
+      </w:pPr>
+      <w:r>
+        <w:rPr>
+          <w:color w:val="2F5496" w:themeColor="accent1" w:themeShade="BF"/>
+          <w:sz w:val="21"/>
+          <w:szCs w:val="21"/>
+          <w:lang w:val="en-GB"/>
+        </w:rPr>
+        <w:lastRenderedPageBreak/>
+        <w:t xml:space="preserve">Chapter 8 </w:t>
+      </w:r>
+      <w:r>
+        <w:rPr>
+          <w:color w:val="2F5496" w:themeColor="accent1" w:themeShade="BF"/>
+          <w:sz w:val="21"/>
+          <w:szCs w:val="21"/>
+          <w:lang w:val="en-GB"/>
+        </w:rPr>
+        <w:t>interfaces and abstract classes</w:t>
+      </w:r>
     </w:p>
     <w:p>
       <w:pPr>

</xml_diff>

<commit_message>
Chapter 8 interfaces and abstract classes - The Object class serves two main purposes.
</commit_message>
<xml_diff>
--- a/2 Java.docx
+++ b/2 Java.docx
@@ -115,11 +115,19 @@
           <w:lang w:val="en-GB"/>
         </w:rPr>
       </w:pPr>
-      <w:r>
-        <w:rPr>
-          <w:lang w:val="en-GB"/>
-        </w:rPr>
-        <w:t xml:space="preserve">e.g. </w:t>
+      <w:proofErr w:type="gramStart"/>
+      <w:r>
+        <w:rPr>
+          <w:lang w:val="en-GB"/>
+        </w:rPr>
+        <w:t>e.g.</w:t>
+      </w:r>
+      <w:proofErr w:type="gramEnd"/>
+      <w:r>
+        <w:rPr>
+          <w:lang w:val="en-GB"/>
+        </w:rPr>
+        <w:t xml:space="preserve"> </w:t>
       </w:r>
       <w:r>
         <w:rPr>
@@ -161,8 +169,18 @@
           <w:szCs w:val="21"/>
           <w:lang w:val="en-GB"/>
         </w:rPr>
-        <w:t>A stimulating learning process</w:t>
-      </w:r>
+        <w:t xml:space="preserve">A stimulating learning </w:t>
+      </w:r>
+      <w:proofErr w:type="gramStart"/>
+      <w:r>
+        <w:rPr>
+          <w:sz w:val="21"/>
+          <w:szCs w:val="21"/>
+          <w:lang w:val="en-GB"/>
+        </w:rPr>
+        <w:t>process</w:t>
+      </w:r>
+      <w:proofErr w:type="gramEnd"/>
     </w:p>
     <w:p>
       <w:pPr>
@@ -323,7 +341,21 @@
         <w:rPr>
           <w:lang w:val="en-GB"/>
         </w:rPr>
-        <w:t>（Don’t just read. Stop and think.）</w:t>
+        <w:t>（Don</w:t>
+      </w:r>
+      <w:proofErr w:type="gramStart"/>
+      <w:r>
+        <w:rPr>
+          <w:lang w:val="en-GB"/>
+        </w:rPr>
+        <w:t>’</w:t>
+      </w:r>
+      <w:proofErr w:type="gramEnd"/>
+      <w:r>
+        <w:rPr>
+          <w:lang w:val="en-GB"/>
+        </w:rPr>
+        <w:t>t just read. Stop and think.）</w:t>
       </w:r>
     </w:p>
     <w:p>
@@ -415,7 +447,21 @@
         <w:rPr>
           <w:lang w:val="en-GB"/>
         </w:rPr>
-        <w:t xml:space="preserve"> （執行力）</w:t>
+        <w:t xml:space="preserve"> （</w:t>
+      </w:r>
+      <w:proofErr w:type="gramStart"/>
+      <w:r>
+        <w:rPr>
+          <w:lang w:val="en-GB"/>
+        </w:rPr>
+        <w:t>執</w:t>
+      </w:r>
+      <w:proofErr w:type="gramEnd"/>
+      <w:r>
+        <w:rPr>
+          <w:lang w:val="en-GB"/>
+        </w:rPr>
+        <w:t>行力）</w:t>
       </w:r>
     </w:p>
     <w:p>
@@ -546,13 +592,27 @@
         <w:rPr>
           <w:lang w:val="en-GB"/>
         </w:rPr>
-        <w:t xml:space="preserve"> Your brain needs time on its own, to do more processing.</w:t>
-      </w:r>
-      <w:r>
-        <w:rPr>
-          <w:lang w:val="en-GB"/>
-        </w:rPr>
-        <w:t>（消化）</w:t>
+        <w:t xml:space="preserve"> Your brain needs time on its own, to do more </w:t>
+      </w:r>
+      <w:proofErr w:type="gramStart"/>
+      <w:r>
+        <w:rPr>
+          <w:lang w:val="en-GB"/>
+        </w:rPr>
+        <w:t>processing.</w:t>
+      </w:r>
+      <w:r>
+        <w:rPr>
+          <w:lang w:val="en-GB"/>
+        </w:rPr>
+        <w:t>（</w:t>
+      </w:r>
+      <w:proofErr w:type="gramEnd"/>
+      <w:r>
+        <w:rPr>
+          <w:lang w:val="en-GB"/>
+        </w:rPr>
+        <w:t>消化）</w:t>
       </w:r>
     </w:p>
     <w:p>
@@ -1069,8 +1129,16 @@
         <w:rPr>
           <w:lang w:val="en-GB"/>
         </w:rPr>
-        <w:t>a pair of curly braces { }</w:t>
-      </w:r>
+        <w:t xml:space="preserve">a pair of curly braces </w:t>
+      </w:r>
+      <w:proofErr w:type="gramStart"/>
+      <w:r>
+        <w:rPr>
+          <w:lang w:val="en-GB"/>
+        </w:rPr>
+        <w:t>{ }</w:t>
+      </w:r>
+      <w:proofErr w:type="gramEnd"/>
     </w:p>
     <w:p>
       <w:pPr>
@@ -1117,7 +1185,21 @@
           <w:lang w:val="en-GB"/>
         </w:rPr>
         <w:lastRenderedPageBreak/>
-        <w:t xml:space="preserve">The assignment operator is one equals sign = </w:t>
+        <w:t xml:space="preserve">The assignment operator is one </w:t>
+      </w:r>
+      <w:proofErr w:type="gramStart"/>
+      <w:r>
+        <w:rPr>
+          <w:lang w:val="en-GB"/>
+        </w:rPr>
+        <w:t>equals</w:t>
+      </w:r>
+      <w:proofErr w:type="gramEnd"/>
+      <w:r>
+        <w:rPr>
+          <w:lang w:val="en-GB"/>
+        </w:rPr>
+        <w:t xml:space="preserve"> sign = </w:t>
       </w:r>
     </w:p>
     <w:p>
@@ -1198,14 +1280,36 @@
         <w:rPr>
           <w:lang w:val="en-GB"/>
         </w:rPr>
-        <w:t>（小括號）</w:t>
-      </w:r>
-      <w:r>
-        <w:rPr>
-          <w:lang w:val="en-GB"/>
-        </w:rPr>
-        <w:t>: while (x == 4) { }</w:t>
-      </w:r>
+        <w:t>（小</w:t>
+      </w:r>
+      <w:proofErr w:type="gramStart"/>
+      <w:r>
+        <w:rPr>
+          <w:lang w:val="en-GB"/>
+        </w:rPr>
+        <w:t>括</w:t>
+      </w:r>
+      <w:proofErr w:type="gramEnd"/>
+      <w:r>
+        <w:rPr>
+          <w:lang w:val="en-GB"/>
+        </w:rPr>
+        <w:t>號）</w:t>
+      </w:r>
+      <w:r>
+        <w:rPr>
+          <w:lang w:val="en-GB"/>
+        </w:rPr>
+        <w:t xml:space="preserve">: while (x == 4) </w:t>
+      </w:r>
+      <w:proofErr w:type="gramStart"/>
+      <w:r>
+        <w:rPr>
+          <w:lang w:val="en-GB"/>
+        </w:rPr>
+        <w:t>{ }</w:t>
+      </w:r>
+      <w:proofErr w:type="gramEnd"/>
     </w:p>
     <w:p>
       <w:pPr>
@@ -1542,7 +1646,21 @@
         <w:rPr>
           <w:lang w:val="en-GB"/>
         </w:rPr>
-        <w:t xml:space="preserve"> test on an integer. In Java, can I say something like: int x = 1; while (x){ } </w:t>
+        <w:t xml:space="preserve"> test on an integer. In Java, can I say something like: int x = 1; while (x</w:t>
+      </w:r>
+      <w:proofErr w:type="gramStart"/>
+      <w:r>
+        <w:rPr>
+          <w:lang w:val="en-GB"/>
+        </w:rPr>
+        <w:t>){ }</w:t>
+      </w:r>
+      <w:proofErr w:type="gramEnd"/>
+      <w:r>
+        <w:rPr>
+          <w:lang w:val="en-GB"/>
+        </w:rPr>
+        <w:t xml:space="preserve"> </w:t>
       </w:r>
       <w:r>
         <w:rPr>
@@ -1652,8 +1770,16 @@
         <w:rPr>
           <w:lang w:val="en-GB"/>
         </w:rPr>
-        <w:t>) { }</w:t>
-      </w:r>
+        <w:t xml:space="preserve">) </w:t>
+      </w:r>
+      <w:proofErr w:type="gramStart"/>
+      <w:r>
+        <w:rPr>
+          <w:lang w:val="en-GB"/>
+        </w:rPr>
+        <w:t>{ }</w:t>
+      </w:r>
+      <w:proofErr w:type="gramEnd"/>
     </w:p>
     <w:p>
       <w:pPr>
@@ -1766,7 +1892,21 @@
         <w:rPr>
           <w:lang w:val="en-GB"/>
         </w:rPr>
-        <w:t xml:space="preserve"> keeps printing to the same line. If you want each thing you print out to be on its own line, use </w:t>
+        <w:t xml:space="preserve"> keeps printing to the same line. If you want each </w:t>
+      </w:r>
+      <w:proofErr w:type="gramStart"/>
+      <w:r>
+        <w:rPr>
+          <w:lang w:val="en-GB"/>
+        </w:rPr>
+        <w:t>thing</w:t>
+      </w:r>
+      <w:proofErr w:type="gramEnd"/>
+      <w:r>
+        <w:rPr>
+          <w:lang w:val="en-GB"/>
+        </w:rPr>
+        <w:t xml:space="preserve"> you print out to be on its own line, use </w:t>
       </w:r>
       <w:proofErr w:type="spellStart"/>
       <w:r>
@@ -2842,7 +2982,21 @@
         <w:rPr>
           <w:lang w:val="en-GB"/>
         </w:rPr>
-        <w:t>An object reference variable can be referring to one object (e.g. Dog), and then can refer to some other object (e.g. another Dog). But it cannot refer to a Cat.</w:t>
+        <w:t>An object reference variable can be referring to one object (</w:t>
+      </w:r>
+      <w:proofErr w:type="gramStart"/>
+      <w:r>
+        <w:rPr>
+          <w:lang w:val="en-GB"/>
+        </w:rPr>
+        <w:t>e.g.</w:t>
+      </w:r>
+      <w:proofErr w:type="gramEnd"/>
+      <w:r>
+        <w:rPr>
+          <w:lang w:val="en-GB"/>
+        </w:rPr>
+        <w:t xml:space="preserve"> Dog), and then can refer to some other object (e.g. another Dog). But it cannot refer to a Cat.</w:t>
       </w:r>
     </w:p>
     <w:p>
@@ -3157,14 +3311,25 @@
           <w:lang w:val="en-GB"/>
         </w:rPr>
       </w:pPr>
-      <w:r>
-        <w:rPr>
-          <w:color w:val="0070C0"/>
-          <w:sz w:val="21"/>
-          <w:szCs w:val="21"/>
-          <w:lang w:val="en-GB"/>
-        </w:rPr>
-        <w:t xml:space="preserve">parameter  VS  argument </w:t>
+      <w:proofErr w:type="gramStart"/>
+      <w:r>
+        <w:rPr>
+          <w:color w:val="0070C0"/>
+          <w:sz w:val="21"/>
+          <w:szCs w:val="21"/>
+          <w:lang w:val="en-GB"/>
+        </w:rPr>
+        <w:t>parameter  VS</w:t>
+      </w:r>
+      <w:proofErr w:type="gramEnd"/>
+      <w:r>
+        <w:rPr>
+          <w:color w:val="0070C0"/>
+          <w:sz w:val="21"/>
+          <w:szCs w:val="21"/>
+          <w:lang w:val="en-GB"/>
+        </w:rPr>
+        <w:t xml:space="preserve">  argument </w:t>
       </w:r>
     </w:p>
     <w:p>
@@ -4336,7 +4501,21 @@
         <w:rPr>
           <w:lang w:val="en-GB"/>
         </w:rPr>
-        <w:t>Mark getters and setters public.</w:t>
+        <w:t xml:space="preserve">Mark getters and </w:t>
+      </w:r>
+      <w:proofErr w:type="gramStart"/>
+      <w:r>
+        <w:rPr>
+          <w:lang w:val="en-GB"/>
+        </w:rPr>
+        <w:t>setters</w:t>
+      </w:r>
+      <w:proofErr w:type="gramEnd"/>
+      <w:r>
+        <w:rPr>
+          <w:lang w:val="en-GB"/>
+        </w:rPr>
+        <w:t xml:space="preserve"> public.</w:t>
       </w:r>
     </w:p>
     <w:p>
@@ -4872,12 +5051,21 @@
           <w:lang w:val="en-GB"/>
         </w:rPr>
       </w:pPr>
+      <w:proofErr w:type="gramStart"/>
       <w:r>
         <w:rPr>
           <w:color w:val="00B050"/>
           <w:lang w:val="en-GB"/>
         </w:rPr>
-        <w:t>So parameters are ALWAYS initialized</w:t>
+        <w:t>So</w:t>
+      </w:r>
+      <w:proofErr w:type="gramEnd"/>
+      <w:r>
+        <w:rPr>
+          <w:color w:val="00B050"/>
+          <w:lang w:val="en-GB"/>
+        </w:rPr>
+        <w:t xml:space="preserve"> parameters are ALWAYS initialized</w:t>
       </w:r>
       <w:r>
         <w:rPr>
@@ -4929,7 +5117,21 @@
         <w:rPr>
           <w:lang w:val="en-GB"/>
         </w:rPr>
-        <w:t>Use the equals() method to see if two different objects are equal.</w:t>
+        <w:t xml:space="preserve">Use the </w:t>
+      </w:r>
+      <w:proofErr w:type="gramStart"/>
+      <w:r>
+        <w:rPr>
+          <w:lang w:val="en-GB"/>
+        </w:rPr>
+        <w:t>equals(</w:t>
+      </w:r>
+      <w:proofErr w:type="gramEnd"/>
+      <w:r>
+        <w:rPr>
+          <w:lang w:val="en-GB"/>
+        </w:rPr>
+        <w:t>) method to see if two different objects are equal.</w:t>
       </w:r>
     </w:p>
     <w:p>
@@ -5986,7 +6188,21 @@
         <w:rPr>
           <w:lang w:val="en-GB"/>
         </w:rPr>
-        <w:t>”, the code will blow up at runtime. (By blow up, we actually mean throw an exception, but we don’t talk about exceptions until the Exceptions chapter. So for now, blow up is close enough.</w:t>
+        <w:t xml:space="preserve">”, the code will blow up at runtime. (By blow up, we actually mean throw an exception, but we don’t talk about exceptions until the Exceptions chapter. </w:t>
+      </w:r>
+      <w:proofErr w:type="gramStart"/>
+      <w:r>
+        <w:rPr>
+          <w:lang w:val="en-GB"/>
+        </w:rPr>
+        <w:t>So</w:t>
+      </w:r>
+      <w:proofErr w:type="gramEnd"/>
+      <w:r>
+        <w:rPr>
+          <w:lang w:val="en-GB"/>
+        </w:rPr>
+        <w:t xml:space="preserve"> for now, blow up is close enough.</w:t>
       </w:r>
       <w:r>
         <w:rPr>
@@ -6499,16 +6715,37 @@
           <w:szCs w:val="21"/>
           <w:lang w:val="en-GB"/>
         </w:rPr>
-        <w:t>++x</w:t>
-      </w:r>
-      <w:r>
-        <w:rPr>
-          <w:color w:val="0070C0"/>
-          <w:sz w:val="21"/>
-          <w:szCs w:val="21"/>
-          <w:lang w:val="en-GB"/>
-        </w:rPr>
-        <w:t xml:space="preserve">  VS  </w:t>
+        <w:t>++</w:t>
+      </w:r>
+      <w:proofErr w:type="gramStart"/>
+      <w:r>
+        <w:rPr>
+          <w:rFonts w:hint="eastAsia"/>
+          <w:color w:val="0070C0"/>
+          <w:sz w:val="21"/>
+          <w:szCs w:val="21"/>
+          <w:lang w:val="en-GB"/>
+        </w:rPr>
+        <w:t>x</w:t>
+      </w:r>
+      <w:r>
+        <w:rPr>
+          <w:color w:val="0070C0"/>
+          <w:sz w:val="21"/>
+          <w:szCs w:val="21"/>
+          <w:lang w:val="en-GB"/>
+        </w:rPr>
+        <w:t xml:space="preserve">  VS</w:t>
+      </w:r>
+      <w:proofErr w:type="gramEnd"/>
+      <w:r>
+        <w:rPr>
+          <w:color w:val="0070C0"/>
+          <w:sz w:val="21"/>
+          <w:szCs w:val="21"/>
+          <w:lang w:val="en-GB"/>
+        </w:rPr>
+        <w:t xml:space="preserve">  </w:t>
       </w:r>
       <w:r>
         <w:rPr>
@@ -6818,7 +7055,21 @@
         <w:rPr>
           <w:lang w:val="en-GB"/>
         </w:rPr>
-        <w:t>And let’s say you have a floating point number, and you just want to get at the whole number (int) part of it:</w:t>
+        <w:t xml:space="preserve">And let’s say you have a </w:t>
+      </w:r>
+      <w:proofErr w:type="gramStart"/>
+      <w:r>
+        <w:rPr>
+          <w:lang w:val="en-GB"/>
+        </w:rPr>
+        <w:t>floating point</w:t>
+      </w:r>
+      <w:proofErr w:type="gramEnd"/>
+      <w:r>
+        <w:rPr>
+          <w:lang w:val="en-GB"/>
+        </w:rPr>
+        <w:t xml:space="preserve"> number, and you just want to get at the whole number (int) part of it:</w:t>
       </w:r>
     </w:p>
     <w:p>
@@ -6929,7 +7180,27 @@
           <w:szCs w:val="21"/>
           <w:lang w:val="en-GB"/>
         </w:rPr>
-        <w:t xml:space="preserve"> to Know The Java API</w:t>
+        <w:t xml:space="preserve"> to Know </w:t>
+      </w:r>
+      <w:proofErr w:type="gramStart"/>
+      <w:r>
+        <w:rPr>
+          <w:color w:val="2F5496" w:themeColor="accent1" w:themeShade="BF"/>
+          <w:sz w:val="21"/>
+          <w:szCs w:val="21"/>
+          <w:lang w:val="en-GB"/>
+        </w:rPr>
+        <w:t>The</w:t>
+      </w:r>
+      <w:proofErr w:type="gramEnd"/>
+      <w:r>
+        <w:rPr>
+          <w:color w:val="2F5496" w:themeColor="accent1" w:themeShade="BF"/>
+          <w:sz w:val="21"/>
+          <w:szCs w:val="21"/>
+          <w:lang w:val="en-GB"/>
+        </w:rPr>
+        <w:t xml:space="preserve"> Java API</w:t>
       </w:r>
     </w:p>
     <w:p>
@@ -7009,7 +7280,14 @@
         <w:rPr>
           <w:lang w:val="en-GB"/>
         </w:rPr>
-        <w:t xml:space="preserve"> Java API/ library includes packages. A package includes classes</w:t>
+        <w:t xml:space="preserve"> Java API/ library includes packages. A package includes </w:t>
+      </w:r>
+      <w:proofErr w:type="gramStart"/>
+      <w:r>
+        <w:rPr>
+          <w:lang w:val="en-GB"/>
+        </w:rPr>
+        <w:t>classes</w:t>
       </w:r>
       <w:r>
         <w:rPr>
@@ -7017,6 +7295,7 @@
         </w:rPr>
         <w:t>(</w:t>
       </w:r>
+      <w:proofErr w:type="gramEnd"/>
       <w:r>
         <w:rPr>
           <w:lang w:val="en-GB"/>
@@ -7116,7 +7395,27 @@
           <w:szCs w:val="21"/>
           <w:lang w:val="en-GB"/>
         </w:rPr>
-        <w:t xml:space="preserve">Short Circuit Operators ( &amp;&amp; , || ) </w:t>
+        <w:t xml:space="preserve">Short Circuit Operators </w:t>
+      </w:r>
+      <w:proofErr w:type="gramStart"/>
+      <w:r>
+        <w:rPr>
+          <w:color w:val="0070C0"/>
+          <w:sz w:val="21"/>
+          <w:szCs w:val="21"/>
+          <w:lang w:val="en-GB"/>
+        </w:rPr>
+        <w:t>( &amp;</w:t>
+      </w:r>
+      <w:proofErr w:type="gramEnd"/>
+      <w:r>
+        <w:rPr>
+          <w:color w:val="0070C0"/>
+          <w:sz w:val="21"/>
+          <w:szCs w:val="21"/>
+          <w:lang w:val="en-GB"/>
+        </w:rPr>
+        <w:t xml:space="preserve">&amp; , || ) </w:t>
       </w:r>
     </w:p>
     <w:p>
@@ -7149,7 +7448,21 @@
         <w:rPr>
           <w:lang w:val="en-GB"/>
         </w:rPr>
-        <w:t xml:space="preserve">In the case of &amp;&amp;, the expression will be true only if both sides of the &amp;&amp; are true. So if the JVM sees that the left side of a &amp;&amp; expression is false, it stops right there! Doesn’t even bother to look at the right side. </w:t>
+        <w:t xml:space="preserve">In the case of &amp;&amp;, the expression will be true only if both sides of the &amp;&amp; are true. </w:t>
+      </w:r>
+      <w:proofErr w:type="gramStart"/>
+      <w:r>
+        <w:rPr>
+          <w:lang w:val="en-GB"/>
+        </w:rPr>
+        <w:t>So</w:t>
+      </w:r>
+      <w:proofErr w:type="gramEnd"/>
+      <w:r>
+        <w:rPr>
+          <w:lang w:val="en-GB"/>
+        </w:rPr>
+        <w:t xml:space="preserve"> if the JVM sees that the left side of a &amp;&amp; expression is false, it stops right there! Doesn’t even bother to look at the right side. </w:t>
       </w:r>
     </w:p>
     <w:p>
@@ -7202,7 +7515,27 @@
           <w:szCs w:val="21"/>
           <w:lang w:val="en-GB"/>
         </w:rPr>
-        <w:t xml:space="preserve">Non Short Circuit Operators ( &amp; , | ) </w:t>
+        <w:t xml:space="preserve">Non Short Circuit Operators </w:t>
+      </w:r>
+      <w:proofErr w:type="gramStart"/>
+      <w:r>
+        <w:rPr>
+          <w:color w:val="0070C0"/>
+          <w:sz w:val="21"/>
+          <w:szCs w:val="21"/>
+          <w:lang w:val="en-GB"/>
+        </w:rPr>
+        <w:t>( &amp;</w:t>
+      </w:r>
+      <w:proofErr w:type="gramEnd"/>
+      <w:r>
+        <w:rPr>
+          <w:color w:val="0070C0"/>
+          <w:sz w:val="21"/>
+          <w:szCs w:val="21"/>
+          <w:lang w:val="en-GB"/>
+        </w:rPr>
+        <w:t xml:space="preserve"> , | ) </w:t>
       </w:r>
     </w:p>
     <w:p>
@@ -7457,6 +7790,7 @@
         <w:t xml:space="preserve">Unless the class is in the </w:t>
       </w:r>
       <w:proofErr w:type="spellStart"/>
+      <w:proofErr w:type="gramStart"/>
       <w:r>
         <w:rPr>
           <w:lang w:val="en-GB"/>
@@ -7464,6 +7798,7 @@
         <w:t>java.lang</w:t>
       </w:r>
       <w:proofErr w:type="spellEnd"/>
+      <w:proofErr w:type="gramEnd"/>
       <w:r>
         <w:rPr>
           <w:lang w:val="en-GB"/>
@@ -7498,6 +7833,7 @@
         <w:t xml:space="preserve">The class </w:t>
       </w:r>
       <w:proofErr w:type="spellStart"/>
+      <w:proofErr w:type="gramStart"/>
       <w:r>
         <w:rPr>
           <w:lang w:val="en-GB"/>
@@ -7505,6 +7841,7 @@
         <w:t>java.lang</w:t>
       </w:r>
       <w:proofErr w:type="spellEnd"/>
+      <w:proofErr w:type="gramEnd"/>
       <w:r>
         <w:rPr>
           <w:lang w:val="en-GB"/>
@@ -7903,6 +8240,7 @@
         <w:t xml:space="preserve">The mother of all standard extensions was the Swing library. It included several packages, all of which began with </w:t>
       </w:r>
       <w:proofErr w:type="spellStart"/>
+      <w:proofErr w:type="gramStart"/>
       <w:r>
         <w:rPr>
           <w:lang w:val="en-GB"/>
@@ -7910,6 +8248,7 @@
         <w:t>javax.swing</w:t>
       </w:r>
       <w:proofErr w:type="spellEnd"/>
+      <w:proofErr w:type="gramEnd"/>
       <w:r>
         <w:rPr>
           <w:lang w:val="en-GB"/>
@@ -9361,7 +9700,21 @@
         <w:rPr>
           <w:lang w:val="en-GB"/>
         </w:rPr>
-        <w:t xml:space="preserve">In the Shape example, Square inherited the rotate() and </w:t>
+        <w:t xml:space="preserve">In the Shape example, Square inherited the </w:t>
+      </w:r>
+      <w:proofErr w:type="gramStart"/>
+      <w:r>
+        <w:rPr>
+          <w:lang w:val="en-GB"/>
+        </w:rPr>
+        <w:t>rotate(</w:t>
+      </w:r>
+      <w:proofErr w:type="gramEnd"/>
+      <w:r>
+        <w:rPr>
+          <w:lang w:val="en-GB"/>
+        </w:rPr>
+        <w:t xml:space="preserve">) and </w:t>
       </w:r>
       <w:proofErr w:type="spellStart"/>
       <w:r>
@@ -9536,7 +9889,21 @@
         <w:rPr>
           <w:lang w:val="en-GB"/>
         </w:rPr>
-        <w:t xml:space="preserve"> = new Dog();</w:t>
+        <w:t xml:space="preserve"> = new </w:t>
+      </w:r>
+      <w:proofErr w:type="gramStart"/>
+      <w:r>
+        <w:rPr>
+          <w:lang w:val="en-GB"/>
+        </w:rPr>
+        <w:t>Dog(</w:t>
+      </w:r>
+      <w:proofErr w:type="gramEnd"/>
+      <w:r>
+        <w:rPr>
+          <w:lang w:val="en-GB"/>
+        </w:rPr>
+        <w:t>);</w:t>
       </w:r>
     </w:p>
     <w:p>
@@ -9790,8 +10157,17 @@
           <w:rFonts w:hint="eastAsia"/>
           <w:lang w:val="en-GB"/>
         </w:rPr>
-        <w:t>————————————</w:t>
-      </w:r>
+        <w:t>——</w:t>
+      </w:r>
+      <w:proofErr w:type="gramStart"/>
+      <w:r>
+        <w:rPr>
+          <w:rFonts w:hint="eastAsia"/>
+          <w:lang w:val="en-GB"/>
+        </w:rPr>
+        <w:t>——————————</w:t>
+      </w:r>
+      <w:proofErr w:type="gramEnd"/>
     </w:p>
     <w:p>
       <w:pPr>
@@ -9920,6 +10296,85 @@
     </w:p>
     <w:p>
       <w:pPr>
+        <w:rPr>
+          <w:rFonts w:hint="eastAsia"/>
+          <w:lang w:val="en-GB"/>
+        </w:rPr>
+      </w:pPr>
+      <w:r>
+        <w:rPr>
+          <w:rFonts w:hint="eastAsia"/>
+          <w:lang w:val="en-GB"/>
+        </w:rPr>
+        <w:t>Polymorphism</w:t>
+      </w:r>
+      <w:r>
+        <w:rPr>
+          <w:lang w:val="en-GB"/>
+        </w:rPr>
+        <w:t>: W</w:t>
+      </w:r>
+      <w:r>
+        <w:rPr>
+          <w:lang w:val="en-GB"/>
+        </w:rPr>
+        <w:t xml:space="preserve">hat you want is the ability to use </w:t>
+      </w:r>
+      <w:r>
+        <w:rPr>
+          <w:u w:val="single"/>
+          <w:lang w:val="en-GB"/>
+        </w:rPr>
+        <w:t>a superclass type</w:t>
+      </w:r>
+      <w:r>
+        <w:rPr>
+          <w:lang w:val="en-GB"/>
+        </w:rPr>
+        <w:t xml:space="preserve"> (often abstract) as a </w:t>
+      </w:r>
+      <w:r>
+        <w:rPr>
+          <w:u w:val="single"/>
+          <w:lang w:val="en-GB"/>
+        </w:rPr>
+        <w:t>method argument</w:t>
+      </w:r>
+      <w:r>
+        <w:rPr>
+          <w:lang w:val="en-GB"/>
+        </w:rPr>
+        <w:t xml:space="preserve">, </w:t>
+      </w:r>
+      <w:r>
+        <w:rPr>
+          <w:u w:val="single"/>
+          <w:lang w:val="en-GB"/>
+        </w:rPr>
+        <w:t>return type</w:t>
+      </w:r>
+      <w:r>
+        <w:rPr>
+          <w:lang w:val="en-GB"/>
+        </w:rPr>
+        <w:t xml:space="preserve">, or </w:t>
+      </w:r>
+      <w:r>
+        <w:rPr>
+          <w:u w:val="single"/>
+          <w:lang w:val="en-GB"/>
+        </w:rPr>
+        <w:t>array type</w:t>
+      </w:r>
+      <w:r>
+        <w:rPr>
+          <w:lang w:val="en-GB"/>
+        </w:rPr>
+        <w:t>.</w:t>
+      </w:r>
+    </w:p>
+    <w:p>
+      <w:pPr>
         <w:pStyle w:val="3"/>
         <w:rPr>
           <w:color w:val="0070C0"/>
@@ -10051,7 +10506,345 @@
     <w:p>
       <w:pPr>
         <w:rPr>
+          <w:lang w:val="en-GB"/>
+        </w:rPr>
+      </w:pPr>
+    </w:p>
+    <w:p>
+      <w:pPr>
+        <w:pStyle w:val="3"/>
+        <w:rPr>
+          <w:color w:val="0070C0"/>
+          <w:sz w:val="21"/>
+          <w:szCs w:val="21"/>
+          <w:lang w:val="en-GB"/>
+        </w:rPr>
+      </w:pPr>
+      <w:r>
+        <w:rPr>
+          <w:color w:val="0070C0"/>
+          <w:sz w:val="21"/>
+          <w:szCs w:val="21"/>
+          <w:lang w:val="en-GB"/>
+        </w:rPr>
+        <w:t>I</w:t>
+      </w:r>
+      <w:r>
+        <w:rPr>
+          <w:color w:val="0070C0"/>
+          <w:sz w:val="21"/>
+          <w:szCs w:val="21"/>
+          <w:lang w:val="en-GB"/>
+        </w:rPr>
+        <w:t xml:space="preserve">f you don’t have access to the source code for a class, but you want to change the way a method of that class works, could you use subclassing to do that? </w:t>
+      </w:r>
+      <w:r>
+        <w:rPr>
+          <w:color w:val="0070C0"/>
+          <w:sz w:val="21"/>
+          <w:szCs w:val="21"/>
+          <w:highlight w:val="yellow"/>
+          <w:lang w:val="en-GB"/>
+        </w:rPr>
+        <w:t>To extend the “bad” class and override the method with your own better code</w:t>
+      </w:r>
+      <w:r>
+        <w:rPr>
+          <w:color w:val="0070C0"/>
+          <w:sz w:val="21"/>
+          <w:szCs w:val="21"/>
+          <w:lang w:val="en-GB"/>
+        </w:rPr>
+        <w:t xml:space="preserve">? </w:t>
+      </w:r>
+    </w:p>
+    <w:p>
+      <w:pPr>
+        <w:rPr>
+          <w:lang w:val="en-GB"/>
+        </w:rPr>
+      </w:pPr>
+      <w:r>
+        <w:rPr>
+          <w:lang w:val="en-GB"/>
+        </w:rPr>
+        <w:t xml:space="preserve">Yep. That’s one cool feature of OO, and sometimes it saves you from having to rewrite the </w:t>
+      </w:r>
+      <w:r>
+        <w:rPr>
+          <w:lang w:val="en-GB"/>
+        </w:rPr>
+        <w:lastRenderedPageBreak/>
+        <w:t>class from scratch, or track down the programmer who hid the source code</w:t>
+      </w:r>
+      <w:r>
+        <w:rPr>
+          <w:lang w:val="en-GB"/>
+        </w:rPr>
+        <w:t>.</w:t>
+      </w:r>
+    </w:p>
+    <w:p>
+      <w:pPr>
+        <w:rPr>
+          <w:lang w:val="en-GB"/>
+        </w:rPr>
+      </w:pPr>
+    </w:p>
+    <w:p>
+      <w:pPr>
+        <w:pStyle w:val="3"/>
+        <w:rPr>
+          <w:color w:val="0070C0"/>
+          <w:sz w:val="21"/>
+          <w:szCs w:val="21"/>
+          <w:lang w:val="en-GB"/>
+        </w:rPr>
+      </w:pPr>
+      <w:r>
+        <w:rPr>
+          <w:color w:val="0070C0"/>
+          <w:sz w:val="21"/>
+          <w:szCs w:val="21"/>
+          <w:lang w:val="en-GB"/>
+        </w:rPr>
+        <w:t xml:space="preserve">a class </w:t>
+      </w:r>
+      <w:r>
+        <w:rPr>
           <w:rFonts w:hint="eastAsia"/>
+          <w:color w:val="0070C0"/>
+          <w:sz w:val="21"/>
+          <w:szCs w:val="21"/>
+          <w:lang w:val="en-GB"/>
+        </w:rPr>
+        <w:t>c</w:t>
+      </w:r>
+      <w:r>
+        <w:rPr>
+          <w:color w:val="0070C0"/>
+          <w:sz w:val="21"/>
+          <w:szCs w:val="21"/>
+          <w:lang w:val="en-GB"/>
+        </w:rPr>
+        <w:t xml:space="preserve">annot </w:t>
+      </w:r>
+      <w:r>
+        <w:rPr>
+          <w:color w:val="0070C0"/>
+          <w:sz w:val="21"/>
+          <w:szCs w:val="21"/>
+          <w:lang w:val="en-GB"/>
+        </w:rPr>
+        <w:t>be subclassed</w:t>
+      </w:r>
+    </w:p>
+    <w:p>
+      <w:pPr>
+        <w:rPr>
+          <w:lang w:val="en-GB"/>
+        </w:rPr>
+      </w:pPr>
+      <w:r>
+        <w:rPr>
+          <w:lang w:val="en-GB"/>
+        </w:rPr>
+        <w:t xml:space="preserve">There’s </w:t>
+      </w:r>
+      <w:r>
+        <w:rPr>
+          <w:u w:val="single"/>
+          <w:lang w:val="en-GB"/>
+        </w:rPr>
+        <w:t>no such thing as a private class</w:t>
+      </w:r>
+      <w:r>
+        <w:rPr>
+          <w:lang w:val="en-GB"/>
+        </w:rPr>
+        <w:t xml:space="preserve">, except in a very special case called </w:t>
+      </w:r>
+      <w:r>
+        <w:rPr>
+          <w:u w:val="single"/>
+          <w:lang w:val="en-GB"/>
+        </w:rPr>
+        <w:t>an inner class</w:t>
+      </w:r>
+      <w:r>
+        <w:rPr>
+          <w:lang w:val="en-GB"/>
+        </w:rPr>
+        <w:t xml:space="preserve">, that we haven’t looked at yet. </w:t>
+      </w:r>
+    </w:p>
+    <w:p>
+      <w:pPr>
+        <w:rPr>
+          <w:lang w:val="en-GB"/>
+        </w:rPr>
+      </w:pPr>
+    </w:p>
+    <w:p>
+      <w:pPr>
+        <w:rPr>
+          <w:lang w:val="en-GB"/>
+        </w:rPr>
+      </w:pPr>
+      <w:r>
+        <w:rPr>
+          <w:lang w:val="en-GB"/>
+        </w:rPr>
+        <w:t xml:space="preserve">But there are three things that can prevent a class from being subclassed. </w:t>
+      </w:r>
+    </w:p>
+    <w:p>
+      <w:pPr>
+        <w:rPr>
+          <w:lang w:val="en-GB"/>
+        </w:rPr>
+      </w:pPr>
+    </w:p>
+    <w:p>
+      <w:pPr>
+        <w:rPr>
+          <w:lang w:val="en-GB"/>
+        </w:rPr>
+      </w:pPr>
+      <w:r>
+        <w:rPr>
+          <w:lang w:val="en-GB"/>
+        </w:rPr>
+        <w:t xml:space="preserve">The first is </w:t>
+      </w:r>
+      <w:r>
+        <w:rPr>
+          <w:u w:val="single"/>
+          <w:lang w:val="en-GB"/>
+        </w:rPr>
+        <w:t>access control</w:t>
+      </w:r>
+      <w:r>
+        <w:rPr>
+          <w:lang w:val="en-GB"/>
+        </w:rPr>
+        <w:t xml:space="preserve">. Even though a class can’t be marked private, a class can be </w:t>
+      </w:r>
+      <w:r>
+        <w:rPr>
+          <w:u w:val="single"/>
+          <w:lang w:val="en-GB"/>
+        </w:rPr>
+        <w:t>non-public</w:t>
+      </w:r>
+      <w:r>
+        <w:rPr>
+          <w:lang w:val="en-GB"/>
+        </w:rPr>
+        <w:t xml:space="preserve"> (what you get if you don’t declare the class as public). A non-public class can be </w:t>
+      </w:r>
+      <w:r>
+        <w:rPr>
+          <w:u w:val="single"/>
+          <w:lang w:val="en-GB"/>
+        </w:rPr>
+        <w:t>subclassed only by classes in the same package as the class</w:t>
+      </w:r>
+      <w:r>
+        <w:rPr>
+          <w:lang w:val="en-GB"/>
+        </w:rPr>
+        <w:t xml:space="preserve">. Classes in a different package won’t be able to subclass (or even use, for that matter) the non-public class. </w:t>
+      </w:r>
+    </w:p>
+    <w:p>
+      <w:pPr>
+        <w:rPr>
+          <w:lang w:val="en-GB"/>
+        </w:rPr>
+      </w:pPr>
+    </w:p>
+    <w:p>
+      <w:pPr>
+        <w:rPr>
+          <w:lang w:val="en-GB"/>
+        </w:rPr>
+      </w:pPr>
+      <w:r>
+        <w:rPr>
+          <w:lang w:val="en-GB"/>
+        </w:rPr>
+        <w:t xml:space="preserve">The second thing that stops a class from being subclassed is the keyword modifier </w:t>
+      </w:r>
+      <w:r>
+        <w:rPr>
+          <w:u w:val="single"/>
+          <w:lang w:val="en-GB"/>
+        </w:rPr>
+        <w:t>final</w:t>
+      </w:r>
+      <w:r>
+        <w:rPr>
+          <w:lang w:val="en-GB"/>
+        </w:rPr>
+        <w:t xml:space="preserve">. A final class means that it’s </w:t>
+      </w:r>
+      <w:r>
+        <w:rPr>
+          <w:u w:val="single"/>
+          <w:lang w:val="en-GB"/>
+        </w:rPr>
+        <w:t>the end of the inheritance line</w:t>
+      </w:r>
+      <w:r>
+        <w:rPr>
+          <w:lang w:val="en-GB"/>
+        </w:rPr>
+        <w:t xml:space="preserve">. Nobody, ever, can extend a final class. </w:t>
+      </w:r>
+    </w:p>
+    <w:p>
+      <w:pPr>
+        <w:rPr>
+          <w:lang w:val="en-GB"/>
+        </w:rPr>
+      </w:pPr>
+    </w:p>
+    <w:p>
+      <w:pPr>
+        <w:rPr>
+          <w:lang w:val="en-GB"/>
+        </w:rPr>
+      </w:pPr>
+      <w:r>
+        <w:rPr>
+          <w:lang w:val="en-GB"/>
+        </w:rPr>
+        <w:t xml:space="preserve">The third issue is that if a class has </w:t>
+      </w:r>
+      <w:r>
+        <w:rPr>
+          <w:u w:val="single"/>
+          <w:lang w:val="en-GB"/>
+        </w:rPr>
+        <w:t>only private constructors</w:t>
+      </w:r>
+      <w:r>
+        <w:rPr>
+          <w:lang w:val="en-GB"/>
+        </w:rPr>
+        <w:t xml:space="preserve"> (we’ll look at constructors in chapter 9), it can’t be subclassed</w:t>
+      </w:r>
+      <w:r>
+        <w:rPr>
+          <w:lang w:val="en-GB"/>
+        </w:rPr>
+        <w:t>.</w:t>
+      </w:r>
+    </w:p>
+    <w:p>
+      <w:pPr>
+        <w:rPr>
           <w:lang w:val="en-GB"/>
         </w:rPr>
       </w:pPr>
@@ -10068,53 +10861,115 @@
       </w:pPr>
       <w:r>
         <w:rPr>
-          <w:color w:val="0070C0"/>
-          <w:sz w:val="21"/>
-          <w:szCs w:val="21"/>
-          <w:lang w:val="en-GB"/>
-        </w:rPr>
-        <w:t>I</w:t>
-      </w:r>
-      <w:r>
-        <w:rPr>
-          <w:color w:val="0070C0"/>
-          <w:sz w:val="21"/>
-          <w:szCs w:val="21"/>
-          <w:lang w:val="en-GB"/>
-        </w:rPr>
-        <w:t xml:space="preserve">f you don’t have access to the source code for a class, but you want to change the way a method of that class works, could you use subclassing to do that? </w:t>
-      </w:r>
-      <w:r>
-        <w:rPr>
-          <w:color w:val="0070C0"/>
-          <w:sz w:val="21"/>
-          <w:szCs w:val="21"/>
-          <w:highlight w:val="yellow"/>
-          <w:lang w:val="en-GB"/>
-        </w:rPr>
-        <w:t>To extend the “bad” class and override the method with your own better code</w:t>
-      </w:r>
-      <w:r>
-        <w:rPr>
-          <w:color w:val="0070C0"/>
-          <w:sz w:val="21"/>
-          <w:szCs w:val="21"/>
-          <w:lang w:val="en-GB"/>
-        </w:rPr>
-        <w:t xml:space="preserve">? </w:t>
-      </w:r>
-    </w:p>
-    <w:p>
-      <w:pPr>
-        <w:rPr>
-          <w:lang w:val="en-GB"/>
-        </w:rPr>
-      </w:pPr>
-      <w:r>
-        <w:rPr>
-          <w:lang w:val="en-GB"/>
-        </w:rPr>
-        <w:t>Yep. That’s one cool feature of OO, and sometimes it saves you from having to rewrite the class from scratch, or track down the programmer who hid the source code</w:t>
+          <w:rFonts w:hint="eastAsia"/>
+          <w:color w:val="0070C0"/>
+          <w:sz w:val="21"/>
+          <w:szCs w:val="21"/>
+          <w:lang w:val="en-GB"/>
+        </w:rPr>
+        <w:t>w</w:t>
+      </w:r>
+      <w:r>
+        <w:rPr>
+          <w:color w:val="0070C0"/>
+          <w:sz w:val="21"/>
+          <w:szCs w:val="21"/>
+          <w:lang w:val="en-GB"/>
+        </w:rPr>
+        <w:t>hy making a final class?</w:t>
+      </w:r>
+    </w:p>
+    <w:p>
+      <w:pPr>
+        <w:rPr>
+          <w:lang w:val="en-GB"/>
+        </w:rPr>
+      </w:pPr>
+      <w:r>
+        <w:rPr>
+          <w:lang w:val="en-GB"/>
+        </w:rPr>
+        <w:t>Typically, you won’t make your classes final. But if you need security — the security of knowing that the methods will always work the way that you wrote them (because they can’t be overridden), a final class will give you that. A lot of classes in the Java API are final for that reason. The String class, for example, is final because, well, imagine the havoc if somebody came along and changed the way Strings behave!</w:t>
+      </w:r>
+    </w:p>
+    <w:p>
+      <w:pPr>
+        <w:rPr>
+          <w:lang w:val="en-GB"/>
+        </w:rPr>
+      </w:pPr>
+    </w:p>
+    <w:p>
+      <w:pPr>
+        <w:pStyle w:val="3"/>
+        <w:rPr>
+          <w:color w:val="0070C0"/>
+          <w:sz w:val="21"/>
+          <w:szCs w:val="21"/>
+          <w:lang w:val="en-GB"/>
+        </w:rPr>
+      </w:pPr>
+      <w:r>
+        <w:rPr>
+          <w:color w:val="0070C0"/>
+          <w:sz w:val="21"/>
+          <w:szCs w:val="21"/>
+          <w:lang w:val="en-GB"/>
+        </w:rPr>
+        <w:t xml:space="preserve">Can you make a method final, without making the whole class final? </w:t>
+      </w:r>
+    </w:p>
+    <w:p>
+      <w:pPr>
+        <w:rPr>
+          <w:lang w:val="en-GB"/>
+        </w:rPr>
+      </w:pPr>
+      <w:r>
+        <w:rPr>
+          <w:lang w:val="en-GB"/>
+        </w:rPr>
+        <w:t xml:space="preserve">If you want to protect a specific method from being overridden, </w:t>
+      </w:r>
+      <w:r>
+        <w:rPr>
+          <w:u w:val="single"/>
+          <w:lang w:val="en-GB"/>
+        </w:rPr>
+        <w:t>mark the method with the final</w:t>
+      </w:r>
+      <w:r>
+        <w:rPr>
+          <w:u w:val="single"/>
+          <w:lang w:val="en-GB"/>
+        </w:rPr>
+        <w:t xml:space="preserve"> </w:t>
+      </w:r>
+      <w:r>
+        <w:rPr>
+          <w:u w:val="single"/>
+          <w:lang w:val="en-GB"/>
+        </w:rPr>
+        <w:t>modifier</w:t>
+      </w:r>
+      <w:r>
+        <w:rPr>
+          <w:lang w:val="en-GB"/>
+        </w:rPr>
+        <w:t xml:space="preserve">. </w:t>
+      </w:r>
+      <w:r>
+        <w:rPr>
+          <w:u w:val="single"/>
+          <w:lang w:val="en-GB"/>
+        </w:rPr>
+        <w:t>Mark the whole class as final</w:t>
+      </w:r>
+      <w:r>
+        <w:rPr>
+          <w:lang w:val="en-GB"/>
+        </w:rPr>
+        <w:t xml:space="preserve"> if you want to guarantee that none of the methods in that class will ever be overridden</w:t>
       </w:r>
       <w:r>
         <w:rPr>
@@ -10134,402 +10989,6 @@
       <w:pPr>
         <w:pStyle w:val="3"/>
         <w:rPr>
-          <w:rFonts w:hint="eastAsia"/>
-          <w:color w:val="0070C0"/>
-          <w:sz w:val="21"/>
-          <w:szCs w:val="21"/>
-          <w:lang w:val="en-GB"/>
-        </w:rPr>
-      </w:pPr>
-      <w:r>
-        <w:rPr>
-          <w:color w:val="0070C0"/>
-          <w:sz w:val="21"/>
-          <w:szCs w:val="21"/>
-          <w:lang w:val="en-GB"/>
-        </w:rPr>
-        <w:lastRenderedPageBreak/>
-        <w:t xml:space="preserve">a class </w:t>
-      </w:r>
-      <w:r>
-        <w:rPr>
-          <w:rFonts w:hint="eastAsia"/>
-          <w:color w:val="0070C0"/>
-          <w:sz w:val="21"/>
-          <w:szCs w:val="21"/>
-          <w:lang w:val="en-GB"/>
-        </w:rPr>
-        <w:t>c</w:t>
-      </w:r>
-      <w:r>
-        <w:rPr>
-          <w:color w:val="0070C0"/>
-          <w:sz w:val="21"/>
-          <w:szCs w:val="21"/>
-          <w:lang w:val="en-GB"/>
-        </w:rPr>
-        <w:t xml:space="preserve">annot </w:t>
-      </w:r>
-      <w:r>
-        <w:rPr>
-          <w:color w:val="0070C0"/>
-          <w:sz w:val="21"/>
-          <w:szCs w:val="21"/>
-          <w:lang w:val="en-GB"/>
-        </w:rPr>
-        <w:t>be subclassed</w:t>
-      </w:r>
-    </w:p>
-    <w:p>
-      <w:pPr>
-        <w:rPr>
-          <w:lang w:val="en-GB"/>
-        </w:rPr>
-      </w:pPr>
-      <w:r>
-        <w:rPr>
-          <w:lang w:val="en-GB"/>
-        </w:rPr>
-        <w:t xml:space="preserve">There’s </w:t>
-      </w:r>
-      <w:r>
-        <w:rPr>
-          <w:u w:val="single"/>
-          <w:lang w:val="en-GB"/>
-        </w:rPr>
-        <w:t>no such thing as a private class</w:t>
-      </w:r>
-      <w:r>
-        <w:rPr>
-          <w:lang w:val="en-GB"/>
-        </w:rPr>
-        <w:t xml:space="preserve">, except in a very special case called </w:t>
-      </w:r>
-      <w:r>
-        <w:rPr>
-          <w:u w:val="single"/>
-          <w:lang w:val="en-GB"/>
-        </w:rPr>
-        <w:t>an inner class</w:t>
-      </w:r>
-      <w:r>
-        <w:rPr>
-          <w:lang w:val="en-GB"/>
-        </w:rPr>
-        <w:t xml:space="preserve">, that we haven’t looked at yet. </w:t>
-      </w:r>
-    </w:p>
-    <w:p>
-      <w:pPr>
-        <w:rPr>
-          <w:lang w:val="en-GB"/>
-        </w:rPr>
-      </w:pPr>
-    </w:p>
-    <w:p>
-      <w:pPr>
-        <w:rPr>
-          <w:lang w:val="en-GB"/>
-        </w:rPr>
-      </w:pPr>
-      <w:r>
-        <w:rPr>
-          <w:lang w:val="en-GB"/>
-        </w:rPr>
-        <w:t xml:space="preserve">But there are three things that can prevent a class from being subclassed. </w:t>
-      </w:r>
-    </w:p>
-    <w:p>
-      <w:pPr>
-        <w:rPr>
-          <w:lang w:val="en-GB"/>
-        </w:rPr>
-      </w:pPr>
-    </w:p>
-    <w:p>
-      <w:pPr>
-        <w:rPr>
-          <w:lang w:val="en-GB"/>
-        </w:rPr>
-      </w:pPr>
-      <w:r>
-        <w:rPr>
-          <w:lang w:val="en-GB"/>
-        </w:rPr>
-        <w:t xml:space="preserve">The first is </w:t>
-      </w:r>
-      <w:r>
-        <w:rPr>
-          <w:u w:val="single"/>
-          <w:lang w:val="en-GB"/>
-        </w:rPr>
-        <w:t>access control</w:t>
-      </w:r>
-      <w:r>
-        <w:rPr>
-          <w:lang w:val="en-GB"/>
-        </w:rPr>
-        <w:t xml:space="preserve">. Even though a class can’t be marked private, a class can be </w:t>
-      </w:r>
-      <w:r>
-        <w:rPr>
-          <w:u w:val="single"/>
-          <w:lang w:val="en-GB"/>
-        </w:rPr>
-        <w:t>non-public</w:t>
-      </w:r>
-      <w:r>
-        <w:rPr>
-          <w:lang w:val="en-GB"/>
-        </w:rPr>
-        <w:t xml:space="preserve"> (what you get if you don’t declare the class as public). A non-public class can be </w:t>
-      </w:r>
-      <w:r>
-        <w:rPr>
-          <w:u w:val="single"/>
-          <w:lang w:val="en-GB"/>
-        </w:rPr>
-        <w:t>subclassed only by classes in the same package as the class</w:t>
-      </w:r>
-      <w:r>
-        <w:rPr>
-          <w:lang w:val="en-GB"/>
-        </w:rPr>
-        <w:t xml:space="preserve">. Classes in a different package won’t be able to subclass (or even use, for that matter) the non-public class. </w:t>
-      </w:r>
-    </w:p>
-    <w:p>
-      <w:pPr>
-        <w:rPr>
-          <w:lang w:val="en-GB"/>
-        </w:rPr>
-      </w:pPr>
-    </w:p>
-    <w:p>
-      <w:pPr>
-        <w:rPr>
-          <w:lang w:val="en-GB"/>
-        </w:rPr>
-      </w:pPr>
-      <w:r>
-        <w:rPr>
-          <w:lang w:val="en-GB"/>
-        </w:rPr>
-        <w:t xml:space="preserve">The second thing that stops a class from being subclassed is the keyword modifier </w:t>
-      </w:r>
-      <w:r>
-        <w:rPr>
-          <w:u w:val="single"/>
-          <w:lang w:val="en-GB"/>
-        </w:rPr>
-        <w:t>final</w:t>
-      </w:r>
-      <w:r>
-        <w:rPr>
-          <w:lang w:val="en-GB"/>
-        </w:rPr>
-        <w:t xml:space="preserve">. A final class means that it’s </w:t>
-      </w:r>
-      <w:r>
-        <w:rPr>
-          <w:u w:val="single"/>
-          <w:lang w:val="en-GB"/>
-        </w:rPr>
-        <w:t>the end of the inheritance line</w:t>
-      </w:r>
-      <w:r>
-        <w:rPr>
-          <w:lang w:val="en-GB"/>
-        </w:rPr>
-        <w:t xml:space="preserve">. Nobody, ever, can extend a final class. </w:t>
-      </w:r>
-    </w:p>
-    <w:p>
-      <w:pPr>
-        <w:rPr>
-          <w:lang w:val="en-GB"/>
-        </w:rPr>
-      </w:pPr>
-    </w:p>
-    <w:p>
-      <w:pPr>
-        <w:rPr>
-          <w:lang w:val="en-GB"/>
-        </w:rPr>
-      </w:pPr>
-      <w:r>
-        <w:rPr>
-          <w:lang w:val="en-GB"/>
-        </w:rPr>
-        <w:t xml:space="preserve">The third issue is that if a class has </w:t>
-      </w:r>
-      <w:r>
-        <w:rPr>
-          <w:u w:val="single"/>
-          <w:lang w:val="en-GB"/>
-        </w:rPr>
-        <w:t>only private constructors</w:t>
-      </w:r>
-      <w:r>
-        <w:rPr>
-          <w:lang w:val="en-GB"/>
-        </w:rPr>
-        <w:t xml:space="preserve"> (we’ll look at constructors in chapter 9), it can’t be subclassed</w:t>
-      </w:r>
-      <w:r>
-        <w:rPr>
-          <w:lang w:val="en-GB"/>
-        </w:rPr>
-        <w:t>.</w:t>
-      </w:r>
-    </w:p>
-    <w:p>
-      <w:pPr>
-        <w:rPr>
-          <w:lang w:val="en-GB"/>
-        </w:rPr>
-      </w:pPr>
-    </w:p>
-    <w:p>
-      <w:pPr>
-        <w:pStyle w:val="3"/>
-        <w:rPr>
-          <w:color w:val="0070C0"/>
-          <w:sz w:val="21"/>
-          <w:szCs w:val="21"/>
-          <w:lang w:val="en-GB"/>
-        </w:rPr>
-      </w:pPr>
-      <w:r>
-        <w:rPr>
-          <w:rFonts w:hint="eastAsia"/>
-          <w:color w:val="0070C0"/>
-          <w:sz w:val="21"/>
-          <w:szCs w:val="21"/>
-          <w:lang w:val="en-GB"/>
-        </w:rPr>
-        <w:t>w</w:t>
-      </w:r>
-      <w:r>
-        <w:rPr>
-          <w:color w:val="0070C0"/>
-          <w:sz w:val="21"/>
-          <w:szCs w:val="21"/>
-          <w:lang w:val="en-GB"/>
-        </w:rPr>
-        <w:t>hy making a final class?</w:t>
-      </w:r>
-    </w:p>
-    <w:p>
-      <w:pPr>
-        <w:rPr>
-          <w:lang w:val="en-GB"/>
-        </w:rPr>
-      </w:pPr>
-      <w:r>
-        <w:rPr>
-          <w:lang w:val="en-GB"/>
-        </w:rPr>
-        <w:t>Typically, you won’t make your classes final. But if you need security — the security of knowing that the methods will always work the way that you wrote them (because they can’t be overridden), a final class will give you that. A lot of classes in the Java API are final for that reason. The String class, for example, is final because, well, imagine the havoc if somebody came along and changed the way Strings behave!</w:t>
-      </w:r>
-    </w:p>
-    <w:p>
-      <w:pPr>
-        <w:rPr>
-          <w:lang w:val="en-GB"/>
-        </w:rPr>
-      </w:pPr>
-    </w:p>
-    <w:p>
-      <w:pPr>
-        <w:pStyle w:val="3"/>
-        <w:rPr>
-          <w:color w:val="0070C0"/>
-          <w:sz w:val="21"/>
-          <w:szCs w:val="21"/>
-          <w:lang w:val="en-GB"/>
-        </w:rPr>
-      </w:pPr>
-      <w:r>
-        <w:rPr>
-          <w:color w:val="0070C0"/>
-          <w:sz w:val="21"/>
-          <w:szCs w:val="21"/>
-          <w:lang w:val="en-GB"/>
-        </w:rPr>
-        <w:t xml:space="preserve">Can you make a method final, without making the whole class final? </w:t>
-      </w:r>
-    </w:p>
-    <w:p>
-      <w:pPr>
-        <w:rPr>
-          <w:lang w:val="en-GB"/>
-        </w:rPr>
-      </w:pPr>
-      <w:r>
-        <w:rPr>
-          <w:lang w:val="en-GB"/>
-        </w:rPr>
-        <w:t xml:space="preserve">If you want to protect a specific method from being overridden, </w:t>
-      </w:r>
-      <w:r>
-        <w:rPr>
-          <w:u w:val="single"/>
-          <w:lang w:val="en-GB"/>
-        </w:rPr>
-        <w:t>mark the method with the final</w:t>
-      </w:r>
-      <w:r>
-        <w:rPr>
-          <w:u w:val="single"/>
-          <w:lang w:val="en-GB"/>
-        </w:rPr>
-        <w:t xml:space="preserve"> </w:t>
-      </w:r>
-      <w:r>
-        <w:rPr>
-          <w:u w:val="single"/>
-          <w:lang w:val="en-GB"/>
-        </w:rPr>
-        <w:t>modifier</w:t>
-      </w:r>
-      <w:r>
-        <w:rPr>
-          <w:lang w:val="en-GB"/>
-        </w:rPr>
-        <w:t xml:space="preserve">. </w:t>
-      </w:r>
-      <w:r>
-        <w:rPr>
-          <w:u w:val="single"/>
-          <w:lang w:val="en-GB"/>
-        </w:rPr>
-        <w:t>Mark the whole class as final</w:t>
-      </w:r>
-      <w:r>
-        <w:rPr>
-          <w:lang w:val="en-GB"/>
-        </w:rPr>
-        <w:t xml:space="preserve"> if you want to guarantee that none of the methods in that class will ever be overridden</w:t>
-      </w:r>
-      <w:r>
-        <w:rPr>
-          <w:lang w:val="en-GB"/>
-        </w:rPr>
-        <w:t>.</w:t>
-      </w:r>
-    </w:p>
-    <w:p>
-      <w:pPr>
-        <w:rPr>
-          <w:lang w:val="en-GB"/>
-        </w:rPr>
-      </w:pPr>
-    </w:p>
-    <w:p>
-      <w:pPr>
-        <w:pStyle w:val="3"/>
-        <w:rPr>
           <w:color w:val="0070C0"/>
           <w:sz w:val="21"/>
           <w:szCs w:val="21"/>
@@ -10549,7 +11008,7 @@
     <w:p>
       <w:pPr>
         <w:rPr>
-          <w:rFonts w:ascii="NewBaskerville-Bold" w:hAnsi="NewBaskerville-Bold"/>
+          <w:rFonts w:ascii="NewBaskerville-Bold" w:hAnsi="NewBaskerville-Bold" w:hint="eastAsia"/>
           <w:b/>
           <w:bCs/>
           <w:color w:val="000000"/>
@@ -10622,6 +11081,7 @@
           <w:rFonts w:hint="eastAsia"/>
           <w:lang w:val="en-GB"/>
         </w:rPr>
+        <w:lastRenderedPageBreak/>
         <w:t>①</w:t>
       </w:r>
       <w:r>
@@ -10635,112 +11095,118 @@
           <w:u w:val="single"/>
           <w:lang w:val="en-GB"/>
         </w:rPr>
+        <w:t>The arguments and return types</w:t>
+      </w:r>
+      <w:r>
+        <w:rPr>
+          <w:lang w:val="en-GB"/>
+        </w:rPr>
+        <w:t xml:space="preserve"> of your </w:t>
+      </w:r>
+      <w:r>
+        <w:rPr>
+          <w:u w:val="single"/>
+          <w:lang w:val="en-GB"/>
+        </w:rPr>
+        <w:t>overriding method</w:t>
+      </w:r>
+      <w:r>
+        <w:rPr>
+          <w:lang w:val="en-GB"/>
+        </w:rPr>
+        <w:t xml:space="preserve"> must look to the outside world </w:t>
+      </w:r>
+      <w:r>
+        <w:rPr>
+          <w:u w:val="single"/>
+          <w:lang w:val="en-GB"/>
+        </w:rPr>
+        <w:t>exactly like the overridden method</w:t>
+      </w:r>
+      <w:r>
+        <w:rPr>
+          <w:lang w:val="en-GB"/>
+        </w:rPr>
+        <w:t xml:space="preserve"> in the superclass.</w:t>
+      </w:r>
+    </w:p>
+    <w:p>
+      <w:pPr>
+        <w:rPr>
+          <w:lang w:val="en-GB"/>
+        </w:rPr>
+      </w:pPr>
+      <w:r>
+        <w:rPr>
+          <w:lang w:val="en-GB"/>
+        </w:rPr>
+        <w:t>Arguments must be the same, and return types must be compatible.</w:t>
+      </w:r>
+    </w:p>
+    <w:p>
+      <w:pPr>
+        <w:rPr>
+          <w:lang w:val="en-GB"/>
+        </w:rPr>
+      </w:pPr>
+      <w:r>
+        <w:rPr>
+          <w:lang w:val="en-GB"/>
+        </w:rPr>
+        <w:t>W</w:t>
+      </w:r>
+      <w:r>
+        <w:rPr>
+          <w:lang w:val="en-GB"/>
+        </w:rPr>
+        <w:t>hatever the superclass declares as a return type, the overriding method must declare either the same type, or a subclass type.</w:t>
+      </w:r>
+    </w:p>
+    <w:p>
+      <w:pPr>
+        <w:rPr>
+          <w:lang w:val="en-GB"/>
+        </w:rPr>
+      </w:pPr>
+    </w:p>
+    <w:p>
+      <w:pPr>
+        <w:rPr>
+          <w:lang w:val="en-GB"/>
+        </w:rPr>
+      </w:pPr>
+      <w:r>
+        <w:rPr>
+          <w:rFonts w:hint="eastAsia"/>
+          <w:lang w:val="en-GB"/>
+        </w:rPr>
+        <w:t xml:space="preserve">② </w:t>
+      </w:r>
+      <w:r>
+        <w:rPr>
+          <w:lang w:val="en-GB"/>
+        </w:rPr>
         <w:t>T</w:t>
       </w:r>
       <w:r>
         <w:rPr>
-          <w:u w:val="single"/>
-          <w:lang w:val="en-GB"/>
-        </w:rPr>
-        <w:t>he arguments and return types</w:t>
-      </w:r>
-      <w:r>
-        <w:rPr>
-          <w:lang w:val="en-GB"/>
-        </w:rPr>
-        <w:t xml:space="preserve"> of your </w:t>
-      </w:r>
-      <w:r>
-        <w:rPr>
-          <w:u w:val="single"/>
-          <w:lang w:val="en-GB"/>
-        </w:rPr>
-        <w:t>overriding method</w:t>
-      </w:r>
-      <w:r>
-        <w:rPr>
-          <w:lang w:val="en-GB"/>
-        </w:rPr>
-        <w:t xml:space="preserve"> must look to the outside world </w:t>
-      </w:r>
-      <w:r>
-        <w:rPr>
-          <w:u w:val="single"/>
-          <w:lang w:val="en-GB"/>
-        </w:rPr>
-        <w:t>exactly like the overridden method</w:t>
-      </w:r>
-      <w:r>
-        <w:rPr>
-          <w:lang w:val="en-GB"/>
-        </w:rPr>
-        <w:t xml:space="preserve"> in the superclass.</w:t>
-      </w:r>
-    </w:p>
-    <w:p>
-      <w:pPr>
-        <w:rPr>
-          <w:lang w:val="en-GB"/>
-        </w:rPr>
-      </w:pPr>
-      <w:r>
-        <w:rPr>
-          <w:lang w:val="en-GB"/>
-        </w:rPr>
-        <w:t>Arguments must be the same, and return types must be compatible.</w:t>
-      </w:r>
-    </w:p>
-    <w:p>
-      <w:pPr>
-        <w:rPr>
-          <w:lang w:val="en-GB"/>
-        </w:rPr>
-      </w:pPr>
-      <w:r>
-        <w:rPr>
-          <w:lang w:val="en-GB"/>
-        </w:rPr>
-        <w:lastRenderedPageBreak/>
-        <w:t>W</w:t>
-      </w:r>
-      <w:r>
-        <w:rPr>
-          <w:lang w:val="en-GB"/>
-        </w:rPr>
-        <w:t>hatever the superclass declares as a return type, the overriding method must declare either the same type, or a subclass type.</w:t>
-      </w:r>
-    </w:p>
-    <w:p>
-      <w:pPr>
-        <w:rPr>
-          <w:lang w:val="en-GB"/>
-        </w:rPr>
-      </w:pPr>
-    </w:p>
-    <w:p>
-      <w:pPr>
-        <w:rPr>
-          <w:lang w:val="en-GB"/>
-        </w:rPr>
-      </w:pPr>
-      <w:r>
-        <w:rPr>
-          <w:rFonts w:hint="eastAsia"/>
-          <w:lang w:val="en-GB"/>
-        </w:rPr>
-        <w:t xml:space="preserve">② </w:t>
-      </w:r>
-      <w:r>
-        <w:rPr>
-          <w:lang w:val="en-GB"/>
-        </w:rPr>
-        <w:t>T</w:t>
-      </w:r>
-      <w:r>
-        <w:rPr>
-          <w:lang w:val="en-GB"/>
-        </w:rPr>
-        <w:t>he method can’t be less accessible. That means the access level must be the same, or friendlier. That means you can’t, for example, override a public method and make it private.</w:t>
+          <w:lang w:val="en-GB"/>
+        </w:rPr>
+        <w:t>he method can</w:t>
+      </w:r>
+      <w:proofErr w:type="gramStart"/>
+      <w:r>
+        <w:rPr>
+          <w:lang w:val="en-GB"/>
+        </w:rPr>
+        <w:t>’</w:t>
+      </w:r>
+      <w:proofErr w:type="gramEnd"/>
+      <w:r>
+        <w:rPr>
+          <w:lang w:val="en-GB"/>
+        </w:rPr>
+        <w:t>t be less accessible. That means the access level must be the same, or friendlier. That means you can’t, for example, override a public method and make it private.</w:t>
       </w:r>
     </w:p>
     <w:p>
@@ -10870,12 +11336,22 @@
       </w:pPr>
       <w:r>
         <w:rPr>
-          <w:color w:val="0070C0"/>
-          <w:sz w:val="21"/>
-          <w:szCs w:val="21"/>
-          <w:lang w:val="en-GB"/>
-        </w:rPr>
-        <w:t>Overloading a method</w:t>
+          <w:rFonts w:hint="eastAsia"/>
+          <w:color w:val="0070C0"/>
+          <w:sz w:val="21"/>
+          <w:szCs w:val="21"/>
+          <w:lang w:val="en-GB"/>
+        </w:rPr>
+        <w:t>o</w:t>
+      </w:r>
+      <w:r>
+        <w:rPr>
+          <w:color w:val="0070C0"/>
+          <w:sz w:val="21"/>
+          <w:szCs w:val="21"/>
+          <w:lang w:val="en-GB"/>
+        </w:rPr>
+        <w:t>verloading a method</w:t>
       </w:r>
     </w:p>
     <w:p>
@@ -11090,11 +11566,1128 @@
     </w:p>
     <w:p>
       <w:pPr>
+        <w:pStyle w:val="3"/>
+        <w:rPr>
+          <w:color w:val="0070C0"/>
+          <w:sz w:val="21"/>
+          <w:szCs w:val="21"/>
+          <w:lang w:val="en-GB"/>
+        </w:rPr>
+      </w:pPr>
+      <w:r>
         <w:rPr>
           <w:rFonts w:hint="eastAsia"/>
-          <w:lang w:val="en-GB"/>
-        </w:rPr>
-      </w:pPr>
+          <w:color w:val="0070C0"/>
+          <w:sz w:val="21"/>
+          <w:szCs w:val="21"/>
+          <w:lang w:val="en-GB"/>
+        </w:rPr>
+        <w:t>abstract</w:t>
+      </w:r>
+      <w:r>
+        <w:rPr>
+          <w:color w:val="0070C0"/>
+          <w:sz w:val="21"/>
+          <w:szCs w:val="21"/>
+          <w:lang w:val="en-GB"/>
+        </w:rPr>
+        <w:t xml:space="preserve"> </w:t>
+      </w:r>
+      <w:r>
+        <w:rPr>
+          <w:rFonts w:hint="eastAsia"/>
+          <w:color w:val="0070C0"/>
+          <w:sz w:val="21"/>
+          <w:szCs w:val="21"/>
+          <w:lang w:val="en-GB"/>
+        </w:rPr>
+        <w:t>class</w:t>
+      </w:r>
+      <w:r>
+        <w:rPr>
+          <w:color w:val="0070C0"/>
+          <w:sz w:val="21"/>
+          <w:szCs w:val="21"/>
+          <w:lang w:val="en-GB"/>
+        </w:rPr>
+        <w:t>es</w:t>
+      </w:r>
+    </w:p>
+    <w:p>
+      <w:pPr>
+        <w:rPr>
+          <w:lang w:val="en-GB"/>
+        </w:rPr>
+      </w:pPr>
+      <w:r>
+        <w:rPr>
+          <w:lang w:val="en-GB"/>
+        </w:rPr>
+        <w:t>We need an Animal class, for inheritance and polymorphism. But we want programmers to instantiate only the less abstract subclasses of class Animal, not Animal itself. We want Tiger objects and Lion objects, not Animal objects</w:t>
+      </w:r>
+      <w:r>
+        <w:rPr>
+          <w:lang w:val="en-GB"/>
+        </w:rPr>
+        <w:t>.</w:t>
+      </w:r>
+    </w:p>
+    <w:p>
+      <w:pPr>
+        <w:rPr>
+          <w:lang w:val="en-GB"/>
+        </w:rPr>
+      </w:pPr>
+    </w:p>
+    <w:p>
+      <w:pPr>
+        <w:rPr>
+          <w:lang w:val="en-GB"/>
+        </w:rPr>
+      </w:pPr>
+      <w:r>
+        <w:rPr>
+          <w:lang w:val="en-GB"/>
+        </w:rPr>
+        <w:t>By marking the class as abstract, the compiler will stop any code, anywhere, from ever creating an instance of that type.</w:t>
+      </w:r>
+    </w:p>
+    <w:p>
+      <w:pPr>
+        <w:rPr>
+          <w:lang w:val="en-GB"/>
+        </w:rPr>
+      </w:pPr>
+      <w:r>
+        <w:rPr>
+          <w:rFonts w:hint="eastAsia"/>
+          <w:noProof/>
+          <w:lang w:val="en-GB"/>
+        </w:rPr>
+        <w:drawing>
+          <wp:inline distT="0" distB="0" distL="0" distR="0" wp14:anchorId="30B56AAF" wp14:editId="5EC89697">
+            <wp:extent cx="2527153" cy="1042147"/>
+            <wp:effectExtent l="0" t="0" r="6985" b="5715"/>
+            <wp:docPr id="66" name="图片 66"/>
+            <wp:cNvGraphicFramePr>
+              <a:graphicFrameLocks xmlns:a="http://schemas.openxmlformats.org/drawingml/2006/main" noChangeAspect="1"/>
+            </wp:cNvGraphicFramePr>
+            <a:graphic xmlns:a="http://schemas.openxmlformats.org/drawingml/2006/main">
+              <a:graphicData uri="http://schemas.openxmlformats.org/drawingml/2006/picture">
+                <pic:pic xmlns:pic="http://schemas.openxmlformats.org/drawingml/2006/picture">
+                  <pic:nvPicPr>
+                    <pic:cNvPr id="0" name="Picture 1"/>
+                    <pic:cNvPicPr>
+                      <a:picLocks noChangeAspect="1" noChangeArrowheads="1"/>
+                    </pic:cNvPicPr>
+                  </pic:nvPicPr>
+                  <pic:blipFill>
+                    <a:blip r:embed="rId73">
+                      <a:extLst>
+                        <a:ext uri="{28A0092B-C50C-407E-A947-70E740481C1C}">
+                          <a14:useLocalDpi xmlns:a14="http://schemas.microsoft.com/office/drawing/2010/main" val="0"/>
+                        </a:ext>
+                      </a:extLst>
+                    </a:blip>
+                    <a:srcRect/>
+                    <a:stretch>
+                      <a:fillRect/>
+                    </a:stretch>
+                  </pic:blipFill>
+                  <pic:spPr bwMode="auto">
+                    <a:xfrm>
+                      <a:off x="0" y="0"/>
+                      <a:ext cx="2556006" cy="1054045"/>
+                    </a:xfrm>
+                    <a:prstGeom prst="rect">
+                      <a:avLst/>
+                    </a:prstGeom>
+                    <a:noFill/>
+                    <a:ln>
+                      <a:noFill/>
+                    </a:ln>
+                  </pic:spPr>
+                </pic:pic>
+              </a:graphicData>
+            </a:graphic>
+          </wp:inline>
+        </w:drawing>
+      </w:r>
+    </w:p>
+    <w:p>
+      <w:pPr>
+        <w:rPr>
+          <w:lang w:val="en-GB"/>
+        </w:rPr>
+      </w:pPr>
+      <w:r>
+        <w:rPr>
+          <w:lang w:val="en-GB"/>
+        </w:rPr>
+        <w:t xml:space="preserve">An </w:t>
+      </w:r>
+      <w:r>
+        <w:rPr>
+          <w:b/>
+          <w:bCs/>
+          <w:lang w:val="en-GB"/>
+        </w:rPr>
+        <w:t>abstract class</w:t>
+      </w:r>
+      <w:r>
+        <w:rPr>
+          <w:lang w:val="en-GB"/>
+        </w:rPr>
+        <w:t xml:space="preserve"> has virtually* no use, no value, no purpose in life, unless it is </w:t>
+      </w:r>
+      <w:r>
+        <w:rPr>
+          <w:b/>
+          <w:bCs/>
+          <w:lang w:val="en-GB"/>
+        </w:rPr>
+        <w:t>extended</w:t>
+      </w:r>
+      <w:r>
+        <w:rPr>
+          <w:lang w:val="en-GB"/>
+        </w:rPr>
+        <w:t>.</w:t>
+      </w:r>
+    </w:p>
+    <w:p>
+      <w:pPr>
+        <w:rPr>
+          <w:lang w:val="en-GB"/>
+        </w:rPr>
+      </w:pPr>
+      <w:r>
+        <w:rPr>
+          <w:lang w:val="en-GB"/>
+        </w:rPr>
+        <w:t>(</w:t>
+      </w:r>
+      <w:r>
+        <w:rPr>
+          <w:lang w:val="en-GB"/>
+        </w:rPr>
+        <w:t xml:space="preserve">*There is an exception to this—an abstract class can have </w:t>
+      </w:r>
+      <w:r>
+        <w:rPr>
+          <w:b/>
+          <w:bCs/>
+          <w:lang w:val="en-GB"/>
+        </w:rPr>
+        <w:t>static members</w:t>
+      </w:r>
+      <w:r>
+        <w:rPr>
+          <w:lang w:val="en-GB"/>
+        </w:rPr>
+        <w:t xml:space="preserve"> (see chapter 10).</w:t>
+      </w:r>
+      <w:r>
+        <w:rPr>
+          <w:lang w:val="en-GB"/>
+        </w:rPr>
+        <w:t>)</w:t>
+      </w:r>
+    </w:p>
+    <w:p>
+      <w:pPr>
+        <w:rPr>
+          <w:lang w:val="en-GB"/>
+        </w:rPr>
+      </w:pPr>
+    </w:p>
+    <w:p>
+      <w:pPr>
+        <w:rPr>
+          <w:rFonts w:hint="eastAsia"/>
+          <w:lang w:val="en-GB"/>
+        </w:rPr>
+      </w:pPr>
+      <w:r>
+        <w:rPr>
+          <w:rFonts w:hint="eastAsia"/>
+          <w:noProof/>
+          <w:lang w:val="en-GB"/>
+        </w:rPr>
+        <w:drawing>
+          <wp:inline distT="0" distB="0" distL="0" distR="0" wp14:anchorId="3BAF0D0D" wp14:editId="2E4152C6">
+            <wp:extent cx="5267325" cy="1414780"/>
+            <wp:effectExtent l="0" t="0" r="9525" b="0"/>
+            <wp:docPr id="68" name="图片 68"/>
+            <wp:cNvGraphicFramePr>
+              <a:graphicFrameLocks xmlns:a="http://schemas.openxmlformats.org/drawingml/2006/main" noChangeAspect="1"/>
+            </wp:cNvGraphicFramePr>
+            <a:graphic xmlns:a="http://schemas.openxmlformats.org/drawingml/2006/main">
+              <a:graphicData uri="http://schemas.openxmlformats.org/drawingml/2006/picture">
+                <pic:pic xmlns:pic="http://schemas.openxmlformats.org/drawingml/2006/picture">
+                  <pic:nvPicPr>
+                    <pic:cNvPr id="0" name="Picture 2"/>
+                    <pic:cNvPicPr>
+                      <a:picLocks noChangeAspect="1" noChangeArrowheads="1"/>
+                    </pic:cNvPicPr>
+                  </pic:nvPicPr>
+                  <pic:blipFill>
+                    <a:blip r:embed="rId74">
+                      <a:extLst>
+                        <a:ext uri="{28A0092B-C50C-407E-A947-70E740481C1C}">
+                          <a14:useLocalDpi xmlns:a14="http://schemas.microsoft.com/office/drawing/2010/main" val="0"/>
+                        </a:ext>
+                      </a:extLst>
+                    </a:blip>
+                    <a:srcRect/>
+                    <a:stretch>
+                      <a:fillRect/>
+                    </a:stretch>
+                  </pic:blipFill>
+                  <pic:spPr bwMode="auto">
+                    <a:xfrm>
+                      <a:off x="0" y="0"/>
+                      <a:ext cx="5267325" cy="1414780"/>
+                    </a:xfrm>
+                    <a:prstGeom prst="rect">
+                      <a:avLst/>
+                    </a:prstGeom>
+                    <a:noFill/>
+                    <a:ln>
+                      <a:noFill/>
+                    </a:ln>
+                  </pic:spPr>
+                </pic:pic>
+              </a:graphicData>
+            </a:graphic>
+          </wp:inline>
+        </w:drawing>
+      </w:r>
+    </w:p>
+    <w:p>
+      <w:pPr>
+        <w:pStyle w:val="3"/>
+        <w:rPr>
+          <w:color w:val="0070C0"/>
+          <w:sz w:val="21"/>
+          <w:szCs w:val="21"/>
+          <w:lang w:val="en-GB"/>
+        </w:rPr>
+      </w:pPr>
+      <w:r>
+        <w:rPr>
+          <w:rFonts w:hint="eastAsia"/>
+          <w:color w:val="0070C0"/>
+          <w:sz w:val="21"/>
+          <w:szCs w:val="21"/>
+          <w:lang w:val="en-GB"/>
+        </w:rPr>
+        <w:t>a</w:t>
+      </w:r>
+      <w:r>
+        <w:rPr>
+          <w:color w:val="0070C0"/>
+          <w:sz w:val="21"/>
+          <w:szCs w:val="21"/>
+          <w:lang w:val="en-GB"/>
+        </w:rPr>
+        <w:t>bstract methods</w:t>
+      </w:r>
+    </w:p>
+    <w:p>
+      <w:pPr>
+        <w:rPr>
+          <w:lang w:val="en-GB"/>
+        </w:rPr>
+      </w:pPr>
+      <w:r>
+        <w:rPr>
+          <w:lang w:val="en-GB"/>
+        </w:rPr>
+        <w:t xml:space="preserve">An </w:t>
+      </w:r>
+      <w:r>
+        <w:rPr>
+          <w:b/>
+          <w:bCs/>
+          <w:lang w:val="en-GB"/>
+        </w:rPr>
+        <w:t>abstract class</w:t>
+      </w:r>
+      <w:r>
+        <w:rPr>
+          <w:lang w:val="en-GB"/>
+        </w:rPr>
+        <w:t xml:space="preserve"> means the class must be </w:t>
+      </w:r>
+      <w:r>
+        <w:rPr>
+          <w:b/>
+          <w:bCs/>
+          <w:lang w:val="en-GB"/>
+        </w:rPr>
+        <w:t>extended</w:t>
+      </w:r>
+      <w:r>
+        <w:rPr>
+          <w:lang w:val="en-GB"/>
+        </w:rPr>
+        <w:t xml:space="preserve">; an </w:t>
+      </w:r>
+      <w:r>
+        <w:rPr>
+          <w:b/>
+          <w:bCs/>
+          <w:lang w:val="en-GB"/>
+        </w:rPr>
+        <w:t>abstract method</w:t>
+      </w:r>
+      <w:r>
+        <w:rPr>
+          <w:lang w:val="en-GB"/>
+        </w:rPr>
+        <w:t xml:space="preserve"> means the method must be </w:t>
+      </w:r>
+      <w:r>
+        <w:rPr>
+          <w:b/>
+          <w:bCs/>
+          <w:lang w:val="en-GB"/>
+        </w:rPr>
+        <w:t>overridden</w:t>
+      </w:r>
+      <w:r>
+        <w:rPr>
+          <w:lang w:val="en-GB"/>
+        </w:rPr>
+        <w:t>.</w:t>
+      </w:r>
+    </w:p>
+    <w:p>
+      <w:pPr>
+        <w:rPr>
+          <w:lang w:val="en-GB"/>
+        </w:rPr>
+      </w:pPr>
+    </w:p>
+    <w:p>
+      <w:pPr>
+        <w:rPr>
+          <w:lang w:val="en-GB"/>
+        </w:rPr>
+      </w:pPr>
+      <w:r>
+        <w:rPr>
+          <w:lang w:val="en-GB"/>
+        </w:rPr>
+        <w:t>An abstract method has no body!</w:t>
+      </w:r>
+    </w:p>
+    <w:p>
+      <w:pPr>
+        <w:rPr>
+          <w:lang w:val="en-GB"/>
+        </w:rPr>
+      </w:pPr>
+      <w:r>
+        <w:rPr>
+          <w:rFonts w:hint="eastAsia"/>
+          <w:noProof/>
+          <w:lang w:val="en-GB"/>
+        </w:rPr>
+        <w:drawing>
+          <wp:inline distT="0" distB="0" distL="0" distR="0" wp14:anchorId="344D25CB" wp14:editId="0FA50F70">
+            <wp:extent cx="2008554" cy="594057"/>
+            <wp:effectExtent l="0" t="0" r="0" b="0"/>
+            <wp:docPr id="67" name="图片 67"/>
+            <wp:cNvGraphicFramePr>
+              <a:graphicFrameLocks xmlns:a="http://schemas.openxmlformats.org/drawingml/2006/main" noChangeAspect="1"/>
+            </wp:cNvGraphicFramePr>
+            <a:graphic xmlns:a="http://schemas.openxmlformats.org/drawingml/2006/main">
+              <a:graphicData uri="http://schemas.openxmlformats.org/drawingml/2006/picture">
+                <pic:pic xmlns:pic="http://schemas.openxmlformats.org/drawingml/2006/picture">
+                  <pic:nvPicPr>
+                    <pic:cNvPr id="0" name="Picture 1"/>
+                    <pic:cNvPicPr>
+                      <a:picLocks noChangeAspect="1" noChangeArrowheads="1"/>
+                    </pic:cNvPicPr>
+                  </pic:nvPicPr>
+                  <pic:blipFill>
+                    <a:blip r:embed="rId75">
+                      <a:extLst>
+                        <a:ext uri="{28A0092B-C50C-407E-A947-70E740481C1C}">
+                          <a14:useLocalDpi xmlns:a14="http://schemas.microsoft.com/office/drawing/2010/main" val="0"/>
+                        </a:ext>
+                      </a:extLst>
+                    </a:blip>
+                    <a:srcRect/>
+                    <a:stretch>
+                      <a:fillRect/>
+                    </a:stretch>
+                  </pic:blipFill>
+                  <pic:spPr bwMode="auto">
+                    <a:xfrm>
+                      <a:off x="0" y="0"/>
+                      <a:ext cx="2032604" cy="601170"/>
+                    </a:xfrm>
+                    <a:prstGeom prst="rect">
+                      <a:avLst/>
+                    </a:prstGeom>
+                    <a:noFill/>
+                    <a:ln>
+                      <a:noFill/>
+                    </a:ln>
+                  </pic:spPr>
+                </pic:pic>
+              </a:graphicData>
+            </a:graphic>
+          </wp:inline>
+        </w:drawing>
+      </w:r>
+    </w:p>
+    <w:p>
+      <w:pPr>
+        <w:rPr>
+          <w:lang w:val="en-GB"/>
+        </w:rPr>
+      </w:pPr>
+    </w:p>
+    <w:p>
+      <w:pPr>
+        <w:rPr>
+          <w:lang w:val="en-GB"/>
+        </w:rPr>
+      </w:pPr>
+      <w:r>
+        <w:rPr>
+          <w:lang w:val="en-GB"/>
+        </w:rPr>
+        <w:t>If you declare an abstract method, you MUST mark the class abstract as well. You can’t have an abstract method in a non-abstract class.</w:t>
+      </w:r>
+    </w:p>
+    <w:p>
+      <w:pPr>
+        <w:rPr>
+          <w:lang w:val="en-GB"/>
+        </w:rPr>
+      </w:pPr>
+    </w:p>
+    <w:p>
+      <w:pPr>
+        <w:rPr>
+          <w:lang w:val="en-GB"/>
+        </w:rPr>
+      </w:pPr>
+      <w:r>
+        <w:rPr>
+          <w:lang w:val="en-GB"/>
+        </w:rPr>
+        <w:t>Y</w:t>
+      </w:r>
+      <w:r>
+        <w:rPr>
+          <w:lang w:val="en-GB"/>
+        </w:rPr>
+        <w:t>ou can mix both abstract and nonabstract methods in the abstract class.</w:t>
+      </w:r>
+    </w:p>
+    <w:p>
+      <w:pPr>
+        <w:rPr>
+          <w:lang w:val="en-GB"/>
+        </w:rPr>
+      </w:pPr>
+    </w:p>
+    <w:p>
+      <w:pPr>
+        <w:rPr>
+          <w:lang w:val="en-GB"/>
+        </w:rPr>
+      </w:pPr>
+      <w:r>
+        <w:rPr>
+          <w:lang w:val="en-GB"/>
+        </w:rPr>
+        <w:lastRenderedPageBreak/>
+        <w:t>You MUST implement all abstract methods</w:t>
+      </w:r>
+    </w:p>
+    <w:p>
+      <w:pPr>
+        <w:rPr>
+          <w:lang w:val="en-GB"/>
+        </w:rPr>
+      </w:pPr>
+    </w:p>
+    <w:p>
+      <w:pPr>
+        <w:pStyle w:val="3"/>
+        <w:rPr>
+          <w:color w:val="0070C0"/>
+          <w:sz w:val="21"/>
+          <w:szCs w:val="21"/>
+          <w:lang w:val="en-GB"/>
+        </w:rPr>
+      </w:pPr>
+      <w:r>
+        <w:rPr>
+          <w:color w:val="0070C0"/>
+          <w:sz w:val="21"/>
+          <w:szCs w:val="21"/>
+          <w:lang w:val="en-GB"/>
+        </w:rPr>
+        <w:t>You MUST implement all abstract methods</w:t>
+      </w:r>
+    </w:p>
+    <w:p>
+      <w:pPr>
+        <w:rPr>
+          <w:lang w:val="en-GB"/>
+        </w:rPr>
+      </w:pPr>
+      <w:r>
+        <w:rPr>
+          <w:lang w:val="en-GB"/>
+        </w:rPr>
+        <w:t>When we say “you must implement the abstract method”, that means you must provide a body.</w:t>
+      </w:r>
+      <w:r>
+        <w:rPr>
+          <w:lang w:val="en-GB"/>
+        </w:rPr>
+        <w:t xml:space="preserve"> </w:t>
+      </w:r>
+      <w:r>
+        <w:rPr>
+          <w:lang w:val="en-GB"/>
+        </w:rPr>
+        <w:t>That means you must create a non-abstract method in your class with</w:t>
+      </w:r>
+      <w:r>
+        <w:rPr>
+          <w:lang w:val="en-GB"/>
+        </w:rPr>
+        <w:t xml:space="preserve"> </w:t>
+      </w:r>
+      <w:r>
+        <w:rPr>
+          <w:u w:val="single"/>
+          <w:lang w:val="en-GB"/>
+        </w:rPr>
+        <w:t>the same method signature (name and arguments) and a return type that is compatible with the declared return type of the abstract method</w:t>
+      </w:r>
+      <w:r>
+        <w:rPr>
+          <w:lang w:val="en-GB"/>
+        </w:rPr>
+        <w:t>. What you put in that method is up to you. All Java cares about is that the method is there, in your concrete subclass.</w:t>
+      </w:r>
+    </w:p>
+    <w:p>
+      <w:pPr>
+        <w:rPr>
+          <w:lang w:val="en-GB"/>
+        </w:rPr>
+      </w:pPr>
+    </w:p>
+    <w:p>
+      <w:pPr>
+        <w:rPr>
+          <w:lang w:val="en-GB"/>
+        </w:rPr>
+      </w:pPr>
+      <w:r>
+        <w:rPr>
+          <w:lang w:val="en-GB"/>
+        </w:rPr>
+        <w:t>Implementing an abstract method is just like overriding a method.</w:t>
+      </w:r>
+    </w:p>
+    <w:p>
+      <w:pPr>
+        <w:rPr>
+          <w:lang w:val="en-GB"/>
+        </w:rPr>
+      </w:pPr>
+    </w:p>
+    <w:p>
+      <w:pPr>
+        <w:rPr>
+          <w:lang w:val="en-GB"/>
+        </w:rPr>
+      </w:pPr>
+      <w:r>
+        <w:rPr>
+          <w:lang w:val="en-GB"/>
+        </w:rPr>
+        <w:t>Abstract methods don’t have a body; they exist solely for polymorphism. That means the first concrete class in the inheritance tree must implement all abstract methods.</w:t>
+      </w:r>
+    </w:p>
+    <w:p>
+      <w:pPr>
+        <w:pStyle w:val="3"/>
+        <w:rPr>
+          <w:color w:val="0070C0"/>
+          <w:sz w:val="21"/>
+          <w:szCs w:val="21"/>
+          <w:lang w:val="en-GB"/>
+        </w:rPr>
+      </w:pPr>
+      <w:r>
+        <w:rPr>
+          <w:color w:val="0070C0"/>
+          <w:sz w:val="21"/>
+          <w:szCs w:val="21"/>
+          <w:lang w:val="en-GB"/>
+        </w:rPr>
+        <w:t>Every class in Java extends class Object.</w:t>
+      </w:r>
+    </w:p>
+    <w:p>
+      <w:pPr>
+        <w:rPr>
+          <w:lang w:val="en-GB"/>
+        </w:rPr>
+      </w:pPr>
+      <w:r>
+        <w:rPr>
+          <w:u w:val="single"/>
+          <w:lang w:val="en-GB"/>
+        </w:rPr>
+        <w:t>Object is a non-abstract class</w:t>
+      </w:r>
+      <w:r>
+        <w:rPr>
+          <w:lang w:val="en-GB"/>
+        </w:rPr>
+        <w:t xml:space="preserve"> because it’s got </w:t>
+      </w:r>
+      <w:r>
+        <w:rPr>
+          <w:u w:val="single"/>
+          <w:lang w:val="en-GB"/>
+        </w:rPr>
+        <w:t>method implementation code</w:t>
+      </w:r>
+      <w:r>
+        <w:rPr>
+          <w:lang w:val="en-GB"/>
+        </w:rPr>
+        <w:t xml:space="preserve"> that all classes can inherit and use out-of-the-box, </w:t>
+      </w:r>
+      <w:r>
+        <w:rPr>
+          <w:u w:val="single"/>
+          <w:lang w:val="en-GB"/>
+        </w:rPr>
+        <w:t>without</w:t>
+      </w:r>
+      <w:r>
+        <w:rPr>
+          <w:lang w:val="en-GB"/>
+        </w:rPr>
+        <w:t xml:space="preserve"> having to </w:t>
+      </w:r>
+      <w:r>
+        <w:rPr>
+          <w:u w:val="single"/>
+          <w:lang w:val="en-GB"/>
+        </w:rPr>
+        <w:t>override</w:t>
+      </w:r>
+      <w:r>
+        <w:rPr>
+          <w:lang w:val="en-GB"/>
+        </w:rPr>
+        <w:t xml:space="preserve"> the methods.</w:t>
+      </w:r>
+    </w:p>
+    <w:p>
+      <w:pPr>
+        <w:rPr>
+          <w:lang w:val="en-GB"/>
+        </w:rPr>
+      </w:pPr>
+    </w:p>
+    <w:p>
+      <w:pPr>
+        <w:rPr>
+          <w:rFonts w:hint="eastAsia"/>
+          <w:lang w:val="en-GB"/>
+        </w:rPr>
+      </w:pPr>
+      <w:r>
+        <w:rPr>
+          <w:lang w:val="en-GB"/>
+        </w:rPr>
+        <w:t>S</w:t>
+      </w:r>
+      <w:r>
+        <w:rPr>
+          <w:lang w:val="en-GB"/>
+        </w:rPr>
+        <w:t>ometimes you just want a generic object to use as, well, as an object. A lightweight object. By far, the most common use of an instance of type Object is for thread synchronization (which you’ll learn about in chapter 15). For now, just stick that on the back burner and assume that you will rarely make objects of type Object, even though you can.</w:t>
+      </w:r>
+    </w:p>
+    <w:p>
+      <w:pPr>
+        <w:rPr>
+          <w:lang w:val="en-GB"/>
+        </w:rPr>
+      </w:pPr>
+    </w:p>
+    <w:p>
+      <w:pPr>
+        <w:rPr>
+          <w:lang w:val="en-GB"/>
+        </w:rPr>
+      </w:pPr>
+      <w:r>
+        <w:rPr>
+          <w:lang w:val="en-GB"/>
+        </w:rPr>
+        <w:t>You</w:t>
+      </w:r>
+      <w:r>
+        <w:rPr>
+          <w:lang w:val="en-GB"/>
+        </w:rPr>
+        <w:t xml:space="preserve"> can</w:t>
+      </w:r>
+      <w:r>
+        <w:rPr>
+          <w:lang w:val="en-GB"/>
+        </w:rPr>
+        <w:t xml:space="preserve"> </w:t>
+      </w:r>
+      <w:r>
+        <w:rPr>
+          <w:lang w:val="en-GB"/>
+        </w:rPr>
+        <w:t xml:space="preserve">override </w:t>
+      </w:r>
+      <w:r>
+        <w:rPr>
+          <w:lang w:val="en-GB"/>
+        </w:rPr>
+        <w:t xml:space="preserve">some of </w:t>
+      </w:r>
+      <w:r>
+        <w:rPr>
+          <w:lang w:val="en-GB"/>
+        </w:rPr>
+        <w:t>the methods in Object</w:t>
+      </w:r>
+      <w:r>
+        <w:rPr>
+          <w:lang w:val="en-GB"/>
+        </w:rPr>
+        <w:t>.</w:t>
+      </w:r>
+      <w:r>
+        <w:rPr>
+          <w:lang w:val="en-GB"/>
+        </w:rPr>
+        <w:t xml:space="preserve"> But some of them are marked final, which means you can’t override them. You’re encouraged (strongly) to override </w:t>
+      </w:r>
+      <w:proofErr w:type="spellStart"/>
+      <w:proofErr w:type="gramStart"/>
+      <w:r>
+        <w:rPr>
+          <w:lang w:val="en-GB"/>
+        </w:rPr>
+        <w:t>hashCode</w:t>
+      </w:r>
+      <w:proofErr w:type="spellEnd"/>
+      <w:r>
+        <w:rPr>
+          <w:lang w:val="en-GB"/>
+        </w:rPr>
+        <w:t>(</w:t>
+      </w:r>
+      <w:proofErr w:type="gramEnd"/>
+      <w:r>
+        <w:rPr>
+          <w:lang w:val="en-GB"/>
+        </w:rPr>
+        <w:t xml:space="preserve">), equals(), and </w:t>
+      </w:r>
+      <w:proofErr w:type="spellStart"/>
+      <w:r>
+        <w:rPr>
+          <w:lang w:val="en-GB"/>
+        </w:rPr>
+        <w:t>toString</w:t>
+      </w:r>
+      <w:proofErr w:type="spellEnd"/>
+      <w:r>
+        <w:rPr>
+          <w:lang w:val="en-GB"/>
+        </w:rPr>
+        <w:t>() in your own classes</w:t>
+      </w:r>
+      <w:r>
+        <w:rPr>
+          <w:lang w:val="en-GB"/>
+        </w:rPr>
+        <w:t>.</w:t>
+      </w:r>
+    </w:p>
+    <w:p>
+      <w:pPr>
+        <w:rPr>
+          <w:lang w:val="en-GB"/>
+        </w:rPr>
+      </w:pPr>
+    </w:p>
+    <w:p>
+      <w:pPr>
+        <w:rPr>
+          <w:lang w:val="en-GB"/>
+        </w:rPr>
+      </w:pPr>
+      <w:proofErr w:type="spellStart"/>
+      <w:r>
+        <w:rPr>
+          <w:lang w:val="en-GB"/>
+        </w:rPr>
+        <w:t>ArrayList</w:t>
+      </w:r>
+      <w:proofErr w:type="spellEnd"/>
+      <w:r>
+        <w:rPr>
+          <w:lang w:val="en-GB"/>
+        </w:rPr>
+        <w:t>&lt;</w:t>
+      </w:r>
+      <w:proofErr w:type="spellStart"/>
+      <w:r>
+        <w:rPr>
+          <w:lang w:val="en-GB"/>
+        </w:rPr>
+        <w:t>DotCom</w:t>
+      </w:r>
+      <w:proofErr w:type="spellEnd"/>
+      <w:r>
+        <w:rPr>
+          <w:lang w:val="en-GB"/>
+        </w:rPr>
+        <w:t>&gt;</w:t>
+      </w:r>
+      <w:r>
+        <w:rPr>
+          <w:lang w:val="en-GB"/>
+        </w:rPr>
+        <w:t xml:space="preserve"> means</w:t>
+      </w:r>
+      <w:r>
+        <w:rPr>
+          <w:lang w:val="en-GB"/>
+        </w:rPr>
+        <w:t xml:space="preserve"> I was restricting the </w:t>
+      </w:r>
+      <w:proofErr w:type="spellStart"/>
+      <w:r>
+        <w:rPr>
+          <w:lang w:val="en-GB"/>
+        </w:rPr>
+        <w:t>ArrayList</w:t>
+      </w:r>
+      <w:proofErr w:type="spellEnd"/>
+      <w:r>
+        <w:rPr>
+          <w:lang w:val="en-GB"/>
+        </w:rPr>
+        <w:t xml:space="preserve"> to hold only </w:t>
+      </w:r>
+      <w:proofErr w:type="spellStart"/>
+      <w:r>
+        <w:rPr>
+          <w:lang w:val="en-GB"/>
+        </w:rPr>
+        <w:t>DotCom</w:t>
+      </w:r>
+      <w:proofErr w:type="spellEnd"/>
+      <w:r>
+        <w:rPr>
+          <w:lang w:val="en-GB"/>
+        </w:rPr>
+        <w:t xml:space="preserve"> objects</w:t>
+      </w:r>
+      <w:r>
+        <w:rPr>
+          <w:lang w:val="en-GB"/>
+        </w:rPr>
+        <w:t>.</w:t>
+      </w:r>
+      <w:r>
+        <w:rPr>
+          <w:lang w:val="en-GB"/>
+        </w:rPr>
+        <w:t xml:space="preserve"> </w:t>
+      </w:r>
+      <w:r>
+        <w:rPr>
+          <w:lang w:val="en-GB"/>
+        </w:rPr>
+        <w:t xml:space="preserve">Prior to Java 5.0, </w:t>
+      </w:r>
+      <w:proofErr w:type="spellStart"/>
+      <w:r>
+        <w:rPr>
+          <w:lang w:val="en-GB"/>
+        </w:rPr>
+        <w:t>ArrayLists</w:t>
+      </w:r>
+      <w:proofErr w:type="spellEnd"/>
+      <w:r>
+        <w:rPr>
+          <w:lang w:val="en-GB"/>
+        </w:rPr>
+        <w:t xml:space="preserve"> couldn’t be restricted. They were all essentially what you get in Java 5.0 today if you write </w:t>
+      </w:r>
+      <w:proofErr w:type="spellStart"/>
+      <w:r>
+        <w:rPr>
+          <w:lang w:val="en-GB"/>
+        </w:rPr>
+        <w:t>ArrayList</w:t>
+      </w:r>
+      <w:proofErr w:type="spellEnd"/>
+      <w:r>
+        <w:rPr>
+          <w:lang w:val="en-GB"/>
+        </w:rPr>
+        <w:t>&lt;Object&gt;.</w:t>
+      </w:r>
+    </w:p>
+    <w:p>
+      <w:pPr>
+        <w:rPr>
+          <w:lang w:val="en-GB"/>
+        </w:rPr>
+      </w:pPr>
+    </w:p>
+    <w:p>
+      <w:pPr>
+        <w:pStyle w:val="3"/>
+        <w:rPr>
+          <w:color w:val="0070C0"/>
+          <w:sz w:val="21"/>
+          <w:szCs w:val="21"/>
+          <w:lang w:val="en-GB"/>
+        </w:rPr>
+      </w:pPr>
+      <w:r>
+        <w:rPr>
+          <w:color w:val="0070C0"/>
+          <w:sz w:val="21"/>
+          <w:szCs w:val="21"/>
+          <w:lang w:val="en-GB"/>
+        </w:rPr>
+        <w:t>The Object class serves two main purposes</w:t>
+      </w:r>
+      <w:r>
+        <w:rPr>
+          <w:color w:val="0070C0"/>
+          <w:sz w:val="21"/>
+          <w:szCs w:val="21"/>
+          <w:lang w:val="en-GB"/>
+        </w:rPr>
+        <w:t>.</w:t>
+      </w:r>
+    </w:p>
+    <w:p>
+      <w:pPr>
+        <w:rPr>
+          <w:lang w:val="en-GB"/>
+        </w:rPr>
+      </w:pPr>
+      <w:r>
+        <w:rPr>
+          <w:lang w:val="en-GB"/>
+        </w:rPr>
+        <w:t xml:space="preserve">1. </w:t>
+      </w:r>
+      <w:r>
+        <w:rPr>
+          <w:lang w:val="en-GB"/>
+        </w:rPr>
+        <w:t xml:space="preserve">to act as </w:t>
+      </w:r>
+      <w:r>
+        <w:rPr>
+          <w:u w:val="single"/>
+          <w:lang w:val="en-GB"/>
+        </w:rPr>
+        <w:t>a polymorphic type for methods</w:t>
+      </w:r>
+      <w:r>
+        <w:rPr>
+          <w:lang w:val="en-GB"/>
+        </w:rPr>
+        <w:t xml:space="preserve"> that need to work on any class that you or anyone else makes, </w:t>
+      </w:r>
+    </w:p>
+    <w:p>
+      <w:pPr>
+        <w:rPr>
+          <w:lang w:val="en-GB"/>
+        </w:rPr>
+      </w:pPr>
+      <w:r>
+        <w:rPr>
+          <w:lang w:val="en-GB"/>
+        </w:rPr>
+        <w:t xml:space="preserve">2. </w:t>
+      </w:r>
+      <w:r>
+        <w:rPr>
+          <w:lang w:val="en-GB"/>
+        </w:rPr>
+        <w:t xml:space="preserve">and to </w:t>
+      </w:r>
+      <w:r>
+        <w:rPr>
+          <w:u w:val="single"/>
+          <w:lang w:val="en-GB"/>
+        </w:rPr>
+        <w:t>provide real method code</w:t>
+      </w:r>
+      <w:r>
+        <w:rPr>
+          <w:lang w:val="en-GB"/>
+        </w:rPr>
+        <w:t xml:space="preserve"> that all objects in Java need at runtime (and putting them in class Object means all other classes inherit them). </w:t>
+      </w:r>
+    </w:p>
+    <w:p>
+      <w:pPr>
+        <w:rPr>
+          <w:lang w:val="en-GB"/>
+        </w:rPr>
+      </w:pPr>
+    </w:p>
+    <w:p>
+      <w:pPr>
+        <w:rPr>
+          <w:rFonts w:hint="eastAsia"/>
+          <w:lang w:val="en-GB"/>
+        </w:rPr>
+      </w:pPr>
+      <w:r>
+        <w:rPr>
+          <w:lang w:val="en-GB"/>
+        </w:rPr>
+        <w:t xml:space="preserve">Some of the most important methods in Object are related to threads, and we’ll see those </w:t>
+      </w:r>
+      <w:r>
+        <w:rPr>
+          <w:lang w:val="en-GB"/>
+        </w:rPr>
+        <w:lastRenderedPageBreak/>
+        <w:t>later in the book.</w:t>
+      </w:r>
     </w:p>
     <w:sectPr>
       <w:pgSz w:w="11906" w:h="16838"/>

</xml_diff>